<commit_message>
fixed HIPAA spelling, improved script, changed to noto fonts, fixed title page, removed empty list of tables and graphics
</commit_message>
<xml_diff>
--- a/toc.docx
+++ b/toc.docx
@@ -158,9 +158,14 @@
       </w:pPr>
       <w:bookmarkStart w:id="15" w:name="digital-identity-lifecycle"/>
       <w:r>
-        <w:t>Digital Identity Lifecycle ?</w:t>
+        <w:t xml:space="preserve">Digital Identity </w:t>
+      </w:r>
+      <w:proofErr w:type="gramStart"/>
+      <w:r>
+        <w:t>Lifecycle ?</w:t>
       </w:r>
       <w:bookmarkEnd w:id="15"/>
+      <w:proofErr w:type="gramEnd"/>
     </w:p>
     <w:p>
       <w:pPr>
@@ -177,11 +182,16 @@
         <w:pStyle w:val="Heading2"/>
       </w:pPr>
       <w:bookmarkStart w:id="17" w:name="proofing---we-need-to-avoid-this-word-th"/>
+      <w:proofErr w:type="gramStart"/>
       <w:r>
         <w:t xml:space="preserve">Proofing </w:t>
       </w:r>
       <w:r>
-        <w:t>, B</w:t>
+        <w:t>,</w:t>
+      </w:r>
+      <w:proofErr w:type="gramEnd"/>
+      <w:r>
+        <w:t xml:space="preserve"> B</w:t>
       </w:r>
       <w:r>
         <w:t xml:space="preserve">inding or </w:t>
@@ -197,54 +207,59 @@
       <w:pPr>
         <w:pStyle w:val="Heading3"/>
       </w:pPr>
-      <w:bookmarkStart w:id="18" w:name="_GoBack"/>
+      <w:r>
+        <w:t>verification/validation</w:t>
+      </w:r>
+      <w:bookmarkEnd w:id="17"/>
+    </w:p>
+    <w:p>
+      <w:pPr>
+        <w:pStyle w:val="Heading2"/>
+      </w:pPr>
+      <w:bookmarkStart w:id="18" w:name="credentials"/>
+      <w:r>
+        <w:t>Credentials</w:t>
+      </w:r>
       <w:bookmarkEnd w:id="18"/>
-      <w:r>
-        <w:t>ve</w:t>
-      </w:r>
-      <w:r>
-        <w:t>rification/validation</w:t>
-      </w:r>
-      <w:bookmarkEnd w:id="17"/>
-    </w:p>
-    <w:p>
-      <w:pPr>
-        <w:pStyle w:val="Heading2"/>
-      </w:pPr>
-      <w:bookmarkStart w:id="19" w:name="credentials"/>
-      <w:r>
-        <w:t>Credentials</w:t>
+    </w:p>
+    <w:p>
+      <w:pPr>
+        <w:pStyle w:val="Heading1"/>
+      </w:pPr>
+      <w:bookmarkStart w:id="19" w:name="access-control"/>
+      <w:r>
+        <w:t>Access Control</w:t>
       </w:r>
       <w:bookmarkEnd w:id="19"/>
     </w:p>
     <w:p>
       <w:pPr>
-        <w:pStyle w:val="Heading1"/>
-      </w:pPr>
-      <w:bookmarkStart w:id="20" w:name="access-control"/>
-      <w:r>
-        <w:t>Access Control</w:t>
-      </w:r>
-      <w:bookmarkEnd w:id="20"/>
-    </w:p>
-    <w:p>
-      <w:pPr>
-        <w:pStyle w:val="Heading2"/>
-      </w:pPr>
-      <w:bookmarkStart w:id="21" w:name="authentication"/>
+        <w:pStyle w:val="Heading2"/>
+      </w:pPr>
+      <w:bookmarkStart w:id="20" w:name="authentication"/>
       <w:r>
         <w:lastRenderedPageBreak/>
         <w:t>Authentication</w:t>
       </w:r>
+      <w:bookmarkEnd w:id="20"/>
+    </w:p>
+    <w:p>
+      <w:pPr>
+        <w:pStyle w:val="Heading3"/>
+      </w:pPr>
+      <w:bookmarkStart w:id="21" w:name="dynamic-authentication-risk-based"/>
+      <w:r>
+        <w:t>Dynamic Authentication (risk-based)</w:t>
+      </w:r>
       <w:bookmarkEnd w:id="21"/>
     </w:p>
     <w:p>
       <w:pPr>
         <w:pStyle w:val="Heading3"/>
       </w:pPr>
-      <w:bookmarkStart w:id="22" w:name="dynamic-authentication-risk-based"/>
-      <w:r>
-        <w:t>Dynamic Authentication (risk-based)</w:t>
+      <w:bookmarkStart w:id="22" w:name="multi-factor-authentication"/>
+      <w:r>
+        <w:t>Multi-Factor Authentication</w:t>
       </w:r>
       <w:bookmarkEnd w:id="22"/>
     </w:p>
@@ -252,9 +267,9 @@
       <w:pPr>
         <w:pStyle w:val="Heading3"/>
       </w:pPr>
-      <w:bookmarkStart w:id="23" w:name="multi-factor-authentication"/>
-      <w:r>
-        <w:t>Multi-Factor Authentication</w:t>
+      <w:bookmarkStart w:id="23" w:name="single-sign-on-within-a-domain"/>
+      <w:r>
+        <w:t>Single Sign-on within a domain</w:t>
       </w:r>
       <w:bookmarkEnd w:id="23"/>
     </w:p>
@@ -262,9 +277,14 @@
       <w:pPr>
         <w:pStyle w:val="Heading3"/>
       </w:pPr>
-      <w:bookmarkStart w:id="24" w:name="single-sign-on-within-a-domain"/>
-      <w:r>
-        <w:t>Single Sign-on within a domain</w:t>
+      <w:bookmarkStart w:id="24" w:name="centralised-authentication-service"/>
+      <w:proofErr w:type="spellStart"/>
+      <w:r>
+        <w:t>Centralised</w:t>
+      </w:r>
+      <w:proofErr w:type="spellEnd"/>
+      <w:r>
+        <w:t xml:space="preserve"> authentication service</w:t>
       </w:r>
       <w:bookmarkEnd w:id="24"/>
     </w:p>
@@ -272,9 +292,9 @@
       <w:pPr>
         <w:pStyle w:val="Heading3"/>
       </w:pPr>
-      <w:bookmarkStart w:id="25" w:name="centralised-authentication-service"/>
-      <w:r>
-        <w:t>Centralised authentication service</w:t>
+      <w:bookmarkStart w:id="25" w:name="federated-authentication-between-domains"/>
+      <w:r>
+        <w:t>Federated Authentication (between domains)</w:t>
       </w:r>
       <w:bookmarkEnd w:id="25"/>
     </w:p>
@@ -282,9 +302,9 @@
       <w:pPr>
         <w:pStyle w:val="Heading3"/>
       </w:pPr>
-      <w:bookmarkStart w:id="26" w:name="federated-authentication-between-domains"/>
-      <w:r>
-        <w:t>Federated Authentication (between domains)</w:t>
+      <w:bookmarkStart w:id="26" w:name="device-identity-for-corroboration"/>
+      <w:r>
+        <w:t>Device identity for corroboration</w:t>
       </w:r>
       <w:bookmarkEnd w:id="26"/>
     </w:p>
@@ -292,12 +312,9 @@
       <w:pPr>
         <w:pStyle w:val="Heading3"/>
       </w:pPr>
-      <w:bookmarkStart w:id="27" w:name="device-identity-for-corroboration"/>
-      <w:r>
-        <w:t>Device identity for</w:t>
-      </w:r>
-      <w:r>
-        <w:t xml:space="preserve"> corroboration</w:t>
+      <w:bookmarkStart w:id="27" w:name="fast-identity-online-fido-and-its-cousin"/>
+      <w:r>
+        <w:t>Fast Identity Online (FIDO) and its cousins</w:t>
       </w:r>
       <w:bookmarkEnd w:id="27"/>
     </w:p>
@@ -305,29 +322,29 @@
       <w:pPr>
         <w:pStyle w:val="Heading3"/>
       </w:pPr>
-      <w:bookmarkStart w:id="28" w:name="fast-identity-online-fido-and-its-cousin"/>
-      <w:r>
-        <w:t>Fast Identity Online (FIDO) and its cousins</w:t>
+      <w:bookmarkStart w:id="28" w:name="session-management"/>
+      <w:r>
+        <w:t>Session Management</w:t>
       </w:r>
       <w:bookmarkEnd w:id="28"/>
     </w:p>
     <w:p>
       <w:pPr>
-        <w:pStyle w:val="Heading3"/>
-      </w:pPr>
-      <w:bookmarkStart w:id="29" w:name="session-management"/>
-      <w:r>
-        <w:t>Session Management</w:t>
+        <w:pStyle w:val="Heading2"/>
+      </w:pPr>
+      <w:bookmarkStart w:id="29" w:name="authorization"/>
+      <w:r>
+        <w:t>Authorization</w:t>
       </w:r>
       <w:bookmarkEnd w:id="29"/>
     </w:p>
     <w:p>
       <w:pPr>
-        <w:pStyle w:val="Heading2"/>
-      </w:pPr>
-      <w:bookmarkStart w:id="30" w:name="authorization"/>
-      <w:r>
-        <w:t>Authorization</w:t>
+        <w:pStyle w:val="Heading3"/>
+      </w:pPr>
+      <w:bookmarkStart w:id="30" w:name="resources-to-protect"/>
+      <w:r>
+        <w:t>Resources to protect</w:t>
       </w:r>
       <w:bookmarkEnd w:id="30"/>
     </w:p>
@@ -335,19 +352,21 @@
       <w:pPr>
         <w:pStyle w:val="Heading3"/>
       </w:pPr>
-      <w:bookmarkStart w:id="31" w:name="resources-to-protect"/>
-      <w:r>
-        <w:t>Resources to protect</w:t>
+      <w:bookmarkStart w:id="31" w:name="authorisation"/>
+      <w:proofErr w:type="spellStart"/>
+      <w:r>
+        <w:t>Authorisation</w:t>
       </w:r>
       <w:bookmarkEnd w:id="31"/>
-    </w:p>
-    <w:p>
-      <w:pPr>
-        <w:pStyle w:val="Heading3"/>
-      </w:pPr>
-      <w:bookmarkStart w:id="32" w:name="authorisation"/>
-      <w:r>
-        <w:t>Authorisation</w:t>
+      <w:proofErr w:type="spellEnd"/>
+    </w:p>
+    <w:p>
+      <w:pPr>
+        <w:pStyle w:val="Heading4"/>
+      </w:pPr>
+      <w:bookmarkStart w:id="32" w:name="acls"/>
+      <w:r>
+        <w:t>ACL’s</w:t>
       </w:r>
       <w:bookmarkEnd w:id="32"/>
     </w:p>
@@ -355,9 +374,9 @@
       <w:pPr>
         <w:pStyle w:val="Heading4"/>
       </w:pPr>
-      <w:bookmarkStart w:id="33" w:name="acls"/>
-      <w:r>
-        <w:t>ACL’s</w:t>
+      <w:bookmarkStart w:id="33" w:name="rbac"/>
+      <w:r>
+        <w:t>RBAC</w:t>
       </w:r>
       <w:bookmarkEnd w:id="33"/>
     </w:p>
@@ -365,65 +384,70 @@
       <w:pPr>
         <w:pStyle w:val="Heading4"/>
       </w:pPr>
-      <w:bookmarkStart w:id="34" w:name="rbac"/>
-      <w:r>
-        <w:t>RBAC</w:t>
+      <w:bookmarkStart w:id="34" w:name="abac-dynamic-access-management"/>
+      <w:r>
+        <w:t>ABAC / dynamic access management</w:t>
       </w:r>
       <w:bookmarkEnd w:id="34"/>
     </w:p>
     <w:p>
       <w:pPr>
-        <w:pStyle w:val="Heading4"/>
-      </w:pPr>
-      <w:bookmarkStart w:id="35" w:name="abac-dynamic-access-management"/>
-      <w:r>
-        <w:t>ABAC / dynamic access management</w:t>
+        <w:pStyle w:val="Heading5"/>
+      </w:pPr>
+      <w:bookmarkStart w:id="35" w:name="policy-management-solutions"/>
+      <w:r>
+        <w:t>Policy Management solutions</w:t>
       </w:r>
       <w:bookmarkEnd w:id="35"/>
     </w:p>
     <w:p>
       <w:pPr>
-        <w:pStyle w:val="Heading5"/>
-      </w:pPr>
-      <w:bookmarkStart w:id="36" w:name="policy-management-solutions"/>
-      <w:r>
-        <w:t>Policy Management solutions</w:t>
+        <w:pStyle w:val="Heading3"/>
+      </w:pPr>
+      <w:bookmarkStart w:id="36" w:name="privileged-access-management"/>
+      <w:r>
+        <w:t>Privileged Access Management</w:t>
       </w:r>
       <w:bookmarkEnd w:id="36"/>
     </w:p>
     <w:p>
       <w:pPr>
-        <w:pStyle w:val="Heading3"/>
-      </w:pPr>
-      <w:bookmarkStart w:id="37" w:name="privileged-access-management"/>
-      <w:r>
-        <w:t>Privileged Access Management</w:t>
+        <w:pStyle w:val="Heading4"/>
+      </w:pPr>
+      <w:bookmarkStart w:id="37" w:name="alignment-to-risk-management"/>
+      <w:r>
+        <w:t>Alignment to Risk Management</w:t>
       </w:r>
       <w:bookmarkEnd w:id="37"/>
     </w:p>
     <w:p>
       <w:pPr>
-        <w:pStyle w:val="Heading4"/>
-      </w:pPr>
-      <w:bookmarkStart w:id="38" w:name="alignment-to-risk-management"/>
-      <w:r>
-        <w:t>Alignment to Risk Management</w:t>
+        <w:pStyle w:val="Heading1"/>
+      </w:pPr>
+      <w:bookmarkStart w:id="38" w:name="regulations-and-laws"/>
+      <w:r>
+        <w:t xml:space="preserve">Regulations </w:t>
+      </w:r>
+      <w:proofErr w:type="gramStart"/>
+      <w:r>
+        <w:t>And</w:t>
+      </w:r>
+      <w:proofErr w:type="gramEnd"/>
+      <w:r>
+        <w:t xml:space="preserve"> </w:t>
+      </w:r>
+      <w:r>
+        <w:t>Laws</w:t>
       </w:r>
       <w:bookmarkEnd w:id="38"/>
     </w:p>
     <w:p>
       <w:pPr>
-        <w:pStyle w:val="Heading1"/>
-      </w:pPr>
-      <w:bookmarkStart w:id="39" w:name="regulations-and-laws"/>
-      <w:r>
-        <w:t xml:space="preserve">Regulations </w:t>
-      </w:r>
-      <w:r>
-        <w:t xml:space="preserve">And </w:t>
-      </w:r>
-      <w:r>
-        <w:t>Laws</w:t>
+        <w:pStyle w:val="Heading2"/>
+      </w:pPr>
+      <w:bookmarkStart w:id="39" w:name="privacy-generic"/>
+      <w:r>
+        <w:t>Privacy (generic)</w:t>
       </w:r>
       <w:bookmarkEnd w:id="39"/>
     </w:p>
@@ -431,31 +455,29 @@
       <w:pPr>
         <w:pStyle w:val="Heading2"/>
       </w:pPr>
-      <w:bookmarkStart w:id="40" w:name="privacy-generic"/>
-      <w:r>
-        <w:t>Privacy (generic)</w:t>
+      <w:bookmarkStart w:id="40" w:name="survey-of-jurisdictions"/>
+      <w:r>
+        <w:t>Survey of Jurisdictions</w:t>
       </w:r>
       <w:bookmarkEnd w:id="40"/>
     </w:p>
     <w:p>
       <w:pPr>
-        <w:pStyle w:val="Heading2"/>
-      </w:pPr>
-      <w:bookmarkStart w:id="41" w:name="survey-of-jurisdictions"/>
-      <w:r>
-        <w:t>Survey of Jurisdictions</w:t>
+        <w:pStyle w:val="Heading3"/>
+      </w:pPr>
+      <w:bookmarkStart w:id="41" w:name="sox-hippa-gdpr-cbpr-etc."/>
+      <w:r>
+        <w:t xml:space="preserve">SOX, </w:t>
+      </w:r>
+      <w:r>
+        <w:t>HIPAA</w:t>
+      </w:r>
+      <w:bookmarkStart w:id="42" w:name="_GoBack"/>
+      <w:bookmarkEnd w:id="42"/>
+      <w:r>
+        <w:t>, GDPR, CBPR etc.</w:t>
       </w:r>
       <w:bookmarkEnd w:id="41"/>
-    </w:p>
-    <w:p>
-      <w:pPr>
-        <w:pStyle w:val="Heading3"/>
-      </w:pPr>
-      <w:bookmarkStart w:id="42" w:name="sox-hippa-gdpr-cbpr-etc."/>
-      <w:r>
-        <w:t>SOX, HiPPA, GDPR, CBPR etc.</w:t>
-      </w:r>
-      <w:bookmarkEnd w:id="42"/>
     </w:p>
     <w:p>
       <w:pPr>
@@ -530,10 +552,7 @@
       </w:pPr>
       <w:bookmarkStart w:id="49" w:name="handling-business-partners-people"/>
       <w:r>
-        <w:t>Handling Business partner</w:t>
-      </w:r>
-      <w:r>
-        <w:t>s’ people</w:t>
+        <w:t>Handling Business partners’ people</w:t>
       </w:r>
       <w:bookmarkEnd w:id="49"/>
     </w:p>
@@ -607,34 +626,50 @@
       <w:pPr>
         <w:pStyle w:val="Heading3"/>
       </w:pPr>
-      <w:bookmarkStart w:id="56" w:name="digital-legacy---handling-deceased-perso"/>
-      <w:bookmarkStart w:id="57" w:name="registration-of-consumers"/>
+      <w:bookmarkStart w:id="56" w:name="registration-of-consumers"/>
+      <w:bookmarkStart w:id="57" w:name="digital-legacy---handling-deceased-perso"/>
       <w:r>
         <w:t>Registration of consumers</w:t>
       </w:r>
+      <w:bookmarkEnd w:id="56"/>
+    </w:p>
+    <w:p>
+      <w:pPr>
+        <w:pStyle w:val="Heading3"/>
+      </w:pPr>
+      <w:bookmarkStart w:id="58" w:name="authentication-assurance-meeting-loa-req"/>
+      <w:r>
+        <w:t xml:space="preserve">Authentication assurance (meeting </w:t>
+      </w:r>
+      <w:proofErr w:type="spellStart"/>
+      <w:r>
+        <w:t>LoA</w:t>
+      </w:r>
+      <w:proofErr w:type="spellEnd"/>
+      <w:r>
+        <w:t xml:space="preserve"> </w:t>
+      </w:r>
+      <w:proofErr w:type="spellStart"/>
+      <w:r>
+        <w:t>requiremetns</w:t>
+      </w:r>
+      <w:proofErr w:type="spellEnd"/>
+      <w:r>
+        <w:t>)</w:t>
+      </w:r>
+      <w:bookmarkEnd w:id="58"/>
+    </w:p>
+    <w:p>
+      <w:pPr>
+        <w:pStyle w:val="Heading3"/>
+      </w:pPr>
+      <w:r>
+        <w:t>Digital legacy - handling deceased persons’ digital ID</w:t>
+      </w:r>
       <w:bookmarkEnd w:id="57"/>
     </w:p>
     <w:p>
       <w:pPr>
-        <w:pStyle w:val="Heading3"/>
-      </w:pPr>
-      <w:bookmarkStart w:id="58" w:name="authentication-assurance-meeting-loa-req"/>
-      <w:r>
-        <w:t>Authentication assurance (meeting LoA requiremetns)</w:t>
-      </w:r>
-      <w:bookmarkEnd w:id="58"/>
-    </w:p>
-    <w:p>
-      <w:pPr>
-        <w:pStyle w:val="Heading3"/>
-      </w:pPr>
-      <w:r>
-        <w:t>Digital legacy - handling deceased persons’ digital ID</w:t>
-      </w:r>
-      <w:bookmarkEnd w:id="56"/>
-    </w:p>
-    <w:p>
-      <w:pPr>
         <w:pStyle w:val="Heading2"/>
       </w:pPr>
       <w:bookmarkStart w:id="59" w:name="self-soverign-identity"/>
@@ -665,10 +700,7 @@
       </w:pPr>
       <w:bookmarkStart w:id="61" w:name="non-human-entity"/>
       <w:r>
-        <w:t>N</w:t>
-      </w:r>
-      <w:r>
-        <w:t>on</w:t>
+        <w:t>Non</w:t>
       </w:r>
       <w:r>
         <w:t>-</w:t>
@@ -745,10 +777,7 @@
       </w:pPr>
       <w:bookmarkStart w:id="68" w:name="plant-automation"/>
       <w:r>
-        <w:t>Plant autom</w:t>
-      </w:r>
-      <w:r>
-        <w:t>ation</w:t>
+        <w:t>Plant automation</w:t>
       </w:r>
       <w:bookmarkEnd w:id="68"/>
     </w:p>
@@ -777,18 +806,25 @@
         <w:pStyle w:val="Heading4"/>
       </w:pPr>
       <w:bookmarkStart w:id="71" w:name="agricuture"/>
+      <w:proofErr w:type="spellStart"/>
       <w:r>
         <w:t>Agricuture</w:t>
       </w:r>
       <w:bookmarkEnd w:id="71"/>
+      <w:proofErr w:type="spellEnd"/>
     </w:p>
     <w:p>
       <w:pPr>
         <w:pStyle w:val="Heading4"/>
       </w:pPr>
       <w:bookmarkStart w:id="72" w:name="buildiingindustrial"/>
-      <w:r>
-        <w:t>Buildiing/Industrial</w:t>
+      <w:proofErr w:type="spellStart"/>
+      <w:r>
+        <w:t>Buildiing</w:t>
+      </w:r>
+      <w:proofErr w:type="spellEnd"/>
+      <w:r>
+        <w:t>/Industrial</w:t>
       </w:r>
       <w:bookmarkEnd w:id="72"/>
     </w:p>
@@ -831,7 +867,15 @@
         <w:t xml:space="preserve">IAM </w:t>
       </w:r>
       <w:r>
-        <w:t>Architecture And Solutions</w:t>
+        <w:t xml:space="preserve">Architecture </w:t>
+      </w:r>
+      <w:proofErr w:type="gramStart"/>
+      <w:r>
+        <w:t>And</w:t>
+      </w:r>
+      <w:proofErr w:type="gramEnd"/>
+      <w:r>
+        <w:t xml:space="preserve"> Solutions</w:t>
       </w:r>
       <w:bookmarkEnd w:id="76"/>
     </w:p>
@@ -891,10 +935,7 @@
       </w:pPr>
       <w:bookmarkStart w:id="82" w:name="recertification-of-accounts"/>
       <w:r>
-        <w:t>Recertification of</w:t>
-      </w:r>
-      <w:r>
-        <w:t xml:space="preserve"> accounts</w:t>
+        <w:t>Recertification of accounts</w:t>
       </w:r>
       <w:bookmarkEnd w:id="82"/>
     </w:p>
@@ -1014,8 +1055,13 @@
         <w:pStyle w:val="Heading4"/>
       </w:pPr>
       <w:bookmarkStart w:id="94" w:name="symetric-encryption"/>
-      <w:r>
-        <w:t>Symetric Encryption</w:t>
+      <w:proofErr w:type="spellStart"/>
+      <w:r>
+        <w:t>Symetric</w:t>
+      </w:r>
+      <w:proofErr w:type="spellEnd"/>
+      <w:r>
+        <w:t xml:space="preserve"> Encryption</w:t>
       </w:r>
       <w:bookmarkEnd w:id="94"/>
     </w:p>
@@ -1024,8 +1070,13 @@
         <w:pStyle w:val="Heading4"/>
       </w:pPr>
       <w:bookmarkStart w:id="95" w:name="asymetric-encryption"/>
-      <w:r>
-        <w:t>Asymetric Encryption</w:t>
+      <w:proofErr w:type="spellStart"/>
+      <w:r>
+        <w:t>Asymetric</w:t>
+      </w:r>
+      <w:proofErr w:type="spellEnd"/>
+      <w:r>
+        <w:t xml:space="preserve"> Encryption</w:t>
       </w:r>
       <w:bookmarkEnd w:id="95"/>
     </w:p>
@@ -1366,9 +1417,14 @@
       </w:pPr>
       <w:bookmarkStart w:id="129" w:name="slapd-and-its-descendents"/>
       <w:r>
-        <w:t>SLAPD and its descendents</w:t>
+        <w:t xml:space="preserve">SLAPD and its </w:t>
+      </w:r>
+      <w:proofErr w:type="spellStart"/>
+      <w:r>
+        <w:t>descendents</w:t>
       </w:r>
       <w:bookmarkEnd w:id="129"/>
+      <w:proofErr w:type="spellEnd"/>
     </w:p>
     <w:p>
       <w:pPr>
@@ -1676,8 +1732,13 @@
         <w:pStyle w:val="Heading3"/>
       </w:pPr>
       <w:bookmarkStart w:id="160" w:name="enterpise-control-of-cloud"/>
-      <w:r>
-        <w:t>Enterpise control of “Cloud”</w:t>
+      <w:proofErr w:type="spellStart"/>
+      <w:r>
+        <w:t>Enterpise</w:t>
+      </w:r>
+      <w:proofErr w:type="spellEnd"/>
+      <w:r>
+        <w:t xml:space="preserve"> control of “Cloud”</w:t>
       </w:r>
       <w:bookmarkEnd w:id="160"/>
     </w:p>
@@ -1738,10 +1799,7 @@
       <w:bookmarkStart w:id="166" w:name="governance-and-administration"/>
       <w:r>
         <w:lastRenderedPageBreak/>
-        <w:t>Governance and Admi</w:t>
-      </w:r>
-      <w:r>
-        <w:t>nistration</w:t>
+        <w:t>Governance and Administration</w:t>
       </w:r>
       <w:bookmarkEnd w:id="166"/>
     </w:p>
@@ -1863,10 +1921,12 @@
         <w:pStyle w:val="Heading2"/>
       </w:pPr>
       <w:bookmarkStart w:id="178" w:name="idpro"/>
+      <w:proofErr w:type="spellStart"/>
       <w:r>
         <w:t>IDpro</w:t>
       </w:r>
       <w:bookmarkEnd w:id="178"/>
+      <w:proofErr w:type="spellEnd"/>
     </w:p>
     <w:p>
       <w:pPr>
@@ -1883,10 +1943,12 @@
         <w:pStyle w:val="Heading2"/>
       </w:pPr>
       <w:bookmarkStart w:id="180" w:name="kuppingercole"/>
+      <w:proofErr w:type="spellStart"/>
       <w:r>
         <w:t>KuppingerCole</w:t>
       </w:r>
       <w:bookmarkEnd w:id="180"/>
+      <w:proofErr w:type="spellEnd"/>
     </w:p>
     <w:p>
       <w:pPr>
@@ -2335,6 +2397,13 @@
     <w:lsdException w:name="Light Shading"/>
     <w:lsdException w:name="Light List"/>
     <w:lsdException w:name="Light Grid"/>
+    <w:lsdException w:name="Medium Shading 1"/>
+    <w:lsdException w:name="Medium Shading 2"/>
+    <w:lsdException w:name="Medium List 1"/>
+    <w:lsdException w:name="Medium List 2"/>
+    <w:lsdException w:name="Medium Grid 1"/>
+    <w:lsdException w:name="Medium Grid 2"/>
+    <w:lsdException w:name="Medium Grid 3"/>
     <w:lsdException w:name="Dark List"/>
     <w:lsdException w:name="Colorful Shading"/>
     <w:lsdException w:name="Colorful List"/>

</xml_diff>

<commit_message>
Updated ToC, added parking lot
Updated ToC based on Graham Williamson's contributions (and fixed some typos). Also added a parking lot file to capture items removed from the ToC that we might want to come back to later.
</commit_message>
<xml_diff>
--- a/toc.docx
+++ b/toc.docx
@@ -138,9 +138,18 @@
       </w:pPr>
       <w:bookmarkStart w:id="13" w:name="laws-of-identity---this-sounds-like-juri"/>
       <w:r>
-        <w:t>Laws of Identity - this sounds like jurisdictions and real laws - is that the intent?</w:t>
+        <w:t xml:space="preserve">Laws of Identity </w:t>
+      </w:r>
+      <w:r>
+        <w:t>(</w:t>
+      </w:r>
+      <w:r>
+        <w:t>this sounds like jurisdictions and real laws - is that the intent?</w:t>
       </w:r>
       <w:bookmarkEnd w:id="13"/>
+      <w:r>
+        <w:t>)</w:t>
+      </w:r>
     </w:p>
     <w:p>
       <w:pPr>
@@ -158,14 +167,18 @@
       </w:pPr>
       <w:bookmarkStart w:id="15" w:name="digital-identity-lifecycle"/>
       <w:r>
-        <w:t xml:space="preserve">Digital Identity </w:t>
-      </w:r>
-      <w:proofErr w:type="gramStart"/>
-      <w:r>
-        <w:t>Lifecycle ?</w:t>
+        <w:t xml:space="preserve">Digital Identity Lifecycle </w:t>
+      </w:r>
+      <w:r>
+        <w:t>(</w:t>
+      </w:r>
+      <w:r>
+        <w:t>?</w:t>
       </w:r>
       <w:bookmarkEnd w:id="15"/>
-      <w:proofErr w:type="gramEnd"/>
+      <w:r>
+        <w:t>)</w:t>
+      </w:r>
     </w:p>
     <w:p>
       <w:pPr>
@@ -182,16 +195,11 @@
         <w:pStyle w:val="Heading2"/>
       </w:pPr>
       <w:bookmarkStart w:id="17" w:name="proofing---we-need-to-avoid-this-word-th"/>
-      <w:proofErr w:type="gramStart"/>
-      <w:r>
-        <w:t xml:space="preserve">Proofing </w:t>
-      </w:r>
-      <w:r>
-        <w:t>,</w:t>
-      </w:r>
-      <w:proofErr w:type="gramEnd"/>
-      <w:r>
-        <w:t xml:space="preserve"> B</w:t>
+      <w:r>
+        <w:t>Proofing</w:t>
+      </w:r>
+      <w:r>
+        <w:t>, B</w:t>
       </w:r>
       <w:r>
         <w:t xml:space="preserve">inding or </w:t>
@@ -200,15 +208,33 @@
         <w:t>R</w:t>
       </w:r>
       <w:r>
-        <w:t>egistration?</w:t>
-      </w:r>
-    </w:p>
-    <w:p>
-      <w:pPr>
-        <w:pStyle w:val="Heading3"/>
-      </w:pPr>
-      <w:r>
-        <w:t>verification/validation</w:t>
+        <w:t>egistration</w:t>
+      </w:r>
+      <w:r>
+        <w:t xml:space="preserve"> (</w:t>
+      </w:r>
+      <w:r>
+        <w:t>?</w:t>
+      </w:r>
+      <w:r>
+        <w:t>)</w:t>
+      </w:r>
+    </w:p>
+    <w:p>
+      <w:pPr>
+        <w:pStyle w:val="Heading3"/>
+      </w:pPr>
+      <w:r>
+        <w:t>V</w:t>
+      </w:r>
+      <w:r>
+        <w:t>erification/</w:t>
+      </w:r>
+      <w:r>
+        <w:t>V</w:t>
+      </w:r>
+      <w:r>
+        <w:t>alidation</w:t>
       </w:r>
       <w:bookmarkEnd w:id="17"/>
     </w:p>
@@ -269,7 +295,19 @@
       </w:pPr>
       <w:bookmarkStart w:id="23" w:name="single-sign-on-within-a-domain"/>
       <w:r>
-        <w:t>Single Sign-on within a domain</w:t>
+        <w:t xml:space="preserve">Single Sign-on </w:t>
+      </w:r>
+      <w:r>
+        <w:t>W</w:t>
+      </w:r>
+      <w:r>
+        <w:t xml:space="preserve">ithin a </w:t>
+      </w:r>
+      <w:r>
+        <w:t>D</w:t>
+      </w:r>
+      <w:r>
+        <w:t>omain</w:t>
       </w:r>
       <w:bookmarkEnd w:id="23"/>
     </w:p>
@@ -284,7 +322,19 @@
       </w:r>
       <w:proofErr w:type="spellEnd"/>
       <w:r>
-        <w:t xml:space="preserve"> authentication service</w:t>
+        <w:t xml:space="preserve"> </w:t>
+      </w:r>
+      <w:r>
+        <w:t>A</w:t>
+      </w:r>
+      <w:r>
+        <w:t xml:space="preserve">uthentication </w:t>
+      </w:r>
+      <w:r>
+        <w:t>S</w:t>
+      </w:r>
+      <w:r>
+        <w:t>ervice</w:t>
       </w:r>
       <w:bookmarkEnd w:id="24"/>
     </w:p>
@@ -304,7 +354,19 @@
       </w:pPr>
       <w:bookmarkStart w:id="26" w:name="device-identity-for-corroboration"/>
       <w:r>
-        <w:t>Device identity for corroboration</w:t>
+        <w:t xml:space="preserve">Device </w:t>
+      </w:r>
+      <w:r>
+        <w:t>I</w:t>
+      </w:r>
+      <w:r>
+        <w:t xml:space="preserve">dentity for </w:t>
+      </w:r>
+      <w:r>
+        <w:t>C</w:t>
+      </w:r>
+      <w:r>
+        <w:t>orroboration</w:t>
       </w:r>
       <w:bookmarkEnd w:id="26"/>
     </w:p>
@@ -344,7 +406,13 @@
       </w:pPr>
       <w:bookmarkStart w:id="30" w:name="resources-to-protect"/>
       <w:r>
-        <w:t>Resources to protect</w:t>
+        <w:t xml:space="preserve">Resources to </w:t>
+      </w:r>
+      <w:r>
+        <w:t>P</w:t>
+      </w:r>
+      <w:r>
+        <w:t>rotect</w:t>
       </w:r>
       <w:bookmarkEnd w:id="30"/>
     </w:p>
@@ -386,7 +454,25 @@
       </w:pPr>
       <w:bookmarkStart w:id="34" w:name="abac-dynamic-access-management"/>
       <w:r>
-        <w:t>ABAC / dynamic access management</w:t>
+        <w:t xml:space="preserve">ABAC / </w:t>
+      </w:r>
+      <w:r>
+        <w:t>D</w:t>
+      </w:r>
+      <w:r>
+        <w:t xml:space="preserve">ynamic </w:t>
+      </w:r>
+      <w:r>
+        <w:t>A</w:t>
+      </w:r>
+      <w:r>
+        <w:t xml:space="preserve">ccess </w:t>
+      </w:r>
+      <w:r>
+        <w:t>M</w:t>
+      </w:r>
+      <w:r>
+        <w:t>anagement</w:t>
       </w:r>
       <w:bookmarkEnd w:id="34"/>
     </w:p>
@@ -416,68 +502,77 @@
       </w:pPr>
       <w:bookmarkStart w:id="37" w:name="alignment-to-risk-management"/>
       <w:r>
-        <w:t>Alignment to Risk Management</w:t>
+        <w:t>Alignment to Risk Ma</w:t>
+      </w:r>
+      <w:bookmarkStart w:id="38" w:name="_GoBack"/>
+      <w:bookmarkEnd w:id="38"/>
+      <w:r>
+        <w:t>nagement</w:t>
       </w:r>
       <w:bookmarkEnd w:id="37"/>
     </w:p>
     <w:p>
       <w:pPr>
+        <w:pStyle w:val="Heading4"/>
+      </w:pPr>
+      <w:r>
+        <w:t>System Accounts</w:t>
+      </w:r>
+    </w:p>
+    <w:p>
+      <w:pPr>
         <w:pStyle w:val="Heading1"/>
       </w:pPr>
-      <w:bookmarkStart w:id="38" w:name="regulations-and-laws"/>
+      <w:bookmarkStart w:id="39" w:name="regulations-and-laws"/>
       <w:r>
         <w:t xml:space="preserve">Regulations </w:t>
       </w:r>
-      <w:proofErr w:type="gramStart"/>
-      <w:r>
-        <w:t>And</w:t>
-      </w:r>
-      <w:proofErr w:type="gramEnd"/>
-      <w:r>
-        <w:t xml:space="preserve"> </w:t>
+      <w:r>
+        <w:t>a</w:t>
+      </w:r>
+      <w:r>
+        <w:t xml:space="preserve">nd </w:t>
       </w:r>
       <w:r>
         <w:t>Laws</w:t>
       </w:r>
-      <w:bookmarkEnd w:id="38"/>
-    </w:p>
-    <w:p>
-      <w:pPr>
-        <w:pStyle w:val="Heading2"/>
-      </w:pPr>
-      <w:bookmarkStart w:id="39" w:name="privacy-generic"/>
+      <w:bookmarkEnd w:id="39"/>
+    </w:p>
+    <w:p>
+      <w:pPr>
+        <w:pStyle w:val="Heading2"/>
+      </w:pPr>
+      <w:bookmarkStart w:id="40" w:name="privacy-generic"/>
       <w:r>
         <w:t>Privacy (generic)</w:t>
       </w:r>
-      <w:bookmarkEnd w:id="39"/>
-    </w:p>
-    <w:p>
-      <w:pPr>
-        <w:pStyle w:val="Heading2"/>
-      </w:pPr>
-      <w:bookmarkStart w:id="40" w:name="survey-of-jurisdictions"/>
+      <w:bookmarkEnd w:id="40"/>
+    </w:p>
+    <w:p>
+      <w:pPr>
+        <w:pStyle w:val="Heading2"/>
+      </w:pPr>
+      <w:bookmarkStart w:id="41" w:name="survey-of-jurisdictions"/>
       <w:r>
         <w:t>Survey of Jurisdictions</w:t>
       </w:r>
-      <w:bookmarkEnd w:id="40"/>
-    </w:p>
-    <w:p>
-      <w:pPr>
-        <w:pStyle w:val="Heading3"/>
-      </w:pPr>
-      <w:bookmarkStart w:id="41" w:name="sox-hippa-gdpr-cbpr-etc."/>
+      <w:bookmarkEnd w:id="41"/>
+    </w:p>
+    <w:p>
+      <w:pPr>
+        <w:pStyle w:val="Heading3"/>
+      </w:pPr>
+      <w:bookmarkStart w:id="42" w:name="sox-hippa-gdpr-cbpr-etc."/>
       <w:r>
         <w:t xml:space="preserve">SOX, </w:t>
       </w:r>
       <w:r>
         <w:t>HIPAA</w:t>
       </w:r>
-      <w:bookmarkStart w:id="42" w:name="_GoBack"/>
+      <w:r>
+        <w:t>, GDPR, CBPR etc.</w:t>
+      </w:r>
       <w:bookmarkEnd w:id="42"/>
-      <w:r>
-        <w:t>, GDPR, CBPR etc.</w:t>
-      </w:r>
-      <w:bookmarkEnd w:id="41"/>
     </w:p>
     <w:p>
       <w:pPr>
@@ -485,7 +580,14 @@
       </w:pPr>
       <w:bookmarkStart w:id="43" w:name="consent-management"/>
       <w:r>
-        <w:t>Consent management</w:t>
+        <w:lastRenderedPageBreak/>
+        <w:t xml:space="preserve">Consent </w:t>
+      </w:r>
+      <w:r>
+        <w:t>M</w:t>
+      </w:r>
+      <w:r>
+        <w:t>anagement</w:t>
       </w:r>
       <w:bookmarkEnd w:id="43"/>
     </w:p>
@@ -495,7 +597,6 @@
       </w:pPr>
       <w:bookmarkStart w:id="44" w:name="workforce-iam-internal-iam"/>
       <w:r>
-        <w:lastRenderedPageBreak/>
         <w:t xml:space="preserve">Workforce IAM </w:t>
       </w:r>
       <w:r>
@@ -512,7 +613,13 @@
       </w:pPr>
       <w:bookmarkStart w:id="45" w:name="iam-processes"/>
       <w:r>
-        <w:t>IAM processes</w:t>
+        <w:t xml:space="preserve">IAM </w:t>
+      </w:r>
+      <w:r>
+        <w:t>P</w:t>
+      </w:r>
+      <w:r>
+        <w:t>rocesses</w:t>
       </w:r>
       <w:bookmarkEnd w:id="45"/>
     </w:p>
@@ -532,7 +639,13 @@
       </w:pPr>
       <w:bookmarkStart w:id="47" w:name="hr-ownership"/>
       <w:r>
-        <w:t>HR ownership</w:t>
+        <w:t xml:space="preserve">HR </w:t>
+      </w:r>
+      <w:r>
+        <w:t>O</w:t>
+      </w:r>
+      <w:r>
+        <w:t>wnership</w:t>
       </w:r>
       <w:bookmarkEnd w:id="47"/>
     </w:p>
@@ -552,7 +665,19 @@
       </w:pPr>
       <w:bookmarkStart w:id="49" w:name="handling-business-partners-people"/>
       <w:r>
-        <w:t>Handling Business partners’ people</w:t>
+        <w:t xml:space="preserve">Handling Business </w:t>
+      </w:r>
+      <w:r>
+        <w:t>P</w:t>
+      </w:r>
+      <w:r>
+        <w:t xml:space="preserve">artners’ </w:t>
+      </w:r>
+      <w:r>
+        <w:t>P</w:t>
+      </w:r>
+      <w:r>
+        <w:t>eople</w:t>
       </w:r>
       <w:bookmarkEnd w:id="49"/>
     </w:p>
@@ -598,7 +723,25 @@
       </w:pPr>
       <w:bookmarkStart w:id="53" w:name="public-sector-vs.private-sector"/>
       <w:r>
-        <w:t>Public sector vs. private sector</w:t>
+        <w:t xml:space="preserve">Public </w:t>
+      </w:r>
+      <w:r>
+        <w:t>S</w:t>
+      </w:r>
+      <w:r>
+        <w:t>ector vs. </w:t>
+      </w:r>
+      <w:r>
+        <w:t>P</w:t>
+      </w:r>
+      <w:r>
+        <w:t xml:space="preserve">rivate </w:t>
+      </w:r>
+      <w:r>
+        <w:t>S</w:t>
+      </w:r>
+      <w:r>
+        <w:t>ector</w:t>
       </w:r>
       <w:bookmarkEnd w:id="53"/>
     </w:p>
@@ -608,7 +751,13 @@
       </w:pPr>
       <w:bookmarkStart w:id="54" w:name="social-media"/>
       <w:r>
-        <w:t>Social media</w:t>
+        <w:t xml:space="preserve">Social </w:t>
+      </w:r>
+      <w:r>
+        <w:t>M</w:t>
+      </w:r>
+      <w:r>
+        <w:t>edia</w:t>
       </w:r>
       <w:bookmarkEnd w:id="54"/>
     </w:p>
@@ -618,7 +767,13 @@
       </w:pPr>
       <w:bookmarkStart w:id="55" w:name="consumer-journey-identification-to-loyal"/>
       <w:r>
-        <w:t>Consumer journey (identification to loyal customer)</w:t>
+        <w:t xml:space="preserve">Consumer </w:t>
+      </w:r>
+      <w:r>
+        <w:t>J</w:t>
+      </w:r>
+      <w:r>
+        <w:t>ourney (identification to loyal customer)</w:t>
       </w:r>
       <w:bookmarkEnd w:id="55"/>
     </w:p>
@@ -629,7 +784,13 @@
       <w:bookmarkStart w:id="56" w:name="registration-of-consumers"/>
       <w:bookmarkStart w:id="57" w:name="digital-legacy---handling-deceased-perso"/>
       <w:r>
-        <w:t>Registration of consumers</w:t>
+        <w:t xml:space="preserve">Registration of </w:t>
+      </w:r>
+      <w:r>
+        <w:t>C</w:t>
+      </w:r>
+      <w:r>
+        <w:t>onsumers</w:t>
       </w:r>
       <w:bookmarkEnd w:id="56"/>
     </w:p>
@@ -639,7 +800,13 @@
       </w:pPr>
       <w:bookmarkStart w:id="58" w:name="authentication-assurance-meeting-loa-req"/>
       <w:r>
-        <w:t xml:space="preserve">Authentication assurance (meeting </w:t>
+        <w:t xml:space="preserve">Authentication </w:t>
+      </w:r>
+      <w:r>
+        <w:t>A</w:t>
+      </w:r>
+      <w:r>
+        <w:t xml:space="preserve">ssurance (meeting </w:t>
       </w:r>
       <w:proofErr w:type="spellStart"/>
       <w:r>
@@ -649,1326 +816,854 @@
       <w:r>
         <w:t xml:space="preserve"> </w:t>
       </w:r>
+      <w:r>
+        <w:t>requirements</w:t>
+      </w:r>
+      <w:r>
+        <w:t>)</w:t>
+      </w:r>
+      <w:bookmarkEnd w:id="58"/>
+    </w:p>
+    <w:p>
+      <w:pPr>
+        <w:pStyle w:val="Heading3"/>
+      </w:pPr>
+      <w:r>
+        <w:t xml:space="preserve">Digital </w:t>
+      </w:r>
+      <w:r>
+        <w:t>L</w:t>
+      </w:r>
+      <w:r>
+        <w:t>egacy - handling deceased persons’ digital ID</w:t>
+      </w:r>
+      <w:bookmarkEnd w:id="57"/>
+    </w:p>
+    <w:p>
+      <w:pPr>
+        <w:pStyle w:val="Heading2"/>
+      </w:pPr>
+      <w:bookmarkStart w:id="59" w:name="self-soverign-identity"/>
+      <w:r>
+        <w:t>Self-S</w:t>
+      </w:r>
+      <w:r>
+        <w:t>overeign</w:t>
+      </w:r>
+      <w:r>
+        <w:t xml:space="preserve"> Identity</w:t>
+      </w:r>
+      <w:bookmarkEnd w:id="59"/>
+    </w:p>
+    <w:p>
+      <w:pPr>
+        <w:pStyle w:val="Heading3"/>
+      </w:pPr>
+      <w:bookmarkStart w:id="60" w:name="blockchain-id-ssi"/>
+      <w:r>
+        <w:t>Blockchain ID</w:t>
+      </w:r>
+      <w:bookmarkEnd w:id="60"/>
+    </w:p>
+    <w:p>
+      <w:pPr>
+        <w:pStyle w:val="Heading1"/>
+      </w:pPr>
+      <w:bookmarkStart w:id="61" w:name="non-human-entity"/>
+      <w:r>
+        <w:t>Non</w:t>
+      </w:r>
+      <w:r>
+        <w:t>-</w:t>
+      </w:r>
+      <w:r>
+        <w:t>Human Entity</w:t>
+      </w:r>
+      <w:bookmarkEnd w:id="61"/>
+    </w:p>
+    <w:p>
+      <w:pPr>
+        <w:pStyle w:val="Heading2"/>
+      </w:pPr>
+      <w:bookmarkStart w:id="62" w:name="operational-technology-ot"/>
+      <w:r>
+        <w:t>Operational Technology (OT)</w:t>
+      </w:r>
+      <w:bookmarkEnd w:id="62"/>
+    </w:p>
+    <w:p>
+      <w:pPr>
+        <w:pStyle w:val="Heading2"/>
+      </w:pPr>
+      <w:bookmarkStart w:id="63" w:name="iot-devices"/>
+      <w:r>
+        <w:t xml:space="preserve">IoT </w:t>
+      </w:r>
+      <w:r>
+        <w:t>D</w:t>
+      </w:r>
+      <w:r>
+        <w:t>evices</w:t>
+      </w:r>
+      <w:bookmarkEnd w:id="63"/>
+    </w:p>
+    <w:p>
+      <w:pPr>
+        <w:pStyle w:val="Heading3"/>
+      </w:pPr>
+      <w:bookmarkStart w:id="64" w:name="iot-sectors"/>
+      <w:r>
+        <w:lastRenderedPageBreak/>
+        <w:t>IoT Sectors</w:t>
+      </w:r>
+      <w:bookmarkEnd w:id="64"/>
+    </w:p>
+    <w:p>
+      <w:pPr>
+        <w:pStyle w:val="Heading4"/>
+      </w:pPr>
+      <w:bookmarkStart w:id="65" w:name="home-automation"/>
+      <w:r>
+        <w:t>Home Automation</w:t>
+      </w:r>
+      <w:bookmarkEnd w:id="65"/>
+    </w:p>
+    <w:p>
+      <w:pPr>
+        <w:pStyle w:val="Heading4"/>
+      </w:pPr>
+      <w:bookmarkStart w:id="66" w:name="personal-wearables"/>
+      <w:r>
+        <w:t>Personal (wearables)</w:t>
+      </w:r>
+      <w:bookmarkEnd w:id="66"/>
+    </w:p>
+    <w:p>
+      <w:pPr>
+        <w:pStyle w:val="Heading4"/>
+      </w:pPr>
+      <w:bookmarkStart w:id="67" w:name="implants"/>
+      <w:r>
+        <w:t>Implants</w:t>
+      </w:r>
+      <w:bookmarkEnd w:id="67"/>
+    </w:p>
+    <w:p>
+      <w:pPr>
+        <w:pStyle w:val="Heading4"/>
+      </w:pPr>
+      <w:bookmarkStart w:id="68" w:name="plant-automation"/>
+      <w:r>
+        <w:t xml:space="preserve">Plant </w:t>
+      </w:r>
+      <w:r>
+        <w:t>A</w:t>
+      </w:r>
+      <w:r>
+        <w:t>utomation</w:t>
+      </w:r>
+      <w:bookmarkEnd w:id="68"/>
+    </w:p>
+    <w:p>
+      <w:pPr>
+        <w:pStyle w:val="Heading4"/>
+      </w:pPr>
+      <w:bookmarkStart w:id="69" w:name="vehicle"/>
+      <w:r>
+        <w:t>Vehicle</w:t>
+      </w:r>
+      <w:bookmarkEnd w:id="69"/>
+    </w:p>
+    <w:p>
+      <w:pPr>
+        <w:pStyle w:val="Heading4"/>
+      </w:pPr>
+      <w:bookmarkStart w:id="70" w:name="smart-cities"/>
+      <w:r>
+        <w:t xml:space="preserve">Smart </w:t>
+      </w:r>
+      <w:r>
+        <w:t>C</w:t>
+      </w:r>
+      <w:r>
+        <w:t>ities</w:t>
+      </w:r>
+      <w:bookmarkEnd w:id="70"/>
+    </w:p>
+    <w:p>
+      <w:pPr>
+        <w:pStyle w:val="Heading4"/>
+      </w:pPr>
+      <w:bookmarkStart w:id="71" w:name="agricuture"/>
+      <w:r>
+        <w:t>Agricu</w:t>
+      </w:r>
+      <w:r>
+        <w:t>l</w:t>
+      </w:r>
+      <w:r>
+        <w:t>ture</w:t>
+      </w:r>
+      <w:bookmarkEnd w:id="71"/>
+    </w:p>
+    <w:p>
+      <w:pPr>
+        <w:pStyle w:val="Heading4"/>
+      </w:pPr>
+      <w:bookmarkStart w:id="72" w:name="buildiingindustrial"/>
+      <w:r>
+        <w:t>Building/Industrial</w:t>
+      </w:r>
+      <w:bookmarkEnd w:id="72"/>
+    </w:p>
+    <w:p>
+      <w:pPr>
+        <w:pStyle w:val="Heading4"/>
+      </w:pPr>
+      <w:bookmarkStart w:id="73" w:name="utilities"/>
+      <w:r>
+        <w:t>Utilities</w:t>
+      </w:r>
+      <w:bookmarkEnd w:id="73"/>
+    </w:p>
+    <w:p>
+      <w:pPr>
+        <w:pStyle w:val="Heading2"/>
+      </w:pPr>
+      <w:bookmarkStart w:id="74" w:name="rpa-robotics"/>
+      <w:r>
+        <w:t>RPA / robotics</w:t>
+      </w:r>
+      <w:bookmarkEnd w:id="74"/>
+    </w:p>
+    <w:p>
+      <w:pPr>
+        <w:pStyle w:val="Heading2"/>
+      </w:pPr>
+      <w:bookmarkStart w:id="75" w:name="security-requirements"/>
+      <w:r>
+        <w:t>Security requirements</w:t>
+      </w:r>
+      <w:bookmarkEnd w:id="75"/>
+    </w:p>
+    <w:p>
+      <w:pPr>
+        <w:pStyle w:val="Heading1"/>
+      </w:pPr>
+      <w:bookmarkStart w:id="76" w:name="iam-architecture-and-solutions"/>
+      <w:r>
+        <w:t xml:space="preserve">IAM </w:t>
+      </w:r>
+      <w:r>
+        <w:t xml:space="preserve">Architecture </w:t>
+      </w:r>
+      <w:r>
+        <w:t>a</w:t>
+      </w:r>
+      <w:r>
+        <w:t>nd Solutions</w:t>
+      </w:r>
+      <w:bookmarkEnd w:id="76"/>
+    </w:p>
+    <w:p>
+      <w:pPr>
+        <w:pStyle w:val="Heading2"/>
+      </w:pPr>
+      <w:bookmarkStart w:id="77" w:name="business-system"/>
+      <w:r>
+        <w:t>Business System</w:t>
+      </w:r>
+      <w:bookmarkEnd w:id="77"/>
+    </w:p>
+    <w:p>
+      <w:pPr>
+        <w:pStyle w:val="Heading3"/>
+      </w:pPr>
+      <w:bookmarkStart w:id="78" w:name="business-processes"/>
+      <w:r>
+        <w:t>Business Processes</w:t>
+      </w:r>
+      <w:bookmarkEnd w:id="78"/>
+    </w:p>
+    <w:p>
+      <w:pPr>
+        <w:pStyle w:val="Heading4"/>
+      </w:pPr>
+      <w:bookmarkStart w:id="79" w:name="recertification-of-accounts"/>
+      <w:r>
+        <w:t>Recertification of accounts</w:t>
+      </w:r>
+      <w:bookmarkEnd w:id="79"/>
+    </w:p>
+    <w:p>
+      <w:pPr>
+        <w:pStyle w:val="Heading2"/>
+      </w:pPr>
+      <w:bookmarkStart w:id="80" w:name="information"/>
+      <w:r>
+        <w:t>Information</w:t>
+      </w:r>
+      <w:bookmarkEnd w:id="80"/>
+      <w:r>
+        <w:t>/Data Architecture</w:t>
+      </w:r>
+    </w:p>
+    <w:p>
+      <w:pPr>
+        <w:pStyle w:val="Heading2"/>
+      </w:pPr>
+      <w:bookmarkStart w:id="81" w:name="applications"/>
+      <w:r>
+        <w:t>Application</w:t>
+      </w:r>
+      <w:bookmarkEnd w:id="81"/>
+      <w:r>
+        <w:t xml:space="preserve"> Portfolio</w:t>
+      </w:r>
+    </w:p>
+    <w:p>
+      <w:pPr>
+        <w:pStyle w:val="Heading3"/>
+      </w:pPr>
+      <w:r>
+        <w:t>APIs</w:t>
+      </w:r>
+    </w:p>
+    <w:p>
+      <w:pPr>
+        <w:pStyle w:val="Heading4"/>
+      </w:pPr>
+      <w:r>
+        <w:t>HTTP</w:t>
+      </w:r>
+    </w:p>
+    <w:p>
+      <w:pPr>
+        <w:pStyle w:val="Heading4"/>
+      </w:pPr>
+      <w:r>
+        <w:t>S/LDAP</w:t>
+      </w:r>
+    </w:p>
+    <w:p>
+      <w:pPr>
+        <w:pStyle w:val="Heading4"/>
+      </w:pPr>
+      <w:r>
+        <w:t>RACF</w:t>
+      </w:r>
+    </w:p>
+    <w:p>
+      <w:pPr>
+        <w:pStyle w:val="Heading4"/>
+      </w:pPr>
+      <w:r>
+        <w:t>XACML</w:t>
+      </w:r>
+    </w:p>
+    <w:p>
+      <w:pPr>
+        <w:pStyle w:val="Heading2"/>
+      </w:pPr>
+      <w:bookmarkStart w:id="82" w:name="technical"/>
+      <w:r>
+        <w:t>Technical</w:t>
+      </w:r>
+      <w:bookmarkEnd w:id="82"/>
+    </w:p>
+    <w:p>
+      <w:pPr>
+        <w:pStyle w:val="Heading3"/>
+      </w:pPr>
+      <w:bookmarkStart w:id="83" w:name="repositories"/>
+      <w:r>
+        <w:lastRenderedPageBreak/>
+        <w:t>Repositories</w:t>
+      </w:r>
+      <w:bookmarkEnd w:id="83"/>
+    </w:p>
+    <w:p>
+      <w:pPr>
+        <w:pStyle w:val="Heading4"/>
+      </w:pPr>
+      <w:bookmarkStart w:id="84" w:name="relational-database"/>
+      <w:r>
+        <w:t>Relational Database</w:t>
+      </w:r>
+      <w:bookmarkEnd w:id="84"/>
+    </w:p>
+    <w:p>
+      <w:pPr>
+        <w:pStyle w:val="Heading5"/>
+      </w:pPr>
+      <w:bookmarkStart w:id="85" w:name="query-optimization"/>
+      <w:r>
+        <w:t>Query optimization</w:t>
+      </w:r>
+      <w:bookmarkEnd w:id="85"/>
+    </w:p>
+    <w:p>
+      <w:pPr>
+        <w:pStyle w:val="Heading5"/>
+      </w:pPr>
+      <w:bookmarkStart w:id="86" w:name="replication-limitations"/>
+      <w:r>
+        <w:t>Replication limitations</w:t>
+      </w:r>
+      <w:bookmarkEnd w:id="86"/>
+    </w:p>
+    <w:p>
+      <w:pPr>
+        <w:pStyle w:val="Heading4"/>
+      </w:pPr>
+      <w:bookmarkStart w:id="87" w:name="directories"/>
+      <w:r>
+        <w:t>Directories</w:t>
+      </w:r>
+      <w:bookmarkEnd w:id="87"/>
+    </w:p>
+    <w:p>
+      <w:pPr>
+        <w:pStyle w:val="Heading5"/>
+      </w:pPr>
+      <w:bookmarkStart w:id="88" w:name="historical-note---x.500"/>
+      <w:r>
+        <w:t>Historical note - X.500</w:t>
+      </w:r>
+      <w:bookmarkEnd w:id="88"/>
+    </w:p>
+    <w:p>
+      <w:pPr>
+        <w:pStyle w:val="Heading5"/>
+      </w:pPr>
+      <w:bookmarkStart w:id="89" w:name="slapd-and-its-descendents"/>
+      <w:r>
+        <w:t xml:space="preserve">SLAPD and its </w:t>
+      </w:r>
+      <w:bookmarkEnd w:id="89"/>
+      <w:r>
+        <w:t>descendants</w:t>
+      </w:r>
+    </w:p>
+    <w:p>
+      <w:pPr>
+        <w:pStyle w:val="Heading4"/>
+      </w:pPr>
+      <w:r>
+        <w:t>NoSQL databases</w:t>
+      </w:r>
+    </w:p>
+    <w:p>
+      <w:pPr>
+        <w:pStyle w:val="Heading5"/>
+      </w:pPr>
+      <w:r>
+        <w:t>Graph Databases</w:t>
+      </w:r>
+    </w:p>
+    <w:p>
+      <w:pPr>
+        <w:pStyle w:val="Heading4"/>
+      </w:pPr>
+      <w:r>
+        <w:t>Identity Provider (</w:t>
+      </w:r>
       <w:proofErr w:type="spellStart"/>
       <w:r>
-        <w:t>requiremetns</w:t>
+        <w:t>IdP</w:t>
       </w:r>
       <w:proofErr w:type="spellEnd"/>
       <w:r>
-        <w:t>)</w:t>
-      </w:r>
-      <w:bookmarkEnd w:id="58"/>
-    </w:p>
-    <w:p>
-      <w:pPr>
-        <w:pStyle w:val="Heading3"/>
-      </w:pPr>
-      <w:r>
-        <w:t>Digital legacy - handling deceased persons’ digital ID</w:t>
-      </w:r>
-      <w:bookmarkEnd w:id="57"/>
-    </w:p>
-    <w:p>
-      <w:pPr>
-        <w:pStyle w:val="Heading2"/>
-      </w:pPr>
-      <w:bookmarkStart w:id="59" w:name="self-soverign-identity"/>
-      <w:r>
-        <w:t>Self-S</w:t>
-      </w:r>
-      <w:r>
-        <w:t>overeign</w:t>
-      </w:r>
-      <w:r>
-        <w:t xml:space="preserve"> Identity</w:t>
-      </w:r>
-      <w:bookmarkEnd w:id="59"/>
-    </w:p>
-    <w:p>
-      <w:pPr>
-        <w:pStyle w:val="Heading3"/>
-      </w:pPr>
-      <w:bookmarkStart w:id="60" w:name="blockchain-id-ssi"/>
-      <w:r>
-        <w:t>Blockchain ID</w:t>
-      </w:r>
-      <w:bookmarkEnd w:id="60"/>
+        <w:t>) Trends</w:t>
+      </w:r>
+    </w:p>
+    <w:p>
+      <w:pPr>
+        <w:pStyle w:val="Heading5"/>
+      </w:pPr>
+      <w:r>
+        <w:t>Distributed Ledger (Blockchain)</w:t>
+      </w:r>
+    </w:p>
+    <w:p>
+      <w:pPr>
+        <w:pStyle w:val="Heading3"/>
+      </w:pPr>
+      <w:bookmarkStart w:id="90" w:name="identity-provider-services"/>
+      <w:r>
+        <w:t>Identity Provider Services</w:t>
+      </w:r>
+      <w:bookmarkEnd w:id="90"/>
+    </w:p>
+    <w:p>
+      <w:pPr>
+        <w:pStyle w:val="Heading3"/>
+      </w:pPr>
+      <w:bookmarkStart w:id="91" w:name="protocols"/>
+      <w:r>
+        <w:t>Protocols</w:t>
+      </w:r>
+      <w:bookmarkEnd w:id="91"/>
+    </w:p>
+    <w:p>
+      <w:pPr>
+        <w:pStyle w:val="Heading4"/>
+      </w:pPr>
+      <w:bookmarkStart w:id="92" w:name="kerberos"/>
+      <w:r>
+        <w:t>Kerberos</w:t>
+      </w:r>
+      <w:bookmarkEnd w:id="92"/>
+    </w:p>
+    <w:p>
+      <w:pPr>
+        <w:pStyle w:val="Heading4"/>
+      </w:pPr>
+      <w:bookmarkStart w:id="93" w:name="lightweight-directory-access-protocol-ld"/>
+      <w:r>
+        <w:t>Lightweight Directory Access Protocol (LDAP)</w:t>
+      </w:r>
+      <w:bookmarkEnd w:id="93"/>
+    </w:p>
+    <w:p>
+      <w:pPr>
+        <w:pStyle w:val="Heading4"/>
+      </w:pPr>
+      <w:bookmarkStart w:id="94" w:name="scim"/>
+      <w:r>
+        <w:t>SCIM</w:t>
+      </w:r>
+      <w:bookmarkEnd w:id="94"/>
+    </w:p>
+    <w:p>
+      <w:pPr>
+        <w:pStyle w:val="Heading4"/>
+      </w:pPr>
+      <w:bookmarkStart w:id="95" w:name="saml"/>
+      <w:r>
+        <w:t>SAML</w:t>
+      </w:r>
+      <w:bookmarkEnd w:id="95"/>
+    </w:p>
+    <w:p>
+      <w:pPr>
+        <w:pStyle w:val="Heading5"/>
+      </w:pPr>
+      <w:bookmarkStart w:id="96" w:name="sp-initiated-vs-idp-initiated"/>
+      <w:r>
+        <w:t>SP Initiated vs IDP Initiated</w:t>
+      </w:r>
+      <w:bookmarkEnd w:id="96"/>
+    </w:p>
+    <w:p>
+      <w:pPr>
+        <w:pStyle w:val="Heading5"/>
+      </w:pPr>
+      <w:bookmarkStart w:id="97" w:name="bindings"/>
+      <w:r>
+        <w:t>Bindings</w:t>
+      </w:r>
+      <w:bookmarkEnd w:id="97"/>
+    </w:p>
+    <w:p>
+      <w:pPr>
+        <w:pStyle w:val="Heading4"/>
+      </w:pPr>
+      <w:bookmarkStart w:id="98" w:name="oidc"/>
+      <w:r>
+        <w:t>OIDC</w:t>
+      </w:r>
+      <w:bookmarkEnd w:id="98"/>
+    </w:p>
+    <w:p>
+      <w:pPr>
+        <w:pStyle w:val="Heading5"/>
+      </w:pPr>
+      <w:bookmarkStart w:id="99" w:name="authentications-flows"/>
+      <w:r>
+        <w:t>Authentications Flows</w:t>
+      </w:r>
+      <w:bookmarkEnd w:id="99"/>
+    </w:p>
+    <w:p>
+      <w:pPr>
+        <w:pStyle w:val="Heading4"/>
+      </w:pPr>
+      <w:bookmarkStart w:id="100" w:name="oauth"/>
+      <w:r>
+        <w:t>OAuth</w:t>
+      </w:r>
+      <w:bookmarkEnd w:id="100"/>
+    </w:p>
+    <w:p>
+      <w:pPr>
+        <w:pStyle w:val="Heading4"/>
+      </w:pPr>
+      <w:bookmarkStart w:id="101" w:name="ws-fed"/>
+      <w:r>
+        <w:t>WS-Fed</w:t>
+      </w:r>
+      <w:bookmarkEnd w:id="101"/>
+    </w:p>
+    <w:p>
+      <w:pPr>
+        <w:pStyle w:val="Heading4"/>
+      </w:pPr>
+      <w:bookmarkStart w:id="102" w:name="fido-u2f-and-uaf"/>
+      <w:r>
+        <w:t>FIDO U2F and UAF</w:t>
+      </w:r>
+      <w:bookmarkEnd w:id="102"/>
+    </w:p>
+    <w:p>
+      <w:pPr>
+        <w:pStyle w:val="Heading3"/>
+      </w:pPr>
+      <w:bookmarkStart w:id="103" w:name="enterpise-control-of-cloud"/>
+      <w:r>
+        <w:t>Enterp</w:t>
+      </w:r>
+      <w:r>
+        <w:t>r</w:t>
+      </w:r>
+      <w:r>
+        <w:t>ise control of “Cloud”</w:t>
+      </w:r>
+      <w:bookmarkEnd w:id="103"/>
+    </w:p>
+    <w:p>
+      <w:pPr>
+        <w:pStyle w:val="Heading4"/>
+      </w:pPr>
+      <w:bookmarkStart w:id="104" w:name="public-cloud-vs-private-cloud"/>
+      <w:r>
+        <w:t>Public Cloud vs Private Cloud</w:t>
+      </w:r>
+      <w:bookmarkEnd w:id="104"/>
+    </w:p>
+    <w:p>
+      <w:pPr>
+        <w:pStyle w:val="Heading4"/>
+      </w:pPr>
+      <w:bookmarkStart w:id="105" w:name="local-connectors-and-gateways"/>
+      <w:r>
+        <w:lastRenderedPageBreak/>
+        <w:t>Local Connectors and Gateways</w:t>
+      </w:r>
+      <w:bookmarkEnd w:id="105"/>
+    </w:p>
+    <w:p>
+      <w:pPr>
+        <w:pStyle w:val="Heading4"/>
+      </w:pPr>
+      <w:bookmarkStart w:id="106" w:name="ipsec-vpn"/>
+      <w:r>
+        <w:t>IPSec VPN</w:t>
+      </w:r>
+      <w:bookmarkEnd w:id="106"/>
+    </w:p>
+    <w:p>
+      <w:pPr>
+        <w:pStyle w:val="Heading2"/>
+      </w:pPr>
+      <w:bookmarkStart w:id="107" w:name="recommended-practices"/>
+      <w:r>
+        <w:t>Recommended Practices</w:t>
+      </w:r>
+      <w:bookmarkEnd w:id="107"/>
+    </w:p>
+    <w:p>
+      <w:pPr>
+        <w:pStyle w:val="Heading3"/>
+      </w:pPr>
+      <w:bookmarkStart w:id="108" w:name="design-for-security"/>
+      <w:r>
+        <w:t>Design for security</w:t>
+      </w:r>
+      <w:bookmarkEnd w:id="108"/>
+    </w:p>
+    <w:p>
+      <w:pPr>
+        <w:pStyle w:val="Heading2"/>
+      </w:pPr>
+      <w:bookmarkStart w:id="109" w:name="governance-and-administration"/>
+      <w:r>
+        <w:t>Governance and Administration</w:t>
+      </w:r>
+      <w:bookmarkEnd w:id="109"/>
+    </w:p>
+    <w:p>
+      <w:pPr>
+        <w:pStyle w:val="Heading3"/>
+      </w:pPr>
+      <w:bookmarkStart w:id="110" w:name="audit"/>
+      <w:r>
+        <w:t>Audit</w:t>
+      </w:r>
+      <w:bookmarkEnd w:id="110"/>
+    </w:p>
+    <w:p>
+      <w:pPr>
+        <w:pStyle w:val="Heading3"/>
+      </w:pPr>
+      <w:bookmarkStart w:id="111" w:name="monitoring"/>
+      <w:r>
+        <w:t>Monitoring</w:t>
+      </w:r>
+      <w:bookmarkEnd w:id="111"/>
     </w:p>
     <w:p>
       <w:pPr>
         <w:pStyle w:val="Heading1"/>
       </w:pPr>
-      <w:bookmarkStart w:id="61" w:name="non-human-entity"/>
-      <w:r>
-        <w:t>Non</w:t>
-      </w:r>
-      <w:r>
-        <w:t>-</w:t>
-      </w:r>
-      <w:r>
-        <w:t>Human Entity</w:t>
-      </w:r>
-      <w:bookmarkEnd w:id="61"/>
-    </w:p>
-    <w:p>
-      <w:pPr>
-        <w:pStyle w:val="Heading2"/>
-      </w:pPr>
-      <w:bookmarkStart w:id="62" w:name="operational-technology-ot"/>
-      <w:r>
-        <w:t>Operational Technology (OT)</w:t>
-      </w:r>
-      <w:bookmarkEnd w:id="62"/>
-    </w:p>
-    <w:p>
-      <w:pPr>
-        <w:pStyle w:val="Heading2"/>
-      </w:pPr>
-      <w:bookmarkStart w:id="63" w:name="iot-devices"/>
-      <w:r>
-        <w:t>IoT devices</w:t>
-      </w:r>
-      <w:bookmarkEnd w:id="63"/>
-    </w:p>
-    <w:p>
-      <w:pPr>
-        <w:pStyle w:val="Heading3"/>
-      </w:pPr>
-      <w:bookmarkStart w:id="64" w:name="iot-sectors"/>
-      <w:r>
-        <w:t>IoT Sectors</w:t>
-      </w:r>
-      <w:bookmarkEnd w:id="64"/>
-    </w:p>
-    <w:p>
-      <w:pPr>
-        <w:pStyle w:val="Heading4"/>
-      </w:pPr>
-      <w:bookmarkStart w:id="65" w:name="home-automation"/>
-      <w:r>
-        <w:t>Home Automation</w:t>
-      </w:r>
-      <w:bookmarkEnd w:id="65"/>
-    </w:p>
-    <w:p>
-      <w:pPr>
-        <w:pStyle w:val="Heading4"/>
-      </w:pPr>
-      <w:bookmarkStart w:id="66" w:name="personal-wearables"/>
-      <w:r>
-        <w:lastRenderedPageBreak/>
-        <w:t>Personal (wearables)</w:t>
-      </w:r>
-      <w:bookmarkEnd w:id="66"/>
-    </w:p>
-    <w:p>
-      <w:pPr>
-        <w:pStyle w:val="Heading4"/>
-      </w:pPr>
-      <w:bookmarkStart w:id="67" w:name="implants"/>
-      <w:r>
-        <w:t>Implants</w:t>
-      </w:r>
-      <w:bookmarkEnd w:id="67"/>
-    </w:p>
-    <w:p>
-      <w:pPr>
-        <w:pStyle w:val="Heading4"/>
-      </w:pPr>
-      <w:bookmarkStart w:id="68" w:name="plant-automation"/>
-      <w:r>
-        <w:t>Plant automation</w:t>
-      </w:r>
-      <w:bookmarkEnd w:id="68"/>
-    </w:p>
-    <w:p>
-      <w:pPr>
-        <w:pStyle w:val="Heading4"/>
-      </w:pPr>
-      <w:bookmarkStart w:id="69" w:name="vehicle"/>
-      <w:r>
-        <w:t>Vehicle</w:t>
-      </w:r>
-      <w:bookmarkEnd w:id="69"/>
-    </w:p>
-    <w:p>
-      <w:pPr>
-        <w:pStyle w:val="Heading4"/>
-      </w:pPr>
-      <w:bookmarkStart w:id="70" w:name="smart-cities"/>
-      <w:r>
-        <w:t>Smart cities</w:t>
-      </w:r>
-      <w:bookmarkEnd w:id="70"/>
-    </w:p>
-    <w:p>
-      <w:pPr>
-        <w:pStyle w:val="Heading4"/>
-      </w:pPr>
-      <w:bookmarkStart w:id="71" w:name="agricuture"/>
+      <w:bookmarkStart w:id="112" w:name="operational-considerations"/>
+      <w:r>
+        <w:t>Operational Considerations</w:t>
+      </w:r>
+      <w:bookmarkEnd w:id="112"/>
+    </w:p>
+    <w:p>
+      <w:pPr>
+        <w:pStyle w:val="Heading2"/>
+      </w:pPr>
+      <w:bookmarkStart w:id="113" w:name="account-recovery"/>
+      <w:r>
+        <w:t>Account recovery</w:t>
+      </w:r>
+      <w:bookmarkEnd w:id="113"/>
+    </w:p>
+    <w:p>
+      <w:pPr>
+        <w:pStyle w:val="Heading2"/>
+      </w:pPr>
+      <w:bookmarkStart w:id="114" w:name="call-centers"/>
+      <w:r>
+        <w:t>Call centers</w:t>
+      </w:r>
+      <w:bookmarkEnd w:id="114"/>
+    </w:p>
+    <w:p>
+      <w:pPr>
+        <w:pStyle w:val="Heading2"/>
+      </w:pPr>
+      <w:bookmarkStart w:id="115" w:name="engagement-of-user-for-their-own-securit"/>
+      <w:r>
+        <w:t>Engagement of user for their own security</w:t>
+      </w:r>
+      <w:bookmarkEnd w:id="115"/>
+    </w:p>
+    <w:p>
+      <w:pPr>
+        <w:pStyle w:val="Heading2"/>
+      </w:pPr>
+      <w:bookmarkStart w:id="116" w:name="security-events-and-operations"/>
+      <w:r>
+        <w:t>Security events and operations</w:t>
+      </w:r>
+      <w:bookmarkEnd w:id="116"/>
+    </w:p>
+    <w:p>
+      <w:pPr>
+        <w:pStyle w:val="Heading1"/>
+      </w:pPr>
+      <w:bookmarkStart w:id="117" w:name="project-management"/>
+      <w:r>
+        <w:t>Project Management</w:t>
+      </w:r>
+      <w:bookmarkEnd w:id="117"/>
+    </w:p>
+    <w:p>
+      <w:pPr>
+        <w:pStyle w:val="Heading2"/>
+      </w:pPr>
+      <w:bookmarkStart w:id="118" w:name="new-implementations"/>
+      <w:r>
+        <w:t>New implementations</w:t>
+      </w:r>
+      <w:bookmarkEnd w:id="118"/>
+    </w:p>
+    <w:p>
+      <w:pPr>
+        <w:pStyle w:val="Heading2"/>
+      </w:pPr>
+      <w:bookmarkStart w:id="119" w:name="migration-scenarios"/>
+      <w:r>
+        <w:t>Migration scenario’s</w:t>
+      </w:r>
+      <w:bookmarkEnd w:id="119"/>
+    </w:p>
+    <w:p>
+      <w:pPr>
+        <w:pStyle w:val="Heading1"/>
+      </w:pPr>
+      <w:bookmarkStart w:id="120" w:name="iam-knowledge-sharing"/>
+      <w:r>
+        <w:t xml:space="preserve">IAM Knowledge </w:t>
+      </w:r>
+      <w:r>
+        <w:t>Sharing</w:t>
+      </w:r>
+      <w:bookmarkEnd w:id="120"/>
+    </w:p>
+    <w:p>
+      <w:pPr>
+        <w:pStyle w:val="Heading2"/>
+      </w:pPr>
+      <w:bookmarkStart w:id="121" w:name="idpro"/>
       <w:proofErr w:type="spellStart"/>
       <w:r>
-        <w:t>Agricuture</w:t>
-      </w:r>
-      <w:bookmarkEnd w:id="71"/>
+        <w:t>ID</w:t>
+      </w:r>
+      <w:r>
+        <w:t>P</w:t>
+      </w:r>
+      <w:r>
+        <w:t>ro</w:t>
+      </w:r>
+      <w:bookmarkEnd w:id="121"/>
       <w:proofErr w:type="spellEnd"/>
     </w:p>
     <w:p>
       <w:pPr>
-        <w:pStyle w:val="Heading4"/>
-      </w:pPr>
-      <w:bookmarkStart w:id="72" w:name="buildiingindustrial"/>
+        <w:pStyle w:val="Heading2"/>
+      </w:pPr>
+      <w:bookmarkStart w:id="122" w:name="gartner"/>
+      <w:r>
+        <w:t>Gartner</w:t>
+      </w:r>
+      <w:bookmarkEnd w:id="122"/>
+    </w:p>
+    <w:p>
+      <w:pPr>
+        <w:pStyle w:val="Heading2"/>
+      </w:pPr>
+      <w:bookmarkStart w:id="123" w:name="kuppingercole"/>
       <w:proofErr w:type="spellStart"/>
       <w:r>
-        <w:t>Buildiing</w:t>
-      </w:r>
+        <w:t>KuppingerCole</w:t>
+      </w:r>
+      <w:bookmarkEnd w:id="123"/>
       <w:proofErr w:type="spellEnd"/>
-      <w:r>
-        <w:t>/Industrial</w:t>
-      </w:r>
-      <w:bookmarkEnd w:id="72"/>
-    </w:p>
-    <w:p>
-      <w:pPr>
-        <w:pStyle w:val="Heading4"/>
-      </w:pPr>
-      <w:bookmarkStart w:id="73" w:name="utilities"/>
-      <w:r>
-        <w:t>Utilities</w:t>
-      </w:r>
-      <w:bookmarkEnd w:id="73"/>
-    </w:p>
-    <w:p>
-      <w:pPr>
-        <w:pStyle w:val="Heading2"/>
-      </w:pPr>
-      <w:bookmarkStart w:id="74" w:name="rpa-robotics"/>
-      <w:r>
-        <w:t>RPA / robotics</w:t>
-      </w:r>
-      <w:bookmarkEnd w:id="74"/>
-    </w:p>
-    <w:p>
-      <w:pPr>
-        <w:pStyle w:val="Heading2"/>
-      </w:pPr>
-      <w:bookmarkStart w:id="75" w:name="security-requirements"/>
-      <w:r>
-        <w:t>Security requirements</w:t>
-      </w:r>
-      <w:bookmarkEnd w:id="75"/>
-    </w:p>
-    <w:p>
-      <w:pPr>
-        <w:pStyle w:val="Heading1"/>
-      </w:pPr>
-      <w:bookmarkStart w:id="76" w:name="iam-architecture-and-solutions"/>
-      <w:r>
-        <w:t xml:space="preserve">IAM </w:t>
-      </w:r>
-      <w:r>
-        <w:t xml:space="preserve">Architecture </w:t>
-      </w:r>
-      <w:proofErr w:type="gramStart"/>
-      <w:r>
-        <w:t>And</w:t>
-      </w:r>
-      <w:proofErr w:type="gramEnd"/>
-      <w:r>
-        <w:t xml:space="preserve"> Solutions</w:t>
-      </w:r>
-      <w:bookmarkEnd w:id="76"/>
-    </w:p>
-    <w:p>
-      <w:pPr>
-        <w:pStyle w:val="Heading2"/>
-      </w:pPr>
-      <w:bookmarkStart w:id="77" w:name="business-system"/>
-      <w:r>
-        <w:t>Business System</w:t>
-      </w:r>
-      <w:bookmarkEnd w:id="77"/>
-    </w:p>
-    <w:p>
-      <w:pPr>
-        <w:pStyle w:val="Heading3"/>
-      </w:pPr>
-      <w:bookmarkStart w:id="78" w:name="business-processes"/>
-      <w:r>
-        <w:t>Business Processes</w:t>
-      </w:r>
-      <w:bookmarkEnd w:id="78"/>
-    </w:p>
-    <w:p>
-      <w:pPr>
-        <w:pStyle w:val="Heading4"/>
-      </w:pPr>
-      <w:bookmarkStart w:id="79" w:name="provisioning-accounts"/>
-      <w:r>
-        <w:t>Provisioning accounts</w:t>
-      </w:r>
-      <w:bookmarkEnd w:id="79"/>
-    </w:p>
-    <w:p>
-      <w:pPr>
-        <w:pStyle w:val="Heading4"/>
-      </w:pPr>
-      <w:bookmarkStart w:id="80" w:name="changes-to-accounts"/>
-      <w:r>
-        <w:t>Changes to accounts</w:t>
-      </w:r>
-      <w:bookmarkEnd w:id="80"/>
-    </w:p>
-    <w:p>
-      <w:pPr>
-        <w:pStyle w:val="Heading4"/>
-      </w:pPr>
-      <w:bookmarkStart w:id="81" w:name="termination-of-accounts"/>
-      <w:r>
-        <w:t>Termination of accounts</w:t>
-      </w:r>
-      <w:bookmarkEnd w:id="81"/>
-    </w:p>
-    <w:p>
-      <w:pPr>
-        <w:pStyle w:val="Heading4"/>
-      </w:pPr>
-      <w:bookmarkStart w:id="82" w:name="recertification-of-accounts"/>
-      <w:r>
-        <w:t>Recertification of accounts</w:t>
-      </w:r>
-      <w:bookmarkEnd w:id="82"/>
-    </w:p>
-    <w:p>
-      <w:pPr>
-        <w:pStyle w:val="Heading3"/>
-      </w:pPr>
-      <w:bookmarkStart w:id="83" w:name="requirements"/>
-      <w:r>
-        <w:t>Requirements</w:t>
-      </w:r>
-      <w:bookmarkEnd w:id="83"/>
-    </w:p>
-    <w:p>
-      <w:pPr>
-        <w:pStyle w:val="Heading4"/>
-      </w:pPr>
-      <w:bookmarkStart w:id="84" w:name="high-availability-requirement"/>
-      <w:r>
-        <w:t>High Availability Requirement</w:t>
-      </w:r>
-      <w:bookmarkEnd w:id="84"/>
-    </w:p>
-    <w:p>
-      <w:pPr>
-        <w:pStyle w:val="Heading4"/>
-      </w:pPr>
-      <w:bookmarkStart w:id="85" w:name="high-performance-requirement"/>
-      <w:r>
-        <w:t>High Performance Requirement</w:t>
-      </w:r>
-      <w:bookmarkEnd w:id="85"/>
-    </w:p>
-    <w:p>
-      <w:pPr>
-        <w:pStyle w:val="Heading4"/>
-      </w:pPr>
-      <w:bookmarkStart w:id="86" w:name="auditability"/>
-      <w:r>
-        <w:t>Auditability</w:t>
-      </w:r>
-      <w:bookmarkEnd w:id="86"/>
-    </w:p>
-    <w:p>
-      <w:pPr>
-        <w:pStyle w:val="Heading4"/>
-      </w:pPr>
-      <w:bookmarkStart w:id="87" w:name="recoverability"/>
-      <w:r>
-        <w:t>Recoverability</w:t>
-      </w:r>
-      <w:bookmarkEnd w:id="87"/>
-    </w:p>
-    <w:p>
-      <w:pPr>
-        <w:pStyle w:val="Heading4"/>
-      </w:pPr>
-      <w:bookmarkStart w:id="88" w:name="access-control-requirement"/>
-      <w:r>
-        <w:t>Access Control Requirement</w:t>
-      </w:r>
-      <w:bookmarkEnd w:id="88"/>
-    </w:p>
-    <w:p>
-      <w:pPr>
-        <w:pStyle w:val="Heading2"/>
-      </w:pPr>
-      <w:bookmarkStart w:id="89" w:name="information"/>
-      <w:r>
-        <w:t>Information</w:t>
-      </w:r>
-      <w:bookmarkEnd w:id="89"/>
-    </w:p>
-    <w:p>
-      <w:pPr>
-        <w:pStyle w:val="Heading3"/>
-      </w:pPr>
-      <w:bookmarkStart w:id="90" w:name="identifiers-and-credentials"/>
-      <w:r>
-        <w:lastRenderedPageBreak/>
-        <w:t>Identifiers and Credentials</w:t>
-      </w:r>
-      <w:bookmarkEnd w:id="90"/>
-    </w:p>
-    <w:p>
-      <w:pPr>
-        <w:pStyle w:val="Heading3"/>
-      </w:pPr>
-      <w:bookmarkStart w:id="91" w:name="protection-of-secrets"/>
-      <w:r>
-        <w:t>Protection of secrets</w:t>
-      </w:r>
-      <w:bookmarkEnd w:id="91"/>
-    </w:p>
-    <w:p>
-      <w:pPr>
-        <w:pStyle w:val="Heading4"/>
-      </w:pPr>
-      <w:bookmarkStart w:id="92" w:name="data-encoding"/>
-      <w:r>
-        <w:t>Data Encoding</w:t>
-      </w:r>
-      <w:bookmarkEnd w:id="92"/>
-    </w:p>
-    <w:p>
-      <w:pPr>
-        <w:pStyle w:val="Heading4"/>
-      </w:pPr>
-      <w:bookmarkStart w:id="93" w:name="hashing"/>
-      <w:r>
-        <w:t>Hashing</w:t>
-      </w:r>
-      <w:bookmarkEnd w:id="93"/>
-    </w:p>
-    <w:p>
-      <w:pPr>
-        <w:pStyle w:val="Heading4"/>
-      </w:pPr>
-      <w:bookmarkStart w:id="94" w:name="symetric-encryption"/>
-      <w:proofErr w:type="spellStart"/>
-      <w:r>
-        <w:t>Symetric</w:t>
-      </w:r>
-      <w:proofErr w:type="spellEnd"/>
-      <w:r>
-        <w:t xml:space="preserve"> Encryption</w:t>
-      </w:r>
-      <w:bookmarkEnd w:id="94"/>
-    </w:p>
-    <w:p>
-      <w:pPr>
-        <w:pStyle w:val="Heading4"/>
-      </w:pPr>
-      <w:bookmarkStart w:id="95" w:name="asymetric-encryption"/>
-      <w:proofErr w:type="spellStart"/>
-      <w:r>
-        <w:t>Asymetric</w:t>
-      </w:r>
-      <w:proofErr w:type="spellEnd"/>
-      <w:r>
-        <w:t xml:space="preserve"> Encryption</w:t>
-      </w:r>
-      <w:bookmarkEnd w:id="95"/>
-    </w:p>
-    <w:p>
-      <w:pPr>
-        <w:pStyle w:val="Heading3"/>
-      </w:pPr>
-      <w:bookmarkStart w:id="96" w:name="schemas"/>
-      <w:r>
-        <w:t>Schemas</w:t>
-      </w:r>
-      <w:bookmarkEnd w:id="96"/>
-    </w:p>
-    <w:p>
-      <w:pPr>
-        <w:pStyle w:val="Heading4"/>
-      </w:pPr>
-      <w:bookmarkStart w:id="97" w:name="attributes"/>
-      <w:r>
-        <w:t>Attributes</w:t>
-      </w:r>
-      <w:bookmarkEnd w:id="97"/>
-    </w:p>
-    <w:p>
-      <w:pPr>
-        <w:pStyle w:val="Heading4"/>
-      </w:pPr>
-      <w:bookmarkStart w:id="98" w:name="data-types"/>
-      <w:r>
-        <w:t>Data types</w:t>
-      </w:r>
-      <w:bookmarkEnd w:id="98"/>
-    </w:p>
-    <w:p>
-      <w:pPr>
-        <w:pStyle w:val="Heading3"/>
-      </w:pPr>
-      <w:bookmarkStart w:id="99" w:name="segmentation"/>
-      <w:r>
-        <w:t>Segmentation</w:t>
-      </w:r>
-      <w:bookmarkEnd w:id="99"/>
-    </w:p>
-    <w:p>
-      <w:pPr>
-        <w:pStyle w:val="Heading4"/>
-      </w:pPr>
-      <w:bookmarkStart w:id="100" w:name="organizational-units"/>
-      <w:r>
-        <w:t>Organizational Units</w:t>
-      </w:r>
-      <w:bookmarkEnd w:id="100"/>
-    </w:p>
-    <w:p>
-      <w:pPr>
-        <w:pStyle w:val="Heading3"/>
-      </w:pPr>
-      <w:bookmarkStart w:id="101" w:name="public-key-infrastructure"/>
-      <w:r>
-        <w:t>Public Key Infrastructure</w:t>
-      </w:r>
-      <w:bookmarkEnd w:id="101"/>
-    </w:p>
-    <w:p>
-      <w:pPr>
-        <w:pStyle w:val="Heading2"/>
-      </w:pPr>
-      <w:bookmarkStart w:id="102" w:name="applications"/>
-      <w:r>
-        <w:t>Applications</w:t>
-      </w:r>
-      <w:bookmarkEnd w:id="102"/>
-    </w:p>
-    <w:p>
-      <w:pPr>
-        <w:pStyle w:val="Heading3"/>
-      </w:pPr>
-      <w:bookmarkStart w:id="103" w:name="consoles"/>
-      <w:r>
-        <w:t>Consoles</w:t>
-      </w:r>
-      <w:bookmarkEnd w:id="103"/>
-    </w:p>
-    <w:p>
-      <w:pPr>
-        <w:pStyle w:val="Heading3"/>
-      </w:pPr>
-      <w:bookmarkStart w:id="104" w:name="command-line"/>
-      <w:r>
-        <w:t>Command Line</w:t>
-      </w:r>
-      <w:bookmarkEnd w:id="104"/>
-    </w:p>
-    <w:p>
-      <w:pPr>
-        <w:pStyle w:val="Heading3"/>
-      </w:pPr>
-      <w:bookmarkStart w:id="105" w:name="approval-workflow"/>
-      <w:r>
-        <w:t>Approval workflow</w:t>
-      </w:r>
-      <w:bookmarkEnd w:id="105"/>
-    </w:p>
-    <w:p>
-      <w:pPr>
-        <w:pStyle w:val="Heading3"/>
-      </w:pPr>
-      <w:bookmarkStart w:id="106" w:name="integration-styles"/>
-      <w:r>
-        <w:t>Integration Styles</w:t>
-      </w:r>
-      <w:bookmarkEnd w:id="106"/>
-    </w:p>
-    <w:p>
-      <w:pPr>
-        <w:pStyle w:val="Heading4"/>
-      </w:pPr>
-      <w:bookmarkStart w:id="107" w:name="direct-bind"/>
-      <w:r>
-        <w:t>Direct “Bind”</w:t>
-      </w:r>
-      <w:bookmarkEnd w:id="107"/>
-    </w:p>
-    <w:p>
-      <w:pPr>
-        <w:pStyle w:val="Heading4"/>
-      </w:pPr>
-      <w:bookmarkStart w:id="108" w:name="import-users"/>
-      <w:r>
-        <w:t>Import users</w:t>
-      </w:r>
-      <w:bookmarkEnd w:id="108"/>
-    </w:p>
-    <w:p>
-      <w:pPr>
-        <w:pStyle w:val="Heading5"/>
-      </w:pPr>
-      <w:bookmarkStart w:id="109" w:name="local-access-control"/>
-      <w:r>
-        <w:t>Local access control</w:t>
-      </w:r>
-      <w:bookmarkEnd w:id="109"/>
-    </w:p>
-    <w:p>
-      <w:pPr>
-        <w:pStyle w:val="Heading4"/>
-      </w:pPr>
-      <w:bookmarkStart w:id="110" w:name="role-based"/>
-      <w:r>
-        <w:t>Role based</w:t>
-      </w:r>
-      <w:bookmarkEnd w:id="110"/>
-    </w:p>
-    <w:p>
-      <w:pPr>
-        <w:pStyle w:val="Heading4"/>
-      </w:pPr>
-      <w:bookmarkStart w:id="111" w:name="provisioning"/>
-      <w:r>
-        <w:t>Provisioning</w:t>
-      </w:r>
-      <w:bookmarkEnd w:id="111"/>
-    </w:p>
-    <w:p>
-      <w:pPr>
-        <w:pStyle w:val="Heading5"/>
-      </w:pPr>
-      <w:bookmarkStart w:id="112" w:name="connectors"/>
-      <w:r>
-        <w:t>Connectors</w:t>
-      </w:r>
-      <w:bookmarkEnd w:id="112"/>
-    </w:p>
-    <w:p>
-      <w:pPr>
-        <w:pStyle w:val="Heading5"/>
-      </w:pPr>
-      <w:bookmarkStart w:id="113" w:name="jit-federation"/>
-      <w:r>
-        <w:t>JIT Federation</w:t>
-      </w:r>
-      <w:bookmarkEnd w:id="113"/>
-    </w:p>
-    <w:p>
-      <w:pPr>
-        <w:pStyle w:val="Heading3"/>
-      </w:pPr>
-      <w:bookmarkStart w:id="114" w:name="devops-considerations"/>
-      <w:r>
-        <w:t>DevOps Considerations</w:t>
-      </w:r>
-      <w:bookmarkEnd w:id="114"/>
-    </w:p>
-    <w:p>
-      <w:pPr>
-        <w:pStyle w:val="Heading3"/>
-      </w:pPr>
-      <w:bookmarkStart w:id="115" w:name="session-management-1"/>
-      <w:r>
-        <w:lastRenderedPageBreak/>
-        <w:t>Session Management</w:t>
-      </w:r>
-      <w:bookmarkEnd w:id="115"/>
-    </w:p>
-    <w:p>
-      <w:pPr>
-        <w:pStyle w:val="Heading4"/>
-      </w:pPr>
-      <w:bookmarkStart w:id="116" w:name="centralized"/>
-      <w:r>
-        <w:t>Centralized</w:t>
-      </w:r>
-      <w:bookmarkEnd w:id="116"/>
-    </w:p>
-    <w:p>
-      <w:pPr>
-        <w:pStyle w:val="Heading5"/>
-      </w:pPr>
-      <w:bookmarkStart w:id="117" w:name="memory-or-db-backed-sso-cookiestokens"/>
-      <w:r>
-        <w:t>Memory or DB backed SSO Cookies/Tokens)</w:t>
-      </w:r>
-      <w:bookmarkEnd w:id="117"/>
-    </w:p>
-    <w:p>
-      <w:pPr>
-        <w:pStyle w:val="Heading4"/>
-      </w:pPr>
-      <w:bookmarkStart w:id="118" w:name="externalized"/>
-      <w:r>
-        <w:t>Externalized</w:t>
-      </w:r>
-      <w:bookmarkEnd w:id="118"/>
-    </w:p>
-    <w:p>
-      <w:pPr>
-        <w:pStyle w:val="Heading5"/>
-      </w:pPr>
-      <w:bookmarkStart w:id="119" w:name="jwt-tokens"/>
-      <w:r>
-        <w:t>JWT Tokens</w:t>
-      </w:r>
-      <w:bookmarkEnd w:id="119"/>
-    </w:p>
-    <w:p>
-      <w:pPr>
-        <w:pStyle w:val="Heading4"/>
-      </w:pPr>
-      <w:bookmarkStart w:id="120" w:name="none"/>
-      <w:r>
-        <w:t>None</w:t>
-      </w:r>
-      <w:bookmarkEnd w:id="120"/>
-    </w:p>
-    <w:p>
-      <w:pPr>
-        <w:pStyle w:val="Heading5"/>
-      </w:pPr>
-      <w:bookmarkStart w:id="121" w:name="anonymous-only"/>
-      <w:r>
-        <w:t>Anonymous only</w:t>
-      </w:r>
-      <w:bookmarkEnd w:id="121"/>
-    </w:p>
-    <w:p>
-      <w:pPr>
-        <w:pStyle w:val="Heading2"/>
-      </w:pPr>
-      <w:bookmarkStart w:id="122" w:name="technical"/>
-      <w:r>
-        <w:t>Technical</w:t>
-      </w:r>
-      <w:bookmarkEnd w:id="122"/>
-    </w:p>
-    <w:p>
-      <w:pPr>
-        <w:pStyle w:val="Heading3"/>
-      </w:pPr>
-      <w:bookmarkStart w:id="123" w:name="repositories"/>
-      <w:r>
-        <w:t>Repositories</w:t>
-      </w:r>
-      <w:bookmarkEnd w:id="123"/>
-    </w:p>
-    <w:p>
-      <w:pPr>
-        <w:pStyle w:val="Heading4"/>
-      </w:pPr>
-      <w:bookmarkStart w:id="124" w:name="relational-database"/>
-      <w:r>
-        <w:t>Relational Database</w:t>
+    </w:p>
+    <w:p>
+      <w:pPr>
+        <w:pStyle w:val="Heading2"/>
+      </w:pPr>
+      <w:bookmarkStart w:id="124" w:name="iiw"/>
+      <w:r>
+        <w:t>IIW</w:t>
       </w:r>
       <w:bookmarkEnd w:id="124"/>
     </w:p>
     <w:p>
       <w:pPr>
-        <w:pStyle w:val="Heading5"/>
-      </w:pPr>
-      <w:bookmarkStart w:id="125" w:name="query-optimization"/>
-      <w:r>
-        <w:t>Query optimization</w:t>
+        <w:pStyle w:val="Heading2"/>
+      </w:pPr>
+      <w:bookmarkStart w:id="125" w:name="bibliography"/>
+      <w:r>
+        <w:t>Bibliography</w:t>
       </w:r>
       <w:bookmarkEnd w:id="125"/>
-    </w:p>
-    <w:p>
-      <w:pPr>
-        <w:pStyle w:val="Heading5"/>
-      </w:pPr>
-      <w:bookmarkStart w:id="126" w:name="replication-limitations"/>
-      <w:r>
-        <w:t>Replication limitations</w:t>
-      </w:r>
-      <w:bookmarkEnd w:id="126"/>
-    </w:p>
-    <w:p>
-      <w:pPr>
-        <w:pStyle w:val="Heading4"/>
-      </w:pPr>
-      <w:bookmarkStart w:id="127" w:name="directories"/>
-      <w:r>
-        <w:t>Directories</w:t>
-      </w:r>
-      <w:bookmarkEnd w:id="127"/>
-    </w:p>
-    <w:p>
-      <w:pPr>
-        <w:pStyle w:val="Heading5"/>
-      </w:pPr>
-      <w:bookmarkStart w:id="128" w:name="historical-note---x.500"/>
-      <w:r>
-        <w:t>Historical note - X.500</w:t>
-      </w:r>
-      <w:bookmarkEnd w:id="128"/>
-    </w:p>
-    <w:p>
-      <w:pPr>
-        <w:pStyle w:val="Heading5"/>
-      </w:pPr>
-      <w:bookmarkStart w:id="129" w:name="slapd-and-its-descendents"/>
-      <w:r>
-        <w:t xml:space="preserve">SLAPD and its </w:t>
-      </w:r>
-      <w:proofErr w:type="spellStart"/>
-      <w:r>
-        <w:t>descendents</w:t>
-      </w:r>
-      <w:bookmarkEnd w:id="129"/>
-      <w:proofErr w:type="spellEnd"/>
-    </w:p>
-    <w:p>
-      <w:pPr>
-        <w:pStyle w:val="Heading5"/>
-      </w:pPr>
-      <w:bookmarkStart w:id="130" w:name="partitioning"/>
-      <w:r>
-        <w:t>Partitioning</w:t>
-      </w:r>
-      <w:bookmarkEnd w:id="130"/>
-    </w:p>
-    <w:p>
-      <w:pPr>
-        <w:pStyle w:val="Heading5"/>
-      </w:pPr>
-      <w:bookmarkStart w:id="131" w:name="replication-techniques"/>
-      <w:r>
-        <w:t>Replication Techniques</w:t>
-      </w:r>
-      <w:bookmarkEnd w:id="131"/>
-    </w:p>
-    <w:p>
-      <w:pPr>
-        <w:pStyle w:val="Heading5"/>
-      </w:pPr>
-      <w:bookmarkStart w:id="132" w:name="recovery"/>
-      <w:r>
-        <w:t>Recovery</w:t>
-      </w:r>
-      <w:bookmarkEnd w:id="132"/>
-    </w:p>
-    <w:p>
-      <w:pPr>
-        <w:pStyle w:val="Heading6"/>
-      </w:pPr>
-      <w:bookmarkStart w:id="133" w:name="local-failures"/>
-      <w:r>
-        <w:t>Local failures</w:t>
-      </w:r>
-      <w:bookmarkEnd w:id="133"/>
-    </w:p>
-    <w:p>
-      <w:pPr>
-        <w:pStyle w:val="Heading6"/>
-      </w:pPr>
-      <w:bookmarkStart w:id="134" w:name="disaster-recovery"/>
-      <w:r>
-        <w:t>Disaster Recovery</w:t>
-      </w:r>
-      <w:bookmarkEnd w:id="134"/>
-    </w:p>
-    <w:p>
-      <w:pPr>
-        <w:pStyle w:val="Heading6"/>
-      </w:pPr>
-      <w:bookmarkStart w:id="135" w:name="failover"/>
-      <w:r>
-        <w:t>Failover</w:t>
-      </w:r>
-      <w:bookmarkEnd w:id="135"/>
-    </w:p>
-    <w:p>
-      <w:pPr>
-        <w:pStyle w:val="Heading5"/>
-      </w:pPr>
-      <w:bookmarkStart w:id="136" w:name="audit-and-forensics"/>
-      <w:r>
-        <w:t>Audit and Forensics</w:t>
-      </w:r>
-      <w:bookmarkEnd w:id="136"/>
-    </w:p>
-    <w:p>
-      <w:pPr>
-        <w:pStyle w:val="Heading5"/>
-      </w:pPr>
-      <w:bookmarkStart w:id="137" w:name="inheritance-and-structure"/>
-      <w:r>
-        <w:t>Inheritance and structure</w:t>
-      </w:r>
-      <w:bookmarkEnd w:id="137"/>
-    </w:p>
-    <w:p>
-      <w:pPr>
-        <w:pStyle w:val="Heading5"/>
-      </w:pPr>
-      <w:bookmarkStart w:id="138" w:name="ldapv3"/>
-      <w:r>
-        <w:t>LDAPv3</w:t>
-      </w:r>
-      <w:bookmarkEnd w:id="138"/>
-    </w:p>
-    <w:p>
-      <w:pPr>
-        <w:pStyle w:val="Heading6"/>
-      </w:pPr>
-      <w:bookmarkStart w:id="139" w:name="access-control-1"/>
-      <w:r>
-        <w:t>Access Control</w:t>
-      </w:r>
-      <w:bookmarkEnd w:id="139"/>
-    </w:p>
-    <w:p>
-      <w:pPr>
-        <w:pStyle w:val="Heading6"/>
-      </w:pPr>
-      <w:bookmarkStart w:id="140" w:name="configuration-for-performance"/>
-      <w:r>
-        <w:t>Configuration for performance</w:t>
-      </w:r>
-      <w:bookmarkEnd w:id="140"/>
-    </w:p>
-    <w:p>
-      <w:pPr>
-        <w:pStyle w:val="Heading5"/>
-      </w:pPr>
-      <w:bookmarkStart w:id="141" w:name="active-directory"/>
-      <w:r>
-        <w:lastRenderedPageBreak/>
-        <w:t>Active Directory</w:t>
-      </w:r>
-      <w:bookmarkEnd w:id="141"/>
-    </w:p>
-    <w:p>
-      <w:pPr>
-        <w:pStyle w:val="Heading6"/>
-      </w:pPr>
-      <w:bookmarkStart w:id="142" w:name="multi-trust-relationships"/>
-      <w:r>
-        <w:t>Multi-Trust Relationships</w:t>
-      </w:r>
-      <w:bookmarkEnd w:id="142"/>
-    </w:p>
-    <w:p>
-      <w:pPr>
-        <w:pStyle w:val="Heading6"/>
-      </w:pPr>
-      <w:bookmarkStart w:id="143" w:name="domain-controllers"/>
-      <w:r>
-        <w:t>Domain Controllers</w:t>
-      </w:r>
-      <w:bookmarkEnd w:id="143"/>
-    </w:p>
-    <w:p>
-      <w:pPr>
-        <w:pStyle w:val="Heading6"/>
-      </w:pPr>
-      <w:bookmarkStart w:id="144" w:name="change-tracking-timestamp"/>
-      <w:r>
-        <w:t>Change tracking (Timestamp)</w:t>
-      </w:r>
-      <w:bookmarkEnd w:id="144"/>
-    </w:p>
-    <w:p>
-      <w:pPr>
-        <w:pStyle w:val="Heading4"/>
-      </w:pPr>
-      <w:bookmarkStart w:id="145" w:name="nosql-databases"/>
-      <w:r>
-        <w:t>NOSQL Databases</w:t>
-      </w:r>
-      <w:bookmarkEnd w:id="145"/>
-    </w:p>
-    <w:p>
-      <w:pPr>
-        <w:pStyle w:val="Heading4"/>
-      </w:pPr>
-      <w:bookmarkStart w:id="146" w:name="distributed-ledger-blockchain"/>
-      <w:r>
-        <w:t>Distributed Ledger (Blockchain)</w:t>
-      </w:r>
-      <w:bookmarkEnd w:id="146"/>
-    </w:p>
-    <w:p>
-      <w:pPr>
-        <w:pStyle w:val="Heading3"/>
-      </w:pPr>
-      <w:bookmarkStart w:id="147" w:name="identity-provider-services"/>
-      <w:r>
-        <w:t>Identity Provider Services</w:t>
-      </w:r>
-      <w:bookmarkEnd w:id="147"/>
-    </w:p>
-    <w:p>
-      <w:pPr>
-        <w:pStyle w:val="Heading3"/>
-      </w:pPr>
-      <w:bookmarkStart w:id="148" w:name="protocols"/>
-      <w:r>
-        <w:t>Protocols</w:t>
-      </w:r>
-      <w:bookmarkEnd w:id="148"/>
-    </w:p>
-    <w:p>
-      <w:pPr>
-        <w:pStyle w:val="Heading4"/>
-      </w:pPr>
-      <w:bookmarkStart w:id="149" w:name="kerberos"/>
-      <w:r>
-        <w:t>Kerberos</w:t>
-      </w:r>
-      <w:bookmarkEnd w:id="149"/>
-    </w:p>
-    <w:p>
-      <w:pPr>
-        <w:pStyle w:val="Heading4"/>
-      </w:pPr>
-      <w:bookmarkStart w:id="150" w:name="lightweight-directory-access-protocol-ld"/>
-      <w:r>
-        <w:t>Lightweight Directory Access Protocol (LDAP)</w:t>
-      </w:r>
-      <w:bookmarkEnd w:id="150"/>
-    </w:p>
-    <w:p>
-      <w:pPr>
-        <w:pStyle w:val="Heading4"/>
-      </w:pPr>
-      <w:bookmarkStart w:id="151" w:name="scim"/>
-      <w:r>
-        <w:t>SCIM</w:t>
-      </w:r>
-      <w:bookmarkEnd w:id="151"/>
-    </w:p>
-    <w:p>
-      <w:pPr>
-        <w:pStyle w:val="Heading4"/>
-      </w:pPr>
-      <w:bookmarkStart w:id="152" w:name="saml"/>
-      <w:r>
-        <w:t>SAML</w:t>
-      </w:r>
-      <w:bookmarkEnd w:id="152"/>
-    </w:p>
-    <w:p>
-      <w:pPr>
-        <w:pStyle w:val="Heading5"/>
-      </w:pPr>
-      <w:bookmarkStart w:id="153" w:name="sp-initiated-vs-idp-initiated"/>
-      <w:r>
-        <w:t>SP Initiated vs IDP Initiated</w:t>
-      </w:r>
-      <w:bookmarkEnd w:id="153"/>
-    </w:p>
-    <w:p>
-      <w:pPr>
-        <w:pStyle w:val="Heading5"/>
-      </w:pPr>
-      <w:bookmarkStart w:id="154" w:name="bindings"/>
-      <w:r>
-        <w:t>Bindings</w:t>
-      </w:r>
-      <w:bookmarkEnd w:id="154"/>
-    </w:p>
-    <w:p>
-      <w:pPr>
-        <w:pStyle w:val="Heading4"/>
-      </w:pPr>
-      <w:bookmarkStart w:id="155" w:name="oidc"/>
-      <w:r>
-        <w:t>OIDC</w:t>
-      </w:r>
-      <w:bookmarkEnd w:id="155"/>
-    </w:p>
-    <w:p>
-      <w:pPr>
-        <w:pStyle w:val="Heading5"/>
-      </w:pPr>
-      <w:bookmarkStart w:id="156" w:name="authentications-flows"/>
-      <w:r>
-        <w:t>Authentications Flows</w:t>
-      </w:r>
-      <w:bookmarkEnd w:id="156"/>
-    </w:p>
-    <w:p>
-      <w:pPr>
-        <w:pStyle w:val="Heading4"/>
-      </w:pPr>
-      <w:bookmarkStart w:id="157" w:name="oauth"/>
-      <w:r>
-        <w:t>OAuth</w:t>
-      </w:r>
-      <w:bookmarkEnd w:id="157"/>
-    </w:p>
-    <w:p>
-      <w:pPr>
-        <w:pStyle w:val="Heading4"/>
-      </w:pPr>
-      <w:bookmarkStart w:id="158" w:name="ws-fed"/>
-      <w:r>
-        <w:t>WS-Fed</w:t>
-      </w:r>
-      <w:bookmarkEnd w:id="158"/>
-    </w:p>
-    <w:p>
-      <w:pPr>
-        <w:pStyle w:val="Heading4"/>
-      </w:pPr>
-      <w:bookmarkStart w:id="159" w:name="fido-u2f-and-uaf"/>
-      <w:r>
-        <w:t>FIDO U2F and UAF</w:t>
-      </w:r>
-      <w:bookmarkEnd w:id="159"/>
-    </w:p>
-    <w:p>
-      <w:pPr>
-        <w:pStyle w:val="Heading3"/>
-      </w:pPr>
-      <w:bookmarkStart w:id="160" w:name="enterpise-control-of-cloud"/>
-      <w:proofErr w:type="spellStart"/>
-      <w:r>
-        <w:t>Enterpise</w:t>
-      </w:r>
-      <w:proofErr w:type="spellEnd"/>
-      <w:r>
-        <w:t xml:space="preserve"> control of “Cloud”</w:t>
-      </w:r>
-      <w:bookmarkEnd w:id="160"/>
-    </w:p>
-    <w:p>
-      <w:pPr>
-        <w:pStyle w:val="Heading4"/>
-      </w:pPr>
-      <w:bookmarkStart w:id="161" w:name="public-cloud-vs-private-cloud"/>
-      <w:r>
-        <w:t>Public Cloud vs Private Cloud</w:t>
-      </w:r>
-      <w:bookmarkEnd w:id="161"/>
-    </w:p>
-    <w:p>
-      <w:pPr>
-        <w:pStyle w:val="Heading4"/>
-      </w:pPr>
-      <w:bookmarkStart w:id="162" w:name="local-connectors-and-gateways"/>
-      <w:r>
-        <w:t>Local Connectors and Gateways</w:t>
-      </w:r>
-      <w:bookmarkEnd w:id="162"/>
-    </w:p>
-    <w:p>
-      <w:pPr>
-        <w:pStyle w:val="Heading4"/>
-      </w:pPr>
-      <w:bookmarkStart w:id="163" w:name="ipsec-vpn"/>
-      <w:r>
-        <w:t>IPSec VPN</w:t>
-      </w:r>
-      <w:bookmarkEnd w:id="163"/>
-    </w:p>
-    <w:p>
-      <w:pPr>
-        <w:pStyle w:val="Heading2"/>
-      </w:pPr>
-      <w:bookmarkStart w:id="164" w:name="recommended-practices"/>
-      <w:r>
-        <w:t>Recommended Practices</w:t>
-      </w:r>
-      <w:bookmarkEnd w:id="164"/>
-    </w:p>
-    <w:p>
-      <w:pPr>
-        <w:pStyle w:val="Heading3"/>
-      </w:pPr>
-      <w:bookmarkStart w:id="165" w:name="design-for-security"/>
-      <w:r>
-        <w:t>Design for security</w:t>
-      </w:r>
-      <w:bookmarkEnd w:id="165"/>
-    </w:p>
-    <w:p>
-      <w:pPr>
-        <w:pStyle w:val="Heading2"/>
-      </w:pPr>
-      <w:bookmarkStart w:id="166" w:name="governance-and-administration"/>
-      <w:r>
-        <w:lastRenderedPageBreak/>
-        <w:t>Governance and Administration</w:t>
-      </w:r>
-      <w:bookmarkEnd w:id="166"/>
-    </w:p>
-    <w:p>
-      <w:pPr>
-        <w:pStyle w:val="Heading3"/>
-      </w:pPr>
-      <w:bookmarkStart w:id="167" w:name="audit"/>
-      <w:r>
-        <w:t>Audit</w:t>
-      </w:r>
-      <w:bookmarkEnd w:id="167"/>
-    </w:p>
-    <w:p>
-      <w:pPr>
-        <w:pStyle w:val="Heading3"/>
-      </w:pPr>
-      <w:bookmarkStart w:id="168" w:name="monitoring"/>
-      <w:r>
-        <w:t>Monitoring</w:t>
-      </w:r>
-      <w:bookmarkEnd w:id="168"/>
-    </w:p>
-    <w:p>
-      <w:pPr>
-        <w:pStyle w:val="Heading1"/>
-      </w:pPr>
-      <w:bookmarkStart w:id="169" w:name="operational-considerations"/>
-      <w:r>
-        <w:t>Operational Considerations</w:t>
-      </w:r>
-      <w:bookmarkEnd w:id="169"/>
-    </w:p>
-    <w:p>
-      <w:pPr>
-        <w:pStyle w:val="Heading2"/>
-      </w:pPr>
-      <w:bookmarkStart w:id="170" w:name="account-recovery"/>
-      <w:r>
-        <w:t>Account recovery</w:t>
-      </w:r>
-      <w:bookmarkEnd w:id="170"/>
-    </w:p>
-    <w:p>
-      <w:pPr>
-        <w:pStyle w:val="Heading2"/>
-      </w:pPr>
-      <w:bookmarkStart w:id="171" w:name="call-centers"/>
-      <w:r>
-        <w:t>Call centers</w:t>
-      </w:r>
-      <w:bookmarkEnd w:id="171"/>
-    </w:p>
-    <w:p>
-      <w:pPr>
-        <w:pStyle w:val="Heading2"/>
-      </w:pPr>
-      <w:bookmarkStart w:id="172" w:name="engagement-of-user-for-their-own-securit"/>
-      <w:r>
-        <w:t>Engagement of user for their own security</w:t>
-      </w:r>
-      <w:bookmarkEnd w:id="172"/>
-    </w:p>
-    <w:p>
-      <w:pPr>
-        <w:pStyle w:val="Heading2"/>
-      </w:pPr>
-      <w:bookmarkStart w:id="173" w:name="security-events-and-operations"/>
-      <w:r>
-        <w:t>Security events and operations</w:t>
-      </w:r>
-      <w:bookmarkEnd w:id="173"/>
-    </w:p>
-    <w:p>
-      <w:pPr>
-        <w:pStyle w:val="Heading1"/>
-      </w:pPr>
-      <w:bookmarkStart w:id="174" w:name="project-management"/>
-      <w:r>
-        <w:t>Project Management</w:t>
-      </w:r>
-      <w:bookmarkEnd w:id="174"/>
-    </w:p>
-    <w:p>
-      <w:pPr>
-        <w:pStyle w:val="Heading2"/>
-      </w:pPr>
-      <w:bookmarkStart w:id="175" w:name="new-implementations"/>
-      <w:r>
-        <w:t>New implementations</w:t>
-      </w:r>
-      <w:bookmarkEnd w:id="175"/>
-    </w:p>
-    <w:p>
-      <w:pPr>
-        <w:pStyle w:val="Heading2"/>
-      </w:pPr>
-      <w:bookmarkStart w:id="176" w:name="migration-scenarios"/>
-      <w:r>
-        <w:t>Migration scenario’s</w:t>
-      </w:r>
-      <w:bookmarkEnd w:id="176"/>
-    </w:p>
-    <w:p>
-      <w:pPr>
-        <w:pStyle w:val="Heading1"/>
-      </w:pPr>
-      <w:bookmarkStart w:id="177" w:name="iam-knowledge-sharing"/>
-      <w:r>
-        <w:t xml:space="preserve">IAM Knowledge </w:t>
-      </w:r>
-      <w:r>
-        <w:t>Sharing</w:t>
-      </w:r>
-      <w:bookmarkEnd w:id="177"/>
-    </w:p>
-    <w:p>
-      <w:pPr>
-        <w:pStyle w:val="Heading2"/>
-      </w:pPr>
-      <w:bookmarkStart w:id="178" w:name="idpro"/>
-      <w:proofErr w:type="spellStart"/>
-      <w:r>
-        <w:t>IDpro</w:t>
-      </w:r>
-      <w:bookmarkEnd w:id="178"/>
-      <w:proofErr w:type="spellEnd"/>
-    </w:p>
-    <w:p>
-      <w:pPr>
-        <w:pStyle w:val="Heading2"/>
-      </w:pPr>
-      <w:bookmarkStart w:id="179" w:name="gartner"/>
-      <w:r>
-        <w:t>Gartner</w:t>
-      </w:r>
-      <w:bookmarkEnd w:id="179"/>
-    </w:p>
-    <w:p>
-      <w:pPr>
-        <w:pStyle w:val="Heading2"/>
-      </w:pPr>
-      <w:bookmarkStart w:id="180" w:name="kuppingercole"/>
-      <w:proofErr w:type="spellStart"/>
-      <w:r>
-        <w:t>KuppingerCole</w:t>
-      </w:r>
-      <w:bookmarkEnd w:id="180"/>
-      <w:proofErr w:type="spellEnd"/>
-    </w:p>
-    <w:p>
-      <w:pPr>
-        <w:pStyle w:val="Heading2"/>
-      </w:pPr>
-      <w:bookmarkStart w:id="181" w:name="iiw"/>
-      <w:r>
-        <w:t>IIW</w:t>
-      </w:r>
-      <w:bookmarkEnd w:id="181"/>
-    </w:p>
-    <w:p>
-      <w:pPr>
-        <w:pStyle w:val="Heading2"/>
-      </w:pPr>
-      <w:bookmarkStart w:id="182" w:name="bibliography"/>
-      <w:r>
-        <w:t>Bibliography</w:t>
-      </w:r>
-      <w:bookmarkEnd w:id="182"/>
     </w:p>
     <w:sectPr>
       <w:pgSz w:w="12240" w:h="15840"/>

</xml_diff>

<commit_message>
Updates IAM Knowledge Sharing
</commit_message>
<xml_diff>
--- a/toc.docx
+++ b/toc.docx
@@ -502,39 +502,44 @@
       </w:pPr>
       <w:bookmarkStart w:id="37" w:name="alignment-to-risk-management"/>
       <w:r>
-        <w:t>Alignment to Risk Ma</w:t>
-      </w:r>
-      <w:bookmarkStart w:id="38" w:name="_GoBack"/>
+        <w:t>Alignment to Risk Management</w:t>
+      </w:r>
+      <w:bookmarkEnd w:id="37"/>
+    </w:p>
+    <w:p>
+      <w:pPr>
+        <w:pStyle w:val="Heading4"/>
+      </w:pPr>
+      <w:r>
+        <w:t>System Accounts</w:t>
+      </w:r>
+    </w:p>
+    <w:p>
+      <w:pPr>
+        <w:pStyle w:val="Heading1"/>
+      </w:pPr>
+      <w:bookmarkStart w:id="38" w:name="regulations-and-laws"/>
+      <w:r>
+        <w:t xml:space="preserve">Regulations </w:t>
+      </w:r>
+      <w:r>
+        <w:t>a</w:t>
+      </w:r>
+      <w:r>
+        <w:t xml:space="preserve">nd </w:t>
+      </w:r>
+      <w:r>
+        <w:t>Laws</w:t>
+      </w:r>
       <w:bookmarkEnd w:id="38"/>
-      <w:r>
-        <w:t>nagement</w:t>
-      </w:r>
-      <w:bookmarkEnd w:id="37"/>
-    </w:p>
-    <w:p>
-      <w:pPr>
-        <w:pStyle w:val="Heading4"/>
-      </w:pPr>
-      <w:r>
-        <w:t>System Accounts</w:t>
-      </w:r>
-    </w:p>
-    <w:p>
-      <w:pPr>
-        <w:pStyle w:val="Heading1"/>
-      </w:pPr>
-      <w:bookmarkStart w:id="39" w:name="regulations-and-laws"/>
-      <w:r>
-        <w:t xml:space="preserve">Regulations </w:t>
-      </w:r>
-      <w:r>
-        <w:t>a</w:t>
-      </w:r>
-      <w:r>
-        <w:t xml:space="preserve">nd </w:t>
-      </w:r>
-      <w:r>
-        <w:t>Laws</w:t>
+    </w:p>
+    <w:p>
+      <w:pPr>
+        <w:pStyle w:val="Heading2"/>
+      </w:pPr>
+      <w:bookmarkStart w:id="39" w:name="privacy-generic"/>
+      <w:r>
+        <w:t>Privacy (generic)</w:t>
       </w:r>
       <w:bookmarkEnd w:id="39"/>
     </w:p>
@@ -542,43 +547,33 @@
       <w:pPr>
         <w:pStyle w:val="Heading2"/>
       </w:pPr>
-      <w:bookmarkStart w:id="40" w:name="privacy-generic"/>
-      <w:r>
-        <w:t>Privacy (generic)</w:t>
+      <w:bookmarkStart w:id="40" w:name="survey-of-jurisdictions"/>
+      <w:r>
+        <w:t>Survey of Jurisdictions</w:t>
       </w:r>
       <w:bookmarkEnd w:id="40"/>
     </w:p>
     <w:p>
       <w:pPr>
-        <w:pStyle w:val="Heading2"/>
-      </w:pPr>
-      <w:bookmarkStart w:id="41" w:name="survey-of-jurisdictions"/>
-      <w:r>
-        <w:t>Survey of Jurisdictions</w:t>
+        <w:pStyle w:val="Heading3"/>
+      </w:pPr>
+      <w:bookmarkStart w:id="41" w:name="sox-hippa-gdpr-cbpr-etc."/>
+      <w:r>
+        <w:t xml:space="preserve">SOX, </w:t>
+      </w:r>
+      <w:r>
+        <w:t>HIPAA</w:t>
+      </w:r>
+      <w:r>
+        <w:t>, GDPR, CBPR etc.</w:t>
       </w:r>
       <w:bookmarkEnd w:id="41"/>
     </w:p>
     <w:p>
       <w:pPr>
-        <w:pStyle w:val="Heading3"/>
-      </w:pPr>
-      <w:bookmarkStart w:id="42" w:name="sox-hippa-gdpr-cbpr-etc."/>
-      <w:r>
-        <w:t xml:space="preserve">SOX, </w:t>
-      </w:r>
-      <w:r>
-        <w:t>HIPAA</w:t>
-      </w:r>
-      <w:r>
-        <w:t>, GDPR, CBPR etc.</w:t>
-      </w:r>
-      <w:bookmarkEnd w:id="42"/>
-    </w:p>
-    <w:p>
-      <w:pPr>
-        <w:pStyle w:val="Heading2"/>
-      </w:pPr>
-      <w:bookmarkStart w:id="43" w:name="consent-management"/>
+        <w:pStyle w:val="Heading2"/>
+      </w:pPr>
+      <w:bookmarkStart w:id="42" w:name="consent-management"/>
       <w:r>
         <w:lastRenderedPageBreak/>
         <w:t xml:space="preserve">Consent </w:t>
@@ -589,295 +584,305 @@
       <w:r>
         <w:t>anagement</w:t>
       </w:r>
+      <w:bookmarkEnd w:id="42"/>
+    </w:p>
+    <w:p>
+      <w:pPr>
+        <w:pStyle w:val="Heading1"/>
+      </w:pPr>
+      <w:bookmarkStart w:id="43" w:name="workforce-iam-internal-iam"/>
+      <w:r>
+        <w:t xml:space="preserve">Workforce IAM </w:t>
+      </w:r>
+      <w:r>
+        <w:t xml:space="preserve">/ </w:t>
+      </w:r>
+      <w:r>
+        <w:t>Internal IAM</w:t>
+      </w:r>
       <w:bookmarkEnd w:id="43"/>
     </w:p>
     <w:p>
       <w:pPr>
+        <w:pStyle w:val="Heading2"/>
+      </w:pPr>
+      <w:bookmarkStart w:id="44" w:name="iam-processes"/>
+      <w:r>
+        <w:t xml:space="preserve">IAM </w:t>
+      </w:r>
+      <w:r>
+        <w:t>P</w:t>
+      </w:r>
+      <w:r>
+        <w:t>rocesses</w:t>
+      </w:r>
+      <w:bookmarkEnd w:id="44"/>
+    </w:p>
+    <w:p>
+      <w:pPr>
+        <w:pStyle w:val="Heading3"/>
+      </w:pPr>
+      <w:bookmarkStart w:id="45" w:name="joiner-mover-leaver"/>
+      <w:r>
+        <w:t>Joiner-Mover-Leaver</w:t>
+      </w:r>
+      <w:bookmarkEnd w:id="45"/>
+    </w:p>
+    <w:p>
+      <w:pPr>
+        <w:pStyle w:val="Heading3"/>
+      </w:pPr>
+      <w:bookmarkStart w:id="46" w:name="hr-ownership"/>
+      <w:r>
+        <w:t xml:space="preserve">HR </w:t>
+      </w:r>
+      <w:r>
+        <w:t>O</w:t>
+      </w:r>
+      <w:r>
+        <w:t>wnership</w:t>
+      </w:r>
+      <w:bookmarkEnd w:id="46"/>
+    </w:p>
+    <w:p>
+      <w:pPr>
+        <w:pStyle w:val="Heading3"/>
+      </w:pPr>
+      <w:bookmarkStart w:id="47" w:name="provisioning-on-boarding-and-off-boardin"/>
+      <w:r>
+        <w:t>Provisioning (On-boarding and Off-boarding)</w:t>
+      </w:r>
+      <w:bookmarkEnd w:id="47"/>
+    </w:p>
+    <w:p>
+      <w:pPr>
+        <w:pStyle w:val="Heading3"/>
+      </w:pPr>
+      <w:bookmarkStart w:id="48" w:name="handling-business-partners-people"/>
+      <w:r>
+        <w:t xml:space="preserve">Handling Business </w:t>
+      </w:r>
+      <w:r>
+        <w:t>P</w:t>
+      </w:r>
+      <w:r>
+        <w:t xml:space="preserve">artners’ </w:t>
+      </w:r>
+      <w:r>
+        <w:t>P</w:t>
+      </w:r>
+      <w:r>
+        <w:t>eople</w:t>
+      </w:r>
+      <w:bookmarkEnd w:id="48"/>
+    </w:p>
+    <w:p>
+      <w:pPr>
+        <w:pStyle w:val="Heading3"/>
+      </w:pPr>
+      <w:bookmarkStart w:id="49" w:name="re-certification"/>
+      <w:r>
+        <w:t>Re-certification</w:t>
+      </w:r>
+      <w:bookmarkEnd w:id="49"/>
+    </w:p>
+    <w:p>
+      <w:pPr>
+        <w:pStyle w:val="Heading2"/>
+      </w:pPr>
+      <w:bookmarkStart w:id="50" w:name="analytics-and-intelligence"/>
+      <w:r>
+        <w:t>Analytics and Intelligence</w:t>
+      </w:r>
+      <w:bookmarkEnd w:id="50"/>
+    </w:p>
+    <w:p>
+      <w:pPr>
         <w:pStyle w:val="Heading1"/>
       </w:pPr>
-      <w:bookmarkStart w:id="44" w:name="workforce-iam-internal-iam"/>
-      <w:r>
-        <w:t xml:space="preserve">Workforce IAM </w:t>
-      </w:r>
-      <w:r>
-        <w:t xml:space="preserve">/ </w:t>
-      </w:r>
-      <w:r>
-        <w:t>Internal IAM</w:t>
-      </w:r>
-      <w:bookmarkEnd w:id="44"/>
-    </w:p>
-    <w:p>
-      <w:pPr>
-        <w:pStyle w:val="Heading2"/>
-      </w:pPr>
-      <w:bookmarkStart w:id="45" w:name="iam-processes"/>
-      <w:r>
-        <w:t xml:space="preserve">IAM </w:t>
+      <w:bookmarkStart w:id="51" w:name="consumercitizen-iam-1"/>
+      <w:r>
+        <w:t>Consumer</w:t>
+      </w:r>
+      <w:r>
+        <w:t>/</w:t>
+      </w:r>
+      <w:r>
+        <w:t>Citizen IAM</w:t>
+      </w:r>
+      <w:bookmarkEnd w:id="51"/>
+    </w:p>
+    <w:p>
+      <w:pPr>
+        <w:pStyle w:val="Heading2"/>
+      </w:pPr>
+      <w:bookmarkStart w:id="52" w:name="public-sector-vs.private-sector"/>
+      <w:r>
+        <w:t xml:space="preserve">Public </w:t>
+      </w:r>
+      <w:r>
+        <w:t>S</w:t>
+      </w:r>
+      <w:r>
+        <w:t>ector vs. </w:t>
       </w:r>
       <w:r>
         <w:t>P</w:t>
       </w:r>
       <w:r>
-        <w:t>rocesses</w:t>
-      </w:r>
-      <w:bookmarkEnd w:id="45"/>
-    </w:p>
-    <w:p>
-      <w:pPr>
-        <w:pStyle w:val="Heading3"/>
-      </w:pPr>
-      <w:bookmarkStart w:id="46" w:name="joiner-mover-leaver"/>
-      <w:r>
-        <w:t>Joiner-Mover-Leaver</w:t>
-      </w:r>
-      <w:bookmarkEnd w:id="46"/>
-    </w:p>
-    <w:p>
-      <w:pPr>
-        <w:pStyle w:val="Heading3"/>
-      </w:pPr>
-      <w:bookmarkStart w:id="47" w:name="hr-ownership"/>
-      <w:r>
-        <w:t xml:space="preserve">HR </w:t>
-      </w:r>
-      <w:r>
-        <w:t>O</w:t>
-      </w:r>
-      <w:r>
-        <w:t>wnership</w:t>
-      </w:r>
-      <w:bookmarkEnd w:id="47"/>
-    </w:p>
-    <w:p>
-      <w:pPr>
-        <w:pStyle w:val="Heading3"/>
-      </w:pPr>
-      <w:bookmarkStart w:id="48" w:name="provisioning-on-boarding-and-off-boardin"/>
-      <w:r>
-        <w:t>Provisioning (On-boarding and Off-boarding)</w:t>
-      </w:r>
-      <w:bookmarkEnd w:id="48"/>
-    </w:p>
-    <w:p>
-      <w:pPr>
-        <w:pStyle w:val="Heading3"/>
-      </w:pPr>
-      <w:bookmarkStart w:id="49" w:name="handling-business-partners-people"/>
-      <w:r>
-        <w:t xml:space="preserve">Handling Business </w:t>
-      </w:r>
-      <w:r>
-        <w:t>P</w:t>
-      </w:r>
-      <w:r>
-        <w:t xml:space="preserve">artners’ </w:t>
-      </w:r>
-      <w:r>
-        <w:t>P</w:t>
-      </w:r>
-      <w:r>
-        <w:t>eople</w:t>
-      </w:r>
-      <w:bookmarkEnd w:id="49"/>
-    </w:p>
-    <w:p>
-      <w:pPr>
-        <w:pStyle w:val="Heading3"/>
-      </w:pPr>
-      <w:bookmarkStart w:id="50" w:name="re-certification"/>
-      <w:r>
-        <w:t>Re-certification</w:t>
-      </w:r>
-      <w:bookmarkEnd w:id="50"/>
-    </w:p>
-    <w:p>
-      <w:pPr>
-        <w:pStyle w:val="Heading2"/>
-      </w:pPr>
-      <w:bookmarkStart w:id="51" w:name="analytics-and-intelligence"/>
-      <w:r>
-        <w:t>Analytics and Intelligence</w:t>
-      </w:r>
-      <w:bookmarkEnd w:id="51"/>
+        <w:t xml:space="preserve">rivate </w:t>
+      </w:r>
+      <w:r>
+        <w:t>S</w:t>
+      </w:r>
+      <w:r>
+        <w:t>ector</w:t>
+      </w:r>
+      <w:bookmarkEnd w:id="52"/>
+    </w:p>
+    <w:p>
+      <w:pPr>
+        <w:pStyle w:val="Heading2"/>
+      </w:pPr>
+      <w:bookmarkStart w:id="53" w:name="social-media"/>
+      <w:r>
+        <w:t xml:space="preserve">Social </w:t>
+      </w:r>
+      <w:r>
+        <w:t>M</w:t>
+      </w:r>
+      <w:r>
+        <w:t>edia</w:t>
+      </w:r>
+      <w:bookmarkEnd w:id="53"/>
+    </w:p>
+    <w:p>
+      <w:pPr>
+        <w:pStyle w:val="Heading2"/>
+      </w:pPr>
+      <w:bookmarkStart w:id="54" w:name="consumer-journey-identification-to-loyal"/>
+      <w:r>
+        <w:t xml:space="preserve">Consumer </w:t>
+      </w:r>
+      <w:r>
+        <w:t>J</w:t>
+      </w:r>
+      <w:r>
+        <w:t>ourney (identification to loyal customer)</w:t>
+      </w:r>
+      <w:bookmarkEnd w:id="54"/>
+    </w:p>
+    <w:p>
+      <w:pPr>
+        <w:pStyle w:val="Heading3"/>
+      </w:pPr>
+      <w:bookmarkStart w:id="55" w:name="registration-of-consumers"/>
+      <w:bookmarkStart w:id="56" w:name="digital-legacy---handling-deceased-perso"/>
+      <w:r>
+        <w:t xml:space="preserve">Registration of </w:t>
+      </w:r>
+      <w:r>
+        <w:t>C</w:t>
+      </w:r>
+      <w:r>
+        <w:t>onsumers</w:t>
+      </w:r>
+      <w:bookmarkEnd w:id="55"/>
+    </w:p>
+    <w:p>
+      <w:pPr>
+        <w:pStyle w:val="Heading3"/>
+      </w:pPr>
+      <w:bookmarkStart w:id="57" w:name="authentication-assurance-meeting-loa-req"/>
+      <w:r>
+        <w:t xml:space="preserve">Authentication </w:t>
+      </w:r>
+      <w:r>
+        <w:t>A</w:t>
+      </w:r>
+      <w:r>
+        <w:t xml:space="preserve">ssurance (meeting </w:t>
+      </w:r>
+      <w:proofErr w:type="spellStart"/>
+      <w:r>
+        <w:t>LoA</w:t>
+      </w:r>
+      <w:proofErr w:type="spellEnd"/>
+      <w:r>
+        <w:t xml:space="preserve"> </w:t>
+      </w:r>
+      <w:r>
+        <w:t>requirements</w:t>
+      </w:r>
+      <w:r>
+        <w:t>)</w:t>
+      </w:r>
+      <w:bookmarkEnd w:id="57"/>
+    </w:p>
+    <w:p>
+      <w:pPr>
+        <w:pStyle w:val="Heading3"/>
+      </w:pPr>
+      <w:r>
+        <w:t xml:space="preserve">Digital </w:t>
+      </w:r>
+      <w:r>
+        <w:t>L</w:t>
+      </w:r>
+      <w:r>
+        <w:t>egacy - handling deceased persons’ digital ID</w:t>
+      </w:r>
+      <w:bookmarkEnd w:id="56"/>
+    </w:p>
+    <w:p>
+      <w:pPr>
+        <w:pStyle w:val="Heading2"/>
+      </w:pPr>
+      <w:bookmarkStart w:id="58" w:name="self-soverign-identity"/>
+      <w:r>
+        <w:t>Self-S</w:t>
+      </w:r>
+      <w:r>
+        <w:t>overeign</w:t>
+      </w:r>
+      <w:r>
+        <w:t xml:space="preserve"> Identity</w:t>
+      </w:r>
+      <w:bookmarkEnd w:id="58"/>
+    </w:p>
+    <w:p>
+      <w:pPr>
+        <w:pStyle w:val="Heading3"/>
+      </w:pPr>
+      <w:bookmarkStart w:id="59" w:name="blockchain-id-ssi"/>
+      <w:r>
+        <w:t>Blockchain ID</w:t>
+      </w:r>
+      <w:bookmarkEnd w:id="59"/>
     </w:p>
     <w:p>
       <w:pPr>
         <w:pStyle w:val="Heading1"/>
       </w:pPr>
-      <w:bookmarkStart w:id="52" w:name="consumercitizen-iam-1"/>
-      <w:r>
-        <w:t>Consumer</w:t>
-      </w:r>
-      <w:r>
-        <w:t>/</w:t>
-      </w:r>
-      <w:r>
-        <w:t>Citizen IAM</w:t>
-      </w:r>
-      <w:bookmarkEnd w:id="52"/>
-    </w:p>
-    <w:p>
-      <w:pPr>
-        <w:pStyle w:val="Heading2"/>
-      </w:pPr>
-      <w:bookmarkStart w:id="53" w:name="public-sector-vs.private-sector"/>
-      <w:r>
-        <w:t xml:space="preserve">Public </w:t>
-      </w:r>
-      <w:r>
-        <w:t>S</w:t>
-      </w:r>
-      <w:r>
-        <w:t>ector vs. </w:t>
-      </w:r>
-      <w:r>
-        <w:t>P</w:t>
-      </w:r>
-      <w:r>
-        <w:t xml:space="preserve">rivate </w:t>
-      </w:r>
-      <w:r>
-        <w:t>S</w:t>
-      </w:r>
-      <w:r>
-        <w:t>ector</w:t>
-      </w:r>
-      <w:bookmarkEnd w:id="53"/>
-    </w:p>
-    <w:p>
-      <w:pPr>
-        <w:pStyle w:val="Heading2"/>
-      </w:pPr>
-      <w:bookmarkStart w:id="54" w:name="social-media"/>
-      <w:r>
-        <w:t xml:space="preserve">Social </w:t>
-      </w:r>
-      <w:r>
-        <w:t>M</w:t>
-      </w:r>
-      <w:r>
-        <w:t>edia</w:t>
-      </w:r>
-      <w:bookmarkEnd w:id="54"/>
-    </w:p>
-    <w:p>
-      <w:pPr>
-        <w:pStyle w:val="Heading2"/>
-      </w:pPr>
-      <w:bookmarkStart w:id="55" w:name="consumer-journey-identification-to-loyal"/>
-      <w:r>
-        <w:t xml:space="preserve">Consumer </w:t>
-      </w:r>
-      <w:r>
-        <w:t>J</w:t>
-      </w:r>
-      <w:r>
-        <w:t>ourney (identification to loyal customer)</w:t>
-      </w:r>
-      <w:bookmarkEnd w:id="55"/>
-    </w:p>
-    <w:p>
-      <w:pPr>
-        <w:pStyle w:val="Heading3"/>
-      </w:pPr>
-      <w:bookmarkStart w:id="56" w:name="registration-of-consumers"/>
-      <w:bookmarkStart w:id="57" w:name="digital-legacy---handling-deceased-perso"/>
-      <w:r>
-        <w:t xml:space="preserve">Registration of </w:t>
-      </w:r>
-      <w:r>
-        <w:t>C</w:t>
-      </w:r>
-      <w:r>
-        <w:t>onsumers</w:t>
-      </w:r>
-      <w:bookmarkEnd w:id="56"/>
-    </w:p>
-    <w:p>
-      <w:pPr>
-        <w:pStyle w:val="Heading3"/>
-      </w:pPr>
-      <w:bookmarkStart w:id="58" w:name="authentication-assurance-meeting-loa-req"/>
-      <w:r>
-        <w:t xml:space="preserve">Authentication </w:t>
-      </w:r>
-      <w:r>
-        <w:t>A</w:t>
-      </w:r>
-      <w:r>
-        <w:t xml:space="preserve">ssurance (meeting </w:t>
-      </w:r>
-      <w:proofErr w:type="spellStart"/>
-      <w:r>
-        <w:t>LoA</w:t>
-      </w:r>
-      <w:proofErr w:type="spellEnd"/>
-      <w:r>
-        <w:t xml:space="preserve"> </w:t>
-      </w:r>
-      <w:r>
-        <w:t>requirements</w:t>
-      </w:r>
-      <w:r>
-        <w:t>)</w:t>
-      </w:r>
-      <w:bookmarkEnd w:id="58"/>
-    </w:p>
-    <w:p>
-      <w:pPr>
-        <w:pStyle w:val="Heading3"/>
-      </w:pPr>
-      <w:r>
-        <w:t xml:space="preserve">Digital </w:t>
-      </w:r>
-      <w:r>
-        <w:t>L</w:t>
-      </w:r>
-      <w:r>
-        <w:t>egacy - handling deceased persons’ digital ID</w:t>
-      </w:r>
-      <w:bookmarkEnd w:id="57"/>
-    </w:p>
-    <w:p>
-      <w:pPr>
-        <w:pStyle w:val="Heading2"/>
-      </w:pPr>
-      <w:bookmarkStart w:id="59" w:name="self-soverign-identity"/>
-      <w:r>
-        <w:t>Self-S</w:t>
-      </w:r>
-      <w:r>
-        <w:t>overeign</w:t>
-      </w:r>
-      <w:r>
-        <w:t xml:space="preserve"> Identity</w:t>
-      </w:r>
-      <w:bookmarkEnd w:id="59"/>
-    </w:p>
-    <w:p>
-      <w:pPr>
-        <w:pStyle w:val="Heading3"/>
-      </w:pPr>
-      <w:bookmarkStart w:id="60" w:name="blockchain-id-ssi"/>
-      <w:r>
-        <w:t>Blockchain ID</w:t>
+      <w:bookmarkStart w:id="60" w:name="non-human-entity"/>
+      <w:r>
+        <w:t>Non</w:t>
+      </w:r>
+      <w:r>
+        <w:t>-</w:t>
+      </w:r>
+      <w:r>
+        <w:t>Human Entity</w:t>
       </w:r>
       <w:bookmarkEnd w:id="60"/>
     </w:p>
     <w:p>
       <w:pPr>
-        <w:pStyle w:val="Heading1"/>
-      </w:pPr>
-      <w:bookmarkStart w:id="61" w:name="non-human-entity"/>
-      <w:r>
-        <w:t>Non</w:t>
-      </w:r>
-      <w:r>
-        <w:t>-</w:t>
-      </w:r>
-      <w:r>
-        <w:t>Human Entity</w:t>
+        <w:pStyle w:val="Heading2"/>
+      </w:pPr>
+      <w:bookmarkStart w:id="61" w:name="operational-technology-ot"/>
+      <w:r>
+        <w:t>Operational Technology (OT)</w:t>
       </w:r>
       <w:bookmarkEnd w:id="61"/>
     </w:p>
@@ -885,46 +890,46 @@
       <w:pPr>
         <w:pStyle w:val="Heading2"/>
       </w:pPr>
-      <w:bookmarkStart w:id="62" w:name="operational-technology-ot"/>
-      <w:r>
-        <w:t>Operational Technology (OT)</w:t>
+      <w:bookmarkStart w:id="62" w:name="iot-devices"/>
+      <w:r>
+        <w:t xml:space="preserve">IoT </w:t>
+      </w:r>
+      <w:r>
+        <w:t>D</w:t>
+      </w:r>
+      <w:r>
+        <w:t>evices</w:t>
       </w:r>
       <w:bookmarkEnd w:id="62"/>
     </w:p>
     <w:p>
       <w:pPr>
-        <w:pStyle w:val="Heading2"/>
-      </w:pPr>
-      <w:bookmarkStart w:id="63" w:name="iot-devices"/>
-      <w:r>
-        <w:t xml:space="preserve">IoT </w:t>
-      </w:r>
-      <w:r>
-        <w:t>D</w:t>
-      </w:r>
-      <w:r>
-        <w:t>evices</w:t>
-      </w:r>
-      <w:bookmarkEnd w:id="63"/>
-    </w:p>
-    <w:p>
-      <w:pPr>
-        <w:pStyle w:val="Heading3"/>
-      </w:pPr>
-      <w:bookmarkStart w:id="64" w:name="iot-sectors"/>
+        <w:pStyle w:val="Heading3"/>
+      </w:pPr>
+      <w:bookmarkStart w:id="63" w:name="iot-sectors"/>
       <w:r>
         <w:lastRenderedPageBreak/>
         <w:t>IoT Sectors</w:t>
       </w:r>
+      <w:bookmarkEnd w:id="63"/>
+    </w:p>
+    <w:p>
+      <w:pPr>
+        <w:pStyle w:val="Heading4"/>
+      </w:pPr>
+      <w:bookmarkStart w:id="64" w:name="home-automation"/>
+      <w:r>
+        <w:t>Home Automation</w:t>
+      </w:r>
       <w:bookmarkEnd w:id="64"/>
     </w:p>
     <w:p>
       <w:pPr>
         <w:pStyle w:val="Heading4"/>
       </w:pPr>
-      <w:bookmarkStart w:id="65" w:name="home-automation"/>
-      <w:r>
-        <w:t>Home Automation</w:t>
+      <w:bookmarkStart w:id="65" w:name="personal-wearables"/>
+      <w:r>
+        <w:t>Personal (wearables)</w:t>
       </w:r>
       <w:bookmarkEnd w:id="65"/>
     </w:p>
@@ -932,9 +937,9 @@
       <w:pPr>
         <w:pStyle w:val="Heading4"/>
       </w:pPr>
-      <w:bookmarkStart w:id="66" w:name="personal-wearables"/>
-      <w:r>
-        <w:t>Personal (wearables)</w:t>
+      <w:bookmarkStart w:id="66" w:name="implants"/>
+      <w:r>
+        <w:t>Implants</w:t>
       </w:r>
       <w:bookmarkEnd w:id="66"/>
     </w:p>
@@ -942,9 +947,15 @@
       <w:pPr>
         <w:pStyle w:val="Heading4"/>
       </w:pPr>
-      <w:bookmarkStart w:id="67" w:name="implants"/>
-      <w:r>
-        <w:t>Implants</w:t>
+      <w:bookmarkStart w:id="67" w:name="plant-automation"/>
+      <w:r>
+        <w:t xml:space="preserve">Plant </w:t>
+      </w:r>
+      <w:r>
+        <w:t>A</w:t>
+      </w:r>
+      <w:r>
+        <w:t>utomation</w:t>
       </w:r>
       <w:bookmarkEnd w:id="67"/>
     </w:p>
@@ -952,15 +963,9 @@
       <w:pPr>
         <w:pStyle w:val="Heading4"/>
       </w:pPr>
-      <w:bookmarkStart w:id="68" w:name="plant-automation"/>
-      <w:r>
-        <w:t xml:space="preserve">Plant </w:t>
-      </w:r>
-      <w:r>
-        <w:t>A</w:t>
-      </w:r>
-      <w:r>
-        <w:t>utomation</w:t>
+      <w:bookmarkStart w:id="68" w:name="vehicle"/>
+      <w:r>
+        <w:t>Vehicle</w:t>
       </w:r>
       <w:bookmarkEnd w:id="68"/>
     </w:p>
@@ -968,9 +973,15 @@
       <w:pPr>
         <w:pStyle w:val="Heading4"/>
       </w:pPr>
-      <w:bookmarkStart w:id="69" w:name="vehicle"/>
-      <w:r>
-        <w:t>Vehicle</w:t>
+      <w:bookmarkStart w:id="69" w:name="smart-cities"/>
+      <w:r>
+        <w:t xml:space="preserve">Smart </w:t>
+      </w:r>
+      <w:r>
+        <w:t>C</w:t>
+      </w:r>
+      <w:r>
+        <w:t>ities</w:t>
       </w:r>
       <w:bookmarkEnd w:id="69"/>
     </w:p>
@@ -978,15 +989,15 @@
       <w:pPr>
         <w:pStyle w:val="Heading4"/>
       </w:pPr>
-      <w:bookmarkStart w:id="70" w:name="smart-cities"/>
-      <w:r>
-        <w:t xml:space="preserve">Smart </w:t>
-      </w:r>
-      <w:r>
-        <w:t>C</w:t>
-      </w:r>
-      <w:r>
-        <w:t>ities</w:t>
+      <w:bookmarkStart w:id="70" w:name="agricuture"/>
+      <w:r>
+        <w:t>Agricu</w:t>
+      </w:r>
+      <w:r>
+        <w:t>l</w:t>
+      </w:r>
+      <w:r>
+        <w:t>ture</w:t>
       </w:r>
       <w:bookmarkEnd w:id="70"/>
     </w:p>
@@ -994,15 +1005,9 @@
       <w:pPr>
         <w:pStyle w:val="Heading4"/>
       </w:pPr>
-      <w:bookmarkStart w:id="71" w:name="agricuture"/>
-      <w:r>
-        <w:t>Agricu</w:t>
-      </w:r>
-      <w:r>
-        <w:t>l</w:t>
-      </w:r>
-      <w:r>
-        <w:t>ture</w:t>
+      <w:bookmarkStart w:id="71" w:name="buildiingindustrial"/>
+      <w:r>
+        <w:t>Building/Industrial</w:t>
       </w:r>
       <w:bookmarkEnd w:id="71"/>
     </w:p>
@@ -1010,485 +1015,485 @@
       <w:pPr>
         <w:pStyle w:val="Heading4"/>
       </w:pPr>
-      <w:bookmarkStart w:id="72" w:name="buildiingindustrial"/>
-      <w:r>
-        <w:t>Building/Industrial</w:t>
+      <w:bookmarkStart w:id="72" w:name="utilities"/>
+      <w:r>
+        <w:t>Utilities</w:t>
       </w:r>
       <w:bookmarkEnd w:id="72"/>
     </w:p>
     <w:p>
       <w:pPr>
+        <w:pStyle w:val="Heading2"/>
+      </w:pPr>
+      <w:bookmarkStart w:id="73" w:name="rpa-robotics"/>
+      <w:r>
+        <w:t>RPA / robotics</w:t>
+      </w:r>
+      <w:bookmarkEnd w:id="73"/>
+    </w:p>
+    <w:p>
+      <w:pPr>
+        <w:pStyle w:val="Heading2"/>
+      </w:pPr>
+      <w:bookmarkStart w:id="74" w:name="security-requirements"/>
+      <w:r>
+        <w:t>Security requirements</w:t>
+      </w:r>
+      <w:bookmarkEnd w:id="74"/>
+    </w:p>
+    <w:p>
+      <w:pPr>
+        <w:pStyle w:val="Heading1"/>
+      </w:pPr>
+      <w:bookmarkStart w:id="75" w:name="iam-architecture-and-solutions"/>
+      <w:r>
+        <w:t xml:space="preserve">IAM </w:t>
+      </w:r>
+      <w:r>
+        <w:t xml:space="preserve">Architecture </w:t>
+      </w:r>
+      <w:r>
+        <w:t>a</w:t>
+      </w:r>
+      <w:r>
+        <w:t>nd Solutions</w:t>
+      </w:r>
+      <w:bookmarkEnd w:id="75"/>
+    </w:p>
+    <w:p>
+      <w:pPr>
+        <w:pStyle w:val="Heading2"/>
+      </w:pPr>
+      <w:bookmarkStart w:id="76" w:name="business-system"/>
+      <w:r>
+        <w:t>Business System</w:t>
+      </w:r>
+      <w:bookmarkEnd w:id="76"/>
+    </w:p>
+    <w:p>
+      <w:pPr>
+        <w:pStyle w:val="Heading3"/>
+      </w:pPr>
+      <w:bookmarkStart w:id="77" w:name="business-processes"/>
+      <w:r>
+        <w:t>Business Processes</w:t>
+      </w:r>
+      <w:bookmarkEnd w:id="77"/>
+    </w:p>
+    <w:p>
+      <w:pPr>
         <w:pStyle w:val="Heading4"/>
       </w:pPr>
-      <w:bookmarkStart w:id="73" w:name="utilities"/>
-      <w:r>
-        <w:t>Utilities</w:t>
-      </w:r>
-      <w:bookmarkEnd w:id="73"/>
-    </w:p>
-    <w:p>
-      <w:pPr>
-        <w:pStyle w:val="Heading2"/>
-      </w:pPr>
-      <w:bookmarkStart w:id="74" w:name="rpa-robotics"/>
-      <w:r>
-        <w:t>RPA / robotics</w:t>
-      </w:r>
-      <w:bookmarkEnd w:id="74"/>
-    </w:p>
-    <w:p>
-      <w:pPr>
-        <w:pStyle w:val="Heading2"/>
-      </w:pPr>
-      <w:bookmarkStart w:id="75" w:name="security-requirements"/>
-      <w:r>
-        <w:t>Security requirements</w:t>
-      </w:r>
-      <w:bookmarkEnd w:id="75"/>
-    </w:p>
-    <w:p>
-      <w:pPr>
-        <w:pStyle w:val="Heading1"/>
-      </w:pPr>
-      <w:bookmarkStart w:id="76" w:name="iam-architecture-and-solutions"/>
-      <w:r>
-        <w:t xml:space="preserve">IAM </w:t>
-      </w:r>
-      <w:r>
-        <w:t xml:space="preserve">Architecture </w:t>
-      </w:r>
-      <w:r>
-        <w:t>a</w:t>
-      </w:r>
-      <w:r>
-        <w:t>nd Solutions</w:t>
-      </w:r>
-      <w:bookmarkEnd w:id="76"/>
-    </w:p>
-    <w:p>
-      <w:pPr>
-        <w:pStyle w:val="Heading2"/>
-      </w:pPr>
-      <w:bookmarkStart w:id="77" w:name="business-system"/>
-      <w:r>
-        <w:t>Business System</w:t>
-      </w:r>
-      <w:bookmarkEnd w:id="77"/>
-    </w:p>
-    <w:p>
-      <w:pPr>
-        <w:pStyle w:val="Heading3"/>
-      </w:pPr>
-      <w:bookmarkStart w:id="78" w:name="business-processes"/>
-      <w:r>
-        <w:t>Business Processes</w:t>
+      <w:bookmarkStart w:id="78" w:name="recertification-of-accounts"/>
+      <w:r>
+        <w:t>Recertification of accounts</w:t>
       </w:r>
       <w:bookmarkEnd w:id="78"/>
     </w:p>
     <w:p>
       <w:pPr>
+        <w:pStyle w:val="Heading2"/>
+      </w:pPr>
+      <w:bookmarkStart w:id="79" w:name="information"/>
+      <w:r>
+        <w:t>Information</w:t>
+      </w:r>
+      <w:bookmarkEnd w:id="79"/>
+      <w:r>
+        <w:t>/Data Architecture</w:t>
+      </w:r>
+    </w:p>
+    <w:p>
+      <w:pPr>
+        <w:pStyle w:val="Heading2"/>
+      </w:pPr>
+      <w:bookmarkStart w:id="80" w:name="applications"/>
+      <w:r>
+        <w:t>Application</w:t>
+      </w:r>
+      <w:bookmarkEnd w:id="80"/>
+      <w:r>
+        <w:t xml:space="preserve"> Portfolio</w:t>
+      </w:r>
+    </w:p>
+    <w:p>
+      <w:pPr>
+        <w:pStyle w:val="Heading3"/>
+      </w:pPr>
+      <w:r>
+        <w:t>APIs</w:t>
+      </w:r>
+    </w:p>
+    <w:p>
+      <w:pPr>
         <w:pStyle w:val="Heading4"/>
       </w:pPr>
-      <w:bookmarkStart w:id="79" w:name="recertification-of-accounts"/>
-      <w:r>
-        <w:t>Recertification of accounts</w:t>
-      </w:r>
-      <w:bookmarkEnd w:id="79"/>
-    </w:p>
-    <w:p>
-      <w:pPr>
-        <w:pStyle w:val="Heading2"/>
-      </w:pPr>
-      <w:bookmarkStart w:id="80" w:name="information"/>
-      <w:r>
-        <w:t>Information</w:t>
-      </w:r>
-      <w:bookmarkEnd w:id="80"/>
-      <w:r>
-        <w:t>/Data Architecture</w:t>
-      </w:r>
-    </w:p>
-    <w:p>
-      <w:pPr>
-        <w:pStyle w:val="Heading2"/>
-      </w:pPr>
-      <w:bookmarkStart w:id="81" w:name="applications"/>
-      <w:r>
-        <w:t>Application</w:t>
+      <w:r>
+        <w:t>HTTP</w:t>
+      </w:r>
+    </w:p>
+    <w:p>
+      <w:pPr>
+        <w:pStyle w:val="Heading4"/>
+      </w:pPr>
+      <w:r>
+        <w:t>S/LDAP</w:t>
+      </w:r>
+    </w:p>
+    <w:p>
+      <w:pPr>
+        <w:pStyle w:val="Heading4"/>
+      </w:pPr>
+      <w:r>
+        <w:t>RACF</w:t>
+      </w:r>
+    </w:p>
+    <w:p>
+      <w:pPr>
+        <w:pStyle w:val="Heading4"/>
+      </w:pPr>
+      <w:r>
+        <w:t>XACML</w:t>
+      </w:r>
+    </w:p>
+    <w:p>
+      <w:pPr>
+        <w:pStyle w:val="Heading2"/>
+      </w:pPr>
+      <w:bookmarkStart w:id="81" w:name="technical"/>
+      <w:r>
+        <w:t>Technical</w:t>
       </w:r>
       <w:bookmarkEnd w:id="81"/>
-      <w:r>
-        <w:t xml:space="preserve"> Portfolio</w:t>
-      </w:r>
-    </w:p>
-    <w:p>
-      <w:pPr>
-        <w:pStyle w:val="Heading3"/>
-      </w:pPr>
-      <w:r>
-        <w:t>APIs</w:t>
-      </w:r>
-    </w:p>
-    <w:p>
-      <w:pPr>
-        <w:pStyle w:val="Heading4"/>
-      </w:pPr>
-      <w:r>
-        <w:t>HTTP</w:t>
-      </w:r>
-    </w:p>
-    <w:p>
-      <w:pPr>
-        <w:pStyle w:val="Heading4"/>
-      </w:pPr>
-      <w:r>
-        <w:t>S/LDAP</w:t>
-      </w:r>
-    </w:p>
-    <w:p>
-      <w:pPr>
-        <w:pStyle w:val="Heading4"/>
-      </w:pPr>
-      <w:r>
-        <w:t>RACF</w:t>
-      </w:r>
-    </w:p>
-    <w:p>
-      <w:pPr>
-        <w:pStyle w:val="Heading4"/>
-      </w:pPr>
-      <w:r>
-        <w:t>XACML</w:t>
-      </w:r>
-    </w:p>
-    <w:p>
-      <w:pPr>
-        <w:pStyle w:val="Heading2"/>
-      </w:pPr>
-      <w:bookmarkStart w:id="82" w:name="technical"/>
-      <w:r>
-        <w:t>Technical</w:t>
-      </w:r>
-      <w:bookmarkEnd w:id="82"/>
-    </w:p>
-    <w:p>
-      <w:pPr>
-        <w:pStyle w:val="Heading3"/>
-      </w:pPr>
-      <w:bookmarkStart w:id="83" w:name="repositories"/>
+    </w:p>
+    <w:p>
+      <w:pPr>
+        <w:pStyle w:val="Heading3"/>
+      </w:pPr>
+      <w:bookmarkStart w:id="82" w:name="repositories"/>
       <w:r>
         <w:lastRenderedPageBreak/>
         <w:t>Repositories</w:t>
       </w:r>
+      <w:bookmarkEnd w:id="82"/>
+    </w:p>
+    <w:p>
+      <w:pPr>
+        <w:pStyle w:val="Heading4"/>
+      </w:pPr>
+      <w:bookmarkStart w:id="83" w:name="relational-database"/>
+      <w:r>
+        <w:t>Relational Database</w:t>
+      </w:r>
       <w:bookmarkEnd w:id="83"/>
     </w:p>
     <w:p>
       <w:pPr>
+        <w:pStyle w:val="Heading5"/>
+      </w:pPr>
+      <w:bookmarkStart w:id="84" w:name="query-optimization"/>
+      <w:r>
+        <w:t>Query optimization</w:t>
+      </w:r>
+      <w:bookmarkEnd w:id="84"/>
+    </w:p>
+    <w:p>
+      <w:pPr>
+        <w:pStyle w:val="Heading5"/>
+      </w:pPr>
+      <w:bookmarkStart w:id="85" w:name="replication-limitations"/>
+      <w:r>
+        <w:t>Replication limitations</w:t>
+      </w:r>
+      <w:bookmarkEnd w:id="85"/>
+    </w:p>
+    <w:p>
+      <w:pPr>
         <w:pStyle w:val="Heading4"/>
       </w:pPr>
-      <w:bookmarkStart w:id="84" w:name="relational-database"/>
-      <w:r>
-        <w:t>Relational Database</w:t>
-      </w:r>
-      <w:bookmarkEnd w:id="84"/>
+      <w:bookmarkStart w:id="86" w:name="directories"/>
+      <w:r>
+        <w:t>Directories</w:t>
+      </w:r>
+      <w:bookmarkEnd w:id="86"/>
     </w:p>
     <w:p>
       <w:pPr>
         <w:pStyle w:val="Heading5"/>
       </w:pPr>
-      <w:bookmarkStart w:id="85" w:name="query-optimization"/>
-      <w:r>
-        <w:t>Query optimization</w:t>
-      </w:r>
-      <w:bookmarkEnd w:id="85"/>
+      <w:bookmarkStart w:id="87" w:name="historical-note---x.500"/>
+      <w:r>
+        <w:t>Historical note - X.500</w:t>
+      </w:r>
+      <w:bookmarkEnd w:id="87"/>
     </w:p>
     <w:p>
       <w:pPr>
         <w:pStyle w:val="Heading5"/>
       </w:pPr>
-      <w:bookmarkStart w:id="86" w:name="replication-limitations"/>
-      <w:r>
-        <w:t>Replication limitations</w:t>
-      </w:r>
-      <w:bookmarkEnd w:id="86"/>
+      <w:bookmarkStart w:id="88" w:name="slapd-and-its-descendents"/>
+      <w:r>
+        <w:t xml:space="preserve">SLAPD and its </w:t>
+      </w:r>
+      <w:bookmarkEnd w:id="88"/>
+      <w:r>
+        <w:t>descendants</w:t>
+      </w:r>
     </w:p>
     <w:p>
       <w:pPr>
         <w:pStyle w:val="Heading4"/>
       </w:pPr>
-      <w:bookmarkStart w:id="87" w:name="directories"/>
-      <w:r>
-        <w:t>Directories</w:t>
-      </w:r>
-      <w:bookmarkEnd w:id="87"/>
+      <w:r>
+        <w:t>NoSQL databases</w:t>
+      </w:r>
     </w:p>
     <w:p>
       <w:pPr>
         <w:pStyle w:val="Heading5"/>
       </w:pPr>
-      <w:bookmarkStart w:id="88" w:name="historical-note---x.500"/>
-      <w:r>
-        <w:t>Historical note - X.500</w:t>
-      </w:r>
-      <w:bookmarkEnd w:id="88"/>
+      <w:r>
+        <w:t>Graph Databases</w:t>
+      </w:r>
+    </w:p>
+    <w:p>
+      <w:pPr>
+        <w:pStyle w:val="Heading4"/>
+      </w:pPr>
+      <w:r>
+        <w:t>Identity Provider (</w:t>
+      </w:r>
+      <w:proofErr w:type="spellStart"/>
+      <w:r>
+        <w:t>IdP</w:t>
+      </w:r>
+      <w:proofErr w:type="spellEnd"/>
+      <w:r>
+        <w:t>) Trends</w:t>
+      </w:r>
     </w:p>
     <w:p>
       <w:pPr>
         <w:pStyle w:val="Heading5"/>
       </w:pPr>
-      <w:bookmarkStart w:id="89" w:name="slapd-and-its-descendents"/>
-      <w:r>
-        <w:t xml:space="preserve">SLAPD and its </w:t>
+      <w:r>
+        <w:t>Distributed Ledger (Blockchain)</w:t>
+      </w:r>
+    </w:p>
+    <w:p>
+      <w:pPr>
+        <w:pStyle w:val="Heading3"/>
+      </w:pPr>
+      <w:bookmarkStart w:id="89" w:name="identity-provider-services"/>
+      <w:r>
+        <w:t>Identity Provider Services</w:t>
       </w:r>
       <w:bookmarkEnd w:id="89"/>
-      <w:r>
-        <w:t>descendants</w:t>
-      </w:r>
+    </w:p>
+    <w:p>
+      <w:pPr>
+        <w:pStyle w:val="Heading3"/>
+      </w:pPr>
+      <w:bookmarkStart w:id="90" w:name="protocols"/>
+      <w:r>
+        <w:t>Protocols</w:t>
+      </w:r>
+      <w:bookmarkEnd w:id="90"/>
     </w:p>
     <w:p>
       <w:pPr>
         <w:pStyle w:val="Heading4"/>
       </w:pPr>
-      <w:r>
-        <w:t>NoSQL databases</w:t>
-      </w:r>
+      <w:bookmarkStart w:id="91" w:name="kerberos"/>
+      <w:r>
+        <w:t>Kerberos</w:t>
+      </w:r>
+      <w:bookmarkEnd w:id="91"/>
+    </w:p>
+    <w:p>
+      <w:pPr>
+        <w:pStyle w:val="Heading4"/>
+      </w:pPr>
+      <w:bookmarkStart w:id="92" w:name="lightweight-directory-access-protocol-ld"/>
+      <w:r>
+        <w:t>Lightweight Directory Access Protocol (LDAP)</w:t>
+      </w:r>
+      <w:bookmarkEnd w:id="92"/>
+    </w:p>
+    <w:p>
+      <w:pPr>
+        <w:pStyle w:val="Heading4"/>
+      </w:pPr>
+      <w:bookmarkStart w:id="93" w:name="scim"/>
+      <w:r>
+        <w:t>SCIM</w:t>
+      </w:r>
+      <w:bookmarkEnd w:id="93"/>
+    </w:p>
+    <w:p>
+      <w:pPr>
+        <w:pStyle w:val="Heading4"/>
+      </w:pPr>
+      <w:bookmarkStart w:id="94" w:name="saml"/>
+      <w:r>
+        <w:t>SAML</w:t>
+      </w:r>
+      <w:bookmarkEnd w:id="94"/>
     </w:p>
     <w:p>
       <w:pPr>
         <w:pStyle w:val="Heading5"/>
       </w:pPr>
-      <w:r>
-        <w:t>Graph Databases</w:t>
-      </w:r>
+      <w:bookmarkStart w:id="95" w:name="sp-initiated-vs-idp-initiated"/>
+      <w:r>
+        <w:t>SP Initiated vs IDP Initiated</w:t>
+      </w:r>
+      <w:bookmarkEnd w:id="95"/>
+    </w:p>
+    <w:p>
+      <w:pPr>
+        <w:pStyle w:val="Heading5"/>
+      </w:pPr>
+      <w:bookmarkStart w:id="96" w:name="bindings"/>
+      <w:r>
+        <w:t>Bindings</w:t>
+      </w:r>
+      <w:bookmarkEnd w:id="96"/>
     </w:p>
     <w:p>
       <w:pPr>
         <w:pStyle w:val="Heading4"/>
       </w:pPr>
-      <w:r>
-        <w:t>Identity Provider (</w:t>
-      </w:r>
-      <w:proofErr w:type="spellStart"/>
-      <w:r>
-        <w:t>IdP</w:t>
-      </w:r>
-      <w:proofErr w:type="spellEnd"/>
-      <w:r>
-        <w:t>) Trends</w:t>
-      </w:r>
+      <w:bookmarkStart w:id="97" w:name="oidc"/>
+      <w:r>
+        <w:t>OIDC</w:t>
+      </w:r>
+      <w:bookmarkEnd w:id="97"/>
     </w:p>
     <w:p>
       <w:pPr>
         <w:pStyle w:val="Heading5"/>
       </w:pPr>
-      <w:r>
-        <w:t>Distributed Ledger (Blockchain)</w:t>
-      </w:r>
-    </w:p>
-    <w:p>
-      <w:pPr>
-        <w:pStyle w:val="Heading3"/>
-      </w:pPr>
-      <w:bookmarkStart w:id="90" w:name="identity-provider-services"/>
-      <w:r>
-        <w:t>Identity Provider Services</w:t>
-      </w:r>
-      <w:bookmarkEnd w:id="90"/>
-    </w:p>
-    <w:p>
-      <w:pPr>
-        <w:pStyle w:val="Heading3"/>
-      </w:pPr>
-      <w:bookmarkStart w:id="91" w:name="protocols"/>
-      <w:r>
-        <w:t>Protocols</w:t>
-      </w:r>
-      <w:bookmarkEnd w:id="91"/>
+      <w:bookmarkStart w:id="98" w:name="authentications-flows"/>
+      <w:r>
+        <w:t>Authentications Flows</w:t>
+      </w:r>
+      <w:bookmarkEnd w:id="98"/>
     </w:p>
     <w:p>
       <w:pPr>
         <w:pStyle w:val="Heading4"/>
       </w:pPr>
-      <w:bookmarkStart w:id="92" w:name="kerberos"/>
-      <w:r>
-        <w:t>Kerberos</w:t>
-      </w:r>
-      <w:bookmarkEnd w:id="92"/>
+      <w:bookmarkStart w:id="99" w:name="oauth"/>
+      <w:r>
+        <w:t>OAuth</w:t>
+      </w:r>
+      <w:bookmarkEnd w:id="99"/>
     </w:p>
     <w:p>
       <w:pPr>
         <w:pStyle w:val="Heading4"/>
       </w:pPr>
-      <w:bookmarkStart w:id="93" w:name="lightweight-directory-access-protocol-ld"/>
-      <w:r>
-        <w:t>Lightweight Directory Access Protocol (LDAP)</w:t>
-      </w:r>
-      <w:bookmarkEnd w:id="93"/>
+      <w:bookmarkStart w:id="100" w:name="ws-fed"/>
+      <w:r>
+        <w:t>WS-Fed</w:t>
+      </w:r>
+      <w:bookmarkEnd w:id="100"/>
     </w:p>
     <w:p>
       <w:pPr>
         <w:pStyle w:val="Heading4"/>
       </w:pPr>
-      <w:bookmarkStart w:id="94" w:name="scim"/>
-      <w:r>
-        <w:t>SCIM</w:t>
-      </w:r>
-      <w:bookmarkEnd w:id="94"/>
+      <w:bookmarkStart w:id="101" w:name="fido-u2f-and-uaf"/>
+      <w:r>
+        <w:t>FIDO U2F and UAF</w:t>
+      </w:r>
+      <w:bookmarkEnd w:id="101"/>
+    </w:p>
+    <w:p>
+      <w:pPr>
+        <w:pStyle w:val="Heading3"/>
+      </w:pPr>
+      <w:bookmarkStart w:id="102" w:name="enterpise-control-of-cloud"/>
+      <w:r>
+        <w:t>Enterp</w:t>
+      </w:r>
+      <w:r>
+        <w:t>r</w:t>
+      </w:r>
+      <w:r>
+        <w:t>ise control of “Cloud”</w:t>
+      </w:r>
+      <w:bookmarkEnd w:id="102"/>
     </w:p>
     <w:p>
       <w:pPr>
         <w:pStyle w:val="Heading4"/>
       </w:pPr>
-      <w:bookmarkStart w:id="95" w:name="saml"/>
-      <w:r>
-        <w:t>SAML</w:t>
-      </w:r>
-      <w:bookmarkEnd w:id="95"/>
-    </w:p>
-    <w:p>
-      <w:pPr>
-        <w:pStyle w:val="Heading5"/>
-      </w:pPr>
-      <w:bookmarkStart w:id="96" w:name="sp-initiated-vs-idp-initiated"/>
-      <w:r>
-        <w:t>SP Initiated vs IDP Initiated</w:t>
-      </w:r>
-      <w:bookmarkEnd w:id="96"/>
-    </w:p>
-    <w:p>
-      <w:pPr>
-        <w:pStyle w:val="Heading5"/>
-      </w:pPr>
-      <w:bookmarkStart w:id="97" w:name="bindings"/>
-      <w:r>
-        <w:t>Bindings</w:t>
-      </w:r>
-      <w:bookmarkEnd w:id="97"/>
+      <w:bookmarkStart w:id="103" w:name="public-cloud-vs-private-cloud"/>
+      <w:r>
+        <w:t>Public Cloud vs Private Cloud</w:t>
+      </w:r>
+      <w:bookmarkEnd w:id="103"/>
     </w:p>
     <w:p>
       <w:pPr>
         <w:pStyle w:val="Heading4"/>
       </w:pPr>
-      <w:bookmarkStart w:id="98" w:name="oidc"/>
-      <w:r>
-        <w:t>OIDC</w:t>
-      </w:r>
-      <w:bookmarkEnd w:id="98"/>
-    </w:p>
-    <w:p>
-      <w:pPr>
-        <w:pStyle w:val="Heading5"/>
-      </w:pPr>
-      <w:bookmarkStart w:id="99" w:name="authentications-flows"/>
-      <w:r>
-        <w:t>Authentications Flows</w:t>
-      </w:r>
-      <w:bookmarkEnd w:id="99"/>
-    </w:p>
-    <w:p>
-      <w:pPr>
-        <w:pStyle w:val="Heading4"/>
-      </w:pPr>
-      <w:bookmarkStart w:id="100" w:name="oauth"/>
-      <w:r>
-        <w:t>OAuth</w:t>
-      </w:r>
-      <w:bookmarkEnd w:id="100"/>
-    </w:p>
-    <w:p>
-      <w:pPr>
-        <w:pStyle w:val="Heading4"/>
-      </w:pPr>
-      <w:bookmarkStart w:id="101" w:name="ws-fed"/>
-      <w:r>
-        <w:t>WS-Fed</w:t>
-      </w:r>
-      <w:bookmarkEnd w:id="101"/>
-    </w:p>
-    <w:p>
-      <w:pPr>
-        <w:pStyle w:val="Heading4"/>
-      </w:pPr>
-      <w:bookmarkStart w:id="102" w:name="fido-u2f-and-uaf"/>
-      <w:r>
-        <w:t>FIDO U2F and UAF</w:t>
-      </w:r>
-      <w:bookmarkEnd w:id="102"/>
-    </w:p>
-    <w:p>
-      <w:pPr>
-        <w:pStyle w:val="Heading3"/>
-      </w:pPr>
-      <w:bookmarkStart w:id="103" w:name="enterpise-control-of-cloud"/>
-      <w:r>
-        <w:t>Enterp</w:t>
-      </w:r>
-      <w:r>
-        <w:t>r</w:t>
-      </w:r>
-      <w:r>
-        <w:t>ise control of “Cloud”</w:t>
-      </w:r>
-      <w:bookmarkEnd w:id="103"/>
-    </w:p>
-    <w:p>
-      <w:pPr>
-        <w:pStyle w:val="Heading4"/>
-      </w:pPr>
-      <w:bookmarkStart w:id="104" w:name="public-cloud-vs-private-cloud"/>
-      <w:r>
-        <w:t>Public Cloud vs Private Cloud</w:t>
-      </w:r>
-      <w:bookmarkEnd w:id="104"/>
-    </w:p>
-    <w:p>
-      <w:pPr>
-        <w:pStyle w:val="Heading4"/>
-      </w:pPr>
-      <w:bookmarkStart w:id="105" w:name="local-connectors-and-gateways"/>
+      <w:bookmarkStart w:id="104" w:name="local-connectors-and-gateways"/>
       <w:r>
         <w:lastRenderedPageBreak/>
         <w:t>Local Connectors and Gateways</w:t>
       </w:r>
+      <w:bookmarkEnd w:id="104"/>
+    </w:p>
+    <w:p>
+      <w:pPr>
+        <w:pStyle w:val="Heading4"/>
+      </w:pPr>
+      <w:bookmarkStart w:id="105" w:name="ipsec-vpn"/>
+      <w:r>
+        <w:t>IPSec VPN</w:t>
+      </w:r>
       <w:bookmarkEnd w:id="105"/>
     </w:p>
     <w:p>
       <w:pPr>
-        <w:pStyle w:val="Heading4"/>
-      </w:pPr>
-      <w:bookmarkStart w:id="106" w:name="ipsec-vpn"/>
-      <w:r>
-        <w:t>IPSec VPN</w:t>
+        <w:pStyle w:val="Heading2"/>
+      </w:pPr>
+      <w:bookmarkStart w:id="106" w:name="recommended-practices"/>
+      <w:r>
+        <w:t>Recommended Practices</w:t>
       </w:r>
       <w:bookmarkEnd w:id="106"/>
     </w:p>
     <w:p>
       <w:pPr>
-        <w:pStyle w:val="Heading2"/>
-      </w:pPr>
-      <w:bookmarkStart w:id="107" w:name="recommended-practices"/>
-      <w:r>
-        <w:t>Recommended Practices</w:t>
+        <w:pStyle w:val="Heading3"/>
+      </w:pPr>
+      <w:bookmarkStart w:id="107" w:name="design-for-security"/>
+      <w:r>
+        <w:t>Design for security</w:t>
       </w:r>
       <w:bookmarkEnd w:id="107"/>
     </w:p>
     <w:p>
       <w:pPr>
-        <w:pStyle w:val="Heading3"/>
-      </w:pPr>
-      <w:bookmarkStart w:id="108" w:name="design-for-security"/>
-      <w:r>
-        <w:t>Design for security</w:t>
+        <w:pStyle w:val="Heading2"/>
+      </w:pPr>
+      <w:bookmarkStart w:id="108" w:name="governance-and-administration"/>
+      <w:r>
+        <w:t>Governance and Administration</w:t>
       </w:r>
       <w:bookmarkEnd w:id="108"/>
     </w:p>
     <w:p>
       <w:pPr>
-        <w:pStyle w:val="Heading2"/>
-      </w:pPr>
-      <w:bookmarkStart w:id="109" w:name="governance-and-administration"/>
-      <w:r>
-        <w:t>Governance and Administration</w:t>
+        <w:pStyle w:val="Heading3"/>
+      </w:pPr>
+      <w:bookmarkStart w:id="109" w:name="audit"/>
+      <w:r>
+        <w:t>Audit</w:t>
       </w:r>
       <w:bookmarkEnd w:id="109"/>
     </w:p>
@@ -1496,132 +1501,250 @@
       <w:pPr>
         <w:pStyle w:val="Heading3"/>
       </w:pPr>
-      <w:bookmarkStart w:id="110" w:name="audit"/>
-      <w:r>
-        <w:t>Audit</w:t>
+      <w:bookmarkStart w:id="110" w:name="monitoring"/>
+      <w:r>
+        <w:t>Monitoring</w:t>
       </w:r>
       <w:bookmarkEnd w:id="110"/>
     </w:p>
     <w:p>
       <w:pPr>
-        <w:pStyle w:val="Heading3"/>
-      </w:pPr>
-      <w:bookmarkStart w:id="111" w:name="monitoring"/>
-      <w:r>
-        <w:t>Monitoring</w:t>
+        <w:pStyle w:val="Heading1"/>
+      </w:pPr>
+      <w:bookmarkStart w:id="111" w:name="operational-considerations"/>
+      <w:r>
+        <w:t>Operational Considerations</w:t>
       </w:r>
       <w:bookmarkEnd w:id="111"/>
     </w:p>
     <w:p>
       <w:pPr>
+        <w:pStyle w:val="Heading2"/>
+      </w:pPr>
+      <w:bookmarkStart w:id="112" w:name="account-recovery"/>
+      <w:r>
+        <w:t>Account recovery</w:t>
+      </w:r>
+      <w:bookmarkEnd w:id="112"/>
+    </w:p>
+    <w:p>
+      <w:pPr>
+        <w:pStyle w:val="Heading2"/>
+      </w:pPr>
+      <w:bookmarkStart w:id="113" w:name="call-centers"/>
+      <w:r>
+        <w:t>Call centers</w:t>
+      </w:r>
+      <w:bookmarkEnd w:id="113"/>
+    </w:p>
+    <w:p>
+      <w:pPr>
+        <w:pStyle w:val="Heading2"/>
+      </w:pPr>
+      <w:bookmarkStart w:id="114" w:name="engagement-of-user-for-their-own-securit"/>
+      <w:r>
+        <w:t>Engagement of user for their own security</w:t>
+      </w:r>
+      <w:bookmarkEnd w:id="114"/>
+    </w:p>
+    <w:p>
+      <w:pPr>
+        <w:pStyle w:val="Heading2"/>
+      </w:pPr>
+      <w:bookmarkStart w:id="115" w:name="security-events-and-operations"/>
+      <w:r>
+        <w:t>Security events and operations</w:t>
+      </w:r>
+      <w:bookmarkEnd w:id="115"/>
+    </w:p>
+    <w:p>
+      <w:pPr>
         <w:pStyle w:val="Heading1"/>
       </w:pPr>
-      <w:bookmarkStart w:id="112" w:name="operational-considerations"/>
-      <w:r>
-        <w:t>Operational Considerations</w:t>
-      </w:r>
-      <w:bookmarkEnd w:id="112"/>
-    </w:p>
-    <w:p>
-      <w:pPr>
-        <w:pStyle w:val="Heading2"/>
-      </w:pPr>
-      <w:bookmarkStart w:id="113" w:name="account-recovery"/>
-      <w:r>
-        <w:t>Account recovery</w:t>
-      </w:r>
-      <w:bookmarkEnd w:id="113"/>
-    </w:p>
-    <w:p>
-      <w:pPr>
-        <w:pStyle w:val="Heading2"/>
-      </w:pPr>
-      <w:bookmarkStart w:id="114" w:name="call-centers"/>
-      <w:r>
-        <w:t>Call centers</w:t>
-      </w:r>
-      <w:bookmarkEnd w:id="114"/>
-    </w:p>
-    <w:p>
-      <w:pPr>
-        <w:pStyle w:val="Heading2"/>
-      </w:pPr>
-      <w:bookmarkStart w:id="115" w:name="engagement-of-user-for-their-own-securit"/>
-      <w:r>
-        <w:t>Engagement of user for their own security</w:t>
-      </w:r>
-      <w:bookmarkEnd w:id="115"/>
-    </w:p>
-    <w:p>
-      <w:pPr>
-        <w:pStyle w:val="Heading2"/>
-      </w:pPr>
-      <w:bookmarkStart w:id="116" w:name="security-events-and-operations"/>
-      <w:r>
-        <w:t>Security events and operations</w:t>
+      <w:bookmarkStart w:id="116" w:name="project-management"/>
+      <w:r>
+        <w:t>Project Management</w:t>
       </w:r>
       <w:bookmarkEnd w:id="116"/>
     </w:p>
     <w:p>
       <w:pPr>
+        <w:pStyle w:val="Heading2"/>
+      </w:pPr>
+      <w:bookmarkStart w:id="117" w:name="new-implementations"/>
+      <w:r>
+        <w:t>New implementations</w:t>
+      </w:r>
+      <w:bookmarkEnd w:id="117"/>
+    </w:p>
+    <w:p>
+      <w:pPr>
+        <w:pStyle w:val="Heading2"/>
+      </w:pPr>
+      <w:bookmarkStart w:id="118" w:name="migration-scenarios"/>
+      <w:r>
+        <w:t>Migration scenario’s</w:t>
+      </w:r>
+      <w:bookmarkEnd w:id="118"/>
+    </w:p>
+    <w:p>
+      <w:pPr>
         <w:pStyle w:val="Heading1"/>
       </w:pPr>
-      <w:bookmarkStart w:id="117" w:name="project-management"/>
-      <w:r>
-        <w:t>Project Management</w:t>
-      </w:r>
-      <w:bookmarkEnd w:id="117"/>
-    </w:p>
-    <w:p>
-      <w:pPr>
-        <w:pStyle w:val="Heading2"/>
-      </w:pPr>
-      <w:bookmarkStart w:id="118" w:name="new-implementations"/>
-      <w:r>
-        <w:t>New implementations</w:t>
-      </w:r>
-      <w:bookmarkEnd w:id="118"/>
-    </w:p>
-    <w:p>
-      <w:pPr>
-        <w:pStyle w:val="Heading2"/>
-      </w:pPr>
-      <w:bookmarkStart w:id="119" w:name="migration-scenarios"/>
-      <w:r>
-        <w:t>Migration scenario’s</w:t>
+      <w:bookmarkStart w:id="119" w:name="iam-knowledge-sharing"/>
+      <w:r>
+        <w:t xml:space="preserve">IAM Knowledge </w:t>
+      </w:r>
+      <w:r>
+        <w:t>Sharing</w:t>
       </w:r>
       <w:bookmarkEnd w:id="119"/>
     </w:p>
     <w:p>
       <w:pPr>
-        <w:pStyle w:val="Heading1"/>
-      </w:pPr>
-      <w:bookmarkStart w:id="120" w:name="iam-knowledge-sharing"/>
-      <w:r>
-        <w:t xml:space="preserve">IAM Knowledge </w:t>
-      </w:r>
-      <w:r>
-        <w:t>Sharing</w:t>
+        <w:pStyle w:val="Heading2"/>
+      </w:pPr>
+      <w:bookmarkStart w:id="120" w:name="idpro"/>
+      <w:r>
+        <w:t>Standards and Protocols</w:t>
+      </w:r>
+    </w:p>
+    <w:p>
+      <w:pPr>
+        <w:pStyle w:val="Heading3"/>
+      </w:pPr>
+      <w:r>
+        <w:t>OAuth 2.0</w:t>
+      </w:r>
+    </w:p>
+    <w:p>
+      <w:pPr>
+        <w:pStyle w:val="Heading3"/>
+      </w:pPr>
+      <w:r>
+        <w:t>OpenID Connect</w:t>
+      </w:r>
+    </w:p>
+    <w:p>
+      <w:pPr>
+        <w:pStyle w:val="Heading3"/>
+      </w:pPr>
+      <w:r>
+        <w:t>SAML 2.0</w:t>
+      </w:r>
+    </w:p>
+    <w:p>
+      <w:pPr>
+        <w:pStyle w:val="Heading3"/>
+      </w:pPr>
+      <w:r>
+        <w:t>Decentralized Identifiers</w:t>
+      </w:r>
+    </w:p>
+    <w:p>
+      <w:pPr>
+        <w:pStyle w:val="Heading2"/>
+      </w:pPr>
+      <w:r>
+        <w:lastRenderedPageBreak/>
+        <w:t>Professional Associations</w:t>
+      </w:r>
+    </w:p>
+    <w:p>
+      <w:pPr>
+        <w:pStyle w:val="Heading3"/>
+      </w:pPr>
+      <w:proofErr w:type="spellStart"/>
+      <w:r>
+        <w:t>ID</w:t>
+      </w:r>
+      <w:r>
+        <w:t>P</w:t>
+      </w:r>
+      <w:r>
+        <w:t>ro</w:t>
       </w:r>
       <w:bookmarkEnd w:id="120"/>
-    </w:p>
-    <w:p>
-      <w:pPr>
-        <w:pStyle w:val="Heading2"/>
-      </w:pPr>
-      <w:bookmarkStart w:id="121" w:name="idpro"/>
+      <w:proofErr w:type="spellEnd"/>
+    </w:p>
+    <w:p>
+      <w:pPr>
+        <w:pStyle w:val="Heading3"/>
+      </w:pPr>
+      <w:r>
+        <w:t>Identity Defined Security Alliance</w:t>
+      </w:r>
+    </w:p>
+    <w:p>
+      <w:pPr>
+        <w:pStyle w:val="Heading2"/>
+      </w:pPr>
+      <w:r>
+        <w:t>Industry Organizations</w:t>
+      </w:r>
+    </w:p>
+    <w:p>
+      <w:pPr>
+        <w:pStyle w:val="Heading3"/>
+      </w:pPr>
       <w:proofErr w:type="spellStart"/>
       <w:r>
-        <w:t>ID</w:t>
-      </w:r>
-      <w:r>
-        <w:t>P</w:t>
-      </w:r>
-      <w:r>
-        <w:t>ro</w:t>
-      </w:r>
+        <w:t>Kantara</w:t>
+      </w:r>
+      <w:proofErr w:type="spellEnd"/>
+    </w:p>
+    <w:p>
+      <w:pPr>
+        <w:pStyle w:val="Heading3"/>
+        <w:jc w:val="both"/>
+      </w:pPr>
+      <w:r>
+        <w:t>DIACC</w:t>
+      </w:r>
+    </w:p>
+    <w:p>
+      <w:pPr>
+        <w:pStyle w:val="Heading3"/>
+      </w:pPr>
+      <w:proofErr w:type="spellStart"/>
+      <w:r>
+        <w:t>Sovrin</w:t>
+      </w:r>
+      <w:proofErr w:type="spellEnd"/>
+    </w:p>
+    <w:p>
+      <w:pPr>
+        <w:pStyle w:val="Heading3"/>
+      </w:pPr>
+      <w:r>
+        <w:t>ID2020</w:t>
+      </w:r>
+    </w:p>
+    <w:p>
+      <w:pPr>
+        <w:pStyle w:val="Heading3"/>
+      </w:pPr>
+      <w:r>
+        <w:t>Decentralized Identity Foundation</w:t>
+      </w:r>
+    </w:p>
+    <w:p>
+      <w:pPr>
+        <w:pStyle w:val="Heading3"/>
+      </w:pPr>
+      <w:r>
+        <w:t>W3C Credentials Community Group</w:t>
+      </w:r>
+    </w:p>
+    <w:p>
+      <w:pPr>
+        <w:pStyle w:val="Heading3"/>
+      </w:pPr>
+      <w:r>
+        <w:t>Verifiable Organization Network</w:t>
+      </w:r>
+      <w:bookmarkStart w:id="121" w:name="_GoBack"/>
       <w:bookmarkEnd w:id="121"/>
-      <w:proofErr w:type="spellEnd"/>
     </w:p>
     <w:p>
       <w:pPr>
@@ -1629,13 +1752,29 @@
       </w:pPr>
       <w:bookmarkStart w:id="122" w:name="gartner"/>
       <w:r>
+        <w:t>Industry Analysts</w:t>
+      </w:r>
+    </w:p>
+    <w:p>
+      <w:pPr>
+        <w:pStyle w:val="Heading3"/>
+      </w:pPr>
+      <w:r>
         <w:t>Gartner</w:t>
       </w:r>
       <w:bookmarkEnd w:id="122"/>
     </w:p>
     <w:p>
       <w:pPr>
-        <w:pStyle w:val="Heading2"/>
+        <w:pStyle w:val="Heading3"/>
+      </w:pPr>
+      <w:r>
+        <w:t>Forrester</w:t>
+      </w:r>
+    </w:p>
+    <w:p>
+      <w:pPr>
+        <w:pStyle w:val="Heading3"/>
       </w:pPr>
       <w:bookmarkStart w:id="123" w:name="kuppingercole"/>
       <w:proofErr w:type="spellStart"/>
@@ -1651,9 +1790,67 @@
       </w:pPr>
       <w:bookmarkStart w:id="124" w:name="iiw"/>
       <w:r>
+        <w:t>Events</w:t>
+      </w:r>
+    </w:p>
+    <w:p>
+      <w:pPr>
+        <w:pStyle w:val="Heading3"/>
+      </w:pPr>
+      <w:r>
+        <w:t>Internet Identity Workshop (</w:t>
+      </w:r>
+      <w:r>
         <w:t>IIW</w:t>
       </w:r>
       <w:bookmarkEnd w:id="124"/>
+      <w:r>
+        <w:t>)</w:t>
+      </w:r>
+    </w:p>
+    <w:p>
+      <w:pPr>
+        <w:pStyle w:val="Heading3"/>
+      </w:pPr>
+      <w:proofErr w:type="spellStart"/>
+      <w:r>
+        <w:t>Identiverse</w:t>
+      </w:r>
+      <w:proofErr w:type="spellEnd"/>
+    </w:p>
+    <w:p>
+      <w:pPr>
+        <w:pStyle w:val="Heading3"/>
+      </w:pPr>
+      <w:r>
+        <w:t>European Identity &amp; Cloud Conference (</w:t>
+      </w:r>
+      <w:proofErr w:type="spellStart"/>
+      <w:r>
+        <w:t>EiC</w:t>
+      </w:r>
+      <w:proofErr w:type="spellEnd"/>
+      <w:r>
+        <w:t>)</w:t>
+      </w:r>
+    </w:p>
+    <w:p>
+      <w:pPr>
+        <w:pStyle w:val="Heading3"/>
+      </w:pPr>
+      <w:r>
+        <w:t>Gartner IAM Summit</w:t>
+      </w:r>
+    </w:p>
+    <w:p>
+      <w:pPr>
+        <w:pStyle w:val="Heading3"/>
+      </w:pPr>
+      <w:proofErr w:type="spellStart"/>
+      <w:r>
+        <w:t>IdentityNORTH</w:t>
+      </w:r>
+      <w:proofErr w:type="spellEnd"/>
     </w:p>
     <w:p>
       <w:pPr>
@@ -1664,6 +1861,52 @@
         <w:t>Bibliography</w:t>
       </w:r>
       <w:bookmarkEnd w:id="125"/>
+    </w:p>
+    <w:p>
+      <w:pPr>
+        <w:pStyle w:val="Heading3"/>
+      </w:pPr>
+      <w:r>
+        <w:t>Books</w:t>
+      </w:r>
+    </w:p>
+    <w:p>
+      <w:pPr>
+        <w:pStyle w:val="Heading3"/>
+      </w:pPr>
+      <w:r>
+        <w:lastRenderedPageBreak/>
+        <w:t>Blogs</w:t>
+      </w:r>
+    </w:p>
+    <w:p>
+      <w:pPr>
+        <w:pStyle w:val="Heading4"/>
+      </w:pPr>
+      <w:r>
+        <w:t xml:space="preserve">Nat </w:t>
+      </w:r>
+      <w:proofErr w:type="spellStart"/>
+      <w:r>
+        <w:t>Sakimura</w:t>
+      </w:r>
+      <w:proofErr w:type="spellEnd"/>
+    </w:p>
+    <w:p>
+      <w:pPr>
+        <w:pStyle w:val="Heading4"/>
+      </w:pPr>
+      <w:r>
+        <w:t>Mike Jones</w:t>
+      </w:r>
+    </w:p>
+    <w:p>
+      <w:pPr>
+        <w:pStyle w:val="Heading3"/>
+      </w:pPr>
+      <w:r>
+        <w:t>Videos</w:t>
+      </w:r>
     </w:p>
     <w:sectPr>
       <w:pgSz w:w="12240" w:h="15840"/>

</xml_diff>

<commit_message>
Updated PM, Knowledge Sharing
</commit_message>
<xml_diff>
--- a/toc.docx
+++ b/toc.docx
@@ -20,489 +20,497 @@
       <w:r>
         <w:t>Ethics</w:t>
       </w:r>
-      <w:bookmarkStart w:id="2" w:name="_GoBack"/>
+    </w:p>
+    <w:p>
+      <w:pPr>
+        <w:pStyle w:val="Heading2"/>
+      </w:pPr>
+      <w:r>
+        <w:t>Information security</w:t>
+      </w:r>
+      <w:bookmarkEnd w:id="1"/>
+    </w:p>
+    <w:p>
+      <w:pPr>
+        <w:pStyle w:val="Heading3"/>
+      </w:pPr>
+      <w:bookmarkStart w:id="2" w:name="trust-say-more---what-is-this"/>
+      <w:r>
+        <w:t>Trust (say more - what is this?)</w:t>
+      </w:r>
       <w:bookmarkEnd w:id="2"/>
     </w:p>
     <w:p>
       <w:pPr>
         <w:pStyle w:val="Heading2"/>
       </w:pPr>
-      <w:r>
-        <w:t>Information security</w:t>
-      </w:r>
-      <w:bookmarkEnd w:id="1"/>
+      <w:bookmarkStart w:id="3" w:name="privacy"/>
+      <w:r>
+        <w:t>Privacy</w:t>
+      </w:r>
+      <w:bookmarkEnd w:id="3"/>
+    </w:p>
+    <w:p>
+      <w:pPr>
+        <w:pStyle w:val="Heading2"/>
+      </w:pPr>
+      <w:bookmarkStart w:id="4" w:name="identification-and-authentication"/>
+      <w:r>
+        <w:t>Identification and authentication</w:t>
+      </w:r>
+      <w:bookmarkEnd w:id="4"/>
     </w:p>
     <w:p>
       <w:pPr>
         <w:pStyle w:val="Heading3"/>
       </w:pPr>
-      <w:bookmarkStart w:id="3" w:name="trust-say-more---what-is-this"/>
-      <w:r>
-        <w:t>Trust (say more - what is this?)</w:t>
-      </w:r>
-      <w:bookmarkEnd w:id="3"/>
+      <w:bookmarkStart w:id="5" w:name="context-and-identity"/>
+      <w:r>
+        <w:t>Context and Identity</w:t>
+      </w:r>
+      <w:bookmarkEnd w:id="5"/>
+    </w:p>
+    <w:p>
+      <w:pPr>
+        <w:pStyle w:val="Heading3"/>
+      </w:pPr>
+      <w:bookmarkStart w:id="6" w:name="levels-of-assurance"/>
+      <w:r>
+        <w:t>Levels of Assurance</w:t>
+      </w:r>
+      <w:bookmarkEnd w:id="6"/>
     </w:p>
     <w:p>
       <w:pPr>
         <w:pStyle w:val="Heading2"/>
       </w:pPr>
-      <w:bookmarkStart w:id="4" w:name="privacy"/>
-      <w:r>
-        <w:t>Privacy</w:t>
-      </w:r>
-      <w:bookmarkEnd w:id="4"/>
+      <w:bookmarkStart w:id="7" w:name="the-business-case-for-iam"/>
+      <w:r>
+        <w:t>The Business Case for IAM</w:t>
+      </w:r>
+      <w:bookmarkEnd w:id="7"/>
+    </w:p>
+    <w:p>
+      <w:pPr>
+        <w:pStyle w:val="Heading3"/>
+      </w:pPr>
+      <w:bookmarkStart w:id="8" w:name="workforce-iam"/>
+      <w:r>
+        <w:t>Workforce IAM</w:t>
+      </w:r>
+      <w:bookmarkEnd w:id="8"/>
+    </w:p>
+    <w:p>
+      <w:pPr>
+        <w:pStyle w:val="Heading3"/>
+      </w:pPr>
+      <w:bookmarkStart w:id="9" w:name="consumercitizen-iam"/>
+      <w:r>
+        <w:t>Consumer/Citizen IAM</w:t>
+      </w:r>
+      <w:bookmarkEnd w:id="9"/>
+    </w:p>
+    <w:p>
+      <w:pPr>
+        <w:pStyle w:val="Heading1"/>
+      </w:pPr>
+      <w:bookmarkStart w:id="10" w:name="digital-identity"/>
+      <w:r>
+        <w:t>Digital Identity</w:t>
+      </w:r>
+      <w:bookmarkEnd w:id="10"/>
     </w:p>
     <w:p>
       <w:pPr>
         <w:pStyle w:val="Heading2"/>
       </w:pPr>
-      <w:bookmarkStart w:id="5" w:name="identification-and-authentication"/>
-      <w:r>
-        <w:t>Identification and authentication</w:t>
-      </w:r>
-      <w:bookmarkEnd w:id="5"/>
+      <w:bookmarkStart w:id="11" w:name="definition"/>
+      <w:r>
+        <w:t>Definition</w:t>
+      </w:r>
+      <w:bookmarkEnd w:id="11"/>
     </w:p>
     <w:p>
       <w:pPr>
         <w:pStyle w:val="Heading3"/>
       </w:pPr>
-      <w:bookmarkStart w:id="6" w:name="context-and-identity"/>
-      <w:r>
-        <w:t>Context and Identity</w:t>
-      </w:r>
-      <w:bookmarkEnd w:id="6"/>
+      <w:bookmarkStart w:id="12" w:name="reputation"/>
+      <w:r>
+        <w:t>Reputation</w:t>
+      </w:r>
+      <w:bookmarkEnd w:id="12"/>
     </w:p>
     <w:p>
       <w:pPr>
         <w:pStyle w:val="Heading3"/>
       </w:pPr>
-      <w:bookmarkStart w:id="7" w:name="levels-of-assurance"/>
-      <w:r>
-        <w:t>Levels of Assurance</w:t>
-      </w:r>
-      <w:bookmarkEnd w:id="7"/>
+      <w:bookmarkStart w:id="13" w:name="laws-of-identity---this-sounds-like-juri"/>
+      <w:r>
+        <w:t xml:space="preserve">Laws of Identity </w:t>
+      </w:r>
+      <w:r>
+        <w:t>(</w:t>
+      </w:r>
+      <w:r>
+        <w:t>this sounds like jurisdictions and real laws - is that the intent?</w:t>
+      </w:r>
+      <w:bookmarkEnd w:id="13"/>
+      <w:r>
+        <w:t>)</w:t>
+      </w:r>
     </w:p>
     <w:p>
       <w:pPr>
         <w:pStyle w:val="Heading2"/>
       </w:pPr>
-      <w:bookmarkStart w:id="8" w:name="the-business-case-for-iam"/>
-      <w:r>
-        <w:t>The Business Case for IAM</w:t>
-      </w:r>
-      <w:bookmarkEnd w:id="8"/>
+      <w:bookmarkStart w:id="14" w:name="identifiers"/>
+      <w:r>
+        <w:t>Identifiers</w:t>
+      </w:r>
+      <w:bookmarkEnd w:id="14"/>
+    </w:p>
+    <w:p>
+      <w:pPr>
+        <w:pStyle w:val="Heading2"/>
+      </w:pPr>
+      <w:bookmarkStart w:id="15" w:name="digital-identity-lifecycle"/>
+      <w:r>
+        <w:t xml:space="preserve">Digital Identity Lifecycle </w:t>
+      </w:r>
+      <w:r>
+        <w:t>(</w:t>
+      </w:r>
+      <w:r>
+        <w:t>?</w:t>
+      </w:r>
+      <w:bookmarkEnd w:id="15"/>
+      <w:r>
+        <w:t>)</w:t>
+      </w:r>
+    </w:p>
+    <w:p>
+      <w:pPr>
+        <w:pStyle w:val="Heading2"/>
+      </w:pPr>
+      <w:bookmarkStart w:id="16" w:name="mapping-to-human-or-device"/>
+      <w:r>
+        <w:t>Mapping to human or device</w:t>
+      </w:r>
+      <w:bookmarkEnd w:id="16"/>
+    </w:p>
+    <w:p>
+      <w:pPr>
+        <w:pStyle w:val="Heading2"/>
+      </w:pPr>
+      <w:bookmarkStart w:id="17" w:name="proofing---we-need-to-avoid-this-word-th"/>
+      <w:r>
+        <w:t>Proofing</w:t>
+      </w:r>
+      <w:r>
+        <w:t>, B</w:t>
+      </w:r>
+      <w:r>
+        <w:t xml:space="preserve">inding or </w:t>
+      </w:r>
+      <w:r>
+        <w:t>R</w:t>
+      </w:r>
+      <w:r>
+        <w:t>egistration</w:t>
+      </w:r>
+      <w:r>
+        <w:t xml:space="preserve"> (</w:t>
+      </w:r>
+      <w:r>
+        <w:t>?</w:t>
+      </w:r>
+      <w:r>
+        <w:t>)</w:t>
+      </w:r>
     </w:p>
     <w:p>
       <w:pPr>
         <w:pStyle w:val="Heading3"/>
       </w:pPr>
-      <w:bookmarkStart w:id="9" w:name="workforce-iam"/>
-      <w:r>
-        <w:t>Workforce IAM</w:t>
-      </w:r>
-      <w:bookmarkEnd w:id="9"/>
-    </w:p>
-    <w:p>
-      <w:pPr>
-        <w:pStyle w:val="Heading3"/>
-      </w:pPr>
-      <w:bookmarkStart w:id="10" w:name="consumercitizen-iam"/>
-      <w:r>
-        <w:t>Consumer/Citizen IAM</w:t>
-      </w:r>
-      <w:bookmarkEnd w:id="10"/>
+      <w:r>
+        <w:t>V</w:t>
+      </w:r>
+      <w:r>
+        <w:t>erification/</w:t>
+      </w:r>
+      <w:r>
+        <w:t>V</w:t>
+      </w:r>
+      <w:r>
+        <w:t>alidation</w:t>
+      </w:r>
+      <w:bookmarkEnd w:id="17"/>
+    </w:p>
+    <w:p>
+      <w:pPr>
+        <w:pStyle w:val="Heading2"/>
+      </w:pPr>
+      <w:bookmarkStart w:id="18" w:name="credentials"/>
+      <w:r>
+        <w:t>Credentials</w:t>
+      </w:r>
+      <w:bookmarkEnd w:id="18"/>
     </w:p>
     <w:p>
       <w:pPr>
         <w:pStyle w:val="Heading1"/>
       </w:pPr>
-      <w:bookmarkStart w:id="11" w:name="digital-identity"/>
-      <w:r>
-        <w:t>Digital Identity</w:t>
-      </w:r>
-      <w:bookmarkEnd w:id="11"/>
-    </w:p>
-    <w:p>
-      <w:pPr>
-        <w:pStyle w:val="Heading2"/>
-      </w:pPr>
-      <w:bookmarkStart w:id="12" w:name="definition"/>
-      <w:r>
-        <w:t>Definition</w:t>
-      </w:r>
-      <w:bookmarkEnd w:id="12"/>
-    </w:p>
-    <w:p>
-      <w:pPr>
-        <w:pStyle w:val="Heading3"/>
-      </w:pPr>
-      <w:bookmarkStart w:id="13" w:name="reputation"/>
-      <w:r>
-        <w:t>Reputation</w:t>
-      </w:r>
-      <w:bookmarkEnd w:id="13"/>
-    </w:p>
-    <w:p>
-      <w:pPr>
-        <w:pStyle w:val="Heading3"/>
-      </w:pPr>
-      <w:bookmarkStart w:id="14" w:name="laws-of-identity---this-sounds-like-juri"/>
-      <w:r>
-        <w:t xml:space="preserve">Laws of Identity </w:t>
-      </w:r>
-      <w:r>
-        <w:t>(</w:t>
-      </w:r>
-      <w:r>
-        <w:t>this sounds like jurisdictions and real laws - is that the intent?</w:t>
-      </w:r>
-      <w:bookmarkEnd w:id="14"/>
-      <w:r>
-        <w:t>)</w:t>
-      </w:r>
-    </w:p>
-    <w:p>
-      <w:pPr>
-        <w:pStyle w:val="Heading2"/>
-      </w:pPr>
-      <w:bookmarkStart w:id="15" w:name="identifiers"/>
-      <w:r>
-        <w:t>Identifiers</w:t>
-      </w:r>
-      <w:bookmarkEnd w:id="15"/>
-    </w:p>
-    <w:p>
-      <w:pPr>
-        <w:pStyle w:val="Heading2"/>
-      </w:pPr>
-      <w:bookmarkStart w:id="16" w:name="digital-identity-lifecycle"/>
-      <w:r>
-        <w:t xml:space="preserve">Digital Identity Lifecycle </w:t>
-      </w:r>
-      <w:r>
-        <w:t>(</w:t>
-      </w:r>
-      <w:r>
-        <w:t>?</w:t>
-      </w:r>
-      <w:bookmarkEnd w:id="16"/>
-      <w:r>
-        <w:t>)</w:t>
-      </w:r>
-    </w:p>
-    <w:p>
-      <w:pPr>
-        <w:pStyle w:val="Heading2"/>
-      </w:pPr>
-      <w:bookmarkStart w:id="17" w:name="mapping-to-human-or-device"/>
-      <w:r>
-        <w:t>Mapping to human or device</w:t>
-      </w:r>
-      <w:bookmarkEnd w:id="17"/>
-    </w:p>
-    <w:p>
-      <w:pPr>
-        <w:pStyle w:val="Heading2"/>
-      </w:pPr>
-      <w:bookmarkStart w:id="18" w:name="proofing---we-need-to-avoid-this-word-th"/>
-      <w:r>
-        <w:t>Proofing</w:t>
-      </w:r>
-      <w:r>
-        <w:t>, B</w:t>
-      </w:r>
-      <w:r>
-        <w:t xml:space="preserve">inding or </w:t>
-      </w:r>
-      <w:r>
-        <w:t>R</w:t>
-      </w:r>
-      <w:r>
-        <w:t>egistration</w:t>
-      </w:r>
-      <w:r>
-        <w:t xml:space="preserve"> (</w:t>
-      </w:r>
-      <w:r>
-        <w:t>?</w:t>
-      </w:r>
-      <w:r>
-        <w:t>)</w:t>
-      </w:r>
-    </w:p>
-    <w:p>
-      <w:pPr>
-        <w:pStyle w:val="Heading3"/>
-      </w:pPr>
-      <w:r>
-        <w:t>V</w:t>
-      </w:r>
-      <w:r>
-        <w:t>erification/</w:t>
-      </w:r>
-      <w:r>
-        <w:t>V</w:t>
-      </w:r>
-      <w:r>
-        <w:t>alidation</w:t>
-      </w:r>
-      <w:bookmarkEnd w:id="18"/>
-    </w:p>
-    <w:p>
-      <w:pPr>
-        <w:pStyle w:val="Heading2"/>
-      </w:pPr>
-      <w:bookmarkStart w:id="19" w:name="credentials"/>
-      <w:r>
-        <w:t>Credentials</w:t>
-      </w:r>
-      <w:bookmarkEnd w:id="19"/>
-    </w:p>
-    <w:p>
-      <w:pPr>
-        <w:pStyle w:val="Heading1"/>
-      </w:pPr>
-      <w:bookmarkStart w:id="20" w:name="access-control"/>
+      <w:bookmarkStart w:id="19" w:name="access-control"/>
       <w:r>
         <w:lastRenderedPageBreak/>
         <w:t>Access Control</w:t>
       </w:r>
+      <w:bookmarkEnd w:id="19"/>
+    </w:p>
+    <w:p>
+      <w:pPr>
+        <w:pStyle w:val="Heading2"/>
+      </w:pPr>
+      <w:bookmarkStart w:id="20" w:name="authentication"/>
+      <w:r>
+        <w:t>Authentication</w:t>
+      </w:r>
       <w:bookmarkEnd w:id="20"/>
     </w:p>
     <w:p>
       <w:pPr>
+        <w:pStyle w:val="Heading3"/>
+      </w:pPr>
+      <w:bookmarkStart w:id="21" w:name="dynamic-authentication-risk-based"/>
+      <w:r>
+        <w:t>Dynamic Authentication (risk-based)</w:t>
+      </w:r>
+      <w:bookmarkEnd w:id="21"/>
+    </w:p>
+    <w:p>
+      <w:pPr>
+        <w:pStyle w:val="Heading3"/>
+      </w:pPr>
+      <w:bookmarkStart w:id="22" w:name="multi-factor-authentication"/>
+      <w:r>
+        <w:t>Multi-Factor Authentication</w:t>
+      </w:r>
+      <w:bookmarkEnd w:id="22"/>
+    </w:p>
+    <w:p>
+      <w:pPr>
+        <w:pStyle w:val="Heading3"/>
+      </w:pPr>
+      <w:bookmarkStart w:id="23" w:name="single-sign-on-within-a-domain"/>
+      <w:r>
+        <w:t xml:space="preserve">Single Sign-on </w:t>
+      </w:r>
+      <w:r>
+        <w:t>W</w:t>
+      </w:r>
+      <w:r>
+        <w:t xml:space="preserve">ithin a </w:t>
+      </w:r>
+      <w:r>
+        <w:t>D</w:t>
+      </w:r>
+      <w:r>
+        <w:t>omain</w:t>
+      </w:r>
+      <w:bookmarkEnd w:id="23"/>
+    </w:p>
+    <w:p>
+      <w:pPr>
+        <w:pStyle w:val="Heading3"/>
+      </w:pPr>
+      <w:bookmarkStart w:id="24" w:name="centralised-authentication-service"/>
+      <w:proofErr w:type="spellStart"/>
+      <w:r>
+        <w:t>Centralised</w:t>
+      </w:r>
+      <w:proofErr w:type="spellEnd"/>
+      <w:r>
+        <w:t xml:space="preserve"> </w:t>
+      </w:r>
+      <w:r>
+        <w:t>A</w:t>
+      </w:r>
+      <w:r>
+        <w:t xml:space="preserve">uthentication </w:t>
+      </w:r>
+      <w:r>
+        <w:t>S</w:t>
+      </w:r>
+      <w:r>
+        <w:t>ervice</w:t>
+      </w:r>
+      <w:bookmarkEnd w:id="24"/>
+    </w:p>
+    <w:p>
+      <w:pPr>
+        <w:pStyle w:val="Heading3"/>
+      </w:pPr>
+      <w:bookmarkStart w:id="25" w:name="federated-authentication-between-domains"/>
+      <w:r>
+        <w:t>Federated Authentication (between domains)</w:t>
+      </w:r>
+      <w:bookmarkEnd w:id="25"/>
+    </w:p>
+    <w:p>
+      <w:pPr>
+        <w:pStyle w:val="Heading3"/>
+      </w:pPr>
+      <w:bookmarkStart w:id="26" w:name="device-identity-for-corroboration"/>
+      <w:r>
+        <w:t xml:space="preserve">Device </w:t>
+      </w:r>
+      <w:r>
+        <w:t>I</w:t>
+      </w:r>
+      <w:r>
+        <w:t xml:space="preserve">dentity for </w:t>
+      </w:r>
+      <w:r>
+        <w:t>C</w:t>
+      </w:r>
+      <w:r>
+        <w:t>orroboration</w:t>
+      </w:r>
+      <w:bookmarkEnd w:id="26"/>
+    </w:p>
+    <w:p>
+      <w:pPr>
+        <w:pStyle w:val="Heading3"/>
+      </w:pPr>
+      <w:bookmarkStart w:id="27" w:name="fast-identity-online-fido-and-its-cousin"/>
+      <w:r>
+        <w:t>Fast Identity Online (FIDO) and its cousins</w:t>
+      </w:r>
+      <w:bookmarkEnd w:id="27"/>
+    </w:p>
+    <w:p>
+      <w:pPr>
+        <w:pStyle w:val="Heading3"/>
+      </w:pPr>
+      <w:bookmarkStart w:id="28" w:name="session-management"/>
+      <w:r>
+        <w:t>Session Management</w:t>
+      </w:r>
+      <w:bookmarkEnd w:id="28"/>
+    </w:p>
+    <w:p>
+      <w:pPr>
         <w:pStyle w:val="Heading2"/>
       </w:pPr>
-      <w:bookmarkStart w:id="21" w:name="authentication"/>
-      <w:r>
-        <w:t>Authentication</w:t>
-      </w:r>
-      <w:bookmarkEnd w:id="21"/>
+      <w:bookmarkStart w:id="29" w:name="authorization"/>
+      <w:r>
+        <w:t>Authorization</w:t>
+      </w:r>
+      <w:bookmarkEnd w:id="29"/>
     </w:p>
     <w:p>
       <w:pPr>
         <w:pStyle w:val="Heading3"/>
       </w:pPr>
-      <w:bookmarkStart w:id="22" w:name="dynamic-authentication-risk-based"/>
-      <w:r>
-        <w:t>Dynamic Authentication (risk-based)</w:t>
-      </w:r>
-      <w:bookmarkEnd w:id="22"/>
+      <w:bookmarkStart w:id="30" w:name="resources-to-protect"/>
+      <w:r>
+        <w:t xml:space="preserve">Resources to </w:t>
+      </w:r>
+      <w:r>
+        <w:t>P</w:t>
+      </w:r>
+      <w:r>
+        <w:t>rotect</w:t>
+      </w:r>
+      <w:bookmarkEnd w:id="30"/>
     </w:p>
     <w:p>
       <w:pPr>
         <w:pStyle w:val="Heading3"/>
       </w:pPr>
-      <w:bookmarkStart w:id="23" w:name="multi-factor-authentication"/>
-      <w:r>
-        <w:t>Multi-Factor Authentication</w:t>
-      </w:r>
-      <w:bookmarkEnd w:id="23"/>
+      <w:bookmarkStart w:id="31" w:name="authorisation"/>
+      <w:proofErr w:type="spellStart"/>
+      <w:r>
+        <w:t>Authorisation</w:t>
+      </w:r>
+      <w:bookmarkEnd w:id="31"/>
+      <w:proofErr w:type="spellEnd"/>
+    </w:p>
+    <w:p>
+      <w:pPr>
+        <w:pStyle w:val="Heading4"/>
+      </w:pPr>
+      <w:bookmarkStart w:id="32" w:name="acls"/>
+      <w:r>
+        <w:t>ACL’s</w:t>
+      </w:r>
+      <w:bookmarkEnd w:id="32"/>
+    </w:p>
+    <w:p>
+      <w:pPr>
+        <w:pStyle w:val="Heading4"/>
+      </w:pPr>
+      <w:bookmarkStart w:id="33" w:name="rbac"/>
+      <w:r>
+        <w:t>RBAC</w:t>
+      </w:r>
+      <w:bookmarkEnd w:id="33"/>
+    </w:p>
+    <w:p>
+      <w:pPr>
+        <w:pStyle w:val="Heading4"/>
+      </w:pPr>
+      <w:bookmarkStart w:id="34" w:name="abac-dynamic-access-management"/>
+      <w:r>
+        <w:t xml:space="preserve">ABAC / </w:t>
+      </w:r>
+      <w:r>
+        <w:t>D</w:t>
+      </w:r>
+      <w:r>
+        <w:t xml:space="preserve">ynamic </w:t>
+      </w:r>
+      <w:r>
+        <w:t>A</w:t>
+      </w:r>
+      <w:r>
+        <w:t xml:space="preserve">ccess </w:t>
+      </w:r>
+      <w:r>
+        <w:t>M</w:t>
+      </w:r>
+      <w:r>
+        <w:t>anagement</w:t>
+      </w:r>
+      <w:bookmarkEnd w:id="34"/>
+    </w:p>
+    <w:p>
+      <w:pPr>
+        <w:pStyle w:val="Heading5"/>
+      </w:pPr>
+      <w:bookmarkStart w:id="35" w:name="policy-management-solutions"/>
+      <w:r>
+        <w:t>Policy Management solutions</w:t>
+      </w:r>
+      <w:bookmarkEnd w:id="35"/>
     </w:p>
     <w:p>
       <w:pPr>
         <w:pStyle w:val="Heading3"/>
       </w:pPr>
-      <w:bookmarkStart w:id="24" w:name="single-sign-on-within-a-domain"/>
-      <w:r>
-        <w:t xml:space="preserve">Single Sign-on </w:t>
-      </w:r>
-      <w:r>
-        <w:t>W</w:t>
-      </w:r>
-      <w:r>
-        <w:t xml:space="preserve">ithin a </w:t>
-      </w:r>
-      <w:r>
-        <w:t>D</w:t>
-      </w:r>
-      <w:r>
-        <w:t>omain</w:t>
-      </w:r>
-      <w:bookmarkEnd w:id="24"/>
-    </w:p>
-    <w:p>
-      <w:pPr>
-        <w:pStyle w:val="Heading3"/>
-      </w:pPr>
-      <w:bookmarkStart w:id="25" w:name="centralised-authentication-service"/>
-      <w:proofErr w:type="spellStart"/>
-      <w:r>
-        <w:t>Centralised</w:t>
-      </w:r>
-      <w:proofErr w:type="spellEnd"/>
-      <w:r>
-        <w:t xml:space="preserve"> </w:t>
-      </w:r>
-      <w:r>
-        <w:t>A</w:t>
-      </w:r>
-      <w:r>
-        <w:t xml:space="preserve">uthentication </w:t>
-      </w:r>
-      <w:r>
-        <w:t>S</w:t>
-      </w:r>
-      <w:r>
-        <w:t>ervice</w:t>
-      </w:r>
-      <w:bookmarkEnd w:id="25"/>
-    </w:p>
-    <w:p>
-      <w:pPr>
-        <w:pStyle w:val="Heading3"/>
-      </w:pPr>
-      <w:bookmarkStart w:id="26" w:name="federated-authentication-between-domains"/>
-      <w:r>
-        <w:t>Federated Authentication (between domains)</w:t>
-      </w:r>
-      <w:bookmarkEnd w:id="26"/>
-    </w:p>
-    <w:p>
-      <w:pPr>
-        <w:pStyle w:val="Heading3"/>
-      </w:pPr>
-      <w:bookmarkStart w:id="27" w:name="device-identity-for-corroboration"/>
-      <w:r>
-        <w:t xml:space="preserve">Device </w:t>
-      </w:r>
-      <w:r>
-        <w:t>I</w:t>
-      </w:r>
-      <w:r>
-        <w:t xml:space="preserve">dentity for </w:t>
-      </w:r>
-      <w:r>
-        <w:t>C</w:t>
-      </w:r>
-      <w:r>
-        <w:t>orroboration</w:t>
-      </w:r>
-      <w:bookmarkEnd w:id="27"/>
-    </w:p>
-    <w:p>
-      <w:pPr>
-        <w:pStyle w:val="Heading3"/>
-      </w:pPr>
-      <w:bookmarkStart w:id="28" w:name="fast-identity-online-fido-and-its-cousin"/>
-      <w:r>
-        <w:t>Fast Identity Online (FIDO) and its cousins</w:t>
-      </w:r>
-      <w:bookmarkEnd w:id="28"/>
-    </w:p>
-    <w:p>
-      <w:pPr>
-        <w:pStyle w:val="Heading3"/>
-      </w:pPr>
-      <w:bookmarkStart w:id="29" w:name="session-management"/>
-      <w:r>
-        <w:t>Session Management</w:t>
-      </w:r>
-      <w:bookmarkEnd w:id="29"/>
-    </w:p>
-    <w:p>
-      <w:pPr>
-        <w:pStyle w:val="Heading2"/>
-      </w:pPr>
-      <w:bookmarkStart w:id="30" w:name="authorization"/>
-      <w:r>
-        <w:t>Authorization</w:t>
-      </w:r>
-      <w:bookmarkEnd w:id="30"/>
-    </w:p>
-    <w:p>
-      <w:pPr>
-        <w:pStyle w:val="Heading3"/>
-      </w:pPr>
-      <w:bookmarkStart w:id="31" w:name="resources-to-protect"/>
-      <w:r>
-        <w:t xml:space="preserve">Resources to </w:t>
-      </w:r>
-      <w:r>
-        <w:t>P</w:t>
-      </w:r>
-      <w:r>
-        <w:t>rotect</w:t>
-      </w:r>
-      <w:bookmarkEnd w:id="31"/>
-    </w:p>
-    <w:p>
-      <w:pPr>
-        <w:pStyle w:val="Heading3"/>
-      </w:pPr>
-      <w:bookmarkStart w:id="32" w:name="authorisation"/>
-      <w:proofErr w:type="spellStart"/>
-      <w:r>
-        <w:t>Authorisation</w:t>
-      </w:r>
-      <w:bookmarkEnd w:id="32"/>
-      <w:proofErr w:type="spellEnd"/>
-    </w:p>
-    <w:p>
-      <w:pPr>
-        <w:pStyle w:val="Heading4"/>
-      </w:pPr>
-      <w:bookmarkStart w:id="33" w:name="acls"/>
-      <w:r>
-        <w:t>ACL’s</w:t>
-      </w:r>
-      <w:bookmarkEnd w:id="33"/>
-    </w:p>
-    <w:p>
-      <w:pPr>
-        <w:pStyle w:val="Heading4"/>
-      </w:pPr>
-      <w:bookmarkStart w:id="34" w:name="rbac"/>
-      <w:r>
-        <w:t>RBAC</w:t>
-      </w:r>
-      <w:bookmarkEnd w:id="34"/>
-    </w:p>
-    <w:p>
-      <w:pPr>
-        <w:pStyle w:val="Heading4"/>
-      </w:pPr>
-      <w:bookmarkStart w:id="35" w:name="abac-dynamic-access-management"/>
-      <w:r>
-        <w:t xml:space="preserve">ABAC / </w:t>
-      </w:r>
-      <w:r>
-        <w:t>D</w:t>
-      </w:r>
-      <w:r>
-        <w:t xml:space="preserve">ynamic </w:t>
-      </w:r>
-      <w:r>
-        <w:t>A</w:t>
-      </w:r>
-      <w:r>
-        <w:t xml:space="preserve">ccess </w:t>
-      </w:r>
-      <w:r>
-        <w:t>M</w:t>
-      </w:r>
-      <w:r>
-        <w:t>anagement</w:t>
-      </w:r>
-      <w:bookmarkEnd w:id="35"/>
-    </w:p>
-    <w:p>
-      <w:pPr>
-        <w:pStyle w:val="Heading5"/>
-      </w:pPr>
-      <w:bookmarkStart w:id="36" w:name="policy-management-solutions"/>
-      <w:r>
-        <w:t>Policy Management solutions</w:t>
+      <w:bookmarkStart w:id="36" w:name="privileged-access-management"/>
+      <w:r>
+        <w:t>Privileged Access Management</w:t>
       </w:r>
       <w:bookmarkEnd w:id="36"/>
     </w:p>
     <w:p>
       <w:pPr>
-        <w:pStyle w:val="Heading3"/>
-      </w:pPr>
-      <w:bookmarkStart w:id="37" w:name="privileged-access-management"/>
-      <w:r>
-        <w:t>Privileged Access Management</w:t>
+        <w:pStyle w:val="Heading4"/>
+      </w:pPr>
+      <w:bookmarkStart w:id="37" w:name="alignment-to-risk-management"/>
+      <w:r>
+        <w:t>Alignment to Risk Management</w:t>
       </w:r>
       <w:bookmarkEnd w:id="37"/>
     </w:p>
@@ -510,29 +518,19 @@
       <w:pPr>
         <w:pStyle w:val="Heading4"/>
       </w:pPr>
-      <w:bookmarkStart w:id="38" w:name="alignment-to-risk-management"/>
-      <w:r>
-        <w:t>Alignment to Risk Management</w:t>
+      <w:r>
+        <w:t>System Accounts</w:t>
+      </w:r>
+    </w:p>
+    <w:p>
+      <w:pPr>
+        <w:pStyle w:val="Heading1"/>
+      </w:pPr>
+      <w:bookmarkStart w:id="38" w:name="regulations-and-laws"/>
+      <w:r>
+        <w:t>Laws, Regulations, and Standards</w:t>
       </w:r>
       <w:bookmarkEnd w:id="38"/>
-    </w:p>
-    <w:p>
-      <w:pPr>
-        <w:pStyle w:val="Heading4"/>
-      </w:pPr>
-      <w:r>
-        <w:t>System Accounts</w:t>
-      </w:r>
-    </w:p>
-    <w:p>
-      <w:pPr>
-        <w:pStyle w:val="Heading1"/>
-      </w:pPr>
-      <w:bookmarkStart w:id="39" w:name="regulations-and-laws"/>
-      <w:r>
-        <w:t>Laws, Regulations, and Standards</w:t>
-      </w:r>
-      <w:bookmarkEnd w:id="39"/>
     </w:p>
     <w:p>
       <w:pPr>
@@ -585,7 +583,7 @@
           <w:rFonts w:eastAsia="Times New Roman"/>
         </w:rPr>
       </w:pPr>
-      <w:bookmarkStart w:id="40" w:name="survey-of-jurisdictions"/>
+      <w:bookmarkStart w:id="39" w:name="survey-of-jurisdictions"/>
       <w:r>
         <w:rPr>
           <w:rFonts w:eastAsia="Times New Roman"/>
@@ -608,7 +606,7 @@
         <w:t>Abstract: Identity systems and its participants are governed by a myriad and complex set of laws, regulations, and contractual requirements, and the obligations they impose are not always clear. This article focuses on the legal environment that governs identity systems.  The emphasis is on United States, but references are made to other countries’ laws and efforts to coordinate rules underway in the UN Commission on International Trade Law (UNCITRAL) regarding identity management legislation.</w:t>
       </w:r>
     </w:p>
-    <w:bookmarkEnd w:id="40"/>
+    <w:bookmarkEnd w:id="39"/>
     <w:p>
       <w:pPr>
         <w:pStyle w:val="Heading2"/>
@@ -1979,7 +1977,7 @@
       <w:pPr>
         <w:pStyle w:val="Heading1"/>
       </w:pPr>
-      <w:bookmarkStart w:id="41" w:name="workforce-iam-internal-iam"/>
+      <w:bookmarkStart w:id="40" w:name="workforce-iam-internal-iam"/>
       <w:r>
         <w:t xml:space="preserve">Workforce IAM </w:t>
       </w:r>
@@ -1989,75 +1987,93 @@
       <w:r>
         <w:t>Internal IAM</w:t>
       </w:r>
+      <w:bookmarkEnd w:id="40"/>
+    </w:p>
+    <w:p>
+      <w:pPr>
+        <w:pStyle w:val="Heading2"/>
+      </w:pPr>
+      <w:bookmarkStart w:id="41" w:name="iam-processes"/>
+      <w:r>
+        <w:t xml:space="preserve">IAM </w:t>
+      </w:r>
+      <w:r>
+        <w:t>P</w:t>
+      </w:r>
+      <w:r>
+        <w:t>rocesses</w:t>
+      </w:r>
       <w:bookmarkEnd w:id="41"/>
     </w:p>
     <w:p>
       <w:pPr>
+        <w:pStyle w:val="Heading3"/>
+      </w:pPr>
+      <w:bookmarkStart w:id="42" w:name="joiner-mover-leaver"/>
+      <w:r>
+        <w:t>Joiner-Mover-Leaver</w:t>
+      </w:r>
+      <w:bookmarkEnd w:id="42"/>
+    </w:p>
+    <w:p>
+      <w:pPr>
+        <w:pStyle w:val="Heading3"/>
+      </w:pPr>
+      <w:bookmarkStart w:id="43" w:name="hr-ownership"/>
+      <w:r>
+        <w:t xml:space="preserve">HR </w:t>
+      </w:r>
+      <w:r>
+        <w:t>O</w:t>
+      </w:r>
+      <w:r>
+        <w:t>wnership</w:t>
+      </w:r>
+      <w:bookmarkEnd w:id="43"/>
+    </w:p>
+    <w:p>
+      <w:pPr>
+        <w:pStyle w:val="Heading3"/>
+      </w:pPr>
+      <w:bookmarkStart w:id="44" w:name="provisioning-on-boarding-and-off-boardin"/>
+      <w:r>
+        <w:t>Provisioning (On-boarding and Off-boarding)</w:t>
+      </w:r>
+      <w:bookmarkEnd w:id="44"/>
+    </w:p>
+    <w:p>
+      <w:pPr>
+        <w:pStyle w:val="Heading3"/>
+      </w:pPr>
+      <w:r>
+        <w:t>Role Management</w:t>
+      </w:r>
+    </w:p>
+    <w:p>
+      <w:pPr>
+        <w:pStyle w:val="Heading3"/>
+      </w:pPr>
+      <w:bookmarkStart w:id="45" w:name="re-certification"/>
+      <w:r>
+        <w:t>Re-certification</w:t>
+      </w:r>
+      <w:bookmarkEnd w:id="45"/>
+    </w:p>
+    <w:p>
+      <w:pPr>
         <w:pStyle w:val="Heading2"/>
       </w:pPr>
-      <w:bookmarkStart w:id="42" w:name="iam-processes"/>
-      <w:r>
-        <w:t xml:space="preserve">IAM </w:t>
-      </w:r>
-      <w:r>
-        <w:t>P</w:t>
-      </w:r>
-      <w:r>
-        <w:t>rocesses</w:t>
-      </w:r>
-      <w:bookmarkEnd w:id="42"/>
-    </w:p>
-    <w:p>
-      <w:pPr>
-        <w:pStyle w:val="Heading3"/>
-      </w:pPr>
-      <w:bookmarkStart w:id="43" w:name="joiner-mover-leaver"/>
-      <w:r>
-        <w:t>Joiner-Mover-Leaver</w:t>
-      </w:r>
-      <w:bookmarkEnd w:id="43"/>
-    </w:p>
-    <w:p>
-      <w:pPr>
-        <w:pStyle w:val="Heading3"/>
-      </w:pPr>
-      <w:bookmarkStart w:id="44" w:name="hr-ownership"/>
-      <w:r>
-        <w:t xml:space="preserve">HR </w:t>
-      </w:r>
-      <w:r>
-        <w:t>O</w:t>
-      </w:r>
-      <w:r>
-        <w:t>wnership</w:t>
-      </w:r>
-      <w:bookmarkEnd w:id="44"/>
-    </w:p>
-    <w:p>
-      <w:pPr>
-        <w:pStyle w:val="Heading3"/>
-      </w:pPr>
-      <w:bookmarkStart w:id="45" w:name="provisioning-on-boarding-and-off-boardin"/>
-      <w:r>
-        <w:t>Provisioning (On-boarding and Off-boarding)</w:t>
-      </w:r>
-      <w:bookmarkEnd w:id="45"/>
-    </w:p>
-    <w:p>
-      <w:pPr>
-        <w:pStyle w:val="Heading3"/>
-      </w:pPr>
-      <w:r>
-        <w:t>Role Management</w:t>
-      </w:r>
-    </w:p>
-    <w:p>
-      <w:pPr>
-        <w:pStyle w:val="Heading3"/>
-      </w:pPr>
-      <w:bookmarkStart w:id="46" w:name="re-certification"/>
-      <w:r>
-        <w:t>Re-certification</w:t>
+      <w:r>
+        <w:t>Compliance</w:t>
+      </w:r>
+    </w:p>
+    <w:p>
+      <w:pPr>
+        <w:pStyle w:val="Heading2"/>
+      </w:pPr>
+      <w:bookmarkStart w:id="46" w:name="analytics-and-intelligence"/>
+      <w:r>
+        <w:t>Analytics and Intelligence</w:t>
       </w:r>
       <w:bookmarkEnd w:id="46"/>
     </w:p>
@@ -2065,32 +2081,14 @@
       <w:pPr>
         <w:pStyle w:val="Heading2"/>
       </w:pPr>
-      <w:r>
-        <w:t>Compliance</w:t>
-      </w:r>
-    </w:p>
-    <w:p>
-      <w:pPr>
-        <w:pStyle w:val="Heading2"/>
-      </w:pPr>
-      <w:bookmarkStart w:id="47" w:name="analytics-and-intelligence"/>
-      <w:r>
-        <w:t>Analytics and Intelligence</w:t>
+      <w:bookmarkStart w:id="47" w:name="handling-business-partners-people"/>
+      <w:r>
+        <w:t>Handling Business Partners’ People</w:t>
       </w:r>
       <w:bookmarkEnd w:id="47"/>
     </w:p>
     <w:p>
       <w:pPr>
-        <w:pStyle w:val="Heading2"/>
-      </w:pPr>
-      <w:bookmarkStart w:id="48" w:name="handling-business-partners-people"/>
-      <w:r>
-        <w:t>Handling Business Partners’ People</w:t>
-      </w:r>
-      <w:bookmarkEnd w:id="48"/>
-    </w:p>
-    <w:p>
-      <w:pPr>
         <w:pStyle w:val="BodyText"/>
       </w:pPr>
     </w:p>
@@ -2098,7 +2096,7 @@
       <w:pPr>
         <w:pStyle w:val="Heading1"/>
       </w:pPr>
-      <w:bookmarkStart w:id="49" w:name="consumercitizen-iam-1"/>
+      <w:bookmarkStart w:id="48" w:name="consumercitizen-iam-1"/>
       <w:r>
         <w:lastRenderedPageBreak/>
         <w:t>Consumer</w:t>
@@ -2109,16 +2107,81 @@
       <w:r>
         <w:t>Citizen IAM</w:t>
       </w:r>
+      <w:bookmarkEnd w:id="48"/>
+    </w:p>
+    <w:p>
+      <w:pPr>
+        <w:pStyle w:val="Heading2"/>
+      </w:pPr>
+      <w:bookmarkStart w:id="49" w:name="consumer-journey-identification-to-loyal"/>
+      <w:bookmarkStart w:id="50" w:name="public-sector-vs.private-sector"/>
+      <w:r>
+        <w:t>Consumer Journey (identification to loyal customer)</w:t>
+      </w:r>
       <w:bookmarkEnd w:id="49"/>
     </w:p>
     <w:p>
       <w:pPr>
+        <w:pStyle w:val="Heading3"/>
+      </w:pPr>
+      <w:bookmarkStart w:id="51" w:name="registration-of-consumers"/>
+      <w:bookmarkStart w:id="52" w:name="digital-legacy---handling-deceased-perso"/>
+      <w:r>
+        <w:t>Registration of Consumers</w:t>
+      </w:r>
+      <w:bookmarkEnd w:id="51"/>
+    </w:p>
+    <w:p>
+      <w:pPr>
+        <w:pStyle w:val="Heading3"/>
+      </w:pPr>
+      <w:bookmarkStart w:id="53" w:name="authentication-assurance-meeting-loa-req"/>
+      <w:r>
+        <w:t xml:space="preserve">Authentication Assurance (meeting </w:t>
+      </w:r>
+      <w:proofErr w:type="spellStart"/>
+      <w:r>
+        <w:t>LoA</w:t>
+      </w:r>
+      <w:proofErr w:type="spellEnd"/>
+      <w:r>
+        <w:t xml:space="preserve"> requirements)</w:t>
+      </w:r>
+      <w:bookmarkEnd w:id="53"/>
+    </w:p>
+    <w:bookmarkEnd w:id="52"/>
+    <w:p>
+      <w:pPr>
         <w:pStyle w:val="Heading2"/>
       </w:pPr>
-      <w:bookmarkStart w:id="50" w:name="consumer-journey-identification-to-loyal"/>
-      <w:bookmarkStart w:id="51" w:name="public-sector-vs.private-sector"/>
-      <w:r>
-        <w:t>Consumer Journey (identification to loyal customer)</w:t>
+      <w:r>
+        <w:t>Industry Considerations</w:t>
+      </w:r>
+    </w:p>
+    <w:p>
+      <w:pPr>
+        <w:pStyle w:val="Heading3"/>
+      </w:pPr>
+      <w:r>
+        <w:t xml:space="preserve">Public </w:t>
+      </w:r>
+      <w:r>
+        <w:t>S</w:t>
+      </w:r>
+      <w:r>
+        <w:t>ector vs. </w:t>
+      </w:r>
+      <w:r>
+        <w:t>P</w:t>
+      </w:r>
+      <w:r>
+        <w:t xml:space="preserve">rivate </w:t>
+      </w:r>
+      <w:r>
+        <w:t>S</w:t>
+      </w:r>
+      <w:r>
+        <w:t>ector</w:t>
       </w:r>
       <w:bookmarkEnd w:id="50"/>
     </w:p>
@@ -2126,741 +2189,686 @@
       <w:pPr>
         <w:pStyle w:val="Heading3"/>
       </w:pPr>
-      <w:bookmarkStart w:id="52" w:name="registration-of-consumers"/>
-      <w:bookmarkStart w:id="53" w:name="digital-legacy---handling-deceased-perso"/>
-      <w:r>
-        <w:t>Registration of Consumers</w:t>
-      </w:r>
-      <w:bookmarkEnd w:id="52"/>
+      <w:r>
+        <w:t>Financial Services</w:t>
+      </w:r>
     </w:p>
     <w:p>
       <w:pPr>
         <w:pStyle w:val="Heading3"/>
       </w:pPr>
-      <w:bookmarkStart w:id="54" w:name="authentication-assurance-meeting-loa-req"/>
-      <w:r>
-        <w:t xml:space="preserve">Authentication Assurance (meeting </w:t>
-      </w:r>
-      <w:proofErr w:type="spellStart"/>
-      <w:r>
-        <w:t>LoA</w:t>
-      </w:r>
-      <w:proofErr w:type="spellEnd"/>
-      <w:r>
-        <w:t xml:space="preserve"> requirements)</w:t>
+      <w:r>
+        <w:t>Healthcare</w:t>
+      </w:r>
+    </w:p>
+    <w:p>
+      <w:pPr>
+        <w:pStyle w:val="Heading2"/>
+      </w:pPr>
+      <w:bookmarkStart w:id="54" w:name="social-media"/>
+      <w:r>
+        <w:t xml:space="preserve">Social </w:t>
       </w:r>
       <w:bookmarkEnd w:id="54"/>
-    </w:p>
-    <w:bookmarkEnd w:id="53"/>
+      <w:r>
+        <w:t>Sign-up and Sign-on</w:t>
+      </w:r>
+    </w:p>
+    <w:p>
+      <w:pPr>
+        <w:pStyle w:val="Heading1"/>
+      </w:pPr>
+      <w:bookmarkStart w:id="55" w:name="non-human-entity"/>
+      <w:r>
+        <w:t>Non</w:t>
+      </w:r>
+      <w:r>
+        <w:t>-</w:t>
+      </w:r>
+      <w:r>
+        <w:t>Human Entity</w:t>
+      </w:r>
+      <w:bookmarkEnd w:id="55"/>
+    </w:p>
     <w:p>
       <w:pPr>
         <w:pStyle w:val="Heading2"/>
       </w:pPr>
-      <w:r>
-        <w:t>Industry Considerations</w:t>
-      </w:r>
+      <w:bookmarkStart w:id="56" w:name="operational-technology-ot"/>
+      <w:r>
+        <w:t>Operational Technology (OT)</w:t>
+      </w:r>
+      <w:bookmarkEnd w:id="56"/>
+    </w:p>
+    <w:p>
+      <w:pPr>
+        <w:pStyle w:val="Heading2"/>
+      </w:pPr>
+      <w:bookmarkStart w:id="57" w:name="iot-devices"/>
+      <w:r>
+        <w:t xml:space="preserve">IoT </w:t>
+      </w:r>
+      <w:r>
+        <w:t>D</w:t>
+      </w:r>
+      <w:r>
+        <w:t>evices</w:t>
+      </w:r>
+      <w:bookmarkEnd w:id="57"/>
     </w:p>
     <w:p>
       <w:pPr>
         <w:pStyle w:val="Heading3"/>
       </w:pPr>
-      <w:r>
-        <w:t xml:space="preserve">Public </w:t>
-      </w:r>
-      <w:r>
-        <w:t>S</w:t>
-      </w:r>
-      <w:r>
-        <w:t>ector vs. </w:t>
-      </w:r>
-      <w:r>
-        <w:t>P</w:t>
-      </w:r>
-      <w:r>
-        <w:t xml:space="preserve">rivate </w:t>
-      </w:r>
-      <w:r>
-        <w:t>S</w:t>
-      </w:r>
-      <w:r>
-        <w:t>ector</w:t>
-      </w:r>
-      <w:bookmarkEnd w:id="51"/>
-    </w:p>
-    <w:p>
-      <w:pPr>
-        <w:pStyle w:val="Heading3"/>
-      </w:pPr>
-      <w:r>
-        <w:t>Financial Services</w:t>
-      </w:r>
-    </w:p>
-    <w:p>
-      <w:pPr>
-        <w:pStyle w:val="Heading3"/>
-      </w:pPr>
-      <w:r>
-        <w:t>Healthcare</w:t>
-      </w:r>
+      <w:bookmarkStart w:id="58" w:name="iot-sectors"/>
+      <w:r>
+        <w:t>IoT Sectors</w:t>
+      </w:r>
+      <w:bookmarkEnd w:id="58"/>
+    </w:p>
+    <w:p>
+      <w:pPr>
+        <w:pStyle w:val="Heading4"/>
+      </w:pPr>
+      <w:bookmarkStart w:id="59" w:name="home-automation"/>
+      <w:r>
+        <w:t>Home Automation</w:t>
+      </w:r>
+      <w:bookmarkEnd w:id="59"/>
+    </w:p>
+    <w:p>
+      <w:pPr>
+        <w:pStyle w:val="Heading4"/>
+      </w:pPr>
+      <w:bookmarkStart w:id="60" w:name="personal-wearables"/>
+      <w:r>
+        <w:t>Personal (wearables)</w:t>
+      </w:r>
+      <w:bookmarkEnd w:id="60"/>
+    </w:p>
+    <w:p>
+      <w:pPr>
+        <w:pStyle w:val="Heading4"/>
+      </w:pPr>
+      <w:bookmarkStart w:id="61" w:name="implants"/>
+      <w:r>
+        <w:t>Implants</w:t>
+      </w:r>
+      <w:bookmarkEnd w:id="61"/>
+    </w:p>
+    <w:p>
+      <w:pPr>
+        <w:pStyle w:val="Heading4"/>
+      </w:pPr>
+      <w:bookmarkStart w:id="62" w:name="plant-automation"/>
+      <w:r>
+        <w:t xml:space="preserve">Plant </w:t>
+      </w:r>
+      <w:r>
+        <w:t>A</w:t>
+      </w:r>
+      <w:r>
+        <w:t>utomation</w:t>
+      </w:r>
+      <w:bookmarkEnd w:id="62"/>
+    </w:p>
+    <w:p>
+      <w:pPr>
+        <w:pStyle w:val="Heading4"/>
+      </w:pPr>
+      <w:bookmarkStart w:id="63" w:name="vehicle"/>
+      <w:r>
+        <w:t>Vehicle</w:t>
+      </w:r>
+      <w:bookmarkEnd w:id="63"/>
+    </w:p>
+    <w:p>
+      <w:pPr>
+        <w:pStyle w:val="Heading4"/>
+      </w:pPr>
+      <w:bookmarkStart w:id="64" w:name="smart-cities"/>
+      <w:r>
+        <w:t xml:space="preserve">Smart </w:t>
+      </w:r>
+      <w:r>
+        <w:t>C</w:t>
+      </w:r>
+      <w:r>
+        <w:t>ities</w:t>
+      </w:r>
+      <w:bookmarkEnd w:id="64"/>
+    </w:p>
+    <w:p>
+      <w:pPr>
+        <w:pStyle w:val="Heading4"/>
+      </w:pPr>
+      <w:bookmarkStart w:id="65" w:name="agricuture"/>
+      <w:r>
+        <w:t>Agricu</w:t>
+      </w:r>
+      <w:r>
+        <w:t>l</w:t>
+      </w:r>
+      <w:r>
+        <w:t>ture</w:t>
+      </w:r>
+      <w:bookmarkEnd w:id="65"/>
+    </w:p>
+    <w:p>
+      <w:pPr>
+        <w:pStyle w:val="Heading4"/>
+      </w:pPr>
+      <w:bookmarkStart w:id="66" w:name="buildiingindustrial"/>
+      <w:r>
+        <w:t>Building/Industrial</w:t>
+      </w:r>
+      <w:bookmarkEnd w:id="66"/>
+    </w:p>
+    <w:p>
+      <w:pPr>
+        <w:pStyle w:val="Heading4"/>
+      </w:pPr>
+      <w:bookmarkStart w:id="67" w:name="utilities"/>
+      <w:r>
+        <w:t>Utilities</w:t>
+      </w:r>
+      <w:bookmarkEnd w:id="67"/>
     </w:p>
     <w:p>
       <w:pPr>
         <w:pStyle w:val="Heading2"/>
       </w:pPr>
-      <w:bookmarkStart w:id="55" w:name="social-media"/>
-      <w:r>
-        <w:t xml:space="preserve">Social </w:t>
-      </w:r>
-      <w:bookmarkEnd w:id="55"/>
-      <w:r>
-        <w:t>Sign-up and Sign-on</w:t>
-      </w:r>
-    </w:p>
-    <w:p>
-      <w:pPr>
-        <w:pStyle w:val="Heading1"/>
-      </w:pPr>
-      <w:bookmarkStart w:id="56" w:name="non-human-entity"/>
-      <w:r>
-        <w:t>Non</w:t>
-      </w:r>
-      <w:r>
-        <w:t>-</w:t>
-      </w:r>
-      <w:r>
-        <w:t>Human Entity</w:t>
-      </w:r>
-      <w:bookmarkEnd w:id="56"/>
+      <w:bookmarkStart w:id="68" w:name="rpa-robotics"/>
+      <w:r>
+        <w:t>RPA / robotics</w:t>
+      </w:r>
+      <w:bookmarkEnd w:id="68"/>
     </w:p>
     <w:p>
       <w:pPr>
         <w:pStyle w:val="Heading2"/>
       </w:pPr>
-      <w:bookmarkStart w:id="57" w:name="operational-technology-ot"/>
-      <w:r>
-        <w:t>Operational Technology (OT)</w:t>
-      </w:r>
-      <w:bookmarkEnd w:id="57"/>
-    </w:p>
-    <w:p>
-      <w:pPr>
-        <w:pStyle w:val="Heading2"/>
-      </w:pPr>
-      <w:bookmarkStart w:id="58" w:name="iot-devices"/>
-      <w:r>
-        <w:t xml:space="preserve">IoT </w:t>
-      </w:r>
-      <w:r>
-        <w:t>D</w:t>
-      </w:r>
-      <w:r>
-        <w:t>evices</w:t>
-      </w:r>
-      <w:bookmarkEnd w:id="58"/>
-    </w:p>
-    <w:p>
-      <w:pPr>
-        <w:pStyle w:val="Heading3"/>
-      </w:pPr>
-      <w:bookmarkStart w:id="59" w:name="iot-sectors"/>
-      <w:r>
-        <w:t>IoT Sectors</w:t>
-      </w:r>
-      <w:bookmarkEnd w:id="59"/>
-    </w:p>
-    <w:p>
-      <w:pPr>
-        <w:pStyle w:val="Heading4"/>
-      </w:pPr>
-      <w:bookmarkStart w:id="60" w:name="home-automation"/>
-      <w:r>
-        <w:t>Home Automation</w:t>
-      </w:r>
-      <w:bookmarkEnd w:id="60"/>
-    </w:p>
-    <w:p>
-      <w:pPr>
-        <w:pStyle w:val="Heading4"/>
-      </w:pPr>
-      <w:bookmarkStart w:id="61" w:name="personal-wearables"/>
-      <w:r>
-        <w:t>Personal (wearables)</w:t>
-      </w:r>
-      <w:bookmarkEnd w:id="61"/>
-    </w:p>
-    <w:p>
-      <w:pPr>
-        <w:pStyle w:val="Heading4"/>
-      </w:pPr>
-      <w:bookmarkStart w:id="62" w:name="implants"/>
-      <w:r>
-        <w:t>Implants</w:t>
-      </w:r>
-      <w:bookmarkEnd w:id="62"/>
-    </w:p>
-    <w:p>
-      <w:pPr>
-        <w:pStyle w:val="Heading4"/>
-      </w:pPr>
-      <w:bookmarkStart w:id="63" w:name="plant-automation"/>
-      <w:r>
-        <w:t xml:space="preserve">Plant </w:t>
-      </w:r>
-      <w:r>
-        <w:t>A</w:t>
-      </w:r>
-      <w:r>
-        <w:t>utomation</w:t>
-      </w:r>
-      <w:bookmarkEnd w:id="63"/>
-    </w:p>
-    <w:p>
-      <w:pPr>
-        <w:pStyle w:val="Heading4"/>
-      </w:pPr>
-      <w:bookmarkStart w:id="64" w:name="vehicle"/>
-      <w:r>
-        <w:t>Vehicle</w:t>
-      </w:r>
-      <w:bookmarkEnd w:id="64"/>
-    </w:p>
-    <w:p>
-      <w:pPr>
-        <w:pStyle w:val="Heading4"/>
-      </w:pPr>
-      <w:bookmarkStart w:id="65" w:name="smart-cities"/>
-      <w:r>
-        <w:t xml:space="preserve">Smart </w:t>
-      </w:r>
-      <w:r>
-        <w:t>C</w:t>
-      </w:r>
-      <w:r>
-        <w:t>ities</w:t>
-      </w:r>
-      <w:bookmarkEnd w:id="65"/>
-    </w:p>
-    <w:p>
-      <w:pPr>
-        <w:pStyle w:val="Heading4"/>
-      </w:pPr>
-      <w:bookmarkStart w:id="66" w:name="agricuture"/>
-      <w:r>
-        <w:t>Agricu</w:t>
-      </w:r>
-      <w:r>
-        <w:t>l</w:t>
-      </w:r>
-      <w:r>
-        <w:t>ture</w:t>
-      </w:r>
-      <w:bookmarkEnd w:id="66"/>
-    </w:p>
-    <w:p>
-      <w:pPr>
-        <w:pStyle w:val="Heading4"/>
-      </w:pPr>
-      <w:bookmarkStart w:id="67" w:name="buildiingindustrial"/>
-      <w:r>
-        <w:t>Building/Industrial</w:t>
-      </w:r>
-      <w:bookmarkEnd w:id="67"/>
-    </w:p>
-    <w:p>
-      <w:pPr>
-        <w:pStyle w:val="Heading4"/>
-      </w:pPr>
-      <w:bookmarkStart w:id="68" w:name="utilities"/>
-      <w:r>
-        <w:t>Utilities</w:t>
-      </w:r>
-      <w:bookmarkEnd w:id="68"/>
-    </w:p>
-    <w:p>
-      <w:pPr>
-        <w:pStyle w:val="Heading2"/>
-      </w:pPr>
-      <w:bookmarkStart w:id="69" w:name="rpa-robotics"/>
-      <w:r>
-        <w:t>RPA / robotics</w:t>
-      </w:r>
-      <w:bookmarkEnd w:id="69"/>
-    </w:p>
-    <w:p>
-      <w:pPr>
-        <w:pStyle w:val="Heading2"/>
-      </w:pPr>
-      <w:bookmarkStart w:id="70" w:name="security-requirements"/>
+      <w:bookmarkStart w:id="69" w:name="security-requirements"/>
       <w:r>
         <w:lastRenderedPageBreak/>
         <w:t>Security requirements</w:t>
       </w:r>
+      <w:bookmarkEnd w:id="69"/>
+    </w:p>
+    <w:p>
+      <w:pPr>
+        <w:pStyle w:val="Heading1"/>
+      </w:pPr>
+      <w:bookmarkStart w:id="70" w:name="iam-architecture-and-solutions"/>
+      <w:r>
+        <w:t xml:space="preserve">IAM </w:t>
+      </w:r>
+      <w:r>
+        <w:t xml:space="preserve">Architecture </w:t>
+      </w:r>
+      <w:r>
+        <w:t>a</w:t>
+      </w:r>
+      <w:r>
+        <w:t>nd Solutions</w:t>
+      </w:r>
       <w:bookmarkEnd w:id="70"/>
     </w:p>
     <w:p>
       <w:pPr>
-        <w:pStyle w:val="Heading1"/>
-      </w:pPr>
-      <w:bookmarkStart w:id="71" w:name="iam-architecture-and-solutions"/>
-      <w:r>
-        <w:t xml:space="preserve">IAM </w:t>
-      </w:r>
-      <w:r>
-        <w:t xml:space="preserve">Architecture </w:t>
-      </w:r>
-      <w:r>
-        <w:t>a</w:t>
-      </w:r>
-      <w:r>
-        <w:t>nd Solutions</w:t>
+        <w:pStyle w:val="Heading2"/>
+      </w:pPr>
+      <w:bookmarkStart w:id="71" w:name="business-system"/>
+      <w:r>
+        <w:t>Business System</w:t>
       </w:r>
       <w:bookmarkEnd w:id="71"/>
     </w:p>
     <w:p>
       <w:pPr>
+        <w:pStyle w:val="Heading3"/>
+      </w:pPr>
+      <w:bookmarkStart w:id="72" w:name="business-processes"/>
+      <w:r>
+        <w:t>Business Processes</w:t>
+      </w:r>
+      <w:bookmarkEnd w:id="72"/>
+    </w:p>
+    <w:p>
+      <w:pPr>
+        <w:pStyle w:val="Heading4"/>
+      </w:pPr>
+      <w:bookmarkStart w:id="73" w:name="recertification-of-accounts"/>
+      <w:r>
+        <w:t>Recertification of accounts</w:t>
+      </w:r>
+      <w:bookmarkEnd w:id="73"/>
+    </w:p>
+    <w:p>
+      <w:pPr>
         <w:pStyle w:val="Heading2"/>
       </w:pPr>
-      <w:bookmarkStart w:id="72" w:name="business-system"/>
-      <w:r>
-        <w:t>Business System</w:t>
-      </w:r>
-      <w:bookmarkEnd w:id="72"/>
+      <w:bookmarkStart w:id="74" w:name="information"/>
+      <w:r>
+        <w:t>Information</w:t>
+      </w:r>
+      <w:bookmarkEnd w:id="74"/>
+      <w:r>
+        <w:t>/Data Architecture</w:t>
+      </w:r>
+    </w:p>
+    <w:p>
+      <w:pPr>
+        <w:pStyle w:val="Heading2"/>
+      </w:pPr>
+      <w:bookmarkStart w:id="75" w:name="applications"/>
+      <w:r>
+        <w:t>Application</w:t>
+      </w:r>
+      <w:bookmarkEnd w:id="75"/>
+      <w:r>
+        <w:t xml:space="preserve"> Portfolio</w:t>
+      </w:r>
     </w:p>
     <w:p>
       <w:pPr>
         <w:pStyle w:val="Heading3"/>
       </w:pPr>
-      <w:bookmarkStart w:id="73" w:name="business-processes"/>
-      <w:r>
-        <w:t>Business Processes</w:t>
-      </w:r>
-      <w:bookmarkEnd w:id="73"/>
-    </w:p>
-    <w:p>
-      <w:pPr>
-        <w:pStyle w:val="Heading4"/>
-      </w:pPr>
-      <w:bookmarkStart w:id="74" w:name="recertification-of-accounts"/>
-      <w:r>
-        <w:t>Recertification of accounts</w:t>
-      </w:r>
-      <w:bookmarkEnd w:id="74"/>
+      <w:r>
+        <w:t>APIs</w:t>
+      </w:r>
+    </w:p>
+    <w:p>
+      <w:pPr>
+        <w:pStyle w:val="Heading4"/>
+      </w:pPr>
+      <w:r>
+        <w:t>HTTP</w:t>
+      </w:r>
+    </w:p>
+    <w:p>
+      <w:pPr>
+        <w:pStyle w:val="Heading4"/>
+      </w:pPr>
+      <w:r>
+        <w:t>S/LDAP</w:t>
+      </w:r>
+    </w:p>
+    <w:p>
+      <w:pPr>
+        <w:pStyle w:val="Heading4"/>
+      </w:pPr>
+      <w:r>
+        <w:t>RACF</w:t>
+      </w:r>
+    </w:p>
+    <w:p>
+      <w:pPr>
+        <w:pStyle w:val="Heading4"/>
+      </w:pPr>
+      <w:r>
+        <w:t>XACML</w:t>
+      </w:r>
     </w:p>
     <w:p>
       <w:pPr>
         <w:pStyle w:val="Heading2"/>
       </w:pPr>
-      <w:bookmarkStart w:id="75" w:name="information"/>
-      <w:r>
-        <w:t>Information</w:t>
-      </w:r>
-      <w:bookmarkEnd w:id="75"/>
-      <w:r>
-        <w:t>/Data Architecture</w:t>
-      </w:r>
-    </w:p>
-    <w:p>
-      <w:pPr>
-        <w:pStyle w:val="Heading2"/>
-      </w:pPr>
-      <w:bookmarkStart w:id="76" w:name="applications"/>
-      <w:r>
-        <w:t>Application</w:t>
+      <w:bookmarkStart w:id="76" w:name="technical"/>
+      <w:r>
+        <w:t>Technical</w:t>
       </w:r>
       <w:bookmarkEnd w:id="76"/>
-      <w:r>
-        <w:t xml:space="preserve"> Portfolio</w:t>
-      </w:r>
     </w:p>
     <w:p>
       <w:pPr>
         <w:pStyle w:val="Heading3"/>
       </w:pPr>
-      <w:r>
-        <w:t>APIs</w:t>
-      </w:r>
-    </w:p>
-    <w:p>
-      <w:pPr>
-        <w:pStyle w:val="Heading4"/>
-      </w:pPr>
-      <w:r>
-        <w:t>HTTP</w:t>
-      </w:r>
-    </w:p>
-    <w:p>
-      <w:pPr>
-        <w:pStyle w:val="Heading4"/>
-      </w:pPr>
-      <w:r>
-        <w:t>S/LDAP</w:t>
-      </w:r>
-    </w:p>
-    <w:p>
-      <w:pPr>
-        <w:pStyle w:val="Heading4"/>
-      </w:pPr>
-      <w:r>
-        <w:t>RACF</w:t>
-      </w:r>
-    </w:p>
-    <w:p>
-      <w:pPr>
-        <w:pStyle w:val="Heading4"/>
-      </w:pPr>
-      <w:r>
-        <w:t>XACML</w:t>
-      </w:r>
-    </w:p>
-    <w:p>
-      <w:pPr>
-        <w:pStyle w:val="Heading2"/>
-      </w:pPr>
-      <w:bookmarkStart w:id="77" w:name="technical"/>
-      <w:r>
-        <w:t>Technical</w:t>
+      <w:bookmarkStart w:id="77" w:name="repositories"/>
+      <w:r>
+        <w:t>Repositories</w:t>
       </w:r>
       <w:bookmarkEnd w:id="77"/>
     </w:p>
     <w:p>
       <w:pPr>
+        <w:pStyle w:val="Heading4"/>
+      </w:pPr>
+      <w:bookmarkStart w:id="78" w:name="relational-database"/>
+      <w:r>
+        <w:t>Relational Database</w:t>
+      </w:r>
+      <w:bookmarkEnd w:id="78"/>
+    </w:p>
+    <w:p>
+      <w:pPr>
+        <w:pStyle w:val="Heading5"/>
+      </w:pPr>
+      <w:bookmarkStart w:id="79" w:name="query-optimization"/>
+      <w:r>
+        <w:t>Query optimization</w:t>
+      </w:r>
+      <w:bookmarkEnd w:id="79"/>
+    </w:p>
+    <w:p>
+      <w:pPr>
+        <w:pStyle w:val="Heading5"/>
+      </w:pPr>
+      <w:bookmarkStart w:id="80" w:name="replication-limitations"/>
+      <w:r>
+        <w:t>Replication limitations</w:t>
+      </w:r>
+      <w:bookmarkEnd w:id="80"/>
+    </w:p>
+    <w:p>
+      <w:pPr>
+        <w:pStyle w:val="Heading4"/>
+      </w:pPr>
+      <w:bookmarkStart w:id="81" w:name="directories"/>
+      <w:r>
+        <w:t>Directories</w:t>
+      </w:r>
+      <w:bookmarkEnd w:id="81"/>
+    </w:p>
+    <w:p>
+      <w:pPr>
+        <w:pStyle w:val="Heading5"/>
+      </w:pPr>
+      <w:bookmarkStart w:id="82" w:name="historical-note---x.500"/>
+      <w:r>
+        <w:t>Historical note - X.500</w:t>
+      </w:r>
+      <w:bookmarkEnd w:id="82"/>
+    </w:p>
+    <w:p>
+      <w:pPr>
+        <w:pStyle w:val="Heading5"/>
+      </w:pPr>
+      <w:bookmarkStart w:id="83" w:name="slapd-and-its-descendents"/>
+      <w:r>
+        <w:t xml:space="preserve">SLAPD and its </w:t>
+      </w:r>
+      <w:bookmarkEnd w:id="83"/>
+      <w:r>
+        <w:t>descendants</w:t>
+      </w:r>
+    </w:p>
+    <w:p>
+      <w:pPr>
+        <w:pStyle w:val="Heading4"/>
+      </w:pPr>
+      <w:r>
+        <w:t>NoSQL databases</w:t>
+      </w:r>
+    </w:p>
+    <w:p>
+      <w:pPr>
+        <w:pStyle w:val="Heading5"/>
+      </w:pPr>
+      <w:r>
+        <w:t>Graph Databases</w:t>
+      </w:r>
+    </w:p>
+    <w:p>
+      <w:pPr>
+        <w:pStyle w:val="Heading4"/>
+      </w:pPr>
+      <w:r>
+        <w:t>Identity Provider (IdP) Trends</w:t>
+      </w:r>
+    </w:p>
+    <w:p>
+      <w:pPr>
+        <w:pStyle w:val="Heading5"/>
+      </w:pPr>
+      <w:r>
+        <w:t>Distributed Ledger (Blockchain)</w:t>
+      </w:r>
+    </w:p>
+    <w:p>
+      <w:pPr>
         <w:pStyle w:val="Heading3"/>
       </w:pPr>
-      <w:bookmarkStart w:id="78" w:name="repositories"/>
-      <w:r>
-        <w:t>Repositories</w:t>
-      </w:r>
-      <w:bookmarkEnd w:id="78"/>
-    </w:p>
-    <w:p>
-      <w:pPr>
-        <w:pStyle w:val="Heading4"/>
-      </w:pPr>
-      <w:bookmarkStart w:id="79" w:name="relational-database"/>
-      <w:r>
-        <w:t>Relational Database</w:t>
-      </w:r>
-      <w:bookmarkEnd w:id="79"/>
-    </w:p>
-    <w:p>
-      <w:pPr>
-        <w:pStyle w:val="Heading5"/>
-      </w:pPr>
-      <w:bookmarkStart w:id="80" w:name="query-optimization"/>
-      <w:r>
-        <w:t>Query optimization</w:t>
-      </w:r>
-      <w:bookmarkEnd w:id="80"/>
-    </w:p>
-    <w:p>
-      <w:pPr>
-        <w:pStyle w:val="Heading5"/>
-      </w:pPr>
-      <w:bookmarkStart w:id="81" w:name="replication-limitations"/>
-      <w:r>
-        <w:t>Replication limitations</w:t>
-      </w:r>
-      <w:bookmarkEnd w:id="81"/>
-    </w:p>
-    <w:p>
-      <w:pPr>
-        <w:pStyle w:val="Heading4"/>
-      </w:pPr>
-      <w:bookmarkStart w:id="82" w:name="directories"/>
-      <w:r>
-        <w:t>Directories</w:t>
-      </w:r>
-      <w:bookmarkEnd w:id="82"/>
-    </w:p>
-    <w:p>
-      <w:pPr>
-        <w:pStyle w:val="Heading5"/>
-      </w:pPr>
-      <w:bookmarkStart w:id="83" w:name="historical-note---x.500"/>
-      <w:r>
-        <w:t>Historical note - X.500</w:t>
-      </w:r>
-      <w:bookmarkEnd w:id="83"/>
-    </w:p>
-    <w:p>
-      <w:pPr>
-        <w:pStyle w:val="Heading5"/>
-      </w:pPr>
-      <w:bookmarkStart w:id="84" w:name="slapd-and-its-descendents"/>
-      <w:r>
-        <w:t xml:space="preserve">SLAPD and its </w:t>
-      </w:r>
-      <w:bookmarkEnd w:id="84"/>
-      <w:r>
-        <w:t>descendants</w:t>
-      </w:r>
-    </w:p>
-    <w:p>
-      <w:pPr>
-        <w:pStyle w:val="Heading4"/>
-      </w:pPr>
-      <w:r>
-        <w:t>NoSQL databases</w:t>
-      </w:r>
-    </w:p>
-    <w:p>
-      <w:pPr>
-        <w:pStyle w:val="Heading5"/>
-      </w:pPr>
-      <w:r>
-        <w:t>Graph Databases</w:t>
-      </w:r>
-    </w:p>
-    <w:p>
-      <w:pPr>
-        <w:pStyle w:val="Heading4"/>
-      </w:pPr>
-      <w:r>
-        <w:t>Identity Provider (IdP) Trends</w:t>
-      </w:r>
-    </w:p>
-    <w:p>
-      <w:pPr>
-        <w:pStyle w:val="Heading5"/>
-      </w:pPr>
-      <w:r>
-        <w:t>Distributed Ledger (Blockchain)</w:t>
-      </w:r>
-    </w:p>
-    <w:p>
-      <w:pPr>
-        <w:pStyle w:val="Heading3"/>
-      </w:pPr>
-      <w:bookmarkStart w:id="85" w:name="identity-provider-services"/>
+      <w:bookmarkStart w:id="84" w:name="identity-provider-services"/>
       <w:r>
         <w:lastRenderedPageBreak/>
         <w:t>Identity Provider Services</w:t>
       </w:r>
+      <w:bookmarkEnd w:id="84"/>
+    </w:p>
+    <w:p>
+      <w:pPr>
+        <w:pStyle w:val="Heading3"/>
+      </w:pPr>
+      <w:bookmarkStart w:id="85" w:name="protocols"/>
+      <w:r>
+        <w:t>Protocols</w:t>
+      </w:r>
       <w:bookmarkEnd w:id="85"/>
     </w:p>
     <w:p>
       <w:pPr>
+        <w:pStyle w:val="Heading4"/>
+      </w:pPr>
+      <w:bookmarkStart w:id="86" w:name="kerberos"/>
+      <w:r>
+        <w:t>Kerberos</w:t>
+      </w:r>
+      <w:bookmarkEnd w:id="86"/>
+    </w:p>
+    <w:p>
+      <w:pPr>
+        <w:pStyle w:val="Heading4"/>
+      </w:pPr>
+      <w:bookmarkStart w:id="87" w:name="lightweight-directory-access-protocol-ld"/>
+      <w:r>
+        <w:t>Lightweight Directory Access Protocol (LDAP)</w:t>
+      </w:r>
+      <w:bookmarkEnd w:id="87"/>
+    </w:p>
+    <w:p>
+      <w:pPr>
+        <w:pStyle w:val="Heading4"/>
+      </w:pPr>
+      <w:bookmarkStart w:id="88" w:name="scim"/>
+      <w:r>
+        <w:t>SCIM</w:t>
+      </w:r>
+      <w:bookmarkEnd w:id="88"/>
+    </w:p>
+    <w:p>
+      <w:pPr>
+        <w:pStyle w:val="Heading4"/>
+      </w:pPr>
+      <w:bookmarkStart w:id="89" w:name="saml"/>
+      <w:r>
+        <w:t>SAML</w:t>
+      </w:r>
+      <w:bookmarkEnd w:id="89"/>
+    </w:p>
+    <w:p>
+      <w:pPr>
+        <w:pStyle w:val="Heading5"/>
+      </w:pPr>
+      <w:bookmarkStart w:id="90" w:name="sp-initiated-vs-idp-initiated"/>
+      <w:r>
+        <w:t>SP Initiated vs IDP Initiated</w:t>
+      </w:r>
+      <w:bookmarkEnd w:id="90"/>
+    </w:p>
+    <w:p>
+      <w:pPr>
+        <w:pStyle w:val="Heading5"/>
+      </w:pPr>
+      <w:bookmarkStart w:id="91" w:name="bindings"/>
+      <w:r>
+        <w:t>Bindings</w:t>
+      </w:r>
+      <w:bookmarkEnd w:id="91"/>
+    </w:p>
+    <w:p>
+      <w:pPr>
+        <w:pStyle w:val="Heading4"/>
+      </w:pPr>
+      <w:bookmarkStart w:id="92" w:name="oidc"/>
+      <w:r>
+        <w:t>OIDC</w:t>
+      </w:r>
+      <w:bookmarkEnd w:id="92"/>
+    </w:p>
+    <w:p>
+      <w:pPr>
+        <w:pStyle w:val="Heading5"/>
+      </w:pPr>
+      <w:bookmarkStart w:id="93" w:name="authentications-flows"/>
+      <w:r>
+        <w:t>Authentications Flows</w:t>
+      </w:r>
+      <w:bookmarkEnd w:id="93"/>
+    </w:p>
+    <w:p>
+      <w:pPr>
+        <w:pStyle w:val="Heading4"/>
+      </w:pPr>
+      <w:bookmarkStart w:id="94" w:name="oauth"/>
+      <w:r>
+        <w:t>OAuth</w:t>
+      </w:r>
+      <w:bookmarkEnd w:id="94"/>
+    </w:p>
+    <w:p>
+      <w:pPr>
+        <w:pStyle w:val="Heading4"/>
+      </w:pPr>
+      <w:bookmarkStart w:id="95" w:name="ws-fed"/>
+      <w:r>
+        <w:t>WS-Fed</w:t>
+      </w:r>
+      <w:bookmarkEnd w:id="95"/>
+    </w:p>
+    <w:p>
+      <w:pPr>
+        <w:pStyle w:val="Heading4"/>
+      </w:pPr>
+      <w:bookmarkStart w:id="96" w:name="fido-u2f-and-uaf"/>
+      <w:r>
+        <w:t>FIDO U2F and UAF</w:t>
+      </w:r>
+      <w:bookmarkEnd w:id="96"/>
+    </w:p>
+    <w:p>
+      <w:pPr>
         <w:pStyle w:val="Heading3"/>
       </w:pPr>
-      <w:bookmarkStart w:id="86" w:name="protocols"/>
-      <w:r>
-        <w:t>Protocols</w:t>
-      </w:r>
-      <w:bookmarkEnd w:id="86"/>
-    </w:p>
-    <w:p>
-      <w:pPr>
-        <w:pStyle w:val="Heading4"/>
-      </w:pPr>
-      <w:bookmarkStart w:id="87" w:name="kerberos"/>
-      <w:r>
-        <w:t>Kerberos</w:t>
-      </w:r>
-      <w:bookmarkEnd w:id="87"/>
-    </w:p>
-    <w:p>
-      <w:pPr>
-        <w:pStyle w:val="Heading4"/>
-      </w:pPr>
-      <w:bookmarkStart w:id="88" w:name="lightweight-directory-access-protocol-ld"/>
-      <w:r>
-        <w:t>Lightweight Directory Access Protocol (LDAP)</w:t>
-      </w:r>
-      <w:bookmarkEnd w:id="88"/>
-    </w:p>
-    <w:p>
-      <w:pPr>
-        <w:pStyle w:val="Heading4"/>
-      </w:pPr>
-      <w:bookmarkStart w:id="89" w:name="scim"/>
-      <w:r>
-        <w:t>SCIM</w:t>
-      </w:r>
-      <w:bookmarkEnd w:id="89"/>
-    </w:p>
-    <w:p>
-      <w:pPr>
-        <w:pStyle w:val="Heading4"/>
-      </w:pPr>
-      <w:bookmarkStart w:id="90" w:name="saml"/>
-      <w:r>
-        <w:t>SAML</w:t>
-      </w:r>
-      <w:bookmarkEnd w:id="90"/>
-    </w:p>
-    <w:p>
-      <w:pPr>
-        <w:pStyle w:val="Heading5"/>
-      </w:pPr>
-      <w:bookmarkStart w:id="91" w:name="sp-initiated-vs-idp-initiated"/>
-      <w:r>
-        <w:t>SP Initiated vs IDP Initiated</w:t>
-      </w:r>
-      <w:bookmarkEnd w:id="91"/>
-    </w:p>
-    <w:p>
-      <w:pPr>
-        <w:pStyle w:val="Heading5"/>
-      </w:pPr>
-      <w:bookmarkStart w:id="92" w:name="bindings"/>
-      <w:r>
-        <w:t>Bindings</w:t>
-      </w:r>
-      <w:bookmarkEnd w:id="92"/>
-    </w:p>
-    <w:p>
-      <w:pPr>
-        <w:pStyle w:val="Heading4"/>
-      </w:pPr>
-      <w:bookmarkStart w:id="93" w:name="oidc"/>
-      <w:r>
-        <w:t>OIDC</w:t>
-      </w:r>
-      <w:bookmarkEnd w:id="93"/>
-    </w:p>
-    <w:p>
-      <w:pPr>
-        <w:pStyle w:val="Heading5"/>
-      </w:pPr>
-      <w:bookmarkStart w:id="94" w:name="authentications-flows"/>
-      <w:r>
-        <w:t>Authentications Flows</w:t>
-      </w:r>
-      <w:bookmarkEnd w:id="94"/>
-    </w:p>
-    <w:p>
-      <w:pPr>
-        <w:pStyle w:val="Heading4"/>
-      </w:pPr>
-      <w:bookmarkStart w:id="95" w:name="oauth"/>
-      <w:r>
-        <w:t>OAuth</w:t>
-      </w:r>
-      <w:bookmarkEnd w:id="95"/>
-    </w:p>
-    <w:p>
-      <w:pPr>
-        <w:pStyle w:val="Heading4"/>
-      </w:pPr>
-      <w:bookmarkStart w:id="96" w:name="ws-fed"/>
-      <w:r>
-        <w:t>WS-Fed</w:t>
-      </w:r>
-      <w:bookmarkEnd w:id="96"/>
-    </w:p>
-    <w:p>
-      <w:pPr>
-        <w:pStyle w:val="Heading4"/>
-      </w:pPr>
-      <w:bookmarkStart w:id="97" w:name="fido-u2f-and-uaf"/>
-      <w:r>
-        <w:t>FIDO U2F and UAF</w:t>
+      <w:bookmarkStart w:id="97" w:name="enterpise-control-of-cloud"/>
+      <w:r>
+        <w:t>Enterp</w:t>
+      </w:r>
+      <w:r>
+        <w:t>r</w:t>
+      </w:r>
+      <w:r>
+        <w:t>ise control of “Cloud”</w:t>
       </w:r>
       <w:bookmarkEnd w:id="97"/>
     </w:p>
     <w:p>
       <w:pPr>
+        <w:pStyle w:val="Heading4"/>
+      </w:pPr>
+      <w:bookmarkStart w:id="98" w:name="public-cloud-vs-private-cloud"/>
+      <w:r>
+        <w:t>Public Cloud vs Private Cloud</w:t>
+      </w:r>
+      <w:bookmarkEnd w:id="98"/>
+    </w:p>
+    <w:p>
+      <w:pPr>
+        <w:pStyle w:val="Heading4"/>
+      </w:pPr>
+      <w:bookmarkStart w:id="99" w:name="local-connectors-and-gateways"/>
+      <w:r>
+        <w:t>Local Connectors and Gateways</w:t>
+      </w:r>
+      <w:bookmarkEnd w:id="99"/>
+    </w:p>
+    <w:p>
+      <w:pPr>
+        <w:pStyle w:val="Heading4"/>
+      </w:pPr>
+      <w:bookmarkStart w:id="100" w:name="ipsec-vpn"/>
+      <w:r>
+        <w:t>IPSec VPN</w:t>
+      </w:r>
+      <w:bookmarkEnd w:id="100"/>
+    </w:p>
+    <w:p>
+      <w:pPr>
+        <w:pStyle w:val="Heading2"/>
+      </w:pPr>
+      <w:bookmarkStart w:id="101" w:name="recommended-practices"/>
+      <w:r>
+        <w:t>Recommended Practices</w:t>
+      </w:r>
+      <w:bookmarkEnd w:id="101"/>
+    </w:p>
+    <w:p>
+      <w:pPr>
         <w:pStyle w:val="Heading3"/>
       </w:pPr>
-      <w:bookmarkStart w:id="98" w:name="enterpise-control-of-cloud"/>
-      <w:r>
-        <w:t>Enterp</w:t>
-      </w:r>
-      <w:r>
-        <w:t>r</w:t>
-      </w:r>
-      <w:r>
-        <w:t>ise control of “Cloud”</w:t>
-      </w:r>
-      <w:bookmarkEnd w:id="98"/>
-    </w:p>
-    <w:p>
-      <w:pPr>
-        <w:pStyle w:val="Heading4"/>
-      </w:pPr>
-      <w:bookmarkStart w:id="99" w:name="public-cloud-vs-private-cloud"/>
-      <w:r>
-        <w:t>Public Cloud vs Private Cloud</w:t>
-      </w:r>
-      <w:bookmarkEnd w:id="99"/>
-    </w:p>
-    <w:p>
-      <w:pPr>
-        <w:pStyle w:val="Heading4"/>
-      </w:pPr>
-      <w:bookmarkStart w:id="100" w:name="local-connectors-and-gateways"/>
-      <w:r>
-        <w:t>Local Connectors and Gateways</w:t>
-      </w:r>
-      <w:bookmarkEnd w:id="100"/>
-    </w:p>
-    <w:p>
-      <w:pPr>
-        <w:pStyle w:val="Heading4"/>
-      </w:pPr>
-      <w:bookmarkStart w:id="101" w:name="ipsec-vpn"/>
-      <w:r>
-        <w:t>IPSec VPN</w:t>
-      </w:r>
-      <w:bookmarkEnd w:id="101"/>
+      <w:bookmarkStart w:id="102" w:name="design-for-security"/>
+      <w:r>
+        <w:t>Design for security</w:t>
+      </w:r>
+      <w:bookmarkEnd w:id="102"/>
     </w:p>
     <w:p>
       <w:pPr>
         <w:pStyle w:val="Heading2"/>
       </w:pPr>
-      <w:bookmarkStart w:id="102" w:name="recommended-practices"/>
-      <w:r>
-        <w:t>Recommended Practices</w:t>
-      </w:r>
-      <w:bookmarkEnd w:id="102"/>
+      <w:bookmarkStart w:id="103" w:name="governance-and-administration"/>
+      <w:r>
+        <w:t>Governance and Administration</w:t>
+      </w:r>
+      <w:bookmarkEnd w:id="103"/>
     </w:p>
     <w:p>
       <w:pPr>
         <w:pStyle w:val="Heading3"/>
       </w:pPr>
-      <w:bookmarkStart w:id="103" w:name="design-for-security"/>
-      <w:r>
-        <w:t>Design for security</w:t>
-      </w:r>
-      <w:bookmarkEnd w:id="103"/>
+      <w:bookmarkStart w:id="104" w:name="audit"/>
+      <w:r>
+        <w:t>Audit</w:t>
+      </w:r>
+      <w:bookmarkEnd w:id="104"/>
+    </w:p>
+    <w:p>
+      <w:pPr>
+        <w:pStyle w:val="Heading3"/>
+      </w:pPr>
+      <w:bookmarkStart w:id="105" w:name="monitoring"/>
+      <w:r>
+        <w:t>Monitoring</w:t>
+      </w:r>
+      <w:bookmarkEnd w:id="105"/>
+    </w:p>
+    <w:p>
+      <w:pPr>
+        <w:pStyle w:val="Heading1"/>
+      </w:pPr>
+      <w:bookmarkStart w:id="106" w:name="operational-considerations"/>
+      <w:r>
+        <w:t>Operational Considerations</w:t>
+      </w:r>
+      <w:bookmarkEnd w:id="106"/>
     </w:p>
     <w:p>
       <w:pPr>
         <w:pStyle w:val="Heading2"/>
       </w:pPr>
-      <w:bookmarkStart w:id="104" w:name="governance-and-administration"/>
-      <w:r>
-        <w:t>Governance and Administration</w:t>
-      </w:r>
-      <w:bookmarkEnd w:id="104"/>
-    </w:p>
-    <w:p>
-      <w:pPr>
-        <w:pStyle w:val="Heading3"/>
-      </w:pPr>
-      <w:bookmarkStart w:id="105" w:name="audit"/>
-      <w:r>
-        <w:t>Audit</w:t>
-      </w:r>
-      <w:bookmarkEnd w:id="105"/>
-    </w:p>
-    <w:p>
-      <w:pPr>
-        <w:pStyle w:val="Heading3"/>
-      </w:pPr>
-      <w:bookmarkStart w:id="106" w:name="monitoring"/>
-      <w:r>
-        <w:t>Monitoring</w:t>
-      </w:r>
-      <w:bookmarkEnd w:id="106"/>
-    </w:p>
-    <w:p>
-      <w:pPr>
-        <w:pStyle w:val="Heading1"/>
-      </w:pPr>
-      <w:bookmarkStart w:id="107" w:name="operational-considerations"/>
-      <w:r>
-        <w:t>Operational Considerations</w:t>
+      <w:bookmarkStart w:id="107" w:name="account-recovery"/>
+      <w:r>
+        <w:t>Account recovery</w:t>
       </w:r>
       <w:bookmarkEnd w:id="107"/>
     </w:p>
@@ -2868,68 +2876,42 @@
       <w:pPr>
         <w:pStyle w:val="Heading2"/>
       </w:pPr>
-      <w:bookmarkStart w:id="108" w:name="account-recovery"/>
-      <w:r>
-        <w:t>Account recovery</w:t>
-      </w:r>
-      <w:bookmarkEnd w:id="108"/>
-    </w:p>
-    <w:p>
-      <w:pPr>
-        <w:pStyle w:val="Heading2"/>
-      </w:pPr>
-      <w:bookmarkStart w:id="109" w:name="call-centers"/>
+      <w:bookmarkStart w:id="108" w:name="call-centers"/>
       <w:r>
         <w:lastRenderedPageBreak/>
         <w:t>Call centers</w:t>
       </w:r>
+      <w:bookmarkEnd w:id="108"/>
+    </w:p>
+    <w:p>
+      <w:pPr>
+        <w:pStyle w:val="Heading2"/>
+      </w:pPr>
+      <w:bookmarkStart w:id="109" w:name="engagement-of-user-for-their-own-securit"/>
+      <w:r>
+        <w:t>Engagement of user for their own security</w:t>
+      </w:r>
       <w:bookmarkEnd w:id="109"/>
     </w:p>
     <w:p>
       <w:pPr>
         <w:pStyle w:val="Heading2"/>
       </w:pPr>
-      <w:bookmarkStart w:id="110" w:name="engagement-of-user-for-their-own-securit"/>
-      <w:r>
-        <w:t>Engagement of user for their own security</w:t>
+      <w:bookmarkStart w:id="110" w:name="security-events-and-operations"/>
+      <w:r>
+        <w:t>Security events and operations</w:t>
       </w:r>
       <w:bookmarkEnd w:id="110"/>
     </w:p>
     <w:p>
       <w:pPr>
-        <w:pStyle w:val="Heading2"/>
-      </w:pPr>
-      <w:bookmarkStart w:id="111" w:name="security-events-and-operations"/>
-      <w:r>
-        <w:t>Security events and operations</w:t>
+        <w:pStyle w:val="Heading1"/>
+      </w:pPr>
+      <w:bookmarkStart w:id="111" w:name="project-management"/>
+      <w:r>
+        <w:t>Project Management</w:t>
       </w:r>
       <w:bookmarkEnd w:id="111"/>
-    </w:p>
-    <w:p>
-      <w:pPr>
-        <w:pStyle w:val="Heading1"/>
-      </w:pPr>
-      <w:bookmarkStart w:id="112" w:name="project-management"/>
-      <w:r>
-        <w:t>Project Management</w:t>
-      </w:r>
-      <w:bookmarkEnd w:id="112"/>
-    </w:p>
-    <w:p>
-      <w:pPr>
-        <w:pStyle w:val="Heading2"/>
-      </w:pPr>
-      <w:r>
-        <w:t>Introduction</w:t>
-      </w:r>
-    </w:p>
-    <w:p>
-      <w:pPr>
-        <w:pStyle w:val="Heading2"/>
-      </w:pPr>
-      <w:r>
-        <w:t>Importance of Project Management</w:t>
-      </w:r>
     </w:p>
     <w:p>
       <w:pPr>
@@ -2937,28 +2919,203 @@
         <w:spacing w:before="0" w:beforeAutospacing="0" w:after="0" w:afterAutospacing="0"/>
       </w:pPr>
       <w:r>
-        <w:t xml:space="preserve">Abstract: </w:t>
-      </w:r>
-      <w:r>
         <w:rPr>
           <w:rFonts w:ascii="Arial" w:hAnsi="Arial" w:cs="Arial"/>
           <w:color w:val="000000"/>
+          <w:sz w:val="20"/>
+          <w:szCs w:val="20"/>
+        </w:rPr>
+        <w:t xml:space="preserve">Many Identity and Access Management (IAM) projects proceed without a project manager. In these </w:t>
+      </w:r>
+      <w:proofErr w:type="gramStart"/>
+      <w:r>
+        <w:rPr>
+          <w:rFonts w:ascii="Arial" w:hAnsi="Arial" w:cs="Arial"/>
+          <w:color w:val="000000"/>
+          <w:sz w:val="20"/>
+          <w:szCs w:val="20"/>
+        </w:rPr>
+        <w:t>cases</w:t>
+      </w:r>
+      <w:proofErr w:type="gramEnd"/>
+      <w:r>
+        <w:rPr>
+          <w:rFonts w:ascii="Arial" w:hAnsi="Arial" w:cs="Arial"/>
+          <w:color w:val="000000"/>
+          <w:sz w:val="20"/>
+          <w:szCs w:val="20"/>
+        </w:rPr>
+        <w:t xml:space="preserve"> the IT group in charge of identity management are left to deploy the required solution in the absence of any overarching management. While this is sometimes seen as the most expedient way to get a system installed or updated, it is short-sighted and likely to cost the </w:t>
+      </w:r>
+      <w:proofErr w:type="spellStart"/>
+      <w:r>
+        <w:rPr>
+          <w:rFonts w:ascii="Arial" w:hAnsi="Arial" w:cs="Arial"/>
+          <w:color w:val="000000"/>
+          <w:sz w:val="20"/>
+          <w:szCs w:val="20"/>
+        </w:rPr>
+        <w:t>organisation</w:t>
+      </w:r>
+      <w:proofErr w:type="spellEnd"/>
+      <w:r>
+        <w:rPr>
+          <w:rFonts w:ascii="Arial" w:hAnsi="Arial" w:cs="Arial"/>
+          <w:color w:val="000000"/>
+          <w:sz w:val="20"/>
+          <w:szCs w:val="20"/>
+        </w:rPr>
+        <w:t xml:space="preserve"> more money in the longer term. An IAM solution touches so many systems within an </w:t>
+      </w:r>
+      <w:proofErr w:type="spellStart"/>
+      <w:r>
+        <w:rPr>
+          <w:rFonts w:ascii="Arial" w:hAnsi="Arial" w:cs="Arial"/>
+          <w:color w:val="000000"/>
+          <w:sz w:val="20"/>
+          <w:szCs w:val="20"/>
+        </w:rPr>
+        <w:t>organisation</w:t>
+      </w:r>
+      <w:proofErr w:type="spellEnd"/>
+      <w:r>
+        <w:rPr>
+          <w:rFonts w:ascii="Arial" w:hAnsi="Arial" w:cs="Arial"/>
+          <w:color w:val="000000"/>
+          <w:sz w:val="20"/>
+          <w:szCs w:val="20"/>
+        </w:rPr>
+        <w:t xml:space="preserve"> and is dependent on the current and planned condition of so many applications that to deploy a solution without properly considering the impact, managing the required resources and keeping management advised of progress, will result in a substandard deployment.</w:t>
+      </w:r>
+    </w:p>
+    <w:p>
+      <w:pPr>
+        <w:spacing w:after="0"/>
+        <w:rPr>
+          <w:rFonts w:ascii="Times New Roman" w:eastAsia="Times New Roman" w:hAnsi="Times New Roman" w:cs="Times New Roman"/>
+        </w:rPr>
+      </w:pPr>
+    </w:p>
+    <w:p>
+      <w:pPr>
+        <w:spacing w:after="0"/>
+        <w:rPr>
+          <w:rFonts w:ascii="Times New Roman" w:eastAsia="Times New Roman" w:hAnsi="Times New Roman" w:cs="Times New Roman"/>
+        </w:rPr>
+      </w:pPr>
+      <w:r>
+        <w:rPr>
+          <w:rFonts w:ascii="Arial" w:eastAsia="Times New Roman" w:hAnsi="Arial" w:cs="Arial"/>
+          <w:color w:val="000000"/>
+          <w:sz w:val="20"/>
+          <w:szCs w:val="20"/>
+        </w:rPr>
+        <w:t>Here we look at two ways to manage a project – “Classic”, sometimes called Waterfall, and “Agile, a way to manage projects that accommodates changes that inevitably arise during the course of a project.</w:t>
+      </w:r>
+    </w:p>
+    <w:p>
+      <w:pPr>
+        <w:spacing w:after="0"/>
+        <w:rPr>
+          <w:rFonts w:ascii="Times New Roman" w:eastAsia="Times New Roman" w:hAnsi="Times New Roman" w:cs="Times New Roman"/>
+        </w:rPr>
+      </w:pPr>
+    </w:p>
+    <w:p>
+      <w:pPr>
+        <w:spacing w:after="0"/>
+        <w:rPr>
+          <w:rFonts w:ascii="Times New Roman" w:eastAsia="Times New Roman" w:hAnsi="Times New Roman" w:cs="Times New Roman"/>
+        </w:rPr>
+      </w:pPr>
+      <w:r>
+        <w:rPr>
+          <w:rFonts w:ascii="Arial" w:eastAsia="Times New Roman" w:hAnsi="Arial" w:cs="Arial"/>
+          <w:color w:val="000000"/>
+          <w:sz w:val="20"/>
+          <w:szCs w:val="20"/>
+        </w:rPr>
+        <w:t>Reference is made to the Project Management Institute (PMI) Framework. This document in no way seeks to replicate the PMI’s methodology or replace the project management training that the PMI provides. The reader is referred to the PMI Body of Knowledge for further information.</w:t>
+      </w:r>
+    </w:p>
+    <w:p>
+      <w:pPr>
+        <w:pStyle w:val="BodyText"/>
+      </w:pPr>
+    </w:p>
+    <w:p>
+      <w:pPr>
+        <w:pStyle w:val="Heading2"/>
+        <w:rPr>
+          <w:rFonts w:eastAsia="Times New Roman"/>
+        </w:rPr>
+      </w:pPr>
+      <w:r>
+        <w:rPr>
+          <w:rFonts w:eastAsia="Times New Roman"/>
+        </w:rPr>
+        <w:t>Project Management Institute</w:t>
+      </w:r>
+      <w:r>
+        <w:rPr>
+          <w:rFonts w:eastAsia="Times New Roman"/>
+        </w:rPr>
+        <w:t xml:space="preserve"> Framework</w:t>
+      </w:r>
+    </w:p>
+    <w:p>
+      <w:pPr>
+        <w:pStyle w:val="Heading2"/>
+        <w:rPr>
+          <w:rFonts w:eastAsia="Times New Roman"/>
+        </w:rPr>
+      </w:pPr>
+      <w:r>
+        <w:rPr>
+          <w:rFonts w:eastAsia="Times New Roman"/>
+        </w:rPr>
+        <w:t>New Implementation Projects</w:t>
+      </w:r>
+    </w:p>
+    <w:p>
+      <w:pPr>
+        <w:pStyle w:val="Heading2"/>
+        <w:rPr>
+          <w:rFonts w:eastAsia="Times New Roman"/>
+        </w:rPr>
+      </w:pPr>
+      <w:r>
+        <w:rPr>
+          <w:rFonts w:eastAsia="Times New Roman"/>
+        </w:rPr>
+        <w:t>Migration Projects</w:t>
+      </w:r>
+    </w:p>
+    <w:p>
+      <w:pPr>
+        <w:pStyle w:val="Heading2"/>
+        <w:rPr>
+          <w:rFonts w:ascii="Calibri" w:eastAsia="Times New Roman" w:hAnsi="Calibri" w:cs="Calibri"/>
+          <w:color w:val="201F1E"/>
           <w:sz w:val="22"/>
           <w:szCs w:val="22"/>
         </w:rPr>
-        <w:t xml:space="preserve">Many Identity and Access Management (IAM) projects proceed without a project manager. In these </w:t>
-      </w:r>
-      <w:proofErr w:type="gramStart"/>
-      <w:r>
-        <w:rPr>
-          <w:rFonts w:ascii="Arial" w:hAnsi="Arial" w:cs="Arial"/>
-          <w:color w:val="000000"/>
+      </w:pPr>
+      <w:r>
+        <w:rPr>
+          <w:rFonts w:eastAsia="Times New Roman"/>
+        </w:rPr>
+        <w:t>Project Management Office Issues</w:t>
+      </w:r>
+      <w:r>
+        <w:rPr>
+          <w:rFonts w:ascii="Calibri" w:eastAsia="Times New Roman" w:hAnsi="Calibri" w:cs="Calibri"/>
+          <w:color w:val="201F1E"/>
           <w:sz w:val="22"/>
           <w:szCs w:val="22"/>
         </w:rPr>
-        <w:t>cases</w:t>
-      </w:r>
-      <w:proofErr w:type="gramEnd"/>
+        <w:t> </w:t>
+      </w:r>
       <w:r>
         <w:rPr>
           <w:rFonts w:ascii="Arial" w:hAnsi="Arial" w:cs="Arial"/>
@@ -2966,82 +3123,7 @@
           <w:sz w:val="22"/>
           <w:szCs w:val="22"/>
         </w:rPr>
-        <w:t xml:space="preserve"> the IT group in charge of identity management are left to deploy the required solution in the absence of any overarching management. While this is sometimes seen as the most expedient way to get a system installed or updated, it is short-sighted and likely to cost the </w:t>
-      </w:r>
-      <w:proofErr w:type="spellStart"/>
-      <w:r>
-        <w:rPr>
-          <w:rFonts w:ascii="Arial" w:hAnsi="Arial" w:cs="Arial"/>
-          <w:color w:val="000000"/>
-          <w:sz w:val="22"/>
-          <w:szCs w:val="22"/>
-        </w:rPr>
-        <w:t>organisation</w:t>
-      </w:r>
-      <w:proofErr w:type="spellEnd"/>
-      <w:r>
-        <w:rPr>
-          <w:rFonts w:ascii="Arial" w:hAnsi="Arial" w:cs="Arial"/>
-          <w:color w:val="000000"/>
-          <w:sz w:val="22"/>
-          <w:szCs w:val="22"/>
-        </w:rPr>
-        <w:t xml:space="preserve"> more money in the longer term. An IAM solution touches so many systems within an </w:t>
-      </w:r>
-      <w:proofErr w:type="spellStart"/>
-      <w:r>
-        <w:rPr>
-          <w:rFonts w:ascii="Arial" w:hAnsi="Arial" w:cs="Arial"/>
-          <w:color w:val="000000"/>
-          <w:sz w:val="22"/>
-          <w:szCs w:val="22"/>
-        </w:rPr>
-        <w:t>organisation</w:t>
-      </w:r>
-      <w:proofErr w:type="spellEnd"/>
-      <w:r>
-        <w:rPr>
-          <w:rFonts w:ascii="Arial" w:hAnsi="Arial" w:cs="Arial"/>
-          <w:color w:val="000000"/>
-          <w:sz w:val="22"/>
-          <w:szCs w:val="22"/>
-        </w:rPr>
-        <w:t xml:space="preserve"> and is dependent on the current and planned condition of so many applications that to deploy a solution without properly considering the impact, managing the required resources and keeping management advised of progress, will result in a substandard deployment.</w:t>
-      </w:r>
-    </w:p>
-    <w:p>
-      <w:pPr>
-        <w:pStyle w:val="NormalWeb"/>
-        <w:spacing w:before="0" w:beforeAutospacing="0" w:after="0" w:afterAutospacing="0"/>
-      </w:pPr>
-      <w:r>
-        <w:rPr>
-          <w:rFonts w:ascii="Arial" w:hAnsi="Arial" w:cs="Arial"/>
-          <w:color w:val="000000"/>
-          <w:sz w:val="22"/>
-          <w:szCs w:val="22"/>
-        </w:rPr>
-        <w:t xml:space="preserve">Project management does have a cost, it is typically between 5-10% of a project’s total expenditure but it represents the best return in comparison to any other investment an </w:t>
-      </w:r>
-      <w:proofErr w:type="spellStart"/>
-      <w:r>
-        <w:rPr>
-          <w:rFonts w:ascii="Arial" w:hAnsi="Arial" w:cs="Arial"/>
-          <w:color w:val="000000"/>
-          <w:sz w:val="22"/>
-          <w:szCs w:val="22"/>
-        </w:rPr>
-        <w:t>organisation</w:t>
-      </w:r>
-      <w:proofErr w:type="spellEnd"/>
-      <w:r>
-        <w:rPr>
-          <w:rFonts w:ascii="Arial" w:hAnsi="Arial" w:cs="Arial"/>
-          <w:color w:val="000000"/>
-          <w:sz w:val="22"/>
-          <w:szCs w:val="22"/>
-        </w:rPr>
-        <w:t xml:space="preserve"> is likely to be afforded.</w:t>
+        <w:t> </w:t>
       </w:r>
     </w:p>
     <w:p>
@@ -3051,724 +3133,87 @@
     </w:p>
     <w:p>
       <w:pPr>
+        <w:pStyle w:val="Heading1"/>
+      </w:pPr>
+      <w:bookmarkStart w:id="112" w:name="iam-knowledge-sharing"/>
+      <w:r>
+        <w:lastRenderedPageBreak/>
+        <w:t xml:space="preserve">IAM Knowledge </w:t>
+      </w:r>
+      <w:r>
+        <w:t>Sharing</w:t>
+      </w:r>
+      <w:bookmarkEnd w:id="112"/>
+    </w:p>
+    <w:p>
+      <w:pPr>
         <w:pStyle w:val="Heading2"/>
       </w:pPr>
       <w:r>
-        <w:t>Characteristics of a Project Manager</w:t>
-      </w:r>
-    </w:p>
-    <w:p>
-      <w:pPr>
-        <w:pStyle w:val="NormalWeb"/>
-        <w:spacing w:before="0" w:beforeAutospacing="0" w:after="0" w:afterAutospacing="0"/>
-      </w:pPr>
-      <w:r>
-        <w:t xml:space="preserve">Abstract: </w:t>
-      </w:r>
-      <w:r>
-        <w:rPr>
-          <w:rFonts w:ascii="Arial" w:hAnsi="Arial" w:cs="Arial"/>
-          <w:color w:val="000000"/>
-          <w:sz w:val="22"/>
-          <w:szCs w:val="22"/>
-        </w:rPr>
-        <w:t xml:space="preserve">Too often, in the IT sector, a project manager </w:t>
-      </w:r>
-      <w:proofErr w:type="gramStart"/>
-      <w:r>
-        <w:rPr>
-          <w:rFonts w:ascii="Arial" w:hAnsi="Arial" w:cs="Arial"/>
-          <w:color w:val="000000"/>
-          <w:sz w:val="22"/>
-          <w:szCs w:val="22"/>
-        </w:rPr>
-        <w:t>is  low</w:t>
-      </w:r>
-      <w:proofErr w:type="gramEnd"/>
-      <w:r>
-        <w:rPr>
-          <w:rFonts w:ascii="Arial" w:hAnsi="Arial" w:cs="Arial"/>
-          <w:color w:val="000000"/>
-          <w:sz w:val="22"/>
-          <w:szCs w:val="22"/>
-        </w:rPr>
-        <w:t>-level employee who is expected to bring a project in on time and within budget with minimal assistance from upper management and minimal visibility within the organization. In reality a project manager needs sufficient resources to allow him or her to adequately monitor and manage their project, and regular communications with a steering committee consisting of representatives from upper management. There are two prime characteristics that are essential to a project manager:</w:t>
-      </w:r>
-    </w:p>
-    <w:tbl>
-      <w:tblPr>
-        <w:tblW w:w="0" w:type="auto"/>
-        <w:tblCellMar>
-          <w:top w:w="15" w:type="dxa"/>
-          <w:left w:w="15" w:type="dxa"/>
-          <w:bottom w:w="15" w:type="dxa"/>
-          <w:right w:w="15" w:type="dxa"/>
-        </w:tblCellMar>
-        <w:tblLook w:val="04A0" w:firstRow="1" w:lastRow="0" w:firstColumn="1" w:lastColumn="0" w:noHBand="0" w:noVBand="1"/>
-      </w:tblPr>
-      <w:tblGrid>
-        <w:gridCol w:w="1448"/>
-        <w:gridCol w:w="8112"/>
-      </w:tblGrid>
-      <w:tr>
-        <w:trPr>
-          <w:trHeight w:val="1000"/>
-        </w:trPr>
-        <w:tc>
-          <w:tcPr>
-            <w:tcW w:w="0" w:type="auto"/>
-            <w:tcMar>
-              <w:top w:w="100" w:type="dxa"/>
-              <w:left w:w="100" w:type="dxa"/>
-              <w:bottom w:w="100" w:type="dxa"/>
-              <w:right w:w="100" w:type="dxa"/>
-            </w:tcMar>
-            <w:hideMark/>
-          </w:tcPr>
-          <w:p>
-            <w:pPr>
-              <w:spacing w:after="0"/>
-              <w:rPr>
-                <w:rFonts w:ascii="Times New Roman" w:eastAsia="Times New Roman" w:hAnsi="Times New Roman" w:cs="Times New Roman"/>
-              </w:rPr>
-            </w:pPr>
-            <w:r>
-              <w:rPr>
-                <w:rFonts w:ascii="Arial" w:eastAsia="Times New Roman" w:hAnsi="Arial" w:cs="Arial"/>
-                <w:color w:val="000000"/>
-                <w:sz w:val="22"/>
-                <w:szCs w:val="22"/>
-              </w:rPr>
-              <w:t>Predictability</w:t>
-            </w:r>
-          </w:p>
-        </w:tc>
-        <w:tc>
-          <w:tcPr>
-            <w:tcW w:w="0" w:type="auto"/>
-            <w:tcMar>
-              <w:top w:w="100" w:type="dxa"/>
-              <w:left w:w="100" w:type="dxa"/>
-              <w:bottom w:w="100" w:type="dxa"/>
-              <w:right w:w="100" w:type="dxa"/>
-            </w:tcMar>
-            <w:hideMark/>
-          </w:tcPr>
-          <w:p>
-            <w:pPr>
-              <w:spacing w:after="0"/>
-              <w:rPr>
-                <w:rFonts w:ascii="Times New Roman" w:eastAsia="Times New Roman" w:hAnsi="Times New Roman" w:cs="Times New Roman"/>
-              </w:rPr>
-            </w:pPr>
-            <w:r>
-              <w:rPr>
-                <w:rFonts w:ascii="Arial" w:eastAsia="Times New Roman" w:hAnsi="Arial" w:cs="Arial"/>
-                <w:color w:val="000000"/>
-                <w:sz w:val="22"/>
-                <w:szCs w:val="22"/>
-              </w:rPr>
-              <w:t>Management doesn’t like surprises. A project manager should determine and report on a project’s duration and related costs to a defined degree of confidence.</w:t>
-            </w:r>
-          </w:p>
-        </w:tc>
-      </w:tr>
-      <w:tr>
-        <w:trPr>
-          <w:trHeight w:val="1820"/>
-        </w:trPr>
-        <w:tc>
-          <w:tcPr>
-            <w:tcW w:w="0" w:type="auto"/>
-            <w:tcMar>
-              <w:top w:w="100" w:type="dxa"/>
-              <w:left w:w="100" w:type="dxa"/>
-              <w:bottom w:w="100" w:type="dxa"/>
-              <w:right w:w="100" w:type="dxa"/>
-            </w:tcMar>
-            <w:hideMark/>
-          </w:tcPr>
-          <w:p>
-            <w:pPr>
-              <w:spacing w:after="0"/>
-              <w:rPr>
-                <w:rFonts w:ascii="Times New Roman" w:eastAsia="Times New Roman" w:hAnsi="Times New Roman" w:cs="Times New Roman"/>
-              </w:rPr>
-            </w:pPr>
-            <w:r>
-              <w:rPr>
-                <w:rFonts w:ascii="Arial" w:eastAsia="Times New Roman" w:hAnsi="Arial" w:cs="Arial"/>
-                <w:color w:val="000000"/>
-                <w:sz w:val="22"/>
-                <w:szCs w:val="22"/>
-              </w:rPr>
-              <w:t>Flexibility</w:t>
-            </w:r>
-          </w:p>
-        </w:tc>
-        <w:tc>
-          <w:tcPr>
-            <w:tcW w:w="0" w:type="auto"/>
-            <w:tcMar>
-              <w:top w:w="100" w:type="dxa"/>
-              <w:left w:w="100" w:type="dxa"/>
-              <w:bottom w:w="100" w:type="dxa"/>
-              <w:right w:w="100" w:type="dxa"/>
-            </w:tcMar>
-            <w:hideMark/>
-          </w:tcPr>
-          <w:p>
-            <w:pPr>
-              <w:spacing w:after="0"/>
-              <w:rPr>
-                <w:rFonts w:ascii="Times New Roman" w:eastAsia="Times New Roman" w:hAnsi="Times New Roman" w:cs="Times New Roman"/>
-              </w:rPr>
-            </w:pPr>
-            <w:r>
-              <w:rPr>
-                <w:rFonts w:ascii="Arial" w:eastAsia="Times New Roman" w:hAnsi="Arial" w:cs="Arial"/>
-                <w:color w:val="000000"/>
-                <w:sz w:val="22"/>
-                <w:szCs w:val="22"/>
-              </w:rPr>
-              <w:t xml:space="preserve">Gone are the days when a project manager slavishly followed an approved Gantt chart to the detriment of anyone who wants a change. IT projects will typically undergo several baseline changes during execution to </w:t>
-            </w:r>
-            <w:proofErr w:type="gramStart"/>
-            <w:r>
-              <w:rPr>
-                <w:rFonts w:ascii="Arial" w:eastAsia="Times New Roman" w:hAnsi="Arial" w:cs="Arial"/>
-                <w:color w:val="000000"/>
-                <w:sz w:val="22"/>
-                <w:szCs w:val="22"/>
-              </w:rPr>
-              <w:t>accommodate:</w:t>
-            </w:r>
-            <w:proofErr w:type="gramEnd"/>
-            <w:r>
-              <w:rPr>
-                <w:rFonts w:ascii="Arial" w:eastAsia="Times New Roman" w:hAnsi="Arial" w:cs="Arial"/>
-                <w:color w:val="000000"/>
-                <w:sz w:val="22"/>
-                <w:szCs w:val="22"/>
-              </w:rPr>
-              <w:t xml:space="preserve"> scope changes, dependencies on other projects and changes in resource availability.</w:t>
-            </w:r>
-          </w:p>
-        </w:tc>
-      </w:tr>
-    </w:tbl>
-    <w:p>
-      <w:pPr>
-        <w:spacing w:after="0"/>
-        <w:rPr>
-          <w:rFonts w:ascii="Times New Roman" w:eastAsia="Times New Roman" w:hAnsi="Times New Roman" w:cs="Times New Roman"/>
-        </w:rPr>
-      </w:pPr>
-      <w:r>
-        <w:rPr>
-          <w:rFonts w:ascii="Arial" w:eastAsia="Times New Roman" w:hAnsi="Arial" w:cs="Arial"/>
-          <w:color w:val="000000"/>
-          <w:sz w:val="22"/>
-          <w:szCs w:val="22"/>
-        </w:rPr>
-        <w:t>Project managers require competence in the five components of project management:</w:t>
-      </w:r>
-    </w:p>
-    <w:p>
-      <w:pPr>
-        <w:spacing w:after="0"/>
-        <w:rPr>
-          <w:rFonts w:ascii="Times New Roman" w:eastAsia="Times New Roman" w:hAnsi="Times New Roman" w:cs="Times New Roman"/>
-        </w:rPr>
-      </w:pPr>
-      <w:r>
-        <w:rPr>
-          <w:rFonts w:ascii="Arial" w:eastAsia="Times New Roman" w:hAnsi="Arial" w:cs="Arial"/>
-          <w:color w:val="000000"/>
-          <w:sz w:val="22"/>
-          <w:szCs w:val="22"/>
-        </w:rPr>
-        <w:lastRenderedPageBreak/>
-        <w:t>-          Planning</w:t>
-      </w:r>
-    </w:p>
-    <w:p>
-      <w:pPr>
-        <w:spacing w:after="0"/>
-        <w:rPr>
-          <w:rFonts w:ascii="Times New Roman" w:eastAsia="Times New Roman" w:hAnsi="Times New Roman" w:cs="Times New Roman"/>
-        </w:rPr>
-      </w:pPr>
-      <w:r>
-        <w:rPr>
-          <w:rFonts w:ascii="Arial" w:eastAsia="Times New Roman" w:hAnsi="Arial" w:cs="Arial"/>
-          <w:color w:val="000000"/>
-          <w:sz w:val="22"/>
-          <w:szCs w:val="22"/>
-        </w:rPr>
-        <w:t xml:space="preserve">-          </w:t>
-      </w:r>
-      <w:proofErr w:type="spellStart"/>
-      <w:r>
-        <w:rPr>
-          <w:rFonts w:ascii="Arial" w:eastAsia="Times New Roman" w:hAnsi="Arial" w:cs="Arial"/>
-          <w:color w:val="000000"/>
-          <w:sz w:val="22"/>
-          <w:szCs w:val="22"/>
-        </w:rPr>
-        <w:t>Organising</w:t>
-      </w:r>
-      <w:proofErr w:type="spellEnd"/>
-    </w:p>
-    <w:p>
-      <w:pPr>
-        <w:spacing w:after="0"/>
-        <w:rPr>
-          <w:rFonts w:ascii="Times New Roman" w:eastAsia="Times New Roman" w:hAnsi="Times New Roman" w:cs="Times New Roman"/>
-        </w:rPr>
-      </w:pPr>
-      <w:r>
-        <w:rPr>
-          <w:rFonts w:ascii="Arial" w:eastAsia="Times New Roman" w:hAnsi="Arial" w:cs="Arial"/>
-          <w:color w:val="000000"/>
-          <w:sz w:val="22"/>
-          <w:szCs w:val="22"/>
-        </w:rPr>
-        <w:t>-          Resourcing</w:t>
-      </w:r>
-    </w:p>
-    <w:p>
-      <w:pPr>
-        <w:spacing w:after="0"/>
-        <w:rPr>
-          <w:rFonts w:ascii="Times New Roman" w:eastAsia="Times New Roman" w:hAnsi="Times New Roman" w:cs="Times New Roman"/>
-        </w:rPr>
-      </w:pPr>
-      <w:r>
-        <w:rPr>
-          <w:rFonts w:ascii="Arial" w:eastAsia="Times New Roman" w:hAnsi="Arial" w:cs="Arial"/>
-          <w:color w:val="000000"/>
-          <w:sz w:val="22"/>
-          <w:szCs w:val="22"/>
-        </w:rPr>
-        <w:t>-          Directing</w:t>
-      </w:r>
-    </w:p>
-    <w:p>
-      <w:pPr>
-        <w:spacing w:after="0"/>
-        <w:rPr>
-          <w:rFonts w:ascii="Times New Roman" w:eastAsia="Times New Roman" w:hAnsi="Times New Roman" w:cs="Times New Roman"/>
-        </w:rPr>
-      </w:pPr>
-      <w:r>
-        <w:rPr>
-          <w:rFonts w:ascii="Arial" w:eastAsia="Times New Roman" w:hAnsi="Arial" w:cs="Arial"/>
-          <w:color w:val="000000"/>
-          <w:sz w:val="22"/>
-          <w:szCs w:val="22"/>
-        </w:rPr>
-        <w:t>-          Controlling</w:t>
-      </w:r>
-    </w:p>
-    <w:p>
-      <w:pPr>
-        <w:pStyle w:val="BodyText"/>
-      </w:pPr>
+        <w:t>Independent Organizations</w:t>
+      </w:r>
     </w:p>
     <w:p>
       <w:pPr>
         <w:pStyle w:val="Heading2"/>
       </w:pPr>
-      <w:r>
-        <w:t>PMI Framework</w:t>
-      </w:r>
-    </w:p>
-    <w:p>
-      <w:pPr>
-        <w:rPr>
-          <w:rFonts w:ascii="Times New Roman" w:eastAsia="Times New Roman" w:hAnsi="Times New Roman" w:cs="Times New Roman"/>
-        </w:rPr>
-      </w:pPr>
-      <w:r>
-        <w:t xml:space="preserve">Abstract: </w:t>
-      </w:r>
-      <w:r>
-        <w:rPr>
-          <w:rFonts w:ascii="Arial" w:eastAsia="Times New Roman" w:hAnsi="Arial" w:cs="Arial"/>
-          <w:color w:val="000000"/>
-          <w:sz w:val="22"/>
-          <w:szCs w:val="22"/>
-        </w:rPr>
-        <w:t>By definition a project must have a start and a finish. Business-as-usual is never project work and does not require the skills of a project manager. Before the start of a project there will be some preparatory work to define the concept. Between the commencement and completion there are discrete stages that define the project work. After the project completion the deliverable will enter an operational status.</w:t>
-      </w:r>
-    </w:p>
-    <w:p>
-      <w:pPr>
-        <w:pStyle w:val="BodyText"/>
-      </w:pPr>
+      <w:bookmarkStart w:id="113" w:name="_GoBack"/>
+      <w:r>
+        <w:t>Standards Bodies</w:t>
+      </w:r>
+    </w:p>
+    <w:p>
+      <w:pPr>
+        <w:pStyle w:val="Heading2"/>
+      </w:pPr>
+      <w:r>
+        <w:t>Analyst Organizations</w:t>
+      </w:r>
+    </w:p>
+    <w:p>
+      <w:pPr>
+        <w:pStyle w:val="Heading2"/>
+      </w:pPr>
+      <w:r>
+        <w:t>Conferences</w:t>
+      </w:r>
+    </w:p>
+    <w:bookmarkEnd w:id="113"/>
+    <w:p>
+      <w:pPr>
+        <w:pStyle w:val="Heading1"/>
+      </w:pPr>
+      <w:r>
+        <w:t>Advanced Topics – Parking Lot</w:t>
+      </w:r>
+    </w:p>
+    <w:p>
+      <w:pPr>
+        <w:pStyle w:val="Heading2"/>
+      </w:pPr>
+      <w:r>
+        <w:t>Digital Legacy - handling deceased persons’ digital ID (Advanced Topic)</w:t>
+      </w:r>
+    </w:p>
+    <w:p>
+      <w:pPr>
+        <w:pStyle w:val="Heading2"/>
+      </w:pPr>
+      <w:bookmarkStart w:id="114" w:name="self-soverign-identity"/>
+      <w:r>
+        <w:t>Self-Sovereign Identity</w:t>
+      </w:r>
+      <w:bookmarkEnd w:id="114"/>
     </w:p>
     <w:p>
       <w:pPr>
         <w:pStyle w:val="Heading3"/>
       </w:pPr>
-      <w:r>
-        <w:t>Concept</w:t>
-      </w:r>
-    </w:p>
-    <w:p>
-      <w:pPr>
-        <w:rPr>
-          <w:rFonts w:ascii="Times New Roman" w:eastAsia="Times New Roman" w:hAnsi="Times New Roman" w:cs="Times New Roman"/>
-        </w:rPr>
-      </w:pPr>
-      <w:r>
-        <w:t xml:space="preserve">Abstract: </w:t>
-      </w:r>
-      <w:r>
-        <w:rPr>
-          <w:rFonts w:ascii="Arial" w:eastAsia="Times New Roman" w:hAnsi="Arial" w:cs="Arial"/>
-          <w:color w:val="000000"/>
-          <w:sz w:val="22"/>
-          <w:szCs w:val="22"/>
-        </w:rPr>
-        <w:t xml:space="preserve">Projects come out of a need. In the IAM world it might be a need to reduce costs and improve security by better using identity information for on-boarding and off-boarding staff, it might be improving governance over identity information or it might be upgrading existing IAM infrastructure. </w:t>
-      </w:r>
-      <w:proofErr w:type="gramStart"/>
-      <w:r>
-        <w:rPr>
-          <w:rFonts w:ascii="Arial" w:eastAsia="Times New Roman" w:hAnsi="Arial" w:cs="Arial"/>
-          <w:color w:val="000000"/>
-          <w:sz w:val="22"/>
-          <w:szCs w:val="22"/>
-        </w:rPr>
-        <w:t>Typically</w:t>
-      </w:r>
-      <w:proofErr w:type="gramEnd"/>
-      <w:r>
-        <w:rPr>
-          <w:rFonts w:ascii="Arial" w:eastAsia="Times New Roman" w:hAnsi="Arial" w:cs="Arial"/>
-          <w:color w:val="000000"/>
-          <w:sz w:val="22"/>
-          <w:szCs w:val="22"/>
-        </w:rPr>
-        <w:t xml:space="preserve"> it will fall to a project sponsor to communicate the requirement and commence evaluating the cost and duration of the required activity. The sponsor will typically fund this stage and then engage a project manager to complete the planning stage.</w:t>
-      </w:r>
-    </w:p>
-    <w:p>
-      <w:pPr>
-        <w:pStyle w:val="BodyText"/>
-      </w:pPr>
-    </w:p>
-    <w:p>
-      <w:pPr>
-        <w:pStyle w:val="Heading3"/>
-      </w:pPr>
-      <w:r>
-        <w:t>Planning Stage</w:t>
-      </w:r>
-    </w:p>
-    <w:p>
-      <w:pPr>
-        <w:rPr>
-          <w:rFonts w:ascii="Times New Roman" w:eastAsia="Times New Roman" w:hAnsi="Times New Roman" w:cs="Times New Roman"/>
-        </w:rPr>
-      </w:pPr>
-      <w:r>
-        <w:t xml:space="preserve">Abstract: </w:t>
-      </w:r>
-      <w:r>
-        <w:rPr>
-          <w:rFonts w:ascii="Arial" w:eastAsia="Times New Roman" w:hAnsi="Arial" w:cs="Arial"/>
-          <w:color w:val="000000"/>
-          <w:sz w:val="22"/>
-          <w:szCs w:val="22"/>
-        </w:rPr>
-        <w:t>Once approval to proceed has been received the project manager will engage with the stakeholders to define the project scope. It is usual for the size and complexity of the project to increase at this point. For an IAM project that might have initially been to deploy an identity manager for the assignment of email accounts and AD account will expand to include provisioning into corporate applications and possibly include additional functionality such as periodic attestation reporting and re-certification. It is important that the appropriate project stakeholders have been engaged by this point, to ensure appropriate definition of the project scope.</w:t>
-      </w:r>
-    </w:p>
-    <w:p>
-      <w:pPr>
-        <w:pStyle w:val="BodyText"/>
-      </w:pPr>
-    </w:p>
-    <w:p>
-      <w:pPr>
-        <w:pStyle w:val="Heading3"/>
-      </w:pPr>
-      <w:r>
-        <w:t>Deployment Stage</w:t>
-      </w:r>
-    </w:p>
-    <w:p>
-      <w:pPr>
-        <w:rPr>
-          <w:rFonts w:ascii="Times New Roman" w:eastAsia="Times New Roman" w:hAnsi="Times New Roman" w:cs="Times New Roman"/>
-        </w:rPr>
-      </w:pPr>
-      <w:r>
-        <w:t xml:space="preserve">Abstract: </w:t>
-      </w:r>
-      <w:r>
-        <w:rPr>
-          <w:rFonts w:ascii="Arial" w:eastAsia="Times New Roman" w:hAnsi="Arial" w:cs="Arial"/>
-          <w:color w:val="000000"/>
-          <w:sz w:val="22"/>
-          <w:szCs w:val="22"/>
-        </w:rPr>
-        <w:t>The project deployment will vary depending upon the project management mechanism to be used.</w:t>
-      </w:r>
-    </w:p>
-    <w:p>
-      <w:pPr>
-        <w:pStyle w:val="BodyText"/>
-      </w:pPr>
-    </w:p>
-    <w:p>
-      <w:pPr>
-        <w:pStyle w:val="Heading3"/>
-      </w:pPr>
-      <w:r>
-        <w:t>Methodologies</w:t>
-      </w:r>
-    </w:p>
-    <w:p>
-      <w:pPr>
-        <w:pStyle w:val="Heading2"/>
-      </w:pPr>
-      <w:r>
-        <w:t>PMO Issues</w:t>
-      </w:r>
-    </w:p>
-    <w:p>
-      <w:pPr>
-        <w:pStyle w:val="NormalWeb"/>
-        <w:spacing w:before="0" w:beforeAutospacing="0" w:after="0" w:afterAutospacing="0"/>
-      </w:pPr>
-      <w:r>
-        <w:t xml:space="preserve">Abstract: </w:t>
-      </w:r>
-      <w:r>
-        <w:rPr>
-          <w:rFonts w:ascii="Arial" w:hAnsi="Arial" w:cs="Arial"/>
-          <w:color w:val="000000"/>
-          <w:sz w:val="22"/>
-          <w:szCs w:val="22"/>
-        </w:rPr>
-        <w:t xml:space="preserve">In organizations with a Project Management Office an IAM project must follow the corporate procedures. </w:t>
-      </w:r>
-      <w:proofErr w:type="gramStart"/>
-      <w:r>
-        <w:rPr>
-          <w:rFonts w:ascii="Arial" w:hAnsi="Arial" w:cs="Arial"/>
-          <w:color w:val="000000"/>
-          <w:sz w:val="22"/>
-          <w:szCs w:val="22"/>
-        </w:rPr>
-        <w:t>Typically</w:t>
-      </w:r>
-      <w:proofErr w:type="gramEnd"/>
-      <w:r>
-        <w:rPr>
-          <w:rFonts w:ascii="Arial" w:hAnsi="Arial" w:cs="Arial"/>
-          <w:color w:val="000000"/>
-          <w:sz w:val="22"/>
-          <w:szCs w:val="22"/>
-        </w:rPr>
-        <w:t xml:space="preserve"> a PMO will have defined “gates” through which all projects must </w:t>
-      </w:r>
-      <w:r>
-        <w:rPr>
-          <w:rFonts w:ascii="Arial" w:hAnsi="Arial" w:cs="Arial"/>
-          <w:color w:val="000000"/>
-          <w:sz w:val="22"/>
-          <w:szCs w:val="22"/>
-        </w:rPr>
-        <w:lastRenderedPageBreak/>
-        <w:t xml:space="preserve">pass. For </w:t>
-      </w:r>
-      <w:proofErr w:type="gramStart"/>
-      <w:r>
-        <w:rPr>
-          <w:rFonts w:ascii="Arial" w:hAnsi="Arial" w:cs="Arial"/>
-          <w:color w:val="000000"/>
-          <w:sz w:val="22"/>
-          <w:szCs w:val="22"/>
-        </w:rPr>
-        <w:t>instance</w:t>
-      </w:r>
-      <w:proofErr w:type="gramEnd"/>
-      <w:r>
-        <w:rPr>
-          <w:rFonts w:ascii="Arial" w:hAnsi="Arial" w:cs="Arial"/>
-          <w:color w:val="000000"/>
-          <w:sz w:val="22"/>
-          <w:szCs w:val="22"/>
-        </w:rPr>
-        <w:t xml:space="preserve"> there will typically be a project approval gate in which the appropriate managers will review the project plan and indicate their approval. There will usually be a budget review to approve the assignment of resources. There might be an architecture review to approve the solution architecture. A review of the governance outcomes should also occur. The PMO should orchestrate this activity.</w:t>
-      </w:r>
-    </w:p>
-    <w:p>
-      <w:pPr>
-        <w:pStyle w:val="NormalWeb"/>
-        <w:spacing w:before="0" w:beforeAutospacing="0" w:after="0" w:afterAutospacing="0"/>
-      </w:pPr>
-      <w:r>
-        <w:rPr>
-          <w:rFonts w:ascii="Arial" w:hAnsi="Arial" w:cs="Arial"/>
-          <w:color w:val="000000"/>
-          <w:sz w:val="22"/>
-          <w:szCs w:val="22"/>
-        </w:rPr>
-        <w:t xml:space="preserve">One or the benefits of a PMO is the visibility it gives to projects within an organization. This is beneficial to the IAM team in that it gives them insight into which projects are proceeding and provides the opportunity to ensure any projects with an identity component are properly identified and accommodated in the appropriate program of work. For instance, if an authentication gateway is being installed, any application undergoing development should be modified to use the gateway rather than maintaining LDAP lookups. Without a PMO it is sometimes difficult for the IAM team to impact projects. A PMO provides the opportunity to educate project managers on identity issues and to insert IAM requirements into IT projects within an </w:t>
-      </w:r>
-      <w:proofErr w:type="spellStart"/>
-      <w:r>
-        <w:rPr>
-          <w:rFonts w:ascii="Arial" w:hAnsi="Arial" w:cs="Arial"/>
-          <w:color w:val="000000"/>
-          <w:sz w:val="22"/>
-          <w:szCs w:val="22"/>
-        </w:rPr>
-        <w:t>organisation</w:t>
-      </w:r>
-      <w:proofErr w:type="spellEnd"/>
-      <w:r>
-        <w:rPr>
-          <w:rFonts w:ascii="Arial" w:hAnsi="Arial" w:cs="Arial"/>
-          <w:color w:val="000000"/>
-          <w:sz w:val="22"/>
-          <w:szCs w:val="22"/>
-        </w:rPr>
-        <w:t>.</w:t>
-      </w:r>
-    </w:p>
-    <w:p>
-      <w:pPr>
-        <w:pStyle w:val="NormalWeb"/>
-        <w:spacing w:before="0" w:beforeAutospacing="0" w:after="0" w:afterAutospacing="0"/>
-      </w:pPr>
-      <w:r>
-        <w:rPr>
-          <w:rFonts w:ascii="Arial" w:hAnsi="Arial" w:cs="Arial"/>
-          <w:color w:val="000000"/>
-          <w:sz w:val="22"/>
-          <w:szCs w:val="22"/>
-        </w:rPr>
-        <w:t> </w:t>
-      </w:r>
-    </w:p>
-    <w:p>
-      <w:pPr>
-        <w:pStyle w:val="BodyText"/>
-      </w:pPr>
-    </w:p>
-    <w:p>
-      <w:pPr>
-        <w:pStyle w:val="Heading1"/>
-      </w:pPr>
-      <w:bookmarkStart w:id="113" w:name="iam-knowledge-sharing"/>
-      <w:r>
-        <w:t xml:space="preserve">IAM Knowledge </w:t>
-      </w:r>
-      <w:r>
-        <w:t>Sharing</w:t>
-      </w:r>
-      <w:bookmarkEnd w:id="113"/>
-    </w:p>
-    <w:p>
-      <w:pPr>
-        <w:pStyle w:val="Heading2"/>
-      </w:pPr>
-      <w:bookmarkStart w:id="114" w:name="idpro"/>
-      <w:r>
-        <w:t>ID</w:t>
-      </w:r>
-      <w:r>
-        <w:t>P</w:t>
-      </w:r>
-      <w:r>
-        <w:t>ro</w:t>
-      </w:r>
-      <w:bookmarkEnd w:id="114"/>
-    </w:p>
-    <w:p>
-      <w:pPr>
-        <w:pStyle w:val="Heading2"/>
-      </w:pPr>
-      <w:bookmarkStart w:id="115" w:name="gartner"/>
-      <w:r>
-        <w:t>Gartner</w:t>
+      <w:bookmarkStart w:id="115" w:name="blockchain-id-ssi"/>
+      <w:r>
+        <w:t>Blockchain ID</w:t>
       </w:r>
       <w:bookmarkEnd w:id="115"/>
-    </w:p>
-    <w:p>
-      <w:pPr>
-        <w:pStyle w:val="Heading2"/>
-      </w:pPr>
-      <w:bookmarkStart w:id="116" w:name="kuppingercole"/>
-      <w:proofErr w:type="spellStart"/>
-      <w:r>
-        <w:t>KuppingerCole</w:t>
-      </w:r>
-      <w:bookmarkEnd w:id="116"/>
-      <w:proofErr w:type="spellEnd"/>
-    </w:p>
-    <w:p>
-      <w:pPr>
-        <w:pStyle w:val="Heading2"/>
-      </w:pPr>
-      <w:bookmarkStart w:id="117" w:name="iiw"/>
-      <w:r>
-        <w:t>IIW</w:t>
-      </w:r>
-      <w:bookmarkEnd w:id="117"/>
-    </w:p>
-    <w:p>
-      <w:pPr>
-        <w:pStyle w:val="Heading2"/>
-      </w:pPr>
-      <w:bookmarkStart w:id="118" w:name="bibliography"/>
-      <w:r>
-        <w:t>Bibliography</w:t>
-      </w:r>
-      <w:bookmarkEnd w:id="118"/>
-    </w:p>
-    <w:p>
-      <w:pPr>
-        <w:pStyle w:val="Heading1"/>
-      </w:pPr>
-      <w:r>
-        <w:t>Advanced Topics – Parking Lot</w:t>
-      </w:r>
-    </w:p>
-    <w:p>
-      <w:pPr>
-        <w:pStyle w:val="Heading2"/>
-      </w:pPr>
-      <w:r>
-        <w:t>Digital Legacy - handling deceased persons’ digital ID (Advanced Topic)</w:t>
-      </w:r>
-    </w:p>
-    <w:p>
-      <w:pPr>
-        <w:pStyle w:val="Heading2"/>
-      </w:pPr>
-      <w:bookmarkStart w:id="119" w:name="self-soverign-identity"/>
-      <w:r>
-        <w:t>Self-Sovereign Identity</w:t>
-      </w:r>
-      <w:bookmarkEnd w:id="119"/>
-    </w:p>
-    <w:p>
-      <w:pPr>
-        <w:pStyle w:val="Heading3"/>
-      </w:pPr>
-      <w:bookmarkStart w:id="120" w:name="blockchain-id-ssi"/>
-      <w:r>
-        <w:t>Blockchain ID</w:t>
-      </w:r>
-      <w:bookmarkEnd w:id="120"/>
     </w:p>
     <w:sectPr>
       <w:pgSz w:w="12240" w:h="15840"/>
@@ -4033,11 +3478,163 @@
       </w:pPr>
     </w:lvl>
   </w:abstractNum>
+  <w:abstractNum w:abstractNumId="2" w15:restartNumberingAfterBreak="0">
+    <w:nsid w:val="636E4B66"/>
+    <w:multiLevelType w:val="multilevel"/>
+    <w:tmpl w:val="82E2BFDC"/>
+    <w:lvl w:ilvl="0">
+      <w:start w:val="1"/>
+      <w:numFmt w:val="bullet"/>
+      <w:lvlText w:val=""/>
+      <w:lvlJc w:val="left"/>
+      <w:pPr>
+        <w:tabs>
+          <w:tab w:val="num" w:pos="720"/>
+        </w:tabs>
+        <w:ind w:left="720" w:hanging="360"/>
+      </w:pPr>
+      <w:rPr>
+        <w:rFonts w:ascii="Symbol" w:hAnsi="Symbol" w:hint="default"/>
+        <w:sz w:val="20"/>
+      </w:rPr>
+    </w:lvl>
+    <w:lvl w:ilvl="1" w:tentative="1">
+      <w:start w:val="1"/>
+      <w:numFmt w:val="bullet"/>
+      <w:lvlText w:val=""/>
+      <w:lvlJc w:val="left"/>
+      <w:pPr>
+        <w:tabs>
+          <w:tab w:val="num" w:pos="1440"/>
+        </w:tabs>
+        <w:ind w:left="1440" w:hanging="360"/>
+      </w:pPr>
+      <w:rPr>
+        <w:rFonts w:ascii="Symbol" w:hAnsi="Symbol" w:hint="default"/>
+        <w:sz w:val="20"/>
+      </w:rPr>
+    </w:lvl>
+    <w:lvl w:ilvl="2" w:tentative="1">
+      <w:start w:val="1"/>
+      <w:numFmt w:val="bullet"/>
+      <w:lvlText w:val=""/>
+      <w:lvlJc w:val="left"/>
+      <w:pPr>
+        <w:tabs>
+          <w:tab w:val="num" w:pos="2160"/>
+        </w:tabs>
+        <w:ind w:left="2160" w:hanging="360"/>
+      </w:pPr>
+      <w:rPr>
+        <w:rFonts w:ascii="Symbol" w:hAnsi="Symbol" w:hint="default"/>
+        <w:sz w:val="20"/>
+      </w:rPr>
+    </w:lvl>
+    <w:lvl w:ilvl="3" w:tentative="1">
+      <w:start w:val="1"/>
+      <w:numFmt w:val="bullet"/>
+      <w:lvlText w:val=""/>
+      <w:lvlJc w:val="left"/>
+      <w:pPr>
+        <w:tabs>
+          <w:tab w:val="num" w:pos="2880"/>
+        </w:tabs>
+        <w:ind w:left="2880" w:hanging="360"/>
+      </w:pPr>
+      <w:rPr>
+        <w:rFonts w:ascii="Symbol" w:hAnsi="Symbol" w:hint="default"/>
+        <w:sz w:val="20"/>
+      </w:rPr>
+    </w:lvl>
+    <w:lvl w:ilvl="4" w:tentative="1">
+      <w:start w:val="1"/>
+      <w:numFmt w:val="bullet"/>
+      <w:lvlText w:val=""/>
+      <w:lvlJc w:val="left"/>
+      <w:pPr>
+        <w:tabs>
+          <w:tab w:val="num" w:pos="3600"/>
+        </w:tabs>
+        <w:ind w:left="3600" w:hanging="360"/>
+      </w:pPr>
+      <w:rPr>
+        <w:rFonts w:ascii="Symbol" w:hAnsi="Symbol" w:hint="default"/>
+        <w:sz w:val="20"/>
+      </w:rPr>
+    </w:lvl>
+    <w:lvl w:ilvl="5" w:tentative="1">
+      <w:start w:val="1"/>
+      <w:numFmt w:val="bullet"/>
+      <w:lvlText w:val=""/>
+      <w:lvlJc w:val="left"/>
+      <w:pPr>
+        <w:tabs>
+          <w:tab w:val="num" w:pos="4320"/>
+        </w:tabs>
+        <w:ind w:left="4320" w:hanging="360"/>
+      </w:pPr>
+      <w:rPr>
+        <w:rFonts w:ascii="Symbol" w:hAnsi="Symbol" w:hint="default"/>
+        <w:sz w:val="20"/>
+      </w:rPr>
+    </w:lvl>
+    <w:lvl w:ilvl="6" w:tentative="1">
+      <w:start w:val="1"/>
+      <w:numFmt w:val="bullet"/>
+      <w:lvlText w:val=""/>
+      <w:lvlJc w:val="left"/>
+      <w:pPr>
+        <w:tabs>
+          <w:tab w:val="num" w:pos="5040"/>
+        </w:tabs>
+        <w:ind w:left="5040" w:hanging="360"/>
+      </w:pPr>
+      <w:rPr>
+        <w:rFonts w:ascii="Symbol" w:hAnsi="Symbol" w:hint="default"/>
+        <w:sz w:val="20"/>
+      </w:rPr>
+    </w:lvl>
+    <w:lvl w:ilvl="7" w:tentative="1">
+      <w:start w:val="1"/>
+      <w:numFmt w:val="bullet"/>
+      <w:lvlText w:val=""/>
+      <w:lvlJc w:val="left"/>
+      <w:pPr>
+        <w:tabs>
+          <w:tab w:val="num" w:pos="5760"/>
+        </w:tabs>
+        <w:ind w:left="5760" w:hanging="360"/>
+      </w:pPr>
+      <w:rPr>
+        <w:rFonts w:ascii="Symbol" w:hAnsi="Symbol" w:hint="default"/>
+        <w:sz w:val="20"/>
+      </w:rPr>
+    </w:lvl>
+    <w:lvl w:ilvl="8" w:tentative="1">
+      <w:start w:val="1"/>
+      <w:numFmt w:val="bullet"/>
+      <w:lvlText w:val=""/>
+      <w:lvlJc w:val="left"/>
+      <w:pPr>
+        <w:tabs>
+          <w:tab w:val="num" w:pos="6480"/>
+        </w:tabs>
+        <w:ind w:left="6480" w:hanging="360"/>
+      </w:pPr>
+      <w:rPr>
+        <w:rFonts w:ascii="Symbol" w:hAnsi="Symbol" w:hint="default"/>
+        <w:sz w:val="20"/>
+      </w:rPr>
+    </w:lvl>
+  </w:abstractNum>
   <w:num w:numId="1">
     <w:abstractNumId w:val="0"/>
   </w:num>
   <w:num w:numId="2">
     <w:abstractNumId w:val="0"/>
+  </w:num>
+  <w:num w:numId="3">
+    <w:abstractNumId w:val="2"/>
   </w:num>
 </w:numbering>
 </file>
@@ -5174,6 +4771,11 @@
       <w:rFonts w:ascii="Times New Roman" w:eastAsia="Times New Roman" w:hAnsi="Times New Roman" w:cs="Times New Roman"/>
     </w:rPr>
   </w:style>
+  <w:style w:type="character" w:customStyle="1" w:styleId="apple-converted-space">
+    <w:name w:val="apple-converted-space"/>
+    <w:basedOn w:val="DefaultParagraphFont"/>
+    <w:rsid w:val="00076697"/>
+  </w:style>
 </w:styles>
 </file>
 

</xml_diff>

<commit_message>
Update Canadian Standard info
</commit_message>
<xml_diff>
--- a/toc.docx
+++ b/toc.docx
@@ -864,10 +864,12 @@
       <w:pPr>
         <w:pStyle w:val="Heading3"/>
       </w:pPr>
+      <w:bookmarkStart w:id="40" w:name="_GoBack"/>
       <w:r>
         <w:t>Architecture</w:t>
       </w:r>
     </w:p>
+    <w:bookmarkEnd w:id="40"/>
     <w:p>
       <w:pPr>
         <w:pStyle w:val="NormalWeb"/>
@@ -912,6 +914,57 @@
         </w:rPr>
         <w:t>Abstract: This article surveys the known standards concerning risk and assurance for identity systems.</w:t>
       </w:r>
+    </w:p>
+    <w:p>
+      <w:pPr>
+        <w:pStyle w:val="Heading4"/>
+        <w:rPr>
+          <w:b w:val="0"/>
+          <w:bCs w:val="0"/>
+        </w:rPr>
+      </w:pPr>
+      <w:r>
+        <w:rPr>
+          <w:b w:val="0"/>
+          <w:bCs w:val="0"/>
+          <w:i/>
+          <w:iCs/>
+          <w:color w:val="365F91" w:themeColor="accent1" w:themeShade="BF"/>
+        </w:rPr>
+        <w:t>Directive on Identity Management - Appendix A: Standard on Identity and Credential Assurance</w:t>
+      </w:r>
+    </w:p>
+    <w:p>
+      <w:pPr>
+        <w:rPr>
+          <w:u w:val="single"/>
+        </w:rPr>
+      </w:pPr>
+      <w:r>
+        <w:t>[Canada]</w:t>
+      </w:r>
+      <w:r>
+        <w:tab/>
+        <w:t>Government of Canada</w:t>
+      </w:r>
+      <w:r>
+        <w:tab/>
+        <w:t xml:space="preserve"> </w:t>
+      </w:r>
+      <w:r>
+        <w:t>July 2019</w:t>
+      </w:r>
+      <w:r>
+        <w:tab/>
+      </w:r>
+      <w:hyperlink r:id="rId7" w:history="1">
+        <w:r>
+          <w:rPr>
+            <w:rStyle w:val="Hyperlink"/>
+          </w:rPr>
+          <w:t>https://www.tbs-sct.gc.ca/pol/doc-eng.aspx?id=32612</w:t>
+        </w:r>
+      </w:hyperlink>
     </w:p>
     <w:p>
       <w:pPr>
@@ -927,7 +980,7 @@
           <w:iCs/>
           <w:color w:val="2F5496"/>
         </w:rPr>
-        <w:t>Standard on Identity and Credential Assurance</w:t>
+        <w:t>Digital Identity Guidelines</w:t>
       </w:r>
     </w:p>
     <w:p>
@@ -940,23 +993,7 @@
           <w:rFonts w:ascii="Calibri" w:hAnsi="Calibri" w:cs="Calibri"/>
           <w:color w:val="000000"/>
         </w:rPr>
-        <w:t>[</w:t>
-      </w:r>
-      <w:proofErr w:type="gramStart"/>
-      <w:r>
-        <w:rPr>
-          <w:rFonts w:ascii="Calibri" w:hAnsi="Calibri" w:cs="Calibri"/>
-          <w:color w:val="000000"/>
-        </w:rPr>
-        <w:t>Canada]   </w:t>
-      </w:r>
-      <w:proofErr w:type="gramEnd"/>
-      <w:r>
-        <w:rPr>
-          <w:rFonts w:ascii="Calibri" w:hAnsi="Calibri" w:cs="Calibri"/>
-          <w:color w:val="000000"/>
-        </w:rPr>
-        <w:t xml:space="preserve"> Government of Canada     February 2013     https://www.tbs-sct.gc.ca/pol/doc-eng.aspx?id=26776.    Archived - Need successors</w:t>
+        <w:t xml:space="preserve">[SP 800-63-3]    NIST Special Publication 800-63-3     June 2017     https://doi.org/10.6028/NIST.SP.800-63-3    </w:t>
       </w:r>
     </w:p>
     <w:p>
@@ -973,20 +1010,45 @@
           <w:iCs/>
           <w:color w:val="2F5496"/>
         </w:rPr>
-        <w:t>Digital Identity Guidelines</w:t>
+        <w:t>Guide for Applying the Risk Management Framework to Federal Information Systems: A Security Life Cycle Approach</w:t>
+      </w:r>
+    </w:p>
+    <w:p>
+      <w:r>
+        <w:rPr>
+          <w:rFonts w:ascii="Calibri" w:hAnsi="Calibri" w:cs="Calibri"/>
+          <w:color w:val="000000"/>
+        </w:rPr>
+        <w:t xml:space="preserve">[SP-800-37]    NIST Special Publication 800-37r1     June 2014     https://doi.org/10.6028/NIST.SP.800-37r1    </w:t>
+      </w:r>
+    </w:p>
+    <w:p>
+      <w:pPr>
+        <w:pStyle w:val="Heading3"/>
+      </w:pPr>
+      <w:r>
+        <w:rPr>
+          <w:rFonts w:ascii="Calibri" w:hAnsi="Calibri" w:cs="Calibri"/>
+          <w:color w:val="4472C4"/>
+        </w:rPr>
+        <w:t>Authentication</w:t>
       </w:r>
     </w:p>
     <w:p>
       <w:pPr>
         <w:pStyle w:val="NormalWeb"/>
-        <w:spacing w:before="0" w:beforeAutospacing="0" w:after="0" w:afterAutospacing="0"/>
-      </w:pPr>
-      <w:r>
-        <w:rPr>
-          <w:rFonts w:ascii="Calibri" w:hAnsi="Calibri" w:cs="Calibri"/>
-          <w:color w:val="000000"/>
-        </w:rPr>
-        <w:t xml:space="preserve">[SP 800-63-3]    NIST Special Publication 800-63-3     June 2017     https://doi.org/10.6028/NIST.SP.800-63-3    </w:t>
+        <w:spacing w:before="0" w:beforeAutospacing="0" w:after="120" w:afterAutospacing="0"/>
+        <w:rPr>
+          <w:rFonts w:ascii="Calibri" w:hAnsi="Calibri" w:cs="Calibri"/>
+          <w:color w:val="000000"/>
+        </w:rPr>
+      </w:pPr>
+      <w:r>
+        <w:rPr>
+          <w:rFonts w:ascii="Calibri" w:hAnsi="Calibri" w:cs="Calibri"/>
+          <w:color w:val="000000"/>
+        </w:rPr>
+        <w:t>Abstract: This article surveys the known standards concerning methods of authenticating principals.</w:t>
       </w:r>
     </w:p>
     <w:p>
@@ -1003,45 +1065,36 @@
           <w:iCs/>
           <w:color w:val="2F5496"/>
         </w:rPr>
-        <w:t>Guide for Applying the Risk Management Framework to Federal Information Systems: A Security Life Cycle Approach</w:t>
-      </w:r>
-    </w:p>
-    <w:p>
-      <w:r>
-        <w:rPr>
-          <w:rFonts w:ascii="Calibri" w:hAnsi="Calibri" w:cs="Calibri"/>
-          <w:color w:val="000000"/>
-        </w:rPr>
-        <w:t xml:space="preserve">[SP-800-37]    NIST Special Publication 800-37r1     June 2014     https://doi.org/10.6028/NIST.SP.800-37r1    </w:t>
-      </w:r>
-    </w:p>
-    <w:p>
-      <w:pPr>
-        <w:pStyle w:val="Heading3"/>
-      </w:pPr>
-      <w:r>
-        <w:rPr>
-          <w:rFonts w:ascii="Calibri" w:hAnsi="Calibri" w:cs="Calibri"/>
-          <w:color w:val="4472C4"/>
-        </w:rPr>
-        <w:t>Authentication</w:t>
+        <w:t>Digital Identity Guidelines: Authentication and Lifecycle Management</w:t>
       </w:r>
     </w:p>
     <w:p>
       <w:pPr>
         <w:pStyle w:val="NormalWeb"/>
-        <w:spacing w:before="0" w:beforeAutospacing="0" w:after="120" w:afterAutospacing="0"/>
-        <w:rPr>
-          <w:rFonts w:ascii="Calibri" w:hAnsi="Calibri" w:cs="Calibri"/>
-          <w:color w:val="000000"/>
-        </w:rPr>
-      </w:pPr>
-      <w:r>
-        <w:rPr>
-          <w:rFonts w:ascii="Calibri" w:hAnsi="Calibri" w:cs="Calibri"/>
-          <w:color w:val="000000"/>
-        </w:rPr>
-        <w:t>Abstract: This article surveys the known standards concerning methods of authenticating principals.</w:t>
+        <w:spacing w:before="0" w:beforeAutospacing="0" w:after="0" w:afterAutospacing="0"/>
+      </w:pPr>
+      <w:r>
+        <w:rPr>
+          <w:rFonts w:ascii="Calibri" w:hAnsi="Calibri" w:cs="Calibri"/>
+          <w:color w:val="000000"/>
+        </w:rPr>
+        <w:t>[SP 800-63</w:t>
+      </w:r>
+      <w:proofErr w:type="gramStart"/>
+      <w:r>
+        <w:rPr>
+          <w:rFonts w:ascii="Calibri" w:hAnsi="Calibri" w:cs="Calibri"/>
+          <w:color w:val="000000"/>
+        </w:rPr>
+        <w:t>B]   </w:t>
+      </w:r>
+      <w:proofErr w:type="gramEnd"/>
+      <w:r>
+        <w:rPr>
+          <w:rFonts w:ascii="Calibri" w:hAnsi="Calibri" w:cs="Calibri"/>
+          <w:color w:val="000000"/>
+        </w:rPr>
+        <w:t xml:space="preserve"> NIST Special Publication 800-63C     December 2017     https://doi.org/10.6028/NIST.SP.800-63b    </w:t>
       </w:r>
     </w:p>
     <w:p>
@@ -1058,7 +1111,8 @@
           <w:iCs/>
           <w:color w:val="2F5496"/>
         </w:rPr>
-        <w:t>Digital Identity Guidelines: Authentication and Lifecycle Management</w:t>
+        <w:lastRenderedPageBreak/>
+        <w:t>Introduction to Public Key Technology and the Federal PKI Infrastructure</w:t>
       </w:r>
     </w:p>
     <w:p>
@@ -1071,23 +1125,7 @@
           <w:rFonts w:ascii="Calibri" w:hAnsi="Calibri" w:cs="Calibri"/>
           <w:color w:val="000000"/>
         </w:rPr>
-        <w:t>[SP 800-63</w:t>
-      </w:r>
-      <w:proofErr w:type="gramStart"/>
-      <w:r>
-        <w:rPr>
-          <w:rFonts w:ascii="Calibri" w:hAnsi="Calibri" w:cs="Calibri"/>
-          <w:color w:val="000000"/>
-        </w:rPr>
-        <w:t>B]   </w:t>
-      </w:r>
-      <w:proofErr w:type="gramEnd"/>
-      <w:r>
-        <w:rPr>
-          <w:rFonts w:ascii="Calibri" w:hAnsi="Calibri" w:cs="Calibri"/>
-          <w:color w:val="000000"/>
-        </w:rPr>
-        <w:t xml:space="preserve"> NIST Special Publication 800-63C     December 2017     https://doi.org/10.6028/NIST.SP.800-63b    </w:t>
+        <w:t xml:space="preserve">[SP 800-32]    NIST Special Publication 800-32     February 2001.    https://tsapps.nist.gov/publication/get_pdf.cfm?pub_id=151247    </w:t>
       </w:r>
     </w:p>
     <w:p>
@@ -1104,8 +1142,7 @@
           <w:iCs/>
           <w:color w:val="2F5496"/>
         </w:rPr>
-        <w:lastRenderedPageBreak/>
-        <w:t>Introduction to Public Key Technology and the Federal PKI Infrastructure</w:t>
+        <w:t>Lightweight Directory Access Protocol (LDAP): Technical Specification Road Map</w:t>
       </w:r>
     </w:p>
     <w:p>
@@ -1118,7 +1155,7 @@
           <w:rFonts w:ascii="Calibri" w:hAnsi="Calibri" w:cs="Calibri"/>
           <w:color w:val="000000"/>
         </w:rPr>
-        <w:t xml:space="preserve">[SP 800-32]    NIST Special Publication 800-32     February 2001.    https://tsapps.nist.gov/publication/get_pdf.cfm?pub_id=151247    </w:t>
+        <w:t xml:space="preserve">[IETF RFC 4510]    RFC 4510    June 2006    https://tools.ietf.org/html/rfc4510    </w:t>
       </w:r>
     </w:p>
     <w:p>
@@ -1135,7 +1172,7 @@
           <w:iCs/>
           <w:color w:val="2F5496"/>
         </w:rPr>
-        <w:t>Lightweight Directory Access Protocol (LDAP): Technical Specification Road Map</w:t>
+        <w:t>OpenID Connect Core 1.0 incorporating errata set 1</w:t>
       </w:r>
     </w:p>
     <w:p>
@@ -1148,7 +1185,39 @@
           <w:rFonts w:ascii="Calibri" w:hAnsi="Calibri" w:cs="Calibri"/>
           <w:color w:val="000000"/>
         </w:rPr>
-        <w:t xml:space="preserve">[IETF RFC 4510]    RFC 4510    June 2006    https://tools.ietf.org/html/rfc4510    </w:t>
+        <w:t>[</w:t>
+      </w:r>
+      <w:proofErr w:type="gramStart"/>
+      <w:r>
+        <w:rPr>
+          <w:rFonts w:ascii="Calibri" w:hAnsi="Calibri" w:cs="Calibri"/>
+          <w:color w:val="000000"/>
+        </w:rPr>
+        <w:t>OIDC]   </w:t>
+      </w:r>
+      <w:proofErr w:type="gramEnd"/>
+      <w:r>
+        <w:rPr>
+          <w:rFonts w:ascii="Calibri" w:hAnsi="Calibri" w:cs="Calibri"/>
+          <w:color w:val="000000"/>
+        </w:rPr>
+        <w:t xml:space="preserve"> </w:t>
+      </w:r>
+      <w:proofErr w:type="spellStart"/>
+      <w:r>
+        <w:rPr>
+          <w:rFonts w:ascii="Calibri" w:hAnsi="Calibri" w:cs="Calibri"/>
+          <w:color w:val="000000"/>
+        </w:rPr>
+        <w:t>Sakimura</w:t>
+      </w:r>
+      <w:proofErr w:type="spellEnd"/>
+      <w:r>
+        <w:rPr>
+          <w:rFonts w:ascii="Calibri" w:hAnsi="Calibri" w:cs="Calibri"/>
+          <w:color w:val="000000"/>
+        </w:rPr>
+        <w:t xml:space="preserve">, N., Bradley, B., Jones, M., de Medeiros, B., and C. Mortimore     November 2014     https://openid.net/specs/openid-connect-core-1_0.html.    </w:t>
       </w:r>
     </w:p>
     <w:p>
@@ -1165,7 +1234,7 @@
           <w:iCs/>
           <w:color w:val="2F5496"/>
         </w:rPr>
-        <w:t>OpenID Connect Core 1.0 incorporating errata set 1</w:t>
+        <w:t>Personal Identity Verification (PIV) of Federal Employees and Contractors</w:t>
       </w:r>
     </w:p>
     <w:p>
@@ -1178,39 +1247,7 @@
           <w:rFonts w:ascii="Calibri" w:hAnsi="Calibri" w:cs="Calibri"/>
           <w:color w:val="000000"/>
         </w:rPr>
-        <w:t>[</w:t>
-      </w:r>
-      <w:proofErr w:type="gramStart"/>
-      <w:r>
-        <w:rPr>
-          <w:rFonts w:ascii="Calibri" w:hAnsi="Calibri" w:cs="Calibri"/>
-          <w:color w:val="000000"/>
-        </w:rPr>
-        <w:t>OIDC]   </w:t>
-      </w:r>
-      <w:proofErr w:type="gramEnd"/>
-      <w:r>
-        <w:rPr>
-          <w:rFonts w:ascii="Calibri" w:hAnsi="Calibri" w:cs="Calibri"/>
-          <w:color w:val="000000"/>
-        </w:rPr>
-        <w:t xml:space="preserve"> </w:t>
-      </w:r>
-      <w:proofErr w:type="spellStart"/>
-      <w:r>
-        <w:rPr>
-          <w:rFonts w:ascii="Calibri" w:hAnsi="Calibri" w:cs="Calibri"/>
-          <w:color w:val="000000"/>
-        </w:rPr>
-        <w:t>Sakimura</w:t>
-      </w:r>
-      <w:proofErr w:type="spellEnd"/>
-      <w:r>
-        <w:rPr>
-          <w:rFonts w:ascii="Calibri" w:hAnsi="Calibri" w:cs="Calibri"/>
-          <w:color w:val="000000"/>
-        </w:rPr>
-        <w:t xml:space="preserve">, N., Bradley, B., Jones, M., de Medeiros, B., and C. Mortimore     November 2014     https://openid.net/specs/openid-connect-core-1_0.html.    </w:t>
+        <w:t xml:space="preserve">[FIPS 201-2]    NIST FIPS Publication 201-2     September 2013     https://doi.org/10.6028/NIST.FIPS.201-2    </w:t>
       </w:r>
     </w:p>
     <w:p>
@@ -1227,20 +1264,45 @@
           <w:iCs/>
           <w:color w:val="2F5496"/>
         </w:rPr>
-        <w:t>Personal Identity Verification (PIV) of Federal Employees and Contractors</w:t>
+        <w:t>Biometric Data Specification for Personal Identity Verification</w:t>
+      </w:r>
+    </w:p>
+    <w:p>
+      <w:r>
+        <w:rPr>
+          <w:rFonts w:ascii="Calibri" w:hAnsi="Calibri" w:cs="Calibri"/>
+          <w:color w:val="000000"/>
+        </w:rPr>
+        <w:t xml:space="preserve">[SP 800-76-2]    NIST Special Publication 800-76-2     July 2013     https://doi.org/10.6028/NIST.SP.800-76-2    </w:t>
+      </w:r>
+    </w:p>
+    <w:p>
+      <w:pPr>
+        <w:pStyle w:val="Heading3"/>
+      </w:pPr>
+      <w:r>
+        <w:rPr>
+          <w:rFonts w:ascii="Calibri" w:hAnsi="Calibri" w:cs="Calibri"/>
+          <w:color w:val="4472C4"/>
+        </w:rPr>
+        <w:t>Authorization</w:t>
       </w:r>
     </w:p>
     <w:p>
       <w:pPr>
         <w:pStyle w:val="NormalWeb"/>
-        <w:spacing w:before="0" w:beforeAutospacing="0" w:after="0" w:afterAutospacing="0"/>
-      </w:pPr>
-      <w:r>
-        <w:rPr>
-          <w:rFonts w:ascii="Calibri" w:hAnsi="Calibri" w:cs="Calibri"/>
-          <w:color w:val="000000"/>
-        </w:rPr>
-        <w:t xml:space="preserve">[FIPS 201-2]    NIST FIPS Publication 201-2     September 2013     https://doi.org/10.6028/NIST.FIPS.201-2    </w:t>
+        <w:spacing w:before="0" w:beforeAutospacing="0" w:after="120" w:afterAutospacing="0"/>
+        <w:rPr>
+          <w:rFonts w:ascii="Calibri" w:hAnsi="Calibri" w:cs="Calibri"/>
+          <w:color w:val="000000"/>
+        </w:rPr>
+      </w:pPr>
+      <w:r>
+        <w:rPr>
+          <w:rFonts w:ascii="Calibri" w:hAnsi="Calibri" w:cs="Calibri"/>
+          <w:color w:val="000000"/>
+        </w:rPr>
+        <w:t>Abstract: This article surveys the known standards concerning methods of access control. These standards involve protecting resources.  This is sometimes called authorization.</w:t>
       </w:r>
     </w:p>
     <w:p>
@@ -1257,45 +1319,20 @@
           <w:iCs/>
           <w:color w:val="2F5496"/>
         </w:rPr>
-        <w:t>Biometric Data Specification for Personal Identity Verification</w:t>
-      </w:r>
-    </w:p>
-    <w:p>
-      <w:r>
-        <w:rPr>
-          <w:rFonts w:ascii="Calibri" w:hAnsi="Calibri" w:cs="Calibri"/>
-          <w:color w:val="000000"/>
-        </w:rPr>
-        <w:t xml:space="preserve">[SP 800-76-2]    NIST Special Publication 800-76-2     July 2013     https://doi.org/10.6028/NIST.SP.800-76-2    </w:t>
-      </w:r>
-    </w:p>
-    <w:p>
-      <w:pPr>
-        <w:pStyle w:val="Heading3"/>
-      </w:pPr>
-      <w:r>
-        <w:rPr>
-          <w:rFonts w:ascii="Calibri" w:hAnsi="Calibri" w:cs="Calibri"/>
-          <w:color w:val="4472C4"/>
-        </w:rPr>
-        <w:t>Authorization</w:t>
+        <w:t>The OAuth 2.0 Authorization Framework</w:t>
       </w:r>
     </w:p>
     <w:p>
       <w:pPr>
         <w:pStyle w:val="NormalWeb"/>
-        <w:spacing w:before="0" w:beforeAutospacing="0" w:after="120" w:afterAutospacing="0"/>
-        <w:rPr>
-          <w:rFonts w:ascii="Calibri" w:hAnsi="Calibri" w:cs="Calibri"/>
-          <w:color w:val="000000"/>
-        </w:rPr>
-      </w:pPr>
-      <w:r>
-        <w:rPr>
-          <w:rFonts w:ascii="Calibri" w:hAnsi="Calibri" w:cs="Calibri"/>
-          <w:color w:val="000000"/>
-        </w:rPr>
-        <w:t>Abstract: This article surveys the known standards concerning methods of access control. These standards involve protecting resources.  This is sometimes called authorization.</w:t>
+        <w:spacing w:before="0" w:beforeAutospacing="0" w:after="0" w:afterAutospacing="0"/>
+      </w:pPr>
+      <w:r>
+        <w:rPr>
+          <w:rFonts w:ascii="Calibri" w:hAnsi="Calibri" w:cs="Calibri"/>
+          <w:color w:val="000000"/>
+        </w:rPr>
+        <w:t xml:space="preserve">[IETF RFC 6749]    RFC 6749    October 2012    https://tools.ietf.org/html/rfc6749    </w:t>
       </w:r>
     </w:p>
     <w:p>
@@ -1312,7 +1349,7 @@
           <w:iCs/>
           <w:color w:val="2F5496"/>
         </w:rPr>
-        <w:t>The OAuth 2.0 Authorization Framework</w:t>
+        <w:t>User-Managed Access (UMA) Profile of OAuth 2.0</w:t>
       </w:r>
     </w:p>
     <w:p>
@@ -1325,7 +1362,96 @@
           <w:rFonts w:ascii="Calibri" w:hAnsi="Calibri" w:cs="Calibri"/>
           <w:color w:val="000000"/>
         </w:rPr>
-        <w:t xml:space="preserve">[IETF RFC 6749]    RFC 6749    October 2012    https://tools.ietf.org/html/rfc6749    </w:t>
+        <w:t xml:space="preserve">Abstract: </w:t>
+      </w:r>
+      <w:r>
+        <w:rPr>
+          <w:rFonts w:ascii="Arial" w:hAnsi="Arial" w:cs="Arial"/>
+          <w:color w:val="333333"/>
+          <w:sz w:val="23"/>
+          <w:szCs w:val="23"/>
+        </w:rPr>
+        <w:t>The weaknesses of many notice-and-consent paradigms of data privacy are clear. This article notes the social, legal and regulatory drivers and examines some approaches to satisfy them.</w:t>
+      </w:r>
+    </w:p>
+    <w:p>
+      <w:r>
+        <w:rPr>
+          <w:rFonts w:ascii="Arial" w:hAnsi="Arial" w:cs="Arial"/>
+          <w:color w:val="333333"/>
+          <w:sz w:val="23"/>
+          <w:szCs w:val="23"/>
+        </w:rPr>
+        <w:t xml:space="preserve">[KI </w:t>
+      </w:r>
+      <w:proofErr w:type="gramStart"/>
+      <w:r>
+        <w:rPr>
+          <w:rFonts w:ascii="Arial" w:hAnsi="Arial" w:cs="Arial"/>
+          <w:color w:val="333333"/>
+          <w:sz w:val="23"/>
+          <w:szCs w:val="23"/>
+        </w:rPr>
+        <w:t>UMA]   </w:t>
+      </w:r>
+      <w:proofErr w:type="gramEnd"/>
+      <w:r>
+        <w:rPr>
+          <w:rFonts w:ascii="Arial" w:hAnsi="Arial" w:cs="Arial"/>
+          <w:color w:val="333333"/>
+          <w:sz w:val="23"/>
+          <w:szCs w:val="23"/>
+        </w:rPr>
+        <w:t xml:space="preserve"> </w:t>
+      </w:r>
+      <w:proofErr w:type="spellStart"/>
+      <w:r>
+        <w:rPr>
+          <w:rFonts w:ascii="Arial" w:hAnsi="Arial" w:cs="Arial"/>
+          <w:color w:val="333333"/>
+          <w:sz w:val="23"/>
+          <w:szCs w:val="23"/>
+        </w:rPr>
+        <w:t>Kantara</w:t>
+      </w:r>
+      <w:proofErr w:type="spellEnd"/>
+      <w:r>
+        <w:rPr>
+          <w:rFonts w:ascii="Arial" w:hAnsi="Arial" w:cs="Arial"/>
+          <w:color w:val="333333"/>
+          <w:sz w:val="23"/>
+          <w:szCs w:val="23"/>
+        </w:rPr>
+        <w:t xml:space="preserve"> Initiative UMA Recommendation    December 2015    https://docs.kantarainitiative.org/uma/rec-uma-core.html    </w:t>
+      </w:r>
+    </w:p>
+    <w:p>
+      <w:pPr>
+        <w:pStyle w:val="Heading3"/>
+      </w:pPr>
+      <w:r>
+        <w:rPr>
+          <w:rFonts w:ascii="Calibri" w:hAnsi="Calibri" w:cs="Calibri"/>
+          <w:color w:val="4472C4"/>
+        </w:rPr>
+        <w:t>Federation</w:t>
+      </w:r>
+    </w:p>
+    <w:p>
+      <w:pPr>
+        <w:pStyle w:val="NormalWeb"/>
+        <w:spacing w:before="0" w:beforeAutospacing="0" w:after="120" w:afterAutospacing="0"/>
+        <w:rPr>
+          <w:rFonts w:ascii="Calibri" w:hAnsi="Calibri" w:cs="Calibri"/>
+          <w:color w:val="000000"/>
+        </w:rPr>
+      </w:pPr>
+      <w:r>
+        <w:rPr>
+          <w:rFonts w:ascii="Calibri" w:hAnsi="Calibri" w:cs="Calibri"/>
+          <w:color w:val="000000"/>
+        </w:rPr>
+        <w:t>Abstract: This article surveys the known standards concerning methods of allowing authentication from one domain to be honored in another.</w:t>
       </w:r>
     </w:p>
     <w:p>
@@ -1342,7 +1468,7 @@
           <w:iCs/>
           <w:color w:val="2F5496"/>
         </w:rPr>
-        <w:t>User-Managed Access (UMA) Profile of OAuth 2.0</w:t>
+        <w:t>OpenID Connect Core 1.0 incorporating errata set 1</w:t>
       </w:r>
     </w:p>
     <w:p>
@@ -1355,96 +1481,39 @@
           <w:rFonts w:ascii="Calibri" w:hAnsi="Calibri" w:cs="Calibri"/>
           <w:color w:val="000000"/>
         </w:rPr>
-        <w:t xml:space="preserve">Abstract: </w:t>
-      </w:r>
-      <w:r>
-        <w:rPr>
-          <w:rFonts w:ascii="Arial" w:hAnsi="Arial" w:cs="Arial"/>
-          <w:color w:val="333333"/>
-          <w:sz w:val="23"/>
-          <w:szCs w:val="23"/>
-        </w:rPr>
-        <w:t>The weaknesses of many notice-and-consent paradigms of data privacy are clear. This article notes the social, legal and regulatory drivers and examines some approaches to satisfy them.</w:t>
-      </w:r>
-    </w:p>
-    <w:p>
-      <w:r>
-        <w:rPr>
-          <w:rFonts w:ascii="Arial" w:hAnsi="Arial" w:cs="Arial"/>
-          <w:color w:val="333333"/>
-          <w:sz w:val="23"/>
-          <w:szCs w:val="23"/>
-        </w:rPr>
-        <w:t xml:space="preserve">[KI </w:t>
+        <w:t>[</w:t>
       </w:r>
       <w:proofErr w:type="gramStart"/>
       <w:r>
         <w:rPr>
-          <w:rFonts w:ascii="Arial" w:hAnsi="Arial" w:cs="Arial"/>
-          <w:color w:val="333333"/>
-          <w:sz w:val="23"/>
-          <w:szCs w:val="23"/>
-        </w:rPr>
-        <w:t>UMA]   </w:t>
+          <w:rFonts w:ascii="Calibri" w:hAnsi="Calibri" w:cs="Calibri"/>
+          <w:color w:val="000000"/>
+        </w:rPr>
+        <w:t>OIDC]   </w:t>
       </w:r>
       <w:proofErr w:type="gramEnd"/>
       <w:r>
         <w:rPr>
-          <w:rFonts w:ascii="Arial" w:hAnsi="Arial" w:cs="Arial"/>
-          <w:color w:val="333333"/>
-          <w:sz w:val="23"/>
-          <w:szCs w:val="23"/>
+          <w:rFonts w:ascii="Calibri" w:hAnsi="Calibri" w:cs="Calibri"/>
+          <w:color w:val="000000"/>
         </w:rPr>
         <w:t xml:space="preserve"> </w:t>
       </w:r>
       <w:proofErr w:type="spellStart"/>
       <w:r>
         <w:rPr>
-          <w:rFonts w:ascii="Arial" w:hAnsi="Arial" w:cs="Arial"/>
-          <w:color w:val="333333"/>
-          <w:sz w:val="23"/>
-          <w:szCs w:val="23"/>
-        </w:rPr>
-        <w:t>Kantara</w:t>
+          <w:rFonts w:ascii="Calibri" w:hAnsi="Calibri" w:cs="Calibri"/>
+          <w:color w:val="000000"/>
+        </w:rPr>
+        <w:t>Sakimura</w:t>
       </w:r>
       <w:proofErr w:type="spellEnd"/>
       <w:r>
         <w:rPr>
-          <w:rFonts w:ascii="Arial" w:hAnsi="Arial" w:cs="Arial"/>
-          <w:color w:val="333333"/>
-          <w:sz w:val="23"/>
-          <w:szCs w:val="23"/>
-        </w:rPr>
-        <w:t xml:space="preserve"> Initiative UMA Recommendation    December 2015    https://docs.kantarainitiative.org/uma/rec-uma-core.html    </w:t>
-      </w:r>
-    </w:p>
-    <w:p>
-      <w:pPr>
-        <w:pStyle w:val="Heading3"/>
-      </w:pPr>
-      <w:r>
-        <w:rPr>
-          <w:rFonts w:ascii="Calibri" w:hAnsi="Calibri" w:cs="Calibri"/>
-          <w:color w:val="4472C4"/>
-        </w:rPr>
-        <w:t>Federation</w:t>
-      </w:r>
-    </w:p>
-    <w:p>
-      <w:pPr>
-        <w:pStyle w:val="NormalWeb"/>
-        <w:spacing w:before="0" w:beforeAutospacing="0" w:after="120" w:afterAutospacing="0"/>
-        <w:rPr>
-          <w:rFonts w:ascii="Calibri" w:hAnsi="Calibri" w:cs="Calibri"/>
-          <w:color w:val="000000"/>
-        </w:rPr>
-      </w:pPr>
-      <w:r>
-        <w:rPr>
-          <w:rFonts w:ascii="Calibri" w:hAnsi="Calibri" w:cs="Calibri"/>
-          <w:color w:val="000000"/>
-        </w:rPr>
-        <w:t>Abstract: This article surveys the known standards concerning methods of allowing authentication from one domain to be honored in another.</w:t>
+          <w:rFonts w:ascii="Calibri" w:hAnsi="Calibri" w:cs="Calibri"/>
+          <w:color w:val="000000"/>
+        </w:rPr>
+        <w:t xml:space="preserve">, N., Bradley, B., Jones, M., de Medeiros, B., and C. Mortimore     November 2014     https://openid.net/specs/openid-connect-core-1_0.html.    </w:t>
       </w:r>
     </w:p>
     <w:p>
@@ -1461,7 +1530,7 @@
           <w:iCs/>
           <w:color w:val="2F5496"/>
         </w:rPr>
-        <w:t>OpenID Connect Core 1.0 incorporating errata set 1</w:t>
+        <w:t>Assertions and Protocols for the OASIS Security Assertion Markup Language (SAML) V2.0</w:t>
       </w:r>
     </w:p>
     <w:p>
@@ -1474,39 +1543,7 @@
           <w:rFonts w:ascii="Calibri" w:hAnsi="Calibri" w:cs="Calibri"/>
           <w:color w:val="000000"/>
         </w:rPr>
-        <w:t>[</w:t>
-      </w:r>
-      <w:proofErr w:type="gramStart"/>
-      <w:r>
-        <w:rPr>
-          <w:rFonts w:ascii="Calibri" w:hAnsi="Calibri" w:cs="Calibri"/>
-          <w:color w:val="000000"/>
-        </w:rPr>
-        <w:t>OIDC]   </w:t>
-      </w:r>
-      <w:proofErr w:type="gramEnd"/>
-      <w:r>
-        <w:rPr>
-          <w:rFonts w:ascii="Calibri" w:hAnsi="Calibri" w:cs="Calibri"/>
-          <w:color w:val="000000"/>
-        </w:rPr>
-        <w:t xml:space="preserve"> </w:t>
-      </w:r>
-      <w:proofErr w:type="spellStart"/>
-      <w:r>
-        <w:rPr>
-          <w:rFonts w:ascii="Calibri" w:hAnsi="Calibri" w:cs="Calibri"/>
-          <w:color w:val="000000"/>
-        </w:rPr>
-        <w:t>Sakimura</w:t>
-      </w:r>
-      <w:proofErr w:type="spellEnd"/>
-      <w:r>
-        <w:rPr>
-          <w:rFonts w:ascii="Calibri" w:hAnsi="Calibri" w:cs="Calibri"/>
-          <w:color w:val="000000"/>
-        </w:rPr>
-        <w:t xml:space="preserve">, N., Bradley, B., Jones, M., de Medeiros, B., and C. Mortimore     November 2014     https://openid.net/specs/openid-connect-core-1_0.html.    </w:t>
+        <w:t xml:space="preserve">[OASIS SAML 2]    SAML 2.0    March 2005    http://docs.oasis-open.org/security/saml/v2.0/saml-core-2.0-os.pdf    </w:t>
       </w:r>
     </w:p>
     <w:p>
@@ -1523,20 +1560,52 @@
           <w:iCs/>
           <w:color w:val="2F5496"/>
         </w:rPr>
-        <w:t>Assertions and Protocols for the OASIS Security Assertion Markup Language (SAML) V2.0</w:t>
+        <w:t>Digital Identity Guidelines: Federation and Assertions</w:t>
+      </w:r>
+    </w:p>
+    <w:p>
+      <w:r>
+        <w:rPr>
+          <w:rFonts w:ascii="Calibri" w:hAnsi="Calibri" w:cs="Calibri"/>
+          <w:color w:val="000000"/>
+        </w:rPr>
+        <w:t xml:space="preserve">[SP 800-63C]    NIST Special Publication 800-63C     December 2017     https://doi.org/10.6028/NIST.SP.800-63c    </w:t>
       </w:r>
     </w:p>
     <w:p>
       <w:pPr>
         <w:pStyle w:val="NormalWeb"/>
-        <w:spacing w:before="0" w:beforeAutospacing="0" w:after="0" w:afterAutospacing="0"/>
-      </w:pPr>
-      <w:r>
-        <w:rPr>
-          <w:rFonts w:ascii="Calibri" w:hAnsi="Calibri" w:cs="Calibri"/>
-          <w:color w:val="000000"/>
-        </w:rPr>
-        <w:t xml:space="preserve">[OASIS SAML 2]    SAML 2.0    March 2005    http://docs.oasis-open.org/security/saml/v2.0/saml-core-2.0-os.pdf    </w:t>
+        <w:spacing w:before="0" w:beforeAutospacing="0" w:after="120" w:afterAutospacing="0"/>
+      </w:pPr>
+    </w:p>
+    <w:p>
+      <w:pPr>
+        <w:pStyle w:val="Heading3"/>
+      </w:pPr>
+      <w:r>
+        <w:rPr>
+          <w:rFonts w:ascii="Calibri" w:hAnsi="Calibri" w:cs="Calibri"/>
+          <w:color w:val="4472C4"/>
+        </w:rPr>
+        <w:lastRenderedPageBreak/>
+        <w:t>Lifecycle</w:t>
+      </w:r>
+    </w:p>
+    <w:p>
+      <w:pPr>
+        <w:pStyle w:val="NormalWeb"/>
+        <w:spacing w:before="0" w:beforeAutospacing="0" w:after="120" w:afterAutospacing="0"/>
+        <w:rPr>
+          <w:rFonts w:ascii="Calibri" w:hAnsi="Calibri" w:cs="Calibri"/>
+          <w:color w:val="000000"/>
+        </w:rPr>
+      </w:pPr>
+      <w:r>
+        <w:rPr>
+          <w:rFonts w:ascii="Calibri" w:hAnsi="Calibri" w:cs="Calibri"/>
+          <w:color w:val="000000"/>
+        </w:rPr>
+        <w:t>Abstract: This article surveys the known standards concerning the creation and registration of identities and subsequent changes to the characteristics of those identities and the eventual removal of the same.</w:t>
       </w:r>
     </w:p>
     <w:p>
@@ -1553,52 +1622,36 @@
           <w:iCs/>
           <w:color w:val="2F5496"/>
         </w:rPr>
-        <w:t>Digital Identity Guidelines: Federation and Assertions</w:t>
-      </w:r>
-    </w:p>
-    <w:p>
-      <w:r>
-        <w:rPr>
-          <w:rFonts w:ascii="Calibri" w:hAnsi="Calibri" w:cs="Calibri"/>
-          <w:color w:val="000000"/>
-        </w:rPr>
-        <w:t xml:space="preserve">[SP 800-63C]    NIST Special Publication 800-63C     December 2017     https://doi.org/10.6028/NIST.SP.800-63c    </w:t>
+        <w:t>Standard on Identity and Credential Assurance</w:t>
       </w:r>
     </w:p>
     <w:p>
       <w:pPr>
         <w:pStyle w:val="NormalWeb"/>
-        <w:spacing w:before="0" w:beforeAutospacing="0" w:after="120" w:afterAutospacing="0"/>
-      </w:pPr>
-    </w:p>
-    <w:p>
-      <w:pPr>
-        <w:pStyle w:val="Heading3"/>
-      </w:pPr>
-      <w:r>
-        <w:rPr>
-          <w:rFonts w:ascii="Calibri" w:hAnsi="Calibri" w:cs="Calibri"/>
-          <w:color w:val="4472C4"/>
-        </w:rPr>
-        <w:lastRenderedPageBreak/>
-        <w:t>Lifecycle</w:t>
-      </w:r>
-    </w:p>
-    <w:p>
-      <w:pPr>
-        <w:pStyle w:val="NormalWeb"/>
-        <w:spacing w:before="0" w:beforeAutospacing="0" w:after="120" w:afterAutospacing="0"/>
-        <w:rPr>
-          <w:rFonts w:ascii="Calibri" w:hAnsi="Calibri" w:cs="Calibri"/>
-          <w:color w:val="000000"/>
-        </w:rPr>
-      </w:pPr>
-      <w:r>
-        <w:rPr>
-          <w:rFonts w:ascii="Calibri" w:hAnsi="Calibri" w:cs="Calibri"/>
-          <w:color w:val="000000"/>
-        </w:rPr>
-        <w:t>Abstract: This article surveys the known standards concerning the creation and registration of identities and subsequent changes to the characteristics of those identities and the eventual removal of the same.</w:t>
+        <w:spacing w:before="0" w:beforeAutospacing="0" w:after="0" w:afterAutospacing="0"/>
+      </w:pPr>
+      <w:r>
+        <w:rPr>
+          <w:rFonts w:ascii="Calibri" w:hAnsi="Calibri" w:cs="Calibri"/>
+          <w:color w:val="000000"/>
+        </w:rPr>
+        <w:t>[</w:t>
+      </w:r>
+      <w:proofErr w:type="gramStart"/>
+      <w:r>
+        <w:rPr>
+          <w:rFonts w:ascii="Calibri" w:hAnsi="Calibri" w:cs="Calibri"/>
+          <w:color w:val="000000"/>
+        </w:rPr>
+        <w:t>Canada]   </w:t>
+      </w:r>
+      <w:proofErr w:type="gramEnd"/>
+      <w:r>
+        <w:rPr>
+          <w:rFonts w:ascii="Calibri" w:hAnsi="Calibri" w:cs="Calibri"/>
+          <w:color w:val="000000"/>
+        </w:rPr>
+        <w:t xml:space="preserve"> Government of Canada     February 2013     https://www.tbs-sct.gc.ca/pol/doc-eng.aspx?id=26776.    Archived - Need successors</w:t>
       </w:r>
     </w:p>
     <w:p>
@@ -1615,7 +1668,7 @@
           <w:iCs/>
           <w:color w:val="2F5496"/>
         </w:rPr>
-        <w:t>Standard on Identity and Credential Assurance</w:t>
+        <w:t>Digital Identity Guidelines: Enrollment and Identity Proofing Requirements</w:t>
       </w:r>
     </w:p>
     <w:p>
@@ -1628,7 +1681,7 @@
           <w:rFonts w:ascii="Calibri" w:hAnsi="Calibri" w:cs="Calibri"/>
           <w:color w:val="000000"/>
         </w:rPr>
-        <w:t>[</w:t>
+        <w:t>[SP 800-63</w:t>
       </w:r>
       <w:proofErr w:type="gramStart"/>
       <w:r>
@@ -1636,7 +1689,7 @@
           <w:rFonts w:ascii="Calibri" w:hAnsi="Calibri" w:cs="Calibri"/>
           <w:color w:val="000000"/>
         </w:rPr>
-        <w:t>Canada]   </w:t>
+        <w:t>A]   </w:t>
       </w:r>
       <w:proofErr w:type="gramEnd"/>
       <w:r>
@@ -1644,7 +1697,7 @@
           <w:rFonts w:ascii="Calibri" w:hAnsi="Calibri" w:cs="Calibri"/>
           <w:color w:val="000000"/>
         </w:rPr>
-        <w:t xml:space="preserve"> Government of Canada     February 2013     https://www.tbs-sct.gc.ca/pol/doc-eng.aspx?id=26776.    Archived - Need successors</w:t>
+        <w:t xml:space="preserve"> NIST Special Publication 800-63A     December 2017     https://doi.org/10.6028/NIST.SP.800-63a    </w:t>
       </w:r>
     </w:p>
     <w:p>
@@ -1661,36 +1714,57 @@
           <w:iCs/>
           <w:color w:val="2F5496"/>
         </w:rPr>
-        <w:t>Digital Identity Guidelines: Enrollment and Identity Proofing Requirements</w:t>
+        <w:t>Digital Identity Guidelines: Authentication and Lifecycle Management</w:t>
+      </w:r>
+    </w:p>
+    <w:p>
+      <w:r>
+        <w:rPr>
+          <w:rFonts w:ascii="Calibri" w:hAnsi="Calibri" w:cs="Calibri"/>
+          <w:color w:val="000000"/>
+        </w:rPr>
+        <w:t>[SP 800-63</w:t>
+      </w:r>
+      <w:proofErr w:type="gramStart"/>
+      <w:r>
+        <w:rPr>
+          <w:rFonts w:ascii="Calibri" w:hAnsi="Calibri" w:cs="Calibri"/>
+          <w:color w:val="000000"/>
+        </w:rPr>
+        <w:t>B]   </w:t>
+      </w:r>
+      <w:proofErr w:type="gramEnd"/>
+      <w:r>
+        <w:rPr>
+          <w:rFonts w:ascii="Calibri" w:hAnsi="Calibri" w:cs="Calibri"/>
+          <w:color w:val="000000"/>
+        </w:rPr>
+        <w:t xml:space="preserve"> NIST Special Publication 800-63C     December 2017     https://doi.org/10.6028/NIST.SP.800-63b    </w:t>
+      </w:r>
+    </w:p>
+    <w:p>
+      <w:pPr>
+        <w:pStyle w:val="Heading3"/>
+      </w:pPr>
+      <w:r>
+        <w:rPr>
+          <w:rFonts w:ascii="Calibri" w:hAnsi="Calibri" w:cs="Calibri"/>
+          <w:color w:val="4472C4"/>
+        </w:rPr>
+        <w:t>Operations</w:t>
       </w:r>
     </w:p>
     <w:p>
       <w:pPr>
         <w:pStyle w:val="NormalWeb"/>
-        <w:spacing w:before="0" w:beforeAutospacing="0" w:after="0" w:afterAutospacing="0"/>
-      </w:pPr>
-      <w:r>
-        <w:rPr>
-          <w:rFonts w:ascii="Calibri" w:hAnsi="Calibri" w:cs="Calibri"/>
-          <w:color w:val="000000"/>
-        </w:rPr>
-        <w:t>[SP 800-63</w:t>
-      </w:r>
-      <w:proofErr w:type="gramStart"/>
-      <w:r>
-        <w:rPr>
-          <w:rFonts w:ascii="Calibri" w:hAnsi="Calibri" w:cs="Calibri"/>
-          <w:color w:val="000000"/>
-        </w:rPr>
-        <w:t>A]   </w:t>
-      </w:r>
-      <w:proofErr w:type="gramEnd"/>
-      <w:r>
-        <w:rPr>
-          <w:rFonts w:ascii="Calibri" w:hAnsi="Calibri" w:cs="Calibri"/>
-          <w:color w:val="000000"/>
-        </w:rPr>
-        <w:t xml:space="preserve"> NIST Special Publication 800-63A     December 2017     https://doi.org/10.6028/NIST.SP.800-63a    </w:t>
+        <w:spacing w:before="0" w:beforeAutospacing="0" w:after="120" w:afterAutospacing="0"/>
+      </w:pPr>
+      <w:r>
+        <w:rPr>
+          <w:rFonts w:ascii="Calibri" w:hAnsi="Calibri" w:cs="Calibri"/>
+          <w:color w:val="000000"/>
+        </w:rPr>
+        <w:t>Abstract: This article surveys the known standards concerning the operation of identity systems.</w:t>
       </w:r>
     </w:p>
     <w:p>
@@ -1707,32 +1781,16 @@
           <w:iCs/>
           <w:color w:val="2F5496"/>
         </w:rPr>
-        <w:t>Digital Identity Guidelines: Authentication and Lifecycle Management</w:t>
-      </w:r>
-    </w:p>
-    <w:p>
-      <w:r>
-        <w:rPr>
-          <w:rFonts w:ascii="Calibri" w:hAnsi="Calibri" w:cs="Calibri"/>
-          <w:color w:val="000000"/>
-        </w:rPr>
-        <w:t>[SP 800-63</w:t>
-      </w:r>
-      <w:proofErr w:type="gramStart"/>
-      <w:r>
-        <w:rPr>
-          <w:rFonts w:ascii="Calibri" w:hAnsi="Calibri" w:cs="Calibri"/>
-          <w:color w:val="000000"/>
-        </w:rPr>
-        <w:t>B]   </w:t>
-      </w:r>
-      <w:proofErr w:type="gramEnd"/>
-      <w:r>
-        <w:rPr>
-          <w:rFonts w:ascii="Calibri" w:hAnsi="Calibri" w:cs="Calibri"/>
-          <w:color w:val="000000"/>
-        </w:rPr>
-        <w:t xml:space="preserve"> NIST Special Publication 800-63C     December 2017     https://doi.org/10.6028/NIST.SP.800-63b    </w:t>
+        <w:t>Information technology -- Security techniques -- A framework for identity management -- Part 3: Practice</w:t>
+      </w:r>
+    </w:p>
+    <w:p>
+      <w:r>
+        <w:rPr>
+          <w:rFonts w:ascii="Calibri" w:hAnsi="Calibri" w:cs="Calibri"/>
+          <w:color w:val="000000"/>
+        </w:rPr>
+        <w:t>[ISO 24760-3]    ISO/IEC 24760-3:2016     2016    https://webstore.ansi.org/Standards/ISO/ISOIEC247602016    $162</w:t>
       </w:r>
     </w:p>
     <w:p>
@@ -1740,24 +1798,23 @@
         <w:pStyle w:val="Heading3"/>
       </w:pPr>
       <w:r>
-        <w:rPr>
-          <w:rFonts w:ascii="Calibri" w:hAnsi="Calibri" w:cs="Calibri"/>
-          <w:color w:val="4472C4"/>
-        </w:rPr>
-        <w:t>Operations</w:t>
-      </w:r>
-    </w:p>
-    <w:p>
-      <w:pPr>
-        <w:pStyle w:val="NormalWeb"/>
-        <w:spacing w:before="0" w:beforeAutospacing="0" w:after="120" w:afterAutospacing="0"/>
-      </w:pPr>
-      <w:r>
-        <w:rPr>
-          <w:rFonts w:ascii="Calibri" w:hAnsi="Calibri" w:cs="Calibri"/>
-          <w:color w:val="000000"/>
-        </w:rPr>
-        <w:t>Abstract: This article surveys the known standards concerning the operation of identity systems.</w:t>
+        <w:t>Terminology</w:t>
+      </w:r>
+    </w:p>
+    <w:p>
+      <w:pPr>
+        <w:spacing w:after="0"/>
+        <w:rPr>
+          <w:rFonts w:ascii="Calibri" w:eastAsia="Times New Roman" w:hAnsi="Calibri" w:cs="Calibri"/>
+          <w:color w:val="000000"/>
+        </w:rPr>
+      </w:pPr>
+      <w:r>
+        <w:rPr>
+          <w:rFonts w:ascii="Calibri" w:eastAsia="Times New Roman" w:hAnsi="Calibri" w:cs="Calibri"/>
+          <w:color w:val="000000"/>
+        </w:rPr>
+        <w:t>Abstract: This article surveys the known standards for the purpose of collating and contrasting terminology defined.</w:t>
       </w:r>
     </w:p>
     <w:p>
@@ -1774,40 +1831,20 @@
           <w:iCs/>
           <w:color w:val="2F5496"/>
         </w:rPr>
-        <w:t>Information technology -- Security techniques -- A framework for identity management -- Part 3: Practice</w:t>
-      </w:r>
-    </w:p>
-    <w:p>
-      <w:r>
-        <w:rPr>
-          <w:rFonts w:ascii="Calibri" w:hAnsi="Calibri" w:cs="Calibri"/>
-          <w:color w:val="000000"/>
-        </w:rPr>
-        <w:t>[ISO 24760-3]    ISO/IEC 24760-3:2016     2016    https://webstore.ansi.org/Standards/ISO/ISOIEC247602016    $162</w:t>
-      </w:r>
-    </w:p>
-    <w:p>
-      <w:pPr>
-        <w:pStyle w:val="Heading3"/>
-      </w:pPr>
-      <w:r>
-        <w:t>Terminology</w:t>
-      </w:r>
-    </w:p>
-    <w:p>
-      <w:pPr>
-        <w:spacing w:after="0"/>
-        <w:rPr>
-          <w:rFonts w:ascii="Calibri" w:eastAsia="Times New Roman" w:hAnsi="Calibri" w:cs="Calibri"/>
-          <w:color w:val="000000"/>
-        </w:rPr>
-      </w:pPr>
-      <w:r>
-        <w:rPr>
-          <w:rFonts w:ascii="Calibri" w:eastAsia="Times New Roman" w:hAnsi="Calibri" w:cs="Calibri"/>
-          <w:color w:val="000000"/>
-        </w:rPr>
-        <w:t>Abstract: This article surveys the known standards for the purpose of collating and contrasting terminology defined.</w:t>
+        <w:t>Digital Identity Guidelines</w:t>
+      </w:r>
+    </w:p>
+    <w:p>
+      <w:pPr>
+        <w:pStyle w:val="NormalWeb"/>
+        <w:spacing w:before="0" w:beforeAutospacing="0" w:after="0" w:afterAutospacing="0"/>
+      </w:pPr>
+      <w:r>
+        <w:rPr>
+          <w:rFonts w:ascii="Calibri" w:hAnsi="Calibri" w:cs="Calibri"/>
+          <w:color w:val="000000"/>
+        </w:rPr>
+        <w:t xml:space="preserve">[SP 800-63-3]    NIST Special Publication 800-63-3     June 2017     https://doi.org/10.6028/NIST.SP.800-63-3    </w:t>
       </w:r>
     </w:p>
     <w:p>
@@ -1824,7 +1861,7 @@
           <w:iCs/>
           <w:color w:val="2F5496"/>
         </w:rPr>
-        <w:t>Digital Identity Guidelines</w:t>
+        <w:t>An Ontology of Identity Credentials Part I: Background and Formulation</w:t>
       </w:r>
     </w:p>
     <w:p>
@@ -1837,7 +1874,23 @@
           <w:rFonts w:ascii="Calibri" w:hAnsi="Calibri" w:cs="Calibri"/>
           <w:color w:val="000000"/>
         </w:rPr>
-        <w:t xml:space="preserve">[SP 800-63-3]    NIST Special Publication 800-63-3     June 2017     https://doi.org/10.6028/NIST.SP.800-63-3    </w:t>
+        <w:t>[SP 800-103]    NIST Special Publication 800-103 (</w:t>
+      </w:r>
+      <w:proofErr w:type="gramStart"/>
+      <w:r>
+        <w:rPr>
+          <w:rFonts w:ascii="Calibri" w:hAnsi="Calibri" w:cs="Calibri"/>
+          <w:color w:val="000000"/>
+        </w:rPr>
+        <w:t>Draft)   </w:t>
+      </w:r>
+      <w:proofErr w:type="gramEnd"/>
+      <w:r>
+        <w:rPr>
+          <w:rFonts w:ascii="Calibri" w:hAnsi="Calibri" w:cs="Calibri"/>
+          <w:color w:val="000000"/>
+        </w:rPr>
+        <w:t xml:space="preserve">  October 2006.    https://tsapps.nist.gov/publication/get_pdf.cfm?pub_id=906227    </w:t>
       </w:r>
     </w:p>
     <w:p>
@@ -1854,43 +1907,9 @@
           <w:iCs/>
           <w:color w:val="2F5496"/>
         </w:rPr>
-        <w:t>An Ontology of Identity Credentials Part I: Background and Formulation</w:t>
-      </w:r>
-    </w:p>
-    <w:p>
-      <w:pPr>
-        <w:pStyle w:val="NormalWeb"/>
-        <w:spacing w:before="0" w:beforeAutospacing="0" w:after="0" w:afterAutospacing="0"/>
-      </w:pPr>
-      <w:r>
-        <w:rPr>
-          <w:rFonts w:ascii="Calibri" w:hAnsi="Calibri" w:cs="Calibri"/>
-          <w:color w:val="000000"/>
-        </w:rPr>
-        <w:t>[SP 800-103]    NIST Special Publication 800-103 (</w:t>
+        <w:t xml:space="preserve">Security and Privacy -- A Framework </w:t>
       </w:r>
       <w:proofErr w:type="gramStart"/>
-      <w:r>
-        <w:rPr>
-          <w:rFonts w:ascii="Calibri" w:hAnsi="Calibri" w:cs="Calibri"/>
-          <w:color w:val="000000"/>
-        </w:rPr>
-        <w:t>Draft)   </w:t>
-      </w:r>
-      <w:proofErr w:type="gramEnd"/>
-      <w:r>
-        <w:rPr>
-          <w:rFonts w:ascii="Calibri" w:hAnsi="Calibri" w:cs="Calibri"/>
-          <w:color w:val="000000"/>
-        </w:rPr>
-        <w:t xml:space="preserve">  October 2006.    https://tsapps.nist.gov/publication/get_pdf.cfm?pub_id=906227    </w:t>
-      </w:r>
-    </w:p>
-    <w:p>
-      <w:pPr>
-        <w:pStyle w:val="Heading4"/>
-        <w:spacing w:before="40"/>
-      </w:pPr>
       <w:r>
         <w:rPr>
           <w:rFonts w:ascii="Calibri" w:hAnsi="Calibri" w:cs="Calibri"/>
@@ -1900,9 +1919,9 @@
           <w:iCs/>
           <w:color w:val="2F5496"/>
         </w:rPr>
-        <w:t xml:space="preserve">Security and Privacy -- A Framework </w:t>
-      </w:r>
-      <w:proofErr w:type="gramStart"/>
+        <w:t>For</w:t>
+      </w:r>
+      <w:proofErr w:type="gramEnd"/>
       <w:r>
         <w:rPr>
           <w:rFonts w:ascii="Calibri" w:hAnsi="Calibri" w:cs="Calibri"/>
@@ -1912,18 +1931,6 @@
           <w:iCs/>
           <w:color w:val="2F5496"/>
         </w:rPr>
-        <w:t>For</w:t>
-      </w:r>
-      <w:proofErr w:type="gramEnd"/>
-      <w:r>
-        <w:rPr>
-          <w:rFonts w:ascii="Calibri" w:hAnsi="Calibri" w:cs="Calibri"/>
-          <w:b w:val="0"/>
-          <w:bCs w:val="0"/>
-          <w:i/>
-          <w:iCs/>
-          <w:color w:val="2F5496"/>
-        </w:rPr>
         <w:t xml:space="preserve"> Identity Management -- Part 1: Terminology And Concepts</w:t>
       </w:r>
     </w:p>
@@ -1977,7 +1984,7 @@
       <w:pPr>
         <w:pStyle w:val="Heading1"/>
       </w:pPr>
-      <w:bookmarkStart w:id="40" w:name="workforce-iam-internal-iam"/>
+      <w:bookmarkStart w:id="41" w:name="workforce-iam-internal-iam"/>
       <w:r>
         <w:t xml:space="preserve">Workforce IAM </w:t>
       </w:r>
@@ -1987,13 +1994,13 @@
       <w:r>
         <w:t>Internal IAM</w:t>
       </w:r>
-      <w:bookmarkEnd w:id="40"/>
+      <w:bookmarkEnd w:id="41"/>
     </w:p>
     <w:p>
       <w:pPr>
         <w:pStyle w:val="Heading2"/>
       </w:pPr>
-      <w:bookmarkStart w:id="41" w:name="iam-processes"/>
+      <w:bookmarkStart w:id="42" w:name="iam-processes"/>
       <w:r>
         <w:t xml:space="preserve">IAM </w:t>
       </w:r>
@@ -2003,23 +2010,23 @@
       <w:r>
         <w:t>rocesses</w:t>
       </w:r>
-      <w:bookmarkEnd w:id="41"/>
+      <w:bookmarkEnd w:id="42"/>
     </w:p>
     <w:p>
       <w:pPr>
         <w:pStyle w:val="Heading3"/>
       </w:pPr>
-      <w:bookmarkStart w:id="42" w:name="joiner-mover-leaver"/>
+      <w:bookmarkStart w:id="43" w:name="joiner-mover-leaver"/>
       <w:r>
         <w:t>Joiner-Mover-Leaver</w:t>
       </w:r>
-      <w:bookmarkEnd w:id="42"/>
+      <w:bookmarkEnd w:id="43"/>
     </w:p>
     <w:p>
       <w:pPr>
         <w:pStyle w:val="Heading3"/>
       </w:pPr>
-      <w:bookmarkStart w:id="43" w:name="hr-ownership"/>
+      <w:bookmarkStart w:id="44" w:name="hr-ownership"/>
       <w:r>
         <w:t xml:space="preserve">HR </w:t>
       </w:r>
@@ -2029,17 +2036,17 @@
       <w:r>
         <w:t>wnership</w:t>
       </w:r>
-      <w:bookmarkEnd w:id="43"/>
+      <w:bookmarkEnd w:id="44"/>
     </w:p>
     <w:p>
       <w:pPr>
         <w:pStyle w:val="Heading3"/>
       </w:pPr>
-      <w:bookmarkStart w:id="44" w:name="provisioning-on-boarding-and-off-boardin"/>
+      <w:bookmarkStart w:id="45" w:name="provisioning-on-boarding-and-off-boardin"/>
       <w:r>
         <w:t>Provisioning (On-boarding and Off-boarding)</w:t>
       </w:r>
-      <w:bookmarkEnd w:id="44"/>
+      <w:bookmarkEnd w:id="45"/>
     </w:p>
     <w:p>
       <w:pPr>
@@ -2053,11 +2060,11 @@
       <w:pPr>
         <w:pStyle w:val="Heading3"/>
       </w:pPr>
-      <w:bookmarkStart w:id="45" w:name="re-certification"/>
+      <w:bookmarkStart w:id="46" w:name="re-certification"/>
       <w:r>
         <w:t>Re-certification</w:t>
       </w:r>
-      <w:bookmarkEnd w:id="45"/>
+      <w:bookmarkEnd w:id="46"/>
     </w:p>
     <w:p>
       <w:pPr>
@@ -2071,21 +2078,21 @@
       <w:pPr>
         <w:pStyle w:val="Heading2"/>
       </w:pPr>
-      <w:bookmarkStart w:id="46" w:name="analytics-and-intelligence"/>
+      <w:bookmarkStart w:id="47" w:name="analytics-and-intelligence"/>
       <w:r>
         <w:t>Analytics and Intelligence</w:t>
       </w:r>
-      <w:bookmarkEnd w:id="46"/>
+      <w:bookmarkEnd w:id="47"/>
     </w:p>
     <w:p>
       <w:pPr>
         <w:pStyle w:val="Heading2"/>
       </w:pPr>
-      <w:bookmarkStart w:id="47" w:name="handling-business-partners-people"/>
+      <w:bookmarkStart w:id="48" w:name="handling-business-partners-people"/>
       <w:r>
         <w:t>Handling Business Partners’ People</w:t>
       </w:r>
-      <w:bookmarkEnd w:id="47"/>
+      <w:bookmarkEnd w:id="48"/>
     </w:p>
     <w:p>
       <w:pPr>
@@ -2096,7 +2103,7 @@
       <w:pPr>
         <w:pStyle w:val="Heading1"/>
       </w:pPr>
-      <w:bookmarkStart w:id="48" w:name="consumercitizen-iam-1"/>
+      <w:bookmarkStart w:id="49" w:name="consumercitizen-iam-1"/>
       <w:r>
         <w:lastRenderedPageBreak/>
         <w:t>Consumer</w:t>
@@ -2107,299 +2114,299 @@
       <w:r>
         <w:t>Citizen IAM</w:t>
       </w:r>
-      <w:bookmarkEnd w:id="48"/>
+      <w:bookmarkEnd w:id="49"/>
     </w:p>
     <w:p>
       <w:pPr>
         <w:pStyle w:val="Heading2"/>
       </w:pPr>
-      <w:bookmarkStart w:id="49" w:name="consumer-journey-identification-to-loyal"/>
-      <w:bookmarkStart w:id="50" w:name="public-sector-vs.private-sector"/>
+      <w:bookmarkStart w:id="50" w:name="consumer-journey-identification-to-loyal"/>
+      <w:bookmarkStart w:id="51" w:name="public-sector-vs.private-sector"/>
       <w:r>
         <w:t>Consumer Journey (identification to loyal customer)</w:t>
       </w:r>
-      <w:bookmarkEnd w:id="49"/>
+      <w:bookmarkEnd w:id="50"/>
     </w:p>
     <w:p>
       <w:pPr>
         <w:pStyle w:val="Heading3"/>
       </w:pPr>
-      <w:bookmarkStart w:id="51" w:name="registration-of-consumers"/>
-      <w:bookmarkStart w:id="52" w:name="digital-legacy---handling-deceased-perso"/>
+      <w:bookmarkStart w:id="52" w:name="registration-of-consumers"/>
+      <w:bookmarkStart w:id="53" w:name="digital-legacy---handling-deceased-perso"/>
       <w:r>
         <w:t>Registration of Consumers</w:t>
       </w:r>
+      <w:bookmarkEnd w:id="52"/>
+    </w:p>
+    <w:p>
+      <w:pPr>
+        <w:pStyle w:val="Heading3"/>
+      </w:pPr>
+      <w:bookmarkStart w:id="54" w:name="authentication-assurance-meeting-loa-req"/>
+      <w:r>
+        <w:t xml:space="preserve">Authentication Assurance (meeting </w:t>
+      </w:r>
+      <w:proofErr w:type="spellStart"/>
+      <w:r>
+        <w:t>LoA</w:t>
+      </w:r>
+      <w:proofErr w:type="spellEnd"/>
+      <w:r>
+        <w:t xml:space="preserve"> requirements)</w:t>
+      </w:r>
+      <w:bookmarkEnd w:id="54"/>
+    </w:p>
+    <w:bookmarkEnd w:id="53"/>
+    <w:p>
+      <w:pPr>
+        <w:pStyle w:val="Heading2"/>
+      </w:pPr>
+      <w:r>
+        <w:t>Industry Considerations</w:t>
+      </w:r>
+    </w:p>
+    <w:p>
+      <w:pPr>
+        <w:pStyle w:val="Heading3"/>
+      </w:pPr>
+      <w:r>
+        <w:t xml:space="preserve">Public </w:t>
+      </w:r>
+      <w:r>
+        <w:t>S</w:t>
+      </w:r>
+      <w:r>
+        <w:t>ector vs. </w:t>
+      </w:r>
+      <w:r>
+        <w:t>P</w:t>
+      </w:r>
+      <w:r>
+        <w:t xml:space="preserve">rivate </w:t>
+      </w:r>
+      <w:r>
+        <w:t>S</w:t>
+      </w:r>
+      <w:r>
+        <w:t>ector</w:t>
+      </w:r>
       <w:bookmarkEnd w:id="51"/>
     </w:p>
     <w:p>
       <w:pPr>
         <w:pStyle w:val="Heading3"/>
       </w:pPr>
-      <w:bookmarkStart w:id="53" w:name="authentication-assurance-meeting-loa-req"/>
-      <w:r>
-        <w:t xml:space="preserve">Authentication Assurance (meeting </w:t>
-      </w:r>
-      <w:proofErr w:type="spellStart"/>
-      <w:r>
-        <w:t>LoA</w:t>
-      </w:r>
-      <w:proofErr w:type="spellEnd"/>
-      <w:r>
-        <w:t xml:space="preserve"> requirements)</w:t>
-      </w:r>
-      <w:bookmarkEnd w:id="53"/>
-    </w:p>
-    <w:bookmarkEnd w:id="52"/>
+      <w:r>
+        <w:t>Financial Services</w:t>
+      </w:r>
+    </w:p>
+    <w:p>
+      <w:pPr>
+        <w:pStyle w:val="Heading3"/>
+      </w:pPr>
+      <w:r>
+        <w:t>Healthcare</w:t>
+      </w:r>
+    </w:p>
     <w:p>
       <w:pPr>
         <w:pStyle w:val="Heading2"/>
       </w:pPr>
-      <w:r>
-        <w:t>Industry Considerations</w:t>
-      </w:r>
+      <w:bookmarkStart w:id="55" w:name="social-media"/>
+      <w:r>
+        <w:t xml:space="preserve">Social </w:t>
+      </w:r>
+      <w:bookmarkEnd w:id="55"/>
+      <w:r>
+        <w:t>Sign-up and Sign-on</w:t>
+      </w:r>
+    </w:p>
+    <w:p>
+      <w:pPr>
+        <w:pStyle w:val="Heading1"/>
+      </w:pPr>
+      <w:bookmarkStart w:id="56" w:name="non-human-entity"/>
+      <w:r>
+        <w:t>Non</w:t>
+      </w:r>
+      <w:r>
+        <w:t>-</w:t>
+      </w:r>
+      <w:r>
+        <w:t>Human Entity</w:t>
+      </w:r>
+      <w:bookmarkEnd w:id="56"/>
+    </w:p>
+    <w:p>
+      <w:pPr>
+        <w:pStyle w:val="Heading2"/>
+      </w:pPr>
+      <w:bookmarkStart w:id="57" w:name="operational-technology-ot"/>
+      <w:r>
+        <w:t>Operational Technology (OT)</w:t>
+      </w:r>
+      <w:bookmarkEnd w:id="57"/>
+    </w:p>
+    <w:p>
+      <w:pPr>
+        <w:pStyle w:val="Heading2"/>
+      </w:pPr>
+      <w:bookmarkStart w:id="58" w:name="iot-devices"/>
+      <w:r>
+        <w:t xml:space="preserve">IoT </w:t>
+      </w:r>
+      <w:r>
+        <w:t>D</w:t>
+      </w:r>
+      <w:r>
+        <w:t>evices</w:t>
+      </w:r>
+      <w:bookmarkEnd w:id="58"/>
     </w:p>
     <w:p>
       <w:pPr>
         <w:pStyle w:val="Heading3"/>
       </w:pPr>
-      <w:r>
-        <w:t xml:space="preserve">Public </w:t>
-      </w:r>
-      <w:r>
-        <w:t>S</w:t>
-      </w:r>
-      <w:r>
-        <w:t>ector vs. </w:t>
-      </w:r>
-      <w:r>
-        <w:t>P</w:t>
-      </w:r>
-      <w:r>
-        <w:t xml:space="preserve">rivate </w:t>
-      </w:r>
-      <w:r>
-        <w:t>S</w:t>
-      </w:r>
-      <w:r>
-        <w:t>ector</w:t>
-      </w:r>
-      <w:bookmarkEnd w:id="50"/>
-    </w:p>
-    <w:p>
-      <w:pPr>
-        <w:pStyle w:val="Heading3"/>
-      </w:pPr>
-      <w:r>
-        <w:t>Financial Services</w:t>
-      </w:r>
-    </w:p>
-    <w:p>
-      <w:pPr>
-        <w:pStyle w:val="Heading3"/>
-      </w:pPr>
-      <w:r>
-        <w:t>Healthcare</w:t>
-      </w:r>
+      <w:bookmarkStart w:id="59" w:name="iot-sectors"/>
+      <w:r>
+        <w:t>IoT Sectors</w:t>
+      </w:r>
+      <w:bookmarkEnd w:id="59"/>
+    </w:p>
+    <w:p>
+      <w:pPr>
+        <w:pStyle w:val="Heading4"/>
+      </w:pPr>
+      <w:bookmarkStart w:id="60" w:name="home-automation"/>
+      <w:r>
+        <w:t>Home Automation</w:t>
+      </w:r>
+      <w:bookmarkEnd w:id="60"/>
+    </w:p>
+    <w:p>
+      <w:pPr>
+        <w:pStyle w:val="Heading4"/>
+      </w:pPr>
+      <w:bookmarkStart w:id="61" w:name="personal-wearables"/>
+      <w:r>
+        <w:t>Personal (wearables)</w:t>
+      </w:r>
+      <w:bookmarkEnd w:id="61"/>
+    </w:p>
+    <w:p>
+      <w:pPr>
+        <w:pStyle w:val="Heading4"/>
+      </w:pPr>
+      <w:bookmarkStart w:id="62" w:name="implants"/>
+      <w:r>
+        <w:t>Implants</w:t>
+      </w:r>
+      <w:bookmarkEnd w:id="62"/>
+    </w:p>
+    <w:p>
+      <w:pPr>
+        <w:pStyle w:val="Heading4"/>
+      </w:pPr>
+      <w:bookmarkStart w:id="63" w:name="plant-automation"/>
+      <w:r>
+        <w:t xml:space="preserve">Plant </w:t>
+      </w:r>
+      <w:r>
+        <w:t>A</w:t>
+      </w:r>
+      <w:r>
+        <w:t>utomation</w:t>
+      </w:r>
+      <w:bookmarkEnd w:id="63"/>
+    </w:p>
+    <w:p>
+      <w:pPr>
+        <w:pStyle w:val="Heading4"/>
+      </w:pPr>
+      <w:bookmarkStart w:id="64" w:name="vehicle"/>
+      <w:r>
+        <w:t>Vehicle</w:t>
+      </w:r>
+      <w:bookmarkEnd w:id="64"/>
+    </w:p>
+    <w:p>
+      <w:pPr>
+        <w:pStyle w:val="Heading4"/>
+      </w:pPr>
+      <w:bookmarkStart w:id="65" w:name="smart-cities"/>
+      <w:r>
+        <w:t xml:space="preserve">Smart </w:t>
+      </w:r>
+      <w:r>
+        <w:t>C</w:t>
+      </w:r>
+      <w:r>
+        <w:t>ities</w:t>
+      </w:r>
+      <w:bookmarkEnd w:id="65"/>
+    </w:p>
+    <w:p>
+      <w:pPr>
+        <w:pStyle w:val="Heading4"/>
+      </w:pPr>
+      <w:bookmarkStart w:id="66" w:name="agricuture"/>
+      <w:r>
+        <w:t>Agricu</w:t>
+      </w:r>
+      <w:r>
+        <w:t>l</w:t>
+      </w:r>
+      <w:r>
+        <w:t>ture</w:t>
+      </w:r>
+      <w:bookmarkEnd w:id="66"/>
+    </w:p>
+    <w:p>
+      <w:pPr>
+        <w:pStyle w:val="Heading4"/>
+      </w:pPr>
+      <w:bookmarkStart w:id="67" w:name="buildiingindustrial"/>
+      <w:r>
+        <w:t>Building/Industrial</w:t>
+      </w:r>
+      <w:bookmarkEnd w:id="67"/>
+    </w:p>
+    <w:p>
+      <w:pPr>
+        <w:pStyle w:val="Heading4"/>
+      </w:pPr>
+      <w:bookmarkStart w:id="68" w:name="utilities"/>
+      <w:r>
+        <w:t>Utilities</w:t>
+      </w:r>
+      <w:bookmarkEnd w:id="68"/>
     </w:p>
     <w:p>
       <w:pPr>
         <w:pStyle w:val="Heading2"/>
       </w:pPr>
-      <w:bookmarkStart w:id="54" w:name="social-media"/>
-      <w:r>
-        <w:t xml:space="preserve">Social </w:t>
-      </w:r>
-      <w:bookmarkEnd w:id="54"/>
-      <w:r>
-        <w:t>Sign-up and Sign-on</w:t>
-      </w:r>
-    </w:p>
-    <w:p>
-      <w:pPr>
-        <w:pStyle w:val="Heading1"/>
-      </w:pPr>
-      <w:bookmarkStart w:id="55" w:name="non-human-entity"/>
-      <w:r>
-        <w:t>Non</w:t>
-      </w:r>
-      <w:r>
-        <w:t>-</w:t>
-      </w:r>
-      <w:r>
-        <w:t>Human Entity</w:t>
-      </w:r>
-      <w:bookmarkEnd w:id="55"/>
+      <w:bookmarkStart w:id="69" w:name="rpa-robotics"/>
+      <w:r>
+        <w:t>RPA / robotics</w:t>
+      </w:r>
+      <w:bookmarkEnd w:id="69"/>
     </w:p>
     <w:p>
       <w:pPr>
         <w:pStyle w:val="Heading2"/>
       </w:pPr>
-      <w:bookmarkStart w:id="56" w:name="operational-technology-ot"/>
-      <w:r>
-        <w:t>Operational Technology (OT)</w:t>
-      </w:r>
-      <w:bookmarkEnd w:id="56"/>
-    </w:p>
-    <w:p>
-      <w:pPr>
-        <w:pStyle w:val="Heading2"/>
-      </w:pPr>
-      <w:bookmarkStart w:id="57" w:name="iot-devices"/>
-      <w:r>
-        <w:t xml:space="preserve">IoT </w:t>
-      </w:r>
-      <w:r>
-        <w:t>D</w:t>
-      </w:r>
-      <w:r>
-        <w:t>evices</w:t>
-      </w:r>
-      <w:bookmarkEnd w:id="57"/>
-    </w:p>
-    <w:p>
-      <w:pPr>
-        <w:pStyle w:val="Heading3"/>
-      </w:pPr>
-      <w:bookmarkStart w:id="58" w:name="iot-sectors"/>
-      <w:r>
-        <w:t>IoT Sectors</w:t>
-      </w:r>
-      <w:bookmarkEnd w:id="58"/>
-    </w:p>
-    <w:p>
-      <w:pPr>
-        <w:pStyle w:val="Heading4"/>
-      </w:pPr>
-      <w:bookmarkStart w:id="59" w:name="home-automation"/>
-      <w:r>
-        <w:t>Home Automation</w:t>
-      </w:r>
-      <w:bookmarkEnd w:id="59"/>
-    </w:p>
-    <w:p>
-      <w:pPr>
-        <w:pStyle w:val="Heading4"/>
-      </w:pPr>
-      <w:bookmarkStart w:id="60" w:name="personal-wearables"/>
-      <w:r>
-        <w:t>Personal (wearables)</w:t>
-      </w:r>
-      <w:bookmarkEnd w:id="60"/>
-    </w:p>
-    <w:p>
-      <w:pPr>
-        <w:pStyle w:val="Heading4"/>
-      </w:pPr>
-      <w:bookmarkStart w:id="61" w:name="implants"/>
-      <w:r>
-        <w:t>Implants</w:t>
-      </w:r>
-      <w:bookmarkEnd w:id="61"/>
-    </w:p>
-    <w:p>
-      <w:pPr>
-        <w:pStyle w:val="Heading4"/>
-      </w:pPr>
-      <w:bookmarkStart w:id="62" w:name="plant-automation"/>
-      <w:r>
-        <w:t xml:space="preserve">Plant </w:t>
-      </w:r>
-      <w:r>
-        <w:t>A</w:t>
-      </w:r>
-      <w:r>
-        <w:t>utomation</w:t>
-      </w:r>
-      <w:bookmarkEnd w:id="62"/>
-    </w:p>
-    <w:p>
-      <w:pPr>
-        <w:pStyle w:val="Heading4"/>
-      </w:pPr>
-      <w:bookmarkStart w:id="63" w:name="vehicle"/>
-      <w:r>
-        <w:t>Vehicle</w:t>
-      </w:r>
-      <w:bookmarkEnd w:id="63"/>
-    </w:p>
-    <w:p>
-      <w:pPr>
-        <w:pStyle w:val="Heading4"/>
-      </w:pPr>
-      <w:bookmarkStart w:id="64" w:name="smart-cities"/>
-      <w:r>
-        <w:t xml:space="preserve">Smart </w:t>
-      </w:r>
-      <w:r>
-        <w:t>C</w:t>
-      </w:r>
-      <w:r>
-        <w:t>ities</w:t>
-      </w:r>
-      <w:bookmarkEnd w:id="64"/>
-    </w:p>
-    <w:p>
-      <w:pPr>
-        <w:pStyle w:val="Heading4"/>
-      </w:pPr>
-      <w:bookmarkStart w:id="65" w:name="agricuture"/>
-      <w:r>
-        <w:t>Agricu</w:t>
-      </w:r>
-      <w:r>
-        <w:t>l</w:t>
-      </w:r>
-      <w:r>
-        <w:t>ture</w:t>
-      </w:r>
-      <w:bookmarkEnd w:id="65"/>
-    </w:p>
-    <w:p>
-      <w:pPr>
-        <w:pStyle w:val="Heading4"/>
-      </w:pPr>
-      <w:bookmarkStart w:id="66" w:name="buildiingindustrial"/>
-      <w:r>
-        <w:t>Building/Industrial</w:t>
-      </w:r>
-      <w:bookmarkEnd w:id="66"/>
-    </w:p>
-    <w:p>
-      <w:pPr>
-        <w:pStyle w:val="Heading4"/>
-      </w:pPr>
-      <w:bookmarkStart w:id="67" w:name="utilities"/>
-      <w:r>
-        <w:t>Utilities</w:t>
-      </w:r>
-      <w:bookmarkEnd w:id="67"/>
-    </w:p>
-    <w:p>
-      <w:pPr>
-        <w:pStyle w:val="Heading2"/>
-      </w:pPr>
-      <w:bookmarkStart w:id="68" w:name="rpa-robotics"/>
-      <w:r>
-        <w:t>RPA / robotics</w:t>
-      </w:r>
-      <w:bookmarkEnd w:id="68"/>
-    </w:p>
-    <w:p>
-      <w:pPr>
-        <w:pStyle w:val="Heading2"/>
-      </w:pPr>
-      <w:bookmarkStart w:id="69" w:name="security-requirements"/>
+      <w:bookmarkStart w:id="70" w:name="security-requirements"/>
       <w:r>
         <w:lastRenderedPageBreak/>
         <w:t>Security requirements</w:t>
       </w:r>
-      <w:bookmarkEnd w:id="69"/>
+      <w:bookmarkEnd w:id="70"/>
     </w:p>
     <w:p>
       <w:pPr>
         <w:pStyle w:val="Heading1"/>
       </w:pPr>
-      <w:bookmarkStart w:id="70" w:name="iam-architecture-and-solutions"/>
+      <w:bookmarkStart w:id="71" w:name="iam-architecture-and-solutions"/>
       <w:r>
         <w:t xml:space="preserve">IAM </w:t>
       </w:r>
@@ -2412,47 +2419,47 @@
       <w:r>
         <w:t>nd Solutions</w:t>
       </w:r>
-      <w:bookmarkEnd w:id="70"/>
+      <w:bookmarkEnd w:id="71"/>
     </w:p>
     <w:p>
       <w:pPr>
         <w:pStyle w:val="Heading2"/>
       </w:pPr>
-      <w:bookmarkStart w:id="71" w:name="business-system"/>
+      <w:bookmarkStart w:id="72" w:name="business-system"/>
       <w:r>
         <w:t>Business System</w:t>
       </w:r>
-      <w:bookmarkEnd w:id="71"/>
+      <w:bookmarkEnd w:id="72"/>
     </w:p>
     <w:p>
       <w:pPr>
         <w:pStyle w:val="Heading3"/>
       </w:pPr>
-      <w:bookmarkStart w:id="72" w:name="business-processes"/>
+      <w:bookmarkStart w:id="73" w:name="business-processes"/>
       <w:r>
         <w:t>Business Processes</w:t>
       </w:r>
-      <w:bookmarkEnd w:id="72"/>
-    </w:p>
-    <w:p>
-      <w:pPr>
-        <w:pStyle w:val="Heading4"/>
-      </w:pPr>
-      <w:bookmarkStart w:id="73" w:name="recertification-of-accounts"/>
+      <w:bookmarkEnd w:id="73"/>
+    </w:p>
+    <w:p>
+      <w:pPr>
+        <w:pStyle w:val="Heading4"/>
+      </w:pPr>
+      <w:bookmarkStart w:id="74" w:name="recertification-of-accounts"/>
       <w:r>
         <w:t>Recertification of accounts</w:t>
       </w:r>
-      <w:bookmarkEnd w:id="73"/>
+      <w:bookmarkEnd w:id="74"/>
     </w:p>
     <w:p>
       <w:pPr>
         <w:pStyle w:val="Heading2"/>
       </w:pPr>
-      <w:bookmarkStart w:id="74" w:name="information"/>
+      <w:bookmarkStart w:id="75" w:name="information"/>
       <w:r>
         <w:t>Information</w:t>
       </w:r>
-      <w:bookmarkEnd w:id="74"/>
+      <w:bookmarkEnd w:id="75"/>
       <w:r>
         <w:t>/Data Architecture</w:t>
       </w:r>
@@ -2461,11 +2468,11 @@
       <w:pPr>
         <w:pStyle w:val="Heading2"/>
       </w:pPr>
-      <w:bookmarkStart w:id="75" w:name="applications"/>
+      <w:bookmarkStart w:id="76" w:name="applications"/>
       <w:r>
         <w:t>Application</w:t>
       </w:r>
-      <w:bookmarkEnd w:id="75"/>
+      <w:bookmarkEnd w:id="76"/>
       <w:r>
         <w:t xml:space="preserve"> Portfolio</w:t>
       </w:r>
@@ -2514,81 +2521,81 @@
       <w:pPr>
         <w:pStyle w:val="Heading2"/>
       </w:pPr>
-      <w:bookmarkStart w:id="76" w:name="technical"/>
+      <w:bookmarkStart w:id="77" w:name="technical"/>
       <w:r>
         <w:t>Technical</w:t>
       </w:r>
-      <w:bookmarkEnd w:id="76"/>
+      <w:bookmarkEnd w:id="77"/>
     </w:p>
     <w:p>
       <w:pPr>
         <w:pStyle w:val="Heading3"/>
       </w:pPr>
-      <w:bookmarkStart w:id="77" w:name="repositories"/>
+      <w:bookmarkStart w:id="78" w:name="repositories"/>
       <w:r>
         <w:t>Repositories</w:t>
       </w:r>
-      <w:bookmarkEnd w:id="77"/>
-    </w:p>
-    <w:p>
-      <w:pPr>
-        <w:pStyle w:val="Heading4"/>
-      </w:pPr>
-      <w:bookmarkStart w:id="78" w:name="relational-database"/>
+      <w:bookmarkEnd w:id="78"/>
+    </w:p>
+    <w:p>
+      <w:pPr>
+        <w:pStyle w:val="Heading4"/>
+      </w:pPr>
+      <w:bookmarkStart w:id="79" w:name="relational-database"/>
       <w:r>
         <w:t>Relational Database</w:t>
       </w:r>
-      <w:bookmarkEnd w:id="78"/>
+      <w:bookmarkEnd w:id="79"/>
     </w:p>
     <w:p>
       <w:pPr>
         <w:pStyle w:val="Heading5"/>
       </w:pPr>
-      <w:bookmarkStart w:id="79" w:name="query-optimization"/>
+      <w:bookmarkStart w:id="80" w:name="query-optimization"/>
       <w:r>
         <w:t>Query optimization</w:t>
       </w:r>
-      <w:bookmarkEnd w:id="79"/>
+      <w:bookmarkEnd w:id="80"/>
     </w:p>
     <w:p>
       <w:pPr>
         <w:pStyle w:val="Heading5"/>
       </w:pPr>
-      <w:bookmarkStart w:id="80" w:name="replication-limitations"/>
+      <w:bookmarkStart w:id="81" w:name="replication-limitations"/>
       <w:r>
         <w:t>Replication limitations</w:t>
       </w:r>
-      <w:bookmarkEnd w:id="80"/>
-    </w:p>
-    <w:p>
-      <w:pPr>
-        <w:pStyle w:val="Heading4"/>
-      </w:pPr>
-      <w:bookmarkStart w:id="81" w:name="directories"/>
+      <w:bookmarkEnd w:id="81"/>
+    </w:p>
+    <w:p>
+      <w:pPr>
+        <w:pStyle w:val="Heading4"/>
+      </w:pPr>
+      <w:bookmarkStart w:id="82" w:name="directories"/>
       <w:r>
         <w:t>Directories</w:t>
       </w:r>
-      <w:bookmarkEnd w:id="81"/>
+      <w:bookmarkEnd w:id="82"/>
     </w:p>
     <w:p>
       <w:pPr>
         <w:pStyle w:val="Heading5"/>
       </w:pPr>
-      <w:bookmarkStart w:id="82" w:name="historical-note---x.500"/>
+      <w:bookmarkStart w:id="83" w:name="historical-note---x.500"/>
       <w:r>
         <w:t>Historical note - X.500</w:t>
       </w:r>
-      <w:bookmarkEnd w:id="82"/>
+      <w:bookmarkEnd w:id="83"/>
     </w:p>
     <w:p>
       <w:pPr>
         <w:pStyle w:val="Heading5"/>
       </w:pPr>
-      <w:bookmarkStart w:id="83" w:name="slapd-and-its-descendents"/>
+      <w:bookmarkStart w:id="84" w:name="slapd-and-its-descendents"/>
       <w:r>
         <w:t xml:space="preserve">SLAPD and its </w:t>
       </w:r>
-      <w:bookmarkEnd w:id="83"/>
+      <w:bookmarkEnd w:id="84"/>
       <w:r>
         <w:t>descendants</w:t>
       </w:r>
@@ -2629,138 +2636,138 @@
       <w:pPr>
         <w:pStyle w:val="Heading3"/>
       </w:pPr>
-      <w:bookmarkStart w:id="84" w:name="identity-provider-services"/>
+      <w:bookmarkStart w:id="85" w:name="identity-provider-services"/>
       <w:r>
         <w:lastRenderedPageBreak/>
         <w:t>Identity Provider Services</w:t>
       </w:r>
-      <w:bookmarkEnd w:id="84"/>
+      <w:bookmarkEnd w:id="85"/>
     </w:p>
     <w:p>
       <w:pPr>
         <w:pStyle w:val="Heading3"/>
       </w:pPr>
-      <w:bookmarkStart w:id="85" w:name="protocols"/>
+      <w:bookmarkStart w:id="86" w:name="protocols"/>
       <w:r>
         <w:t>Protocols</w:t>
       </w:r>
-      <w:bookmarkEnd w:id="85"/>
-    </w:p>
-    <w:p>
-      <w:pPr>
-        <w:pStyle w:val="Heading4"/>
-      </w:pPr>
-      <w:bookmarkStart w:id="86" w:name="kerberos"/>
+      <w:bookmarkEnd w:id="86"/>
+    </w:p>
+    <w:p>
+      <w:pPr>
+        <w:pStyle w:val="Heading4"/>
+      </w:pPr>
+      <w:bookmarkStart w:id="87" w:name="kerberos"/>
       <w:r>
         <w:t>Kerberos</w:t>
       </w:r>
-      <w:bookmarkEnd w:id="86"/>
-    </w:p>
-    <w:p>
-      <w:pPr>
-        <w:pStyle w:val="Heading4"/>
-      </w:pPr>
-      <w:bookmarkStart w:id="87" w:name="lightweight-directory-access-protocol-ld"/>
+      <w:bookmarkEnd w:id="87"/>
+    </w:p>
+    <w:p>
+      <w:pPr>
+        <w:pStyle w:val="Heading4"/>
+      </w:pPr>
+      <w:bookmarkStart w:id="88" w:name="lightweight-directory-access-protocol-ld"/>
       <w:r>
         <w:t>Lightweight Directory Access Protocol (LDAP)</w:t>
       </w:r>
-      <w:bookmarkEnd w:id="87"/>
-    </w:p>
-    <w:p>
-      <w:pPr>
-        <w:pStyle w:val="Heading4"/>
-      </w:pPr>
-      <w:bookmarkStart w:id="88" w:name="scim"/>
+      <w:bookmarkEnd w:id="88"/>
+    </w:p>
+    <w:p>
+      <w:pPr>
+        <w:pStyle w:val="Heading4"/>
+      </w:pPr>
+      <w:bookmarkStart w:id="89" w:name="scim"/>
       <w:r>
         <w:t>SCIM</w:t>
       </w:r>
-      <w:bookmarkEnd w:id="88"/>
-    </w:p>
-    <w:p>
-      <w:pPr>
-        <w:pStyle w:val="Heading4"/>
-      </w:pPr>
-      <w:bookmarkStart w:id="89" w:name="saml"/>
+      <w:bookmarkEnd w:id="89"/>
+    </w:p>
+    <w:p>
+      <w:pPr>
+        <w:pStyle w:val="Heading4"/>
+      </w:pPr>
+      <w:bookmarkStart w:id="90" w:name="saml"/>
       <w:r>
         <w:t>SAML</w:t>
       </w:r>
-      <w:bookmarkEnd w:id="89"/>
+      <w:bookmarkEnd w:id="90"/>
     </w:p>
     <w:p>
       <w:pPr>
         <w:pStyle w:val="Heading5"/>
       </w:pPr>
-      <w:bookmarkStart w:id="90" w:name="sp-initiated-vs-idp-initiated"/>
+      <w:bookmarkStart w:id="91" w:name="sp-initiated-vs-idp-initiated"/>
       <w:r>
         <w:t>SP Initiated vs IDP Initiated</w:t>
       </w:r>
-      <w:bookmarkEnd w:id="90"/>
+      <w:bookmarkEnd w:id="91"/>
     </w:p>
     <w:p>
       <w:pPr>
         <w:pStyle w:val="Heading5"/>
       </w:pPr>
-      <w:bookmarkStart w:id="91" w:name="bindings"/>
+      <w:bookmarkStart w:id="92" w:name="bindings"/>
       <w:r>
         <w:t>Bindings</w:t>
       </w:r>
-      <w:bookmarkEnd w:id="91"/>
-    </w:p>
-    <w:p>
-      <w:pPr>
-        <w:pStyle w:val="Heading4"/>
-      </w:pPr>
-      <w:bookmarkStart w:id="92" w:name="oidc"/>
+      <w:bookmarkEnd w:id="92"/>
+    </w:p>
+    <w:p>
+      <w:pPr>
+        <w:pStyle w:val="Heading4"/>
+      </w:pPr>
+      <w:bookmarkStart w:id="93" w:name="oidc"/>
       <w:r>
         <w:t>OIDC</w:t>
       </w:r>
-      <w:bookmarkEnd w:id="92"/>
+      <w:bookmarkEnd w:id="93"/>
     </w:p>
     <w:p>
       <w:pPr>
         <w:pStyle w:val="Heading5"/>
       </w:pPr>
-      <w:bookmarkStart w:id="93" w:name="authentications-flows"/>
+      <w:bookmarkStart w:id="94" w:name="authentications-flows"/>
       <w:r>
         <w:t>Authentications Flows</w:t>
       </w:r>
-      <w:bookmarkEnd w:id="93"/>
-    </w:p>
-    <w:p>
-      <w:pPr>
-        <w:pStyle w:val="Heading4"/>
-      </w:pPr>
-      <w:bookmarkStart w:id="94" w:name="oauth"/>
+      <w:bookmarkEnd w:id="94"/>
+    </w:p>
+    <w:p>
+      <w:pPr>
+        <w:pStyle w:val="Heading4"/>
+      </w:pPr>
+      <w:bookmarkStart w:id="95" w:name="oauth"/>
       <w:r>
         <w:t>OAuth</w:t>
       </w:r>
-      <w:bookmarkEnd w:id="94"/>
-    </w:p>
-    <w:p>
-      <w:pPr>
-        <w:pStyle w:val="Heading4"/>
-      </w:pPr>
-      <w:bookmarkStart w:id="95" w:name="ws-fed"/>
+      <w:bookmarkEnd w:id="95"/>
+    </w:p>
+    <w:p>
+      <w:pPr>
+        <w:pStyle w:val="Heading4"/>
+      </w:pPr>
+      <w:bookmarkStart w:id="96" w:name="ws-fed"/>
       <w:r>
         <w:t>WS-Fed</w:t>
       </w:r>
-      <w:bookmarkEnd w:id="95"/>
-    </w:p>
-    <w:p>
-      <w:pPr>
-        <w:pStyle w:val="Heading4"/>
-      </w:pPr>
-      <w:bookmarkStart w:id="96" w:name="fido-u2f-and-uaf"/>
+      <w:bookmarkEnd w:id="96"/>
+    </w:p>
+    <w:p>
+      <w:pPr>
+        <w:pStyle w:val="Heading4"/>
+      </w:pPr>
+      <w:bookmarkStart w:id="97" w:name="fido-u2f-and-uaf"/>
       <w:r>
         <w:t>FIDO U2F and UAF</w:t>
       </w:r>
-      <w:bookmarkEnd w:id="96"/>
+      <w:bookmarkEnd w:id="97"/>
     </w:p>
     <w:p>
       <w:pPr>
         <w:pStyle w:val="Heading3"/>
       </w:pPr>
-      <w:bookmarkStart w:id="97" w:name="enterpise-control-of-cloud"/>
+      <w:bookmarkStart w:id="98" w:name="enterpise-control-of-cloud"/>
       <w:r>
         <w:t>Enterp</w:t>
       </w:r>
@@ -2770,148 +2777,148 @@
       <w:r>
         <w:t>ise control of “Cloud”</w:t>
       </w:r>
-      <w:bookmarkEnd w:id="97"/>
-    </w:p>
-    <w:p>
-      <w:pPr>
-        <w:pStyle w:val="Heading4"/>
-      </w:pPr>
-      <w:bookmarkStart w:id="98" w:name="public-cloud-vs-private-cloud"/>
+      <w:bookmarkEnd w:id="98"/>
+    </w:p>
+    <w:p>
+      <w:pPr>
+        <w:pStyle w:val="Heading4"/>
+      </w:pPr>
+      <w:bookmarkStart w:id="99" w:name="public-cloud-vs-private-cloud"/>
       <w:r>
         <w:t>Public Cloud vs Private Cloud</w:t>
       </w:r>
-      <w:bookmarkEnd w:id="98"/>
-    </w:p>
-    <w:p>
-      <w:pPr>
-        <w:pStyle w:val="Heading4"/>
-      </w:pPr>
-      <w:bookmarkStart w:id="99" w:name="local-connectors-and-gateways"/>
+      <w:bookmarkEnd w:id="99"/>
+    </w:p>
+    <w:p>
+      <w:pPr>
+        <w:pStyle w:val="Heading4"/>
+      </w:pPr>
+      <w:bookmarkStart w:id="100" w:name="local-connectors-and-gateways"/>
       <w:r>
         <w:t>Local Connectors and Gateways</w:t>
       </w:r>
-      <w:bookmarkEnd w:id="99"/>
-    </w:p>
-    <w:p>
-      <w:pPr>
-        <w:pStyle w:val="Heading4"/>
-      </w:pPr>
-      <w:bookmarkStart w:id="100" w:name="ipsec-vpn"/>
+      <w:bookmarkEnd w:id="100"/>
+    </w:p>
+    <w:p>
+      <w:pPr>
+        <w:pStyle w:val="Heading4"/>
+      </w:pPr>
+      <w:bookmarkStart w:id="101" w:name="ipsec-vpn"/>
       <w:r>
         <w:t>IPSec VPN</w:t>
       </w:r>
-      <w:bookmarkEnd w:id="100"/>
+      <w:bookmarkEnd w:id="101"/>
     </w:p>
     <w:p>
       <w:pPr>
         <w:pStyle w:val="Heading2"/>
       </w:pPr>
-      <w:bookmarkStart w:id="101" w:name="recommended-practices"/>
+      <w:bookmarkStart w:id="102" w:name="recommended-practices"/>
       <w:r>
         <w:t>Recommended Practices</w:t>
       </w:r>
-      <w:bookmarkEnd w:id="101"/>
+      <w:bookmarkEnd w:id="102"/>
     </w:p>
     <w:p>
       <w:pPr>
         <w:pStyle w:val="Heading3"/>
       </w:pPr>
-      <w:bookmarkStart w:id="102" w:name="design-for-security"/>
+      <w:bookmarkStart w:id="103" w:name="design-for-security"/>
       <w:r>
         <w:t>Design for security</w:t>
       </w:r>
-      <w:bookmarkEnd w:id="102"/>
+      <w:bookmarkEnd w:id="103"/>
     </w:p>
     <w:p>
       <w:pPr>
         <w:pStyle w:val="Heading2"/>
       </w:pPr>
-      <w:bookmarkStart w:id="103" w:name="governance-and-administration"/>
+      <w:bookmarkStart w:id="104" w:name="governance-and-administration"/>
       <w:r>
         <w:t>Governance and Administration</w:t>
       </w:r>
-      <w:bookmarkEnd w:id="103"/>
+      <w:bookmarkEnd w:id="104"/>
     </w:p>
     <w:p>
       <w:pPr>
         <w:pStyle w:val="Heading3"/>
       </w:pPr>
-      <w:bookmarkStart w:id="104" w:name="audit"/>
+      <w:bookmarkStart w:id="105" w:name="audit"/>
       <w:r>
         <w:t>Audit</w:t>
       </w:r>
-      <w:bookmarkEnd w:id="104"/>
+      <w:bookmarkEnd w:id="105"/>
     </w:p>
     <w:p>
       <w:pPr>
         <w:pStyle w:val="Heading3"/>
       </w:pPr>
-      <w:bookmarkStart w:id="105" w:name="monitoring"/>
+      <w:bookmarkStart w:id="106" w:name="monitoring"/>
       <w:r>
         <w:t>Monitoring</w:t>
       </w:r>
-      <w:bookmarkEnd w:id="105"/>
+      <w:bookmarkEnd w:id="106"/>
     </w:p>
     <w:p>
       <w:pPr>
         <w:pStyle w:val="Heading1"/>
       </w:pPr>
-      <w:bookmarkStart w:id="106" w:name="operational-considerations"/>
+      <w:bookmarkStart w:id="107" w:name="operational-considerations"/>
       <w:r>
         <w:t>Operational Considerations</w:t>
       </w:r>
-      <w:bookmarkEnd w:id="106"/>
+      <w:bookmarkEnd w:id="107"/>
     </w:p>
     <w:p>
       <w:pPr>
         <w:pStyle w:val="Heading2"/>
       </w:pPr>
-      <w:bookmarkStart w:id="107" w:name="account-recovery"/>
+      <w:bookmarkStart w:id="108" w:name="account-recovery"/>
       <w:r>
         <w:t>Account recovery</w:t>
       </w:r>
-      <w:bookmarkEnd w:id="107"/>
+      <w:bookmarkEnd w:id="108"/>
     </w:p>
     <w:p>
       <w:pPr>
         <w:pStyle w:val="Heading2"/>
       </w:pPr>
-      <w:bookmarkStart w:id="108" w:name="call-centers"/>
+      <w:bookmarkStart w:id="109" w:name="call-centers"/>
       <w:r>
         <w:lastRenderedPageBreak/>
         <w:t>Call centers</w:t>
       </w:r>
-      <w:bookmarkEnd w:id="108"/>
+      <w:bookmarkEnd w:id="109"/>
     </w:p>
     <w:p>
       <w:pPr>
         <w:pStyle w:val="Heading2"/>
       </w:pPr>
-      <w:bookmarkStart w:id="109" w:name="engagement-of-user-for-their-own-securit"/>
+      <w:bookmarkStart w:id="110" w:name="engagement-of-user-for-their-own-securit"/>
       <w:r>
         <w:t>Engagement of user for their own security</w:t>
       </w:r>
-      <w:bookmarkEnd w:id="109"/>
+      <w:bookmarkEnd w:id="110"/>
     </w:p>
     <w:p>
       <w:pPr>
         <w:pStyle w:val="Heading2"/>
       </w:pPr>
-      <w:bookmarkStart w:id="110" w:name="security-events-and-operations"/>
+      <w:bookmarkStart w:id="111" w:name="security-events-and-operations"/>
       <w:r>
         <w:t>Security events and operations</w:t>
       </w:r>
-      <w:bookmarkEnd w:id="110"/>
+      <w:bookmarkEnd w:id="111"/>
     </w:p>
     <w:p>
       <w:pPr>
         <w:pStyle w:val="Heading1"/>
       </w:pPr>
-      <w:bookmarkStart w:id="111" w:name="project-management"/>
+      <w:bookmarkStart w:id="112" w:name="project-management"/>
       <w:r>
         <w:t>Project Management</w:t>
       </w:r>
-      <w:bookmarkEnd w:id="111"/>
+      <w:bookmarkEnd w:id="112"/>
     </w:p>
     <w:p>
       <w:pPr>
@@ -3135,7 +3142,7 @@
       <w:pPr>
         <w:pStyle w:val="Heading1"/>
       </w:pPr>
-      <w:bookmarkStart w:id="112" w:name="iam-knowledge-sharing"/>
+      <w:bookmarkStart w:id="113" w:name="iam-knowledge-sharing"/>
       <w:r>
         <w:lastRenderedPageBreak/>
         <w:t xml:space="preserve">IAM Knowledge </w:t>
@@ -3143,7 +3150,7 @@
       <w:r>
         <w:t>Sharing</w:t>
       </w:r>
-      <w:bookmarkEnd w:id="112"/>
+      <w:bookmarkEnd w:id="113"/>
     </w:p>
     <w:p>
       <w:pPr>
@@ -3157,7 +3164,6 @@
       <w:pPr>
         <w:pStyle w:val="Heading2"/>
       </w:pPr>
-      <w:bookmarkStart w:id="113" w:name="_GoBack"/>
       <w:r>
         <w:t>Standards Bodies</w:t>
       </w:r>
@@ -3178,7 +3184,6 @@
         <w:t>Conferences</w:t>
       </w:r>
     </w:p>
-    <w:bookmarkEnd w:id="113"/>
     <w:p>
       <w:pPr>
         <w:pStyle w:val="Heading1"/>
@@ -3656,7 +3661,7 @@
       </w:pPr>
     </w:pPrDefault>
   </w:docDefaults>
-  <w:latentStyles w:defLockedState="0" w:defUIPriority="0" w:defSemiHidden="0" w:defUnhideWhenUsed="0" w:defQFormat="0" w:count="377">
+  <w:latentStyles w:defLockedState="0" w:defUIPriority="0" w:defSemiHidden="0" w:defUnhideWhenUsed="0" w:defQFormat="0" w:count="376">
     <w:lsdException w:name="heading 2" w:uiPriority="9" w:qFormat="1"/>
     <w:lsdException w:name="heading 3" w:uiPriority="9" w:qFormat="1"/>
     <w:lsdException w:name="heading 4" w:uiPriority="9" w:qFormat="1"/>
@@ -3995,7 +4000,6 @@
     <w:lsdException w:name="Hashtag" w:semiHidden="1" w:uiPriority="99" w:unhideWhenUsed="1"/>
     <w:lsdException w:name="Unresolved Mention" w:semiHidden="1" w:uiPriority="99" w:unhideWhenUsed="1"/>
     <w:lsdException w:name="Smart Link" w:semiHidden="1" w:uiPriority="99" w:unhideWhenUsed="1"/>
-    <w:lsdException w:name="Smart Link Error" w:semiHidden="1" w:uiPriority="99" w:unhideWhenUsed="1"/>
   </w:latentStyles>
   <w:style w:type="paragraph" w:default="1" w:styleId="Normal">
     <w:name w:val="Normal"/>

</xml_diff>

<commit_message>
Added IAM Implications of GDPR
</commit_message>
<xml_diff>
--- a/toc.docx
+++ b/toc.docx
@@ -636,6 +636,9 @@
         <w:pStyle w:val="Heading4"/>
       </w:pPr>
       <w:r>
+        <w:t xml:space="preserve">Introduction to </w:t>
+      </w:r>
+      <w:r>
         <w:t>GDPR</w:t>
       </w:r>
     </w:p>
@@ -643,7 +646,8 @@
       <w:pPr>
         <w:spacing w:after="0"/>
         <w:rPr>
-          <w:rFonts w:ascii="Times New Roman" w:eastAsia="Times New Roman" w:hAnsi="Times New Roman" w:cs="Times New Roman"/>
+          <w:rFonts w:ascii="Calibri" w:eastAsia="Times New Roman" w:hAnsi="Calibri" w:cs="Calibri"/>
+          <w:color w:val="000000"/>
         </w:rPr>
       </w:pPr>
       <w:r>
@@ -672,8 +676,33 @@
     </w:p>
     <w:p>
       <w:pPr>
+        <w:pStyle w:val="Heading4"/>
+      </w:pPr>
+      <w:r>
+        <w:t>IAM Implications of GDPR</w:t>
+      </w:r>
+    </w:p>
+    <w:p>
+      <w:pPr>
+        <w:rPr>
+          <w:rFonts w:ascii="Calibri" w:eastAsia="Times New Roman" w:hAnsi="Calibri" w:cs="Calibri"/>
+          <w:color w:val="000000"/>
+        </w:rPr>
+      </w:pPr>
+      <w:r>
+        <w:rPr>
+          <w:rFonts w:ascii="Calibri" w:eastAsia="Times New Roman" w:hAnsi="Calibri" w:cs="Calibri"/>
+          <w:color w:val="000000"/>
+        </w:rPr>
+        <w:t xml:space="preserve">Abstract: This article provides information to the IAM practitioner about how to achieve compliance with the European data protection and privacy rules for European and multi-national firms </w:t>
+      </w:r>
+    </w:p>
+    <w:p>
+      <w:pPr>
         <w:pStyle w:val="Heading3"/>
       </w:pPr>
+      <w:bookmarkStart w:id="40" w:name="_GoBack"/>
+      <w:bookmarkEnd w:id="40"/>
       <w:r>
         <w:t>United States</w:t>
       </w:r>
@@ -818,7 +847,6 @@
         <w:pStyle w:val="Heading2"/>
       </w:pPr>
       <w:r>
-        <w:lastRenderedPageBreak/>
         <w:t>Standards</w:t>
       </w:r>
     </w:p>
@@ -1162,6 +1190,7 @@
           <w:iCs/>
           <w:color w:val="2F5496"/>
         </w:rPr>
+        <w:lastRenderedPageBreak/>
         <w:t>OpenID Connect Core 1.0 incorporating errata set 1</w:t>
       </w:r>
     </w:p>
@@ -1224,7 +1253,6 @@
           <w:iCs/>
           <w:color w:val="2F5496"/>
         </w:rPr>
-        <w:lastRenderedPageBreak/>
         <w:t>Personal Identity Verification (PIV) of Federal Employees and Contractors</w:t>
       </w:r>
     </w:p>
@@ -1592,6 +1620,7 @@
           <w:iCs/>
           <w:color w:val="2F5496"/>
         </w:rPr>
+        <w:lastRenderedPageBreak/>
         <w:t>Standard on Identity and Credential Assurance</w:t>
       </w:r>
     </w:p>
@@ -1659,7 +1688,6 @@
           <w:iCs/>
           <w:color w:val="2F5496"/>
         </w:rPr>
-        <w:lastRenderedPageBreak/>
         <w:t>Digital Identity Guidelines: Enrollment and Identity Proofing Requirements</w:t>
       </w:r>
     </w:p>
@@ -1792,8 +1820,6 @@
       <w:r>
         <w:t>https://tools.ietf.org/html/rfc7644</w:t>
       </w:r>
-      <w:bookmarkStart w:id="40" w:name="_GoBack"/>
-      <w:bookmarkEnd w:id="40"/>
     </w:p>
     <w:p>
       <w:pPr>

</xml_diff>

<commit_message>
IAM implications for GDPR new abstract
</commit_message>
<xml_diff>
--- a/toc.docx
+++ b/toc.docx
@@ -694,16 +694,39 @@
           <w:rFonts w:ascii="Calibri" w:eastAsia="Times New Roman" w:hAnsi="Calibri" w:cs="Calibri"/>
           <w:color w:val="000000"/>
         </w:rPr>
-        <w:t xml:space="preserve">Abstract: This article provides information to the IAM practitioner about how to achieve compliance with the European data protection and privacy rules for European and multi-national firms </w:t>
-      </w:r>
-    </w:p>
-    <w:p>
-      <w:pPr>
-        <w:pStyle w:val="Heading3"/>
-      </w:pPr>
+        <w:t xml:space="preserve">Abstract: This article examines the implications of the General Data Protection Regulation ("GDPR") on IAM process and system design and introduces </w:t>
+      </w:r>
+      <w:proofErr w:type="spellStart"/>
+      <w:r>
+        <w:rPr>
+          <w:rFonts w:ascii="Calibri" w:eastAsia="Times New Roman" w:hAnsi="Calibri" w:cs="Calibri"/>
+          <w:color w:val="000000"/>
+        </w:rPr>
+        <w:t>organisational</w:t>
+      </w:r>
+      <w:proofErr w:type="spellEnd"/>
+      <w:r>
+        <w:rPr>
+          <w:rFonts w:ascii="Calibri" w:eastAsia="Times New Roman" w:hAnsi="Calibri" w:cs="Calibri"/>
+          <w:color w:val="000000"/>
+        </w:rPr>
+        <w:t xml:space="preserve"> and technical good practices which will help in ensuring demonstrable compliance with the regulation in ways which improve user experience and customer trust. These approaches will by extension also help in complying with data protection legislation in other geographies including (for example) the California Consumer Privacy Act ("CCPA").</w:t>
+      </w:r>
       <w:bookmarkStart w:id="40" w:name="_GoBack"/>
       <w:bookmarkEnd w:id="40"/>
       <w:r>
+        <w:rPr>
+          <w:rFonts w:ascii="Calibri" w:eastAsia="Times New Roman" w:hAnsi="Calibri" w:cs="Calibri"/>
+          <w:color w:val="000000"/>
+        </w:rPr>
+        <w:t xml:space="preserve"> </w:t>
+      </w:r>
+    </w:p>
+    <w:p>
+      <w:pPr>
+        <w:pStyle w:val="Heading3"/>
+      </w:pPr>
+      <w:r>
         <w:t>United States</w:t>
       </w:r>
     </w:p>
@@ -813,6 +836,7 @@
         <w:rPr>
           <w:rFonts w:eastAsia="Times New Roman"/>
         </w:rPr>
+        <w:lastRenderedPageBreak/>
         <w:t>Personal Information Protection and Electronic Documents Act (PIPED Act, or PIPEDA)</w:t>
       </w:r>
     </w:p>
@@ -1130,6 +1154,7 @@
           <w:iCs/>
           <w:color w:val="2F5496"/>
         </w:rPr>
+        <w:lastRenderedPageBreak/>
         <w:t>Introduction to Public Key Technology and the Federal PKI Infrastructure</w:t>
       </w:r>
     </w:p>
@@ -1190,7 +1215,6 @@
           <w:iCs/>
           <w:color w:val="2F5496"/>
         </w:rPr>
-        <w:lastRenderedPageBreak/>
         <w:t>OpenID Connect Core 1.0 incorporating errata set 1</w:t>
       </w:r>
     </w:p>
@@ -1586,6 +1610,7 @@
           <w:rFonts w:ascii="Calibri" w:hAnsi="Calibri" w:cs="Calibri"/>
           <w:color w:val="4472C4"/>
         </w:rPr>
+        <w:lastRenderedPageBreak/>
         <w:t>Lifecycle</w:t>
       </w:r>
     </w:p>
@@ -1620,7 +1645,6 @@
           <w:iCs/>
           <w:color w:val="2F5496"/>
         </w:rPr>
-        <w:lastRenderedPageBreak/>
         <w:t>Standard on Identity and Credential Assurance</w:t>
       </w:r>
     </w:p>

</xml_diff>

<commit_message>
add companion article: Approach to Compliance for the Identity Practitioner
</commit_message>
<xml_diff>
--- a/toc.docx
+++ b/toc.docx
@@ -605,6 +605,78 @@
         <w:pStyle w:val="Heading2"/>
       </w:pPr>
       <w:r>
+        <w:t>Approach to Compliance for the Identity Practitioner</w:t>
+      </w:r>
+    </w:p>
+    <w:p>
+      <w:r>
+        <w:t>Abstract:</w:t>
+      </w:r>
+    </w:p>
+    <w:p>
+      <w:r>
+        <w:t xml:space="preserve">The overview, above, provides a broad perspective on what the practitioner might encounter.  This article provides </w:t>
+      </w:r>
+      <w:r>
+        <w:t>a companion piece that is less theoretical and more practical and</w:t>
+      </w:r>
+      <w:r>
+        <w:t xml:space="preserve"> concise.  This does not provide legal advice; for that one must consult a legal professional.  Instead we chart paths that the reader might take in sample situations to prepare for legal review.  The goal is to ensure the identity system, as built and operated, will be in robust compliance with law.  </w:t>
+      </w:r>
+    </w:p>
+    <w:p>
+      <w:r>
+        <w:t xml:space="preserve">This takes the form of three illustrative use-cases where the identity system supports various combinations of jurisdictions, participants and federation: </w:t>
+      </w:r>
+    </w:p>
+    <w:p>
+      <w:pPr>
+        <w:pStyle w:val="ListParagraph"/>
+        <w:numPr>
+          <w:ilvl w:val="0"/>
+          <w:numId w:val="4"/>
+        </w:numPr>
+      </w:pPr>
+      <w:r>
+        <w:t xml:space="preserve">Single jurisdiction, supporting customer access, including out-bound federation for certain aspects of the customer journey; </w:t>
+      </w:r>
+    </w:p>
+    <w:p>
+      <w:pPr>
+        <w:pStyle w:val="ListParagraph"/>
+        <w:numPr>
+          <w:ilvl w:val="0"/>
+          <w:numId w:val="4"/>
+        </w:numPr>
+      </w:pPr>
+      <w:r>
+        <w:t>A system that relies entirely on external “identity providers”, with operations in several jurisdictions;</w:t>
+      </w:r>
+    </w:p>
+    <w:p>
+      <w:pPr>
+        <w:pStyle w:val="ListParagraph"/>
+        <w:numPr>
+          <w:ilvl w:val="0"/>
+          <w:numId w:val="4"/>
+        </w:numPr>
+      </w:pPr>
+      <w:r>
+        <w:t>A multi-jurisdiction employee/contractor-focused system, which wishes to use biometric techniques for authentication.</w:t>
+      </w:r>
+    </w:p>
+    <w:p>
+      <w:r>
+        <w:t xml:space="preserve">The general approach is to use the jurisdictions, participants, federations and technologies under consideration in order to locate aspects of the law that must be considered. </w:t>
+      </w:r>
+    </w:p>
+    <w:p>
+      <w:pPr>
+        <w:pStyle w:val="Heading2"/>
+      </w:pPr>
+      <w:bookmarkStart w:id="40" w:name="_GoBack"/>
+      <w:bookmarkEnd w:id="40"/>
+      <w:r>
         <w:t>Highlights of Selected Laws</w:t>
       </w:r>
     </w:p>
@@ -710,15 +782,21 @@
           <w:rFonts w:ascii="Calibri" w:eastAsia="Times New Roman" w:hAnsi="Calibri" w:cs="Calibri"/>
           <w:color w:val="000000"/>
         </w:rPr>
-        <w:t xml:space="preserve"> and technical good practices which will help in ensuring demonstrable compliance with the regulation in ways which improve user experience and customer trust. These approaches will by extension also help in complying with data protection legislation in other geographies including (for example) the California Consumer Privacy Act ("CCPA").</w:t>
-      </w:r>
-      <w:bookmarkStart w:id="40" w:name="_GoBack"/>
-      <w:bookmarkEnd w:id="40"/>
+        <w:t xml:space="preserve"> and technical good practices which will help in ensuring demonstrable compliance with the regulation in ways </w:t>
+      </w:r>
       <w:r>
         <w:rPr>
           <w:rFonts w:ascii="Calibri" w:eastAsia="Times New Roman" w:hAnsi="Calibri" w:cs="Calibri"/>
           <w:color w:val="000000"/>
         </w:rPr>
+        <w:lastRenderedPageBreak/>
+        <w:t>which improve user experience and customer trust. These approaches will by extension also help in complying with data protection legislation in other geographies including (for example) the California Consumer Privacy Act ("CCPA").</w:t>
+      </w:r>
+      <w:r>
+        <w:rPr>
+          <w:rFonts w:ascii="Calibri" w:eastAsia="Times New Roman" w:hAnsi="Calibri" w:cs="Calibri"/>
+          <w:color w:val="000000"/>
+        </w:rPr>
         <w:t xml:space="preserve"> </w:t>
       </w:r>
     </w:p>
@@ -836,7 +914,6 @@
         <w:rPr>
           <w:rFonts w:eastAsia="Times New Roman"/>
         </w:rPr>
-        <w:lastRenderedPageBreak/>
         <w:t>Personal Information Protection and Electronic Documents Act (PIPED Act, or PIPEDA)</w:t>
       </w:r>
     </w:p>
@@ -974,6 +1051,7 @@
           <w:iCs/>
           <w:color w:val="365F91" w:themeColor="accent1" w:themeShade="BF"/>
         </w:rPr>
+        <w:lastRenderedPageBreak/>
         <w:t>Directive on Identity Management - Appendix A: Standard on Identity and Credential Assurance</w:t>
       </w:r>
     </w:p>
@@ -1154,7 +1232,6 @@
           <w:iCs/>
           <w:color w:val="2F5496"/>
         </w:rPr>
-        <w:lastRenderedPageBreak/>
         <w:t>Introduction to Public Key Technology and the Federal PKI Infrastructure</w:t>
       </w:r>
     </w:p>
@@ -1425,6 +1502,7 @@
           <w:sz w:val="23"/>
           <w:szCs w:val="23"/>
         </w:rPr>
+        <w:lastRenderedPageBreak/>
         <w:t xml:space="preserve">[KI </w:t>
       </w:r>
       <w:proofErr w:type="gramStart"/>
@@ -1610,7 +1688,6 @@
           <w:rFonts w:ascii="Calibri" w:hAnsi="Calibri" w:cs="Calibri"/>
           <w:color w:val="4472C4"/>
         </w:rPr>
-        <w:lastRenderedPageBreak/>
         <w:t>Lifecycle</w:t>
       </w:r>
     </w:p>
@@ -1936,6 +2013,7 @@
           <w:iCs/>
           <w:color w:val="2F5496"/>
         </w:rPr>
+        <w:lastRenderedPageBreak/>
         <w:t>Information technology -- Security techniques -- A framework for identity management -- Part 3: Practice</w:t>
       </w:r>
     </w:p>
@@ -2117,7 +2195,6 @@
         <w:rPr>
           <w:rFonts w:eastAsia="Times New Roman"/>
         </w:rPr>
-        <w:lastRenderedPageBreak/>
         <w:t xml:space="preserve">ISO/IEC 24760-1:2019 IT Security and Privacy -- A Framework </w:t>
       </w:r>
       <w:proofErr w:type="gramStart"/>
@@ -3533,6 +3610,95 @@
     </w:lvl>
   </w:abstractNum>
   <w:abstractNum w:abstractNumId="1" w15:restartNumberingAfterBreak="0">
+    <w:nsid w:val="1EE57643"/>
+    <w:multiLevelType w:val="hybridMultilevel"/>
+    <w:tmpl w:val="596257A0"/>
+    <w:lvl w:ilvl="0" w:tplc="04090017">
+      <w:start w:val="1"/>
+      <w:numFmt w:val="lowerLetter"/>
+      <w:lvlText w:val="%1)"/>
+      <w:lvlJc w:val="left"/>
+      <w:pPr>
+        <w:ind w:left="720" w:hanging="360"/>
+      </w:pPr>
+      <w:rPr>
+        <w:rFonts w:hint="default"/>
+      </w:rPr>
+    </w:lvl>
+    <w:lvl w:ilvl="1" w:tplc="04090019" w:tentative="1">
+      <w:start w:val="1"/>
+      <w:numFmt w:val="lowerLetter"/>
+      <w:lvlText w:val="%2."/>
+      <w:lvlJc w:val="left"/>
+      <w:pPr>
+        <w:ind w:left="1440" w:hanging="360"/>
+      </w:pPr>
+    </w:lvl>
+    <w:lvl w:ilvl="2" w:tplc="0409001B" w:tentative="1">
+      <w:start w:val="1"/>
+      <w:numFmt w:val="lowerRoman"/>
+      <w:lvlText w:val="%3."/>
+      <w:lvlJc w:val="right"/>
+      <w:pPr>
+        <w:ind w:left="2160" w:hanging="180"/>
+      </w:pPr>
+    </w:lvl>
+    <w:lvl w:ilvl="3" w:tplc="0409000F" w:tentative="1">
+      <w:start w:val="1"/>
+      <w:numFmt w:val="decimal"/>
+      <w:lvlText w:val="%4."/>
+      <w:lvlJc w:val="left"/>
+      <w:pPr>
+        <w:ind w:left="2880" w:hanging="360"/>
+      </w:pPr>
+    </w:lvl>
+    <w:lvl w:ilvl="4" w:tplc="04090019" w:tentative="1">
+      <w:start w:val="1"/>
+      <w:numFmt w:val="lowerLetter"/>
+      <w:lvlText w:val="%5."/>
+      <w:lvlJc w:val="left"/>
+      <w:pPr>
+        <w:ind w:left="3600" w:hanging="360"/>
+      </w:pPr>
+    </w:lvl>
+    <w:lvl w:ilvl="5" w:tplc="0409001B" w:tentative="1">
+      <w:start w:val="1"/>
+      <w:numFmt w:val="lowerRoman"/>
+      <w:lvlText w:val="%6."/>
+      <w:lvlJc w:val="right"/>
+      <w:pPr>
+        <w:ind w:left="4320" w:hanging="180"/>
+      </w:pPr>
+    </w:lvl>
+    <w:lvl w:ilvl="6" w:tplc="0409000F" w:tentative="1">
+      <w:start w:val="1"/>
+      <w:numFmt w:val="decimal"/>
+      <w:lvlText w:val="%7."/>
+      <w:lvlJc w:val="left"/>
+      <w:pPr>
+        <w:ind w:left="5040" w:hanging="360"/>
+      </w:pPr>
+    </w:lvl>
+    <w:lvl w:ilvl="7" w:tplc="04090019" w:tentative="1">
+      <w:start w:val="1"/>
+      <w:numFmt w:val="lowerLetter"/>
+      <w:lvlText w:val="%8."/>
+      <w:lvlJc w:val="left"/>
+      <w:pPr>
+        <w:ind w:left="5760" w:hanging="360"/>
+      </w:pPr>
+    </w:lvl>
+    <w:lvl w:ilvl="8" w:tplc="0409001B" w:tentative="1">
+      <w:start w:val="1"/>
+      <w:numFmt w:val="lowerRoman"/>
+      <w:lvlText w:val="%9."/>
+      <w:lvlJc w:val="right"/>
+      <w:pPr>
+        <w:ind w:left="6480" w:hanging="180"/>
+      </w:pPr>
+    </w:lvl>
+  </w:abstractNum>
+  <w:abstractNum w:abstractNumId="2" w15:restartNumberingAfterBreak="0">
     <w:nsid w:val="2C1AE401"/>
     <w:multiLevelType w:val="multilevel"/>
     <w:tmpl w:val="1F5C95F4"/>
@@ -3636,7 +3802,7 @@
       </w:pPr>
     </w:lvl>
   </w:abstractNum>
-  <w:abstractNum w:abstractNumId="2" w15:restartNumberingAfterBreak="0">
+  <w:abstractNum w:abstractNumId="3" w15:restartNumberingAfterBreak="0">
     <w:nsid w:val="636E4B66"/>
     <w:multiLevelType w:val="multilevel"/>
     <w:tmpl w:val="82E2BFDC"/>
@@ -3792,7 +3958,10 @@
     <w:abstractNumId w:val="0"/>
   </w:num>
   <w:num w:numId="3">
-    <w:abstractNumId w:val="2"/>
+    <w:abstractNumId w:val="3"/>
+  </w:num>
+  <w:num w:numId="4">
+    <w:abstractNumId w:val="1"/>
   </w:num>
 </w:numbering>
 </file>
@@ -3973,6 +4142,7 @@
     <w:lsdException w:name="Medium Shading 2 Accent 1"/>
     <w:lsdException w:name="Medium List 1 Accent 1"/>
     <w:lsdException w:name="Revision" w:semiHidden="1"/>
+    <w:lsdException w:name="List Paragraph" w:uiPriority="34" w:qFormat="1"/>
     <w:lsdException w:name="Medium List 2 Accent 1"/>
     <w:lsdException w:name="Medium Grid 1 Accent 1"/>
     <w:lsdException w:name="Medium Grid 2 Accent 1"/>
@@ -4945,6 +5115,18 @@
       <w:color w:val="605E5C"/>
       <w:shd w:val="clear" w:color="auto" w:fill="E1DFDD"/>
     </w:rPr>
+  </w:style>
+  <w:style w:type="paragraph" w:styleId="ListParagraph">
+    <w:name w:val="List Paragraph"/>
+    <w:basedOn w:val="Normal"/>
+    <w:uiPriority w:val="34"/>
+    <w:qFormat/>
+    <w:rsid w:val="006A1CC7"/>
+    <w:pPr>
+      <w:spacing w:after="0"/>
+      <w:ind w:left="720"/>
+      <w:contextualSpacing/>
+    </w:pPr>
   </w:style>
 </w:styles>
 </file>

</xml_diff>

<commit_message>
Updated with new Intro
</commit_message>
<xml_diff>
--- a/toc.docx
+++ b/toc.docx
@@ -18,6 +18,78 @@
       </w:pPr>
       <w:bookmarkStart w:id="1" w:name="information-security"/>
       <w:r>
+        <w:t>How to Approach Identity</w:t>
+      </w:r>
+    </w:p>
+    <w:p>
+      <w:pPr>
+        <w:pStyle w:val="Heading2"/>
+      </w:pPr>
+      <w:r>
+        <w:t>Constituencies</w:t>
+      </w:r>
+    </w:p>
+    <w:p>
+      <w:pPr>
+        <w:pStyle w:val="Heading3"/>
+      </w:pPr>
+      <w:r>
+        <w:t>Business to Employee</w:t>
+      </w:r>
+    </w:p>
+    <w:p>
+      <w:pPr>
+        <w:pStyle w:val="Heading3"/>
+      </w:pPr>
+      <w:r>
+        <w:t>Business to Business</w:t>
+      </w:r>
+    </w:p>
+    <w:p>
+      <w:pPr>
+        <w:pStyle w:val="Heading3"/>
+      </w:pPr>
+      <w:r>
+        <w:t>Business to Customer</w:t>
+      </w:r>
+    </w:p>
+    <w:p>
+      <w:pPr>
+        <w:pStyle w:val="Heading2"/>
+      </w:pPr>
+      <w:r>
+        <w:t>Technologies Involved</w:t>
+      </w:r>
+    </w:p>
+    <w:p>
+      <w:pPr>
+        <w:pStyle w:val="Heading3"/>
+      </w:pPr>
+      <w:r>
+        <w:t>Admin-time Technologies</w:t>
+      </w:r>
+    </w:p>
+    <w:p>
+      <w:pPr>
+        <w:pStyle w:val="Heading3"/>
+      </w:pPr>
+      <w:r>
+        <w:t>Privileged Account Management</w:t>
+      </w:r>
+    </w:p>
+    <w:p>
+      <w:pPr>
+        <w:pStyle w:val="Heading3"/>
+      </w:pPr>
+      <w:r>
+        <w:t>Proofing</w:t>
+      </w:r>
+    </w:p>
+    <w:p>
+      <w:pPr>
+        <w:pStyle w:val="Heading2"/>
+      </w:pPr>
+      <w:r>
         <w:t>Ethics</w:t>
       </w:r>
     </w:p>
@@ -26,125 +98,137 @@
         <w:pStyle w:val="Heading2"/>
       </w:pPr>
       <w:r>
-        <w:t>Information security</w:t>
+        <w:t xml:space="preserve">Information </w:t>
+      </w:r>
+      <w:r>
+        <w:t>S</w:t>
+      </w:r>
+      <w:bookmarkStart w:id="2" w:name="_GoBack"/>
+      <w:bookmarkEnd w:id="2"/>
+      <w:r>
+        <w:t>ecurity</w:t>
       </w:r>
       <w:bookmarkEnd w:id="1"/>
     </w:p>
     <w:p>
       <w:pPr>
-        <w:pStyle w:val="Heading3"/>
-      </w:pPr>
-      <w:bookmarkStart w:id="2" w:name="trust-say-more---what-is-this"/>
-      <w:r>
-        <w:t>Trust (say more - what is this?)</w:t>
-      </w:r>
-      <w:bookmarkEnd w:id="2"/>
-    </w:p>
-    <w:p>
-      <w:pPr>
         <w:pStyle w:val="Heading2"/>
       </w:pPr>
-      <w:bookmarkStart w:id="3" w:name="privacy"/>
+      <w:bookmarkStart w:id="3" w:name="trust-say-more---what-is-this"/>
+      <w:r>
+        <w:t xml:space="preserve">Trust </w:t>
+      </w:r>
+      <w:bookmarkEnd w:id="3"/>
+      <w:r>
+        <w:t>in the IAM Context</w:t>
+      </w:r>
+    </w:p>
+    <w:p>
+      <w:pPr>
+        <w:pStyle w:val="Heading2"/>
+      </w:pPr>
+      <w:bookmarkStart w:id="4" w:name="privacy"/>
       <w:r>
         <w:t>Privacy</w:t>
       </w:r>
-      <w:bookmarkEnd w:id="3"/>
+      <w:bookmarkEnd w:id="4"/>
     </w:p>
     <w:p>
       <w:pPr>
         <w:pStyle w:val="Heading2"/>
       </w:pPr>
-      <w:bookmarkStart w:id="4" w:name="identification-and-authentication"/>
+      <w:bookmarkStart w:id="5" w:name="identification-and-authentication"/>
       <w:r>
         <w:t>Identification and authentication</w:t>
       </w:r>
-      <w:bookmarkEnd w:id="4"/>
-    </w:p>
-    <w:p>
-      <w:pPr>
-        <w:pStyle w:val="Heading3"/>
-      </w:pPr>
-      <w:bookmarkStart w:id="5" w:name="context-and-identity"/>
+      <w:bookmarkEnd w:id="5"/>
+    </w:p>
+    <w:p>
+      <w:pPr>
+        <w:pStyle w:val="Heading3"/>
+      </w:pPr>
+      <w:bookmarkStart w:id="6" w:name="context-and-identity"/>
       <w:r>
         <w:t>Context and Identity</w:t>
       </w:r>
-      <w:bookmarkEnd w:id="5"/>
-    </w:p>
-    <w:p>
-      <w:pPr>
-        <w:pStyle w:val="Heading3"/>
-      </w:pPr>
-      <w:bookmarkStart w:id="6" w:name="levels-of-assurance"/>
+      <w:bookmarkEnd w:id="6"/>
+    </w:p>
+    <w:p>
+      <w:pPr>
+        <w:pStyle w:val="Heading3"/>
+      </w:pPr>
+      <w:bookmarkStart w:id="7" w:name="levels-of-assurance"/>
       <w:r>
         <w:t>Levels of Assurance</w:t>
       </w:r>
-      <w:bookmarkEnd w:id="6"/>
+      <w:bookmarkEnd w:id="7"/>
     </w:p>
     <w:p>
       <w:pPr>
         <w:pStyle w:val="Heading2"/>
       </w:pPr>
-      <w:bookmarkStart w:id="7" w:name="the-business-case-for-iam"/>
+      <w:bookmarkStart w:id="8" w:name="the-business-case-for-iam"/>
       <w:r>
         <w:t>The Business Case for IAM</w:t>
       </w:r>
-      <w:bookmarkEnd w:id="7"/>
-    </w:p>
-    <w:p>
-      <w:pPr>
-        <w:pStyle w:val="Heading3"/>
-      </w:pPr>
-      <w:bookmarkStart w:id="8" w:name="workforce-iam"/>
+      <w:bookmarkEnd w:id="8"/>
+    </w:p>
+    <w:p>
+      <w:pPr>
+        <w:pStyle w:val="Heading3"/>
+      </w:pPr>
+      <w:bookmarkStart w:id="9" w:name="workforce-iam"/>
       <w:r>
         <w:t>Workforce IAM</w:t>
       </w:r>
-      <w:bookmarkEnd w:id="8"/>
-    </w:p>
-    <w:p>
-      <w:pPr>
-        <w:pStyle w:val="Heading3"/>
-      </w:pPr>
-      <w:bookmarkStart w:id="9" w:name="consumercitizen-iam"/>
+      <w:bookmarkEnd w:id="9"/>
+    </w:p>
+    <w:p>
+      <w:pPr>
+        <w:pStyle w:val="Heading3"/>
+      </w:pPr>
+      <w:bookmarkStart w:id="10" w:name="consumercitizen-iam"/>
       <w:r>
         <w:t>Consumer/Citizen IAM</w:t>
       </w:r>
-      <w:bookmarkEnd w:id="9"/>
+      <w:bookmarkEnd w:id="10"/>
     </w:p>
     <w:p>
       <w:pPr>
         <w:pStyle w:val="Heading1"/>
       </w:pPr>
-      <w:bookmarkStart w:id="10" w:name="digital-identity"/>
+      <w:bookmarkStart w:id="11" w:name="digital-identity"/>
       <w:r>
         <w:t>Digital Identity</w:t>
       </w:r>
-      <w:bookmarkEnd w:id="10"/>
+      <w:bookmarkEnd w:id="11"/>
     </w:p>
     <w:p>
       <w:pPr>
         <w:pStyle w:val="Heading2"/>
       </w:pPr>
-      <w:bookmarkStart w:id="11" w:name="definition"/>
-      <w:r>
+      <w:bookmarkStart w:id="12" w:name="definition"/>
+      <w:r>
+        <w:lastRenderedPageBreak/>
         <w:t>Definition</w:t>
       </w:r>
-      <w:bookmarkEnd w:id="11"/>
-    </w:p>
-    <w:p>
-      <w:pPr>
-        <w:pStyle w:val="Heading3"/>
-      </w:pPr>
-      <w:bookmarkStart w:id="12" w:name="reputation"/>
+      <w:bookmarkEnd w:id="12"/>
+    </w:p>
+    <w:p>
+      <w:pPr>
+        <w:pStyle w:val="Heading3"/>
+      </w:pPr>
+      <w:bookmarkStart w:id="13" w:name="reputation"/>
       <w:r>
         <w:t>Reputation</w:t>
       </w:r>
-      <w:bookmarkEnd w:id="12"/>
-    </w:p>
-    <w:p>
-      <w:pPr>
-        <w:pStyle w:val="Heading3"/>
-      </w:pPr>
-      <w:bookmarkStart w:id="13" w:name="laws-of-identity---this-sounds-like-juri"/>
+      <w:bookmarkEnd w:id="13"/>
+    </w:p>
+    <w:p>
+      <w:pPr>
+        <w:pStyle w:val="Heading3"/>
+      </w:pPr>
+      <w:bookmarkStart w:id="14" w:name="laws-of-identity---this-sounds-like-juri"/>
       <w:r>
         <w:t xml:space="preserve">Laws of Identity </w:t>
       </w:r>
@@ -154,7 +238,7 @@
       <w:r>
         <w:t>this sounds like jurisdictions and real laws - is that the intent?</w:t>
       </w:r>
-      <w:bookmarkEnd w:id="13"/>
+      <w:bookmarkEnd w:id="14"/>
       <w:r>
         <w:t>)</w:t>
       </w:r>
@@ -163,17 +247,17 @@
       <w:pPr>
         <w:pStyle w:val="Heading2"/>
       </w:pPr>
-      <w:bookmarkStart w:id="14" w:name="identifiers"/>
+      <w:bookmarkStart w:id="15" w:name="identifiers"/>
       <w:r>
         <w:t>Identifiers</w:t>
       </w:r>
-      <w:bookmarkEnd w:id="14"/>
+      <w:bookmarkEnd w:id="15"/>
     </w:p>
     <w:p>
       <w:pPr>
         <w:pStyle w:val="Heading2"/>
       </w:pPr>
-      <w:bookmarkStart w:id="15" w:name="digital-identity-lifecycle"/>
+      <w:bookmarkStart w:id="16" w:name="digital-identity-lifecycle"/>
       <w:r>
         <w:t xml:space="preserve">Digital Identity Lifecycle </w:t>
       </w:r>
@@ -183,7 +267,7 @@
       <w:r>
         <w:t>?</w:t>
       </w:r>
-      <w:bookmarkEnd w:id="15"/>
+      <w:bookmarkEnd w:id="16"/>
       <w:r>
         <w:t>)</w:t>
       </w:r>
@@ -192,17 +276,17 @@
       <w:pPr>
         <w:pStyle w:val="Heading2"/>
       </w:pPr>
-      <w:bookmarkStart w:id="16" w:name="mapping-to-human-or-device"/>
+      <w:bookmarkStart w:id="17" w:name="mapping-to-human-or-device"/>
       <w:r>
         <w:t>Mapping to human or device</w:t>
       </w:r>
-      <w:bookmarkEnd w:id="16"/>
+      <w:bookmarkEnd w:id="17"/>
     </w:p>
     <w:p>
       <w:pPr>
         <w:pStyle w:val="Heading2"/>
       </w:pPr>
-      <w:bookmarkStart w:id="17" w:name="proofing---we-need-to-avoid-this-word-th"/>
+      <w:bookmarkStart w:id="18" w:name="proofing---we-need-to-avoid-this-word-th"/>
       <w:r>
         <w:t>Proofing</w:t>
       </w:r>
@@ -244,236 +328,236 @@
       <w:r>
         <w:t>alidation</w:t>
       </w:r>
-      <w:bookmarkEnd w:id="17"/>
+      <w:bookmarkEnd w:id="18"/>
     </w:p>
     <w:p>
       <w:pPr>
         <w:pStyle w:val="Heading2"/>
       </w:pPr>
-      <w:bookmarkStart w:id="18" w:name="credentials"/>
+      <w:bookmarkStart w:id="19" w:name="credentials"/>
       <w:r>
         <w:t>Credentials</w:t>
       </w:r>
-      <w:bookmarkEnd w:id="18"/>
+      <w:bookmarkEnd w:id="19"/>
     </w:p>
     <w:p>
       <w:pPr>
         <w:pStyle w:val="Heading1"/>
       </w:pPr>
-      <w:bookmarkStart w:id="19" w:name="access-control"/>
+      <w:bookmarkStart w:id="20" w:name="access-control"/>
+      <w:r>
+        <w:t>Access Control</w:t>
+      </w:r>
+      <w:bookmarkEnd w:id="20"/>
+    </w:p>
+    <w:p>
+      <w:pPr>
+        <w:pStyle w:val="Heading2"/>
+      </w:pPr>
+      <w:bookmarkStart w:id="21" w:name="authentication"/>
+      <w:r>
+        <w:t>Authentication</w:t>
+      </w:r>
+      <w:bookmarkEnd w:id="21"/>
+    </w:p>
+    <w:p>
+      <w:pPr>
+        <w:pStyle w:val="Heading3"/>
+      </w:pPr>
+      <w:bookmarkStart w:id="22" w:name="dynamic-authentication-risk-based"/>
+      <w:r>
+        <w:t>Dynamic Authentication (risk-based)</w:t>
+      </w:r>
+      <w:bookmarkEnd w:id="22"/>
+    </w:p>
+    <w:p>
+      <w:pPr>
+        <w:pStyle w:val="Heading3"/>
+      </w:pPr>
+      <w:bookmarkStart w:id="23" w:name="multi-factor-authentication"/>
+      <w:r>
+        <w:t>Multi-Factor Authentication</w:t>
+      </w:r>
+      <w:bookmarkEnd w:id="23"/>
+    </w:p>
+    <w:p>
+      <w:pPr>
+        <w:pStyle w:val="Heading3"/>
+      </w:pPr>
+      <w:bookmarkStart w:id="24" w:name="single-sign-on-within-a-domain"/>
+      <w:r>
+        <w:t xml:space="preserve">Single Sign-on </w:t>
+      </w:r>
+      <w:r>
+        <w:t>W</w:t>
+      </w:r>
+      <w:r>
+        <w:t xml:space="preserve">ithin a </w:t>
+      </w:r>
+      <w:r>
+        <w:t>D</w:t>
+      </w:r>
+      <w:r>
+        <w:t>omain</w:t>
+      </w:r>
+      <w:bookmarkEnd w:id="24"/>
+    </w:p>
+    <w:p>
+      <w:pPr>
+        <w:pStyle w:val="Heading3"/>
+      </w:pPr>
+      <w:bookmarkStart w:id="25" w:name="centralised-authentication-service"/>
+      <w:proofErr w:type="spellStart"/>
+      <w:r>
+        <w:t>Centralised</w:t>
+      </w:r>
+      <w:proofErr w:type="spellEnd"/>
+      <w:r>
+        <w:t xml:space="preserve"> </w:t>
+      </w:r>
+      <w:r>
+        <w:t>A</w:t>
+      </w:r>
+      <w:r>
+        <w:t xml:space="preserve">uthentication </w:t>
+      </w:r>
+      <w:r>
+        <w:t>S</w:t>
+      </w:r>
+      <w:r>
+        <w:t>ervice</w:t>
+      </w:r>
+      <w:bookmarkEnd w:id="25"/>
+    </w:p>
+    <w:p>
+      <w:pPr>
+        <w:pStyle w:val="Heading3"/>
+      </w:pPr>
+      <w:bookmarkStart w:id="26" w:name="federated-authentication-between-domains"/>
+      <w:r>
+        <w:t>Federated Authentication (between domains)</w:t>
+      </w:r>
+      <w:bookmarkEnd w:id="26"/>
+    </w:p>
+    <w:p>
+      <w:pPr>
+        <w:pStyle w:val="Heading3"/>
+      </w:pPr>
+      <w:bookmarkStart w:id="27" w:name="device-identity-for-corroboration"/>
+      <w:r>
+        <w:t xml:space="preserve">Device </w:t>
+      </w:r>
+      <w:r>
+        <w:t>I</w:t>
+      </w:r>
+      <w:r>
+        <w:t xml:space="preserve">dentity for </w:t>
+      </w:r>
+      <w:r>
+        <w:t>C</w:t>
+      </w:r>
+      <w:r>
+        <w:t>orroboration</w:t>
+      </w:r>
+      <w:bookmarkEnd w:id="27"/>
+    </w:p>
+    <w:p>
+      <w:pPr>
+        <w:pStyle w:val="Heading3"/>
+      </w:pPr>
+      <w:bookmarkStart w:id="28" w:name="fast-identity-online-fido-and-its-cousin"/>
+      <w:r>
+        <w:t>Fast Identity Online (FIDO) and its cousins</w:t>
+      </w:r>
+      <w:bookmarkEnd w:id="28"/>
+    </w:p>
+    <w:p>
+      <w:pPr>
+        <w:pStyle w:val="Heading3"/>
+      </w:pPr>
+      <w:bookmarkStart w:id="29" w:name="session-management"/>
+      <w:r>
+        <w:t>Session Management</w:t>
+      </w:r>
+      <w:bookmarkEnd w:id="29"/>
+    </w:p>
+    <w:p>
+      <w:pPr>
+        <w:pStyle w:val="Heading2"/>
+      </w:pPr>
+      <w:bookmarkStart w:id="30" w:name="authorization"/>
+      <w:r>
+        <w:t>Authorization</w:t>
+      </w:r>
+      <w:bookmarkEnd w:id="30"/>
+    </w:p>
+    <w:p>
+      <w:pPr>
+        <w:pStyle w:val="Heading3"/>
+      </w:pPr>
+      <w:bookmarkStart w:id="31" w:name="resources-to-protect"/>
+      <w:r>
+        <w:t xml:space="preserve">Resources to </w:t>
+      </w:r>
+      <w:r>
+        <w:t>P</w:t>
+      </w:r>
+      <w:r>
+        <w:t>rotect</w:t>
+      </w:r>
+      <w:bookmarkEnd w:id="31"/>
+    </w:p>
+    <w:p>
+      <w:pPr>
+        <w:pStyle w:val="Heading3"/>
+      </w:pPr>
+      <w:bookmarkStart w:id="32" w:name="authorisation"/>
+      <w:proofErr w:type="spellStart"/>
+      <w:r>
+        <w:t>Authorisation</w:t>
+      </w:r>
+      <w:bookmarkEnd w:id="32"/>
+      <w:proofErr w:type="spellEnd"/>
+    </w:p>
+    <w:p>
+      <w:pPr>
+        <w:pStyle w:val="Heading4"/>
+      </w:pPr>
+      <w:bookmarkStart w:id="33" w:name="acls"/>
+      <w:r>
+        <w:t>ACL’s</w:t>
+      </w:r>
+      <w:bookmarkEnd w:id="33"/>
+    </w:p>
+    <w:p>
+      <w:pPr>
+        <w:pStyle w:val="Heading4"/>
+      </w:pPr>
+      <w:bookmarkStart w:id="34" w:name="rbac"/>
       <w:r>
         <w:lastRenderedPageBreak/>
-        <w:t>Access Control</w:t>
-      </w:r>
-      <w:bookmarkEnd w:id="19"/>
-    </w:p>
-    <w:p>
-      <w:pPr>
-        <w:pStyle w:val="Heading2"/>
-      </w:pPr>
-      <w:bookmarkStart w:id="20" w:name="authentication"/>
-      <w:r>
-        <w:t>Authentication</w:t>
-      </w:r>
-      <w:bookmarkEnd w:id="20"/>
-    </w:p>
-    <w:p>
-      <w:pPr>
-        <w:pStyle w:val="Heading3"/>
-      </w:pPr>
-      <w:bookmarkStart w:id="21" w:name="dynamic-authentication-risk-based"/>
-      <w:r>
-        <w:t>Dynamic Authentication (risk-based)</w:t>
-      </w:r>
-      <w:bookmarkEnd w:id="21"/>
-    </w:p>
-    <w:p>
-      <w:pPr>
-        <w:pStyle w:val="Heading3"/>
-      </w:pPr>
-      <w:bookmarkStart w:id="22" w:name="multi-factor-authentication"/>
-      <w:r>
-        <w:t>Multi-Factor Authentication</w:t>
-      </w:r>
-      <w:bookmarkEnd w:id="22"/>
-    </w:p>
-    <w:p>
-      <w:pPr>
-        <w:pStyle w:val="Heading3"/>
-      </w:pPr>
-      <w:bookmarkStart w:id="23" w:name="single-sign-on-within-a-domain"/>
-      <w:r>
-        <w:t xml:space="preserve">Single Sign-on </w:t>
-      </w:r>
-      <w:r>
-        <w:t>W</w:t>
-      </w:r>
-      <w:r>
-        <w:t xml:space="preserve">ithin a </w:t>
+        <w:t>RBAC</w:t>
+      </w:r>
+      <w:bookmarkEnd w:id="34"/>
+    </w:p>
+    <w:p>
+      <w:pPr>
+        <w:pStyle w:val="Heading4"/>
+      </w:pPr>
+      <w:bookmarkStart w:id="35" w:name="abac-dynamic-access-management"/>
+      <w:r>
+        <w:t xml:space="preserve">ABAC / </w:t>
       </w:r>
       <w:r>
         <w:t>D</w:t>
       </w:r>
       <w:r>
-        <w:t>omain</w:t>
-      </w:r>
-      <w:bookmarkEnd w:id="23"/>
-    </w:p>
-    <w:p>
-      <w:pPr>
-        <w:pStyle w:val="Heading3"/>
-      </w:pPr>
-      <w:bookmarkStart w:id="24" w:name="centralised-authentication-service"/>
-      <w:proofErr w:type="spellStart"/>
-      <w:r>
-        <w:t>Centralised</w:t>
-      </w:r>
-      <w:proofErr w:type="spellEnd"/>
-      <w:r>
-        <w:t xml:space="preserve"> </w:t>
+        <w:t xml:space="preserve">ynamic </w:t>
       </w:r>
       <w:r>
         <w:t>A</w:t>
       </w:r>
       <w:r>
-        <w:t xml:space="preserve">uthentication </w:t>
-      </w:r>
-      <w:r>
-        <w:t>S</w:t>
-      </w:r>
-      <w:r>
-        <w:t>ervice</w:t>
-      </w:r>
-      <w:bookmarkEnd w:id="24"/>
-    </w:p>
-    <w:p>
-      <w:pPr>
-        <w:pStyle w:val="Heading3"/>
-      </w:pPr>
-      <w:bookmarkStart w:id="25" w:name="federated-authentication-between-domains"/>
-      <w:r>
-        <w:t>Federated Authentication (between domains)</w:t>
-      </w:r>
-      <w:bookmarkEnd w:id="25"/>
-    </w:p>
-    <w:p>
-      <w:pPr>
-        <w:pStyle w:val="Heading3"/>
-      </w:pPr>
-      <w:bookmarkStart w:id="26" w:name="device-identity-for-corroboration"/>
-      <w:r>
-        <w:t xml:space="preserve">Device </w:t>
-      </w:r>
-      <w:r>
-        <w:t>I</w:t>
-      </w:r>
-      <w:r>
-        <w:t xml:space="preserve">dentity for </w:t>
-      </w:r>
-      <w:r>
-        <w:t>C</w:t>
-      </w:r>
-      <w:r>
-        <w:t>orroboration</w:t>
-      </w:r>
-      <w:bookmarkEnd w:id="26"/>
-    </w:p>
-    <w:p>
-      <w:pPr>
-        <w:pStyle w:val="Heading3"/>
-      </w:pPr>
-      <w:bookmarkStart w:id="27" w:name="fast-identity-online-fido-and-its-cousin"/>
-      <w:r>
-        <w:t>Fast Identity Online (FIDO) and its cousins</w:t>
-      </w:r>
-      <w:bookmarkEnd w:id="27"/>
-    </w:p>
-    <w:p>
-      <w:pPr>
-        <w:pStyle w:val="Heading3"/>
-      </w:pPr>
-      <w:bookmarkStart w:id="28" w:name="session-management"/>
-      <w:r>
-        <w:t>Session Management</w:t>
-      </w:r>
-      <w:bookmarkEnd w:id="28"/>
-    </w:p>
-    <w:p>
-      <w:pPr>
-        <w:pStyle w:val="Heading2"/>
-      </w:pPr>
-      <w:bookmarkStart w:id="29" w:name="authorization"/>
-      <w:r>
-        <w:t>Authorization</w:t>
-      </w:r>
-      <w:bookmarkEnd w:id="29"/>
-    </w:p>
-    <w:p>
-      <w:pPr>
-        <w:pStyle w:val="Heading3"/>
-      </w:pPr>
-      <w:bookmarkStart w:id="30" w:name="resources-to-protect"/>
-      <w:r>
-        <w:t xml:space="preserve">Resources to </w:t>
-      </w:r>
-      <w:r>
-        <w:t>P</w:t>
-      </w:r>
-      <w:r>
-        <w:t>rotect</w:t>
-      </w:r>
-      <w:bookmarkEnd w:id="30"/>
-    </w:p>
-    <w:p>
-      <w:pPr>
-        <w:pStyle w:val="Heading3"/>
-      </w:pPr>
-      <w:bookmarkStart w:id="31" w:name="authorisation"/>
-      <w:proofErr w:type="spellStart"/>
-      <w:r>
-        <w:t>Authorisation</w:t>
-      </w:r>
-      <w:bookmarkEnd w:id="31"/>
-      <w:proofErr w:type="spellEnd"/>
-    </w:p>
-    <w:p>
-      <w:pPr>
-        <w:pStyle w:val="Heading4"/>
-      </w:pPr>
-      <w:bookmarkStart w:id="32" w:name="acls"/>
-      <w:r>
-        <w:t>ACL’s</w:t>
-      </w:r>
-      <w:bookmarkEnd w:id="32"/>
-    </w:p>
-    <w:p>
-      <w:pPr>
-        <w:pStyle w:val="Heading4"/>
-      </w:pPr>
-      <w:bookmarkStart w:id="33" w:name="rbac"/>
-      <w:r>
-        <w:t>RBAC</w:t>
-      </w:r>
-      <w:bookmarkEnd w:id="33"/>
-    </w:p>
-    <w:p>
-      <w:pPr>
-        <w:pStyle w:val="Heading4"/>
-      </w:pPr>
-      <w:bookmarkStart w:id="34" w:name="abac-dynamic-access-management"/>
-      <w:r>
-        <w:t xml:space="preserve">ABAC / </w:t>
-      </w:r>
-      <w:r>
-        <w:t>D</w:t>
-      </w:r>
-      <w:r>
-        <w:t xml:space="preserve">ynamic </w:t>
-      </w:r>
-      <w:r>
-        <w:t>A</w:t>
-      </w:r>
-      <w:r>
         <w:t xml:space="preserve">ccess </w:t>
       </w:r>
       <w:r>
@@ -482,37 +566,37 @@
       <w:r>
         <w:t>anagement</w:t>
       </w:r>
-      <w:bookmarkEnd w:id="34"/>
+      <w:bookmarkEnd w:id="35"/>
     </w:p>
     <w:p>
       <w:pPr>
         <w:pStyle w:val="Heading5"/>
       </w:pPr>
-      <w:bookmarkStart w:id="35" w:name="policy-management-solutions"/>
+      <w:bookmarkStart w:id="36" w:name="policy-management-solutions"/>
       <w:r>
         <w:t>Policy Management solutions</w:t>
       </w:r>
-      <w:bookmarkEnd w:id="35"/>
-    </w:p>
-    <w:p>
-      <w:pPr>
-        <w:pStyle w:val="Heading3"/>
-      </w:pPr>
-      <w:bookmarkStart w:id="36" w:name="privileged-access-management"/>
+      <w:bookmarkEnd w:id="36"/>
+    </w:p>
+    <w:p>
+      <w:pPr>
+        <w:pStyle w:val="Heading3"/>
+      </w:pPr>
+      <w:bookmarkStart w:id="37" w:name="privileged-access-management"/>
       <w:r>
         <w:t>Privileged Access Management</w:t>
       </w:r>
-      <w:bookmarkEnd w:id="36"/>
-    </w:p>
-    <w:p>
-      <w:pPr>
-        <w:pStyle w:val="Heading4"/>
-      </w:pPr>
-      <w:bookmarkStart w:id="37" w:name="alignment-to-risk-management"/>
+      <w:bookmarkEnd w:id="37"/>
+    </w:p>
+    <w:p>
+      <w:pPr>
+        <w:pStyle w:val="Heading4"/>
+      </w:pPr>
+      <w:bookmarkStart w:id="38" w:name="alignment-to-risk-management"/>
       <w:r>
         <w:t>Alignment to Risk Management</w:t>
       </w:r>
-      <w:bookmarkEnd w:id="37"/>
+      <w:bookmarkEnd w:id="38"/>
     </w:p>
     <w:p>
       <w:pPr>
@@ -526,11 +610,11 @@
       <w:pPr>
         <w:pStyle w:val="Heading1"/>
       </w:pPr>
-      <w:bookmarkStart w:id="38" w:name="regulations-and-laws"/>
+      <w:bookmarkStart w:id="39" w:name="regulations-and-laws"/>
       <w:r>
         <w:t>Laws, Regulations, and Standards</w:t>
       </w:r>
-      <w:bookmarkEnd w:id="38"/>
+      <w:bookmarkEnd w:id="39"/>
     </w:p>
     <w:p>
       <w:pPr>
@@ -575,12 +659,11 @@
           <w:rFonts w:eastAsia="Times New Roman"/>
         </w:rPr>
       </w:pPr>
-      <w:bookmarkStart w:id="39" w:name="survey-of-jurisdictions"/>
+      <w:bookmarkStart w:id="40" w:name="survey-of-jurisdictions"/>
       <w:r>
         <w:rPr>
           <w:rFonts w:eastAsia="Times New Roman"/>
         </w:rPr>
-        <w:lastRenderedPageBreak/>
         <w:t>Framework to Understand Legal Environment</w:t>
       </w:r>
     </w:p>
@@ -599,7 +682,7 @@
         <w:t>Abstract: Identity systems and its participants are governed by a myriad and complex set of laws, regulations, and contractual requirements, and the obligations they impose are not always clear. This article focuses on the legal environment that governs identity systems.  The emphasis is on United States, but references are made to other countries’ laws and efforts to coordinate rules underway in the UN Commission on International Trade Law (UNCITRAL) regarding identity management legislation.</w:t>
       </w:r>
     </w:p>
-    <w:bookmarkEnd w:id="39"/>
+    <w:bookmarkEnd w:id="40"/>
     <w:p>
       <w:pPr>
         <w:pStyle w:val="Heading2"/>
@@ -701,9 +784,8 @@
       <w:pPr>
         <w:pStyle w:val="Heading3"/>
       </w:pPr>
-      <w:bookmarkStart w:id="40" w:name="_GoBack"/>
-      <w:bookmarkEnd w:id="40"/>
-      <w:r>
+      <w:r>
+        <w:lastRenderedPageBreak/>
         <w:t>United States</w:t>
       </w:r>
     </w:p>
@@ -999,6 +1081,7 @@
           <w:iCs/>
           <w:color w:val="2F5496"/>
         </w:rPr>
+        <w:lastRenderedPageBreak/>
         <w:t>Digital Identity Guidelines</w:t>
       </w:r>
     </w:p>
@@ -1190,7 +1273,6 @@
           <w:iCs/>
           <w:color w:val="2F5496"/>
         </w:rPr>
-        <w:lastRenderedPageBreak/>
         <w:t>OpenID Connect Core 1.0 incorporating errata set 1</w:t>
       </w:r>
     </w:p>
@@ -1433,6 +1515,7 @@
           <w:rFonts w:ascii="Calibri" w:hAnsi="Calibri" w:cs="Calibri"/>
           <w:color w:val="4472C4"/>
         </w:rPr>
+        <w:lastRenderedPageBreak/>
         <w:t>Federation</w:t>
       </w:r>
     </w:p>
@@ -1620,7 +1703,6 @@
           <w:iCs/>
           <w:color w:val="2F5496"/>
         </w:rPr>
-        <w:lastRenderedPageBreak/>
         <w:t>Standard on Identity and Credential Assurance</w:t>
       </w:r>
     </w:p>
@@ -1929,6 +2011,7 @@
         <w:pStyle w:val="Heading3"/>
       </w:pPr>
       <w:r>
+        <w:lastRenderedPageBreak/>
         <w:t>Terminology</w:t>
       </w:r>
     </w:p>
@@ -2093,7 +2176,6 @@
         <w:rPr>
           <w:rFonts w:eastAsia="Times New Roman"/>
         </w:rPr>
-        <w:lastRenderedPageBreak/>
         <w:t xml:space="preserve">ISO/IEC 24760-1:2019 IT Security and Privacy -- A Framework </w:t>
       </w:r>
       <w:proofErr w:type="gramStart"/>

</xml_diff>

<commit_message>
Updated with articles in progress
Revised specific section sto match what's in the articles currently underway
</commit_message>
<xml_diff>
--- a/toc.docx
+++ b/toc.docx
@@ -20,6 +20,16 @@
       <w:r>
         <w:t>How to Approach Identity</w:t>
       </w:r>
+      <w:r>
+        <w:t xml:space="preserve"> </w:t>
+      </w:r>
+      <w:r>
+        <w:rPr>
+          <w:i/>
+          <w:iCs/>
+        </w:rPr>
+        <w:t>– article in progress</w:t>
+      </w:r>
     </w:p>
     <w:p>
       <w:pPr>
@@ -28,6 +38,16 @@
       <w:r>
         <w:t>Constituencies</w:t>
       </w:r>
+      <w:r>
+        <w:t xml:space="preserve"> </w:t>
+      </w:r>
+      <w:r>
+        <w:rPr>
+          <w:i/>
+          <w:iCs/>
+        </w:rPr>
+        <w:t>– article in progress</w:t>
+      </w:r>
     </w:p>
     <w:p>
       <w:pPr>
@@ -36,6 +56,16 @@
       <w:r>
         <w:t>Business to Employee</w:t>
       </w:r>
+      <w:r>
+        <w:t xml:space="preserve"> </w:t>
+      </w:r>
+      <w:r>
+        <w:rPr>
+          <w:i/>
+          <w:iCs/>
+        </w:rPr>
+        <w:t>– article in progress</w:t>
+      </w:r>
     </w:p>
     <w:p>
       <w:pPr>
@@ -44,6 +74,16 @@
       <w:r>
         <w:t>Business to Business</w:t>
       </w:r>
+      <w:r>
+        <w:t xml:space="preserve"> </w:t>
+      </w:r>
+      <w:r>
+        <w:rPr>
+          <w:i/>
+          <w:iCs/>
+        </w:rPr>
+        <w:t>– article in progress</w:t>
+      </w:r>
     </w:p>
     <w:p>
       <w:pPr>
@@ -52,6 +92,16 @@
       <w:r>
         <w:t>Business to Customer</w:t>
       </w:r>
+      <w:r>
+        <w:t xml:space="preserve"> </w:t>
+      </w:r>
+      <w:r>
+        <w:rPr>
+          <w:i/>
+          <w:iCs/>
+        </w:rPr>
+        <w:t>– article in progress</w:t>
+      </w:r>
     </w:p>
     <w:p>
       <w:pPr>
@@ -60,6 +110,16 @@
       <w:r>
         <w:t>Technologies Involved</w:t>
       </w:r>
+      <w:r>
+        <w:t xml:space="preserve"> </w:t>
+      </w:r>
+      <w:r>
+        <w:rPr>
+          <w:i/>
+          <w:iCs/>
+        </w:rPr>
+        <w:t>– article in progress</w:t>
+      </w:r>
     </w:p>
     <w:p>
       <w:pPr>
@@ -68,6 +128,16 @@
       <w:r>
         <w:t>Admin-time Technologies</w:t>
       </w:r>
+      <w:r>
+        <w:t xml:space="preserve"> </w:t>
+      </w:r>
+      <w:r>
+        <w:rPr>
+          <w:i/>
+          <w:iCs/>
+        </w:rPr>
+        <w:t>– article in progress</w:t>
+      </w:r>
     </w:p>
     <w:p>
       <w:pPr>
@@ -76,6 +146,16 @@
       <w:r>
         <w:t>Privileged Account Management</w:t>
       </w:r>
+      <w:r>
+        <w:t xml:space="preserve"> </w:t>
+      </w:r>
+      <w:r>
+        <w:rPr>
+          <w:i/>
+          <w:iCs/>
+        </w:rPr>
+        <w:t>– article in progress</w:t>
+      </w:r>
     </w:p>
     <w:p>
       <w:pPr>
@@ -84,6 +164,16 @@
       <w:r>
         <w:t>Proofing</w:t>
       </w:r>
+      <w:r>
+        <w:t xml:space="preserve"> </w:t>
+      </w:r>
+      <w:r>
+        <w:rPr>
+          <w:i/>
+          <w:iCs/>
+        </w:rPr>
+        <w:t>– article in progress</w:t>
+      </w:r>
     </w:p>
     <w:p>
       <w:pPr>
@@ -92,6 +182,16 @@
       <w:r>
         <w:t>Ethics</w:t>
       </w:r>
+      <w:r>
+        <w:t xml:space="preserve"> </w:t>
+      </w:r>
+      <w:r>
+        <w:rPr>
+          <w:i/>
+          <w:iCs/>
+        </w:rPr>
+        <w:t>– article in progress</w:t>
+      </w:r>
     </w:p>
     <w:p>
       <w:pPr>
@@ -193,91 +293,661 @@
     </w:p>
     <w:p>
       <w:pPr>
+        <w:pStyle w:val="Heading2"/>
+      </w:pPr>
+      <w:bookmarkStart w:id="10" w:name="identifiers"/>
+      <w:proofErr w:type="gramStart"/>
+      <w:r>
+        <w:t>Identifiers</w:t>
+      </w:r>
+      <w:bookmarkEnd w:id="10"/>
+      <w:r>
+        <w:t xml:space="preserve"> </w:t>
+      </w:r>
+      <w:r>
+        <w:t xml:space="preserve"> </w:t>
+      </w:r>
+      <w:r>
+        <w:rPr>
+          <w:i/>
+          <w:iCs/>
+        </w:rPr>
+        <w:t>–</w:t>
+      </w:r>
+      <w:proofErr w:type="gramEnd"/>
+      <w:r>
+        <w:rPr>
+          <w:i/>
+          <w:iCs/>
+        </w:rPr>
+        <w:t xml:space="preserve"> article in progress</w:t>
+      </w:r>
+    </w:p>
+    <w:p>
+      <w:pPr>
+        <w:pStyle w:val="Heading2"/>
+      </w:pPr>
+      <w:bookmarkStart w:id="11" w:name="digital-identity-lifecycle"/>
+      <w:r>
+        <w:lastRenderedPageBreak/>
+        <w:t>Digital Identity Lifecycle</w:t>
+      </w:r>
+      <w:bookmarkEnd w:id="11"/>
+    </w:p>
+    <w:p>
+      <w:pPr>
+        <w:pStyle w:val="Heading2"/>
+      </w:pPr>
+      <w:bookmarkStart w:id="12" w:name="mapping-to-human-or-device"/>
+      <w:r>
+        <w:t>Mapping to human or device</w:t>
+      </w:r>
+      <w:bookmarkEnd w:id="12"/>
+    </w:p>
+    <w:p>
+      <w:pPr>
+        <w:pStyle w:val="Heading2"/>
+      </w:pPr>
+      <w:bookmarkStart w:id="13" w:name="proofing---we-need-to-avoid-this-word-th"/>
+      <w:r>
+        <w:t>Proofing</w:t>
+      </w:r>
+      <w:r>
+        <w:t>, B</w:t>
+      </w:r>
+      <w:r>
+        <w:t xml:space="preserve">inding or </w:t>
+      </w:r>
+      <w:r>
+        <w:t>R</w:t>
+      </w:r>
+      <w:r>
+        <w:t>egistration</w:t>
+      </w:r>
+      <w:r>
+        <w:t xml:space="preserve"> </w:t>
+      </w:r>
+    </w:p>
+    <w:p>
+      <w:pPr>
         <w:pStyle w:val="Heading3"/>
       </w:pPr>
-      <w:bookmarkStart w:id="10" w:name="laws-of-identity---this-sounds-like-juri"/>
-      <w:r>
-        <w:t xml:space="preserve">Laws of Identity </w:t>
-      </w:r>
-      <w:r>
-        <w:t>(</w:t>
-      </w:r>
-      <w:r>
-        <w:t>this sounds like jurisdictions and real laws - is that the intent?</w:t>
-      </w:r>
-      <w:bookmarkEnd w:id="10"/>
-      <w:r>
-        <w:t>)</w:t>
-      </w:r>
+      <w:r>
+        <w:t>V</w:t>
+      </w:r>
+      <w:r>
+        <w:t>erification/</w:t>
+      </w:r>
+      <w:r>
+        <w:t>V</w:t>
+      </w:r>
+      <w:r>
+        <w:t>alidation</w:t>
+      </w:r>
+      <w:bookmarkEnd w:id="13"/>
     </w:p>
     <w:p>
       <w:pPr>
         <w:pStyle w:val="Heading2"/>
       </w:pPr>
-      <w:bookmarkStart w:id="11" w:name="identifiers"/>
+      <w:bookmarkStart w:id="14" w:name="credentials"/>
+      <w:r>
+        <w:t>Credentials</w:t>
+      </w:r>
+      <w:bookmarkEnd w:id="14"/>
+    </w:p>
+    <w:p>
+      <w:pPr>
+        <w:pStyle w:val="Heading1"/>
+      </w:pPr>
+      <w:bookmarkStart w:id="15" w:name="access-control"/>
+      <w:r>
+        <w:t>Access Control</w:t>
+      </w:r>
+      <w:bookmarkEnd w:id="15"/>
+    </w:p>
+    <w:p>
+      <w:pPr>
+        <w:pStyle w:val="Heading2"/>
+      </w:pPr>
+      <w:bookmarkStart w:id="16" w:name="authentication"/>
+      <w:r>
+        <w:t>Authentication</w:t>
+      </w:r>
+      <w:bookmarkEnd w:id="16"/>
+    </w:p>
+    <w:p>
+      <w:pPr>
+        <w:pStyle w:val="Heading3"/>
+      </w:pPr>
+      <w:bookmarkStart w:id="17" w:name="dynamic-authentication-risk-based"/>
+      <w:r>
+        <w:t>Dynamic Authentication (risk-based)</w:t>
+      </w:r>
+      <w:bookmarkEnd w:id="17"/>
+    </w:p>
+    <w:p>
+      <w:pPr>
+        <w:pStyle w:val="Heading3"/>
+      </w:pPr>
+      <w:bookmarkStart w:id="18" w:name="multi-factor-authentication"/>
+      <w:r>
+        <w:t>Multi-Factor Authentication</w:t>
+      </w:r>
+      <w:bookmarkEnd w:id="18"/>
+    </w:p>
+    <w:p>
+      <w:pPr>
+        <w:pStyle w:val="Heading3"/>
+      </w:pPr>
+      <w:bookmarkStart w:id="19" w:name="single-sign-on-within-a-domain"/>
+      <w:r>
+        <w:t xml:space="preserve">Single Sign-on </w:t>
+      </w:r>
+      <w:r>
+        <w:t>W</w:t>
+      </w:r>
+      <w:r>
+        <w:t xml:space="preserve">ithin a </w:t>
+      </w:r>
+      <w:r>
+        <w:t>D</w:t>
+      </w:r>
+      <w:r>
+        <w:t>omain</w:t>
+      </w:r>
+      <w:bookmarkEnd w:id="19"/>
+    </w:p>
+    <w:p>
+      <w:pPr>
+        <w:pStyle w:val="Heading3"/>
+      </w:pPr>
+      <w:bookmarkStart w:id="20" w:name="centralised-authentication-service"/>
+      <w:proofErr w:type="spellStart"/>
+      <w:r>
+        <w:t>Centralised</w:t>
+      </w:r>
+      <w:proofErr w:type="spellEnd"/>
+      <w:r>
+        <w:t xml:space="preserve"> </w:t>
+      </w:r>
+      <w:r>
+        <w:t>A</w:t>
+      </w:r>
+      <w:r>
+        <w:t xml:space="preserve">uthentication </w:t>
+      </w:r>
+      <w:r>
+        <w:t>S</w:t>
+      </w:r>
+      <w:r>
+        <w:t>ervice</w:t>
+      </w:r>
+      <w:bookmarkEnd w:id="20"/>
+    </w:p>
+    <w:p>
+      <w:pPr>
+        <w:pStyle w:val="Heading3"/>
+      </w:pPr>
+      <w:bookmarkStart w:id="21" w:name="federated-authentication-between-domains"/>
+      <w:r>
+        <w:t>Federated Authentication (between domains)</w:t>
+      </w:r>
+      <w:bookmarkEnd w:id="21"/>
+    </w:p>
+    <w:p>
+      <w:pPr>
+        <w:pStyle w:val="Heading3"/>
+      </w:pPr>
+      <w:bookmarkStart w:id="22" w:name="device-identity-for-corroboration"/>
+      <w:r>
+        <w:t xml:space="preserve">Device </w:t>
+      </w:r>
+      <w:r>
+        <w:t>I</w:t>
+      </w:r>
+      <w:r>
+        <w:t xml:space="preserve">dentity for </w:t>
+      </w:r>
+      <w:r>
+        <w:t>C</w:t>
+      </w:r>
+      <w:r>
+        <w:t>orroboration</w:t>
+      </w:r>
+      <w:bookmarkEnd w:id="22"/>
+    </w:p>
+    <w:p>
+      <w:pPr>
+        <w:pStyle w:val="Heading3"/>
+      </w:pPr>
+      <w:bookmarkStart w:id="23" w:name="fast-identity-online-fido-and-its-cousin"/>
+      <w:r>
+        <w:t>Fast Identity Online (FIDO) and its cousins</w:t>
+      </w:r>
+      <w:bookmarkEnd w:id="23"/>
+    </w:p>
+    <w:p>
+      <w:pPr>
+        <w:pStyle w:val="Heading3"/>
+      </w:pPr>
+      <w:bookmarkStart w:id="24" w:name="session-management"/>
+      <w:r>
+        <w:t>Session Management</w:t>
+      </w:r>
+      <w:bookmarkEnd w:id="24"/>
+    </w:p>
+    <w:p>
+      <w:pPr>
+        <w:pStyle w:val="Heading2"/>
+      </w:pPr>
+      <w:bookmarkStart w:id="25" w:name="authorization"/>
+      <w:r>
+        <w:t>Authorization</w:t>
+      </w:r>
+      <w:bookmarkEnd w:id="25"/>
+    </w:p>
+    <w:p>
+      <w:pPr>
+        <w:pStyle w:val="Heading3"/>
+      </w:pPr>
+      <w:bookmarkStart w:id="26" w:name="resources-to-protect"/>
+      <w:r>
+        <w:t xml:space="preserve">Resources to </w:t>
+      </w:r>
+      <w:r>
+        <w:t>P</w:t>
+      </w:r>
+      <w:r>
+        <w:t>rotect</w:t>
+      </w:r>
+      <w:bookmarkEnd w:id="26"/>
+    </w:p>
+    <w:p>
+      <w:pPr>
+        <w:pStyle w:val="Heading3"/>
+      </w:pPr>
+      <w:bookmarkStart w:id="27" w:name="authorisation"/>
+      <w:proofErr w:type="spellStart"/>
+      <w:r>
+        <w:t>Authorisation</w:t>
+      </w:r>
+      <w:bookmarkEnd w:id="27"/>
+      <w:proofErr w:type="spellEnd"/>
+    </w:p>
+    <w:p>
+      <w:pPr>
+        <w:pStyle w:val="Heading4"/>
+      </w:pPr>
+      <w:bookmarkStart w:id="28" w:name="acls"/>
+      <w:r>
+        <w:t>ACL’s</w:t>
+      </w:r>
+      <w:bookmarkEnd w:id="28"/>
+    </w:p>
+    <w:p>
+      <w:pPr>
+        <w:pStyle w:val="Heading4"/>
+      </w:pPr>
+      <w:bookmarkStart w:id="29" w:name="rbac"/>
+      <w:r>
+        <w:t>RBAC</w:t>
+      </w:r>
+      <w:bookmarkEnd w:id="29"/>
+    </w:p>
+    <w:p>
+      <w:pPr>
+        <w:pStyle w:val="Heading4"/>
+      </w:pPr>
+      <w:bookmarkStart w:id="30" w:name="abac-dynamic-access-management"/>
+      <w:r>
+        <w:t xml:space="preserve">ABAC / </w:t>
+      </w:r>
+      <w:r>
+        <w:t>D</w:t>
+      </w:r>
+      <w:r>
+        <w:t xml:space="preserve">ynamic </w:t>
+      </w:r>
+      <w:r>
+        <w:t>A</w:t>
+      </w:r>
+      <w:r>
+        <w:t xml:space="preserve">ccess </w:t>
+      </w:r>
+      <w:r>
+        <w:t>M</w:t>
+      </w:r>
+      <w:r>
+        <w:t>anagement</w:t>
+      </w:r>
+      <w:bookmarkEnd w:id="30"/>
+    </w:p>
+    <w:p>
+      <w:pPr>
+        <w:pStyle w:val="Heading5"/>
+      </w:pPr>
+      <w:bookmarkStart w:id="31" w:name="policy-management-solutions"/>
+      <w:r>
+        <w:t>Policy Management solutions</w:t>
+      </w:r>
+      <w:bookmarkEnd w:id="31"/>
+    </w:p>
+    <w:p>
+      <w:pPr>
+        <w:pStyle w:val="Heading3"/>
+      </w:pPr>
+      <w:bookmarkStart w:id="32" w:name="privileged-access-management"/>
+      <w:r>
+        <w:t>Privileged Access Management</w:t>
+      </w:r>
+      <w:bookmarkEnd w:id="32"/>
+    </w:p>
+    <w:p>
+      <w:pPr>
+        <w:pStyle w:val="Heading4"/>
+      </w:pPr>
+      <w:bookmarkStart w:id="33" w:name="alignment-to-risk-management"/>
+      <w:r>
+        <w:t>Alignment to Risk Management</w:t>
+      </w:r>
+      <w:bookmarkEnd w:id="33"/>
+    </w:p>
+    <w:p>
+      <w:pPr>
+        <w:pStyle w:val="Heading4"/>
+      </w:pPr>
+      <w:r>
+        <w:t>System Accounts</w:t>
+      </w:r>
+    </w:p>
+    <w:p>
+      <w:pPr>
+        <w:pStyle w:val="Heading1"/>
+      </w:pPr>
+      <w:bookmarkStart w:id="34" w:name="regulations-and-laws"/>
       <w:r>
         <w:lastRenderedPageBreak/>
-        <w:t>Identifiers</w:t>
-      </w:r>
-      <w:bookmarkEnd w:id="11"/>
+        <w:t>Laws, Regulations, and Standards</w:t>
+      </w:r>
+      <w:bookmarkEnd w:id="34"/>
+    </w:p>
+    <w:p>
+      <w:pPr>
+        <w:spacing w:after="0"/>
+        <w:rPr>
+          <w:rFonts w:ascii="Times New Roman" w:eastAsia="Times New Roman" w:hAnsi="Times New Roman" w:cs="Times New Roman"/>
+        </w:rPr>
+      </w:pPr>
+      <w:r>
+        <w:rPr>
+          <w:rFonts w:ascii="Calibri" w:eastAsia="Times New Roman" w:hAnsi="Calibri" w:cs="Calibri"/>
+          <w:color w:val="000000"/>
+        </w:rPr>
+        <w:t xml:space="preserve">Abstract: This chapter provides information about the externally defined environment in which Identity and Access management professionals operate.  The laws are documents that define duties and consequences in legal jurisdictions, such as countries.  Regulations are more specific and detailed requirements.  Standards may also be mandatory; government entities often require compliance with standards produced by certain standards bodies.  We also include </w:t>
+      </w:r>
+      <w:r>
+        <w:rPr>
+          <w:rFonts w:ascii="Calibri" w:eastAsia="Times New Roman" w:hAnsi="Calibri" w:cs="Calibri"/>
+          <w:i/>
+          <w:iCs/>
+          <w:color w:val="000000"/>
+        </w:rPr>
+        <w:t>de facto</w:t>
+      </w:r>
+      <w:r>
+        <w:rPr>
+          <w:rFonts w:ascii="Calibri" w:eastAsia="Times New Roman" w:hAnsi="Calibri" w:cs="Calibri"/>
+          <w:color w:val="000000"/>
+        </w:rPr>
+        <w:t xml:space="preserve"> standards and recommended practices here. </w:t>
+      </w:r>
+    </w:p>
+    <w:p>
+      <w:pPr>
+        <w:pStyle w:val="BodyText"/>
+      </w:pPr>
     </w:p>
     <w:p>
       <w:pPr>
         <w:pStyle w:val="Heading2"/>
-      </w:pPr>
-      <w:bookmarkStart w:id="12" w:name="digital-identity-lifecycle"/>
-      <w:r>
-        <w:t xml:space="preserve">Digital Identity Lifecycle </w:t>
-      </w:r>
-      <w:r>
-        <w:t>(</w:t>
-      </w:r>
-      <w:r>
-        <w:t>?</w:t>
-      </w:r>
-      <w:bookmarkEnd w:id="12"/>
-      <w:r>
-        <w:t>)</w:t>
-      </w:r>
+        <w:rPr>
+          <w:rFonts w:eastAsia="Times New Roman"/>
+        </w:rPr>
+      </w:pPr>
+      <w:bookmarkStart w:id="35" w:name="survey-of-jurisdictions"/>
+      <w:r>
+        <w:rPr>
+          <w:rFonts w:eastAsia="Times New Roman"/>
+        </w:rPr>
+        <w:t>Framework to Understand Legal Environment</w:t>
+      </w:r>
+      <w:r>
+        <w:rPr>
+          <w:rFonts w:eastAsia="Times New Roman"/>
+        </w:rPr>
+        <w:t xml:space="preserve"> </w:t>
+      </w:r>
+      <w:bookmarkStart w:id="36" w:name="_GoBack"/>
+      <w:bookmarkEnd w:id="36"/>
+      <w:r>
+        <w:rPr>
+          <w:i/>
+          <w:iCs/>
+        </w:rPr>
+        <w:t>– article in progress</w:t>
+      </w:r>
+    </w:p>
+    <w:p>
+      <w:pPr>
+        <w:spacing w:after="0"/>
+        <w:rPr>
+          <w:rFonts w:ascii="Calibri" w:eastAsia="Times New Roman" w:hAnsi="Calibri" w:cs="Calibri"/>
+          <w:color w:val="000000"/>
+        </w:rPr>
+      </w:pPr>
+      <w:r>
+        <w:rPr>
+          <w:rFonts w:ascii="Calibri" w:eastAsia="Times New Roman" w:hAnsi="Calibri" w:cs="Calibri"/>
+          <w:color w:val="000000"/>
+        </w:rPr>
+        <w:t>Abstract: Identity systems and its participants are governed by a myriad and complex set of laws, regulations, and contractual requirements, and the obligations they impose are not always clear. This article focuses on the legal environment that governs identity systems.  The emphasis is on United States, but references are made to other countries’ laws and efforts to coordinate rules underway in the UN Commission on International Trade Law (UNCITRAL) regarding identity management legislation.</w:t>
+      </w:r>
+    </w:p>
+    <w:p>
+      <w:pPr>
+        <w:spacing w:after="0"/>
+        <w:rPr>
+          <w:rFonts w:ascii="Calibri" w:eastAsia="Times New Roman" w:hAnsi="Calibri" w:cs="Calibri"/>
+          <w:color w:val="000000"/>
+        </w:rPr>
+      </w:pPr>
     </w:p>
     <w:p>
       <w:pPr>
         <w:pStyle w:val="Heading2"/>
-      </w:pPr>
-      <w:bookmarkStart w:id="13" w:name="mapping-to-human-or-device"/>
-      <w:r>
-        <w:t>Mapping to human or device</w:t>
-      </w:r>
-      <w:bookmarkEnd w:id="13"/>
-    </w:p>
+        <w:rPr>
+          <w:rFonts w:eastAsia="Times New Roman"/>
+        </w:rPr>
+      </w:pPr>
+      <w:r>
+        <w:rPr>
+          <w:rFonts w:eastAsia="Times New Roman"/>
+        </w:rPr>
+        <w:t>Approach to Compliance for the Identity Practitioner</w:t>
+      </w:r>
+    </w:p>
+    <w:p>
+      <w:pPr>
+        <w:spacing w:after="0"/>
+        <w:rPr>
+          <w:rFonts w:ascii="Times New Roman" w:eastAsia="Times New Roman" w:hAnsi="Times New Roman" w:cs="Times New Roman"/>
+        </w:rPr>
+      </w:pPr>
+    </w:p>
+    <w:p>
+      <w:pPr>
+        <w:spacing w:after="0"/>
+        <w:rPr>
+          <w:rFonts w:ascii="Calibri" w:eastAsia="Times New Roman" w:hAnsi="Calibri" w:cs="Calibri"/>
+          <w:color w:val="000000"/>
+        </w:rPr>
+      </w:pPr>
+      <w:r>
+        <w:rPr>
+          <w:rFonts w:ascii="Calibri" w:eastAsia="Times New Roman" w:hAnsi="Calibri" w:cs="Calibri"/>
+          <w:color w:val="000000"/>
+        </w:rPr>
+        <w:t>Abstract:</w:t>
+      </w:r>
+    </w:p>
+    <w:p>
+      <w:pPr>
+        <w:spacing w:after="0"/>
+        <w:rPr>
+          <w:rFonts w:ascii="Calibri" w:eastAsia="Times New Roman" w:hAnsi="Calibri" w:cs="Calibri"/>
+          <w:color w:val="000000"/>
+        </w:rPr>
+      </w:pPr>
+      <w:r>
+        <w:rPr>
+          <w:rFonts w:ascii="Calibri" w:eastAsia="Times New Roman" w:hAnsi="Calibri" w:cs="Calibri"/>
+          <w:color w:val="000000"/>
+        </w:rPr>
+        <w:t>The overview, above, provides a broad perspective on what the practitioner might encounter. This article provides a companion piece that is less theoretical and more practical and concise. This does not provide legal advice; for that one must consult a legal professional. Instead we chart paths that the reader might take in sample situations to prepare for legal review. The goal is to ensure the identity system, as built and operated, will be in robust compliance with law. This takes the form of three illustrative use-cases where the identity system supports various combinations of jurisdictions, participants and federation:</w:t>
+      </w:r>
+    </w:p>
+    <w:p>
+      <w:pPr>
+        <w:spacing w:after="0"/>
+        <w:rPr>
+          <w:rFonts w:ascii="Calibri" w:eastAsia="Times New Roman" w:hAnsi="Calibri" w:cs="Calibri"/>
+          <w:color w:val="000000"/>
+        </w:rPr>
+      </w:pPr>
+    </w:p>
+    <w:p>
+      <w:pPr>
+        <w:spacing w:after="0"/>
+        <w:rPr>
+          <w:rFonts w:ascii="Calibri" w:eastAsia="Times New Roman" w:hAnsi="Calibri" w:cs="Calibri"/>
+          <w:color w:val="000000"/>
+        </w:rPr>
+      </w:pPr>
+      <w:r>
+        <w:rPr>
+          <w:rFonts w:ascii="Calibri" w:eastAsia="Times New Roman" w:hAnsi="Calibri" w:cs="Calibri"/>
+          <w:color w:val="000000"/>
+        </w:rPr>
+        <w:t>a) Single jurisdiction, supporting customer access, including out-bound federation for certain aspects of the customer journey;</w:t>
+      </w:r>
+    </w:p>
+    <w:p>
+      <w:pPr>
+        <w:spacing w:after="0"/>
+        <w:rPr>
+          <w:rFonts w:ascii="Calibri" w:eastAsia="Times New Roman" w:hAnsi="Calibri" w:cs="Calibri"/>
+          <w:color w:val="000000"/>
+        </w:rPr>
+      </w:pPr>
+    </w:p>
+    <w:p>
+      <w:pPr>
+        <w:spacing w:after="0"/>
+        <w:rPr>
+          <w:rFonts w:ascii="Calibri" w:eastAsia="Times New Roman" w:hAnsi="Calibri" w:cs="Calibri"/>
+          <w:color w:val="000000"/>
+        </w:rPr>
+      </w:pPr>
+      <w:r>
+        <w:rPr>
+          <w:rFonts w:ascii="Calibri" w:eastAsia="Times New Roman" w:hAnsi="Calibri" w:cs="Calibri"/>
+          <w:color w:val="000000"/>
+        </w:rPr>
+        <w:t>b) A system that relies entirely on external "identity providers", with operations in several jurisdictions;</w:t>
+      </w:r>
+    </w:p>
+    <w:p>
+      <w:pPr>
+        <w:spacing w:after="0"/>
+        <w:rPr>
+          <w:rFonts w:ascii="Calibri" w:eastAsia="Times New Roman" w:hAnsi="Calibri" w:cs="Calibri"/>
+          <w:color w:val="000000"/>
+        </w:rPr>
+      </w:pPr>
+    </w:p>
+    <w:p>
+      <w:pPr>
+        <w:spacing w:after="0"/>
+        <w:rPr>
+          <w:rFonts w:ascii="Calibri" w:eastAsia="Times New Roman" w:hAnsi="Calibri" w:cs="Calibri"/>
+          <w:color w:val="000000"/>
+        </w:rPr>
+      </w:pPr>
+      <w:r>
+        <w:rPr>
+          <w:rFonts w:ascii="Calibri" w:eastAsia="Times New Roman" w:hAnsi="Calibri" w:cs="Calibri"/>
+          <w:color w:val="000000"/>
+        </w:rPr>
+        <w:t>c) A multi-jurisdiction employee/contractor-focused system, which wishes to use biometric techniques for authentication.</w:t>
+      </w:r>
+    </w:p>
+    <w:p>
+      <w:pPr>
+        <w:spacing w:after="0"/>
+        <w:rPr>
+          <w:rFonts w:ascii="Calibri" w:eastAsia="Times New Roman" w:hAnsi="Calibri" w:cs="Calibri"/>
+          <w:color w:val="000000"/>
+        </w:rPr>
+      </w:pPr>
+    </w:p>
+    <w:p>
+      <w:pPr>
+        <w:spacing w:after="0"/>
+        <w:rPr>
+          <w:rFonts w:ascii="Calibri" w:eastAsia="Times New Roman" w:hAnsi="Calibri" w:cs="Calibri"/>
+          <w:color w:val="000000"/>
+        </w:rPr>
+      </w:pPr>
+      <w:r>
+        <w:rPr>
+          <w:rFonts w:ascii="Calibri" w:eastAsia="Times New Roman" w:hAnsi="Calibri" w:cs="Calibri"/>
+          <w:color w:val="000000"/>
+        </w:rPr>
+        <w:t>The general approach is to use the jurisdictions, participants, federations and technologies under consideration in order to locate aspects of the law that must be considered.</w:t>
+      </w:r>
+    </w:p>
+    <w:p>
+      <w:pPr>
+        <w:spacing w:after="0"/>
+        <w:rPr>
+          <w:rFonts w:ascii="Times New Roman" w:eastAsia="Times New Roman" w:hAnsi="Times New Roman" w:cs="Times New Roman"/>
+        </w:rPr>
+      </w:pPr>
+    </w:p>
+    <w:bookmarkEnd w:id="35"/>
     <w:p>
       <w:pPr>
         <w:pStyle w:val="Heading2"/>
       </w:pPr>
-      <w:bookmarkStart w:id="14" w:name="proofing---we-need-to-avoid-this-word-th"/>
-      <w:r>
-        <w:t>Proofing</w:t>
-      </w:r>
-      <w:r>
-        <w:t>, B</w:t>
-      </w:r>
-      <w:r>
-        <w:t xml:space="preserve">inding or </w:t>
-      </w:r>
-      <w:r>
-        <w:t>R</w:t>
-      </w:r>
-      <w:r>
-        <w:t>egistration</w:t>
-      </w:r>
-      <w:r>
-        <w:t xml:space="preserve"> (</w:t>
-      </w:r>
-      <w:r>
-        <w:t>?</w:t>
-      </w:r>
-      <w:r>
-        <w:t>)</w:t>
+      <w:r>
+        <w:lastRenderedPageBreak/>
+        <w:t>Highlights of Selected Laws</w:t>
+      </w:r>
+    </w:p>
+    <w:p>
+      <w:pPr>
+        <w:spacing w:after="0"/>
+        <w:rPr>
+          <w:rFonts w:ascii="Times New Roman" w:eastAsia="Times New Roman" w:hAnsi="Times New Roman" w:cs="Times New Roman"/>
+        </w:rPr>
+      </w:pPr>
+      <w:r>
+        <w:rPr>
+          <w:rFonts w:ascii="Calibri" w:eastAsia="Times New Roman" w:hAnsi="Calibri" w:cs="Calibri"/>
+          <w:color w:val="000000"/>
+        </w:rPr>
+        <w:t xml:space="preserve">Abstract: This section is organized by jurisdiction.  It is intended to provide at a minimum a reference to known laws and regulations in jurisdictions likely to be encountered by our membership.  At present this includes Europe, United States, and Canada will likely also include Australia in the short term.  </w:t>
       </w:r>
     </w:p>
     <w:p>
@@ -285,627 +955,78 @@
         <w:pStyle w:val="Heading3"/>
       </w:pPr>
       <w:r>
-        <w:t>V</w:t>
-      </w:r>
-      <w:r>
-        <w:t>erification/</w:t>
-      </w:r>
-      <w:r>
-        <w:t>V</w:t>
-      </w:r>
-      <w:r>
-        <w:t>alidation</w:t>
-      </w:r>
-      <w:bookmarkEnd w:id="14"/>
-    </w:p>
-    <w:p>
-      <w:pPr>
-        <w:pStyle w:val="Heading2"/>
-      </w:pPr>
-      <w:bookmarkStart w:id="15" w:name="credentials"/>
-      <w:r>
-        <w:t>Credentials</w:t>
-      </w:r>
-      <w:bookmarkEnd w:id="15"/>
-    </w:p>
-    <w:p>
-      <w:pPr>
-        <w:pStyle w:val="Heading1"/>
-      </w:pPr>
-      <w:bookmarkStart w:id="16" w:name="access-control"/>
-      <w:r>
-        <w:t>Access Control</w:t>
-      </w:r>
-      <w:bookmarkEnd w:id="16"/>
-    </w:p>
-    <w:p>
-      <w:pPr>
-        <w:pStyle w:val="Heading2"/>
-      </w:pPr>
-      <w:bookmarkStart w:id="17" w:name="authentication"/>
-      <w:r>
-        <w:t>Authentication</w:t>
-      </w:r>
-      <w:bookmarkEnd w:id="17"/>
-    </w:p>
-    <w:p>
-      <w:pPr>
-        <w:pStyle w:val="Heading3"/>
-      </w:pPr>
-      <w:bookmarkStart w:id="18" w:name="dynamic-authentication-risk-based"/>
-      <w:r>
-        <w:t>Dynamic Authentication (risk-based)</w:t>
-      </w:r>
-      <w:bookmarkEnd w:id="18"/>
-    </w:p>
-    <w:p>
-      <w:pPr>
-        <w:pStyle w:val="Heading3"/>
-      </w:pPr>
-      <w:bookmarkStart w:id="19" w:name="multi-factor-authentication"/>
-      <w:r>
-        <w:t>Multi-Factor Authentication</w:t>
-      </w:r>
-      <w:bookmarkEnd w:id="19"/>
-    </w:p>
-    <w:p>
-      <w:pPr>
-        <w:pStyle w:val="Heading3"/>
-      </w:pPr>
-      <w:bookmarkStart w:id="20" w:name="single-sign-on-within-a-domain"/>
-      <w:r>
-        <w:t xml:space="preserve">Single Sign-on </w:t>
-      </w:r>
-      <w:r>
-        <w:t>W</w:t>
-      </w:r>
-      <w:r>
-        <w:t xml:space="preserve">ithin a </w:t>
-      </w:r>
-      <w:r>
-        <w:t>D</w:t>
-      </w:r>
-      <w:r>
-        <w:t>omain</w:t>
-      </w:r>
-      <w:bookmarkEnd w:id="20"/>
-    </w:p>
-    <w:p>
-      <w:pPr>
-        <w:pStyle w:val="Heading3"/>
-      </w:pPr>
-      <w:bookmarkStart w:id="21" w:name="centralised-authentication-service"/>
-      <w:proofErr w:type="spellStart"/>
-      <w:r>
-        <w:t>Centralised</w:t>
-      </w:r>
-      <w:proofErr w:type="spellEnd"/>
+        <w:t>Europe</w:t>
+      </w:r>
+    </w:p>
+    <w:p>
+      <w:pPr>
+        <w:pStyle w:val="Heading4"/>
+      </w:pPr>
+      <w:r>
+        <w:t xml:space="preserve">Introduction to </w:t>
+      </w:r>
+      <w:r>
+        <w:t>GDPR</w:t>
+      </w:r>
       <w:r>
         <w:t xml:space="preserve"> </w:t>
       </w:r>
       <w:r>
-        <w:t>A</w:t>
-      </w:r>
-      <w:r>
-        <w:t xml:space="preserve">uthentication </w:t>
-      </w:r>
-      <w:r>
-        <w:t>S</w:t>
-      </w:r>
-      <w:r>
-        <w:t>ervice</w:t>
-      </w:r>
-      <w:bookmarkEnd w:id="21"/>
-    </w:p>
-    <w:p>
-      <w:pPr>
-        <w:pStyle w:val="Heading3"/>
-      </w:pPr>
-      <w:bookmarkStart w:id="22" w:name="federated-authentication-between-domains"/>
-      <w:r>
-        <w:t>Federated Authentication (between domains)</w:t>
-      </w:r>
-      <w:bookmarkEnd w:id="22"/>
-    </w:p>
-    <w:p>
-      <w:pPr>
-        <w:pStyle w:val="Heading3"/>
-      </w:pPr>
-      <w:bookmarkStart w:id="23" w:name="device-identity-for-corroboration"/>
-      <w:r>
-        <w:t xml:space="preserve">Device </w:t>
-      </w:r>
-      <w:r>
-        <w:t>I</w:t>
-      </w:r>
-      <w:r>
-        <w:t xml:space="preserve">dentity for </w:t>
-      </w:r>
-      <w:r>
-        <w:t>C</w:t>
-      </w:r>
-      <w:r>
-        <w:t>orroboration</w:t>
-      </w:r>
-      <w:bookmarkEnd w:id="23"/>
-    </w:p>
-    <w:p>
-      <w:pPr>
-        <w:pStyle w:val="Heading3"/>
-      </w:pPr>
-      <w:bookmarkStart w:id="24" w:name="fast-identity-online-fido-and-its-cousin"/>
-      <w:r>
-        <w:t>Fast Identity Online (FIDO) and its cousins</w:t>
-      </w:r>
-      <w:bookmarkEnd w:id="24"/>
-    </w:p>
-    <w:p>
-      <w:pPr>
-        <w:pStyle w:val="Heading3"/>
-      </w:pPr>
-      <w:bookmarkStart w:id="25" w:name="session-management"/>
-      <w:r>
-        <w:t>Session Management</w:t>
-      </w:r>
-      <w:bookmarkEnd w:id="25"/>
-    </w:p>
-    <w:p>
-      <w:pPr>
-        <w:pStyle w:val="Heading2"/>
-      </w:pPr>
-      <w:bookmarkStart w:id="26" w:name="authorization"/>
-      <w:r>
-        <w:t>Authorization</w:t>
-      </w:r>
-      <w:bookmarkEnd w:id="26"/>
-    </w:p>
-    <w:p>
-      <w:pPr>
-        <w:pStyle w:val="Heading3"/>
-      </w:pPr>
-      <w:bookmarkStart w:id="27" w:name="resources-to-protect"/>
-      <w:r>
-        <w:t xml:space="preserve">Resources to </w:t>
-      </w:r>
-      <w:r>
-        <w:t>P</w:t>
-      </w:r>
-      <w:r>
-        <w:t>rotect</w:t>
-      </w:r>
-      <w:bookmarkEnd w:id="27"/>
-    </w:p>
-    <w:p>
-      <w:pPr>
-        <w:pStyle w:val="Heading3"/>
-      </w:pPr>
-      <w:bookmarkStart w:id="28" w:name="authorisation"/>
-      <w:proofErr w:type="spellStart"/>
-      <w:r>
-        <w:t>Authorisation</w:t>
-      </w:r>
-      <w:bookmarkEnd w:id="28"/>
-      <w:proofErr w:type="spellEnd"/>
+        <w:rPr>
+          <w:i/>
+          <w:iCs/>
+        </w:rPr>
+        <w:t>– article in progress</w:t>
+      </w:r>
+    </w:p>
+    <w:p>
+      <w:pPr>
+        <w:spacing w:after="0"/>
+        <w:rPr>
+          <w:rFonts w:ascii="Calibri" w:eastAsia="Times New Roman" w:hAnsi="Calibri" w:cs="Calibri"/>
+          <w:color w:val="000000"/>
+        </w:rPr>
+      </w:pPr>
+      <w:r>
+        <w:rPr>
+          <w:rFonts w:ascii="Calibri" w:eastAsia="Times New Roman" w:hAnsi="Calibri" w:cs="Calibri"/>
+          <w:color w:val="000000"/>
+        </w:rPr>
+        <w:t xml:space="preserve">Abstract: This article provides a basic understanding of how the </w:t>
+      </w:r>
+      <w:r>
+        <w:rPr>
+          <w:rFonts w:ascii="Calibri" w:eastAsia="Times New Roman" w:hAnsi="Calibri" w:cs="Calibri"/>
+          <w:i/>
+          <w:iCs/>
+          <w:color w:val="000000"/>
+        </w:rPr>
+        <w:t>General Data Protection Regulation (GDPR)</w:t>
+      </w:r>
+      <w:r>
+        <w:rPr>
+          <w:rFonts w:ascii="Calibri" w:eastAsia="Times New Roman" w:hAnsi="Calibri" w:cs="Calibri"/>
+          <w:color w:val="000000"/>
+        </w:rPr>
+        <w:t xml:space="preserve"> applies when processing ‘any information relating to an identified or identifiable natural person’.</w:t>
+      </w:r>
     </w:p>
     <w:p>
       <w:pPr>
         <w:pStyle w:val="Heading4"/>
       </w:pPr>
-      <w:bookmarkStart w:id="29" w:name="acls"/>
-      <w:r>
-        <w:t>ACL’s</w:t>
-      </w:r>
-      <w:bookmarkEnd w:id="29"/>
-    </w:p>
-    <w:p>
-      <w:pPr>
-        <w:pStyle w:val="Heading4"/>
-      </w:pPr>
-      <w:bookmarkStart w:id="30" w:name="rbac"/>
-      <w:r>
-        <w:t>RBAC</w:t>
-      </w:r>
-      <w:bookmarkEnd w:id="30"/>
-    </w:p>
-    <w:p>
-      <w:pPr>
-        <w:pStyle w:val="Heading4"/>
-      </w:pPr>
-      <w:bookmarkStart w:id="31" w:name="abac-dynamic-access-management"/>
-      <w:r>
-        <w:t xml:space="preserve">ABAC / </w:t>
-      </w:r>
-      <w:r>
-        <w:t>D</w:t>
-      </w:r>
-      <w:r>
-        <w:t xml:space="preserve">ynamic </w:t>
-      </w:r>
-      <w:r>
-        <w:t>A</w:t>
-      </w:r>
-      <w:r>
-        <w:t xml:space="preserve">ccess </w:t>
-      </w:r>
-      <w:r>
-        <w:t>M</w:t>
-      </w:r>
-      <w:r>
-        <w:t>anagement</w:t>
-      </w:r>
-      <w:bookmarkEnd w:id="31"/>
-    </w:p>
-    <w:p>
-      <w:pPr>
-        <w:pStyle w:val="Heading5"/>
-      </w:pPr>
-      <w:bookmarkStart w:id="32" w:name="policy-management-solutions"/>
-      <w:r>
-        <w:t>Policy Management solutions</w:t>
-      </w:r>
-      <w:bookmarkEnd w:id="32"/>
-    </w:p>
-    <w:p>
-      <w:pPr>
-        <w:pStyle w:val="Heading3"/>
-      </w:pPr>
-      <w:bookmarkStart w:id="33" w:name="privileged-access-management"/>
-      <w:r>
-        <w:t>Privileged Access Management</w:t>
-      </w:r>
-      <w:bookmarkEnd w:id="33"/>
-    </w:p>
-    <w:p>
-      <w:pPr>
-        <w:pStyle w:val="Heading4"/>
-      </w:pPr>
-      <w:bookmarkStart w:id="34" w:name="alignment-to-risk-management"/>
-      <w:r>
-        <w:lastRenderedPageBreak/>
-        <w:t>Alignment to Risk Management</w:t>
-      </w:r>
-      <w:bookmarkEnd w:id="34"/>
-    </w:p>
-    <w:p>
-      <w:pPr>
-        <w:pStyle w:val="Heading4"/>
-      </w:pPr>
-      <w:r>
-        <w:t>System Accounts</w:t>
-      </w:r>
-    </w:p>
-    <w:p>
-      <w:pPr>
-        <w:pStyle w:val="Heading1"/>
-      </w:pPr>
-      <w:bookmarkStart w:id="35" w:name="regulations-and-laws"/>
-      <w:r>
-        <w:t>Laws, Regulations, and Standards</w:t>
-      </w:r>
-      <w:bookmarkEnd w:id="35"/>
-    </w:p>
-    <w:p>
-      <w:pPr>
-        <w:spacing w:after="0"/>
-        <w:rPr>
-          <w:rFonts w:ascii="Times New Roman" w:eastAsia="Times New Roman" w:hAnsi="Times New Roman" w:cs="Times New Roman"/>
-        </w:rPr>
-      </w:pPr>
-      <w:r>
-        <w:rPr>
-          <w:rFonts w:ascii="Calibri" w:eastAsia="Times New Roman" w:hAnsi="Calibri" w:cs="Calibri"/>
-          <w:color w:val="000000"/>
-        </w:rPr>
-        <w:t xml:space="preserve">Abstract: This chapter provides information about the externally defined environment in which Identity and Access management professionals operate.  The laws are documents that define duties and consequences in legal jurisdictions, such as countries.  Regulations are more specific and detailed requirements.  Standards may also be mandatory; government entities often require compliance with standards produced by certain standards bodies.  We also include </w:t>
-      </w:r>
-      <w:r>
-        <w:rPr>
-          <w:rFonts w:ascii="Calibri" w:eastAsia="Times New Roman" w:hAnsi="Calibri" w:cs="Calibri"/>
-          <w:i/>
-          <w:iCs/>
-          <w:color w:val="000000"/>
-        </w:rPr>
-        <w:t>de facto</w:t>
-      </w:r>
-      <w:r>
-        <w:rPr>
-          <w:rFonts w:ascii="Calibri" w:eastAsia="Times New Roman" w:hAnsi="Calibri" w:cs="Calibri"/>
-          <w:color w:val="000000"/>
-        </w:rPr>
-        <w:t xml:space="preserve"> standards and recommended practices here. </w:t>
-      </w:r>
-    </w:p>
-    <w:p>
-      <w:pPr>
-        <w:pStyle w:val="BodyText"/>
-      </w:pPr>
-    </w:p>
-    <w:p>
-      <w:pPr>
-        <w:pStyle w:val="Heading2"/>
-        <w:rPr>
-          <w:rFonts w:eastAsia="Times New Roman"/>
-        </w:rPr>
-      </w:pPr>
-      <w:bookmarkStart w:id="36" w:name="survey-of-jurisdictions"/>
-      <w:r>
-        <w:rPr>
-          <w:rFonts w:eastAsia="Times New Roman"/>
-        </w:rPr>
-        <w:t>Framework to Understand Legal Environment</w:t>
-      </w:r>
-    </w:p>
-    <w:p>
-      <w:pPr>
-        <w:spacing w:after="0"/>
-        <w:rPr>
-          <w:rFonts w:ascii="Calibri" w:eastAsia="Times New Roman" w:hAnsi="Calibri" w:cs="Calibri"/>
-          <w:color w:val="000000"/>
-        </w:rPr>
-      </w:pPr>
-      <w:r>
-        <w:rPr>
-          <w:rFonts w:ascii="Calibri" w:eastAsia="Times New Roman" w:hAnsi="Calibri" w:cs="Calibri"/>
-          <w:color w:val="000000"/>
-        </w:rPr>
-        <w:t>Abstract: Identity systems and its participants are governed by a myriad and complex set of laws, regulations, and contractual requirements, and the obligations they impose are not always clear. This article focuses on the legal environment that governs identity systems.  The emphasis is on United States, but references are made to other countries’ laws and efforts to coordinate rules underway in the UN Commission on International Trade Law (UNCITRAL) regarding identity management legislation.</w:t>
-      </w:r>
-    </w:p>
-    <w:p>
-      <w:pPr>
-        <w:spacing w:after="0"/>
-        <w:rPr>
-          <w:rFonts w:ascii="Calibri" w:eastAsia="Times New Roman" w:hAnsi="Calibri" w:cs="Calibri"/>
-          <w:color w:val="000000"/>
-        </w:rPr>
-      </w:pPr>
-    </w:p>
-    <w:p>
-      <w:pPr>
-        <w:pStyle w:val="Heading2"/>
-        <w:rPr>
-          <w:rFonts w:eastAsia="Times New Roman"/>
-        </w:rPr>
-      </w:pPr>
-      <w:bookmarkStart w:id="37" w:name="_GoBack"/>
-      <w:r>
-        <w:rPr>
-          <w:rFonts w:eastAsia="Times New Roman"/>
-        </w:rPr>
-        <w:t>Approach to Compliance for the Identity Practitioner</w:t>
-      </w:r>
-    </w:p>
-    <w:bookmarkEnd w:id="37"/>
-    <w:p>
-      <w:pPr>
-        <w:spacing w:after="0"/>
-        <w:rPr>
-          <w:rFonts w:ascii="Times New Roman" w:eastAsia="Times New Roman" w:hAnsi="Times New Roman" w:cs="Times New Roman"/>
-        </w:rPr>
-      </w:pPr>
-    </w:p>
-    <w:p>
-      <w:pPr>
-        <w:spacing w:after="0"/>
-        <w:rPr>
-          <w:rFonts w:ascii="Calibri" w:eastAsia="Times New Roman" w:hAnsi="Calibri" w:cs="Calibri"/>
-          <w:color w:val="000000"/>
-        </w:rPr>
-      </w:pPr>
-      <w:r>
-        <w:rPr>
-          <w:rFonts w:ascii="Calibri" w:eastAsia="Times New Roman" w:hAnsi="Calibri" w:cs="Calibri"/>
-          <w:color w:val="000000"/>
-        </w:rPr>
-        <w:t>Abstract:</w:t>
-      </w:r>
-    </w:p>
-    <w:p>
-      <w:pPr>
-        <w:spacing w:after="0"/>
-        <w:rPr>
-          <w:rFonts w:ascii="Calibri" w:eastAsia="Times New Roman" w:hAnsi="Calibri" w:cs="Calibri"/>
-          <w:color w:val="000000"/>
-        </w:rPr>
-      </w:pPr>
-      <w:r>
-        <w:rPr>
-          <w:rFonts w:ascii="Calibri" w:eastAsia="Times New Roman" w:hAnsi="Calibri" w:cs="Calibri"/>
-          <w:color w:val="000000"/>
-        </w:rPr>
-        <w:t>The overview, above, provides a broad perspective on what the practitioner might encounter. This article provides a companion piece that is less theoretical and more practical and concise. This does not provide legal advice; for that one must consult a legal professional. Instead we chart paths that the reader might take in sample situations to prepare for legal review. The goal is to ensure the identity system, as built and operated, will be in robust compliance with law. This takes the form of three illustrative use-cases where the identity system supports various combinations of jurisdictions, participants and federation:</w:t>
-      </w:r>
-    </w:p>
-    <w:p>
-      <w:pPr>
-        <w:spacing w:after="0"/>
-        <w:rPr>
-          <w:rFonts w:ascii="Calibri" w:eastAsia="Times New Roman" w:hAnsi="Calibri" w:cs="Calibri"/>
-          <w:color w:val="000000"/>
-        </w:rPr>
-      </w:pPr>
-    </w:p>
-    <w:p>
-      <w:pPr>
-        <w:spacing w:after="0"/>
-        <w:rPr>
-          <w:rFonts w:ascii="Calibri" w:eastAsia="Times New Roman" w:hAnsi="Calibri" w:cs="Calibri"/>
-          <w:color w:val="000000"/>
-        </w:rPr>
-      </w:pPr>
-      <w:r>
-        <w:rPr>
-          <w:rFonts w:ascii="Calibri" w:eastAsia="Times New Roman" w:hAnsi="Calibri" w:cs="Calibri"/>
-          <w:color w:val="000000"/>
-        </w:rPr>
-        <w:t>a) Single jurisdiction, supporting customer access, including out-bound federation for certain aspects of the customer journey;</w:t>
-      </w:r>
-    </w:p>
-    <w:p>
-      <w:pPr>
-        <w:spacing w:after="0"/>
-        <w:rPr>
-          <w:rFonts w:ascii="Calibri" w:eastAsia="Times New Roman" w:hAnsi="Calibri" w:cs="Calibri"/>
-          <w:color w:val="000000"/>
-        </w:rPr>
-      </w:pPr>
-    </w:p>
-    <w:p>
-      <w:pPr>
-        <w:spacing w:after="0"/>
-        <w:rPr>
-          <w:rFonts w:ascii="Calibri" w:eastAsia="Times New Roman" w:hAnsi="Calibri" w:cs="Calibri"/>
-          <w:color w:val="000000"/>
-        </w:rPr>
-      </w:pPr>
-      <w:r>
-        <w:rPr>
-          <w:rFonts w:ascii="Calibri" w:eastAsia="Times New Roman" w:hAnsi="Calibri" w:cs="Calibri"/>
-          <w:color w:val="000000"/>
-        </w:rPr>
-        <w:t>b) A system that relies entirely on external "identity providers", with operations in several jurisdictions;</w:t>
-      </w:r>
-    </w:p>
-    <w:p>
-      <w:pPr>
-        <w:spacing w:after="0"/>
-        <w:rPr>
-          <w:rFonts w:ascii="Calibri" w:eastAsia="Times New Roman" w:hAnsi="Calibri" w:cs="Calibri"/>
-          <w:color w:val="000000"/>
-        </w:rPr>
-      </w:pPr>
-    </w:p>
-    <w:p>
-      <w:pPr>
-        <w:spacing w:after="0"/>
-        <w:rPr>
-          <w:rFonts w:ascii="Calibri" w:eastAsia="Times New Roman" w:hAnsi="Calibri" w:cs="Calibri"/>
-          <w:color w:val="000000"/>
-        </w:rPr>
-      </w:pPr>
-      <w:r>
-        <w:rPr>
-          <w:rFonts w:ascii="Calibri" w:eastAsia="Times New Roman" w:hAnsi="Calibri" w:cs="Calibri"/>
-          <w:color w:val="000000"/>
-        </w:rPr>
-        <w:t>c) A multi-jurisdiction employee/contractor-focused system, which wishes to use biometric techniques for authentication.</w:t>
-      </w:r>
-    </w:p>
-    <w:p>
-      <w:pPr>
-        <w:spacing w:after="0"/>
-        <w:rPr>
-          <w:rFonts w:ascii="Calibri" w:eastAsia="Times New Roman" w:hAnsi="Calibri" w:cs="Calibri"/>
-          <w:color w:val="000000"/>
-        </w:rPr>
-      </w:pPr>
-    </w:p>
-    <w:p>
-      <w:pPr>
-        <w:spacing w:after="0"/>
-        <w:rPr>
-          <w:rFonts w:ascii="Calibri" w:eastAsia="Times New Roman" w:hAnsi="Calibri" w:cs="Calibri"/>
-          <w:color w:val="000000"/>
-        </w:rPr>
-      </w:pPr>
-      <w:r>
-        <w:rPr>
-          <w:rFonts w:ascii="Calibri" w:eastAsia="Times New Roman" w:hAnsi="Calibri" w:cs="Calibri"/>
-          <w:color w:val="000000"/>
-        </w:rPr>
-        <w:lastRenderedPageBreak/>
-        <w:t>The general approach is to use the jurisdictions, participants, federations and technologies under consideration in order to locate aspects of the law that must be considered.</w:t>
-      </w:r>
-    </w:p>
-    <w:p>
-      <w:pPr>
-        <w:spacing w:after="0"/>
-        <w:rPr>
-          <w:rFonts w:ascii="Times New Roman" w:eastAsia="Times New Roman" w:hAnsi="Times New Roman" w:cs="Times New Roman"/>
-        </w:rPr>
-      </w:pPr>
-    </w:p>
-    <w:bookmarkEnd w:id="36"/>
-    <w:p>
-      <w:pPr>
-        <w:pStyle w:val="Heading2"/>
-      </w:pPr>
-      <w:r>
-        <w:t>Highlights of Selected Laws</w:t>
-      </w:r>
-    </w:p>
-    <w:p>
-      <w:pPr>
-        <w:spacing w:after="0"/>
-        <w:rPr>
-          <w:rFonts w:ascii="Times New Roman" w:eastAsia="Times New Roman" w:hAnsi="Times New Roman" w:cs="Times New Roman"/>
-        </w:rPr>
-      </w:pPr>
-      <w:r>
-        <w:rPr>
-          <w:rFonts w:ascii="Calibri" w:eastAsia="Times New Roman" w:hAnsi="Calibri" w:cs="Calibri"/>
-          <w:color w:val="000000"/>
-        </w:rPr>
-        <w:t xml:space="preserve">Abstract: This section is organized by jurisdiction.  It is intended to provide at a minimum a reference to known laws and regulations in jurisdictions likely to be encountered by our membership.  At present this includes Europe, United States, and Canada will likely also include Australia in the short term.  </w:t>
-      </w:r>
-    </w:p>
-    <w:p>
-      <w:pPr>
-        <w:pStyle w:val="Heading3"/>
-      </w:pPr>
-      <w:r>
-        <w:t>Europe</w:t>
-      </w:r>
-    </w:p>
-    <w:p>
-      <w:pPr>
-        <w:pStyle w:val="Heading4"/>
-      </w:pPr>
-      <w:r>
-        <w:t xml:space="preserve">Introduction to </w:t>
-      </w:r>
-      <w:r>
-        <w:t>GDPR</w:t>
-      </w:r>
-    </w:p>
-    <w:p>
-      <w:pPr>
-        <w:spacing w:after="0"/>
-        <w:rPr>
-          <w:rFonts w:ascii="Calibri" w:eastAsia="Times New Roman" w:hAnsi="Calibri" w:cs="Calibri"/>
-          <w:color w:val="000000"/>
-        </w:rPr>
-      </w:pPr>
-      <w:r>
-        <w:rPr>
-          <w:rFonts w:ascii="Calibri" w:eastAsia="Times New Roman" w:hAnsi="Calibri" w:cs="Calibri"/>
-          <w:color w:val="000000"/>
-        </w:rPr>
-        <w:t xml:space="preserve">Abstract: This article provides a basic understanding of how the </w:t>
-      </w:r>
-      <w:r>
-        <w:rPr>
-          <w:rFonts w:ascii="Calibri" w:eastAsia="Times New Roman" w:hAnsi="Calibri" w:cs="Calibri"/>
-          <w:i/>
-          <w:iCs/>
-          <w:color w:val="000000"/>
-        </w:rPr>
-        <w:t>General Data Protection Regulation (GDPR)</w:t>
-      </w:r>
-      <w:r>
-        <w:rPr>
-          <w:rFonts w:ascii="Calibri" w:eastAsia="Times New Roman" w:hAnsi="Calibri" w:cs="Calibri"/>
-          <w:color w:val="000000"/>
-        </w:rPr>
-        <w:t xml:space="preserve"> applies when processing ‘any information relating to an identified or identifiable natural person’.</w:t>
-      </w:r>
-    </w:p>
-    <w:p>
-      <w:pPr>
-        <w:pStyle w:val="Heading4"/>
-      </w:pPr>
       <w:r>
         <w:t>IAM Implications of GDPR</w:t>
+      </w:r>
+      <w:r>
+        <w:t xml:space="preserve"> </w:t>
+      </w:r>
+      <w:r>
+        <w:rPr>
+          <w:i/>
+          <w:iCs/>
+        </w:rPr>
+        <w:t>– article in progress</w:t>
       </w:r>
     </w:p>
     <w:p>
@@ -1071,39 +1192,46 @@
         <w:pStyle w:val="Heading2"/>
       </w:pPr>
       <w:r>
+        <w:t>Standards</w:t>
+      </w:r>
+    </w:p>
+    <w:p>
+      <w:pPr>
+        <w:spacing w:after="0"/>
+        <w:rPr>
+          <w:rFonts w:ascii="Times New Roman" w:eastAsia="Times New Roman" w:hAnsi="Times New Roman" w:cs="Times New Roman"/>
+        </w:rPr>
+      </w:pPr>
+      <w:r>
+        <w:rPr>
+          <w:rFonts w:ascii="Calibri" w:eastAsia="Times New Roman" w:hAnsi="Calibri" w:cs="Calibri"/>
+          <w:color w:val="000000"/>
+        </w:rPr>
+        <w:t xml:space="preserve">Abstract: There are many standards. Standards may be mandatory such as when government entities require compliance with standards produced by certain standards bodies.  We also include </w:t>
+      </w:r>
+      <w:r>
+        <w:rPr>
+          <w:rFonts w:ascii="Calibri" w:eastAsia="Times New Roman" w:hAnsi="Calibri" w:cs="Calibri"/>
+          <w:i/>
+          <w:iCs/>
+          <w:color w:val="000000"/>
+        </w:rPr>
+        <w:t>de facto</w:t>
+      </w:r>
+      <w:r>
+        <w:rPr>
+          <w:rFonts w:ascii="Calibri" w:eastAsia="Times New Roman" w:hAnsi="Calibri" w:cs="Calibri"/>
+          <w:color w:val="000000"/>
+        </w:rPr>
+        <w:t xml:space="preserve"> standards and recommended practices here. This is a curated set of standards that have been deemed to be useful to identity professionals.  They are organized topically, not </w:t>
+      </w:r>
+      <w:r>
+        <w:rPr>
+          <w:rFonts w:ascii="Calibri" w:eastAsia="Times New Roman" w:hAnsi="Calibri" w:cs="Calibri"/>
+          <w:color w:val="000000"/>
+        </w:rPr>
         <w:lastRenderedPageBreak/>
-        <w:t>Standards</w:t>
-      </w:r>
-    </w:p>
-    <w:p>
-      <w:pPr>
-        <w:spacing w:after="0"/>
-        <w:rPr>
-          <w:rFonts w:ascii="Times New Roman" w:eastAsia="Times New Roman" w:hAnsi="Times New Roman" w:cs="Times New Roman"/>
-        </w:rPr>
-      </w:pPr>
-      <w:r>
-        <w:rPr>
-          <w:rFonts w:ascii="Calibri" w:eastAsia="Times New Roman" w:hAnsi="Calibri" w:cs="Calibri"/>
-          <w:color w:val="000000"/>
-        </w:rPr>
-        <w:t xml:space="preserve">Abstract: There are many standards. Standards may be mandatory such as when government entities require compliance with standards produced by certain standards bodies.  We also include </w:t>
-      </w:r>
-      <w:r>
-        <w:rPr>
-          <w:rFonts w:ascii="Calibri" w:eastAsia="Times New Roman" w:hAnsi="Calibri" w:cs="Calibri"/>
-          <w:i/>
-          <w:iCs/>
-          <w:color w:val="000000"/>
-        </w:rPr>
-        <w:t>de facto</w:t>
-      </w:r>
-      <w:r>
-        <w:rPr>
-          <w:rFonts w:ascii="Calibri" w:eastAsia="Times New Roman" w:hAnsi="Calibri" w:cs="Calibri"/>
-          <w:color w:val="000000"/>
-        </w:rPr>
-        <w:t xml:space="preserve"> standards and recommended practices here. This is a curated set of standards that have been deemed to be useful to identity professionals.  They are organized topically, not by their source.  Standards that span more than one topic are possible.  In this case cross references may be used.</w:t>
+        <w:t>by their source.  Standards that span more than one topic are possible.  In this case cross references may be used.</w:t>
       </w:r>
     </w:p>
     <w:p>
@@ -1477,7 +1605,6 @@
           <w:iCs/>
           <w:color w:val="2F5496"/>
         </w:rPr>
-        <w:lastRenderedPageBreak/>
         <w:t>Personal Identity Verification (PIV) of Federal Employees and Contractors</w:t>
       </w:r>
     </w:p>
@@ -1529,6 +1656,7 @@
           <w:rFonts w:ascii="Calibri" w:hAnsi="Calibri" w:cs="Calibri"/>
           <w:color w:val="4472C4"/>
         </w:rPr>
+        <w:lastRenderedPageBreak/>
         <w:t>Authorization</w:t>
       </w:r>
     </w:p>
@@ -1912,7 +2040,6 @@
           <w:iCs/>
           <w:color w:val="2F5496"/>
         </w:rPr>
-        <w:lastRenderedPageBreak/>
         <w:t>Digital Identity Guidelines: Enrollment and Identity Proofing Requirements</w:t>
       </w:r>
     </w:p>
@@ -2065,6 +2192,7 @@
           <w:i/>
           <w:iCs/>
         </w:rPr>
+        <w:lastRenderedPageBreak/>
         <w:t>System for Cross-domain Identity Management: Core Schema</w:t>
       </w:r>
     </w:p>
@@ -2311,7 +2439,7 @@
       <w:pPr>
         <w:pStyle w:val="Heading4"/>
         <w:rPr>
-          <w:rFonts w:ascii="Times New Roman" w:eastAsia="Times New Roman" w:hAnsi="Times New Roman" w:cs="Times New Roman"/>
+          <w:rFonts w:eastAsia="Times New Roman"/>
         </w:rPr>
       </w:pPr>
       <w:r>
@@ -2338,9 +2466,35 @@
     </w:p>
     <w:p>
       <w:pPr>
+        <w:pStyle w:val="Heading2"/>
+      </w:pPr>
+      <w:r>
+        <w:t>Emerging Societal Norms</w:t>
+      </w:r>
+    </w:p>
+    <w:p>
+      <w:pPr>
+        <w:pStyle w:val="Heading3"/>
+      </w:pPr>
+      <w:r>
+        <w:t>Managing Consent</w:t>
+      </w:r>
+      <w:r>
+        <w:t xml:space="preserve"> </w:t>
+      </w:r>
+      <w:r>
+        <w:rPr>
+          <w:i/>
+          <w:iCs/>
+        </w:rPr>
+        <w:t>– article in progress</w:t>
+      </w:r>
+    </w:p>
+    <w:p>
+      <w:pPr>
         <w:pStyle w:val="Heading1"/>
       </w:pPr>
-      <w:bookmarkStart w:id="38" w:name="workforce-iam-internal-iam"/>
+      <w:bookmarkStart w:id="37" w:name="workforce-iam-internal-iam"/>
       <w:r>
         <w:t xml:space="preserve">Workforce IAM </w:t>
       </w:r>
@@ -2350,75 +2504,93 @@
       <w:r>
         <w:t>Internal IAM</w:t>
       </w:r>
+      <w:bookmarkEnd w:id="37"/>
+    </w:p>
+    <w:p>
+      <w:pPr>
+        <w:pStyle w:val="Heading2"/>
+      </w:pPr>
+      <w:bookmarkStart w:id="38" w:name="iam-processes"/>
+      <w:r>
+        <w:t xml:space="preserve">IAM </w:t>
+      </w:r>
+      <w:r>
+        <w:t>P</w:t>
+      </w:r>
+      <w:r>
+        <w:t>rocesses</w:t>
+      </w:r>
       <w:bookmarkEnd w:id="38"/>
     </w:p>
     <w:p>
       <w:pPr>
+        <w:pStyle w:val="Heading3"/>
+      </w:pPr>
+      <w:bookmarkStart w:id="39" w:name="joiner-mover-leaver"/>
+      <w:r>
+        <w:t>Joiner-Mover-Leaver</w:t>
+      </w:r>
+      <w:bookmarkEnd w:id="39"/>
+    </w:p>
+    <w:p>
+      <w:pPr>
+        <w:pStyle w:val="Heading3"/>
+      </w:pPr>
+      <w:bookmarkStart w:id="40" w:name="hr-ownership"/>
+      <w:r>
+        <w:t xml:space="preserve">HR </w:t>
+      </w:r>
+      <w:r>
+        <w:t>O</w:t>
+      </w:r>
+      <w:r>
+        <w:t>wnership</w:t>
+      </w:r>
+      <w:bookmarkEnd w:id="40"/>
+    </w:p>
+    <w:p>
+      <w:pPr>
+        <w:pStyle w:val="Heading3"/>
+      </w:pPr>
+      <w:bookmarkStart w:id="41" w:name="provisioning-on-boarding-and-off-boardin"/>
+      <w:r>
+        <w:t>Provisioning (On-boarding and Off-boarding)</w:t>
+      </w:r>
+      <w:bookmarkEnd w:id="41"/>
+    </w:p>
+    <w:p>
+      <w:pPr>
+        <w:pStyle w:val="Heading3"/>
+      </w:pPr>
+      <w:r>
+        <w:t>Role Management</w:t>
+      </w:r>
+    </w:p>
+    <w:p>
+      <w:pPr>
+        <w:pStyle w:val="Heading3"/>
+      </w:pPr>
+      <w:bookmarkStart w:id="42" w:name="re-certification"/>
+      <w:r>
+        <w:t>Re-certification</w:t>
+      </w:r>
+      <w:bookmarkEnd w:id="42"/>
+    </w:p>
+    <w:p>
+      <w:pPr>
         <w:pStyle w:val="Heading2"/>
       </w:pPr>
-      <w:bookmarkStart w:id="39" w:name="iam-processes"/>
-      <w:r>
-        <w:t xml:space="preserve">IAM </w:t>
-      </w:r>
-      <w:r>
-        <w:t>P</w:t>
-      </w:r>
-      <w:r>
-        <w:t>rocesses</w:t>
-      </w:r>
-      <w:bookmarkEnd w:id="39"/>
-    </w:p>
-    <w:p>
-      <w:pPr>
-        <w:pStyle w:val="Heading3"/>
-      </w:pPr>
-      <w:bookmarkStart w:id="40" w:name="joiner-mover-leaver"/>
-      <w:r>
-        <w:t>Joiner-Mover-Leaver</w:t>
-      </w:r>
-      <w:bookmarkEnd w:id="40"/>
-    </w:p>
-    <w:p>
-      <w:pPr>
-        <w:pStyle w:val="Heading3"/>
-      </w:pPr>
-      <w:bookmarkStart w:id="41" w:name="hr-ownership"/>
-      <w:r>
-        <w:t xml:space="preserve">HR </w:t>
-      </w:r>
-      <w:r>
-        <w:t>O</w:t>
-      </w:r>
-      <w:r>
-        <w:t>wnership</w:t>
-      </w:r>
-      <w:bookmarkEnd w:id="41"/>
-    </w:p>
-    <w:p>
-      <w:pPr>
-        <w:pStyle w:val="Heading3"/>
-      </w:pPr>
-      <w:bookmarkStart w:id="42" w:name="provisioning-on-boarding-and-off-boardin"/>
-      <w:r>
-        <w:t>Provisioning (On-boarding and Off-boarding)</w:t>
-      </w:r>
-      <w:bookmarkEnd w:id="42"/>
-    </w:p>
-    <w:p>
-      <w:pPr>
-        <w:pStyle w:val="Heading3"/>
-      </w:pPr>
-      <w:r>
-        <w:t>Role Management</w:t>
-      </w:r>
-    </w:p>
-    <w:p>
-      <w:pPr>
-        <w:pStyle w:val="Heading3"/>
-      </w:pPr>
-      <w:bookmarkStart w:id="43" w:name="re-certification"/>
-      <w:r>
-        <w:t>Re-certification</w:t>
+      <w:r>
+        <w:t>Compliance</w:t>
+      </w:r>
+    </w:p>
+    <w:p>
+      <w:pPr>
+        <w:pStyle w:val="Heading2"/>
+      </w:pPr>
+      <w:bookmarkStart w:id="43" w:name="analytics-and-intelligence"/>
+      <w:r>
+        <w:t>Analytics and Intelligence</w:t>
       </w:r>
       <w:bookmarkEnd w:id="43"/>
     </w:p>
@@ -2426,32 +2598,14 @@
       <w:pPr>
         <w:pStyle w:val="Heading2"/>
       </w:pPr>
-      <w:r>
-        <w:t>Compliance</w:t>
-      </w:r>
-    </w:p>
-    <w:p>
-      <w:pPr>
-        <w:pStyle w:val="Heading2"/>
-      </w:pPr>
-      <w:bookmarkStart w:id="44" w:name="analytics-and-intelligence"/>
-      <w:r>
-        <w:t>Analytics and Intelligence</w:t>
+      <w:bookmarkStart w:id="44" w:name="handling-business-partners-people"/>
+      <w:r>
+        <w:t>Handling Business Partners’ People</w:t>
       </w:r>
       <w:bookmarkEnd w:id="44"/>
     </w:p>
     <w:p>
       <w:pPr>
-        <w:pStyle w:val="Heading2"/>
-      </w:pPr>
-      <w:bookmarkStart w:id="45" w:name="handling-business-partners-people"/>
-      <w:r>
-        <w:t>Handling Business Partners’ People</w:t>
-      </w:r>
-      <w:bookmarkEnd w:id="45"/>
-    </w:p>
-    <w:p>
-      <w:pPr>
         <w:pStyle w:val="BodyText"/>
       </w:pPr>
     </w:p>
@@ -2459,7 +2613,7 @@
       <w:pPr>
         <w:pStyle w:val="Heading1"/>
       </w:pPr>
-      <w:bookmarkStart w:id="46" w:name="consumercitizen-iam-1"/>
+      <w:bookmarkStart w:id="45" w:name="consumercitizen-iam-1"/>
       <w:r>
         <w:lastRenderedPageBreak/>
         <w:t>Consumer</w:t>
@@ -2470,16 +2624,81 @@
       <w:r>
         <w:t>Citizen IAM</w:t>
       </w:r>
+      <w:bookmarkEnd w:id="45"/>
+    </w:p>
+    <w:p>
+      <w:pPr>
+        <w:pStyle w:val="Heading2"/>
+      </w:pPr>
+      <w:bookmarkStart w:id="46" w:name="consumer-journey-identification-to-loyal"/>
+      <w:bookmarkStart w:id="47" w:name="public-sector-vs.private-sector"/>
+      <w:r>
+        <w:t>Consumer Journey (identification to loyal customer)</w:t>
+      </w:r>
       <w:bookmarkEnd w:id="46"/>
     </w:p>
     <w:p>
       <w:pPr>
+        <w:pStyle w:val="Heading3"/>
+      </w:pPr>
+      <w:bookmarkStart w:id="48" w:name="registration-of-consumers"/>
+      <w:bookmarkStart w:id="49" w:name="digital-legacy---handling-deceased-perso"/>
+      <w:r>
+        <w:t>Registration of Consumers</w:t>
+      </w:r>
+      <w:bookmarkEnd w:id="48"/>
+    </w:p>
+    <w:p>
+      <w:pPr>
+        <w:pStyle w:val="Heading3"/>
+      </w:pPr>
+      <w:bookmarkStart w:id="50" w:name="authentication-assurance-meeting-loa-req"/>
+      <w:r>
+        <w:t xml:space="preserve">Authentication Assurance (meeting </w:t>
+      </w:r>
+      <w:proofErr w:type="spellStart"/>
+      <w:r>
+        <w:t>LoA</w:t>
+      </w:r>
+      <w:proofErr w:type="spellEnd"/>
+      <w:r>
+        <w:t xml:space="preserve"> requirements)</w:t>
+      </w:r>
+      <w:bookmarkEnd w:id="50"/>
+    </w:p>
+    <w:bookmarkEnd w:id="49"/>
+    <w:p>
+      <w:pPr>
         <w:pStyle w:val="Heading2"/>
       </w:pPr>
-      <w:bookmarkStart w:id="47" w:name="consumer-journey-identification-to-loyal"/>
-      <w:bookmarkStart w:id="48" w:name="public-sector-vs.private-sector"/>
-      <w:r>
-        <w:t>Consumer Journey (identification to loyal customer)</w:t>
+      <w:r>
+        <w:t>Industry Considerations</w:t>
+      </w:r>
+    </w:p>
+    <w:p>
+      <w:pPr>
+        <w:pStyle w:val="Heading3"/>
+      </w:pPr>
+      <w:r>
+        <w:t xml:space="preserve">Public </w:t>
+      </w:r>
+      <w:r>
+        <w:t>S</w:t>
+      </w:r>
+      <w:r>
+        <w:t>ector vs. </w:t>
+      </w:r>
+      <w:r>
+        <w:t>P</w:t>
+      </w:r>
+      <w:r>
+        <w:t xml:space="preserve">rivate </w:t>
+      </w:r>
+      <w:r>
+        <w:t>S</w:t>
+      </w:r>
+      <w:r>
+        <w:t>ector</w:t>
       </w:r>
       <w:bookmarkEnd w:id="47"/>
     </w:p>
@@ -2487,793 +2706,451 @@
       <w:pPr>
         <w:pStyle w:val="Heading3"/>
       </w:pPr>
-      <w:bookmarkStart w:id="49" w:name="registration-of-consumers"/>
-      <w:bookmarkStart w:id="50" w:name="digital-legacy---handling-deceased-perso"/>
-      <w:r>
-        <w:t>Registration of Consumers</w:t>
-      </w:r>
-      <w:bookmarkEnd w:id="49"/>
+      <w:r>
+        <w:t>Financial Services</w:t>
+      </w:r>
     </w:p>
     <w:p>
       <w:pPr>
         <w:pStyle w:val="Heading3"/>
       </w:pPr>
-      <w:bookmarkStart w:id="51" w:name="authentication-assurance-meeting-loa-req"/>
-      <w:r>
-        <w:t xml:space="preserve">Authentication Assurance (meeting </w:t>
-      </w:r>
-      <w:proofErr w:type="spellStart"/>
-      <w:r>
-        <w:t>LoA</w:t>
-      </w:r>
-      <w:proofErr w:type="spellEnd"/>
-      <w:r>
-        <w:t xml:space="preserve"> requirements)</w:t>
+      <w:r>
+        <w:t>Healthcare</w:t>
+      </w:r>
+    </w:p>
+    <w:p>
+      <w:pPr>
+        <w:pStyle w:val="Heading2"/>
+      </w:pPr>
+      <w:bookmarkStart w:id="51" w:name="social-media"/>
+      <w:r>
+        <w:t xml:space="preserve">Social </w:t>
       </w:r>
       <w:bookmarkEnd w:id="51"/>
-    </w:p>
-    <w:bookmarkEnd w:id="50"/>
+      <w:r>
+        <w:t>Sign-up and Sign-on</w:t>
+      </w:r>
+    </w:p>
+    <w:p>
+      <w:pPr>
+        <w:pStyle w:val="Heading1"/>
+      </w:pPr>
+      <w:bookmarkStart w:id="52" w:name="non-human-entity"/>
+      <w:r>
+        <w:t>Non</w:t>
+      </w:r>
+      <w:r>
+        <w:t>-</w:t>
+      </w:r>
+      <w:r>
+        <w:t>Human Entity</w:t>
+      </w:r>
+      <w:bookmarkEnd w:id="52"/>
+    </w:p>
     <w:p>
       <w:pPr>
         <w:pStyle w:val="Heading2"/>
       </w:pPr>
-      <w:r>
-        <w:t>Industry Considerations</w:t>
-      </w:r>
+      <w:bookmarkStart w:id="53" w:name="operational-technology-ot"/>
+      <w:r>
+        <w:t>Operational Technology (OT)</w:t>
+      </w:r>
+      <w:bookmarkEnd w:id="53"/>
+    </w:p>
+    <w:p>
+      <w:pPr>
+        <w:pStyle w:val="Heading2"/>
+      </w:pPr>
+      <w:bookmarkStart w:id="54" w:name="iot-devices"/>
+      <w:r>
+        <w:t xml:space="preserve">IoT </w:t>
+      </w:r>
+      <w:r>
+        <w:t>D</w:t>
+      </w:r>
+      <w:r>
+        <w:t>evices</w:t>
+      </w:r>
+      <w:bookmarkEnd w:id="54"/>
     </w:p>
     <w:p>
       <w:pPr>
         <w:pStyle w:val="Heading3"/>
       </w:pPr>
-      <w:r>
-        <w:t xml:space="preserve">Public </w:t>
-      </w:r>
-      <w:r>
-        <w:t>S</w:t>
-      </w:r>
-      <w:r>
-        <w:t>ector vs. </w:t>
-      </w:r>
-      <w:r>
-        <w:t>P</w:t>
-      </w:r>
-      <w:r>
-        <w:t xml:space="preserve">rivate </w:t>
-      </w:r>
-      <w:r>
-        <w:t>S</w:t>
-      </w:r>
-      <w:r>
-        <w:t>ector</w:t>
-      </w:r>
-      <w:bookmarkEnd w:id="48"/>
+      <w:bookmarkStart w:id="55" w:name="iot-sectors"/>
+      <w:r>
+        <w:t>IoT Sectors</w:t>
+      </w:r>
+      <w:bookmarkEnd w:id="55"/>
+    </w:p>
+    <w:p>
+      <w:pPr>
+        <w:pStyle w:val="Heading4"/>
+      </w:pPr>
+      <w:bookmarkStart w:id="56" w:name="home-automation"/>
+      <w:r>
+        <w:t>Home Automation</w:t>
+      </w:r>
+      <w:bookmarkEnd w:id="56"/>
+    </w:p>
+    <w:p>
+      <w:pPr>
+        <w:pStyle w:val="Heading4"/>
+      </w:pPr>
+      <w:bookmarkStart w:id="57" w:name="personal-wearables"/>
+      <w:r>
+        <w:t>Personal (wearables)</w:t>
+      </w:r>
+      <w:bookmarkEnd w:id="57"/>
+    </w:p>
+    <w:p>
+      <w:pPr>
+        <w:pStyle w:val="Heading4"/>
+      </w:pPr>
+      <w:bookmarkStart w:id="58" w:name="implants"/>
+      <w:r>
+        <w:t>Implants</w:t>
+      </w:r>
+      <w:bookmarkEnd w:id="58"/>
+    </w:p>
+    <w:p>
+      <w:pPr>
+        <w:pStyle w:val="Heading4"/>
+      </w:pPr>
+      <w:bookmarkStart w:id="59" w:name="plant-automation"/>
+      <w:r>
+        <w:t xml:space="preserve">Plant </w:t>
+      </w:r>
+      <w:r>
+        <w:t>A</w:t>
+      </w:r>
+      <w:r>
+        <w:t>utomation</w:t>
+      </w:r>
+      <w:bookmarkEnd w:id="59"/>
+    </w:p>
+    <w:p>
+      <w:pPr>
+        <w:pStyle w:val="Heading4"/>
+      </w:pPr>
+      <w:bookmarkStart w:id="60" w:name="vehicle"/>
+      <w:r>
+        <w:t>Vehicle</w:t>
+      </w:r>
+      <w:bookmarkEnd w:id="60"/>
+    </w:p>
+    <w:p>
+      <w:pPr>
+        <w:pStyle w:val="Heading4"/>
+      </w:pPr>
+      <w:bookmarkStart w:id="61" w:name="smart-cities"/>
+      <w:r>
+        <w:t xml:space="preserve">Smart </w:t>
+      </w:r>
+      <w:r>
+        <w:t>C</w:t>
+      </w:r>
+      <w:r>
+        <w:t>ities</w:t>
+      </w:r>
+      <w:bookmarkEnd w:id="61"/>
+    </w:p>
+    <w:p>
+      <w:pPr>
+        <w:pStyle w:val="Heading4"/>
+      </w:pPr>
+      <w:bookmarkStart w:id="62" w:name="agricuture"/>
+      <w:r>
+        <w:t>Agricu</w:t>
+      </w:r>
+      <w:r>
+        <w:t>l</w:t>
+      </w:r>
+      <w:r>
+        <w:t>ture</w:t>
+      </w:r>
+      <w:bookmarkEnd w:id="62"/>
+    </w:p>
+    <w:p>
+      <w:pPr>
+        <w:pStyle w:val="Heading4"/>
+      </w:pPr>
+      <w:bookmarkStart w:id="63" w:name="buildiingindustrial"/>
+      <w:r>
+        <w:t>Building/Industrial</w:t>
+      </w:r>
+      <w:bookmarkEnd w:id="63"/>
+    </w:p>
+    <w:p>
+      <w:pPr>
+        <w:pStyle w:val="Heading4"/>
+      </w:pPr>
+      <w:bookmarkStart w:id="64" w:name="utilities"/>
+      <w:r>
+        <w:t>Utilities</w:t>
+      </w:r>
+      <w:bookmarkEnd w:id="64"/>
+    </w:p>
+    <w:p>
+      <w:pPr>
+        <w:pStyle w:val="Heading2"/>
+      </w:pPr>
+      <w:bookmarkStart w:id="65" w:name="rpa-robotics"/>
+      <w:r>
+        <w:t>RPA / robotics</w:t>
+      </w:r>
+      <w:bookmarkEnd w:id="65"/>
+    </w:p>
+    <w:p>
+      <w:pPr>
+        <w:pStyle w:val="Heading2"/>
+      </w:pPr>
+      <w:bookmarkStart w:id="66" w:name="security-requirements"/>
+      <w:r>
+        <w:t>Security requirements</w:t>
+      </w:r>
+      <w:bookmarkEnd w:id="66"/>
+    </w:p>
+    <w:p>
+      <w:pPr>
+        <w:pStyle w:val="Heading1"/>
+      </w:pPr>
+      <w:bookmarkStart w:id="67" w:name="iam-architecture-and-solutions"/>
+      <w:r>
+        <w:t xml:space="preserve">IAM </w:t>
+      </w:r>
+      <w:r>
+        <w:t xml:space="preserve">Architecture </w:t>
+      </w:r>
+      <w:r>
+        <w:t>a</w:t>
+      </w:r>
+      <w:r>
+        <w:t>nd Solutions</w:t>
+      </w:r>
+      <w:bookmarkEnd w:id="67"/>
+      <w:r>
+        <w:t xml:space="preserve"> </w:t>
+      </w:r>
+    </w:p>
+    <w:p>
+      <w:pPr>
+        <w:pStyle w:val="Heading2"/>
+      </w:pPr>
+      <w:r>
+        <w:t>IAM Architecture Overview</w:t>
+      </w:r>
+      <w:r>
+        <w:t xml:space="preserve"> </w:t>
+      </w:r>
+      <w:r>
+        <w:rPr>
+          <w:i/>
+          <w:iCs/>
+        </w:rPr>
+        <w:t>– article in progress</w:t>
+      </w:r>
+    </w:p>
+    <w:p>
+      <w:pPr>
+        <w:pStyle w:val="Heading2"/>
+      </w:pPr>
+      <w:r>
+        <w:lastRenderedPageBreak/>
+        <w:t>Architecture Patterns</w:t>
+      </w:r>
+      <w:r>
+        <w:t xml:space="preserve"> </w:t>
+      </w:r>
+      <w:r>
+        <w:rPr>
+          <w:i/>
+          <w:iCs/>
+        </w:rPr>
+        <w:t>– article in progress</w:t>
+      </w:r>
+    </w:p>
+    <w:p>
+      <w:pPr>
+        <w:pStyle w:val="Heading2"/>
+      </w:pPr>
+      <w:r>
+        <w:t>Technical Architecture</w:t>
+      </w:r>
+      <w:r>
+        <w:t xml:space="preserve"> </w:t>
+      </w:r>
+      <w:r>
+        <w:rPr>
+          <w:i/>
+          <w:iCs/>
+        </w:rPr>
+        <w:t>– article in progress</w:t>
+      </w:r>
+    </w:p>
+    <w:p>
+      <w:pPr>
+        <w:pStyle w:val="Heading2"/>
+      </w:pPr>
+      <w:r>
+        <w:t>Identity Governance</w:t>
+      </w:r>
+      <w:r>
+        <w:t xml:space="preserve"> </w:t>
+      </w:r>
+      <w:r>
+        <w:rPr>
+          <w:i/>
+          <w:iCs/>
+        </w:rPr>
+        <w:t>– article in progress</w:t>
+      </w:r>
     </w:p>
     <w:p>
       <w:pPr>
         <w:pStyle w:val="Heading3"/>
       </w:pPr>
       <w:r>
-        <w:t>Financial Services</w:t>
-      </w:r>
+        <w:t>Elements of IGA Systems</w:t>
+      </w:r>
+      <w:r>
+        <w:t xml:space="preserve"> </w:t>
+      </w:r>
+      <w:r>
+        <w:rPr>
+          <w:i/>
+          <w:iCs/>
+        </w:rPr>
+        <w:t>– article in progress</w:t>
+      </w:r>
+    </w:p>
+    <w:p>
+      <w:pPr>
+        <w:pStyle w:val="Heading2"/>
+      </w:pPr>
+      <w:r>
+        <w:t>Key Definitions and Terms</w:t>
+      </w:r>
+      <w:r>
+        <w:t xml:space="preserve"> </w:t>
+      </w:r>
+      <w:r>
+        <w:rPr>
+          <w:i/>
+          <w:iCs/>
+        </w:rPr>
+        <w:t>– article in progress</w:t>
+      </w:r>
+    </w:p>
+    <w:p>
+      <w:pPr>
+        <w:pStyle w:val="Heading2"/>
+      </w:pPr>
+      <w:bookmarkStart w:id="68" w:name="business-system"/>
+      <w:r>
+        <w:t>Business System</w:t>
+      </w:r>
+      <w:bookmarkEnd w:id="68"/>
     </w:p>
     <w:p>
       <w:pPr>
         <w:pStyle w:val="Heading3"/>
       </w:pPr>
-      <w:r>
-        <w:t>Healthcare</w:t>
-      </w:r>
+      <w:bookmarkStart w:id="69" w:name="business-processes"/>
+      <w:r>
+        <w:t>Business Processes</w:t>
+      </w:r>
+      <w:bookmarkEnd w:id="69"/>
+    </w:p>
+    <w:p>
+      <w:pPr>
+        <w:pStyle w:val="Heading4"/>
+      </w:pPr>
+      <w:bookmarkStart w:id="70" w:name="recertification-of-accounts"/>
+      <w:r>
+        <w:t>Recertification of accounts</w:t>
+      </w:r>
+      <w:bookmarkEnd w:id="70"/>
     </w:p>
     <w:p>
       <w:pPr>
         <w:pStyle w:val="Heading2"/>
       </w:pPr>
-      <w:bookmarkStart w:id="52" w:name="social-media"/>
-      <w:r>
-        <w:t xml:space="preserve">Social </w:t>
-      </w:r>
-      <w:bookmarkEnd w:id="52"/>
-      <w:r>
-        <w:t>Sign-up and Sign-on</w:t>
-      </w:r>
+      <w:bookmarkStart w:id="71" w:name="recommended-practices"/>
+      <w:r>
+        <w:t>Recommended Practices</w:t>
+      </w:r>
+      <w:bookmarkEnd w:id="71"/>
+    </w:p>
+    <w:p>
+      <w:pPr>
+        <w:pStyle w:val="Heading3"/>
+      </w:pPr>
+      <w:bookmarkStart w:id="72" w:name="design-for-security"/>
+      <w:r>
+        <w:t>Design for security</w:t>
+      </w:r>
+      <w:bookmarkEnd w:id="72"/>
     </w:p>
     <w:p>
       <w:pPr>
         <w:pStyle w:val="Heading1"/>
       </w:pPr>
-      <w:bookmarkStart w:id="53" w:name="non-human-entity"/>
-      <w:r>
-        <w:t>Non</w:t>
-      </w:r>
-      <w:r>
-        <w:t>-</w:t>
-      </w:r>
-      <w:r>
-        <w:t>Human Entity</w:t>
-      </w:r>
-      <w:bookmarkEnd w:id="53"/>
+      <w:bookmarkStart w:id="73" w:name="operational-considerations"/>
+      <w:r>
+        <w:t>Operational Considerations</w:t>
+      </w:r>
+      <w:bookmarkEnd w:id="73"/>
     </w:p>
     <w:p>
       <w:pPr>
         <w:pStyle w:val="Heading2"/>
       </w:pPr>
-      <w:bookmarkStart w:id="54" w:name="operational-technology-ot"/>
-      <w:r>
-        <w:t>Operational Technology (OT)</w:t>
-      </w:r>
-      <w:bookmarkEnd w:id="54"/>
+      <w:bookmarkStart w:id="74" w:name="account-recovery"/>
+      <w:r>
+        <w:t>Account recovery</w:t>
+      </w:r>
+      <w:bookmarkEnd w:id="74"/>
     </w:p>
     <w:p>
       <w:pPr>
         <w:pStyle w:val="Heading2"/>
       </w:pPr>
-      <w:bookmarkStart w:id="55" w:name="iot-devices"/>
-      <w:r>
-        <w:t xml:space="preserve">IoT </w:t>
-      </w:r>
-      <w:r>
-        <w:t>D</w:t>
-      </w:r>
-      <w:r>
-        <w:t>evices</w:t>
-      </w:r>
-      <w:bookmarkEnd w:id="55"/>
-    </w:p>
-    <w:p>
-      <w:pPr>
-        <w:pStyle w:val="Heading3"/>
-      </w:pPr>
-      <w:bookmarkStart w:id="56" w:name="iot-sectors"/>
-      <w:r>
-        <w:t>IoT Sectors</w:t>
-      </w:r>
-      <w:bookmarkEnd w:id="56"/>
-    </w:p>
-    <w:p>
-      <w:pPr>
-        <w:pStyle w:val="Heading4"/>
-      </w:pPr>
-      <w:bookmarkStart w:id="57" w:name="home-automation"/>
-      <w:r>
-        <w:t>Home Automation</w:t>
-      </w:r>
-      <w:bookmarkEnd w:id="57"/>
-    </w:p>
-    <w:p>
-      <w:pPr>
-        <w:pStyle w:val="Heading4"/>
-      </w:pPr>
-      <w:bookmarkStart w:id="58" w:name="personal-wearables"/>
-      <w:r>
-        <w:t>Personal (wearables)</w:t>
-      </w:r>
-      <w:bookmarkEnd w:id="58"/>
-    </w:p>
-    <w:p>
-      <w:pPr>
-        <w:pStyle w:val="Heading4"/>
-      </w:pPr>
-      <w:bookmarkStart w:id="59" w:name="implants"/>
-      <w:r>
-        <w:t>Implants</w:t>
-      </w:r>
-      <w:bookmarkEnd w:id="59"/>
-    </w:p>
-    <w:p>
-      <w:pPr>
-        <w:pStyle w:val="Heading4"/>
-      </w:pPr>
-      <w:bookmarkStart w:id="60" w:name="plant-automation"/>
-      <w:r>
-        <w:t xml:space="preserve">Plant </w:t>
-      </w:r>
-      <w:r>
-        <w:t>A</w:t>
-      </w:r>
-      <w:r>
-        <w:t>utomation</w:t>
-      </w:r>
-      <w:bookmarkEnd w:id="60"/>
-    </w:p>
-    <w:p>
-      <w:pPr>
-        <w:pStyle w:val="Heading4"/>
-      </w:pPr>
-      <w:bookmarkStart w:id="61" w:name="vehicle"/>
-      <w:r>
-        <w:t>Vehicle</w:t>
-      </w:r>
-      <w:bookmarkEnd w:id="61"/>
-    </w:p>
-    <w:p>
-      <w:pPr>
-        <w:pStyle w:val="Heading4"/>
-      </w:pPr>
-      <w:bookmarkStart w:id="62" w:name="smart-cities"/>
-      <w:r>
-        <w:t xml:space="preserve">Smart </w:t>
-      </w:r>
-      <w:r>
-        <w:t>C</w:t>
-      </w:r>
-      <w:r>
-        <w:t>ities</w:t>
-      </w:r>
-      <w:bookmarkEnd w:id="62"/>
-    </w:p>
-    <w:p>
-      <w:pPr>
-        <w:pStyle w:val="Heading4"/>
-      </w:pPr>
-      <w:bookmarkStart w:id="63" w:name="agricuture"/>
-      <w:r>
-        <w:t>Agricu</w:t>
-      </w:r>
-      <w:r>
-        <w:t>l</w:t>
-      </w:r>
-      <w:r>
-        <w:t>ture</w:t>
-      </w:r>
-      <w:bookmarkEnd w:id="63"/>
-    </w:p>
-    <w:p>
-      <w:pPr>
-        <w:pStyle w:val="Heading4"/>
-      </w:pPr>
-      <w:bookmarkStart w:id="64" w:name="buildiingindustrial"/>
-      <w:r>
-        <w:t>Building/Industrial</w:t>
-      </w:r>
-      <w:bookmarkEnd w:id="64"/>
-    </w:p>
-    <w:p>
-      <w:pPr>
-        <w:pStyle w:val="Heading4"/>
-      </w:pPr>
-      <w:bookmarkStart w:id="65" w:name="utilities"/>
-      <w:r>
-        <w:t>Utilities</w:t>
-      </w:r>
-      <w:bookmarkEnd w:id="65"/>
+      <w:bookmarkStart w:id="75" w:name="call-centers"/>
+      <w:r>
+        <w:t>Call centers</w:t>
+      </w:r>
+      <w:bookmarkEnd w:id="75"/>
     </w:p>
     <w:p>
       <w:pPr>
         <w:pStyle w:val="Heading2"/>
       </w:pPr>
-      <w:bookmarkStart w:id="66" w:name="rpa-robotics"/>
-      <w:r>
-        <w:t>RPA / robotics</w:t>
-      </w:r>
-      <w:bookmarkEnd w:id="66"/>
+      <w:bookmarkStart w:id="76" w:name="engagement-of-user-for-their-own-securit"/>
+      <w:r>
+        <w:t>Engagement of user for their own security</w:t>
+      </w:r>
+      <w:bookmarkEnd w:id="76"/>
     </w:p>
     <w:p>
       <w:pPr>
         <w:pStyle w:val="Heading2"/>
       </w:pPr>
-      <w:bookmarkStart w:id="67" w:name="security-requirements"/>
-      <w:r>
-        <w:t>Security requirements</w:t>
-      </w:r>
-      <w:bookmarkEnd w:id="67"/>
+      <w:bookmarkStart w:id="77" w:name="security-events-and-operations"/>
+      <w:r>
+        <w:t>Security events and operations</w:t>
+      </w:r>
+      <w:bookmarkEnd w:id="77"/>
     </w:p>
     <w:p>
       <w:pPr>
         <w:pStyle w:val="Heading1"/>
       </w:pPr>
-      <w:bookmarkStart w:id="68" w:name="iam-architecture-and-solutions"/>
-      <w:r>
-        <w:t xml:space="preserve">IAM </w:t>
-      </w:r>
-      <w:r>
-        <w:t xml:space="preserve">Architecture </w:t>
-      </w:r>
-      <w:r>
-        <w:t>a</w:t>
-      </w:r>
-      <w:r>
-        <w:t>nd Solutions</w:t>
-      </w:r>
-      <w:bookmarkEnd w:id="68"/>
-    </w:p>
-    <w:p>
-      <w:pPr>
-        <w:pStyle w:val="Heading2"/>
-      </w:pPr>
-      <w:bookmarkStart w:id="69" w:name="business-system"/>
-      <w:r>
-        <w:t>Business System</w:t>
-      </w:r>
-      <w:bookmarkEnd w:id="69"/>
-    </w:p>
-    <w:p>
-      <w:pPr>
-        <w:pStyle w:val="Heading3"/>
-      </w:pPr>
-      <w:bookmarkStart w:id="70" w:name="business-processes"/>
-      <w:r>
-        <w:lastRenderedPageBreak/>
-        <w:t>Business Processes</w:t>
-      </w:r>
-      <w:bookmarkEnd w:id="70"/>
-    </w:p>
-    <w:p>
-      <w:pPr>
-        <w:pStyle w:val="Heading4"/>
-      </w:pPr>
-      <w:bookmarkStart w:id="71" w:name="recertification-of-accounts"/>
-      <w:r>
-        <w:t>Recertification of accounts</w:t>
-      </w:r>
-      <w:bookmarkEnd w:id="71"/>
-    </w:p>
-    <w:p>
-      <w:pPr>
-        <w:pStyle w:val="Heading2"/>
-      </w:pPr>
-      <w:bookmarkStart w:id="72" w:name="information"/>
-      <w:r>
-        <w:t>Information</w:t>
-      </w:r>
-      <w:bookmarkEnd w:id="72"/>
-      <w:r>
-        <w:t>/Data Architecture</w:t>
-      </w:r>
-    </w:p>
-    <w:p>
-      <w:pPr>
-        <w:pStyle w:val="Heading2"/>
-      </w:pPr>
-      <w:bookmarkStart w:id="73" w:name="applications"/>
-      <w:r>
-        <w:t>Application</w:t>
-      </w:r>
-      <w:bookmarkEnd w:id="73"/>
-      <w:r>
-        <w:t xml:space="preserve"> Portfolio</w:t>
-      </w:r>
-    </w:p>
-    <w:p>
-      <w:pPr>
-        <w:pStyle w:val="Heading3"/>
-      </w:pPr>
-      <w:r>
-        <w:t>APIs</w:t>
-      </w:r>
-    </w:p>
-    <w:p>
-      <w:pPr>
-        <w:pStyle w:val="Heading4"/>
-      </w:pPr>
-      <w:r>
-        <w:t>HTTP</w:t>
-      </w:r>
-    </w:p>
-    <w:p>
-      <w:pPr>
-        <w:pStyle w:val="Heading4"/>
-      </w:pPr>
-      <w:r>
-        <w:t>S/LDAP</w:t>
-      </w:r>
-    </w:p>
-    <w:p>
-      <w:pPr>
-        <w:pStyle w:val="Heading4"/>
-      </w:pPr>
-      <w:r>
-        <w:t>RACF</w:t>
-      </w:r>
-    </w:p>
-    <w:p>
-      <w:pPr>
-        <w:pStyle w:val="Heading4"/>
-      </w:pPr>
-      <w:r>
-        <w:t>XACML</w:t>
-      </w:r>
-    </w:p>
-    <w:p>
-      <w:pPr>
-        <w:pStyle w:val="Heading2"/>
-      </w:pPr>
-      <w:bookmarkStart w:id="74" w:name="technical"/>
-      <w:r>
-        <w:t>Technical</w:t>
-      </w:r>
-      <w:bookmarkEnd w:id="74"/>
-    </w:p>
-    <w:p>
-      <w:pPr>
-        <w:pStyle w:val="Heading3"/>
-      </w:pPr>
-      <w:bookmarkStart w:id="75" w:name="repositories"/>
-      <w:r>
-        <w:t>Repositories</w:t>
-      </w:r>
-      <w:bookmarkEnd w:id="75"/>
-    </w:p>
-    <w:p>
-      <w:pPr>
-        <w:pStyle w:val="Heading4"/>
-      </w:pPr>
-      <w:bookmarkStart w:id="76" w:name="relational-database"/>
-      <w:r>
-        <w:t>Relational Database</w:t>
-      </w:r>
-      <w:bookmarkEnd w:id="76"/>
-    </w:p>
-    <w:p>
-      <w:pPr>
-        <w:pStyle w:val="Heading5"/>
-      </w:pPr>
-      <w:bookmarkStart w:id="77" w:name="query-optimization"/>
-      <w:r>
-        <w:t>Query optimization</w:t>
-      </w:r>
-      <w:bookmarkEnd w:id="77"/>
-    </w:p>
-    <w:p>
-      <w:pPr>
-        <w:pStyle w:val="Heading5"/>
-      </w:pPr>
-      <w:bookmarkStart w:id="78" w:name="replication-limitations"/>
-      <w:r>
-        <w:t>Replication limitations</w:t>
+      <w:bookmarkStart w:id="78" w:name="project-management"/>
+      <w:r>
+        <w:t>Project Management</w:t>
       </w:r>
       <w:bookmarkEnd w:id="78"/>
-    </w:p>
-    <w:p>
-      <w:pPr>
-        <w:pStyle w:val="Heading4"/>
-      </w:pPr>
-      <w:bookmarkStart w:id="79" w:name="directories"/>
-      <w:r>
-        <w:t>Directories</w:t>
-      </w:r>
-      <w:bookmarkEnd w:id="79"/>
-    </w:p>
-    <w:p>
-      <w:pPr>
-        <w:pStyle w:val="Heading5"/>
-      </w:pPr>
-      <w:bookmarkStart w:id="80" w:name="historical-note---x.500"/>
-      <w:r>
-        <w:t>Historical note - X.500</w:t>
-      </w:r>
-      <w:bookmarkEnd w:id="80"/>
-    </w:p>
-    <w:p>
-      <w:pPr>
-        <w:pStyle w:val="Heading5"/>
-      </w:pPr>
-      <w:bookmarkStart w:id="81" w:name="slapd-and-its-descendents"/>
-      <w:r>
-        <w:t xml:space="preserve">SLAPD and its </w:t>
-      </w:r>
-      <w:bookmarkEnd w:id="81"/>
-      <w:r>
-        <w:t>descendants</w:t>
-      </w:r>
-    </w:p>
-    <w:p>
-      <w:pPr>
-        <w:pStyle w:val="Heading4"/>
-      </w:pPr>
-      <w:r>
-        <w:t>NoSQL databases</w:t>
-      </w:r>
-    </w:p>
-    <w:p>
-      <w:pPr>
-        <w:pStyle w:val="Heading5"/>
-      </w:pPr>
-      <w:r>
-        <w:t>Graph Databases</w:t>
-      </w:r>
-    </w:p>
-    <w:p>
-      <w:pPr>
-        <w:pStyle w:val="Heading4"/>
-      </w:pPr>
-      <w:r>
-        <w:t>Identity Provider (IdP) Trends</w:t>
-      </w:r>
-    </w:p>
-    <w:p>
-      <w:pPr>
-        <w:pStyle w:val="Heading5"/>
-      </w:pPr>
-      <w:r>
-        <w:t>Distributed Ledger (Blockchain)</w:t>
-      </w:r>
-    </w:p>
-    <w:p>
-      <w:pPr>
-        <w:pStyle w:val="Heading3"/>
-      </w:pPr>
-      <w:bookmarkStart w:id="82" w:name="identity-provider-services"/>
-      <w:r>
-        <w:t>Identity Provider Services</w:t>
-      </w:r>
-      <w:bookmarkEnd w:id="82"/>
-    </w:p>
-    <w:p>
-      <w:pPr>
-        <w:pStyle w:val="Heading3"/>
-      </w:pPr>
-      <w:bookmarkStart w:id="83" w:name="protocols"/>
-      <w:r>
-        <w:t>Protocols</w:t>
-      </w:r>
-      <w:bookmarkEnd w:id="83"/>
-    </w:p>
-    <w:p>
-      <w:pPr>
-        <w:pStyle w:val="Heading4"/>
-      </w:pPr>
-      <w:bookmarkStart w:id="84" w:name="kerberos"/>
-      <w:r>
-        <w:t>Kerberos</w:t>
-      </w:r>
-      <w:bookmarkEnd w:id="84"/>
-    </w:p>
-    <w:p>
-      <w:pPr>
-        <w:pStyle w:val="Heading4"/>
-      </w:pPr>
-      <w:bookmarkStart w:id="85" w:name="lightweight-directory-access-protocol-ld"/>
-      <w:r>
-        <w:t>Lightweight Directory Access Protocol (LDAP)</w:t>
-      </w:r>
-      <w:bookmarkEnd w:id="85"/>
-    </w:p>
-    <w:p>
-      <w:pPr>
-        <w:pStyle w:val="Heading4"/>
-      </w:pPr>
-      <w:bookmarkStart w:id="86" w:name="scim"/>
-      <w:r>
-        <w:t>SCIM</w:t>
-      </w:r>
-      <w:bookmarkEnd w:id="86"/>
-    </w:p>
-    <w:p>
-      <w:pPr>
-        <w:pStyle w:val="Heading4"/>
-      </w:pPr>
-      <w:bookmarkStart w:id="87" w:name="saml"/>
-      <w:r>
-        <w:t>SAML</w:t>
-      </w:r>
-      <w:bookmarkEnd w:id="87"/>
-    </w:p>
-    <w:p>
-      <w:pPr>
-        <w:pStyle w:val="Heading5"/>
-      </w:pPr>
-      <w:bookmarkStart w:id="88" w:name="sp-initiated-vs-idp-initiated"/>
-      <w:r>
-        <w:t>SP Initiated vs IDP Initiated</w:t>
-      </w:r>
-      <w:bookmarkEnd w:id="88"/>
-    </w:p>
-    <w:p>
-      <w:pPr>
-        <w:pStyle w:val="Heading5"/>
-      </w:pPr>
-      <w:bookmarkStart w:id="89" w:name="bindings"/>
-      <w:r>
-        <w:t>Bindings</w:t>
-      </w:r>
-      <w:bookmarkEnd w:id="89"/>
-    </w:p>
-    <w:p>
-      <w:pPr>
-        <w:pStyle w:val="Heading4"/>
-      </w:pPr>
-      <w:bookmarkStart w:id="90" w:name="oidc"/>
-      <w:r>
-        <w:t>OIDC</w:t>
-      </w:r>
-      <w:bookmarkEnd w:id="90"/>
-    </w:p>
-    <w:p>
-      <w:pPr>
-        <w:pStyle w:val="Heading5"/>
-      </w:pPr>
-      <w:bookmarkStart w:id="91" w:name="authentications-flows"/>
-      <w:r>
-        <w:t>Authentications Flows</w:t>
-      </w:r>
-      <w:bookmarkEnd w:id="91"/>
-    </w:p>
-    <w:p>
-      <w:pPr>
-        <w:pStyle w:val="Heading4"/>
-      </w:pPr>
-      <w:bookmarkStart w:id="92" w:name="oauth"/>
-      <w:r>
-        <w:lastRenderedPageBreak/>
-        <w:t>OAuth</w:t>
-      </w:r>
-      <w:bookmarkEnd w:id="92"/>
-    </w:p>
-    <w:p>
-      <w:pPr>
-        <w:pStyle w:val="Heading4"/>
-      </w:pPr>
-      <w:bookmarkStart w:id="93" w:name="ws-fed"/>
-      <w:r>
-        <w:t>WS-Fed</w:t>
-      </w:r>
-      <w:bookmarkEnd w:id="93"/>
-    </w:p>
-    <w:p>
-      <w:pPr>
-        <w:pStyle w:val="Heading4"/>
-      </w:pPr>
-      <w:bookmarkStart w:id="94" w:name="fido-u2f-and-uaf"/>
-      <w:r>
-        <w:t>FIDO U2F and UAF</w:t>
-      </w:r>
-      <w:bookmarkEnd w:id="94"/>
-    </w:p>
-    <w:p>
-      <w:pPr>
-        <w:pStyle w:val="Heading3"/>
-      </w:pPr>
-      <w:bookmarkStart w:id="95" w:name="enterpise-control-of-cloud"/>
-      <w:r>
-        <w:t>Enterp</w:t>
-      </w:r>
-      <w:r>
-        <w:t>r</w:t>
-      </w:r>
-      <w:r>
-        <w:t>ise control of “Cloud”</w:t>
-      </w:r>
-      <w:bookmarkEnd w:id="95"/>
-    </w:p>
-    <w:p>
-      <w:pPr>
-        <w:pStyle w:val="Heading4"/>
-      </w:pPr>
-      <w:bookmarkStart w:id="96" w:name="public-cloud-vs-private-cloud"/>
-      <w:r>
-        <w:t>Public Cloud vs Private Cloud</w:t>
-      </w:r>
-      <w:bookmarkEnd w:id="96"/>
-    </w:p>
-    <w:p>
-      <w:pPr>
-        <w:pStyle w:val="Heading4"/>
-      </w:pPr>
-      <w:bookmarkStart w:id="97" w:name="local-connectors-and-gateways"/>
-      <w:r>
-        <w:t>Local Connectors and Gateways</w:t>
-      </w:r>
-      <w:bookmarkEnd w:id="97"/>
-    </w:p>
-    <w:p>
-      <w:pPr>
-        <w:pStyle w:val="Heading4"/>
-      </w:pPr>
-      <w:bookmarkStart w:id="98" w:name="ipsec-vpn"/>
-      <w:r>
-        <w:t>IPSec VPN</w:t>
-      </w:r>
-      <w:bookmarkEnd w:id="98"/>
-    </w:p>
-    <w:p>
-      <w:pPr>
-        <w:pStyle w:val="Heading2"/>
-      </w:pPr>
-      <w:bookmarkStart w:id="99" w:name="recommended-practices"/>
-      <w:r>
-        <w:t>Recommended Practices</w:t>
-      </w:r>
-      <w:bookmarkEnd w:id="99"/>
-    </w:p>
-    <w:p>
-      <w:pPr>
-        <w:pStyle w:val="Heading3"/>
-      </w:pPr>
-      <w:bookmarkStart w:id="100" w:name="design-for-security"/>
-      <w:r>
-        <w:t>Design for security</w:t>
-      </w:r>
-      <w:bookmarkEnd w:id="100"/>
-    </w:p>
-    <w:p>
-      <w:pPr>
-        <w:pStyle w:val="Heading2"/>
-      </w:pPr>
-      <w:bookmarkStart w:id="101" w:name="governance-and-administration"/>
-      <w:r>
-        <w:t>Governance and Administration</w:t>
-      </w:r>
-      <w:bookmarkEnd w:id="101"/>
-    </w:p>
-    <w:p>
-      <w:pPr>
-        <w:pStyle w:val="Heading3"/>
-      </w:pPr>
-      <w:bookmarkStart w:id="102" w:name="audit"/>
-      <w:r>
-        <w:t>Audit</w:t>
-      </w:r>
-      <w:bookmarkEnd w:id="102"/>
-    </w:p>
-    <w:p>
-      <w:pPr>
-        <w:pStyle w:val="Heading3"/>
-      </w:pPr>
-      <w:bookmarkStart w:id="103" w:name="monitoring"/>
-      <w:r>
-        <w:t>Monitoring</w:t>
-      </w:r>
-      <w:bookmarkEnd w:id="103"/>
-    </w:p>
-    <w:p>
-      <w:pPr>
-        <w:pStyle w:val="Heading1"/>
-      </w:pPr>
-      <w:bookmarkStart w:id="104" w:name="operational-considerations"/>
-      <w:r>
-        <w:t>Operational Considerations</w:t>
-      </w:r>
-      <w:bookmarkEnd w:id="104"/>
-    </w:p>
-    <w:p>
-      <w:pPr>
-        <w:pStyle w:val="Heading2"/>
-      </w:pPr>
-      <w:bookmarkStart w:id="105" w:name="account-recovery"/>
-      <w:r>
-        <w:t>Account recovery</w:t>
-      </w:r>
-      <w:bookmarkEnd w:id="105"/>
-    </w:p>
-    <w:p>
-      <w:pPr>
-        <w:pStyle w:val="Heading2"/>
-      </w:pPr>
-      <w:bookmarkStart w:id="106" w:name="call-centers"/>
-      <w:r>
-        <w:t>Call centers</w:t>
-      </w:r>
-      <w:bookmarkEnd w:id="106"/>
-    </w:p>
-    <w:p>
-      <w:pPr>
-        <w:pStyle w:val="Heading2"/>
-      </w:pPr>
-      <w:bookmarkStart w:id="107" w:name="engagement-of-user-for-their-own-securit"/>
-      <w:r>
-        <w:t>Engagement of user for their own security</w:t>
-      </w:r>
-      <w:bookmarkEnd w:id="107"/>
-    </w:p>
-    <w:p>
-      <w:pPr>
-        <w:pStyle w:val="Heading2"/>
-      </w:pPr>
-      <w:bookmarkStart w:id="108" w:name="security-events-and-operations"/>
-      <w:r>
-        <w:t>Security events and operations</w:t>
-      </w:r>
-      <w:bookmarkEnd w:id="108"/>
-    </w:p>
-    <w:p>
-      <w:pPr>
-        <w:pStyle w:val="Heading1"/>
-      </w:pPr>
-      <w:bookmarkStart w:id="109" w:name="project-management"/>
-      <w:r>
-        <w:t>Project Management</w:t>
-      </w:r>
-      <w:bookmarkEnd w:id="109"/>
     </w:p>
     <w:p>
       <w:pPr>
@@ -3424,33 +3301,15 @@
         </w:rPr>
         <w:t xml:space="preserve"> Framework</w:t>
       </w:r>
-    </w:p>
-    <w:p>
-      <w:pPr>
-        <w:pStyle w:val="Heading2"/>
-        <w:rPr>
-          <w:rFonts w:eastAsia="Times New Roman"/>
-        </w:rPr>
-      </w:pPr>
-      <w:r>
-        <w:rPr>
-          <w:rFonts w:eastAsia="Times New Roman"/>
-        </w:rPr>
-        <w:t>New Implementation Projects</w:t>
-      </w:r>
-    </w:p>
-    <w:p>
-      <w:pPr>
-        <w:pStyle w:val="Heading2"/>
-        <w:rPr>
-          <w:rFonts w:eastAsia="Times New Roman"/>
-        </w:rPr>
-      </w:pPr>
-      <w:r>
-        <w:rPr>
-          <w:rFonts w:eastAsia="Times New Roman"/>
-        </w:rPr>
-        <w:t>Migration Projects</w:t>
+      <w:r>
+        <w:t xml:space="preserve"> </w:t>
+      </w:r>
+      <w:r>
+        <w:rPr>
+          <w:i/>
+          <w:iCs/>
+        </w:rPr>
+        <w:t>– article in progress</w:t>
       </w:r>
     </w:p>
     <w:p>
@@ -3480,12 +3339,38 @@
       </w:r>
       <w:r>
         <w:rPr>
-          <w:rFonts w:ascii="Arial" w:hAnsi="Arial" w:cs="Arial"/>
-          <w:color w:val="000000"/>
-          <w:sz w:val="22"/>
-          <w:szCs w:val="22"/>
-        </w:rPr>
-        <w:t> </w:t>
+          <w:i/>
+          <w:iCs/>
+        </w:rPr>
+        <w:t>– article in progress</w:t>
+      </w:r>
+    </w:p>
+    <w:p>
+      <w:pPr>
+        <w:pStyle w:val="Heading2"/>
+        <w:rPr>
+          <w:rFonts w:eastAsia="Times New Roman"/>
+        </w:rPr>
+      </w:pPr>
+      <w:r>
+        <w:rPr>
+          <w:rFonts w:eastAsia="Times New Roman"/>
+        </w:rPr>
+        <w:t>New Implementation Projects</w:t>
+      </w:r>
+    </w:p>
+    <w:p>
+      <w:pPr>
+        <w:pStyle w:val="Heading2"/>
+        <w:rPr>
+          <w:rFonts w:eastAsia="Times New Roman"/>
+        </w:rPr>
+      </w:pPr>
+      <w:r>
+        <w:rPr>
+          <w:rFonts w:eastAsia="Times New Roman"/>
+        </w:rPr>
+        <w:t>Migration Projects</w:t>
       </w:r>
     </w:p>
     <w:p>
@@ -3497,14 +3382,14 @@
       <w:pPr>
         <w:pStyle w:val="Heading1"/>
       </w:pPr>
-      <w:bookmarkStart w:id="110" w:name="iam-knowledge-sharing"/>
+      <w:bookmarkStart w:id="79" w:name="iam-knowledge-sharing"/>
       <w:r>
         <w:t xml:space="preserve">IAM Knowledge </w:t>
       </w:r>
       <w:r>
         <w:t>Sharing</w:t>
       </w:r>
-      <w:bookmarkEnd w:id="110"/>
+      <w:bookmarkEnd w:id="79"/>
     </w:p>
     <w:p>
       <w:pPr>
@@ -3513,6 +3398,16 @@
       <w:r>
         <w:t>Independent Organizations</w:t>
       </w:r>
+      <w:r>
+        <w:t xml:space="preserve"> </w:t>
+      </w:r>
+      <w:r>
+        <w:rPr>
+          <w:i/>
+          <w:iCs/>
+        </w:rPr>
+        <w:t>– article in progress</w:t>
+      </w:r>
     </w:p>
     <w:p>
       <w:pPr>
@@ -3558,21 +3453,21 @@
       <w:pPr>
         <w:pStyle w:val="Heading2"/>
       </w:pPr>
-      <w:bookmarkStart w:id="111" w:name="self-soverign-identity"/>
+      <w:bookmarkStart w:id="80" w:name="self-soverign-identity"/>
       <w:r>
         <w:t>Self-Sovereign Identity</w:t>
       </w:r>
-      <w:bookmarkEnd w:id="111"/>
+      <w:bookmarkEnd w:id="80"/>
     </w:p>
     <w:p>
       <w:pPr>
         <w:pStyle w:val="Heading3"/>
       </w:pPr>
-      <w:bookmarkStart w:id="112" w:name="blockchain-id-ssi"/>
+      <w:bookmarkStart w:id="81" w:name="blockchain-id-ssi"/>
       <w:r>
         <w:t>Blockchain ID</w:t>
       </w:r>
-      <w:bookmarkEnd w:id="112"/>
+      <w:bookmarkEnd w:id="81"/>
     </w:p>
     <w:sectPr>
       <w:pgSz w:w="12240" w:h="15840"/>

</xml_diff>

<commit_message>
Updated with CIAM abstracts
</commit_message>
<xml_diff>
--- a/toc.docx
+++ b/toc.docx
@@ -280,6 +280,45 @@
         <w:t>Definition</w:t>
       </w:r>
       <w:bookmarkEnd w:id="8"/>
+      <w:r>
+        <w:t xml:space="preserve"> of Digital Identity</w:t>
+      </w:r>
+    </w:p>
+    <w:p>
+      <w:pPr>
+        <w:spacing w:after="0"/>
+        <w:rPr>
+          <w:rFonts w:ascii="Times New Roman" w:eastAsia="Times New Roman" w:hAnsi="Times New Roman" w:cs="Times New Roman"/>
+        </w:rPr>
+      </w:pPr>
+      <w:r>
+        <w:rPr>
+          <w:rFonts w:ascii="Arial" w:eastAsia="Times New Roman" w:hAnsi="Arial" w:cs="Arial"/>
+          <w:color w:val="000000"/>
+          <w:sz w:val="22"/>
+          <w:szCs w:val="22"/>
+        </w:rPr>
+        <w:t xml:space="preserve">Abstract: </w:t>
+      </w:r>
+      <w:r>
+        <w:rPr>
+          <w:rFonts w:ascii="Arial" w:eastAsia="Times New Roman" w:hAnsi="Arial" w:cs="Arial"/>
+          <w:color w:val="000000"/>
+          <w:sz w:val="22"/>
+          <w:szCs w:val="22"/>
+        </w:rPr>
+        <w:t xml:space="preserve">Despite the difficulty of creating a universal definition of identity, we create a working definition of a more limited concept of digital identity.  In this section, we focus on human persons and touch only slightly on non-personal identities such as corporations and devices. Starting with the concept that digital identity is a unique identifier together with relevant attributes required to enable the identifier to be used in the context of a digital transaction, this </w:t>
+      </w:r>
+      <w:r>
+        <w:rPr>
+          <w:rFonts w:ascii="Arial" w:eastAsia="Times New Roman" w:hAnsi="Arial" w:cs="Arial"/>
+          <w:color w:val="000000"/>
+          <w:sz w:val="22"/>
+          <w:szCs w:val="22"/>
+        </w:rPr>
+        <w:lastRenderedPageBreak/>
+        <w:t xml:space="preserve">article elaborates and articulates interesting details, such as the level of certainty about and provenance of attribute values. </w:t>
+      </w:r>
     </w:p>
     <w:p>
       <w:pPr>
@@ -294,383 +333,482 @@
     <w:p>
       <w:pPr>
         <w:pStyle w:val="Heading2"/>
-      </w:pPr>
-      <w:bookmarkStart w:id="10" w:name="identifiers"/>
-      <w:proofErr w:type="gramStart"/>
-      <w:r>
-        <w:t>Identifiers</w:t>
-      </w:r>
-      <w:bookmarkEnd w:id="10"/>
-      <w:r>
-        <w:t xml:space="preserve"> </w:t>
-      </w:r>
-      <w:r>
-        <w:t xml:space="preserve"> </w:t>
-      </w:r>
-      <w:r>
         <w:rPr>
           <w:i/>
           <w:iCs/>
         </w:rPr>
-        <w:t>–</w:t>
-      </w:r>
-      <w:proofErr w:type="gramEnd"/>
+      </w:pPr>
+      <w:bookmarkStart w:id="10" w:name="identifiers"/>
+      <w:r>
+        <w:t xml:space="preserve">Digital </w:t>
+      </w:r>
+      <w:proofErr w:type="gramStart"/>
+      <w:r>
+        <w:t>Identifiers</w:t>
+      </w:r>
+      <w:bookmarkEnd w:id="10"/>
+      <w:r>
+        <w:t xml:space="preserve">  </w:t>
+      </w:r>
       <w:r>
         <w:rPr>
           <w:i/>
           <w:iCs/>
         </w:rPr>
+        <w:t>–</w:t>
+      </w:r>
+      <w:proofErr w:type="gramEnd"/>
+      <w:r>
+        <w:rPr>
+          <w:i/>
+          <w:iCs/>
+        </w:rPr>
         <w:t xml:space="preserve"> article in progress</w:t>
       </w:r>
     </w:p>
     <w:p>
       <w:pPr>
+        <w:rPr>
+          <w:rFonts w:ascii="Times New Roman" w:eastAsia="Times New Roman" w:hAnsi="Times New Roman" w:cs="Times New Roman"/>
+        </w:rPr>
+      </w:pPr>
+      <w:r>
+        <w:rPr>
+          <w:rFonts w:ascii="Arial" w:eastAsia="Times New Roman" w:hAnsi="Arial" w:cs="Arial"/>
+          <w:color w:val="000000"/>
+          <w:sz w:val="22"/>
+          <w:szCs w:val="22"/>
+        </w:rPr>
+        <w:t>Abstract:</w:t>
+      </w:r>
+      <w:r>
+        <w:t xml:space="preserve"> </w:t>
+      </w:r>
+      <w:r>
+        <w:rPr>
+          <w:rFonts w:ascii="Arial" w:eastAsia="Times New Roman" w:hAnsi="Arial" w:cs="Arial"/>
+          <w:color w:val="000000"/>
+          <w:sz w:val="22"/>
+          <w:szCs w:val="22"/>
+        </w:rPr>
+        <w:t>What is in a name?  It turns out that there are concerns that are explored here. These include the domain in which it can be considered unique when it can be reused, whether it should be considered secret, and whether it should be memorable.  Additional system-level considerations are raised such as permanent system identifiers.  Given that users may forget or lose their identifiers, the article also discusses the need to allow for the safe recovery of the same. Identifiers for devices are covered more fully in the non-human entity section.</w:t>
+      </w:r>
+    </w:p>
+    <w:p>
+      <w:pPr>
         <w:pStyle w:val="Heading2"/>
       </w:pPr>
       <w:bookmarkStart w:id="11" w:name="digital-identity-lifecycle"/>
       <w:r>
+        <w:t>Digital Identity Lifecycle</w:t>
+      </w:r>
+      <w:bookmarkEnd w:id="11"/>
+    </w:p>
+    <w:p>
+      <w:pPr>
+        <w:spacing w:after="0"/>
+        <w:rPr>
+          <w:rFonts w:ascii="Times New Roman" w:eastAsia="Times New Roman" w:hAnsi="Times New Roman" w:cs="Times New Roman"/>
+        </w:rPr>
+      </w:pPr>
+      <w:r>
+        <w:rPr>
+          <w:rFonts w:ascii="Arial" w:eastAsia="Times New Roman" w:hAnsi="Arial" w:cs="Arial"/>
+          <w:color w:val="000000"/>
+          <w:sz w:val="22"/>
+          <w:szCs w:val="22"/>
+        </w:rPr>
+        <w:t xml:space="preserve">Abstract: </w:t>
+      </w:r>
+      <w:r>
+        <w:rPr>
+          <w:rFonts w:ascii="Arial" w:eastAsia="Times New Roman" w:hAnsi="Arial" w:cs="Arial"/>
+          <w:color w:val="000000"/>
+          <w:sz w:val="22"/>
+          <w:szCs w:val="22"/>
+        </w:rPr>
+        <w:t>In addition to the steps typically associated with other digital records, such as create, update and delete, this article describes several other activities also associated with digital identities.  For instance, there are activities that may gather or dispose of additional attribute information either based on claims made by a person or based on information from 3rd parties.  This article provides a list of activities that may occur between the creation of the digital identity and its disposal.</w:t>
+      </w:r>
+    </w:p>
+    <w:p>
+      <w:pPr>
+        <w:pStyle w:val="Heading2"/>
+      </w:pPr>
+      <w:bookmarkStart w:id="12" w:name="proofing---we-need-to-avoid-this-word-th"/>
+      <w:r>
+        <w:t>Proofing</w:t>
+      </w:r>
+      <w:r>
+        <w:t>, B</w:t>
+      </w:r>
+      <w:r>
+        <w:t xml:space="preserve">inding or </w:t>
+      </w:r>
+      <w:r>
+        <w:t>R</w:t>
+      </w:r>
+      <w:r>
+        <w:t>egistration</w:t>
+      </w:r>
+      <w:r>
+        <w:t xml:space="preserve"> </w:t>
+      </w:r>
+    </w:p>
+    <w:p>
+      <w:pPr>
+        <w:spacing w:after="0"/>
+        <w:rPr>
+          <w:rFonts w:ascii="Times New Roman" w:eastAsia="Times New Roman" w:hAnsi="Times New Roman" w:cs="Times New Roman"/>
+        </w:rPr>
+      </w:pPr>
+      <w:r>
+        <w:rPr>
+          <w:rFonts w:ascii="Arial" w:eastAsia="Times New Roman" w:hAnsi="Arial" w:cs="Arial"/>
+          <w:color w:val="000000"/>
+          <w:sz w:val="22"/>
+          <w:szCs w:val="22"/>
+        </w:rPr>
+        <w:t xml:space="preserve">Abstract: </w:t>
+      </w:r>
+      <w:r>
+        <w:rPr>
+          <w:rFonts w:ascii="Arial" w:eastAsia="Times New Roman" w:hAnsi="Arial" w:cs="Arial"/>
+          <w:color w:val="000000"/>
+          <w:sz w:val="22"/>
+          <w:szCs w:val="22"/>
+        </w:rPr>
+        <w:t xml:space="preserve">In many contexts, it is important to relate a human to a digital account.  Typically it matters in commercial and institutional environments.  This activity has been described as proofing or vetting, implying certainty about the mapping. But there is a gradient of need - in some cases, it is very important such as in the fields of medicine or finance, whereas in other cases much less care is needed to achieve the needed level of assurance. This article discusses the drivers and the palette of tactics that can be used to balance the desired level of certainty to the mapping and the desired level of friction to be experienced by the user. </w:t>
+      </w:r>
+    </w:p>
+    <w:p>
+      <w:pPr>
+        <w:pStyle w:val="Heading3"/>
+      </w:pPr>
+      <w:r>
+        <w:t>V</w:t>
+      </w:r>
+      <w:r>
+        <w:t>erification/</w:t>
+      </w:r>
+      <w:r>
+        <w:t>V</w:t>
+      </w:r>
+      <w:r>
+        <w:t>alidation</w:t>
+      </w:r>
+      <w:bookmarkEnd w:id="12"/>
+    </w:p>
+    <w:p>
+      <w:pPr>
+        <w:pStyle w:val="Heading2"/>
+      </w:pPr>
+      <w:bookmarkStart w:id="13" w:name="credentials"/>
+      <w:r>
+        <w:t>Credentials</w:t>
+      </w:r>
+      <w:bookmarkEnd w:id="13"/>
+    </w:p>
+    <w:p>
+      <w:pPr>
+        <w:spacing w:after="0"/>
+        <w:rPr>
+          <w:rFonts w:ascii="Times New Roman" w:eastAsia="Times New Roman" w:hAnsi="Times New Roman" w:cs="Times New Roman"/>
+        </w:rPr>
+      </w:pPr>
+      <w:r>
+        <w:rPr>
+          <w:rFonts w:ascii="Arial" w:eastAsia="Times New Roman" w:hAnsi="Arial" w:cs="Arial"/>
+          <w:color w:val="000000"/>
+          <w:sz w:val="22"/>
+          <w:szCs w:val="22"/>
+        </w:rPr>
+        <w:t xml:space="preserve">Abstract: </w:t>
+      </w:r>
+      <w:r>
+        <w:rPr>
+          <w:rFonts w:ascii="Arial" w:eastAsia="Times New Roman" w:hAnsi="Arial" w:cs="Arial"/>
+          <w:color w:val="000000"/>
+          <w:sz w:val="22"/>
+          <w:szCs w:val="22"/>
+        </w:rPr>
+        <w:t>When the registration process contains more than a little friction, many systems provide a way to avoid that friction during logins, a process that happens many more times than registration does. In the simplest scenario, this is done by issuing a user ID and a password, in other words, a credential. This section describes the varieties of credentials that are in common use.  It also describes methods for establishing credentials (how to convey them safely) and some recovery mechanisms when they are lost or compromised. Because credentials can be stolen, this article touches on the approach that some implementations have taken which look to device identities to reduce risk.</w:t>
+      </w:r>
+    </w:p>
+    <w:p>
+      <w:pPr>
+        <w:pStyle w:val="Heading1"/>
+      </w:pPr>
+      <w:bookmarkStart w:id="14" w:name="access-control"/>
+      <w:r>
         <w:lastRenderedPageBreak/>
-        <w:t>Digital Identity Lifecycle</w:t>
-      </w:r>
-      <w:bookmarkEnd w:id="11"/>
+        <w:t>Access Control</w:t>
+      </w:r>
+      <w:bookmarkEnd w:id="14"/>
     </w:p>
     <w:p>
       <w:pPr>
         <w:pStyle w:val="Heading2"/>
       </w:pPr>
-      <w:bookmarkStart w:id="12" w:name="mapping-to-human-or-device"/>
-      <w:r>
-        <w:t>Mapping to human or device</w:t>
-      </w:r>
-      <w:bookmarkEnd w:id="12"/>
+      <w:bookmarkStart w:id="15" w:name="authentication"/>
+      <w:r>
+        <w:t>Authentication</w:t>
+      </w:r>
+      <w:bookmarkEnd w:id="15"/>
+    </w:p>
+    <w:p>
+      <w:pPr>
+        <w:pStyle w:val="Heading3"/>
+      </w:pPr>
+      <w:bookmarkStart w:id="16" w:name="dynamic-authentication-risk-based"/>
+      <w:r>
+        <w:t>Dynamic Authentication (risk-based)</w:t>
+      </w:r>
+      <w:bookmarkEnd w:id="16"/>
+    </w:p>
+    <w:p>
+      <w:pPr>
+        <w:pStyle w:val="Heading3"/>
+      </w:pPr>
+      <w:bookmarkStart w:id="17" w:name="multi-factor-authentication"/>
+      <w:r>
+        <w:t>Multi-Factor Authentication</w:t>
+      </w:r>
+      <w:bookmarkEnd w:id="17"/>
+    </w:p>
+    <w:p>
+      <w:pPr>
+        <w:pStyle w:val="Heading3"/>
+      </w:pPr>
+      <w:bookmarkStart w:id="18" w:name="single-sign-on-within-a-domain"/>
+      <w:r>
+        <w:t xml:space="preserve">Single Sign-on </w:t>
+      </w:r>
+      <w:r>
+        <w:t>W</w:t>
+      </w:r>
+      <w:r>
+        <w:t xml:space="preserve">ithin a </w:t>
+      </w:r>
+      <w:r>
+        <w:t>D</w:t>
+      </w:r>
+      <w:r>
+        <w:t>omain</w:t>
+      </w:r>
+      <w:bookmarkEnd w:id="18"/>
+    </w:p>
+    <w:p>
+      <w:pPr>
+        <w:pStyle w:val="Heading3"/>
+      </w:pPr>
+      <w:bookmarkStart w:id="19" w:name="centralised-authentication-service"/>
+      <w:proofErr w:type="spellStart"/>
+      <w:r>
+        <w:t>Centralised</w:t>
+      </w:r>
+      <w:proofErr w:type="spellEnd"/>
+      <w:r>
+        <w:t xml:space="preserve"> </w:t>
+      </w:r>
+      <w:r>
+        <w:t>A</w:t>
+      </w:r>
+      <w:r>
+        <w:t xml:space="preserve">uthentication </w:t>
+      </w:r>
+      <w:r>
+        <w:t>S</w:t>
+      </w:r>
+      <w:r>
+        <w:t>ervice</w:t>
+      </w:r>
+      <w:bookmarkEnd w:id="19"/>
+    </w:p>
+    <w:p>
+      <w:pPr>
+        <w:pStyle w:val="Heading3"/>
+      </w:pPr>
+      <w:bookmarkStart w:id="20" w:name="federated-authentication-between-domains"/>
+      <w:r>
+        <w:t>Federated Authentication (between domains)</w:t>
+      </w:r>
+      <w:bookmarkEnd w:id="20"/>
+    </w:p>
+    <w:p>
+      <w:pPr>
+        <w:pStyle w:val="Heading3"/>
+      </w:pPr>
+      <w:bookmarkStart w:id="21" w:name="device-identity-for-corroboration"/>
+      <w:r>
+        <w:t xml:space="preserve">Device </w:t>
+      </w:r>
+      <w:r>
+        <w:t>I</w:t>
+      </w:r>
+      <w:r>
+        <w:t xml:space="preserve">dentity for </w:t>
+      </w:r>
+      <w:r>
+        <w:t>C</w:t>
+      </w:r>
+      <w:r>
+        <w:t>orroboration</w:t>
+      </w:r>
+      <w:bookmarkEnd w:id="21"/>
+    </w:p>
+    <w:p>
+      <w:pPr>
+        <w:pStyle w:val="Heading3"/>
+      </w:pPr>
+      <w:bookmarkStart w:id="22" w:name="fast-identity-online-fido-and-its-cousin"/>
+      <w:r>
+        <w:t>Fast Identity Online (FIDO) and its cousins</w:t>
+      </w:r>
+      <w:bookmarkEnd w:id="22"/>
+    </w:p>
+    <w:p>
+      <w:pPr>
+        <w:pStyle w:val="Heading3"/>
+      </w:pPr>
+      <w:bookmarkStart w:id="23" w:name="session-management"/>
+      <w:r>
+        <w:t>Session Management</w:t>
+      </w:r>
+      <w:bookmarkEnd w:id="23"/>
     </w:p>
     <w:p>
       <w:pPr>
         <w:pStyle w:val="Heading2"/>
       </w:pPr>
-      <w:bookmarkStart w:id="13" w:name="proofing---we-need-to-avoid-this-word-th"/>
-      <w:r>
-        <w:t>Proofing</w:t>
-      </w:r>
-      <w:r>
-        <w:t>, B</w:t>
-      </w:r>
-      <w:r>
-        <w:t xml:space="preserve">inding or </w:t>
-      </w:r>
-      <w:r>
-        <w:t>R</w:t>
-      </w:r>
-      <w:r>
-        <w:t>egistration</w:t>
-      </w:r>
-      <w:r>
-        <w:t xml:space="preserve"> </w:t>
-      </w:r>
+      <w:bookmarkStart w:id="24" w:name="authorization"/>
+      <w:r>
+        <w:t>Authorization</w:t>
+      </w:r>
+      <w:bookmarkEnd w:id="24"/>
     </w:p>
     <w:p>
       <w:pPr>
         <w:pStyle w:val="Heading3"/>
       </w:pPr>
-      <w:r>
-        <w:t>V</w:t>
-      </w:r>
-      <w:r>
-        <w:t>erification/</w:t>
-      </w:r>
-      <w:r>
-        <w:t>V</w:t>
-      </w:r>
-      <w:r>
-        <w:t>alidation</w:t>
-      </w:r>
-      <w:bookmarkEnd w:id="13"/>
-    </w:p>
-    <w:p>
-      <w:pPr>
-        <w:pStyle w:val="Heading2"/>
-      </w:pPr>
-      <w:bookmarkStart w:id="14" w:name="credentials"/>
-      <w:r>
-        <w:t>Credentials</w:t>
-      </w:r>
-      <w:bookmarkEnd w:id="14"/>
+      <w:bookmarkStart w:id="25" w:name="resources-to-protect"/>
+      <w:r>
+        <w:t xml:space="preserve">Resources to </w:t>
+      </w:r>
+      <w:r>
+        <w:t>P</w:t>
+      </w:r>
+      <w:r>
+        <w:t>rotect</w:t>
+      </w:r>
+      <w:bookmarkEnd w:id="25"/>
+    </w:p>
+    <w:p>
+      <w:pPr>
+        <w:pStyle w:val="Heading3"/>
+      </w:pPr>
+      <w:bookmarkStart w:id="26" w:name="authorisation"/>
+      <w:proofErr w:type="spellStart"/>
+      <w:r>
+        <w:t>Authorisation</w:t>
+      </w:r>
+      <w:bookmarkEnd w:id="26"/>
+      <w:proofErr w:type="spellEnd"/>
+    </w:p>
+    <w:p>
+      <w:pPr>
+        <w:pStyle w:val="Heading4"/>
+      </w:pPr>
+      <w:bookmarkStart w:id="27" w:name="acls"/>
+      <w:r>
+        <w:t>ACL’s</w:t>
+      </w:r>
+      <w:bookmarkEnd w:id="27"/>
+    </w:p>
+    <w:p>
+      <w:pPr>
+        <w:pStyle w:val="Heading4"/>
+      </w:pPr>
+      <w:bookmarkStart w:id="28" w:name="rbac"/>
+      <w:r>
+        <w:t>RBAC</w:t>
+      </w:r>
+      <w:bookmarkEnd w:id="28"/>
+    </w:p>
+    <w:p>
+      <w:pPr>
+        <w:pStyle w:val="Heading4"/>
+      </w:pPr>
+      <w:bookmarkStart w:id="29" w:name="abac-dynamic-access-management"/>
+      <w:r>
+        <w:t xml:space="preserve">ABAC / </w:t>
+      </w:r>
+      <w:r>
+        <w:t>D</w:t>
+      </w:r>
+      <w:r>
+        <w:t xml:space="preserve">ynamic </w:t>
+      </w:r>
+      <w:r>
+        <w:t>A</w:t>
+      </w:r>
+      <w:r>
+        <w:t xml:space="preserve">ccess </w:t>
+      </w:r>
+      <w:r>
+        <w:t>M</w:t>
+      </w:r>
+      <w:r>
+        <w:t>anagement</w:t>
+      </w:r>
+      <w:bookmarkEnd w:id="29"/>
+    </w:p>
+    <w:p>
+      <w:pPr>
+        <w:pStyle w:val="Heading5"/>
+      </w:pPr>
+      <w:bookmarkStart w:id="30" w:name="policy-management-solutions"/>
+      <w:r>
+        <w:t>Policy Management solutions</w:t>
+      </w:r>
+      <w:bookmarkEnd w:id="30"/>
+    </w:p>
+    <w:p>
+      <w:pPr>
+        <w:pStyle w:val="Heading3"/>
+      </w:pPr>
+      <w:bookmarkStart w:id="31" w:name="privileged-access-management"/>
+      <w:r>
+        <w:t>Privileged Access Management</w:t>
+      </w:r>
+      <w:bookmarkEnd w:id="31"/>
+    </w:p>
+    <w:p>
+      <w:pPr>
+        <w:pStyle w:val="Heading4"/>
+      </w:pPr>
+      <w:bookmarkStart w:id="32" w:name="alignment-to-risk-management"/>
+      <w:r>
+        <w:t>Alignment to Risk Management</w:t>
+      </w:r>
+      <w:bookmarkEnd w:id="32"/>
+    </w:p>
+    <w:p>
+      <w:pPr>
+        <w:pStyle w:val="Heading4"/>
+      </w:pPr>
+      <w:r>
+        <w:t>System Accounts</w:t>
+      </w:r>
     </w:p>
     <w:p>
       <w:pPr>
         <w:pStyle w:val="Heading1"/>
       </w:pPr>
-      <w:bookmarkStart w:id="15" w:name="access-control"/>
-      <w:r>
-        <w:t>Access Control</w:t>
-      </w:r>
-      <w:bookmarkEnd w:id="15"/>
-    </w:p>
-    <w:p>
-      <w:pPr>
-        <w:pStyle w:val="Heading2"/>
-      </w:pPr>
-      <w:bookmarkStart w:id="16" w:name="authentication"/>
-      <w:r>
-        <w:t>Authentication</w:t>
-      </w:r>
-      <w:bookmarkEnd w:id="16"/>
-    </w:p>
-    <w:p>
-      <w:pPr>
-        <w:pStyle w:val="Heading3"/>
-      </w:pPr>
-      <w:bookmarkStart w:id="17" w:name="dynamic-authentication-risk-based"/>
-      <w:r>
-        <w:t>Dynamic Authentication (risk-based)</w:t>
-      </w:r>
-      <w:bookmarkEnd w:id="17"/>
-    </w:p>
-    <w:p>
-      <w:pPr>
-        <w:pStyle w:val="Heading3"/>
-      </w:pPr>
-      <w:bookmarkStart w:id="18" w:name="multi-factor-authentication"/>
-      <w:r>
-        <w:t>Multi-Factor Authentication</w:t>
-      </w:r>
-      <w:bookmarkEnd w:id="18"/>
-    </w:p>
-    <w:p>
-      <w:pPr>
-        <w:pStyle w:val="Heading3"/>
-      </w:pPr>
-      <w:bookmarkStart w:id="19" w:name="single-sign-on-within-a-domain"/>
-      <w:r>
-        <w:t xml:space="preserve">Single Sign-on </w:t>
-      </w:r>
-      <w:r>
-        <w:t>W</w:t>
-      </w:r>
-      <w:r>
-        <w:t xml:space="preserve">ithin a </w:t>
-      </w:r>
-      <w:r>
-        <w:t>D</w:t>
-      </w:r>
-      <w:r>
-        <w:t>omain</w:t>
-      </w:r>
-      <w:bookmarkEnd w:id="19"/>
-    </w:p>
-    <w:p>
-      <w:pPr>
-        <w:pStyle w:val="Heading3"/>
-      </w:pPr>
-      <w:bookmarkStart w:id="20" w:name="centralised-authentication-service"/>
-      <w:proofErr w:type="spellStart"/>
-      <w:r>
-        <w:t>Centralised</w:t>
-      </w:r>
-      <w:proofErr w:type="spellEnd"/>
-      <w:r>
-        <w:t xml:space="preserve"> </w:t>
-      </w:r>
-      <w:r>
-        <w:t>A</w:t>
-      </w:r>
-      <w:r>
-        <w:t xml:space="preserve">uthentication </w:t>
-      </w:r>
-      <w:r>
-        <w:t>S</w:t>
-      </w:r>
-      <w:r>
-        <w:t>ervice</w:t>
-      </w:r>
-      <w:bookmarkEnd w:id="20"/>
-    </w:p>
-    <w:p>
-      <w:pPr>
-        <w:pStyle w:val="Heading3"/>
-      </w:pPr>
-      <w:bookmarkStart w:id="21" w:name="federated-authentication-between-domains"/>
-      <w:r>
-        <w:t>Federated Authentication (between domains)</w:t>
-      </w:r>
-      <w:bookmarkEnd w:id="21"/>
-    </w:p>
-    <w:p>
-      <w:pPr>
-        <w:pStyle w:val="Heading3"/>
-      </w:pPr>
-      <w:bookmarkStart w:id="22" w:name="device-identity-for-corroboration"/>
-      <w:r>
-        <w:t xml:space="preserve">Device </w:t>
-      </w:r>
-      <w:r>
-        <w:t>I</w:t>
-      </w:r>
-      <w:r>
-        <w:t xml:space="preserve">dentity for </w:t>
-      </w:r>
-      <w:r>
-        <w:t>C</w:t>
-      </w:r>
-      <w:r>
-        <w:t>orroboration</w:t>
-      </w:r>
-      <w:bookmarkEnd w:id="22"/>
-    </w:p>
-    <w:p>
-      <w:pPr>
-        <w:pStyle w:val="Heading3"/>
-      </w:pPr>
-      <w:bookmarkStart w:id="23" w:name="fast-identity-online-fido-and-its-cousin"/>
-      <w:r>
-        <w:t>Fast Identity Online (FIDO) and its cousins</w:t>
-      </w:r>
-      <w:bookmarkEnd w:id="23"/>
-    </w:p>
-    <w:p>
-      <w:pPr>
-        <w:pStyle w:val="Heading3"/>
-      </w:pPr>
-      <w:bookmarkStart w:id="24" w:name="session-management"/>
-      <w:r>
-        <w:t>Session Management</w:t>
-      </w:r>
-      <w:bookmarkEnd w:id="24"/>
-    </w:p>
-    <w:p>
-      <w:pPr>
-        <w:pStyle w:val="Heading2"/>
-      </w:pPr>
-      <w:bookmarkStart w:id="25" w:name="authorization"/>
-      <w:r>
-        <w:t>Authorization</w:t>
-      </w:r>
-      <w:bookmarkEnd w:id="25"/>
-    </w:p>
-    <w:p>
-      <w:pPr>
-        <w:pStyle w:val="Heading3"/>
-      </w:pPr>
-      <w:bookmarkStart w:id="26" w:name="resources-to-protect"/>
-      <w:r>
-        <w:t xml:space="preserve">Resources to </w:t>
-      </w:r>
-      <w:r>
-        <w:t>P</w:t>
-      </w:r>
-      <w:r>
-        <w:t>rotect</w:t>
-      </w:r>
-      <w:bookmarkEnd w:id="26"/>
-    </w:p>
-    <w:p>
-      <w:pPr>
-        <w:pStyle w:val="Heading3"/>
-      </w:pPr>
-      <w:bookmarkStart w:id="27" w:name="authorisation"/>
-      <w:proofErr w:type="spellStart"/>
-      <w:r>
-        <w:t>Authorisation</w:t>
-      </w:r>
-      <w:bookmarkEnd w:id="27"/>
-      <w:proofErr w:type="spellEnd"/>
-    </w:p>
-    <w:p>
-      <w:pPr>
-        <w:pStyle w:val="Heading4"/>
-      </w:pPr>
-      <w:bookmarkStart w:id="28" w:name="acls"/>
-      <w:r>
-        <w:t>ACL’s</w:t>
-      </w:r>
-      <w:bookmarkEnd w:id="28"/>
-    </w:p>
-    <w:p>
-      <w:pPr>
-        <w:pStyle w:val="Heading4"/>
-      </w:pPr>
-      <w:bookmarkStart w:id="29" w:name="rbac"/>
-      <w:r>
-        <w:t>RBAC</w:t>
-      </w:r>
-      <w:bookmarkEnd w:id="29"/>
-    </w:p>
-    <w:p>
-      <w:pPr>
-        <w:pStyle w:val="Heading4"/>
-      </w:pPr>
-      <w:bookmarkStart w:id="30" w:name="abac-dynamic-access-management"/>
-      <w:r>
-        <w:t xml:space="preserve">ABAC / </w:t>
-      </w:r>
-      <w:r>
-        <w:t>D</w:t>
-      </w:r>
-      <w:r>
-        <w:t xml:space="preserve">ynamic </w:t>
-      </w:r>
-      <w:r>
-        <w:t>A</w:t>
-      </w:r>
-      <w:r>
-        <w:t xml:space="preserve">ccess </w:t>
-      </w:r>
-      <w:r>
-        <w:t>M</w:t>
-      </w:r>
-      <w:r>
-        <w:t>anagement</w:t>
-      </w:r>
-      <w:bookmarkEnd w:id="30"/>
-    </w:p>
-    <w:p>
-      <w:pPr>
-        <w:pStyle w:val="Heading5"/>
-      </w:pPr>
-      <w:bookmarkStart w:id="31" w:name="policy-management-solutions"/>
-      <w:r>
-        <w:t>Policy Management solutions</w:t>
-      </w:r>
-      <w:bookmarkEnd w:id="31"/>
-    </w:p>
-    <w:p>
-      <w:pPr>
-        <w:pStyle w:val="Heading3"/>
-      </w:pPr>
-      <w:bookmarkStart w:id="32" w:name="privileged-access-management"/>
-      <w:r>
-        <w:t>Privileged Access Management</w:t>
-      </w:r>
-      <w:bookmarkEnd w:id="32"/>
-    </w:p>
-    <w:p>
-      <w:pPr>
-        <w:pStyle w:val="Heading4"/>
-      </w:pPr>
-      <w:bookmarkStart w:id="33" w:name="alignment-to-risk-management"/>
-      <w:r>
-        <w:t>Alignment to Risk Management</w:t>
+      <w:bookmarkStart w:id="33" w:name="regulations-and-laws"/>
+      <w:r>
+        <w:t>Laws, Regulations, and Standards</w:t>
       </w:r>
       <w:bookmarkEnd w:id="33"/>
-    </w:p>
-    <w:p>
-      <w:pPr>
-        <w:pStyle w:val="Heading4"/>
-      </w:pPr>
-      <w:r>
-        <w:t>System Accounts</w:t>
-      </w:r>
-    </w:p>
-    <w:p>
-      <w:pPr>
-        <w:pStyle w:val="Heading1"/>
-      </w:pPr>
-      <w:bookmarkStart w:id="34" w:name="regulations-and-laws"/>
-      <w:r>
-        <w:lastRenderedPageBreak/>
-        <w:t>Laws, Regulations, and Standards</w:t>
-      </w:r>
-      <w:bookmarkEnd w:id="34"/>
     </w:p>
     <w:p>
       <w:pPr>
@@ -715,11 +853,12 @@
           <w:rFonts w:eastAsia="Times New Roman"/>
         </w:rPr>
       </w:pPr>
-      <w:bookmarkStart w:id="35" w:name="survey-of-jurisdictions"/>
+      <w:bookmarkStart w:id="34" w:name="survey-of-jurisdictions"/>
       <w:r>
         <w:rPr>
           <w:rFonts w:eastAsia="Times New Roman"/>
         </w:rPr>
+        <w:lastRenderedPageBreak/>
         <w:t>Framework to Understand Legal Environment</w:t>
       </w:r>
       <w:r>
@@ -728,8 +867,6 @@
         </w:rPr>
         <w:t xml:space="preserve"> </w:t>
       </w:r>
-      <w:bookmarkStart w:id="36" w:name="_GoBack"/>
-      <w:bookmarkEnd w:id="36"/>
       <w:r>
         <w:rPr>
           <w:i/>
@@ -925,13 +1062,12 @@
         </w:rPr>
       </w:pPr>
     </w:p>
-    <w:bookmarkEnd w:id="35"/>
+    <w:bookmarkEnd w:id="34"/>
     <w:p>
       <w:pPr>
         <w:pStyle w:val="Heading2"/>
       </w:pPr>
       <w:r>
-        <w:lastRenderedPageBreak/>
         <w:t>Highlights of Selected Laws</w:t>
       </w:r>
     </w:p>
@@ -1016,6 +1152,7 @@
         <w:pStyle w:val="Heading4"/>
       </w:pPr>
       <w:r>
+        <w:lastRenderedPageBreak/>
         <w:t>IAM Implications of GDPR</w:t>
       </w:r>
       <w:r>
@@ -1223,15 +1360,7 @@
           <w:rFonts w:ascii="Calibri" w:eastAsia="Times New Roman" w:hAnsi="Calibri" w:cs="Calibri"/>
           <w:color w:val="000000"/>
         </w:rPr>
-        <w:t xml:space="preserve"> standards and recommended practices here. This is a curated set of standards that have been deemed to be useful to identity professionals.  They are organized topically, not </w:t>
-      </w:r>
-      <w:r>
-        <w:rPr>
-          <w:rFonts w:ascii="Calibri" w:eastAsia="Times New Roman" w:hAnsi="Calibri" w:cs="Calibri"/>
-          <w:color w:val="000000"/>
-        </w:rPr>
-        <w:lastRenderedPageBreak/>
-        <w:t>by their source.  Standards that span more than one topic are possible.  In this case cross references may be used.</w:t>
+        <w:t xml:space="preserve"> standards and recommended practices here. This is a curated set of standards that have been deemed to be useful to identity professionals.  They are organized topically, not by their source.  Standards that span more than one topic are possible.  In this case cross references may be used.</w:t>
       </w:r>
     </w:p>
     <w:p>
@@ -1303,6 +1432,7 @@
           <w:iCs/>
           <w:color w:val="365F91" w:themeColor="accent1" w:themeShade="BF"/>
         </w:rPr>
+        <w:lastRenderedPageBreak/>
         <w:t>Directive on Identity Management - Appendix A: Standard on Identity and Credential Assurance</w:t>
       </w:r>
     </w:p>
@@ -1656,7 +1786,6 @@
           <w:rFonts w:ascii="Calibri" w:hAnsi="Calibri" w:cs="Calibri"/>
           <w:color w:val="4472C4"/>
         </w:rPr>
-        <w:lastRenderedPageBreak/>
         <w:t>Authorization</w:t>
       </w:r>
     </w:p>
@@ -1754,6 +1883,7 @@
           <w:sz w:val="23"/>
           <w:szCs w:val="23"/>
         </w:rPr>
+        <w:lastRenderedPageBreak/>
         <w:t xml:space="preserve">[KI </w:t>
       </w:r>
       <w:proofErr w:type="gramStart"/>
@@ -2192,7 +2322,6 @@
           <w:i/>
           <w:iCs/>
         </w:rPr>
-        <w:lastRenderedPageBreak/>
         <w:t>System for Cross-domain Identity Management: Core Schema</w:t>
       </w:r>
     </w:p>
@@ -2265,6 +2394,7 @@
           <w:iCs/>
           <w:color w:val="2F5496"/>
         </w:rPr>
+        <w:lastRenderedPageBreak/>
         <w:t>Information technology -- Security techniques -- A framework for identity management -- Part 3: Practice</w:t>
       </w:r>
     </w:p>
@@ -2477,10 +2607,7 @@
         <w:pStyle w:val="Heading3"/>
       </w:pPr>
       <w:r>
-        <w:t>Managing Consent</w:t>
-      </w:r>
-      <w:r>
-        <w:t xml:space="preserve"> </w:t>
+        <w:t xml:space="preserve">Managing Consent </w:t>
       </w:r>
       <w:r>
         <w:rPr>
@@ -2494,7 +2621,7 @@
       <w:pPr>
         <w:pStyle w:val="Heading1"/>
       </w:pPr>
-      <w:bookmarkStart w:id="37" w:name="workforce-iam-internal-iam"/>
+      <w:bookmarkStart w:id="35" w:name="workforce-iam-internal-iam"/>
       <w:r>
         <w:t xml:space="preserve">Workforce IAM </w:t>
       </w:r>
@@ -2504,444 +2631,1699 @@
       <w:r>
         <w:t>Internal IAM</w:t>
       </w:r>
+      <w:bookmarkEnd w:id="35"/>
+    </w:p>
+    <w:p>
+      <w:pPr>
+        <w:pStyle w:val="Heading2"/>
+      </w:pPr>
+      <w:bookmarkStart w:id="36" w:name="iam-processes"/>
+      <w:r>
+        <w:t xml:space="preserve">IAM </w:t>
+      </w:r>
+      <w:r>
+        <w:t>P</w:t>
+      </w:r>
+      <w:r>
+        <w:t>rocesses</w:t>
+      </w:r>
+      <w:bookmarkEnd w:id="36"/>
+    </w:p>
+    <w:p>
+      <w:pPr>
+        <w:pStyle w:val="Heading3"/>
+      </w:pPr>
+      <w:bookmarkStart w:id="37" w:name="joiner-mover-leaver"/>
+      <w:r>
+        <w:t>Joiner-Mover-Leaver</w:t>
+      </w:r>
       <w:bookmarkEnd w:id="37"/>
     </w:p>
     <w:p>
       <w:pPr>
+        <w:pStyle w:val="Heading3"/>
+      </w:pPr>
+      <w:bookmarkStart w:id="38" w:name="hr-ownership"/>
+      <w:r>
+        <w:t xml:space="preserve">HR </w:t>
+      </w:r>
+      <w:r>
+        <w:t>O</w:t>
+      </w:r>
+      <w:r>
+        <w:t>wnership</w:t>
+      </w:r>
+      <w:bookmarkEnd w:id="38"/>
+    </w:p>
+    <w:p>
+      <w:pPr>
+        <w:pStyle w:val="Heading3"/>
+      </w:pPr>
+      <w:bookmarkStart w:id="39" w:name="provisioning-on-boarding-and-off-boardin"/>
+      <w:r>
+        <w:t>Provisioning (On-boarding and Off-boarding)</w:t>
+      </w:r>
+      <w:bookmarkEnd w:id="39"/>
+    </w:p>
+    <w:p>
+      <w:pPr>
+        <w:pStyle w:val="Heading3"/>
+      </w:pPr>
+      <w:r>
+        <w:t>Role Management</w:t>
+      </w:r>
+    </w:p>
+    <w:p>
+      <w:pPr>
+        <w:pStyle w:val="Heading3"/>
+      </w:pPr>
+      <w:bookmarkStart w:id="40" w:name="re-certification"/>
+      <w:r>
+        <w:t>Re-certification</w:t>
+      </w:r>
+      <w:bookmarkEnd w:id="40"/>
+    </w:p>
+    <w:p>
+      <w:pPr>
         <w:pStyle w:val="Heading2"/>
       </w:pPr>
-      <w:bookmarkStart w:id="38" w:name="iam-processes"/>
+      <w:r>
+        <w:t>Compliance</w:t>
+      </w:r>
+    </w:p>
+    <w:p>
+      <w:pPr>
+        <w:pStyle w:val="Heading2"/>
+      </w:pPr>
+      <w:bookmarkStart w:id="41" w:name="analytics-and-intelligence"/>
+      <w:r>
+        <w:t>Analytics and Intelligence</w:t>
+      </w:r>
+      <w:bookmarkEnd w:id="41"/>
+    </w:p>
+    <w:p>
+      <w:pPr>
+        <w:pStyle w:val="Heading2"/>
+      </w:pPr>
+      <w:bookmarkStart w:id="42" w:name="handling-business-partners-people"/>
+      <w:r>
+        <w:t>Handling Business Partners’ People</w:t>
+      </w:r>
+      <w:bookmarkEnd w:id="42"/>
+    </w:p>
+    <w:p>
+      <w:pPr>
+        <w:pStyle w:val="BodyText"/>
+      </w:pPr>
+    </w:p>
+    <w:p>
+      <w:pPr>
+        <w:pStyle w:val="Heading1"/>
+      </w:pPr>
+      <w:bookmarkStart w:id="43" w:name="consumercitizen-iam-1"/>
+      <w:r>
+        <w:t>Consumer</w:t>
+      </w:r>
+      <w:r>
+        <w:t>/</w:t>
+      </w:r>
+      <w:r>
+        <w:t>Citizen IAM</w:t>
+      </w:r>
+      <w:bookmarkEnd w:id="43"/>
+    </w:p>
+    <w:p>
+      <w:pPr>
+        <w:pStyle w:val="Heading2"/>
+      </w:pPr>
+      <w:bookmarkStart w:id="44" w:name="public-sector-vs.private-sector"/>
+      <w:r>
+        <w:t>CIAM vs Workforce IAM</w:t>
+      </w:r>
+    </w:p>
+    <w:p>
+      <w:pPr>
+        <w:spacing w:after="0"/>
+        <w:rPr>
+          <w:rFonts w:ascii="Times New Roman" w:eastAsia="Times New Roman" w:hAnsi="Times New Roman" w:cs="Times New Roman"/>
+        </w:rPr>
+      </w:pPr>
+      <w:r>
+        <w:rPr>
+          <w:rFonts w:ascii="Arial" w:eastAsia="Times New Roman" w:hAnsi="Arial" w:cs="Arial"/>
+          <w:color w:val="000000"/>
+          <w:sz w:val="22"/>
+          <w:szCs w:val="22"/>
+        </w:rPr>
+        <w:t xml:space="preserve">This introductory article reviews the main key differences between IAM in the consumer world versus IAM in the enterprise. Some of these differences </w:t>
+      </w:r>
+      <w:proofErr w:type="gramStart"/>
+      <w:r>
+        <w:rPr>
+          <w:rFonts w:ascii="Arial" w:eastAsia="Times New Roman" w:hAnsi="Arial" w:cs="Arial"/>
+          <w:color w:val="000000"/>
+          <w:sz w:val="22"/>
+          <w:szCs w:val="22"/>
+        </w:rPr>
+        <w:t>include:</w:t>
+      </w:r>
+      <w:proofErr w:type="gramEnd"/>
+      <w:r>
+        <w:rPr>
+          <w:rFonts w:ascii="Arial" w:eastAsia="Times New Roman" w:hAnsi="Arial" w:cs="Arial"/>
+          <w:color w:val="000000"/>
+          <w:sz w:val="22"/>
+          <w:szCs w:val="22"/>
+        </w:rPr>
+        <w:t xml:space="preserve"> focusing on the consumer experience and consumer needs as opposed to the needs of the enterprise and offering a different balance between what a consumer expects in terms of usability and security versus enterprise requirements.</w:t>
+      </w:r>
+    </w:p>
+    <w:p>
+      <w:pPr>
+        <w:pStyle w:val="BodyText"/>
+      </w:pPr>
+    </w:p>
+    <w:p>
+      <w:pPr>
+        <w:pStyle w:val="Heading2"/>
+      </w:pPr>
+      <w:bookmarkStart w:id="45" w:name="digital-legacy---handling-deceased-perso"/>
+      <w:r>
+        <w:t>Consumer Journey</w:t>
+      </w:r>
+    </w:p>
+    <w:p>
+      <w:pPr>
+        <w:pStyle w:val="NormalWeb"/>
+        <w:spacing w:before="240" w:beforeAutospacing="0" w:after="240" w:afterAutospacing="0"/>
+        <w:textAlignment w:val="baseline"/>
+        <w:rPr>
+          <w:rFonts w:ascii="Arial" w:hAnsi="Arial" w:cs="Arial"/>
+          <w:color w:val="000000"/>
+          <w:sz w:val="22"/>
+          <w:szCs w:val="22"/>
+        </w:rPr>
+      </w:pPr>
+      <w:r>
+        <w:rPr>
+          <w:rFonts w:ascii="Arial" w:hAnsi="Arial" w:cs="Arial"/>
+          <w:color w:val="000000"/>
+          <w:sz w:val="22"/>
+          <w:szCs w:val="22"/>
+        </w:rPr>
+        <w:t xml:space="preserve">Consumers are the focus of the CIAM program. There are several areas that need to be considered that could help you implement a successful CIAM program, including the registration process for consumers, determining and implementing assurance requirements, and the </w:t>
+      </w:r>
+      <w:r>
+        <w:rPr>
+          <w:rFonts w:ascii="Arial" w:hAnsi="Arial" w:cs="Arial"/>
+          <w:color w:val="000000"/>
+          <w:sz w:val="22"/>
+          <w:szCs w:val="22"/>
+        </w:rPr>
+        <w:lastRenderedPageBreak/>
+        <w:t>handling of user consent. This section focuses on these areas, offering specific examples and guidance for the IAM practitioner in the consumer-focused industry.</w:t>
+      </w:r>
+    </w:p>
+    <w:p>
+      <w:pPr>
+        <w:pStyle w:val="Heading3"/>
+      </w:pPr>
+      <w:r>
+        <w:t>R</w:t>
+      </w:r>
+      <w:r>
+        <w:t>egistration of consumers</w:t>
+      </w:r>
+    </w:p>
+    <w:p>
+      <w:pPr>
+        <w:pStyle w:val="NormalWeb"/>
+        <w:spacing w:before="0" w:beforeAutospacing="0" w:after="0" w:afterAutospacing="0"/>
+        <w:textAlignment w:val="baseline"/>
+        <w:rPr>
+          <w:rFonts w:ascii="Arial" w:hAnsi="Arial" w:cs="Arial"/>
+          <w:color w:val="333333"/>
+          <w:sz w:val="21"/>
+          <w:szCs w:val="21"/>
+          <w:shd w:val="clear" w:color="auto" w:fill="FFFFFF"/>
+        </w:rPr>
+      </w:pPr>
+      <w:r>
+        <w:rPr>
+          <w:rFonts w:ascii="Arial" w:hAnsi="Arial" w:cs="Arial"/>
+          <w:color w:val="000000"/>
+          <w:sz w:val="22"/>
+          <w:szCs w:val="22"/>
+        </w:rPr>
+        <w:t xml:space="preserve">This article discusses consumer registration in a product or service. Registration is one of the early experiences in your product. Too much friction in this step would result in consumers going away. </w:t>
+      </w:r>
+      <w:r>
+        <w:rPr>
+          <w:rFonts w:ascii="Arial" w:hAnsi="Arial" w:cs="Arial"/>
+          <w:color w:val="333333"/>
+          <w:sz w:val="21"/>
+          <w:szCs w:val="21"/>
+          <w:shd w:val="clear" w:color="auto" w:fill="FFFFFF"/>
+        </w:rPr>
+        <w:t xml:space="preserve">In general, it's the idea of asking for as little as possible on first contact (email-only or </w:t>
+      </w:r>
+      <w:proofErr w:type="spellStart"/>
+      <w:r>
+        <w:rPr>
+          <w:rFonts w:ascii="Arial" w:hAnsi="Arial" w:cs="Arial"/>
+          <w:color w:val="333333"/>
+          <w:sz w:val="21"/>
+          <w:szCs w:val="21"/>
+          <w:shd w:val="clear" w:color="auto" w:fill="FFFFFF"/>
+        </w:rPr>
+        <w:t>email+password</w:t>
+      </w:r>
+      <w:proofErr w:type="spellEnd"/>
+      <w:r>
+        <w:rPr>
+          <w:rFonts w:ascii="Arial" w:hAnsi="Arial" w:cs="Arial"/>
+          <w:color w:val="333333"/>
+          <w:sz w:val="21"/>
+          <w:szCs w:val="21"/>
+          <w:shd w:val="clear" w:color="auto" w:fill="FFFFFF"/>
+        </w:rPr>
+        <w:t xml:space="preserve"> registration) and then using various profile enrichment strategies later on, e.g., MFA, shipping address, phone number, etc.</w:t>
+      </w:r>
+    </w:p>
+    <w:p>
+      <w:pPr>
+        <w:pStyle w:val="NormalWeb"/>
+        <w:spacing w:before="0" w:beforeAutospacing="0" w:after="0" w:afterAutospacing="0"/>
+        <w:textAlignment w:val="baseline"/>
+        <w:rPr>
+          <w:rFonts w:ascii="Arial" w:hAnsi="Arial" w:cs="Arial"/>
+          <w:color w:val="000000"/>
+          <w:sz w:val="22"/>
+          <w:szCs w:val="22"/>
+        </w:rPr>
+      </w:pPr>
+    </w:p>
+    <w:p>
+      <w:pPr>
+        <w:pStyle w:val="Heading3"/>
+      </w:pPr>
+      <w:r>
+        <w:t xml:space="preserve">Authentication assurance (meeting </w:t>
+      </w:r>
+      <w:proofErr w:type="spellStart"/>
+      <w:r>
+        <w:t>LoA</w:t>
+      </w:r>
+      <w:proofErr w:type="spellEnd"/>
+      <w:r>
+        <w:t xml:space="preserve"> requirements)</w:t>
+      </w:r>
+    </w:p>
+    <w:p>
+      <w:pPr>
+        <w:pStyle w:val="NormalWeb"/>
+        <w:spacing w:before="0" w:beforeAutospacing="0" w:after="0" w:afterAutospacing="0"/>
+        <w:textAlignment w:val="baseline"/>
+        <w:rPr>
+          <w:rFonts w:ascii="Arial" w:hAnsi="Arial" w:cs="Arial"/>
+          <w:color w:val="000000"/>
+          <w:sz w:val="22"/>
+          <w:szCs w:val="22"/>
+        </w:rPr>
+      </w:pPr>
+      <w:r>
+        <w:rPr>
+          <w:rFonts w:ascii="Arial" w:hAnsi="Arial" w:cs="Arial"/>
+          <w:color w:val="000000"/>
+          <w:sz w:val="22"/>
+          <w:szCs w:val="22"/>
+        </w:rPr>
+        <w:t>Most activities in CIAM do not require a great level of assurance to be able to do an operation, for example, updating a birthday or a display name. This article explores the concept of levels of assurance (</w:t>
+      </w:r>
+      <w:proofErr w:type="spellStart"/>
+      <w:r>
+        <w:rPr>
+          <w:rFonts w:ascii="Arial" w:hAnsi="Arial" w:cs="Arial"/>
+          <w:color w:val="000000"/>
+          <w:sz w:val="22"/>
+          <w:szCs w:val="22"/>
+        </w:rPr>
+        <w:t>LoA</w:t>
+      </w:r>
+      <w:proofErr w:type="spellEnd"/>
+      <w:r>
+        <w:rPr>
+          <w:rFonts w:ascii="Arial" w:hAnsi="Arial" w:cs="Arial"/>
+          <w:color w:val="000000"/>
+          <w:sz w:val="22"/>
+          <w:szCs w:val="22"/>
+        </w:rPr>
+        <w:t>) as it applies to CIAM, including a review of activities that might require a high authentication level of assurance as those are sensitive activities such as the purchase of regulated goods, or access to health-related records. In this case, another authentication process might be rolled out, e.g., prompt another layer of authentication to make sure the consumer is the right people perform the activities. </w:t>
+      </w:r>
+    </w:p>
+    <w:p>
+      <w:pPr>
+        <w:pStyle w:val="NormalWeb"/>
+        <w:spacing w:before="0" w:beforeAutospacing="0" w:after="0" w:afterAutospacing="0"/>
+        <w:textAlignment w:val="baseline"/>
+        <w:rPr>
+          <w:rFonts w:ascii="Arial" w:hAnsi="Arial" w:cs="Arial"/>
+          <w:color w:val="000000"/>
+          <w:sz w:val="22"/>
+          <w:szCs w:val="22"/>
+        </w:rPr>
+      </w:pPr>
+    </w:p>
+    <w:p>
+      <w:pPr>
+        <w:pStyle w:val="Heading3"/>
+      </w:pPr>
+      <w:r>
+        <w:t>Data usage consent</w:t>
+      </w:r>
+    </w:p>
+    <w:p>
+      <w:pPr>
+        <w:pStyle w:val="NormalWeb"/>
+        <w:spacing w:before="0" w:beforeAutospacing="0" w:after="0" w:afterAutospacing="0"/>
+        <w:textAlignment w:val="baseline"/>
+        <w:rPr>
+          <w:rFonts w:ascii="Arial" w:hAnsi="Arial" w:cs="Arial"/>
+          <w:color w:val="000000"/>
+          <w:sz w:val="22"/>
+          <w:szCs w:val="22"/>
+        </w:rPr>
+      </w:pPr>
+      <w:r>
+        <w:rPr>
+          <w:rFonts w:ascii="Arial" w:hAnsi="Arial" w:cs="Arial"/>
+          <w:color w:val="000000"/>
+          <w:sz w:val="22"/>
+          <w:szCs w:val="22"/>
+        </w:rPr>
+        <w:t>The consumer should know how his/her data is being used by the company to give a better experience to the consumer. That’s why it’s important to ask the consumer's consent to make sure they are all aware of their data usage and store the consent to help with a dispute in case it happens. This article references "Managing Consent" by Eve Maler and Graham Williamson, currently in the BoK queue and focuses on additional considerations specific to CIAM.</w:t>
+      </w:r>
+    </w:p>
+    <w:p>
+      <w:pPr>
+        <w:pStyle w:val="NormalWeb"/>
+        <w:spacing w:before="0" w:beforeAutospacing="0" w:after="0" w:afterAutospacing="0"/>
+        <w:textAlignment w:val="baseline"/>
+        <w:rPr>
+          <w:rFonts w:ascii="Arial" w:hAnsi="Arial" w:cs="Arial"/>
+          <w:color w:val="000000"/>
+          <w:sz w:val="22"/>
+          <w:szCs w:val="22"/>
+        </w:rPr>
+      </w:pPr>
+    </w:p>
+    <w:p>
+      <w:pPr>
+        <w:pStyle w:val="Heading3"/>
+      </w:pPr>
+      <w:r>
+        <w:t>Social sign-in and sign-up</w:t>
+      </w:r>
+    </w:p>
+    <w:p>
+      <w:pPr>
+        <w:pStyle w:val="NormalWeb"/>
+        <w:spacing w:before="0" w:beforeAutospacing="0" w:after="240" w:afterAutospacing="0"/>
+        <w:textAlignment w:val="baseline"/>
+        <w:rPr>
+          <w:rFonts w:ascii="Arial" w:hAnsi="Arial" w:cs="Arial"/>
+          <w:color w:val="000000"/>
+          <w:sz w:val="22"/>
+          <w:szCs w:val="22"/>
+        </w:rPr>
+      </w:pPr>
+      <w:r>
+        <w:rPr>
+          <w:rFonts w:ascii="Arial" w:hAnsi="Arial" w:cs="Arial"/>
+          <w:color w:val="000000"/>
+          <w:sz w:val="22"/>
+          <w:szCs w:val="22"/>
+        </w:rPr>
+        <w:t>Social sign-up offers a consumer a way to sign-up to a CIAM system that takes advantage of existing accounts owned by the user. CIAM-focused companies can effectively outsource some of the user support (such as password management) to these social media systems and instead focus on what information is required for personalization. This article explores how social media logins can complement a CIAM infrastructure and offers suggestions on how to offer the maximum benefit to the consumer. This article ties closely to the Data Usage Content article.</w:t>
+      </w:r>
+    </w:p>
+    <w:p>
+      <w:pPr>
+        <w:pStyle w:val="Heading2"/>
+        <w:rPr>
+          <w:rFonts w:eastAsia="Times New Roman"/>
+        </w:rPr>
+      </w:pPr>
+      <w:r>
+        <w:rPr>
+          <w:rFonts w:eastAsia="Times New Roman"/>
+        </w:rPr>
+        <w:t>Unified consumer view</w:t>
+      </w:r>
+    </w:p>
+    <w:p>
+      <w:pPr>
+        <w:rPr>
+          <w:rFonts w:ascii="Calibri" w:hAnsi="Calibri" w:cs="Calibri"/>
+        </w:rPr>
+      </w:pPr>
+      <w:r>
+        <w:br/>
+      </w:r>
+      <w:r>
+        <w:rPr>
+          <w:rFonts w:ascii="Calibri" w:hAnsi="Calibri" w:cs="Calibri"/>
+        </w:rPr>
+        <w:t>This article describes the opportunities and challenges involved with supporting a unified view of the consumers of a product or service to a company in order to support targeted marketing, content, or product recommendations. In order to have a unified consumer view, the CIAM system could provide flexible attributes so the application is able to add its own unique fields and help shape the consumer profile. Done appropriately, this service can be of value to both the company and the consumer.</w:t>
+      </w:r>
+    </w:p>
+    <w:p>
+      <w:pPr>
+        <w:pStyle w:val="Heading2"/>
+      </w:pPr>
+      <w:r>
+        <w:lastRenderedPageBreak/>
+        <w:t>Industry Considerations</w:t>
+      </w:r>
+    </w:p>
+    <w:p>
+      <w:pPr>
+        <w:pStyle w:val="Heading3"/>
+      </w:pPr>
+      <w:r>
+        <w:t>Public sector vs private sector</w:t>
+      </w:r>
+    </w:p>
+    <w:p>
+      <w:pPr>
+        <w:pStyle w:val="NormalWeb"/>
+        <w:spacing w:before="0" w:beforeAutospacing="0" w:after="0" w:afterAutospacing="0"/>
+        <w:textAlignment w:val="baseline"/>
+        <w:rPr>
+          <w:rFonts w:ascii="Arial" w:hAnsi="Arial" w:cs="Arial"/>
+          <w:color w:val="000000"/>
+          <w:sz w:val="22"/>
+          <w:szCs w:val="22"/>
+        </w:rPr>
+      </w:pPr>
+      <w:r>
+        <w:rPr>
+          <w:rFonts w:ascii="Arial" w:hAnsi="Arial" w:cs="Arial"/>
+          <w:color w:val="000000"/>
+          <w:sz w:val="22"/>
+          <w:szCs w:val="22"/>
+        </w:rPr>
+        <w:t>The article explains the unique use cases and challenges in the public sector and private sector that should be considered by the IAM practitioners. The article also provides the best practices and tips to deal with the use cases and challenges.</w:t>
+      </w:r>
+      <w:r>
+        <w:rPr>
+          <w:rFonts w:ascii="Arial" w:hAnsi="Arial" w:cs="Arial"/>
+          <w:color w:val="000000"/>
+          <w:sz w:val="22"/>
+          <w:szCs w:val="22"/>
+        </w:rPr>
+        <w:t xml:space="preserve"> </w:t>
+      </w:r>
+      <w:r>
+        <w:rPr>
+          <w:rFonts w:ascii="Arial" w:hAnsi="Arial" w:cs="Arial"/>
+          <w:color w:val="000000"/>
+          <w:sz w:val="22"/>
+          <w:szCs w:val="22"/>
+        </w:rPr>
+        <w:t>Almost every service requires a different identification method in public sectors.</w:t>
+      </w:r>
+      <w:r>
+        <w:rPr>
+          <w:rFonts w:ascii="Arial" w:hAnsi="Arial" w:cs="Arial"/>
+          <w:color w:val="000000"/>
+          <w:sz w:val="22"/>
+          <w:szCs w:val="22"/>
+        </w:rPr>
+        <w:t xml:space="preserve"> </w:t>
+      </w:r>
+      <w:r>
+        <w:rPr>
+          <w:rFonts w:ascii="Arial" w:hAnsi="Arial" w:cs="Arial"/>
+          <w:color w:val="000000"/>
+          <w:sz w:val="22"/>
+          <w:szCs w:val="22"/>
+        </w:rPr>
+        <w:t>Each governmental agency has unique requirements for authentication. As an example registering with your General Practitioners (GP) in the UK requires a National Health Service number, while HMRC directs users to its Government Gateway scheme to sign up and pay self-assessment taxes. This net result is citizens need to have a variety of different identification methods to complete straight forward tasks. The section article explains tips and best practices for navigating this issue.</w:t>
+      </w:r>
+    </w:p>
+    <w:p>
+      <w:pPr>
+        <w:pStyle w:val="NormalWeb"/>
+        <w:spacing w:before="0" w:beforeAutospacing="0" w:after="0" w:afterAutospacing="0"/>
+        <w:textAlignment w:val="baseline"/>
+        <w:rPr>
+          <w:rFonts w:ascii="Arial" w:hAnsi="Arial" w:cs="Arial"/>
+          <w:color w:val="000000"/>
+          <w:sz w:val="22"/>
+          <w:szCs w:val="22"/>
+        </w:rPr>
+      </w:pPr>
+    </w:p>
+    <w:p>
+      <w:pPr>
+        <w:pStyle w:val="Heading4"/>
+      </w:pPr>
+      <w:r>
+        <w:t>Strong identity proofing</w:t>
+      </w:r>
+    </w:p>
+    <w:p>
+      <w:pPr>
+        <w:pStyle w:val="NormalWeb"/>
+        <w:spacing w:before="0" w:beforeAutospacing="0" w:after="0" w:afterAutospacing="0"/>
+        <w:textAlignment w:val="baseline"/>
+        <w:rPr>
+          <w:rFonts w:ascii="Arial" w:hAnsi="Arial" w:cs="Arial"/>
+          <w:color w:val="000000"/>
+          <w:sz w:val="22"/>
+          <w:szCs w:val="22"/>
+        </w:rPr>
+      </w:pPr>
+      <w:r>
+        <w:rPr>
+          <w:rFonts w:ascii="Arial" w:hAnsi="Arial" w:cs="Arial"/>
+          <w:color w:val="000000"/>
+          <w:sz w:val="22"/>
+          <w:szCs w:val="22"/>
+        </w:rPr>
+        <w:t>Identity proofing is essential to enable the digital government. But the extensive amount of data to prove the citizen identity has become one of the challenges. The section explains the tips on navigating some of the issues to create a strong yet consumer-friendly identity proofing.</w:t>
+      </w:r>
+    </w:p>
+    <w:p>
+      <w:pPr>
+        <w:pStyle w:val="NormalWeb"/>
+        <w:spacing w:before="0" w:beforeAutospacing="0" w:after="0" w:afterAutospacing="0"/>
+        <w:textAlignment w:val="baseline"/>
+        <w:rPr>
+          <w:rFonts w:ascii="Arial" w:hAnsi="Arial" w:cs="Arial"/>
+          <w:color w:val="000000"/>
+          <w:sz w:val="22"/>
+          <w:szCs w:val="22"/>
+        </w:rPr>
+      </w:pPr>
+    </w:p>
+    <w:p>
+      <w:pPr>
+        <w:pStyle w:val="Heading3"/>
+        <w:rPr>
+          <w:rFonts w:ascii="Arial" w:eastAsia="Times New Roman" w:hAnsi="Arial" w:cs="Arial"/>
+          <w:b w:val="0"/>
+          <w:bCs w:val="0"/>
+          <w:color w:val="000000"/>
+          <w:sz w:val="22"/>
+          <w:szCs w:val="22"/>
+        </w:rPr>
+      </w:pPr>
+      <w:r>
+        <w:t>Financial services</w:t>
+      </w:r>
+      <w:r>
+        <w:br/>
+      </w:r>
+      <w:r>
+        <w:rPr>
+          <w:rFonts w:ascii="Arial" w:eastAsia="Times New Roman" w:hAnsi="Arial" w:cs="Arial"/>
+          <w:b w:val="0"/>
+          <w:bCs w:val="0"/>
+          <w:color w:val="000000"/>
+          <w:sz w:val="22"/>
+          <w:szCs w:val="22"/>
+        </w:rPr>
+        <w:t>The section explains the unique use cases and challenges in the financial industry that should be considered by IAM practitioners. The section also provides the best practices and tips to deal with the use cases and challenges.</w:t>
+      </w:r>
+    </w:p>
+    <w:p>
+      <w:pPr>
+        <w:pStyle w:val="BodyText"/>
+      </w:pPr>
+    </w:p>
+    <w:p>
+      <w:pPr>
+        <w:pStyle w:val="Heading4"/>
+      </w:pPr>
+      <w:r>
+        <w:t>Integration with the legacy system</w:t>
+      </w:r>
+    </w:p>
+    <w:p>
+      <w:pPr>
+        <w:pStyle w:val="NormalWeb"/>
+        <w:spacing w:before="0" w:beforeAutospacing="0" w:after="0" w:afterAutospacing="0"/>
+        <w:textAlignment w:val="baseline"/>
+        <w:rPr>
+          <w:rFonts w:ascii="Arial" w:hAnsi="Arial" w:cs="Arial"/>
+          <w:color w:val="000000"/>
+          <w:sz w:val="22"/>
+          <w:szCs w:val="22"/>
+        </w:rPr>
+      </w:pPr>
+      <w:r>
+        <w:rPr>
+          <w:rFonts w:ascii="Arial" w:hAnsi="Arial" w:cs="Arial"/>
+          <w:color w:val="000000"/>
+          <w:sz w:val="22"/>
+          <w:szCs w:val="22"/>
+        </w:rPr>
+        <w:t>This should be considered given that most of the banks or financial services have had their own system for a long time ago. Things like how to let existing customers apply for new services easily should be considered.</w:t>
+      </w:r>
+    </w:p>
+    <w:p>
+      <w:pPr>
+        <w:pStyle w:val="NormalWeb"/>
+        <w:spacing w:before="0" w:beforeAutospacing="0" w:after="0" w:afterAutospacing="0"/>
+        <w:textAlignment w:val="baseline"/>
+        <w:rPr>
+          <w:rFonts w:ascii="Arial" w:hAnsi="Arial" w:cs="Arial"/>
+          <w:color w:val="000000"/>
+          <w:sz w:val="22"/>
+          <w:szCs w:val="22"/>
+        </w:rPr>
+      </w:pPr>
+    </w:p>
+    <w:p>
+      <w:pPr>
+        <w:pStyle w:val="Heading4"/>
+      </w:pPr>
+      <w:r>
+        <w:t>High Level of Assurance on sensitive activities</w:t>
+      </w:r>
+    </w:p>
+    <w:p>
+      <w:pPr>
+        <w:pStyle w:val="NormalWeb"/>
+        <w:spacing w:before="0" w:beforeAutospacing="0" w:after="0" w:afterAutospacing="0"/>
+        <w:textAlignment w:val="baseline"/>
+        <w:rPr>
+          <w:rFonts w:ascii="Arial" w:hAnsi="Arial" w:cs="Arial"/>
+          <w:color w:val="000000"/>
+          <w:sz w:val="22"/>
+          <w:szCs w:val="22"/>
+        </w:rPr>
+      </w:pPr>
+      <w:r>
+        <w:rPr>
+          <w:rFonts w:ascii="Arial" w:hAnsi="Arial" w:cs="Arial"/>
+          <w:color w:val="000000"/>
+          <w:sz w:val="22"/>
+          <w:szCs w:val="22"/>
+        </w:rPr>
+        <w:t xml:space="preserve">Most of the activities in the financial services industry involve action toward and accessing sensitive information, such as purchase goods, funds transfer, etc. Due to this, there must be a high </w:t>
+      </w:r>
+      <w:proofErr w:type="spellStart"/>
+      <w:r>
+        <w:rPr>
+          <w:rFonts w:ascii="Arial" w:hAnsi="Arial" w:cs="Arial"/>
+          <w:color w:val="000000"/>
+          <w:sz w:val="22"/>
+          <w:szCs w:val="22"/>
+        </w:rPr>
+        <w:t>LoA</w:t>
+      </w:r>
+      <w:proofErr w:type="spellEnd"/>
+      <w:r>
+        <w:rPr>
+          <w:rFonts w:ascii="Arial" w:hAnsi="Arial" w:cs="Arial"/>
+          <w:color w:val="000000"/>
+          <w:sz w:val="22"/>
+          <w:szCs w:val="22"/>
+        </w:rPr>
+        <w:t xml:space="preserve"> to make sure the right person performs the right activities. This article explores ways of having a higher level of assurance and protects consumers from fraud, e.g., perform step-up authentication, contextual authorization, pin validation, card validation, etc.</w:t>
+      </w:r>
+    </w:p>
+    <w:p>
+      <w:pPr>
+        <w:pStyle w:val="NormalWeb"/>
+        <w:spacing w:before="0" w:beforeAutospacing="0" w:after="0" w:afterAutospacing="0"/>
+        <w:textAlignment w:val="baseline"/>
+        <w:rPr>
+          <w:rFonts w:ascii="Arial" w:hAnsi="Arial" w:cs="Arial"/>
+          <w:color w:val="000000"/>
+          <w:sz w:val="22"/>
+          <w:szCs w:val="22"/>
+        </w:rPr>
+      </w:pPr>
+    </w:p>
+    <w:p>
+      <w:pPr>
+        <w:pStyle w:val="Heading4"/>
+      </w:pPr>
+      <w:r>
+        <w:t>The identities delegation</w:t>
+      </w:r>
+    </w:p>
+    <w:p>
+      <w:pPr>
+        <w:pStyle w:val="NormalWeb"/>
+        <w:spacing w:before="0" w:beforeAutospacing="0" w:after="0" w:afterAutospacing="0"/>
+        <w:textAlignment w:val="baseline"/>
+        <w:rPr>
+          <w:rFonts w:ascii="Arial" w:hAnsi="Arial" w:cs="Arial"/>
+          <w:color w:val="000000"/>
+          <w:sz w:val="22"/>
+          <w:szCs w:val="22"/>
+        </w:rPr>
+      </w:pPr>
+      <w:r>
+        <w:rPr>
+          <w:rFonts w:ascii="Arial" w:hAnsi="Arial" w:cs="Arial"/>
+          <w:color w:val="000000"/>
+          <w:sz w:val="22"/>
+          <w:szCs w:val="22"/>
+        </w:rPr>
+        <w:t>An example is a child managing a bank account on behalf of an elderly parent. There are several challenges to deal with the use case. Some of them are to deal with the power of attorney, and audit to make sure the child doing things based on court authorization on behalf of the parent and not just sharing the parent’s password with the child. The article explores the best practices to deal with the use case as it is becoming more common use cases across several sectors, such as financial and healthcare services.</w:t>
+      </w:r>
+    </w:p>
+    <w:p>
+      <w:pPr>
+        <w:pStyle w:val="NormalWeb"/>
+        <w:spacing w:before="0" w:beforeAutospacing="0" w:after="0" w:afterAutospacing="0"/>
+        <w:textAlignment w:val="baseline"/>
+        <w:rPr>
+          <w:rFonts w:ascii="Arial" w:hAnsi="Arial" w:cs="Arial"/>
+          <w:color w:val="000000"/>
+          <w:sz w:val="22"/>
+          <w:szCs w:val="22"/>
+        </w:rPr>
+      </w:pPr>
+    </w:p>
+    <w:p>
+      <w:pPr>
+        <w:pStyle w:val="Heading4"/>
+      </w:pPr>
+      <w:r>
+        <w:t>Financial regulations compliance and guidance from the government organizations</w:t>
+      </w:r>
+    </w:p>
+    <w:p>
+      <w:pPr>
+        <w:pStyle w:val="NormalWeb"/>
+        <w:spacing w:before="0" w:beforeAutospacing="0" w:after="0" w:afterAutospacing="0"/>
+        <w:textAlignment w:val="baseline"/>
+        <w:rPr>
+          <w:rFonts w:ascii="Arial" w:hAnsi="Arial" w:cs="Arial"/>
+          <w:color w:val="000000"/>
+          <w:sz w:val="22"/>
+          <w:szCs w:val="22"/>
+        </w:rPr>
+      </w:pPr>
+      <w:r>
+        <w:rPr>
+          <w:rFonts w:ascii="Arial" w:hAnsi="Arial" w:cs="Arial"/>
+          <w:color w:val="000000"/>
+          <w:sz w:val="22"/>
+          <w:szCs w:val="22"/>
+        </w:rPr>
+        <w:t xml:space="preserve">There are specific regulations and organizational guidance in the financial industry that help security and convenience to the consumer, for example, Payment Service Directives 2 (PSD2), </w:t>
+      </w:r>
+      <w:r>
+        <w:rPr>
+          <w:rFonts w:ascii="Arial" w:hAnsi="Arial" w:cs="Arial"/>
+          <w:color w:val="000000"/>
+          <w:sz w:val="22"/>
+          <w:szCs w:val="22"/>
+        </w:rPr>
+        <w:lastRenderedPageBreak/>
+        <w:t>Open Banking, Financial Ask Task Force organization. The article explains about those and provides tips on how to comply with the regulation or follow the organizational guidance.</w:t>
+      </w:r>
+    </w:p>
+    <w:p>
+      <w:pPr>
+        <w:pStyle w:val="NormalWeb"/>
+        <w:spacing w:before="0" w:beforeAutospacing="0" w:after="0" w:afterAutospacing="0"/>
+        <w:textAlignment w:val="baseline"/>
+        <w:rPr>
+          <w:rFonts w:ascii="Arial" w:hAnsi="Arial" w:cs="Arial"/>
+          <w:color w:val="000000"/>
+          <w:sz w:val="22"/>
+          <w:szCs w:val="22"/>
+        </w:rPr>
+      </w:pPr>
+    </w:p>
+    <w:p>
+      <w:pPr>
+        <w:pStyle w:val="Heading3"/>
+      </w:pPr>
+      <w:r>
+        <w:t>Healthcare</w:t>
+      </w:r>
+    </w:p>
+    <w:p>
+      <w:pPr>
+        <w:pStyle w:val="NormalWeb"/>
+        <w:spacing w:before="0" w:beforeAutospacing="0" w:after="0" w:afterAutospacing="0"/>
+        <w:textAlignment w:val="baseline"/>
+        <w:rPr>
+          <w:rFonts w:ascii="Arial" w:hAnsi="Arial" w:cs="Arial"/>
+          <w:color w:val="000000"/>
+          <w:sz w:val="22"/>
+          <w:szCs w:val="22"/>
+        </w:rPr>
+      </w:pPr>
+      <w:r>
+        <w:rPr>
+          <w:rFonts w:ascii="Arial" w:hAnsi="Arial" w:cs="Arial"/>
+          <w:color w:val="000000"/>
+          <w:sz w:val="22"/>
+          <w:szCs w:val="22"/>
+        </w:rPr>
+        <w:t>The section explains the unique use cases and challenges in the financial industry that should be considered by IAM practitioners. The section also provides the best practices and tips to deal with those use cases and challenges.</w:t>
+      </w:r>
+    </w:p>
+    <w:p>
+      <w:pPr>
+        <w:pStyle w:val="NormalWeb"/>
+        <w:spacing w:before="0" w:beforeAutospacing="0" w:after="0" w:afterAutospacing="0"/>
+        <w:textAlignment w:val="baseline"/>
+        <w:rPr>
+          <w:rFonts w:ascii="Arial" w:hAnsi="Arial" w:cs="Arial"/>
+          <w:color w:val="000000"/>
+          <w:sz w:val="22"/>
+          <w:szCs w:val="22"/>
+        </w:rPr>
+      </w:pPr>
+    </w:p>
+    <w:p>
+      <w:pPr>
+        <w:pStyle w:val="Heading4"/>
+      </w:pPr>
+      <w:r>
+        <w:t>High Level of Assurance on sensitive data (</w:t>
+      </w:r>
+      <w:proofErr w:type="spellStart"/>
+      <w:r>
+        <w:t>LoA</w:t>
+      </w:r>
+      <w:proofErr w:type="spellEnd"/>
+      <w:r>
+        <w:t>)</w:t>
+      </w:r>
+    </w:p>
+    <w:p>
+      <w:pPr>
+        <w:pStyle w:val="NormalWeb"/>
+        <w:spacing w:before="0" w:beforeAutospacing="0" w:after="0" w:afterAutospacing="0"/>
+        <w:textAlignment w:val="baseline"/>
+        <w:rPr>
+          <w:rFonts w:ascii="Arial" w:hAnsi="Arial" w:cs="Arial"/>
+          <w:color w:val="000000"/>
+          <w:sz w:val="22"/>
+          <w:szCs w:val="22"/>
+        </w:rPr>
+      </w:pPr>
+      <w:r>
+        <w:rPr>
+          <w:rFonts w:ascii="Arial" w:hAnsi="Arial" w:cs="Arial"/>
+          <w:color w:val="000000"/>
+          <w:sz w:val="22"/>
+          <w:szCs w:val="22"/>
+        </w:rPr>
+        <w:t>Most data in the healthcare industry are sensitive data, e.g., a patient's profile, disease history, medical records, etc., and so a high level of assurance is required for making sure only the right person accesses the right data. There are several exceptions though. For example, a homeless man who doesn’t have a fixed address and no form of authentication wants to access his data.</w:t>
+      </w:r>
+      <w:r>
+        <w:rPr>
+          <w:rFonts w:ascii="Arial" w:hAnsi="Arial" w:cs="Arial"/>
+          <w:color w:val="000000"/>
+          <w:sz w:val="22"/>
+          <w:szCs w:val="22"/>
+        </w:rPr>
+        <w:t xml:space="preserve"> </w:t>
+      </w:r>
+      <w:r>
+        <w:rPr>
+          <w:rFonts w:ascii="Arial" w:hAnsi="Arial" w:cs="Arial"/>
+          <w:color w:val="000000"/>
+          <w:sz w:val="22"/>
+          <w:szCs w:val="22"/>
+        </w:rPr>
+        <w:t xml:space="preserve">The person deserves to access his </w:t>
+      </w:r>
+      <w:proofErr w:type="gramStart"/>
+      <w:r>
+        <w:rPr>
+          <w:rFonts w:ascii="Arial" w:hAnsi="Arial" w:cs="Arial"/>
+          <w:color w:val="000000"/>
+          <w:sz w:val="22"/>
+          <w:szCs w:val="22"/>
+        </w:rPr>
+        <w:t>data</w:t>
+      </w:r>
+      <w:proofErr w:type="gramEnd"/>
+      <w:r>
+        <w:rPr>
+          <w:rFonts w:ascii="Arial" w:hAnsi="Arial" w:cs="Arial"/>
+          <w:color w:val="000000"/>
+          <w:sz w:val="22"/>
+          <w:szCs w:val="22"/>
+        </w:rPr>
+        <w:t xml:space="preserve"> but he can’t prove himself.</w:t>
+      </w:r>
+      <w:r>
+        <w:rPr>
+          <w:rFonts w:ascii="Arial" w:hAnsi="Arial" w:cs="Arial"/>
+          <w:color w:val="000000"/>
+          <w:sz w:val="22"/>
+          <w:szCs w:val="22"/>
+        </w:rPr>
+        <w:t xml:space="preserve"> </w:t>
+      </w:r>
+      <w:r>
+        <w:rPr>
+          <w:rFonts w:ascii="Arial" w:hAnsi="Arial" w:cs="Arial"/>
+          <w:color w:val="000000"/>
+          <w:sz w:val="22"/>
+          <w:szCs w:val="22"/>
+        </w:rPr>
+        <w:t xml:space="preserve">The section explains ways and best practices for achieving the high </w:t>
+      </w:r>
+      <w:proofErr w:type="spellStart"/>
+      <w:r>
+        <w:rPr>
+          <w:rFonts w:ascii="Arial" w:hAnsi="Arial" w:cs="Arial"/>
+          <w:color w:val="000000"/>
+          <w:sz w:val="22"/>
+          <w:szCs w:val="22"/>
+        </w:rPr>
+        <w:t>LoA</w:t>
+      </w:r>
+      <w:proofErr w:type="spellEnd"/>
+      <w:r>
+        <w:rPr>
+          <w:rFonts w:ascii="Arial" w:hAnsi="Arial" w:cs="Arial"/>
+          <w:color w:val="000000"/>
+          <w:sz w:val="22"/>
+          <w:szCs w:val="22"/>
+        </w:rPr>
+        <w:t>, e.g., step-authentication and to deal with the unique use case such as the homeless man case, e.g., implements “known to the practitioners” or in other words the ability of a practitioner (doctor) to vouch for the patient’s identity</w:t>
+      </w:r>
+    </w:p>
+    <w:p>
+      <w:pPr>
+        <w:pStyle w:val="NormalWeb"/>
+        <w:spacing w:before="0" w:beforeAutospacing="0" w:after="0" w:afterAutospacing="0"/>
+        <w:textAlignment w:val="baseline"/>
+        <w:rPr>
+          <w:rFonts w:ascii="Arial" w:hAnsi="Arial" w:cs="Arial"/>
+          <w:color w:val="000000"/>
+          <w:sz w:val="22"/>
+          <w:szCs w:val="22"/>
+        </w:rPr>
+      </w:pPr>
+    </w:p>
+    <w:p>
+      <w:pPr>
+        <w:pStyle w:val="Heading4"/>
+      </w:pPr>
+      <w:r>
+        <w:t>Identities delegation</w:t>
+      </w:r>
+    </w:p>
+    <w:p>
+      <w:pPr>
+        <w:pStyle w:val="NormalWeb"/>
+        <w:spacing w:before="0" w:beforeAutospacing="0" w:after="0" w:afterAutospacing="0"/>
+        <w:textAlignment w:val="baseline"/>
+        <w:rPr>
+          <w:rFonts w:ascii="Arial" w:hAnsi="Arial" w:cs="Arial"/>
+          <w:color w:val="000000"/>
+          <w:sz w:val="22"/>
+          <w:szCs w:val="22"/>
+        </w:rPr>
+      </w:pPr>
+      <w:r>
+        <w:rPr>
+          <w:rFonts w:ascii="Arial" w:hAnsi="Arial" w:cs="Arial"/>
+          <w:color w:val="000000"/>
+          <w:sz w:val="22"/>
+          <w:szCs w:val="22"/>
+        </w:rPr>
+        <w:t>An example is the parent and child relationship where the parent has access to their child’s medical records (provided consent was given). There are several challenges to deal with the use case. Some of them are to deal with the power of attorney and audit. The article explores the best practices to deal with the use case as it is becoming more common use cases across several sectors, such as financial and healthcare services.</w:t>
+      </w:r>
+    </w:p>
+    <w:p>
+      <w:pPr>
+        <w:pStyle w:val="NormalWeb"/>
+        <w:spacing w:before="0" w:beforeAutospacing="0" w:after="0" w:afterAutospacing="0"/>
+        <w:textAlignment w:val="baseline"/>
+        <w:rPr>
+          <w:rFonts w:ascii="Arial" w:hAnsi="Arial" w:cs="Arial"/>
+          <w:color w:val="000000"/>
+          <w:sz w:val="22"/>
+          <w:szCs w:val="22"/>
+        </w:rPr>
+      </w:pPr>
+    </w:p>
+    <w:p>
+      <w:pPr>
+        <w:pStyle w:val="Heading4"/>
+      </w:pPr>
+      <w:r>
+        <w:t>Healthcare regulations compliance</w:t>
+      </w:r>
+    </w:p>
+    <w:p>
+      <w:pPr>
+        <w:pStyle w:val="NormalWeb"/>
+        <w:spacing w:before="0" w:beforeAutospacing="0" w:after="0" w:afterAutospacing="0"/>
+        <w:textAlignment w:val="baseline"/>
+        <w:rPr>
+          <w:rFonts w:ascii="Arial" w:hAnsi="Arial" w:cs="Arial"/>
+          <w:color w:val="000000"/>
+          <w:sz w:val="22"/>
+          <w:szCs w:val="22"/>
+        </w:rPr>
+      </w:pPr>
+      <w:r>
+        <w:rPr>
+          <w:rFonts w:ascii="Arial" w:hAnsi="Arial" w:cs="Arial"/>
+          <w:color w:val="000000"/>
+          <w:sz w:val="22"/>
+          <w:szCs w:val="22"/>
+        </w:rPr>
+        <w:t>The section explains the regulations in the healthcare industry such as the Health Insurance Portability and Accountability Act (HIPAA) and the tips to comply with those.</w:t>
+      </w:r>
+    </w:p>
+    <w:p>
+      <w:pPr>
+        <w:pStyle w:val="NormalWeb"/>
+        <w:spacing w:before="0" w:beforeAutospacing="0" w:after="0" w:afterAutospacing="0"/>
+        <w:textAlignment w:val="baseline"/>
+        <w:rPr>
+          <w:rFonts w:ascii="Arial" w:hAnsi="Arial" w:cs="Arial"/>
+          <w:color w:val="000000"/>
+          <w:sz w:val="22"/>
+          <w:szCs w:val="22"/>
+        </w:rPr>
+      </w:pPr>
+    </w:p>
+    <w:p>
+      <w:pPr>
+        <w:pStyle w:val="Heading3"/>
+      </w:pPr>
+      <w:r>
+        <w:t>Game</w:t>
+      </w:r>
+    </w:p>
+    <w:p>
+      <w:pPr>
+        <w:pStyle w:val="Heading3"/>
+        <w:rPr>
+          <w:rFonts w:ascii="Arial" w:eastAsia="Times New Roman" w:hAnsi="Arial" w:cs="Arial"/>
+          <w:b w:val="0"/>
+          <w:bCs w:val="0"/>
+          <w:color w:val="000000"/>
+          <w:sz w:val="22"/>
+          <w:szCs w:val="22"/>
+        </w:rPr>
+      </w:pPr>
+      <w:r>
+        <w:rPr>
+          <w:rFonts w:ascii="Arial" w:eastAsia="Times New Roman" w:hAnsi="Arial" w:cs="Arial"/>
+          <w:b w:val="0"/>
+          <w:bCs w:val="0"/>
+          <w:color w:val="000000"/>
+          <w:sz w:val="22"/>
+          <w:szCs w:val="22"/>
+        </w:rPr>
+        <w:t>The section explains unique use cases and challenges faced in the gaming industry that should be considered for IAM practitioners. The section also explains the tips and best practices to deal with those use cases and challenges.</w:t>
+      </w:r>
+    </w:p>
+    <w:p>
+      <w:pPr>
+        <w:pStyle w:val="BodyText"/>
+      </w:pPr>
+    </w:p>
+    <w:p>
+      <w:pPr>
+        <w:pStyle w:val="Heading4"/>
+      </w:pPr>
+      <w:r>
+        <w:t>Local game privacy compliance</w:t>
+      </w:r>
+    </w:p>
+    <w:p>
+      <w:pPr>
+        <w:pStyle w:val="NormalWeb"/>
+        <w:spacing w:before="0" w:beforeAutospacing="0" w:after="0" w:afterAutospacing="0"/>
+        <w:textAlignment w:val="baseline"/>
+        <w:rPr>
+          <w:rFonts w:ascii="Arial" w:hAnsi="Arial" w:cs="Arial"/>
+          <w:color w:val="000000"/>
+          <w:sz w:val="22"/>
+          <w:szCs w:val="22"/>
+        </w:rPr>
+      </w:pPr>
+      <w:r>
+        <w:rPr>
+          <w:rFonts w:ascii="Arial" w:hAnsi="Arial" w:cs="Arial"/>
+          <w:color w:val="000000"/>
+          <w:sz w:val="22"/>
+          <w:szCs w:val="22"/>
+        </w:rPr>
+        <w:t>The section explains the regulations in the game industry that should be considered while building CIAM such as General Data Protection Regulation (GDPR) for EU players, and Shutdown Law for Korean players and the tips to comply with those.</w:t>
+      </w:r>
+    </w:p>
+    <w:p>
+      <w:pPr>
+        <w:pStyle w:val="NormalWeb"/>
+        <w:spacing w:before="0" w:beforeAutospacing="0" w:after="0" w:afterAutospacing="0"/>
+        <w:textAlignment w:val="baseline"/>
+        <w:rPr>
+          <w:rFonts w:ascii="Arial" w:hAnsi="Arial" w:cs="Arial"/>
+          <w:color w:val="000000"/>
+          <w:sz w:val="22"/>
+          <w:szCs w:val="22"/>
+        </w:rPr>
+      </w:pPr>
+    </w:p>
+    <w:p>
+      <w:pPr>
+        <w:pStyle w:val="Heading4"/>
+      </w:pPr>
+      <w:r>
+        <w:t xml:space="preserve">Scalability and availability </w:t>
+      </w:r>
+    </w:p>
+    <w:p>
+      <w:pPr>
+        <w:pStyle w:val="NormalWeb"/>
+        <w:spacing w:before="0" w:beforeAutospacing="0" w:after="0" w:afterAutospacing="0"/>
+        <w:textAlignment w:val="baseline"/>
+        <w:rPr>
+          <w:rFonts w:ascii="Arial" w:hAnsi="Arial" w:cs="Arial"/>
+          <w:color w:val="000000"/>
+          <w:sz w:val="22"/>
+          <w:szCs w:val="22"/>
+        </w:rPr>
+      </w:pPr>
+      <w:r>
+        <w:rPr>
+          <w:rFonts w:ascii="Arial" w:hAnsi="Arial" w:cs="Arial"/>
+          <w:color w:val="000000"/>
+          <w:sz w:val="22"/>
+          <w:szCs w:val="22"/>
+        </w:rPr>
+        <w:t>There are around 1.2 billion players in the world. Knowing this, the scalability and the high availability are important factors for having a successful CIAM. The article explains the tips and best practices to handle the load and keep the game services online at all times. </w:t>
+      </w:r>
+    </w:p>
+    <w:p>
+      <w:pPr>
+        <w:pStyle w:val="NormalWeb"/>
+        <w:spacing w:before="0" w:beforeAutospacing="0" w:after="0" w:afterAutospacing="0"/>
+        <w:textAlignment w:val="baseline"/>
+        <w:rPr>
+          <w:rFonts w:ascii="Arial" w:hAnsi="Arial" w:cs="Arial"/>
+          <w:color w:val="000000"/>
+          <w:sz w:val="22"/>
+          <w:szCs w:val="22"/>
+        </w:rPr>
+      </w:pPr>
+    </w:p>
+    <w:p>
+      <w:pPr>
+        <w:pStyle w:val="Heading4"/>
+      </w:pPr>
+      <w:r>
+        <w:lastRenderedPageBreak/>
+        <w:t>Gaming and authentication</w:t>
+      </w:r>
+    </w:p>
+    <w:p>
+      <w:pPr>
+        <w:pStyle w:val="NormalWeb"/>
+        <w:spacing w:before="0" w:beforeAutospacing="0" w:after="240" w:afterAutospacing="0"/>
+        <w:textAlignment w:val="baseline"/>
+        <w:rPr>
+          <w:rFonts w:ascii="Arial" w:hAnsi="Arial" w:cs="Arial"/>
+          <w:color w:val="000000"/>
+          <w:sz w:val="22"/>
+          <w:szCs w:val="22"/>
+        </w:rPr>
+      </w:pPr>
+      <w:r>
+        <w:rPr>
+          <w:rFonts w:ascii="Arial" w:hAnsi="Arial" w:cs="Arial"/>
+          <w:color w:val="000000"/>
+          <w:sz w:val="22"/>
+          <w:szCs w:val="22"/>
+        </w:rPr>
+        <w:t>Most mobile games do not require authentication at the start so the player could start playing immediately thus increasing the player engagement. This could be achieved by creating an anonymous account at the start of the game. The article explores the tips to deal with this “expectation”, anonymous account implementation, and account upgrade implementation to help players secure their account.</w:t>
+      </w:r>
+    </w:p>
+    <w:p>
+      <w:pPr>
+        <w:pStyle w:val="Heading2"/>
+      </w:pPr>
+      <w:r>
+        <w:t>Privacy and Compliance</w:t>
+      </w:r>
+    </w:p>
+    <w:p>
+      <w:pPr>
+        <w:pStyle w:val="NormalWeb"/>
+        <w:spacing w:before="240" w:beforeAutospacing="0" w:after="0" w:afterAutospacing="0"/>
+        <w:textAlignment w:val="baseline"/>
+        <w:rPr>
+          <w:rFonts w:ascii="Arial" w:hAnsi="Arial" w:cs="Arial"/>
+          <w:color w:val="000000"/>
+          <w:sz w:val="22"/>
+          <w:szCs w:val="22"/>
+          <w:shd w:val="clear" w:color="auto" w:fill="FFFFFF"/>
+        </w:rPr>
+      </w:pPr>
+      <w:r>
+        <w:rPr>
+          <w:rFonts w:ascii="Arial" w:hAnsi="Arial" w:cs="Arial"/>
+          <w:color w:val="000000"/>
+          <w:sz w:val="22"/>
+          <w:szCs w:val="22"/>
+          <w:shd w:val="clear" w:color="auto" w:fill="FFFFFF"/>
+        </w:rPr>
+        <w:t>Privacy and compliance capabilities are foundational and the CIAM program should focus on protecting the individual</w:t>
+      </w:r>
+      <w:r>
+        <w:rPr>
+          <w:rFonts w:ascii="Arial" w:hAnsi="Arial" w:cs="Arial"/>
+          <w:color w:val="444444"/>
+          <w:sz w:val="22"/>
+          <w:szCs w:val="22"/>
+          <w:shd w:val="clear" w:color="auto" w:fill="FFFFFF"/>
+        </w:rPr>
+        <w:t xml:space="preserve">. </w:t>
+      </w:r>
+      <w:r>
+        <w:rPr>
+          <w:rFonts w:ascii="Arial" w:hAnsi="Arial" w:cs="Arial"/>
+          <w:color w:val="000000"/>
+          <w:sz w:val="22"/>
+          <w:szCs w:val="22"/>
+          <w:shd w:val="clear" w:color="auto" w:fill="FFFFFF"/>
+        </w:rPr>
+        <w:t>CIAM teams must adhere to an increasing number of consumer protection laws and regulations. For example the EU General Data Protection Regulation (GDPR) and California Consumer Privacy Act (CCPA). Multinational companies should worry about the privacy compliance of each and every country they do business with. This article builds on other areas of the BoK that consider specific regulations like GDPR and discusses the specific considerations of privacy and compliance in a consumer-focused environment.</w:t>
+      </w:r>
+    </w:p>
+    <w:p>
+      <w:pPr>
+        <w:pStyle w:val="NormalWeb"/>
+        <w:spacing w:before="240" w:beforeAutospacing="0" w:after="0" w:afterAutospacing="0"/>
+        <w:textAlignment w:val="baseline"/>
+        <w:rPr>
+          <w:rFonts w:ascii="Arial" w:hAnsi="Arial" w:cs="Arial"/>
+          <w:color w:val="000000"/>
+          <w:sz w:val="22"/>
+          <w:szCs w:val="22"/>
+        </w:rPr>
+      </w:pPr>
+    </w:p>
+    <w:p>
+      <w:pPr>
+        <w:pStyle w:val="Heading2"/>
+      </w:pPr>
+      <w:r>
+        <w:t>Security</w:t>
+      </w:r>
+    </w:p>
+    <w:p>
+      <w:pPr>
+        <w:pStyle w:val="NormalWeb"/>
+        <w:spacing w:before="0" w:beforeAutospacing="0" w:after="0" w:afterAutospacing="0"/>
+        <w:textAlignment w:val="baseline"/>
+        <w:rPr>
+          <w:rFonts w:ascii="Arial" w:hAnsi="Arial" w:cs="Arial"/>
+          <w:color w:val="000000"/>
+          <w:sz w:val="22"/>
+          <w:szCs w:val="22"/>
+        </w:rPr>
+      </w:pPr>
+      <w:r>
+        <w:rPr>
+          <w:rFonts w:ascii="Arial" w:hAnsi="Arial" w:cs="Arial"/>
+          <w:color w:val="000000"/>
+          <w:sz w:val="22"/>
+          <w:szCs w:val="22"/>
+        </w:rPr>
+        <w:br/>
+        <w:t>Good security must underpin all CIAM initiatives as this is the key to protect consumer data and to maintain their trust in our system. It is important to remember user experience should be considered as well while creating a good security model. The following sections explain some key methods for achieving good security.</w:t>
+      </w:r>
+    </w:p>
+    <w:p>
+      <w:pPr>
+        <w:pStyle w:val="NormalWeb"/>
+        <w:spacing w:before="0" w:beforeAutospacing="0" w:after="0" w:afterAutospacing="0"/>
+        <w:textAlignment w:val="baseline"/>
+        <w:rPr>
+          <w:rFonts w:ascii="Arial" w:hAnsi="Arial" w:cs="Arial"/>
+          <w:color w:val="000000"/>
+          <w:sz w:val="22"/>
+          <w:szCs w:val="22"/>
+        </w:rPr>
+      </w:pPr>
+    </w:p>
+    <w:p>
+      <w:pPr>
+        <w:pStyle w:val="Heading3"/>
+      </w:pPr>
+      <w:r>
+        <w:t>Adaptive authentication</w:t>
+      </w:r>
+    </w:p>
+    <w:p>
+      <w:pPr>
+        <w:pStyle w:val="NormalWeb"/>
+        <w:spacing w:before="0" w:beforeAutospacing="0" w:after="0" w:afterAutospacing="0"/>
+        <w:textAlignment w:val="baseline"/>
+        <w:rPr>
+          <w:rFonts w:ascii="Arial" w:hAnsi="Arial" w:cs="Arial"/>
+          <w:color w:val="000000"/>
+          <w:sz w:val="22"/>
+          <w:szCs w:val="22"/>
+        </w:rPr>
+      </w:pPr>
+      <w:r>
+        <w:rPr>
+          <w:rFonts w:ascii="Arial" w:hAnsi="Arial" w:cs="Arial"/>
+          <w:color w:val="000000"/>
+          <w:sz w:val="22"/>
+          <w:szCs w:val="22"/>
+        </w:rPr>
+        <w:t>It is an authentication action that takes account of other dynamic-runtime environment data or context-based attributes, e.g., device location, time to login, etc., in addition to credentials such as username and password to authenticate users. The authentication is also known as risk-based or contextual authentication.</w:t>
+      </w:r>
+    </w:p>
+    <w:p>
+      <w:pPr>
+        <w:pStyle w:val="NormalWeb"/>
+        <w:spacing w:before="0" w:beforeAutospacing="0" w:after="0" w:afterAutospacing="0"/>
+        <w:textAlignment w:val="baseline"/>
+        <w:rPr>
+          <w:rFonts w:ascii="Arial" w:hAnsi="Arial" w:cs="Arial"/>
+          <w:color w:val="000000"/>
+          <w:sz w:val="22"/>
+          <w:szCs w:val="22"/>
+        </w:rPr>
+      </w:pPr>
+    </w:p>
+    <w:p>
+      <w:pPr>
+        <w:pStyle w:val="Heading3"/>
+      </w:pPr>
+      <w:r>
+        <w:t>Multi-Factor Authentication (MFA)</w:t>
+      </w:r>
+    </w:p>
+    <w:p>
+      <w:pPr>
+        <w:pStyle w:val="NormalWeb"/>
+        <w:spacing w:before="0" w:beforeAutospacing="0" w:after="0" w:afterAutospacing="0"/>
+        <w:textAlignment w:val="baseline"/>
+        <w:rPr>
+          <w:rFonts w:ascii="Arial" w:hAnsi="Arial" w:cs="Arial"/>
+          <w:color w:val="000000"/>
+          <w:sz w:val="22"/>
+          <w:szCs w:val="22"/>
+        </w:rPr>
+      </w:pPr>
+      <w:r>
+        <w:rPr>
+          <w:rFonts w:ascii="Arial" w:hAnsi="Arial" w:cs="Arial"/>
+          <w:color w:val="000000"/>
+          <w:sz w:val="22"/>
+          <w:szCs w:val="22"/>
+          <w:shd w:val="clear" w:color="auto" w:fill="FFFFFF"/>
+        </w:rPr>
+        <w:t xml:space="preserve">This refers to the use of more than one credential in the authentication of the user. Generally, the use of multiple factors results in a higher </w:t>
+      </w:r>
+      <w:proofErr w:type="spellStart"/>
+      <w:r>
+        <w:rPr>
+          <w:rFonts w:ascii="Arial" w:hAnsi="Arial" w:cs="Arial"/>
+          <w:color w:val="000000"/>
+          <w:sz w:val="22"/>
+          <w:szCs w:val="22"/>
+          <w:shd w:val="clear" w:color="auto" w:fill="FFFFFF"/>
+        </w:rPr>
+        <w:t>LoA</w:t>
+      </w:r>
+      <w:proofErr w:type="spellEnd"/>
+      <w:r>
+        <w:rPr>
+          <w:rFonts w:ascii="Arial" w:hAnsi="Arial" w:cs="Arial"/>
+          <w:color w:val="000000"/>
+          <w:sz w:val="22"/>
+          <w:szCs w:val="22"/>
+          <w:shd w:val="clear" w:color="auto" w:fill="FFFFFF"/>
+        </w:rPr>
+        <w:t xml:space="preserve"> for the user's authentication. Two-factor (2FA) is the simplest example of MFA where two different credentials are used.</w:t>
+      </w:r>
+      <w:r>
+        <w:rPr>
+          <w:rFonts w:ascii="Arial" w:hAnsi="Arial" w:cs="Arial"/>
+          <w:color w:val="000000"/>
+          <w:sz w:val="22"/>
+          <w:szCs w:val="22"/>
+        </w:rPr>
+        <w:t xml:space="preserve"> </w:t>
+      </w:r>
+      <w:bookmarkStart w:id="46" w:name="_GoBack"/>
+      <w:bookmarkEnd w:id="46"/>
+      <w:r>
+        <w:rPr>
+          <w:rFonts w:ascii="Arial" w:hAnsi="Arial" w:cs="Arial"/>
+          <w:color w:val="000000"/>
+          <w:sz w:val="22"/>
+          <w:szCs w:val="22"/>
+          <w:shd w:val="clear" w:color="auto" w:fill="FFFFFF"/>
+        </w:rPr>
+        <w:t>MFA provides a variety of factors to choose from, ranging from asking a security question to capturing and confirming biometric data to using physical authentication keys, codes or One-Time Passwords (OTPs) over SMS/email or Time-based One-time Password (TOTP) (Google Authenticator). </w:t>
+      </w:r>
+    </w:p>
+    <w:p>
+      <w:pPr>
+        <w:rPr>
+          <w:rFonts w:ascii="Calibri" w:hAnsi="Calibri" w:cs="Calibri"/>
+        </w:rPr>
+      </w:pPr>
+    </w:p>
+    <w:p>
+      <w:pPr>
+        <w:pStyle w:val="BodyText"/>
+      </w:pPr>
+    </w:p>
+    <w:p>
+      <w:pPr>
+        <w:pStyle w:val="Heading1"/>
+      </w:pPr>
+      <w:bookmarkStart w:id="47" w:name="non-human-entity"/>
+      <w:bookmarkEnd w:id="44"/>
+      <w:bookmarkEnd w:id="45"/>
+      <w:r>
+        <w:lastRenderedPageBreak/>
+        <w:t>Non</w:t>
+      </w:r>
+      <w:r>
+        <w:t>-</w:t>
+      </w:r>
+      <w:r>
+        <w:t>Human Entity</w:t>
+      </w:r>
+      <w:bookmarkEnd w:id="47"/>
+    </w:p>
+    <w:p>
+      <w:pPr>
+        <w:pStyle w:val="Heading2"/>
+      </w:pPr>
+      <w:bookmarkStart w:id="48" w:name="operational-technology-ot"/>
+      <w:r>
+        <w:t>Operational Technology (OT)</w:t>
+      </w:r>
+      <w:bookmarkEnd w:id="48"/>
+    </w:p>
+    <w:p>
+      <w:pPr>
+        <w:pStyle w:val="Heading2"/>
+      </w:pPr>
+      <w:bookmarkStart w:id="49" w:name="iot-devices"/>
+      <w:r>
+        <w:t xml:space="preserve">IoT </w:t>
+      </w:r>
+      <w:r>
+        <w:t>D</w:t>
+      </w:r>
+      <w:r>
+        <w:t>evices</w:t>
+      </w:r>
+      <w:bookmarkEnd w:id="49"/>
+    </w:p>
+    <w:p>
+      <w:pPr>
+        <w:pStyle w:val="Heading3"/>
+      </w:pPr>
+      <w:bookmarkStart w:id="50" w:name="iot-sectors"/>
+      <w:r>
+        <w:t>IoT Sectors</w:t>
+      </w:r>
+      <w:bookmarkEnd w:id="50"/>
+    </w:p>
+    <w:p>
+      <w:pPr>
+        <w:pStyle w:val="Heading4"/>
+      </w:pPr>
+      <w:bookmarkStart w:id="51" w:name="home-automation"/>
+      <w:r>
+        <w:t>Home Automation</w:t>
+      </w:r>
+      <w:bookmarkEnd w:id="51"/>
+    </w:p>
+    <w:p>
+      <w:pPr>
+        <w:pStyle w:val="Heading4"/>
+      </w:pPr>
+      <w:bookmarkStart w:id="52" w:name="personal-wearables"/>
+      <w:r>
+        <w:t>Personal (wearables)</w:t>
+      </w:r>
+      <w:bookmarkEnd w:id="52"/>
+    </w:p>
+    <w:p>
+      <w:pPr>
+        <w:pStyle w:val="Heading4"/>
+      </w:pPr>
+      <w:bookmarkStart w:id="53" w:name="implants"/>
+      <w:r>
+        <w:t>Implants</w:t>
+      </w:r>
+      <w:bookmarkEnd w:id="53"/>
+    </w:p>
+    <w:p>
+      <w:pPr>
+        <w:pStyle w:val="Heading4"/>
+      </w:pPr>
+      <w:bookmarkStart w:id="54" w:name="plant-automation"/>
+      <w:r>
+        <w:t xml:space="preserve">Plant </w:t>
+      </w:r>
+      <w:r>
+        <w:t>A</w:t>
+      </w:r>
+      <w:r>
+        <w:t>utomation</w:t>
+      </w:r>
+      <w:bookmarkEnd w:id="54"/>
+    </w:p>
+    <w:p>
+      <w:pPr>
+        <w:pStyle w:val="Heading4"/>
+      </w:pPr>
+      <w:bookmarkStart w:id="55" w:name="vehicle"/>
+      <w:r>
+        <w:t>Vehicle</w:t>
+      </w:r>
+      <w:bookmarkEnd w:id="55"/>
+    </w:p>
+    <w:p>
+      <w:pPr>
+        <w:pStyle w:val="Heading4"/>
+      </w:pPr>
+      <w:bookmarkStart w:id="56" w:name="smart-cities"/>
+      <w:r>
+        <w:t xml:space="preserve">Smart </w:t>
+      </w:r>
+      <w:r>
+        <w:t>C</w:t>
+      </w:r>
+      <w:r>
+        <w:t>ities</w:t>
+      </w:r>
+      <w:bookmarkEnd w:id="56"/>
+    </w:p>
+    <w:p>
+      <w:pPr>
+        <w:pStyle w:val="Heading4"/>
+      </w:pPr>
+      <w:bookmarkStart w:id="57" w:name="agricuture"/>
+      <w:r>
+        <w:t>Agricu</w:t>
+      </w:r>
+      <w:r>
+        <w:t>l</w:t>
+      </w:r>
+      <w:r>
+        <w:t>ture</w:t>
+      </w:r>
+      <w:bookmarkEnd w:id="57"/>
+    </w:p>
+    <w:p>
+      <w:pPr>
+        <w:pStyle w:val="Heading4"/>
+      </w:pPr>
+      <w:bookmarkStart w:id="58" w:name="buildiingindustrial"/>
+      <w:r>
+        <w:t>Building/Industrial</w:t>
+      </w:r>
+      <w:bookmarkEnd w:id="58"/>
+    </w:p>
+    <w:p>
+      <w:pPr>
+        <w:pStyle w:val="Heading4"/>
+      </w:pPr>
+      <w:bookmarkStart w:id="59" w:name="utilities"/>
+      <w:r>
+        <w:t>Utilities</w:t>
+      </w:r>
+      <w:bookmarkEnd w:id="59"/>
+    </w:p>
+    <w:p>
+      <w:pPr>
+        <w:pStyle w:val="Heading2"/>
+      </w:pPr>
+      <w:bookmarkStart w:id="60" w:name="rpa-robotics"/>
+      <w:r>
+        <w:t>RPA / robotics</w:t>
+      </w:r>
+      <w:bookmarkEnd w:id="60"/>
+    </w:p>
+    <w:p>
+      <w:pPr>
+        <w:pStyle w:val="Heading2"/>
+      </w:pPr>
+      <w:bookmarkStart w:id="61" w:name="security-requirements"/>
+      <w:r>
+        <w:t>Security requirements</w:t>
+      </w:r>
+      <w:bookmarkEnd w:id="61"/>
+    </w:p>
+    <w:p>
+      <w:pPr>
+        <w:pStyle w:val="Heading1"/>
+      </w:pPr>
+      <w:bookmarkStart w:id="62" w:name="iam-architecture-and-solutions"/>
       <w:r>
         <w:t xml:space="preserve">IAM </w:t>
       </w:r>
       <w:r>
-        <w:t>P</w:t>
-      </w:r>
-      <w:r>
-        <w:t>rocesses</w:t>
-      </w:r>
-      <w:bookmarkEnd w:id="38"/>
-    </w:p>
-    <w:p>
-      <w:pPr>
-        <w:pStyle w:val="Heading3"/>
-      </w:pPr>
-      <w:bookmarkStart w:id="39" w:name="joiner-mover-leaver"/>
-      <w:r>
-        <w:t>Joiner-Mover-Leaver</w:t>
-      </w:r>
-      <w:bookmarkEnd w:id="39"/>
-    </w:p>
-    <w:p>
-      <w:pPr>
-        <w:pStyle w:val="Heading3"/>
-      </w:pPr>
-      <w:bookmarkStart w:id="40" w:name="hr-ownership"/>
-      <w:r>
-        <w:t xml:space="preserve">HR </w:t>
-      </w:r>
-      <w:r>
-        <w:t>O</w:t>
-      </w:r>
-      <w:r>
-        <w:t>wnership</w:t>
-      </w:r>
-      <w:bookmarkEnd w:id="40"/>
-    </w:p>
-    <w:p>
-      <w:pPr>
-        <w:pStyle w:val="Heading3"/>
-      </w:pPr>
-      <w:bookmarkStart w:id="41" w:name="provisioning-on-boarding-and-off-boardin"/>
-      <w:r>
-        <w:t>Provisioning (On-boarding and Off-boarding)</w:t>
-      </w:r>
-      <w:bookmarkEnd w:id="41"/>
-    </w:p>
-    <w:p>
-      <w:pPr>
-        <w:pStyle w:val="Heading3"/>
-      </w:pPr>
-      <w:r>
-        <w:t>Role Management</w:t>
-      </w:r>
-    </w:p>
-    <w:p>
-      <w:pPr>
-        <w:pStyle w:val="Heading3"/>
-      </w:pPr>
-      <w:bookmarkStart w:id="42" w:name="re-certification"/>
-      <w:r>
-        <w:t>Re-certification</w:t>
-      </w:r>
-      <w:bookmarkEnd w:id="42"/>
+        <w:t xml:space="preserve">Architecture </w:t>
+      </w:r>
+      <w:r>
+        <w:t>a</w:t>
+      </w:r>
+      <w:r>
+        <w:t>nd Solutions</w:t>
+      </w:r>
+      <w:bookmarkEnd w:id="62"/>
+      <w:r>
+        <w:t xml:space="preserve"> </w:t>
+      </w:r>
     </w:p>
     <w:p>
       <w:pPr>
         <w:pStyle w:val="Heading2"/>
       </w:pPr>
       <w:r>
-        <w:t>Compliance</w:t>
-      </w:r>
-    </w:p>
-    <w:p>
-      <w:pPr>
-        <w:pStyle w:val="Heading2"/>
-      </w:pPr>
-      <w:bookmarkStart w:id="43" w:name="analytics-and-intelligence"/>
-      <w:r>
-        <w:t>Analytics and Intelligence</w:t>
-      </w:r>
-      <w:bookmarkEnd w:id="43"/>
-    </w:p>
-    <w:p>
-      <w:pPr>
-        <w:pStyle w:val="Heading2"/>
-      </w:pPr>
-      <w:bookmarkStart w:id="44" w:name="handling-business-partners-people"/>
-      <w:r>
-        <w:t>Handling Business Partners’ People</w:t>
-      </w:r>
-      <w:bookmarkEnd w:id="44"/>
-    </w:p>
-    <w:p>
-      <w:pPr>
-        <w:pStyle w:val="BodyText"/>
-      </w:pPr>
-    </w:p>
-    <w:p>
-      <w:pPr>
-        <w:pStyle w:val="Heading1"/>
-      </w:pPr>
-      <w:bookmarkStart w:id="45" w:name="consumercitizen-iam-1"/>
-      <w:r>
-        <w:lastRenderedPageBreak/>
-        <w:t>Consumer</w:t>
-      </w:r>
-      <w:r>
-        <w:t>/</w:t>
-      </w:r>
-      <w:r>
-        <w:t>Citizen IAM</w:t>
-      </w:r>
-      <w:bookmarkEnd w:id="45"/>
-    </w:p>
-    <w:p>
-      <w:pPr>
-        <w:pStyle w:val="Heading2"/>
-      </w:pPr>
-      <w:bookmarkStart w:id="46" w:name="consumer-journey-identification-to-loyal"/>
-      <w:bookmarkStart w:id="47" w:name="public-sector-vs.private-sector"/>
-      <w:r>
-        <w:t>Consumer Journey (identification to loyal customer)</w:t>
-      </w:r>
-      <w:bookmarkEnd w:id="46"/>
-    </w:p>
-    <w:p>
-      <w:pPr>
-        <w:pStyle w:val="Heading3"/>
-      </w:pPr>
-      <w:bookmarkStart w:id="48" w:name="registration-of-consumers"/>
-      <w:bookmarkStart w:id="49" w:name="digital-legacy---handling-deceased-perso"/>
-      <w:r>
-        <w:t>Registration of Consumers</w:t>
-      </w:r>
-      <w:bookmarkEnd w:id="48"/>
-    </w:p>
-    <w:p>
-      <w:pPr>
-        <w:pStyle w:val="Heading3"/>
-      </w:pPr>
-      <w:bookmarkStart w:id="50" w:name="authentication-assurance-meeting-loa-req"/>
-      <w:r>
-        <w:t xml:space="preserve">Authentication Assurance (meeting </w:t>
-      </w:r>
-      <w:proofErr w:type="spellStart"/>
-      <w:r>
-        <w:t>LoA</w:t>
-      </w:r>
-      <w:proofErr w:type="spellEnd"/>
-      <w:r>
-        <w:t xml:space="preserve"> requirements)</w:t>
-      </w:r>
-      <w:bookmarkEnd w:id="50"/>
-    </w:p>
-    <w:bookmarkEnd w:id="49"/>
-    <w:p>
-      <w:pPr>
-        <w:pStyle w:val="Heading2"/>
-      </w:pPr>
-      <w:r>
-        <w:t>Industry Considerations</w:t>
-      </w:r>
-    </w:p>
-    <w:p>
-      <w:pPr>
-        <w:pStyle w:val="Heading3"/>
-      </w:pPr>
-      <w:r>
-        <w:t xml:space="preserve">Public </w:t>
-      </w:r>
-      <w:r>
-        <w:t>S</w:t>
-      </w:r>
-      <w:r>
-        <w:t>ector vs. </w:t>
-      </w:r>
-      <w:r>
-        <w:t>P</w:t>
-      </w:r>
-      <w:r>
-        <w:t xml:space="preserve">rivate </w:t>
-      </w:r>
-      <w:r>
-        <w:t>S</w:t>
-      </w:r>
-      <w:r>
-        <w:t>ector</w:t>
-      </w:r>
-      <w:bookmarkEnd w:id="47"/>
-    </w:p>
-    <w:p>
-      <w:pPr>
-        <w:pStyle w:val="Heading3"/>
-      </w:pPr>
-      <w:r>
-        <w:t>Financial Services</w:t>
-      </w:r>
-    </w:p>
-    <w:p>
-      <w:pPr>
-        <w:pStyle w:val="Heading3"/>
-      </w:pPr>
-      <w:r>
-        <w:t>Healthcare</w:t>
-      </w:r>
-    </w:p>
-    <w:p>
-      <w:pPr>
-        <w:pStyle w:val="Heading2"/>
-      </w:pPr>
-      <w:bookmarkStart w:id="51" w:name="social-media"/>
-      <w:r>
-        <w:t xml:space="preserve">Social </w:t>
-      </w:r>
-      <w:bookmarkEnd w:id="51"/>
-      <w:r>
-        <w:t>Sign-up and Sign-on</w:t>
-      </w:r>
-    </w:p>
-    <w:p>
-      <w:pPr>
-        <w:pStyle w:val="Heading1"/>
-      </w:pPr>
-      <w:bookmarkStart w:id="52" w:name="non-human-entity"/>
-      <w:r>
-        <w:t>Non</w:t>
-      </w:r>
-      <w:r>
-        <w:t>-</w:t>
-      </w:r>
-      <w:r>
-        <w:t>Human Entity</w:t>
-      </w:r>
-      <w:bookmarkEnd w:id="52"/>
-    </w:p>
-    <w:p>
-      <w:pPr>
-        <w:pStyle w:val="Heading2"/>
-      </w:pPr>
-      <w:bookmarkStart w:id="53" w:name="operational-technology-ot"/>
-      <w:r>
-        <w:t>Operational Technology (OT)</w:t>
-      </w:r>
-      <w:bookmarkEnd w:id="53"/>
-    </w:p>
-    <w:p>
-      <w:pPr>
-        <w:pStyle w:val="Heading2"/>
-      </w:pPr>
-      <w:bookmarkStart w:id="54" w:name="iot-devices"/>
-      <w:r>
-        <w:t xml:space="preserve">IoT </w:t>
-      </w:r>
-      <w:r>
-        <w:t>D</w:t>
-      </w:r>
-      <w:r>
-        <w:t>evices</w:t>
-      </w:r>
-      <w:bookmarkEnd w:id="54"/>
-    </w:p>
-    <w:p>
-      <w:pPr>
-        <w:pStyle w:val="Heading3"/>
-      </w:pPr>
-      <w:bookmarkStart w:id="55" w:name="iot-sectors"/>
-      <w:r>
-        <w:t>IoT Sectors</w:t>
-      </w:r>
-      <w:bookmarkEnd w:id="55"/>
-    </w:p>
-    <w:p>
-      <w:pPr>
-        <w:pStyle w:val="Heading4"/>
-      </w:pPr>
-      <w:bookmarkStart w:id="56" w:name="home-automation"/>
-      <w:r>
-        <w:t>Home Automation</w:t>
-      </w:r>
-      <w:bookmarkEnd w:id="56"/>
-    </w:p>
-    <w:p>
-      <w:pPr>
-        <w:pStyle w:val="Heading4"/>
-      </w:pPr>
-      <w:bookmarkStart w:id="57" w:name="personal-wearables"/>
-      <w:r>
-        <w:t>Personal (wearables)</w:t>
-      </w:r>
-      <w:bookmarkEnd w:id="57"/>
-    </w:p>
-    <w:p>
-      <w:pPr>
-        <w:pStyle w:val="Heading4"/>
-      </w:pPr>
-      <w:bookmarkStart w:id="58" w:name="implants"/>
-      <w:r>
-        <w:t>Implants</w:t>
-      </w:r>
-      <w:bookmarkEnd w:id="58"/>
-    </w:p>
-    <w:p>
-      <w:pPr>
-        <w:pStyle w:val="Heading4"/>
-      </w:pPr>
-      <w:bookmarkStart w:id="59" w:name="plant-automation"/>
-      <w:r>
-        <w:t xml:space="preserve">Plant </w:t>
-      </w:r>
-      <w:r>
-        <w:t>A</w:t>
-      </w:r>
-      <w:r>
-        <w:t>utomation</w:t>
-      </w:r>
-      <w:bookmarkEnd w:id="59"/>
-    </w:p>
-    <w:p>
-      <w:pPr>
-        <w:pStyle w:val="Heading4"/>
-      </w:pPr>
-      <w:bookmarkStart w:id="60" w:name="vehicle"/>
-      <w:r>
-        <w:t>Vehicle</w:t>
-      </w:r>
-      <w:bookmarkEnd w:id="60"/>
-    </w:p>
-    <w:p>
-      <w:pPr>
-        <w:pStyle w:val="Heading4"/>
-      </w:pPr>
-      <w:bookmarkStart w:id="61" w:name="smart-cities"/>
-      <w:r>
-        <w:t xml:space="preserve">Smart </w:t>
-      </w:r>
-      <w:r>
-        <w:t>C</w:t>
-      </w:r>
-      <w:r>
-        <w:t>ities</w:t>
-      </w:r>
-      <w:bookmarkEnd w:id="61"/>
-    </w:p>
-    <w:p>
-      <w:pPr>
-        <w:pStyle w:val="Heading4"/>
-      </w:pPr>
-      <w:bookmarkStart w:id="62" w:name="agricuture"/>
-      <w:r>
-        <w:t>Agricu</w:t>
-      </w:r>
-      <w:r>
-        <w:t>l</w:t>
-      </w:r>
-      <w:r>
-        <w:t>ture</w:t>
-      </w:r>
-      <w:bookmarkEnd w:id="62"/>
-    </w:p>
-    <w:p>
-      <w:pPr>
-        <w:pStyle w:val="Heading4"/>
-      </w:pPr>
-      <w:bookmarkStart w:id="63" w:name="buildiingindustrial"/>
-      <w:r>
-        <w:t>Building/Industrial</w:t>
-      </w:r>
-      <w:bookmarkEnd w:id="63"/>
-    </w:p>
-    <w:p>
-      <w:pPr>
-        <w:pStyle w:val="Heading4"/>
-      </w:pPr>
-      <w:bookmarkStart w:id="64" w:name="utilities"/>
-      <w:r>
-        <w:t>Utilities</w:t>
-      </w:r>
-      <w:bookmarkEnd w:id="64"/>
-    </w:p>
-    <w:p>
-      <w:pPr>
-        <w:pStyle w:val="Heading2"/>
-      </w:pPr>
-      <w:bookmarkStart w:id="65" w:name="rpa-robotics"/>
-      <w:r>
-        <w:t>RPA / robotics</w:t>
-      </w:r>
-      <w:bookmarkEnd w:id="65"/>
-    </w:p>
-    <w:p>
-      <w:pPr>
-        <w:pStyle w:val="Heading2"/>
-      </w:pPr>
-      <w:bookmarkStart w:id="66" w:name="security-requirements"/>
-      <w:r>
-        <w:t>Security requirements</w:t>
-      </w:r>
-      <w:bookmarkEnd w:id="66"/>
-    </w:p>
-    <w:p>
-      <w:pPr>
-        <w:pStyle w:val="Heading1"/>
-      </w:pPr>
-      <w:bookmarkStart w:id="67" w:name="iam-architecture-and-solutions"/>
-      <w:r>
-        <w:t xml:space="preserve">IAM </w:t>
-      </w:r>
-      <w:r>
-        <w:t xml:space="preserve">Architecture </w:t>
-      </w:r>
-      <w:r>
-        <w:t>a</w:t>
-      </w:r>
-      <w:r>
-        <w:t>nd Solutions</w:t>
-      </w:r>
-      <w:bookmarkEnd w:id="67"/>
-      <w:r>
-        <w:t xml:space="preserve"> </w:t>
-      </w:r>
-    </w:p>
-    <w:p>
-      <w:pPr>
-        <w:pStyle w:val="Heading2"/>
-      </w:pPr>
-      <w:r>
-        <w:t>IAM Architecture Overview</w:t>
-      </w:r>
-      <w:r>
-        <w:t xml:space="preserve"> </w:t>
+        <w:t xml:space="preserve">IAM Architecture Overview </w:t>
       </w:r>
       <w:r>
         <w:rPr>
@@ -2956,11 +4338,7 @@
         <w:pStyle w:val="Heading2"/>
       </w:pPr>
       <w:r>
-        <w:lastRenderedPageBreak/>
-        <w:t>Architecture Patterns</w:t>
-      </w:r>
-      <w:r>
-        <w:t xml:space="preserve"> </w:t>
+        <w:t xml:space="preserve">Architecture Patterns </w:t>
       </w:r>
       <w:r>
         <w:rPr>
@@ -2975,10 +4353,7 @@
         <w:pStyle w:val="Heading2"/>
       </w:pPr>
       <w:r>
-        <w:t>Technical Architecture</w:t>
-      </w:r>
-      <w:r>
-        <w:t xml:space="preserve"> </w:t>
+        <w:t xml:space="preserve">Technical Architecture </w:t>
       </w:r>
       <w:r>
         <w:rPr>
@@ -2993,10 +4368,7 @@
         <w:pStyle w:val="Heading2"/>
       </w:pPr>
       <w:r>
-        <w:t>Identity Governance</w:t>
-      </w:r>
-      <w:r>
-        <w:t xml:space="preserve"> </w:t>
+        <w:t xml:space="preserve">Identity Governance </w:t>
       </w:r>
       <w:r>
         <w:rPr>
@@ -3011,10 +4383,7 @@
         <w:pStyle w:val="Heading3"/>
       </w:pPr>
       <w:r>
-        <w:t>Elements of IGA Systems</w:t>
-      </w:r>
-      <w:r>
-        <w:t xml:space="preserve"> </w:t>
+        <w:t xml:space="preserve">Elements of IGA Systems </w:t>
       </w:r>
       <w:r>
         <w:rPr>
@@ -3029,10 +4398,7 @@
         <w:pStyle w:val="Heading2"/>
       </w:pPr>
       <w:r>
-        <w:t>Key Definitions and Terms</w:t>
-      </w:r>
-      <w:r>
-        <w:t xml:space="preserve"> </w:t>
+        <w:t xml:space="preserve">Key Definitions and Terms </w:t>
       </w:r>
       <w:r>
         <w:rPr>
@@ -3046,29 +4412,80 @@
       <w:pPr>
         <w:pStyle w:val="Heading2"/>
       </w:pPr>
-      <w:bookmarkStart w:id="68" w:name="business-system"/>
+      <w:bookmarkStart w:id="63" w:name="business-system"/>
       <w:r>
         <w:t>Business System</w:t>
       </w:r>
+      <w:bookmarkEnd w:id="63"/>
+    </w:p>
+    <w:p>
+      <w:pPr>
+        <w:pStyle w:val="Heading3"/>
+      </w:pPr>
+      <w:bookmarkStart w:id="64" w:name="business-processes"/>
+      <w:r>
+        <w:t>Business Processes</w:t>
+      </w:r>
+      <w:bookmarkEnd w:id="64"/>
+    </w:p>
+    <w:p>
+      <w:pPr>
+        <w:pStyle w:val="Heading4"/>
+      </w:pPr>
+      <w:bookmarkStart w:id="65" w:name="recertification-of-accounts"/>
+      <w:r>
+        <w:t>Recertification of accounts</w:t>
+      </w:r>
+      <w:bookmarkEnd w:id="65"/>
+    </w:p>
+    <w:p>
+      <w:pPr>
+        <w:pStyle w:val="Heading2"/>
+      </w:pPr>
+      <w:bookmarkStart w:id="66" w:name="recommended-practices"/>
+      <w:r>
+        <w:t>Recommended Practices</w:t>
+      </w:r>
+      <w:bookmarkEnd w:id="66"/>
+    </w:p>
+    <w:p>
+      <w:pPr>
+        <w:pStyle w:val="Heading3"/>
+      </w:pPr>
+      <w:bookmarkStart w:id="67" w:name="design-for-security"/>
+      <w:r>
+        <w:t>Design for security</w:t>
+      </w:r>
+      <w:bookmarkEnd w:id="67"/>
+    </w:p>
+    <w:p>
+      <w:pPr>
+        <w:pStyle w:val="Heading1"/>
+      </w:pPr>
+      <w:bookmarkStart w:id="68" w:name="operational-considerations"/>
+      <w:r>
+        <w:lastRenderedPageBreak/>
+        <w:t>Operational Considerations</w:t>
+      </w:r>
       <w:bookmarkEnd w:id="68"/>
     </w:p>
     <w:p>
       <w:pPr>
-        <w:pStyle w:val="Heading3"/>
-      </w:pPr>
-      <w:bookmarkStart w:id="69" w:name="business-processes"/>
-      <w:r>
-        <w:t>Business Processes</w:t>
+        <w:pStyle w:val="Heading2"/>
+      </w:pPr>
+      <w:bookmarkStart w:id="69" w:name="account-recovery"/>
+      <w:r>
+        <w:t>Account recovery</w:t>
       </w:r>
       <w:bookmarkEnd w:id="69"/>
     </w:p>
     <w:p>
       <w:pPr>
-        <w:pStyle w:val="Heading4"/>
-      </w:pPr>
-      <w:bookmarkStart w:id="70" w:name="recertification-of-accounts"/>
-      <w:r>
-        <w:t>Recertification of accounts</w:t>
+        <w:pStyle w:val="Heading2"/>
+      </w:pPr>
+      <w:bookmarkStart w:id="70" w:name="call-centers"/>
+      <w:r>
+        <w:t>Call centers</w:t>
       </w:r>
       <w:bookmarkEnd w:id="70"/>
     </w:p>
@@ -3076,19 +4493,19 @@
       <w:pPr>
         <w:pStyle w:val="Heading2"/>
       </w:pPr>
-      <w:bookmarkStart w:id="71" w:name="recommended-practices"/>
-      <w:r>
-        <w:t>Recommended Practices</w:t>
+      <w:bookmarkStart w:id="71" w:name="engagement-of-user-for-their-own-securit"/>
+      <w:r>
+        <w:t>Engagement of user for their own security</w:t>
       </w:r>
       <w:bookmarkEnd w:id="71"/>
     </w:p>
     <w:p>
       <w:pPr>
-        <w:pStyle w:val="Heading3"/>
-      </w:pPr>
-      <w:bookmarkStart w:id="72" w:name="design-for-security"/>
-      <w:r>
-        <w:t>Design for security</w:t>
+        <w:pStyle w:val="Heading2"/>
+      </w:pPr>
+      <w:bookmarkStart w:id="72" w:name="security-events-and-operations"/>
+      <w:r>
+        <w:t>Security events and operations</w:t>
       </w:r>
       <w:bookmarkEnd w:id="72"/>
     </w:p>
@@ -3096,61 +4513,11 @@
       <w:pPr>
         <w:pStyle w:val="Heading1"/>
       </w:pPr>
-      <w:bookmarkStart w:id="73" w:name="operational-considerations"/>
-      <w:r>
-        <w:t>Operational Considerations</w:t>
+      <w:bookmarkStart w:id="73" w:name="project-management"/>
+      <w:r>
+        <w:t>Project Management</w:t>
       </w:r>
       <w:bookmarkEnd w:id="73"/>
-    </w:p>
-    <w:p>
-      <w:pPr>
-        <w:pStyle w:val="Heading2"/>
-      </w:pPr>
-      <w:bookmarkStart w:id="74" w:name="account-recovery"/>
-      <w:r>
-        <w:t>Account recovery</w:t>
-      </w:r>
-      <w:bookmarkEnd w:id="74"/>
-    </w:p>
-    <w:p>
-      <w:pPr>
-        <w:pStyle w:val="Heading2"/>
-      </w:pPr>
-      <w:bookmarkStart w:id="75" w:name="call-centers"/>
-      <w:r>
-        <w:t>Call centers</w:t>
-      </w:r>
-      <w:bookmarkEnd w:id="75"/>
-    </w:p>
-    <w:p>
-      <w:pPr>
-        <w:pStyle w:val="Heading2"/>
-      </w:pPr>
-      <w:bookmarkStart w:id="76" w:name="engagement-of-user-for-their-own-securit"/>
-      <w:r>
-        <w:t>Engagement of user for their own security</w:t>
-      </w:r>
-      <w:bookmarkEnd w:id="76"/>
-    </w:p>
-    <w:p>
-      <w:pPr>
-        <w:pStyle w:val="Heading2"/>
-      </w:pPr>
-      <w:bookmarkStart w:id="77" w:name="security-events-and-operations"/>
-      <w:r>
-        <w:t>Security events and operations</w:t>
-      </w:r>
-      <w:bookmarkEnd w:id="77"/>
-    </w:p>
-    <w:p>
-      <w:pPr>
-        <w:pStyle w:val="Heading1"/>
-      </w:pPr>
-      <w:bookmarkStart w:id="78" w:name="project-management"/>
-      <w:r>
-        <w:t>Project Management</w:t>
-      </w:r>
-      <w:bookmarkEnd w:id="78"/>
     </w:p>
     <w:p>
       <w:pPr>
@@ -3164,9 +4531,9 @@
           <w:sz w:val="20"/>
           <w:szCs w:val="20"/>
         </w:rPr>
-        <w:t xml:space="preserve">Many Identity and Access Management (IAM) projects proceed without a project manager. In these </w:t>
-      </w:r>
-      <w:proofErr w:type="gramStart"/>
+        <w:t xml:space="preserve">Many Identity and Access Management (IAM) projects proceed without a project manager. In these cases the IT group in charge of identity management are left to deploy the required solution in the absence of any overarching management. While this is sometimes seen as the most expedient way to get a system installed or updated, it is short-sighted and likely to cost the </w:t>
+      </w:r>
+      <w:proofErr w:type="spellStart"/>
       <w:r>
         <w:rPr>
           <w:rFonts w:ascii="Arial" w:hAnsi="Arial" w:cs="Arial"/>
@@ -3174,9 +4541,9 @@
           <w:sz w:val="20"/>
           <w:szCs w:val="20"/>
         </w:rPr>
-        <w:t>cases</w:t>
-      </w:r>
-      <w:proofErr w:type="gramEnd"/>
+        <w:t>organisation</w:t>
+      </w:r>
+      <w:proofErr w:type="spellEnd"/>
       <w:r>
         <w:rPr>
           <w:rFonts w:ascii="Arial" w:hAnsi="Arial" w:cs="Arial"/>
@@ -3184,7 +4551,7 @@
           <w:sz w:val="20"/>
           <w:szCs w:val="20"/>
         </w:rPr>
-        <w:t xml:space="preserve"> the IT group in charge of identity management are left to deploy the required solution in the absence of any overarching management. While this is sometimes seen as the most expedient way to get a system installed or updated, it is short-sighted and likely to cost the </w:t>
+        <w:t xml:space="preserve"> more money in the longer term. An IAM solution touches so many systems within an </w:t>
       </w:r>
       <w:proofErr w:type="spellStart"/>
       <w:r>
@@ -3204,76 +4571,56 @@
           <w:sz w:val="20"/>
           <w:szCs w:val="20"/>
         </w:rPr>
-        <w:t xml:space="preserve"> more money in the longer term. An IAM solution touches so many systems within an </w:t>
-      </w:r>
-      <w:proofErr w:type="spellStart"/>
-      <w:r>
-        <w:rPr>
-          <w:rFonts w:ascii="Arial" w:hAnsi="Arial" w:cs="Arial"/>
+        <w:t xml:space="preserve"> and is dependent on the current and planned condition of so many applications that to deploy a solution without properly considering the impact, managing the required resources and keeping management advised of progress, will result in a substandard deployment.</w:t>
+      </w:r>
+    </w:p>
+    <w:p>
+      <w:pPr>
+        <w:spacing w:after="0"/>
+        <w:rPr>
+          <w:rFonts w:ascii="Times New Roman" w:eastAsia="Times New Roman" w:hAnsi="Times New Roman" w:cs="Times New Roman"/>
+        </w:rPr>
+      </w:pPr>
+    </w:p>
+    <w:p>
+      <w:pPr>
+        <w:spacing w:after="0"/>
+        <w:rPr>
+          <w:rFonts w:ascii="Times New Roman" w:eastAsia="Times New Roman" w:hAnsi="Times New Roman" w:cs="Times New Roman"/>
+        </w:rPr>
+      </w:pPr>
+      <w:r>
+        <w:rPr>
+          <w:rFonts w:ascii="Arial" w:eastAsia="Times New Roman" w:hAnsi="Arial" w:cs="Arial"/>
           <w:color w:val="000000"/>
           <w:sz w:val="20"/>
           <w:szCs w:val="20"/>
         </w:rPr>
-        <w:t>organisation</w:t>
-      </w:r>
-      <w:proofErr w:type="spellEnd"/>
-      <w:r>
-        <w:rPr>
-          <w:rFonts w:ascii="Arial" w:hAnsi="Arial" w:cs="Arial"/>
+        <w:t>Here we look at two ways to manage a project – “Classic”, sometimes called Waterfall, and “Agile, a way to manage projects that accommodates changes that inevitably arise during the course of a project.</w:t>
+      </w:r>
+    </w:p>
+    <w:p>
+      <w:pPr>
+        <w:spacing w:after="0"/>
+        <w:rPr>
+          <w:rFonts w:ascii="Times New Roman" w:eastAsia="Times New Roman" w:hAnsi="Times New Roman" w:cs="Times New Roman"/>
+        </w:rPr>
+      </w:pPr>
+    </w:p>
+    <w:p>
+      <w:pPr>
+        <w:spacing w:after="0"/>
+        <w:rPr>
+          <w:rFonts w:ascii="Times New Roman" w:eastAsia="Times New Roman" w:hAnsi="Times New Roman" w:cs="Times New Roman"/>
+        </w:rPr>
+      </w:pPr>
+      <w:r>
+        <w:rPr>
+          <w:rFonts w:ascii="Arial" w:eastAsia="Times New Roman" w:hAnsi="Arial" w:cs="Arial"/>
           <w:color w:val="000000"/>
           <w:sz w:val="20"/>
           <w:szCs w:val="20"/>
         </w:rPr>
-        <w:t xml:space="preserve"> and is dependent on the current and planned condition of so many applications that to deploy a solution without properly considering the impact, managing the required resources and keeping management advised of progress, will result in a substandard deployment.</w:t>
-      </w:r>
-    </w:p>
-    <w:p>
-      <w:pPr>
-        <w:spacing w:after="0"/>
-        <w:rPr>
-          <w:rFonts w:ascii="Times New Roman" w:eastAsia="Times New Roman" w:hAnsi="Times New Roman" w:cs="Times New Roman"/>
-        </w:rPr>
-      </w:pPr>
-    </w:p>
-    <w:p>
-      <w:pPr>
-        <w:spacing w:after="0"/>
-        <w:rPr>
-          <w:rFonts w:ascii="Times New Roman" w:eastAsia="Times New Roman" w:hAnsi="Times New Roman" w:cs="Times New Roman"/>
-        </w:rPr>
-      </w:pPr>
-      <w:r>
-        <w:rPr>
-          <w:rFonts w:ascii="Arial" w:eastAsia="Times New Roman" w:hAnsi="Arial" w:cs="Arial"/>
-          <w:color w:val="000000"/>
-          <w:sz w:val="20"/>
-          <w:szCs w:val="20"/>
-        </w:rPr>
-        <w:t>Here we look at two ways to manage a project – “Classic”, sometimes called Waterfall, and “Agile, a way to manage projects that accommodates changes that inevitably arise during the course of a project.</w:t>
-      </w:r>
-    </w:p>
-    <w:p>
-      <w:pPr>
-        <w:spacing w:after="0"/>
-        <w:rPr>
-          <w:rFonts w:ascii="Times New Roman" w:eastAsia="Times New Roman" w:hAnsi="Times New Roman" w:cs="Times New Roman"/>
-        </w:rPr>
-      </w:pPr>
-    </w:p>
-    <w:p>
-      <w:pPr>
-        <w:spacing w:after="0"/>
-        <w:rPr>
-          <w:rFonts w:ascii="Times New Roman" w:eastAsia="Times New Roman" w:hAnsi="Times New Roman" w:cs="Times New Roman"/>
-        </w:rPr>
-      </w:pPr>
-      <w:r>
-        <w:rPr>
-          <w:rFonts w:ascii="Arial" w:eastAsia="Times New Roman" w:hAnsi="Arial" w:cs="Arial"/>
-          <w:color w:val="000000"/>
-          <w:sz w:val="20"/>
-          <w:szCs w:val="20"/>
-        </w:rPr>
         <w:t>Reference is made to the Project Management Institute (PMI) Framework. This document in no way seeks to replicate the PMI’s methodology or replace the project management training that the PMI provides. The reader is referred to the PMI Body of Knowledge for further information.</w:t>
       </w:r>
     </w:p>
@@ -3300,6 +4647,12 @@
           <w:rFonts w:eastAsia="Times New Roman"/>
         </w:rPr>
         <w:t xml:space="preserve"> Framework</w:t>
+      </w:r>
+      <w:r>
+        <w:rPr>
+          <w:rFonts w:eastAsia="Times New Roman"/>
+        </w:rPr>
+        <w:t xml:space="preserve"> and Project Management Office Issues</w:t>
       </w:r>
       <w:r>
         <w:t xml:space="preserve"> </w:t>
@@ -3316,26 +4669,58 @@
       <w:pPr>
         <w:pStyle w:val="Heading2"/>
         <w:rPr>
-          <w:rFonts w:ascii="Calibri" w:eastAsia="Times New Roman" w:hAnsi="Calibri" w:cs="Calibri"/>
-          <w:color w:val="201F1E"/>
-          <w:sz w:val="22"/>
-          <w:szCs w:val="22"/>
-        </w:rPr>
-      </w:pPr>
-      <w:r>
-        <w:rPr>
           <w:rFonts w:eastAsia="Times New Roman"/>
         </w:rPr>
-        <w:t>Project Management Office Issues</w:t>
-      </w:r>
-      <w:r>
-        <w:rPr>
-          <w:rFonts w:ascii="Calibri" w:eastAsia="Times New Roman" w:hAnsi="Calibri" w:cs="Calibri"/>
-          <w:color w:val="201F1E"/>
-          <w:sz w:val="22"/>
-          <w:szCs w:val="22"/>
-        </w:rPr>
-        <w:t> </w:t>
+      </w:pPr>
+      <w:r>
+        <w:rPr>
+          <w:rFonts w:eastAsia="Times New Roman"/>
+        </w:rPr>
+        <w:t>New Implementation Projects</w:t>
+      </w:r>
+    </w:p>
+    <w:p>
+      <w:pPr>
+        <w:pStyle w:val="Heading2"/>
+        <w:rPr>
+          <w:rFonts w:eastAsia="Times New Roman"/>
+        </w:rPr>
+      </w:pPr>
+      <w:r>
+        <w:rPr>
+          <w:rFonts w:eastAsia="Times New Roman"/>
+        </w:rPr>
+        <w:t>Migration Projects</w:t>
+      </w:r>
+    </w:p>
+    <w:p>
+      <w:pPr>
+        <w:pStyle w:val="BodyText"/>
+      </w:pPr>
+    </w:p>
+    <w:p>
+      <w:pPr>
+        <w:pStyle w:val="Heading1"/>
+      </w:pPr>
+      <w:bookmarkStart w:id="74" w:name="iam-knowledge-sharing"/>
+      <w:r>
+        <w:lastRenderedPageBreak/>
+        <w:t xml:space="preserve">IAM Knowledge </w:t>
+      </w:r>
+      <w:r>
+        <w:t>Sharing</w:t>
+      </w:r>
+      <w:bookmarkEnd w:id="74"/>
+    </w:p>
+    <w:p>
+      <w:pPr>
+        <w:pStyle w:val="Heading2"/>
+      </w:pPr>
+      <w:r>
+        <w:t>Independent Organizations</w:t>
+      </w:r>
+      <w:r>
+        <w:t xml:space="preserve"> </w:t>
       </w:r>
       <w:r>
         <w:rPr>
@@ -3348,126 +4733,62 @@
     <w:p>
       <w:pPr>
         <w:pStyle w:val="Heading2"/>
-        <w:rPr>
-          <w:rFonts w:eastAsia="Times New Roman"/>
-        </w:rPr>
-      </w:pPr>
-      <w:r>
-        <w:rPr>
-          <w:rFonts w:eastAsia="Times New Roman"/>
-        </w:rPr>
-        <w:t>New Implementation Projects</w:t>
+      </w:pPr>
+      <w:r>
+        <w:t>Standards Bodies</w:t>
       </w:r>
     </w:p>
     <w:p>
       <w:pPr>
         <w:pStyle w:val="Heading2"/>
-        <w:rPr>
-          <w:rFonts w:eastAsia="Times New Roman"/>
-        </w:rPr>
-      </w:pPr>
-      <w:r>
-        <w:rPr>
-          <w:rFonts w:eastAsia="Times New Roman"/>
-        </w:rPr>
-        <w:t>Migration Projects</w:t>
-      </w:r>
-    </w:p>
-    <w:p>
-      <w:pPr>
-        <w:pStyle w:val="BodyText"/>
-      </w:pPr>
+      </w:pPr>
+      <w:r>
+        <w:t>Analyst Organizations</w:t>
+      </w:r>
+    </w:p>
+    <w:p>
+      <w:pPr>
+        <w:pStyle w:val="Heading2"/>
+      </w:pPr>
+      <w:r>
+        <w:t>Conferences</w:t>
+      </w:r>
     </w:p>
     <w:p>
       <w:pPr>
         <w:pStyle w:val="Heading1"/>
       </w:pPr>
-      <w:bookmarkStart w:id="79" w:name="iam-knowledge-sharing"/>
-      <w:r>
-        <w:t xml:space="preserve">IAM Knowledge </w:t>
-      </w:r>
-      <w:r>
-        <w:t>Sharing</w:t>
-      </w:r>
-      <w:bookmarkEnd w:id="79"/>
+      <w:r>
+        <w:t>Advanced Topics – Parking Lot</w:t>
+      </w:r>
     </w:p>
     <w:p>
       <w:pPr>
         <w:pStyle w:val="Heading2"/>
       </w:pPr>
       <w:r>
-        <w:t>Independent Organizations</w:t>
-      </w:r>
-      <w:r>
-        <w:t xml:space="preserve"> </w:t>
-      </w:r>
-      <w:r>
-        <w:rPr>
-          <w:i/>
-          <w:iCs/>
-        </w:rPr>
-        <w:t>– article in progress</w:t>
+        <w:t>Digital Legacy - handling deceased persons’ digital ID (Advanced Topic)</w:t>
       </w:r>
     </w:p>
     <w:p>
       <w:pPr>
         <w:pStyle w:val="Heading2"/>
       </w:pPr>
-      <w:r>
-        <w:t>Standards Bodies</w:t>
-      </w:r>
-    </w:p>
-    <w:p>
-      <w:pPr>
-        <w:pStyle w:val="Heading2"/>
-      </w:pPr>
-      <w:r>
-        <w:t>Analyst Organizations</w:t>
-      </w:r>
-    </w:p>
-    <w:p>
-      <w:pPr>
-        <w:pStyle w:val="Heading2"/>
-      </w:pPr>
-      <w:r>
-        <w:t>Conferences</w:t>
-      </w:r>
-    </w:p>
-    <w:p>
-      <w:pPr>
-        <w:pStyle w:val="Heading1"/>
-      </w:pPr>
-      <w:r>
-        <w:t>Advanced Topics – Parking Lot</w:t>
-      </w:r>
-    </w:p>
-    <w:p>
-      <w:pPr>
-        <w:pStyle w:val="Heading2"/>
-      </w:pPr>
-      <w:r>
-        <w:t>Digital Legacy - handling deceased persons’ digital ID (Advanced Topic)</w:t>
-      </w:r>
-    </w:p>
-    <w:p>
-      <w:pPr>
-        <w:pStyle w:val="Heading2"/>
-      </w:pPr>
-      <w:bookmarkStart w:id="80" w:name="self-soverign-identity"/>
+      <w:bookmarkStart w:id="75" w:name="self-soverign-identity"/>
       <w:r>
         <w:t>Self-Sovereign Identity</w:t>
       </w:r>
-      <w:bookmarkEnd w:id="80"/>
+      <w:bookmarkEnd w:id="75"/>
     </w:p>
     <w:p>
       <w:pPr>
         <w:pStyle w:val="Heading3"/>
       </w:pPr>
-      <w:bookmarkStart w:id="81" w:name="blockchain-id-ssi"/>
+      <w:bookmarkStart w:id="76" w:name="blockchain-id-ssi"/>
       <w:r>
         <w:t>Blockchain ID</w:t>
       </w:r>
-      <w:bookmarkEnd w:id="81"/>
+      <w:bookmarkEnd w:id="76"/>
     </w:p>
     <w:sectPr>
       <w:pgSz w:w="12240" w:h="15840"/>
@@ -3525,6 +4846,476 @@
 <file path=word/numbering.xml><?xml version="1.0" encoding="utf-8"?>
 <w:numbering xmlns:wpc="http://schemas.microsoft.com/office/word/2010/wordprocessingCanvas" xmlns:cx="http://schemas.microsoft.com/office/drawing/2014/chartex" xmlns:cx1="http://schemas.microsoft.com/office/drawing/2015/9/8/chartex" xmlns:cx2="http://schemas.microsoft.com/office/drawing/2015/10/21/chartex" xmlns:cx3="http://schemas.microsoft.com/office/drawing/2016/5/9/chartex" xmlns:cx4="http://schemas.microsoft.com/office/drawing/2016/5/10/chartex" xmlns:cx5="http://schemas.microsoft.com/office/drawing/2016/5/11/chartex" xmlns:cx6="http://schemas.microsoft.com/office/drawing/2016/5/12/chartex" xmlns:cx7="http://schemas.microsoft.com/office/drawing/2016/5/13/chartex" xmlns:cx8="http://schemas.microsoft.com/office/drawing/2016/5/14/chartex" xmlns:mc="http://schemas.openxmlformats.org/markup-compatibility/2006" xmlns:aink="http://schemas.microsoft.com/office/drawing/2016/ink" xmlns:am3d="http://schemas.microsoft.com/office/drawing/2017/model3d" xmlns:o="urn:schemas-microsoft-com:office:office" xmlns:r="http://schemas.openxmlformats.org/officeDocument/2006/relationships" xmlns:m="http://schemas.openxmlformats.org/officeDocument/2006/math" xmlns:v="urn:schemas-microsoft-com:vml" xmlns:wp14="http://schemas.microsoft.com/office/word/2010/wordprocessingDrawing" xmlns:wp="http://schemas.openxmlformats.org/drawingml/2006/wordprocessingDrawing" xmlns:w10="urn:schemas-microsoft-com:office:word" xmlns:w="http://schemas.openxmlformats.org/wordprocessingml/2006/main" xmlns:w14="http://schemas.microsoft.com/office/word/2010/wordml" xmlns:w15="http://schemas.microsoft.com/office/word/2012/wordml" xmlns:w16cid="http://schemas.microsoft.com/office/word/2016/wordml/cid" xmlns:w16se="http://schemas.microsoft.com/office/word/2015/wordml/symex" xmlns:wpg="http://schemas.microsoft.com/office/word/2010/wordprocessingGroup" xmlns:wpi="http://schemas.microsoft.com/office/word/2010/wordprocessingInk" xmlns:wne="http://schemas.microsoft.com/office/word/2006/wordml" xmlns:wps="http://schemas.microsoft.com/office/word/2010/wordprocessingShape" mc:Ignorable="w14 w15 w16se w16cid wp14">
   <w:abstractNum w:abstractNumId="0" w15:restartNumberingAfterBreak="0">
+    <w:nsid w:val="FFFFFF7C"/>
+    <w:multiLevelType w:val="singleLevel"/>
+    <w:tmpl w:val="BFE09820"/>
+    <w:lvl w:ilvl="0">
+      <w:start w:val="1"/>
+      <w:numFmt w:val="decimal"/>
+      <w:lvlText w:val="%1."/>
+      <w:lvlJc w:val="left"/>
+      <w:pPr>
+        <w:tabs>
+          <w:tab w:val="num" w:pos="1800"/>
+        </w:tabs>
+        <w:ind w:left="1800" w:hanging="360"/>
+      </w:pPr>
+    </w:lvl>
+  </w:abstractNum>
+  <w:abstractNum w:abstractNumId="1" w15:restartNumberingAfterBreak="0">
+    <w:nsid w:val="FFFFFF7D"/>
+    <w:multiLevelType w:val="singleLevel"/>
+    <w:tmpl w:val="9E98933A"/>
+    <w:lvl w:ilvl="0">
+      <w:start w:val="1"/>
+      <w:numFmt w:val="decimal"/>
+      <w:lvlText w:val="%1."/>
+      <w:lvlJc w:val="left"/>
+      <w:pPr>
+        <w:tabs>
+          <w:tab w:val="num" w:pos="1440"/>
+        </w:tabs>
+        <w:ind w:left="1440" w:hanging="360"/>
+      </w:pPr>
+    </w:lvl>
+  </w:abstractNum>
+  <w:abstractNum w:abstractNumId="2" w15:restartNumberingAfterBreak="0">
+    <w:nsid w:val="FFFFFF7E"/>
+    <w:multiLevelType w:val="singleLevel"/>
+    <w:tmpl w:val="97C87F06"/>
+    <w:lvl w:ilvl="0">
+      <w:start w:val="1"/>
+      <w:numFmt w:val="decimal"/>
+      <w:lvlText w:val="%1."/>
+      <w:lvlJc w:val="left"/>
+      <w:pPr>
+        <w:tabs>
+          <w:tab w:val="num" w:pos="1080"/>
+        </w:tabs>
+        <w:ind w:left="1080" w:hanging="360"/>
+      </w:pPr>
+    </w:lvl>
+  </w:abstractNum>
+  <w:abstractNum w:abstractNumId="3" w15:restartNumberingAfterBreak="0">
+    <w:nsid w:val="FFFFFF7F"/>
+    <w:multiLevelType w:val="singleLevel"/>
+    <w:tmpl w:val="9744BA28"/>
+    <w:lvl w:ilvl="0">
+      <w:start w:val="1"/>
+      <w:numFmt w:val="decimal"/>
+      <w:lvlText w:val="%1."/>
+      <w:lvlJc w:val="left"/>
+      <w:pPr>
+        <w:tabs>
+          <w:tab w:val="num" w:pos="720"/>
+        </w:tabs>
+        <w:ind w:left="720" w:hanging="360"/>
+      </w:pPr>
+    </w:lvl>
+  </w:abstractNum>
+  <w:abstractNum w:abstractNumId="4" w15:restartNumberingAfterBreak="0">
+    <w:nsid w:val="FFFFFF80"/>
+    <w:multiLevelType w:val="singleLevel"/>
+    <w:tmpl w:val="7EE22352"/>
+    <w:lvl w:ilvl="0">
+      <w:start w:val="1"/>
+      <w:numFmt w:val="bullet"/>
+      <w:lvlText w:val=""/>
+      <w:lvlJc w:val="left"/>
+      <w:pPr>
+        <w:tabs>
+          <w:tab w:val="num" w:pos="1800"/>
+        </w:tabs>
+        <w:ind w:left="1800" w:hanging="360"/>
+      </w:pPr>
+      <w:rPr>
+        <w:rFonts w:ascii="Symbol" w:hAnsi="Symbol" w:hint="default"/>
+      </w:rPr>
+    </w:lvl>
+  </w:abstractNum>
+  <w:abstractNum w:abstractNumId="5" w15:restartNumberingAfterBreak="0">
+    <w:nsid w:val="FFFFFF81"/>
+    <w:multiLevelType w:val="singleLevel"/>
+    <w:tmpl w:val="5E58B334"/>
+    <w:lvl w:ilvl="0">
+      <w:start w:val="1"/>
+      <w:numFmt w:val="bullet"/>
+      <w:lvlText w:val=""/>
+      <w:lvlJc w:val="left"/>
+      <w:pPr>
+        <w:tabs>
+          <w:tab w:val="num" w:pos="1440"/>
+        </w:tabs>
+        <w:ind w:left="1440" w:hanging="360"/>
+      </w:pPr>
+      <w:rPr>
+        <w:rFonts w:ascii="Symbol" w:hAnsi="Symbol" w:hint="default"/>
+      </w:rPr>
+    </w:lvl>
+  </w:abstractNum>
+  <w:abstractNum w:abstractNumId="6" w15:restartNumberingAfterBreak="0">
+    <w:nsid w:val="FFFFFF82"/>
+    <w:multiLevelType w:val="singleLevel"/>
+    <w:tmpl w:val="5158FF58"/>
+    <w:lvl w:ilvl="0">
+      <w:start w:val="1"/>
+      <w:numFmt w:val="bullet"/>
+      <w:lvlText w:val=""/>
+      <w:lvlJc w:val="left"/>
+      <w:pPr>
+        <w:tabs>
+          <w:tab w:val="num" w:pos="1080"/>
+        </w:tabs>
+        <w:ind w:left="1080" w:hanging="360"/>
+      </w:pPr>
+      <w:rPr>
+        <w:rFonts w:ascii="Symbol" w:hAnsi="Symbol" w:hint="default"/>
+      </w:rPr>
+    </w:lvl>
+  </w:abstractNum>
+  <w:abstractNum w:abstractNumId="7" w15:restartNumberingAfterBreak="0">
+    <w:nsid w:val="FFFFFF83"/>
+    <w:multiLevelType w:val="singleLevel"/>
+    <w:tmpl w:val="7BE69188"/>
+    <w:lvl w:ilvl="0">
+      <w:start w:val="1"/>
+      <w:numFmt w:val="bullet"/>
+      <w:lvlText w:val=""/>
+      <w:lvlJc w:val="left"/>
+      <w:pPr>
+        <w:tabs>
+          <w:tab w:val="num" w:pos="720"/>
+        </w:tabs>
+        <w:ind w:left="720" w:hanging="360"/>
+      </w:pPr>
+      <w:rPr>
+        <w:rFonts w:ascii="Symbol" w:hAnsi="Symbol" w:hint="default"/>
+      </w:rPr>
+    </w:lvl>
+  </w:abstractNum>
+  <w:abstractNum w:abstractNumId="8" w15:restartNumberingAfterBreak="0">
+    <w:nsid w:val="FFFFFF88"/>
+    <w:multiLevelType w:val="singleLevel"/>
+    <w:tmpl w:val="130E7464"/>
+    <w:lvl w:ilvl="0">
+      <w:start w:val="1"/>
+      <w:numFmt w:val="decimal"/>
+      <w:lvlText w:val="%1."/>
+      <w:lvlJc w:val="left"/>
+      <w:pPr>
+        <w:tabs>
+          <w:tab w:val="num" w:pos="360"/>
+        </w:tabs>
+        <w:ind w:left="360" w:hanging="360"/>
+      </w:pPr>
+    </w:lvl>
+  </w:abstractNum>
+  <w:abstractNum w:abstractNumId="9" w15:restartNumberingAfterBreak="0">
+    <w:nsid w:val="FFFFFF89"/>
+    <w:multiLevelType w:val="singleLevel"/>
+    <w:tmpl w:val="7D9EAF98"/>
+    <w:lvl w:ilvl="0">
+      <w:start w:val="1"/>
+      <w:numFmt w:val="bullet"/>
+      <w:lvlText w:val=""/>
+      <w:lvlJc w:val="left"/>
+      <w:pPr>
+        <w:tabs>
+          <w:tab w:val="num" w:pos="360"/>
+        </w:tabs>
+        <w:ind w:left="360" w:hanging="360"/>
+      </w:pPr>
+      <w:rPr>
+        <w:rFonts w:ascii="Symbol" w:hAnsi="Symbol" w:hint="default"/>
+      </w:rPr>
+    </w:lvl>
+  </w:abstractNum>
+  <w:abstractNum w:abstractNumId="10" w15:restartNumberingAfterBreak="0">
+    <w:nsid w:val="05AC36DC"/>
+    <w:multiLevelType w:val="hybridMultilevel"/>
+    <w:tmpl w:val="899A38C6"/>
+    <w:lvl w:ilvl="0" w:tplc="0409000F">
+      <w:start w:val="1"/>
+      <w:numFmt w:val="decimal"/>
+      <w:lvlText w:val="%1."/>
+      <w:lvlJc w:val="left"/>
+      <w:pPr>
+        <w:ind w:left="720" w:hanging="360"/>
+      </w:pPr>
+    </w:lvl>
+    <w:lvl w:ilvl="1" w:tplc="04090019">
+      <w:start w:val="1"/>
+      <w:numFmt w:val="lowerLetter"/>
+      <w:lvlText w:val="%2."/>
+      <w:lvlJc w:val="left"/>
+      <w:pPr>
+        <w:ind w:left="1440" w:hanging="360"/>
+      </w:pPr>
+    </w:lvl>
+    <w:lvl w:ilvl="2" w:tplc="0409001B">
+      <w:start w:val="1"/>
+      <w:numFmt w:val="lowerRoman"/>
+      <w:lvlText w:val="%3."/>
+      <w:lvlJc w:val="right"/>
+      <w:pPr>
+        <w:ind w:left="2160" w:hanging="180"/>
+      </w:pPr>
+    </w:lvl>
+    <w:lvl w:ilvl="3" w:tplc="0409000F" w:tentative="1">
+      <w:start w:val="1"/>
+      <w:numFmt w:val="decimal"/>
+      <w:lvlText w:val="%4."/>
+      <w:lvlJc w:val="left"/>
+      <w:pPr>
+        <w:ind w:left="2880" w:hanging="360"/>
+      </w:pPr>
+    </w:lvl>
+    <w:lvl w:ilvl="4" w:tplc="04090019" w:tentative="1">
+      <w:start w:val="1"/>
+      <w:numFmt w:val="lowerLetter"/>
+      <w:lvlText w:val="%5."/>
+      <w:lvlJc w:val="left"/>
+      <w:pPr>
+        <w:ind w:left="3600" w:hanging="360"/>
+      </w:pPr>
+    </w:lvl>
+    <w:lvl w:ilvl="5" w:tplc="0409001B" w:tentative="1">
+      <w:start w:val="1"/>
+      <w:numFmt w:val="lowerRoman"/>
+      <w:lvlText w:val="%6."/>
+      <w:lvlJc w:val="right"/>
+      <w:pPr>
+        <w:ind w:left="4320" w:hanging="180"/>
+      </w:pPr>
+    </w:lvl>
+    <w:lvl w:ilvl="6" w:tplc="0409000F" w:tentative="1">
+      <w:start w:val="1"/>
+      <w:numFmt w:val="decimal"/>
+      <w:lvlText w:val="%7."/>
+      <w:lvlJc w:val="left"/>
+      <w:pPr>
+        <w:ind w:left="5040" w:hanging="360"/>
+      </w:pPr>
+    </w:lvl>
+    <w:lvl w:ilvl="7" w:tplc="04090019" w:tentative="1">
+      <w:start w:val="1"/>
+      <w:numFmt w:val="lowerLetter"/>
+      <w:lvlText w:val="%8."/>
+      <w:lvlJc w:val="left"/>
+      <w:pPr>
+        <w:ind w:left="5760" w:hanging="360"/>
+      </w:pPr>
+    </w:lvl>
+    <w:lvl w:ilvl="8" w:tplc="0409001B" w:tentative="1">
+      <w:start w:val="1"/>
+      <w:numFmt w:val="lowerRoman"/>
+      <w:lvlText w:val="%9."/>
+      <w:lvlJc w:val="right"/>
+      <w:pPr>
+        <w:ind w:left="6480" w:hanging="180"/>
+      </w:pPr>
+    </w:lvl>
+  </w:abstractNum>
+  <w:abstractNum w:abstractNumId="11" w15:restartNumberingAfterBreak="0">
+    <w:nsid w:val="11115C3F"/>
+    <w:multiLevelType w:val="hybridMultilevel"/>
+    <w:tmpl w:val="6C94C378"/>
+    <w:lvl w:ilvl="0" w:tplc="0409000F">
+      <w:start w:val="1"/>
+      <w:numFmt w:val="decimal"/>
+      <w:lvlText w:val="%1."/>
+      <w:lvlJc w:val="left"/>
+      <w:pPr>
+        <w:ind w:left="720" w:hanging="360"/>
+      </w:pPr>
+    </w:lvl>
+    <w:lvl w:ilvl="1" w:tplc="04090019">
+      <w:start w:val="1"/>
+      <w:numFmt w:val="lowerLetter"/>
+      <w:lvlText w:val="%2."/>
+      <w:lvlJc w:val="left"/>
+      <w:pPr>
+        <w:ind w:left="1440" w:hanging="360"/>
+      </w:pPr>
+    </w:lvl>
+    <w:lvl w:ilvl="2" w:tplc="0409001B">
+      <w:start w:val="1"/>
+      <w:numFmt w:val="lowerRoman"/>
+      <w:lvlText w:val="%3."/>
+      <w:lvlJc w:val="right"/>
+      <w:pPr>
+        <w:ind w:left="2160" w:hanging="180"/>
+      </w:pPr>
+    </w:lvl>
+    <w:lvl w:ilvl="3" w:tplc="0409000F">
+      <w:start w:val="1"/>
+      <w:numFmt w:val="decimal"/>
+      <w:lvlText w:val="%4."/>
+      <w:lvlJc w:val="left"/>
+      <w:pPr>
+        <w:ind w:left="2880" w:hanging="360"/>
+      </w:pPr>
+    </w:lvl>
+    <w:lvl w:ilvl="4" w:tplc="04090019">
+      <w:start w:val="1"/>
+      <w:numFmt w:val="lowerLetter"/>
+      <w:lvlText w:val="%5."/>
+      <w:lvlJc w:val="left"/>
+      <w:pPr>
+        <w:ind w:left="3600" w:hanging="360"/>
+      </w:pPr>
+    </w:lvl>
+    <w:lvl w:ilvl="5" w:tplc="0409001B" w:tentative="1">
+      <w:start w:val="1"/>
+      <w:numFmt w:val="lowerRoman"/>
+      <w:lvlText w:val="%6."/>
+      <w:lvlJc w:val="right"/>
+      <w:pPr>
+        <w:ind w:left="4320" w:hanging="180"/>
+      </w:pPr>
+    </w:lvl>
+    <w:lvl w:ilvl="6" w:tplc="0409000F" w:tentative="1">
+      <w:start w:val="1"/>
+      <w:numFmt w:val="decimal"/>
+      <w:lvlText w:val="%7."/>
+      <w:lvlJc w:val="left"/>
+      <w:pPr>
+        <w:ind w:left="5040" w:hanging="360"/>
+      </w:pPr>
+    </w:lvl>
+    <w:lvl w:ilvl="7" w:tplc="04090019" w:tentative="1">
+      <w:start w:val="1"/>
+      <w:numFmt w:val="lowerLetter"/>
+      <w:lvlText w:val="%8."/>
+      <w:lvlJc w:val="left"/>
+      <w:pPr>
+        <w:ind w:left="5760" w:hanging="360"/>
+      </w:pPr>
+    </w:lvl>
+    <w:lvl w:ilvl="8" w:tplc="0409001B" w:tentative="1">
+      <w:start w:val="1"/>
+      <w:numFmt w:val="lowerRoman"/>
+      <w:lvlText w:val="%9."/>
+      <w:lvlJc w:val="right"/>
+      <w:pPr>
+        <w:ind w:left="6480" w:hanging="180"/>
+      </w:pPr>
+    </w:lvl>
+  </w:abstractNum>
+  <w:abstractNum w:abstractNumId="12" w15:restartNumberingAfterBreak="0">
+    <w:nsid w:val="14D146AA"/>
+    <w:multiLevelType w:val="multilevel"/>
+    <w:tmpl w:val="65668EAE"/>
+    <w:lvl w:ilvl="0">
+      <w:start w:val="1"/>
+      <w:numFmt w:val="decimal"/>
+      <w:lvlText w:val="%1."/>
+      <w:lvlJc w:val="left"/>
+      <w:pPr>
+        <w:tabs>
+          <w:tab w:val="num" w:pos="720"/>
+        </w:tabs>
+        <w:ind w:left="720" w:hanging="360"/>
+      </w:pPr>
+    </w:lvl>
+    <w:lvl w:ilvl="1">
+      <w:start w:val="1"/>
+      <w:numFmt w:val="decimal"/>
+      <w:lvlText w:val="%2."/>
+      <w:lvlJc w:val="left"/>
+      <w:pPr>
+        <w:tabs>
+          <w:tab w:val="num" w:pos="1440"/>
+        </w:tabs>
+        <w:ind w:left="1440" w:hanging="360"/>
+      </w:pPr>
+    </w:lvl>
+    <w:lvl w:ilvl="2">
+      <w:start w:val="1"/>
+      <w:numFmt w:val="decimal"/>
+      <w:lvlText w:val="%3."/>
+      <w:lvlJc w:val="left"/>
+      <w:pPr>
+        <w:tabs>
+          <w:tab w:val="num" w:pos="2160"/>
+        </w:tabs>
+        <w:ind w:left="2160" w:hanging="360"/>
+      </w:pPr>
+    </w:lvl>
+    <w:lvl w:ilvl="3" w:tentative="1">
+      <w:start w:val="1"/>
+      <w:numFmt w:val="decimal"/>
+      <w:lvlText w:val="%4."/>
+      <w:lvlJc w:val="left"/>
+      <w:pPr>
+        <w:tabs>
+          <w:tab w:val="num" w:pos="2880"/>
+        </w:tabs>
+        <w:ind w:left="2880" w:hanging="360"/>
+      </w:pPr>
+    </w:lvl>
+    <w:lvl w:ilvl="4" w:tentative="1">
+      <w:start w:val="1"/>
+      <w:numFmt w:val="decimal"/>
+      <w:lvlText w:val="%5."/>
+      <w:lvlJc w:val="left"/>
+      <w:pPr>
+        <w:tabs>
+          <w:tab w:val="num" w:pos="3600"/>
+        </w:tabs>
+        <w:ind w:left="3600" w:hanging="360"/>
+      </w:pPr>
+    </w:lvl>
+    <w:lvl w:ilvl="5" w:tentative="1">
+      <w:start w:val="1"/>
+      <w:numFmt w:val="decimal"/>
+      <w:lvlText w:val="%6."/>
+      <w:lvlJc w:val="left"/>
+      <w:pPr>
+        <w:tabs>
+          <w:tab w:val="num" w:pos="4320"/>
+        </w:tabs>
+        <w:ind w:left="4320" w:hanging="360"/>
+      </w:pPr>
+    </w:lvl>
+    <w:lvl w:ilvl="6" w:tentative="1">
+      <w:start w:val="1"/>
+      <w:numFmt w:val="decimal"/>
+      <w:lvlText w:val="%7."/>
+      <w:lvlJc w:val="left"/>
+      <w:pPr>
+        <w:tabs>
+          <w:tab w:val="num" w:pos="5040"/>
+        </w:tabs>
+        <w:ind w:left="5040" w:hanging="360"/>
+      </w:pPr>
+    </w:lvl>
+    <w:lvl w:ilvl="7" w:tentative="1">
+      <w:start w:val="1"/>
+      <w:numFmt w:val="decimal"/>
+      <w:lvlText w:val="%8."/>
+      <w:lvlJc w:val="left"/>
+      <w:pPr>
+        <w:tabs>
+          <w:tab w:val="num" w:pos="5760"/>
+        </w:tabs>
+        <w:ind w:left="5760" w:hanging="360"/>
+      </w:pPr>
+    </w:lvl>
+    <w:lvl w:ilvl="8" w:tentative="1">
+      <w:start w:val="1"/>
+      <w:numFmt w:val="decimal"/>
+      <w:lvlText w:val="%9."/>
+      <w:lvlJc w:val="left"/>
+      <w:pPr>
+        <w:tabs>
+          <w:tab w:val="num" w:pos="6480"/>
+        </w:tabs>
+        <w:ind w:left="6480" w:hanging="360"/>
+      </w:pPr>
+    </w:lvl>
+  </w:abstractNum>
+  <w:abstractNum w:abstractNumId="13" w15:restartNumberingAfterBreak="0">
     <w:nsid w:val="170CD2DE"/>
     <w:multiLevelType w:val="multilevel"/>
     <w:tmpl w:val="B4084082"/>
@@ -3628,7 +5419,7 @@
       </w:pPr>
     </w:lvl>
   </w:abstractNum>
-  <w:abstractNum w:abstractNumId="1" w15:restartNumberingAfterBreak="0">
+  <w:abstractNum w:abstractNumId="14" w15:restartNumberingAfterBreak="0">
     <w:nsid w:val="2C1AE401"/>
     <w:multiLevelType w:val="multilevel"/>
     <w:tmpl w:val="1F5C95F4"/>
@@ -3732,7 +5523,346 @@
       </w:pPr>
     </w:lvl>
   </w:abstractNum>
-  <w:abstractNum w:abstractNumId="2" w15:restartNumberingAfterBreak="0">
+  <w:abstractNum w:abstractNumId="15" w15:restartNumberingAfterBreak="0">
+    <w:nsid w:val="39C571D8"/>
+    <w:multiLevelType w:val="multilevel"/>
+    <w:tmpl w:val="9D88F29A"/>
+    <w:lvl w:ilvl="0">
+      <w:start w:val="1"/>
+      <w:numFmt w:val="decimal"/>
+      <w:lvlText w:val="%1."/>
+      <w:lvlJc w:val="left"/>
+      <w:pPr>
+        <w:tabs>
+          <w:tab w:val="num" w:pos="720"/>
+        </w:tabs>
+        <w:ind w:left="720" w:hanging="360"/>
+      </w:pPr>
+    </w:lvl>
+    <w:lvl w:ilvl="1">
+      <w:start w:val="1"/>
+      <w:numFmt w:val="decimal"/>
+      <w:lvlText w:val="%2."/>
+      <w:lvlJc w:val="left"/>
+      <w:pPr>
+        <w:tabs>
+          <w:tab w:val="num" w:pos="1440"/>
+        </w:tabs>
+        <w:ind w:left="1440" w:hanging="360"/>
+      </w:pPr>
+    </w:lvl>
+    <w:lvl w:ilvl="2">
+      <w:start w:val="1"/>
+      <w:numFmt w:val="decimal"/>
+      <w:lvlText w:val="%3."/>
+      <w:lvlJc w:val="left"/>
+      <w:pPr>
+        <w:tabs>
+          <w:tab w:val="num" w:pos="2160"/>
+        </w:tabs>
+        <w:ind w:left="2160" w:hanging="360"/>
+      </w:pPr>
+    </w:lvl>
+    <w:lvl w:ilvl="3" w:tentative="1">
+      <w:start w:val="1"/>
+      <w:numFmt w:val="decimal"/>
+      <w:lvlText w:val="%4."/>
+      <w:lvlJc w:val="left"/>
+      <w:pPr>
+        <w:tabs>
+          <w:tab w:val="num" w:pos="2880"/>
+        </w:tabs>
+        <w:ind w:left="2880" w:hanging="360"/>
+      </w:pPr>
+    </w:lvl>
+    <w:lvl w:ilvl="4" w:tentative="1">
+      <w:start w:val="1"/>
+      <w:numFmt w:val="decimal"/>
+      <w:lvlText w:val="%5."/>
+      <w:lvlJc w:val="left"/>
+      <w:pPr>
+        <w:tabs>
+          <w:tab w:val="num" w:pos="3600"/>
+        </w:tabs>
+        <w:ind w:left="3600" w:hanging="360"/>
+      </w:pPr>
+    </w:lvl>
+    <w:lvl w:ilvl="5" w:tentative="1">
+      <w:start w:val="1"/>
+      <w:numFmt w:val="decimal"/>
+      <w:lvlText w:val="%6."/>
+      <w:lvlJc w:val="left"/>
+      <w:pPr>
+        <w:tabs>
+          <w:tab w:val="num" w:pos="4320"/>
+        </w:tabs>
+        <w:ind w:left="4320" w:hanging="360"/>
+      </w:pPr>
+    </w:lvl>
+    <w:lvl w:ilvl="6" w:tentative="1">
+      <w:start w:val="1"/>
+      <w:numFmt w:val="decimal"/>
+      <w:lvlText w:val="%7."/>
+      <w:lvlJc w:val="left"/>
+      <w:pPr>
+        <w:tabs>
+          <w:tab w:val="num" w:pos="5040"/>
+        </w:tabs>
+        <w:ind w:left="5040" w:hanging="360"/>
+      </w:pPr>
+    </w:lvl>
+    <w:lvl w:ilvl="7" w:tentative="1">
+      <w:start w:val="1"/>
+      <w:numFmt w:val="decimal"/>
+      <w:lvlText w:val="%8."/>
+      <w:lvlJc w:val="left"/>
+      <w:pPr>
+        <w:tabs>
+          <w:tab w:val="num" w:pos="5760"/>
+        </w:tabs>
+        <w:ind w:left="5760" w:hanging="360"/>
+      </w:pPr>
+    </w:lvl>
+    <w:lvl w:ilvl="8" w:tentative="1">
+      <w:start w:val="1"/>
+      <w:numFmt w:val="decimal"/>
+      <w:lvlText w:val="%9."/>
+      <w:lvlJc w:val="left"/>
+      <w:pPr>
+        <w:tabs>
+          <w:tab w:val="num" w:pos="6480"/>
+        </w:tabs>
+        <w:ind w:left="6480" w:hanging="360"/>
+      </w:pPr>
+    </w:lvl>
+  </w:abstractNum>
+  <w:abstractNum w:abstractNumId="16" w15:restartNumberingAfterBreak="0">
+    <w:nsid w:val="3C6E7F64"/>
+    <w:multiLevelType w:val="multilevel"/>
+    <w:tmpl w:val="D9F66D34"/>
+    <w:lvl w:ilvl="0">
+      <w:start w:val="1"/>
+      <w:numFmt w:val="decimal"/>
+      <w:lvlText w:val="%1."/>
+      <w:lvlJc w:val="left"/>
+      <w:pPr>
+        <w:tabs>
+          <w:tab w:val="num" w:pos="720"/>
+        </w:tabs>
+        <w:ind w:left="720" w:hanging="360"/>
+      </w:pPr>
+    </w:lvl>
+    <w:lvl w:ilvl="1" w:tentative="1">
+      <w:start w:val="1"/>
+      <w:numFmt w:val="decimal"/>
+      <w:lvlText w:val="%2."/>
+      <w:lvlJc w:val="left"/>
+      <w:pPr>
+        <w:tabs>
+          <w:tab w:val="num" w:pos="1440"/>
+        </w:tabs>
+        <w:ind w:left="1440" w:hanging="360"/>
+      </w:pPr>
+    </w:lvl>
+    <w:lvl w:ilvl="2" w:tentative="1">
+      <w:start w:val="1"/>
+      <w:numFmt w:val="decimal"/>
+      <w:lvlText w:val="%3."/>
+      <w:lvlJc w:val="left"/>
+      <w:pPr>
+        <w:tabs>
+          <w:tab w:val="num" w:pos="2160"/>
+        </w:tabs>
+        <w:ind w:left="2160" w:hanging="360"/>
+      </w:pPr>
+    </w:lvl>
+    <w:lvl w:ilvl="3" w:tentative="1">
+      <w:start w:val="1"/>
+      <w:numFmt w:val="decimal"/>
+      <w:lvlText w:val="%4."/>
+      <w:lvlJc w:val="left"/>
+      <w:pPr>
+        <w:tabs>
+          <w:tab w:val="num" w:pos="2880"/>
+        </w:tabs>
+        <w:ind w:left="2880" w:hanging="360"/>
+      </w:pPr>
+    </w:lvl>
+    <w:lvl w:ilvl="4" w:tentative="1">
+      <w:start w:val="1"/>
+      <w:numFmt w:val="decimal"/>
+      <w:lvlText w:val="%5."/>
+      <w:lvlJc w:val="left"/>
+      <w:pPr>
+        <w:tabs>
+          <w:tab w:val="num" w:pos="3600"/>
+        </w:tabs>
+        <w:ind w:left="3600" w:hanging="360"/>
+      </w:pPr>
+    </w:lvl>
+    <w:lvl w:ilvl="5" w:tentative="1">
+      <w:start w:val="1"/>
+      <w:numFmt w:val="decimal"/>
+      <w:lvlText w:val="%6."/>
+      <w:lvlJc w:val="left"/>
+      <w:pPr>
+        <w:tabs>
+          <w:tab w:val="num" w:pos="4320"/>
+        </w:tabs>
+        <w:ind w:left="4320" w:hanging="360"/>
+      </w:pPr>
+    </w:lvl>
+    <w:lvl w:ilvl="6" w:tentative="1">
+      <w:start w:val="1"/>
+      <w:numFmt w:val="decimal"/>
+      <w:lvlText w:val="%7."/>
+      <w:lvlJc w:val="left"/>
+      <w:pPr>
+        <w:tabs>
+          <w:tab w:val="num" w:pos="5040"/>
+        </w:tabs>
+        <w:ind w:left="5040" w:hanging="360"/>
+      </w:pPr>
+    </w:lvl>
+    <w:lvl w:ilvl="7" w:tentative="1">
+      <w:start w:val="1"/>
+      <w:numFmt w:val="decimal"/>
+      <w:lvlText w:val="%8."/>
+      <w:lvlJc w:val="left"/>
+      <w:pPr>
+        <w:tabs>
+          <w:tab w:val="num" w:pos="5760"/>
+        </w:tabs>
+        <w:ind w:left="5760" w:hanging="360"/>
+      </w:pPr>
+    </w:lvl>
+    <w:lvl w:ilvl="8" w:tentative="1">
+      <w:start w:val="1"/>
+      <w:numFmt w:val="decimal"/>
+      <w:lvlText w:val="%9."/>
+      <w:lvlJc w:val="left"/>
+      <w:pPr>
+        <w:tabs>
+          <w:tab w:val="num" w:pos="6480"/>
+        </w:tabs>
+        <w:ind w:left="6480" w:hanging="360"/>
+      </w:pPr>
+    </w:lvl>
+  </w:abstractNum>
+  <w:abstractNum w:abstractNumId="17" w15:restartNumberingAfterBreak="0">
+    <w:nsid w:val="6116435C"/>
+    <w:multiLevelType w:val="multilevel"/>
+    <w:tmpl w:val="C85CF276"/>
+    <w:lvl w:ilvl="0">
+      <w:start w:val="1"/>
+      <w:numFmt w:val="decimal"/>
+      <w:lvlText w:val="%1."/>
+      <w:lvlJc w:val="left"/>
+      <w:pPr>
+        <w:tabs>
+          <w:tab w:val="num" w:pos="720"/>
+        </w:tabs>
+        <w:ind w:left="720" w:hanging="360"/>
+      </w:pPr>
+    </w:lvl>
+    <w:lvl w:ilvl="1">
+      <w:start w:val="1"/>
+      <w:numFmt w:val="decimal"/>
+      <w:lvlText w:val="%2."/>
+      <w:lvlJc w:val="left"/>
+      <w:pPr>
+        <w:tabs>
+          <w:tab w:val="num" w:pos="1440"/>
+        </w:tabs>
+        <w:ind w:left="1440" w:hanging="360"/>
+      </w:pPr>
+    </w:lvl>
+    <w:lvl w:ilvl="2">
+      <w:start w:val="1"/>
+      <w:numFmt w:val="decimal"/>
+      <w:lvlText w:val="%3."/>
+      <w:lvlJc w:val="left"/>
+      <w:pPr>
+        <w:tabs>
+          <w:tab w:val="num" w:pos="2160"/>
+        </w:tabs>
+        <w:ind w:left="2160" w:hanging="360"/>
+      </w:pPr>
+    </w:lvl>
+    <w:lvl w:ilvl="3">
+      <w:start w:val="1"/>
+      <w:numFmt w:val="decimal"/>
+      <w:lvlText w:val="%4."/>
+      <w:lvlJc w:val="left"/>
+      <w:pPr>
+        <w:tabs>
+          <w:tab w:val="num" w:pos="2880"/>
+        </w:tabs>
+        <w:ind w:left="2880" w:hanging="360"/>
+      </w:pPr>
+    </w:lvl>
+    <w:lvl w:ilvl="4">
+      <w:start w:val="1"/>
+      <w:numFmt w:val="decimal"/>
+      <w:lvlText w:val="%5."/>
+      <w:lvlJc w:val="left"/>
+      <w:pPr>
+        <w:tabs>
+          <w:tab w:val="num" w:pos="3600"/>
+        </w:tabs>
+        <w:ind w:left="3600" w:hanging="360"/>
+      </w:pPr>
+    </w:lvl>
+    <w:lvl w:ilvl="5" w:tentative="1">
+      <w:start w:val="1"/>
+      <w:numFmt w:val="decimal"/>
+      <w:lvlText w:val="%6."/>
+      <w:lvlJc w:val="left"/>
+      <w:pPr>
+        <w:tabs>
+          <w:tab w:val="num" w:pos="4320"/>
+        </w:tabs>
+        <w:ind w:left="4320" w:hanging="360"/>
+      </w:pPr>
+    </w:lvl>
+    <w:lvl w:ilvl="6" w:tentative="1">
+      <w:start w:val="1"/>
+      <w:numFmt w:val="decimal"/>
+      <w:lvlText w:val="%7."/>
+      <w:lvlJc w:val="left"/>
+      <w:pPr>
+        <w:tabs>
+          <w:tab w:val="num" w:pos="5040"/>
+        </w:tabs>
+        <w:ind w:left="5040" w:hanging="360"/>
+      </w:pPr>
+    </w:lvl>
+    <w:lvl w:ilvl="7" w:tentative="1">
+      <w:start w:val="1"/>
+      <w:numFmt w:val="decimal"/>
+      <w:lvlText w:val="%8."/>
+      <w:lvlJc w:val="left"/>
+      <w:pPr>
+        <w:tabs>
+          <w:tab w:val="num" w:pos="5760"/>
+        </w:tabs>
+        <w:ind w:left="5760" w:hanging="360"/>
+      </w:pPr>
+    </w:lvl>
+    <w:lvl w:ilvl="8" w:tentative="1">
+      <w:start w:val="1"/>
+      <w:numFmt w:val="decimal"/>
+      <w:lvlText w:val="%9."/>
+      <w:lvlJc w:val="left"/>
+      <w:pPr>
+        <w:tabs>
+          <w:tab w:val="num" w:pos="6480"/>
+        </w:tabs>
+        <w:ind w:left="6480" w:hanging="360"/>
+      </w:pPr>
+    </w:lvl>
+  </w:abstractNum>
+  <w:abstractNum w:abstractNumId="18" w15:restartNumberingAfterBreak="0">
     <w:nsid w:val="636E4B66"/>
     <w:multiLevelType w:val="multilevel"/>
     <w:tmpl w:val="82E2BFDC"/>
@@ -3881,14 +6011,357 @@
       </w:rPr>
     </w:lvl>
   </w:abstractNum>
+  <w:abstractNum w:abstractNumId="19" w15:restartNumberingAfterBreak="0">
+    <w:nsid w:val="77F12562"/>
+    <w:multiLevelType w:val="hybridMultilevel"/>
+    <w:tmpl w:val="B74C5518"/>
+    <w:lvl w:ilvl="0" w:tplc="0409000F">
+      <w:start w:val="1"/>
+      <w:numFmt w:val="decimal"/>
+      <w:lvlText w:val="%1."/>
+      <w:lvlJc w:val="left"/>
+      <w:pPr>
+        <w:ind w:left="720" w:hanging="360"/>
+      </w:pPr>
+    </w:lvl>
+    <w:lvl w:ilvl="1" w:tplc="04090019">
+      <w:start w:val="1"/>
+      <w:numFmt w:val="lowerLetter"/>
+      <w:lvlText w:val="%2."/>
+      <w:lvlJc w:val="left"/>
+      <w:pPr>
+        <w:ind w:left="1440" w:hanging="360"/>
+      </w:pPr>
+    </w:lvl>
+    <w:lvl w:ilvl="2" w:tplc="0409001B">
+      <w:start w:val="1"/>
+      <w:numFmt w:val="lowerRoman"/>
+      <w:lvlText w:val="%3."/>
+      <w:lvlJc w:val="right"/>
+      <w:pPr>
+        <w:ind w:left="2160" w:hanging="180"/>
+      </w:pPr>
+    </w:lvl>
+    <w:lvl w:ilvl="3" w:tplc="0409000F" w:tentative="1">
+      <w:start w:val="1"/>
+      <w:numFmt w:val="decimal"/>
+      <w:lvlText w:val="%4."/>
+      <w:lvlJc w:val="left"/>
+      <w:pPr>
+        <w:ind w:left="2880" w:hanging="360"/>
+      </w:pPr>
+    </w:lvl>
+    <w:lvl w:ilvl="4" w:tplc="04090019" w:tentative="1">
+      <w:start w:val="1"/>
+      <w:numFmt w:val="lowerLetter"/>
+      <w:lvlText w:val="%5."/>
+      <w:lvlJc w:val="left"/>
+      <w:pPr>
+        <w:ind w:left="3600" w:hanging="360"/>
+      </w:pPr>
+    </w:lvl>
+    <w:lvl w:ilvl="5" w:tplc="0409001B" w:tentative="1">
+      <w:start w:val="1"/>
+      <w:numFmt w:val="lowerRoman"/>
+      <w:lvlText w:val="%6."/>
+      <w:lvlJc w:val="right"/>
+      <w:pPr>
+        <w:ind w:left="4320" w:hanging="180"/>
+      </w:pPr>
+    </w:lvl>
+    <w:lvl w:ilvl="6" w:tplc="0409000F" w:tentative="1">
+      <w:start w:val="1"/>
+      <w:numFmt w:val="decimal"/>
+      <w:lvlText w:val="%7."/>
+      <w:lvlJc w:val="left"/>
+      <w:pPr>
+        <w:ind w:left="5040" w:hanging="360"/>
+      </w:pPr>
+    </w:lvl>
+    <w:lvl w:ilvl="7" w:tplc="04090019" w:tentative="1">
+      <w:start w:val="1"/>
+      <w:numFmt w:val="lowerLetter"/>
+      <w:lvlText w:val="%8."/>
+      <w:lvlJc w:val="left"/>
+      <w:pPr>
+        <w:ind w:left="5760" w:hanging="360"/>
+      </w:pPr>
+    </w:lvl>
+    <w:lvl w:ilvl="8" w:tplc="0409001B" w:tentative="1">
+      <w:start w:val="1"/>
+      <w:numFmt w:val="lowerRoman"/>
+      <w:lvlText w:val="%9."/>
+      <w:lvlJc w:val="right"/>
+      <w:pPr>
+        <w:ind w:left="6480" w:hanging="180"/>
+      </w:pPr>
+    </w:lvl>
+  </w:abstractNum>
   <w:num w:numId="1">
+    <w:abstractNumId w:val="13"/>
+  </w:num>
+  <w:num w:numId="2">
+    <w:abstractNumId w:val="13"/>
+  </w:num>
+  <w:num w:numId="3">
+    <w:abstractNumId w:val="18"/>
+  </w:num>
+  <w:num w:numId="4">
+    <w:abstractNumId w:val="16"/>
+  </w:num>
+  <w:num w:numId="5">
+    <w:abstractNumId w:val="12"/>
+  </w:num>
+  <w:num w:numId="6">
+    <w:abstractNumId w:val="12"/>
+    <w:lvlOverride w:ilvl="2">
+      <w:lvl w:ilvl="2">
+        <w:numFmt w:val="lowerRoman"/>
+        <w:lvlText w:val="%3."/>
+        <w:lvlJc w:val="right"/>
+      </w:lvl>
+    </w:lvlOverride>
+  </w:num>
+  <w:num w:numId="7">
+    <w:abstractNumId w:val="12"/>
+    <w:lvlOverride w:ilvl="2">
+      <w:lvl w:ilvl="2">
+        <w:numFmt w:val="lowerRoman"/>
+        <w:lvlText w:val="%3."/>
+        <w:lvlJc w:val="right"/>
+      </w:lvl>
+    </w:lvlOverride>
+  </w:num>
+  <w:num w:numId="8">
+    <w:abstractNumId w:val="12"/>
+    <w:lvlOverride w:ilvl="2">
+      <w:lvl w:ilvl="2">
+        <w:numFmt w:val="lowerRoman"/>
+        <w:lvlText w:val="%3."/>
+        <w:lvlJc w:val="right"/>
+      </w:lvl>
+    </w:lvlOverride>
+  </w:num>
+  <w:num w:numId="9">
+    <w:abstractNumId w:val="12"/>
+    <w:lvlOverride w:ilvl="2">
+      <w:lvl w:ilvl="2">
+        <w:numFmt w:val="lowerRoman"/>
+        <w:lvlText w:val="%3."/>
+        <w:lvlJc w:val="right"/>
+      </w:lvl>
+    </w:lvlOverride>
+  </w:num>
+  <w:num w:numId="10">
+    <w:abstractNumId w:val="10"/>
+  </w:num>
+  <w:num w:numId="11">
+    <w:abstractNumId w:val="17"/>
+  </w:num>
+  <w:num w:numId="12">
+    <w:abstractNumId w:val="17"/>
+    <w:lvlOverride w:ilvl="2">
+      <w:lvl w:ilvl="2">
+        <w:numFmt w:val="lowerRoman"/>
+        <w:lvlText w:val="%3."/>
+        <w:lvlJc w:val="right"/>
+      </w:lvl>
+    </w:lvlOverride>
+  </w:num>
+  <w:num w:numId="13">
+    <w:abstractNumId w:val="17"/>
+    <w:lvlOverride w:ilvl="2">
+      <w:lvl w:ilvl="2">
+        <w:numFmt w:val="lowerRoman"/>
+        <w:lvlText w:val="%3."/>
+        <w:lvlJc w:val="right"/>
+      </w:lvl>
+    </w:lvlOverride>
+    <w:lvlOverride w:ilvl="4">
+      <w:lvl w:ilvl="4">
+        <w:numFmt w:val="lowerLetter"/>
+        <w:lvlText w:val="%5."/>
+        <w:lvlJc w:val="left"/>
+      </w:lvl>
+    </w:lvlOverride>
+  </w:num>
+  <w:num w:numId="14">
+    <w:abstractNumId w:val="17"/>
+    <w:lvlOverride w:ilvl="2">
+      <w:lvl w:ilvl="2">
+        <w:numFmt w:val="lowerRoman"/>
+        <w:lvlText w:val="%3."/>
+        <w:lvlJc w:val="right"/>
+      </w:lvl>
+    </w:lvlOverride>
+    <w:lvlOverride w:ilvl="4">
+      <w:lvl w:ilvl="4">
+        <w:numFmt w:val="lowerLetter"/>
+        <w:lvlText w:val="%5."/>
+        <w:lvlJc w:val="left"/>
+      </w:lvl>
+    </w:lvlOverride>
+  </w:num>
+  <w:num w:numId="15">
+    <w:abstractNumId w:val="17"/>
+    <w:lvlOverride w:ilvl="2">
+      <w:lvl w:ilvl="2">
+        <w:numFmt w:val="lowerRoman"/>
+        <w:lvlText w:val="%3."/>
+        <w:lvlJc w:val="right"/>
+      </w:lvl>
+    </w:lvlOverride>
+    <w:lvlOverride w:ilvl="4">
+      <w:lvl w:ilvl="4">
+        <w:numFmt w:val="lowerLetter"/>
+        <w:lvlText w:val="%5."/>
+        <w:lvlJc w:val="left"/>
+      </w:lvl>
+    </w:lvlOverride>
+  </w:num>
+  <w:num w:numId="16">
+    <w:abstractNumId w:val="17"/>
+    <w:lvlOverride w:ilvl="2">
+      <w:lvl w:ilvl="2">
+        <w:numFmt w:val="lowerRoman"/>
+        <w:lvlText w:val="%3."/>
+        <w:lvlJc w:val="right"/>
+      </w:lvl>
+    </w:lvlOverride>
+    <w:lvlOverride w:ilvl="4">
+      <w:lvl w:ilvl="4">
+        <w:numFmt w:val="lowerLetter"/>
+        <w:lvlText w:val="%5."/>
+        <w:lvlJc w:val="left"/>
+      </w:lvl>
+    </w:lvlOverride>
+  </w:num>
+  <w:num w:numId="17">
+    <w:abstractNumId w:val="17"/>
+    <w:lvlOverride w:ilvl="2">
+      <w:lvl w:ilvl="2">
+        <w:numFmt w:val="lowerRoman"/>
+        <w:lvlText w:val="%3."/>
+        <w:lvlJc w:val="right"/>
+      </w:lvl>
+    </w:lvlOverride>
+    <w:lvlOverride w:ilvl="4">
+      <w:lvl w:ilvl="4">
+        <w:numFmt w:val="lowerLetter"/>
+        <w:lvlText w:val="%5."/>
+        <w:lvlJc w:val="left"/>
+      </w:lvl>
+    </w:lvlOverride>
+  </w:num>
+  <w:num w:numId="18">
+    <w:abstractNumId w:val="17"/>
+    <w:lvlOverride w:ilvl="2">
+      <w:lvl w:ilvl="2">
+        <w:numFmt w:val="lowerRoman"/>
+        <w:lvlText w:val="%3."/>
+        <w:lvlJc w:val="right"/>
+      </w:lvl>
+    </w:lvlOverride>
+    <w:lvlOverride w:ilvl="4">
+      <w:lvl w:ilvl="4">
+        <w:numFmt w:val="lowerLetter"/>
+        <w:lvlText w:val="%5."/>
+        <w:lvlJc w:val="left"/>
+      </w:lvl>
+    </w:lvlOverride>
+  </w:num>
+  <w:num w:numId="19">
+    <w:abstractNumId w:val="17"/>
+    <w:lvlOverride w:ilvl="2">
+      <w:lvl w:ilvl="2">
+        <w:numFmt w:val="lowerRoman"/>
+        <w:lvlText w:val="%3."/>
+        <w:lvlJc w:val="right"/>
+      </w:lvl>
+    </w:lvlOverride>
+    <w:lvlOverride w:ilvl="4">
+      <w:lvl w:ilvl="4">
+        <w:numFmt w:val="lowerLetter"/>
+        <w:lvlText w:val="%5."/>
+        <w:lvlJc w:val="left"/>
+      </w:lvl>
+    </w:lvlOverride>
+  </w:num>
+  <w:num w:numId="20">
+    <w:abstractNumId w:val="17"/>
+    <w:lvlOverride w:ilvl="2">
+      <w:lvl w:ilvl="2">
+        <w:numFmt w:val="lowerRoman"/>
+        <w:lvlText w:val="%3."/>
+        <w:lvlJc w:val="right"/>
+      </w:lvl>
+    </w:lvlOverride>
+    <w:lvlOverride w:ilvl="4">
+      <w:lvl w:ilvl="4">
+        <w:numFmt w:val="lowerLetter"/>
+        <w:lvlText w:val="%5."/>
+        <w:lvlJc w:val="left"/>
+      </w:lvl>
+    </w:lvlOverride>
+  </w:num>
+  <w:num w:numId="21">
+    <w:abstractNumId w:val="11"/>
+  </w:num>
+  <w:num w:numId="22">
     <w:abstractNumId w:val="0"/>
   </w:num>
-  <w:num w:numId="2">
-    <w:abstractNumId w:val="0"/>
+  <w:num w:numId="23">
+    <w:abstractNumId w:val="1"/>
   </w:num>
-  <w:num w:numId="3">
+  <w:num w:numId="24">
     <w:abstractNumId w:val="2"/>
+  </w:num>
+  <w:num w:numId="25">
+    <w:abstractNumId w:val="3"/>
+  </w:num>
+  <w:num w:numId="26">
+    <w:abstractNumId w:val="8"/>
+  </w:num>
+  <w:num w:numId="27">
+    <w:abstractNumId w:val="4"/>
+  </w:num>
+  <w:num w:numId="28">
+    <w:abstractNumId w:val="5"/>
+  </w:num>
+  <w:num w:numId="29">
+    <w:abstractNumId w:val="6"/>
+  </w:num>
+  <w:num w:numId="30">
+    <w:abstractNumId w:val="7"/>
+  </w:num>
+  <w:num w:numId="31">
+    <w:abstractNumId w:val="9"/>
+  </w:num>
+  <w:num w:numId="32">
+    <w:abstractNumId w:val="15"/>
+  </w:num>
+  <w:num w:numId="33">
+    <w:abstractNumId w:val="15"/>
+    <w:lvlOverride w:ilvl="2">
+      <w:lvl w:ilvl="2">
+        <w:numFmt w:val="lowerRoman"/>
+        <w:lvlText w:val="%3."/>
+        <w:lvlJc w:val="right"/>
+      </w:lvl>
+    </w:lvlOverride>
+  </w:num>
+  <w:num w:numId="34">
+    <w:abstractNumId w:val="15"/>
+    <w:lvlOverride w:ilvl="2">
+      <w:lvl w:ilvl="2">
+        <w:numFmt w:val="lowerRoman"/>
+        <w:lvlText w:val="%3."/>
+        <w:lvlJc w:val="right"/>
+      </w:lvl>
+    </w:lvlOverride>
+  </w:num>
+  <w:num w:numId="35">
+    <w:abstractNumId w:val="19"/>
   </w:num>
 </w:numbering>
 </file>
@@ -4462,6 +6935,7 @@
   <w:style w:type="paragraph" w:styleId="BodyText">
     <w:name w:val="Body Text"/>
     <w:basedOn w:val="Normal"/>
+    <w:link w:val="BodyTextChar"/>
     <w:qFormat/>
     <w:pPr>
       <w:spacing w:before="180" w:after="180"/>
@@ -5042,6 +7516,12 @@
       <w:shd w:val="clear" w:color="auto" w:fill="E1DFDD"/>
     </w:rPr>
   </w:style>
+  <w:style w:type="character" w:customStyle="1" w:styleId="BodyTextChar">
+    <w:name w:val="Body Text Char"/>
+    <w:basedOn w:val="DefaultParagraphFont"/>
+    <w:link w:val="BodyText"/>
+    <w:rsid w:val="00AC2565"/>
+  </w:style>
 </w:styles>
 </file>
 

</xml_diff>

<commit_message>
Added two new sections to the BoK
</commit_message>
<xml_diff>
--- a/toc.docx
+++ b/toc.docx
@@ -43,38 +43,27 @@
           <w:sz w:val="22"/>
           <w:szCs w:val="22"/>
         </w:rPr>
-        <w:t xml:space="preserve">Abstract: </w:t>
-      </w:r>
-      <w:r>
+        <w:t>Abstract: This article introduces the concepts of digital identity and identity and access management (IAM). It also discusses the constituents that identity professionals serve, compares and contrasts business-to-employee (B2E) and business-to-consumer (B2C) identity use cases, and considers IAM technologies from the perspective of administrative, or admin-time, technologies.</w:t>
+      </w:r>
+    </w:p>
+    <w:p>
+      <w:pPr>
         <w:rPr>
           <w:rFonts w:ascii="Arial" w:eastAsia="Times New Roman" w:hAnsi="Arial" w:cs="Arial"/>
           <w:color w:val="000000"/>
           <w:sz w:val="22"/>
           <w:szCs w:val="22"/>
         </w:rPr>
-        <w:t>This article introduces the concepts of digital identity and identity and access management (IAM). It also discusses the constituents that identity professionals serve, compares and contrasts business-to-employee (B2E) and business-to-consumer (B2C) identity use cases, and considers IAM technologies from the perspective of administrative, or admin-time, technologies.</w:t>
-      </w:r>
-    </w:p>
-    <w:p>
-      <w:pPr>
+      </w:pPr>
+      <w:r>
         <w:rPr>
           <w:rFonts w:ascii="Arial" w:eastAsia="Times New Roman" w:hAnsi="Arial" w:cs="Arial"/>
           <w:color w:val="000000"/>
           <w:sz w:val="22"/>
           <w:szCs w:val="22"/>
         </w:rPr>
-      </w:pPr>
-      <w:r>
-        <w:rPr>
-          <w:rFonts w:ascii="Arial" w:eastAsia="Times New Roman" w:hAnsi="Arial" w:cs="Arial"/>
-          <w:color w:val="000000"/>
-          <w:sz w:val="22"/>
-          <w:szCs w:val="22"/>
-        </w:rPr>
         <w:t>Sections in this article include:</w:t>
       </w:r>
-      <w:bookmarkStart w:id="1" w:name="_GoBack"/>
-      <w:bookmarkEnd w:id="1"/>
     </w:p>
     <w:p>
       <w:pPr>
@@ -431,7 +420,7 @@
       <w:pPr>
         <w:pStyle w:val="Heading2"/>
       </w:pPr>
-      <w:bookmarkStart w:id="2" w:name="information-security"/>
+      <w:bookmarkStart w:id="1" w:name="information-security"/>
       <w:r>
         <w:lastRenderedPageBreak/>
         <w:t>Ethics</w:t>
@@ -460,119 +449,127 @@
       <w:r>
         <w:t>ecurity</w:t>
       </w:r>
+      <w:bookmarkEnd w:id="1"/>
+    </w:p>
+    <w:p>
+      <w:pPr>
+        <w:pStyle w:val="Heading2"/>
+      </w:pPr>
+      <w:bookmarkStart w:id="2" w:name="trust-say-more---what-is-this"/>
+      <w:r>
+        <w:t xml:space="preserve">Trust </w:t>
+      </w:r>
       <w:bookmarkEnd w:id="2"/>
+      <w:r>
+        <w:t>in the IAM Context</w:t>
+      </w:r>
     </w:p>
     <w:p>
       <w:pPr>
         <w:pStyle w:val="Heading2"/>
       </w:pPr>
-      <w:bookmarkStart w:id="3" w:name="trust-say-more---what-is-this"/>
-      <w:r>
-        <w:t xml:space="preserve">Trust </w:t>
+      <w:bookmarkStart w:id="3" w:name="privacy"/>
+      <w:r>
+        <w:t>Privacy</w:t>
       </w:r>
       <w:bookmarkEnd w:id="3"/>
-      <w:r>
-        <w:t>in the IAM Context</w:t>
-      </w:r>
     </w:p>
     <w:p>
       <w:pPr>
         <w:pStyle w:val="Heading2"/>
       </w:pPr>
-      <w:bookmarkStart w:id="4" w:name="privacy"/>
-      <w:r>
-        <w:t>Privacy</w:t>
+      <w:bookmarkStart w:id="4" w:name="identification-and-authentication"/>
+      <w:r>
+        <w:t>Identification and authentication</w:t>
       </w:r>
       <w:bookmarkEnd w:id="4"/>
     </w:p>
     <w:p>
       <w:pPr>
+        <w:pStyle w:val="Heading3"/>
+      </w:pPr>
+      <w:bookmarkStart w:id="5" w:name="context-and-identity"/>
+      <w:r>
+        <w:t>Context and Identity</w:t>
+      </w:r>
+      <w:bookmarkEnd w:id="5"/>
+    </w:p>
+    <w:p>
+      <w:pPr>
+        <w:pStyle w:val="Heading3"/>
+      </w:pPr>
+      <w:bookmarkStart w:id="6" w:name="levels-of-assurance"/>
+      <w:r>
+        <w:t>Levels of Assurance</w:t>
+      </w:r>
+      <w:bookmarkEnd w:id="6"/>
+    </w:p>
+    <w:p>
+      <w:pPr>
         <w:pStyle w:val="Heading2"/>
       </w:pPr>
-      <w:bookmarkStart w:id="5" w:name="identification-and-authentication"/>
-      <w:r>
-        <w:t>Identification and authentication</w:t>
-      </w:r>
-      <w:bookmarkEnd w:id="5"/>
+      <w:r>
+        <w:t>Bias in Identity Systems</w:t>
+      </w:r>
+    </w:p>
+    <w:p>
+      <w:pPr>
+        <w:pStyle w:val="Heading1"/>
+      </w:pPr>
+      <w:bookmarkStart w:id="7" w:name="digital-identity"/>
+      <w:r>
+        <w:t>Digital Identity</w:t>
+      </w:r>
+      <w:bookmarkEnd w:id="7"/>
+    </w:p>
+    <w:p>
+      <w:pPr>
+        <w:pStyle w:val="Heading2"/>
+      </w:pPr>
+      <w:bookmarkStart w:id="8" w:name="definition"/>
+      <w:r>
+        <w:t>Definition</w:t>
+      </w:r>
+      <w:bookmarkEnd w:id="8"/>
+      <w:r>
+        <w:t xml:space="preserve"> of Digital Identity</w:t>
+      </w:r>
+    </w:p>
+    <w:p>
+      <w:pPr>
+        <w:spacing w:after="0"/>
+        <w:rPr>
+          <w:rFonts w:ascii="Times New Roman" w:eastAsia="Times New Roman" w:hAnsi="Times New Roman" w:cs="Times New Roman"/>
+        </w:rPr>
+      </w:pPr>
+      <w:r>
+        <w:rPr>
+          <w:rFonts w:ascii="Arial" w:eastAsia="Times New Roman" w:hAnsi="Arial" w:cs="Arial"/>
+          <w:color w:val="000000"/>
+          <w:sz w:val="22"/>
+          <w:szCs w:val="22"/>
+        </w:rPr>
+        <w:t xml:space="preserve">Abstract: </w:t>
+      </w:r>
+      <w:r>
+        <w:rPr>
+          <w:rFonts w:ascii="Arial" w:eastAsia="Times New Roman" w:hAnsi="Arial" w:cs="Arial"/>
+          <w:color w:val="000000"/>
+          <w:sz w:val="22"/>
+          <w:szCs w:val="22"/>
+        </w:rPr>
+        <w:t xml:space="preserve">Despite the difficulty of creating a universal definition of identity, we create a working definition of a more limited concept of digital identity.  In this section, we focus on human persons and touch only slightly on non-personal identities such as corporations and devices. Starting with the concept that digital identity is a unique identifier together with relevant attributes required to enable the identifier to be used in the context of a digital transaction, this article elaborates and articulates interesting details, such as the level of certainty about and provenance of attribute values. </w:t>
+      </w:r>
     </w:p>
     <w:p>
       <w:pPr>
         <w:pStyle w:val="Heading3"/>
       </w:pPr>
-      <w:bookmarkStart w:id="6" w:name="context-and-identity"/>
-      <w:r>
-        <w:t>Context and Identity</w:t>
-      </w:r>
-      <w:bookmarkEnd w:id="6"/>
-    </w:p>
-    <w:p>
-      <w:pPr>
-        <w:pStyle w:val="Heading3"/>
-      </w:pPr>
-      <w:bookmarkStart w:id="7" w:name="levels-of-assurance"/>
-      <w:r>
-        <w:t>Levels of Assurance</w:t>
-      </w:r>
-      <w:bookmarkEnd w:id="7"/>
-    </w:p>
-    <w:p>
-      <w:pPr>
-        <w:pStyle w:val="Heading1"/>
-      </w:pPr>
-      <w:bookmarkStart w:id="8" w:name="digital-identity"/>
-      <w:r>
-        <w:t>Digital Identity</w:t>
-      </w:r>
-      <w:bookmarkEnd w:id="8"/>
-    </w:p>
-    <w:p>
-      <w:pPr>
-        <w:pStyle w:val="Heading2"/>
-      </w:pPr>
-      <w:bookmarkStart w:id="9" w:name="definition"/>
-      <w:r>
-        <w:t>Definition</w:t>
+      <w:bookmarkStart w:id="9" w:name="reputation"/>
+      <w:r>
+        <w:t>Reputation</w:t>
       </w:r>
       <w:bookmarkEnd w:id="9"/>
-      <w:r>
-        <w:t xml:space="preserve"> of Digital Identity</w:t>
-      </w:r>
-    </w:p>
-    <w:p>
-      <w:pPr>
-        <w:spacing w:after="0"/>
-        <w:rPr>
-          <w:rFonts w:ascii="Times New Roman" w:eastAsia="Times New Roman" w:hAnsi="Times New Roman" w:cs="Times New Roman"/>
-        </w:rPr>
-      </w:pPr>
-      <w:r>
-        <w:rPr>
-          <w:rFonts w:ascii="Arial" w:eastAsia="Times New Roman" w:hAnsi="Arial" w:cs="Arial"/>
-          <w:color w:val="000000"/>
-          <w:sz w:val="22"/>
-          <w:szCs w:val="22"/>
-        </w:rPr>
-        <w:t xml:space="preserve">Abstract: </w:t>
-      </w:r>
-      <w:r>
-        <w:rPr>
-          <w:rFonts w:ascii="Arial" w:eastAsia="Times New Roman" w:hAnsi="Arial" w:cs="Arial"/>
-          <w:color w:val="000000"/>
-          <w:sz w:val="22"/>
-          <w:szCs w:val="22"/>
-        </w:rPr>
-        <w:t xml:space="preserve">Despite the difficulty of creating a universal definition of identity, we create a working definition of a more limited concept of digital identity.  In this section, we focus on human persons and touch only slightly on non-personal identities such as corporations and devices. Starting with the concept that digital identity is a unique identifier together with relevant attributes required to enable the identifier to be used in the context of a digital transaction, this article elaborates and articulates interesting details, such as the level of certainty about and provenance of attribute values. </w:t>
-      </w:r>
-    </w:p>
-    <w:p>
-      <w:pPr>
-        <w:pStyle w:val="Heading3"/>
-      </w:pPr>
-      <w:bookmarkStart w:id="10" w:name="reputation"/>
-      <w:r>
-        <w:t>Reputation</w:t>
-      </w:r>
-      <w:bookmarkEnd w:id="10"/>
     </w:p>
     <w:p>
       <w:pPr>
@@ -582,14 +579,14 @@
           <w:iCs/>
         </w:rPr>
       </w:pPr>
-      <w:bookmarkStart w:id="11" w:name="identifiers"/>
+      <w:bookmarkStart w:id="10" w:name="identifiers"/>
       <w:r>
         <w:t xml:space="preserve">Digital </w:t>
       </w:r>
       <w:r>
         <w:t>Identifiers</w:t>
       </w:r>
-      <w:bookmarkEnd w:id="11"/>
+      <w:bookmarkEnd w:id="10"/>
       <w:r>
         <w:t xml:space="preserve"> </w:t>
       </w:r>
@@ -633,14 +630,119 @@
       <w:pPr>
         <w:pStyle w:val="Heading2"/>
       </w:pPr>
-      <w:bookmarkStart w:id="12" w:name="digital-identity-lifecycle"/>
+      <w:bookmarkStart w:id="11" w:name="digital-identity-lifecycle"/>
       <w:r>
         <w:t>Digital Identity Lifecycle</w:t>
       </w:r>
+      <w:bookmarkEnd w:id="11"/>
+    </w:p>
+    <w:p>
+      <w:pPr>
+        <w:spacing w:after="0"/>
+        <w:rPr>
+          <w:rFonts w:ascii="Times New Roman" w:eastAsia="Times New Roman" w:hAnsi="Times New Roman" w:cs="Times New Roman"/>
+        </w:rPr>
+      </w:pPr>
+      <w:r>
+        <w:rPr>
+          <w:rFonts w:ascii="Arial" w:eastAsia="Times New Roman" w:hAnsi="Arial" w:cs="Arial"/>
+          <w:color w:val="000000"/>
+          <w:sz w:val="22"/>
+          <w:szCs w:val="22"/>
+        </w:rPr>
+        <w:t xml:space="preserve">Abstract: </w:t>
+      </w:r>
+      <w:r>
+        <w:rPr>
+          <w:rFonts w:ascii="Arial" w:eastAsia="Times New Roman" w:hAnsi="Arial" w:cs="Arial"/>
+          <w:color w:val="000000"/>
+          <w:sz w:val="22"/>
+          <w:szCs w:val="22"/>
+        </w:rPr>
+        <w:t>In addition to the steps typically associated with other digital records, such as create, update and delete, this article describes several other activities also associated with digital identities.  For instance, there are activities that may gather or dispose of additional attribute information either based on claims made by a person or based on information from 3rd parties.  This article provides a list of activities that may occur between the creation of the digital identity and its disposal.</w:t>
+      </w:r>
+    </w:p>
+    <w:p>
+      <w:pPr>
+        <w:pStyle w:val="Heading2"/>
+      </w:pPr>
+      <w:bookmarkStart w:id="12" w:name="proofing---we-need-to-avoid-this-word-th"/>
+      <w:r>
+        <w:lastRenderedPageBreak/>
+        <w:t>Proofing</w:t>
+      </w:r>
+      <w:r>
+        <w:t>, B</w:t>
+      </w:r>
+      <w:r>
+        <w:t xml:space="preserve">inding or </w:t>
+      </w:r>
+      <w:r>
+        <w:t>R</w:t>
+      </w:r>
+      <w:r>
+        <w:t>egistration</w:t>
+      </w:r>
+      <w:r>
+        <w:t xml:space="preserve"> </w:t>
+      </w:r>
+    </w:p>
+    <w:p>
+      <w:pPr>
+        <w:spacing w:after="0"/>
+        <w:rPr>
+          <w:rFonts w:ascii="Times New Roman" w:eastAsia="Times New Roman" w:hAnsi="Times New Roman" w:cs="Times New Roman"/>
+        </w:rPr>
+      </w:pPr>
+      <w:r>
+        <w:rPr>
+          <w:rFonts w:ascii="Arial" w:eastAsia="Times New Roman" w:hAnsi="Arial" w:cs="Arial"/>
+          <w:color w:val="000000"/>
+          <w:sz w:val="22"/>
+          <w:szCs w:val="22"/>
+        </w:rPr>
+        <w:t xml:space="preserve">Abstract: </w:t>
+      </w:r>
+      <w:r>
+        <w:rPr>
+          <w:rFonts w:ascii="Arial" w:eastAsia="Times New Roman" w:hAnsi="Arial" w:cs="Arial"/>
+          <w:color w:val="000000"/>
+          <w:sz w:val="22"/>
+          <w:szCs w:val="22"/>
+        </w:rPr>
+        <w:t xml:space="preserve">In many contexts, it is important to relate a human to a digital account.  Typically it matters in commercial and institutional environments.  This activity has been described as proofing or vetting, implying certainty about the mapping. But there is a gradient of need - in some cases, it is very important such as in the fields of medicine or finance, whereas in other cases much less care is needed to achieve the needed level of assurance. This article discusses the drivers and the palette of tactics that can be used to balance the desired level of certainty to the mapping and the desired level of friction to be experienced by the user. </w:t>
+      </w:r>
+    </w:p>
+    <w:p>
+      <w:pPr>
+        <w:pStyle w:val="Heading3"/>
+      </w:pPr>
+      <w:r>
+        <w:t>V</w:t>
+      </w:r>
+      <w:r>
+        <w:t>erification/</w:t>
+      </w:r>
+      <w:r>
+        <w:t>V</w:t>
+      </w:r>
+      <w:r>
+        <w:t>alidation</w:t>
+      </w:r>
       <w:bookmarkEnd w:id="12"/>
     </w:p>
     <w:p>
       <w:pPr>
+        <w:pStyle w:val="Heading2"/>
+      </w:pPr>
+      <w:bookmarkStart w:id="13" w:name="credentials"/>
+      <w:r>
+        <w:t>Credentials</w:t>
+      </w:r>
+      <w:bookmarkEnd w:id="13"/>
+    </w:p>
+    <w:p>
+      <w:pPr>
         <w:spacing w:after="0"/>
         <w:rPr>
           <w:rFonts w:ascii="Times New Roman" w:eastAsia="Times New Roman" w:hAnsi="Times New Roman" w:cs="Times New Roman"/>
@@ -662,132 +764,18 @@
           <w:sz w:val="22"/>
           <w:szCs w:val="22"/>
         </w:rPr>
-        <w:t>In addition to the steps typically associated with other digital records, such as create, update and delete, this article describes several other activities also associated with digital identities.  For instance, there are activities that may gather or dispose of additional attribute information either based on claims made by a person or based on information from 3rd parties.  This article provides a list of activities that may occur between the creation of the digital identity and its disposal.</w:t>
-      </w:r>
-    </w:p>
-    <w:p>
-      <w:pPr>
-        <w:pStyle w:val="Heading2"/>
-      </w:pPr>
-      <w:bookmarkStart w:id="13" w:name="proofing---we-need-to-avoid-this-word-th"/>
-      <w:r>
-        <w:t>Proofing</w:t>
-      </w:r>
-      <w:r>
-        <w:t>, B</w:t>
-      </w:r>
-      <w:r>
-        <w:t xml:space="preserve">inding or </w:t>
-      </w:r>
-      <w:r>
-        <w:t>R</w:t>
-      </w:r>
-      <w:r>
-        <w:t>egistration</w:t>
-      </w:r>
-      <w:r>
-        <w:t xml:space="preserve"> </w:t>
-      </w:r>
-    </w:p>
-    <w:p>
-      <w:pPr>
-        <w:spacing w:after="0"/>
-        <w:rPr>
-          <w:rFonts w:ascii="Times New Roman" w:eastAsia="Times New Roman" w:hAnsi="Times New Roman" w:cs="Times New Roman"/>
-        </w:rPr>
-      </w:pPr>
-      <w:r>
-        <w:rPr>
-          <w:rFonts w:ascii="Arial" w:eastAsia="Times New Roman" w:hAnsi="Arial" w:cs="Arial"/>
-          <w:color w:val="000000"/>
-          <w:sz w:val="22"/>
-          <w:szCs w:val="22"/>
-        </w:rPr>
-        <w:t xml:space="preserve">Abstract: </w:t>
-      </w:r>
-      <w:r>
-        <w:rPr>
-          <w:rFonts w:ascii="Arial" w:eastAsia="Times New Roman" w:hAnsi="Arial" w:cs="Arial"/>
-          <w:color w:val="000000"/>
-          <w:sz w:val="22"/>
-          <w:szCs w:val="22"/>
-        </w:rPr>
-        <w:t xml:space="preserve">In many contexts, it is important to relate a human to a digital account.  Typically it matters in commercial and institutional environments.  This activity has been described as </w:t>
-      </w:r>
-      <w:r>
-        <w:rPr>
-          <w:rFonts w:ascii="Arial" w:eastAsia="Times New Roman" w:hAnsi="Arial" w:cs="Arial"/>
-          <w:color w:val="000000"/>
-          <w:sz w:val="22"/>
-          <w:szCs w:val="22"/>
-        </w:rPr>
-        <w:lastRenderedPageBreak/>
-        <w:t xml:space="preserve">proofing or vetting, implying certainty about the mapping. But there is a gradient of need - in some cases, it is very important such as in the fields of medicine or finance, whereas in other cases much less care is needed to achieve the needed level of assurance. This article discusses the drivers and the palette of tactics that can be used to balance the desired level of certainty to the mapping and the desired level of friction to be experienced by the user. </w:t>
-      </w:r>
-    </w:p>
-    <w:p>
-      <w:pPr>
-        <w:pStyle w:val="Heading3"/>
-      </w:pPr>
-      <w:r>
-        <w:t>V</w:t>
-      </w:r>
-      <w:r>
-        <w:t>erification/</w:t>
-      </w:r>
-      <w:r>
-        <w:t>V</w:t>
-      </w:r>
-      <w:r>
-        <w:t>alidation</w:t>
-      </w:r>
-      <w:bookmarkEnd w:id="13"/>
-    </w:p>
-    <w:p>
-      <w:pPr>
-        <w:pStyle w:val="Heading2"/>
-      </w:pPr>
-      <w:bookmarkStart w:id="14" w:name="credentials"/>
-      <w:r>
-        <w:t>Credentials</w:t>
+        <w:t>When the registration process contains more than a little friction, many systems provide a way to avoid that friction during logins, a process that happens many more times than registration does. In the simplest scenario, this is done by issuing a user ID and a password, in other words, a credential. This section describes the varieties of credentials that are in common use.  It also describes methods for establishing credentials (how to convey them safely) and some recovery mechanisms when they are lost or compromised. Because credentials can be stolen, this article touches on the approach that some implementations have taken which look to device identities to reduce risk.</w:t>
+      </w:r>
+    </w:p>
+    <w:p>
+      <w:pPr>
+        <w:pStyle w:val="Heading1"/>
+      </w:pPr>
+      <w:bookmarkStart w:id="14" w:name="access-control"/>
+      <w:r>
+        <w:t>Access Control</w:t>
       </w:r>
       <w:bookmarkEnd w:id="14"/>
-    </w:p>
-    <w:p>
-      <w:pPr>
-        <w:spacing w:after="0"/>
-        <w:rPr>
-          <w:rFonts w:ascii="Times New Roman" w:eastAsia="Times New Roman" w:hAnsi="Times New Roman" w:cs="Times New Roman"/>
-        </w:rPr>
-      </w:pPr>
-      <w:r>
-        <w:rPr>
-          <w:rFonts w:ascii="Arial" w:eastAsia="Times New Roman" w:hAnsi="Arial" w:cs="Arial"/>
-          <w:color w:val="000000"/>
-          <w:sz w:val="22"/>
-          <w:szCs w:val="22"/>
-        </w:rPr>
-        <w:t xml:space="preserve">Abstract: </w:t>
-      </w:r>
-      <w:r>
-        <w:rPr>
-          <w:rFonts w:ascii="Arial" w:eastAsia="Times New Roman" w:hAnsi="Arial" w:cs="Arial"/>
-          <w:color w:val="000000"/>
-          <w:sz w:val="22"/>
-          <w:szCs w:val="22"/>
-        </w:rPr>
-        <w:t>When the registration process contains more than a little friction, many systems provide a way to avoid that friction during logins, a process that happens many more times than registration does. In the simplest scenario, this is done by issuing a user ID and a password, in other words, a credential. This section describes the varieties of credentials that are in common use.  It also describes methods for establishing credentials (how to convey them safely) and some recovery mechanisms when they are lost or compromised. Because credentials can be stolen, this article touches on the approach that some implementations have taken which look to device identities to reduce risk.</w:t>
-      </w:r>
-    </w:p>
-    <w:p>
-      <w:pPr>
-        <w:pStyle w:val="Heading1"/>
-      </w:pPr>
-      <w:bookmarkStart w:id="15" w:name="access-control"/>
-      <w:r>
-        <w:t>Access Control</w:t>
-      </w:r>
-      <w:bookmarkEnd w:id="15"/>
     </w:p>
     <w:p>
       <w:pPr>
@@ -850,8 +838,8 @@
         </w:rPr>
         <w:t xml:space="preserve">At its core access control is ensuring users are authenticated to access protected </w:t>
       </w:r>
-      <w:bookmarkStart w:id="16" w:name="_hh3p6j1x9z4p" w:colFirst="0" w:colLast="0"/>
-      <w:bookmarkEnd w:id="16"/>
+      <w:bookmarkStart w:id="15" w:name="_hh3p6j1x9z4p" w:colFirst="0" w:colLast="0"/>
+      <w:bookmarkEnd w:id="15"/>
       <w:r>
         <w:rPr>
           <w:rFonts w:ascii="Arial" w:eastAsia="Times New Roman" w:hAnsi="Arial" w:cs="Arial"/>
@@ -880,7 +868,7 @@
         </w:rPr>
         <w:t>This article looks at the history of access management, the expected current functionality and the trends to be expected.</w:t>
       </w:r>
-      <w:bookmarkStart w:id="17" w:name="authentication"/>
+      <w:bookmarkStart w:id="16" w:name="authentication"/>
     </w:p>
     <w:p>
       <w:pPr>
@@ -890,15 +878,25 @@
         <w:lastRenderedPageBreak/>
         <w:t>Authentication</w:t>
       </w:r>
+      <w:bookmarkEnd w:id="16"/>
+    </w:p>
+    <w:p>
+      <w:pPr>
+        <w:pStyle w:val="Heading3"/>
+      </w:pPr>
+      <w:bookmarkStart w:id="17" w:name="dynamic-authentication-risk-based"/>
+      <w:r>
+        <w:t>Dynamic Authentication (risk-based)</w:t>
+      </w:r>
       <w:bookmarkEnd w:id="17"/>
     </w:p>
     <w:p>
       <w:pPr>
         <w:pStyle w:val="Heading3"/>
       </w:pPr>
-      <w:bookmarkStart w:id="18" w:name="dynamic-authentication-risk-based"/>
-      <w:r>
-        <w:t>Dynamic Authentication (risk-based)</w:t>
+      <w:bookmarkStart w:id="18" w:name="multi-factor-authentication"/>
+      <w:r>
+        <w:t>Multi-Factor Authentication</w:t>
       </w:r>
       <w:bookmarkEnd w:id="18"/>
     </w:p>
@@ -906,9 +904,21 @@
       <w:pPr>
         <w:pStyle w:val="Heading3"/>
       </w:pPr>
-      <w:bookmarkStart w:id="19" w:name="multi-factor-authentication"/>
-      <w:r>
-        <w:t>Multi-Factor Authentication</w:t>
+      <w:bookmarkStart w:id="19" w:name="single-sign-on-within-a-domain"/>
+      <w:r>
+        <w:t xml:space="preserve">Single Sign-on </w:t>
+      </w:r>
+      <w:r>
+        <w:t>W</w:t>
+      </w:r>
+      <w:r>
+        <w:t xml:space="preserve">ithin a </w:t>
+      </w:r>
+      <w:r>
+        <w:t>D</w:t>
+      </w:r>
+      <w:r>
+        <w:t>omain</w:t>
       </w:r>
       <w:bookmarkEnd w:id="19"/>
     </w:p>
@@ -916,236 +926,214 @@
       <w:pPr>
         <w:pStyle w:val="Heading3"/>
       </w:pPr>
-      <w:bookmarkStart w:id="20" w:name="single-sign-on-within-a-domain"/>
-      <w:r>
-        <w:t xml:space="preserve">Single Sign-on </w:t>
-      </w:r>
-      <w:r>
-        <w:t>W</w:t>
-      </w:r>
-      <w:r>
-        <w:t xml:space="preserve">ithin a </w:t>
+      <w:bookmarkStart w:id="20" w:name="centralised-authentication-service"/>
+      <w:proofErr w:type="spellStart"/>
+      <w:r>
+        <w:t>Centralised</w:t>
+      </w:r>
+      <w:proofErr w:type="spellEnd"/>
+      <w:r>
+        <w:t xml:space="preserve"> </w:t>
+      </w:r>
+      <w:r>
+        <w:t>A</w:t>
+      </w:r>
+      <w:r>
+        <w:t xml:space="preserve">uthentication </w:t>
+      </w:r>
+      <w:r>
+        <w:t>S</w:t>
+      </w:r>
+      <w:r>
+        <w:t>ervice</w:t>
+      </w:r>
+      <w:bookmarkEnd w:id="20"/>
+    </w:p>
+    <w:p>
+      <w:pPr>
+        <w:pStyle w:val="Heading3"/>
+      </w:pPr>
+      <w:bookmarkStart w:id="21" w:name="federated-authentication-between-domains"/>
+      <w:r>
+        <w:t>Federated Authentication (between domains)</w:t>
+      </w:r>
+      <w:bookmarkEnd w:id="21"/>
+    </w:p>
+    <w:p>
+      <w:pPr>
+        <w:pStyle w:val="Heading3"/>
+      </w:pPr>
+      <w:bookmarkStart w:id="22" w:name="device-identity-for-corroboration"/>
+      <w:r>
+        <w:t xml:space="preserve">Device </w:t>
+      </w:r>
+      <w:r>
+        <w:t>I</w:t>
+      </w:r>
+      <w:r>
+        <w:t xml:space="preserve">dentity for </w:t>
+      </w:r>
+      <w:r>
+        <w:t>C</w:t>
+      </w:r>
+      <w:r>
+        <w:t>orroboration</w:t>
+      </w:r>
+      <w:bookmarkEnd w:id="22"/>
+    </w:p>
+    <w:p>
+      <w:pPr>
+        <w:pStyle w:val="Heading3"/>
+      </w:pPr>
+      <w:bookmarkStart w:id="23" w:name="fast-identity-online-fido-and-its-cousin"/>
+      <w:r>
+        <w:t>Fast Identity Online (FIDO) and its cousins</w:t>
+      </w:r>
+      <w:bookmarkEnd w:id="23"/>
+    </w:p>
+    <w:p>
+      <w:pPr>
+        <w:pStyle w:val="Heading3"/>
+      </w:pPr>
+      <w:bookmarkStart w:id="24" w:name="session-management"/>
+      <w:r>
+        <w:t>Session Management</w:t>
+      </w:r>
+      <w:bookmarkEnd w:id="24"/>
+    </w:p>
+    <w:p>
+      <w:pPr>
+        <w:pStyle w:val="Heading2"/>
+      </w:pPr>
+      <w:bookmarkStart w:id="25" w:name="authorization"/>
+      <w:r>
+        <w:t>Authorization</w:t>
+      </w:r>
+      <w:bookmarkEnd w:id="25"/>
+    </w:p>
+    <w:p>
+      <w:pPr>
+        <w:pStyle w:val="Heading3"/>
+      </w:pPr>
+      <w:bookmarkStart w:id="26" w:name="resources-to-protect"/>
+      <w:r>
+        <w:t xml:space="preserve">Resources to </w:t>
+      </w:r>
+      <w:r>
+        <w:t>P</w:t>
+      </w:r>
+      <w:r>
+        <w:t>rotect</w:t>
+      </w:r>
+      <w:bookmarkEnd w:id="26"/>
+    </w:p>
+    <w:p>
+      <w:pPr>
+        <w:pStyle w:val="Heading3"/>
+      </w:pPr>
+      <w:bookmarkStart w:id="27" w:name="authorisation"/>
+      <w:proofErr w:type="spellStart"/>
+      <w:r>
+        <w:t>Authorisation</w:t>
+      </w:r>
+      <w:bookmarkEnd w:id="27"/>
+      <w:proofErr w:type="spellEnd"/>
+    </w:p>
+    <w:p>
+      <w:pPr>
+        <w:pStyle w:val="Heading4"/>
+      </w:pPr>
+      <w:bookmarkStart w:id="28" w:name="acls"/>
+      <w:r>
+        <w:t>ACL’s</w:t>
+      </w:r>
+      <w:bookmarkEnd w:id="28"/>
+    </w:p>
+    <w:p>
+      <w:pPr>
+        <w:pStyle w:val="Heading4"/>
+      </w:pPr>
+      <w:bookmarkStart w:id="29" w:name="rbac"/>
+      <w:r>
+        <w:t>RBAC</w:t>
+      </w:r>
+      <w:bookmarkEnd w:id="29"/>
+    </w:p>
+    <w:p>
+      <w:pPr>
+        <w:pStyle w:val="Heading4"/>
+      </w:pPr>
+      <w:bookmarkStart w:id="30" w:name="abac-dynamic-access-management"/>
+      <w:r>
+        <w:t xml:space="preserve">ABAC / </w:t>
       </w:r>
       <w:r>
         <w:t>D</w:t>
       </w:r>
       <w:r>
-        <w:t>omain</w:t>
-      </w:r>
-      <w:bookmarkEnd w:id="20"/>
+        <w:t xml:space="preserve">ynamic </w:t>
+      </w:r>
+      <w:r>
+        <w:t>A</w:t>
+      </w:r>
+      <w:r>
+        <w:t xml:space="preserve">ccess </w:t>
+      </w:r>
+      <w:r>
+        <w:t>M</w:t>
+      </w:r>
+      <w:r>
+        <w:t>anagement</w:t>
+      </w:r>
+      <w:bookmarkEnd w:id="30"/>
+    </w:p>
+    <w:p>
+      <w:pPr>
+        <w:pStyle w:val="Heading5"/>
+      </w:pPr>
+      <w:bookmarkStart w:id="31" w:name="policy-management-solutions"/>
+      <w:r>
+        <w:t>Policy Management solutions</w:t>
+      </w:r>
+      <w:bookmarkEnd w:id="31"/>
     </w:p>
     <w:p>
       <w:pPr>
         <w:pStyle w:val="Heading3"/>
       </w:pPr>
-      <w:bookmarkStart w:id="21" w:name="centralised-authentication-service"/>
-      <w:proofErr w:type="spellStart"/>
-      <w:r>
-        <w:t>Centralised</w:t>
-      </w:r>
-      <w:proofErr w:type="spellEnd"/>
-      <w:r>
-        <w:t xml:space="preserve"> </w:t>
-      </w:r>
-      <w:r>
-        <w:t>A</w:t>
-      </w:r>
-      <w:r>
-        <w:t xml:space="preserve">uthentication </w:t>
-      </w:r>
-      <w:r>
-        <w:t>S</w:t>
-      </w:r>
-      <w:r>
-        <w:t>ervice</w:t>
-      </w:r>
-      <w:bookmarkEnd w:id="21"/>
-    </w:p>
-    <w:p>
-      <w:pPr>
-        <w:pStyle w:val="Heading3"/>
-      </w:pPr>
-      <w:bookmarkStart w:id="22" w:name="federated-authentication-between-domains"/>
-      <w:r>
-        <w:t>Federated Authentication (between domains)</w:t>
-      </w:r>
-      <w:bookmarkEnd w:id="22"/>
-    </w:p>
-    <w:p>
-      <w:pPr>
-        <w:pStyle w:val="Heading3"/>
-      </w:pPr>
-      <w:bookmarkStart w:id="23" w:name="device-identity-for-corroboration"/>
-      <w:r>
-        <w:t xml:space="preserve">Device </w:t>
-      </w:r>
-      <w:r>
-        <w:t>I</w:t>
-      </w:r>
-      <w:r>
-        <w:t xml:space="preserve">dentity for </w:t>
-      </w:r>
-      <w:r>
-        <w:t>C</w:t>
-      </w:r>
-      <w:r>
-        <w:t>orroboration</w:t>
-      </w:r>
-      <w:bookmarkEnd w:id="23"/>
-    </w:p>
-    <w:p>
-      <w:pPr>
-        <w:pStyle w:val="Heading3"/>
-      </w:pPr>
-      <w:bookmarkStart w:id="24" w:name="fast-identity-online-fido-and-its-cousin"/>
-      <w:r>
-        <w:t>Fast Identity Online (FIDO) and its cousins</w:t>
-      </w:r>
-      <w:bookmarkEnd w:id="24"/>
-    </w:p>
-    <w:p>
-      <w:pPr>
-        <w:pStyle w:val="Heading3"/>
-      </w:pPr>
-      <w:bookmarkStart w:id="25" w:name="session-management"/>
-      <w:r>
-        <w:t>Session Management</w:t>
-      </w:r>
-      <w:bookmarkEnd w:id="25"/>
-    </w:p>
-    <w:p>
-      <w:pPr>
-        <w:pStyle w:val="Heading2"/>
-      </w:pPr>
-      <w:bookmarkStart w:id="26" w:name="authorization"/>
-      <w:r>
-        <w:t>Authorization</w:t>
-      </w:r>
-      <w:bookmarkEnd w:id="26"/>
-    </w:p>
-    <w:p>
-      <w:pPr>
-        <w:pStyle w:val="Heading3"/>
-      </w:pPr>
-      <w:bookmarkStart w:id="27" w:name="resources-to-protect"/>
-      <w:r>
-        <w:t xml:space="preserve">Resources to </w:t>
-      </w:r>
-      <w:r>
-        <w:t>P</w:t>
-      </w:r>
-      <w:r>
-        <w:t>rotect</w:t>
-      </w:r>
-      <w:bookmarkEnd w:id="27"/>
-    </w:p>
-    <w:p>
-      <w:pPr>
-        <w:pStyle w:val="Heading3"/>
-      </w:pPr>
-      <w:bookmarkStart w:id="28" w:name="authorisation"/>
-      <w:proofErr w:type="spellStart"/>
-      <w:r>
-        <w:t>Authorisation</w:t>
-      </w:r>
-      <w:bookmarkEnd w:id="28"/>
-      <w:proofErr w:type="spellEnd"/>
+      <w:bookmarkStart w:id="32" w:name="privileged-access-management"/>
+      <w:r>
+        <w:t>Privileged Access Management</w:t>
+      </w:r>
+      <w:bookmarkEnd w:id="32"/>
     </w:p>
     <w:p>
       <w:pPr>
         <w:pStyle w:val="Heading4"/>
       </w:pPr>
-      <w:bookmarkStart w:id="29" w:name="acls"/>
-      <w:r>
-        <w:t>ACL’s</w:t>
-      </w:r>
-      <w:bookmarkEnd w:id="29"/>
+      <w:bookmarkStart w:id="33" w:name="alignment-to-risk-management"/>
+      <w:r>
+        <w:t>Alignment to Risk Management</w:t>
+      </w:r>
+      <w:bookmarkEnd w:id="33"/>
     </w:p>
     <w:p>
       <w:pPr>
         <w:pStyle w:val="Heading4"/>
       </w:pPr>
-      <w:bookmarkStart w:id="30" w:name="rbac"/>
-      <w:r>
-        <w:t>RBAC</w:t>
-      </w:r>
-      <w:bookmarkEnd w:id="30"/>
-    </w:p>
-    <w:p>
-      <w:pPr>
-        <w:pStyle w:val="Heading4"/>
-      </w:pPr>
-      <w:bookmarkStart w:id="31" w:name="abac-dynamic-access-management"/>
-      <w:r>
-        <w:t xml:space="preserve">ABAC / </w:t>
-      </w:r>
-      <w:r>
-        <w:t>D</w:t>
-      </w:r>
-      <w:r>
-        <w:t xml:space="preserve">ynamic </w:t>
-      </w:r>
-      <w:r>
-        <w:t>A</w:t>
-      </w:r>
-      <w:r>
-        <w:t xml:space="preserve">ccess </w:t>
-      </w:r>
-      <w:r>
-        <w:t>M</w:t>
-      </w:r>
-      <w:r>
-        <w:t>anagement</w:t>
-      </w:r>
-      <w:bookmarkEnd w:id="31"/>
-    </w:p>
-    <w:p>
-      <w:pPr>
-        <w:pStyle w:val="Heading5"/>
-      </w:pPr>
-      <w:bookmarkStart w:id="32" w:name="policy-management-solutions"/>
-      <w:r>
-        <w:t>Policy Management solutions</w:t>
-      </w:r>
-      <w:bookmarkEnd w:id="32"/>
-    </w:p>
-    <w:p>
-      <w:pPr>
-        <w:pStyle w:val="Heading3"/>
-      </w:pPr>
-      <w:bookmarkStart w:id="33" w:name="privileged-access-management"/>
-      <w:r>
-        <w:t>Privileged Access Management</w:t>
-      </w:r>
-      <w:bookmarkEnd w:id="33"/>
-    </w:p>
-    <w:p>
-      <w:pPr>
-        <w:pStyle w:val="Heading4"/>
-      </w:pPr>
-      <w:bookmarkStart w:id="34" w:name="alignment-to-risk-management"/>
-      <w:r>
-        <w:t>Alignment to Risk Management</w:t>
+      <w:r>
+        <w:t>System Accounts</w:t>
+      </w:r>
+    </w:p>
+    <w:p>
+      <w:pPr>
+        <w:pStyle w:val="Heading1"/>
+      </w:pPr>
+      <w:bookmarkStart w:id="34" w:name="regulations-and-laws"/>
+      <w:r>
+        <w:t>Laws, Regulations, and Standards</w:t>
       </w:r>
       <w:bookmarkEnd w:id="34"/>
-    </w:p>
-    <w:p>
-      <w:pPr>
-        <w:pStyle w:val="Heading4"/>
-      </w:pPr>
-      <w:r>
-        <w:t>System Accounts</w:t>
-      </w:r>
-    </w:p>
-    <w:p>
-      <w:pPr>
-        <w:pStyle w:val="Heading1"/>
-      </w:pPr>
-      <w:bookmarkStart w:id="35" w:name="regulations-and-laws"/>
-      <w:r>
-        <w:t>Laws, Regulations, and Standards</w:t>
-      </w:r>
-      <w:bookmarkEnd w:id="35"/>
     </w:p>
     <w:p>
       <w:pPr>
@@ -1190,7 +1178,7 @@
           <w:rFonts w:eastAsia="Times New Roman"/>
         </w:rPr>
       </w:pPr>
-      <w:bookmarkStart w:id="36" w:name="survey-of-jurisdictions"/>
+      <w:bookmarkStart w:id="35" w:name="survey-of-jurisdictions"/>
       <w:r>
         <w:rPr>
           <w:rFonts w:eastAsia="Times New Roman"/>
@@ -1399,7 +1387,7 @@
         </w:rPr>
       </w:pPr>
     </w:p>
-    <w:bookmarkEnd w:id="36"/>
+    <w:bookmarkEnd w:id="35"/>
     <w:p>
       <w:pPr>
         <w:pStyle w:val="Heading2"/>
@@ -2990,7 +2978,7 @@
       <w:pPr>
         <w:pStyle w:val="Heading1"/>
       </w:pPr>
-      <w:bookmarkStart w:id="37" w:name="workforce-iam-internal-iam"/>
+      <w:bookmarkStart w:id="36" w:name="workforce-iam-internal-iam"/>
       <w:r>
         <w:t xml:space="preserve">Workforce IAM </w:t>
       </w:r>
@@ -3000,75 +2988,93 @@
       <w:r>
         <w:t>Internal IAM</w:t>
       </w:r>
+      <w:bookmarkEnd w:id="36"/>
+    </w:p>
+    <w:p>
+      <w:pPr>
+        <w:pStyle w:val="Heading2"/>
+      </w:pPr>
+      <w:bookmarkStart w:id="37" w:name="iam-processes"/>
+      <w:r>
+        <w:t xml:space="preserve">IAM </w:t>
+      </w:r>
+      <w:r>
+        <w:t>P</w:t>
+      </w:r>
+      <w:r>
+        <w:t>rocesses</w:t>
+      </w:r>
       <w:bookmarkEnd w:id="37"/>
     </w:p>
     <w:p>
       <w:pPr>
+        <w:pStyle w:val="Heading3"/>
+      </w:pPr>
+      <w:bookmarkStart w:id="38" w:name="joiner-mover-leaver"/>
+      <w:r>
+        <w:t>Joiner-Mover-Leaver</w:t>
+      </w:r>
+      <w:bookmarkEnd w:id="38"/>
+    </w:p>
+    <w:p>
+      <w:pPr>
+        <w:pStyle w:val="Heading3"/>
+      </w:pPr>
+      <w:bookmarkStart w:id="39" w:name="hr-ownership"/>
+      <w:r>
+        <w:t xml:space="preserve">HR </w:t>
+      </w:r>
+      <w:r>
+        <w:t>O</w:t>
+      </w:r>
+      <w:r>
+        <w:t>wnership</w:t>
+      </w:r>
+      <w:bookmarkEnd w:id="39"/>
+    </w:p>
+    <w:p>
+      <w:pPr>
+        <w:pStyle w:val="Heading3"/>
+      </w:pPr>
+      <w:bookmarkStart w:id="40" w:name="provisioning-on-boarding-and-off-boardin"/>
+      <w:r>
+        <w:t>Provisioning (On-boarding and Off-boarding)</w:t>
+      </w:r>
+      <w:bookmarkEnd w:id="40"/>
+    </w:p>
+    <w:p>
+      <w:pPr>
+        <w:pStyle w:val="Heading3"/>
+      </w:pPr>
+      <w:r>
+        <w:t>Role Management</w:t>
+      </w:r>
+    </w:p>
+    <w:p>
+      <w:pPr>
+        <w:pStyle w:val="Heading3"/>
+      </w:pPr>
+      <w:bookmarkStart w:id="41" w:name="re-certification"/>
+      <w:r>
+        <w:t>Re-certification</w:t>
+      </w:r>
+      <w:bookmarkEnd w:id="41"/>
+    </w:p>
+    <w:p>
+      <w:pPr>
         <w:pStyle w:val="Heading2"/>
       </w:pPr>
-      <w:bookmarkStart w:id="38" w:name="iam-processes"/>
-      <w:r>
-        <w:t xml:space="preserve">IAM </w:t>
-      </w:r>
-      <w:r>
-        <w:t>P</w:t>
-      </w:r>
-      <w:r>
-        <w:t>rocesses</w:t>
-      </w:r>
-      <w:bookmarkEnd w:id="38"/>
-    </w:p>
-    <w:p>
-      <w:pPr>
-        <w:pStyle w:val="Heading3"/>
-      </w:pPr>
-      <w:bookmarkStart w:id="39" w:name="joiner-mover-leaver"/>
-      <w:r>
-        <w:t>Joiner-Mover-Leaver</w:t>
-      </w:r>
-      <w:bookmarkEnd w:id="39"/>
-    </w:p>
-    <w:p>
-      <w:pPr>
-        <w:pStyle w:val="Heading3"/>
-      </w:pPr>
-      <w:bookmarkStart w:id="40" w:name="hr-ownership"/>
-      <w:r>
-        <w:t xml:space="preserve">HR </w:t>
-      </w:r>
-      <w:r>
-        <w:t>O</w:t>
-      </w:r>
-      <w:r>
-        <w:t>wnership</w:t>
-      </w:r>
-      <w:bookmarkEnd w:id="40"/>
-    </w:p>
-    <w:p>
-      <w:pPr>
-        <w:pStyle w:val="Heading3"/>
-      </w:pPr>
-      <w:bookmarkStart w:id="41" w:name="provisioning-on-boarding-and-off-boardin"/>
-      <w:r>
-        <w:t>Provisioning (On-boarding and Off-boarding)</w:t>
-      </w:r>
-      <w:bookmarkEnd w:id="41"/>
-    </w:p>
-    <w:p>
-      <w:pPr>
-        <w:pStyle w:val="Heading3"/>
-      </w:pPr>
-      <w:r>
-        <w:t>Role Management</w:t>
-      </w:r>
-    </w:p>
-    <w:p>
-      <w:pPr>
-        <w:pStyle w:val="Heading3"/>
-      </w:pPr>
-      <w:bookmarkStart w:id="42" w:name="re-certification"/>
-      <w:r>
-        <w:t>Re-certification</w:t>
+      <w:r>
+        <w:t>Compliance</w:t>
+      </w:r>
+    </w:p>
+    <w:p>
+      <w:pPr>
+        <w:pStyle w:val="Heading2"/>
+      </w:pPr>
+      <w:bookmarkStart w:id="42" w:name="analytics-and-intelligence"/>
+      <w:r>
+        <w:t>Analytics and Intelligence</w:t>
       </w:r>
       <w:bookmarkEnd w:id="42"/>
     </w:p>
@@ -3076,107 +3082,89 @@
       <w:pPr>
         <w:pStyle w:val="Heading2"/>
       </w:pPr>
-      <w:r>
-        <w:t>Compliance</w:t>
-      </w:r>
+      <w:bookmarkStart w:id="43" w:name="handling-business-partners-people"/>
+      <w:r>
+        <w:t>Handling Business Partners’ People</w:t>
+      </w:r>
+      <w:bookmarkEnd w:id="43"/>
+    </w:p>
+    <w:p>
+      <w:pPr>
+        <w:pStyle w:val="BodyText"/>
+      </w:pPr>
+    </w:p>
+    <w:p>
+      <w:pPr>
+        <w:pStyle w:val="Heading1"/>
+      </w:pPr>
+      <w:bookmarkStart w:id="44" w:name="consumercitizen-iam-1"/>
+      <w:r>
+        <w:t>Consumer</w:t>
+      </w:r>
+      <w:r>
+        <w:t>/</w:t>
+      </w:r>
+      <w:r>
+        <w:t>Citizen IAM</w:t>
+      </w:r>
+      <w:bookmarkEnd w:id="44"/>
     </w:p>
     <w:p>
       <w:pPr>
         <w:pStyle w:val="Heading2"/>
       </w:pPr>
-      <w:bookmarkStart w:id="43" w:name="analytics-and-intelligence"/>
-      <w:r>
-        <w:t>Analytics and Intelligence</w:t>
-      </w:r>
-      <w:bookmarkEnd w:id="43"/>
+      <w:bookmarkStart w:id="45" w:name="public-sector-vs.private-sector"/>
+      <w:r>
+        <w:t>CIAM vs Workforce IAM</w:t>
+      </w:r>
+    </w:p>
+    <w:p>
+      <w:pPr>
+        <w:spacing w:after="0"/>
+        <w:rPr>
+          <w:rFonts w:ascii="Times New Roman" w:eastAsia="Times New Roman" w:hAnsi="Times New Roman" w:cs="Times New Roman"/>
+        </w:rPr>
+      </w:pPr>
+      <w:r>
+        <w:rPr>
+          <w:rFonts w:ascii="Arial" w:eastAsia="Times New Roman" w:hAnsi="Arial" w:cs="Arial"/>
+          <w:color w:val="000000"/>
+          <w:sz w:val="22"/>
+          <w:szCs w:val="22"/>
+        </w:rPr>
+        <w:t xml:space="preserve">This introductory article reviews the main key differences between IAM in the consumer world versus IAM in the enterprise. Some of these differences </w:t>
+      </w:r>
+      <w:proofErr w:type="gramStart"/>
+      <w:r>
+        <w:rPr>
+          <w:rFonts w:ascii="Arial" w:eastAsia="Times New Roman" w:hAnsi="Arial" w:cs="Arial"/>
+          <w:color w:val="000000"/>
+          <w:sz w:val="22"/>
+          <w:szCs w:val="22"/>
+        </w:rPr>
+        <w:t>include:</w:t>
+      </w:r>
+      <w:proofErr w:type="gramEnd"/>
+      <w:r>
+        <w:rPr>
+          <w:rFonts w:ascii="Arial" w:eastAsia="Times New Roman" w:hAnsi="Arial" w:cs="Arial"/>
+          <w:color w:val="000000"/>
+          <w:sz w:val="22"/>
+          <w:szCs w:val="22"/>
+        </w:rPr>
+        <w:t xml:space="preserve"> focusing on the consumer experience and consumer needs as opposed to the needs of the enterprise and offering a different balance between what a consumer expects in terms of usability and security versus enterprise requirements.</w:t>
+      </w:r>
+    </w:p>
+    <w:p>
+      <w:pPr>
+        <w:pStyle w:val="BodyText"/>
+      </w:pPr>
     </w:p>
     <w:p>
       <w:pPr>
         <w:pStyle w:val="Heading2"/>
       </w:pPr>
-      <w:bookmarkStart w:id="44" w:name="handling-business-partners-people"/>
-      <w:r>
-        <w:t>Handling Business Partners’ People</w:t>
-      </w:r>
-      <w:bookmarkEnd w:id="44"/>
-    </w:p>
-    <w:p>
-      <w:pPr>
-        <w:pStyle w:val="BodyText"/>
-      </w:pPr>
-    </w:p>
-    <w:p>
-      <w:pPr>
-        <w:pStyle w:val="Heading1"/>
-      </w:pPr>
-      <w:bookmarkStart w:id="45" w:name="consumercitizen-iam-1"/>
-      <w:r>
-        <w:t>Consumer</w:t>
-      </w:r>
-      <w:r>
-        <w:t>/</w:t>
-      </w:r>
-      <w:r>
-        <w:t>Citizen IAM</w:t>
-      </w:r>
-      <w:bookmarkEnd w:id="45"/>
-    </w:p>
-    <w:p>
-      <w:pPr>
-        <w:pStyle w:val="Heading2"/>
-      </w:pPr>
-      <w:bookmarkStart w:id="46" w:name="public-sector-vs.private-sector"/>
-      <w:r>
-        <w:t>CIAM vs Workforce IAM</w:t>
-      </w:r>
-    </w:p>
-    <w:p>
-      <w:pPr>
-        <w:spacing w:after="0"/>
-        <w:rPr>
-          <w:rFonts w:ascii="Times New Roman" w:eastAsia="Times New Roman" w:hAnsi="Times New Roman" w:cs="Times New Roman"/>
-        </w:rPr>
-      </w:pPr>
-      <w:r>
-        <w:rPr>
-          <w:rFonts w:ascii="Arial" w:eastAsia="Times New Roman" w:hAnsi="Arial" w:cs="Arial"/>
-          <w:color w:val="000000"/>
-          <w:sz w:val="22"/>
-          <w:szCs w:val="22"/>
-        </w:rPr>
-        <w:t xml:space="preserve">This introductory article reviews the main key differences between IAM in the consumer world versus IAM in the enterprise. Some of these differences </w:t>
-      </w:r>
-      <w:proofErr w:type="gramStart"/>
-      <w:r>
-        <w:rPr>
-          <w:rFonts w:ascii="Arial" w:eastAsia="Times New Roman" w:hAnsi="Arial" w:cs="Arial"/>
-          <w:color w:val="000000"/>
-          <w:sz w:val="22"/>
-          <w:szCs w:val="22"/>
-        </w:rPr>
-        <w:t>include:</w:t>
-      </w:r>
-      <w:proofErr w:type="gramEnd"/>
-      <w:r>
-        <w:rPr>
-          <w:rFonts w:ascii="Arial" w:eastAsia="Times New Roman" w:hAnsi="Arial" w:cs="Arial"/>
-          <w:color w:val="000000"/>
-          <w:sz w:val="22"/>
-          <w:szCs w:val="22"/>
-        </w:rPr>
-        <w:t xml:space="preserve"> focusing on the consumer experience and consumer needs as opposed to the needs of the enterprise and offering a different balance between what a consumer expects in terms of usability and security versus enterprise requirements.</w:t>
-      </w:r>
-    </w:p>
-    <w:p>
-      <w:pPr>
-        <w:pStyle w:val="BodyText"/>
-      </w:pPr>
-    </w:p>
-    <w:p>
-      <w:pPr>
-        <w:pStyle w:val="Heading2"/>
-      </w:pPr>
-      <w:bookmarkStart w:id="47" w:name="digital-legacy---handling-deceased-perso"/>
+      <w:bookmarkStart w:id="46" w:name="digital-legacy---handling-deceased-perso"/>
       <w:r>
         <w:t>Consumer Journey</w:t>
       </w:r>
@@ -4409,9 +4397,9 @@
       <w:pPr>
         <w:pStyle w:val="Heading1"/>
       </w:pPr>
-      <w:bookmarkStart w:id="48" w:name="non-human-entity"/>
+      <w:bookmarkStart w:id="47" w:name="non-human-entity"/>
+      <w:bookmarkEnd w:id="45"/>
       <w:bookmarkEnd w:id="46"/>
-      <w:bookmarkEnd w:id="47"/>
       <w:r>
         <w:lastRenderedPageBreak/>
         <w:t>Non</w:t>
@@ -4422,149 +4410,167 @@
       <w:r>
         <w:t>Human Entity</w:t>
       </w:r>
+      <w:bookmarkEnd w:id="47"/>
+    </w:p>
+    <w:p>
+      <w:pPr>
+        <w:pStyle w:val="Heading2"/>
+      </w:pPr>
+      <w:bookmarkStart w:id="48" w:name="operational-technology-ot"/>
+      <w:r>
+        <w:t>Operational Technology (OT)</w:t>
+      </w:r>
       <w:bookmarkEnd w:id="48"/>
     </w:p>
     <w:p>
       <w:pPr>
         <w:pStyle w:val="Heading2"/>
       </w:pPr>
-      <w:bookmarkStart w:id="49" w:name="operational-technology-ot"/>
-      <w:r>
-        <w:t>Operational Technology (OT)</w:t>
+      <w:r>
+        <w:t>Service Accounts</w:t>
+      </w:r>
+    </w:p>
+    <w:p>
+      <w:pPr>
+        <w:pStyle w:val="Heading2"/>
+      </w:pPr>
+      <w:bookmarkStart w:id="49" w:name="iot-devices"/>
+      <w:r>
+        <w:t xml:space="preserve">IoT </w:t>
+      </w:r>
+      <w:r>
+        <w:t>D</w:t>
+      </w:r>
+      <w:r>
+        <w:t>evices</w:t>
       </w:r>
       <w:bookmarkEnd w:id="49"/>
     </w:p>
     <w:p>
       <w:pPr>
+        <w:pStyle w:val="Heading3"/>
+      </w:pPr>
+      <w:bookmarkStart w:id="50" w:name="iot-sectors"/>
+      <w:r>
+        <w:t>IoT Sectors</w:t>
+      </w:r>
+      <w:bookmarkEnd w:id="50"/>
+    </w:p>
+    <w:p>
+      <w:pPr>
+        <w:pStyle w:val="Heading4"/>
+      </w:pPr>
+      <w:bookmarkStart w:id="51" w:name="home-automation"/>
+      <w:r>
+        <w:t>Home Automation</w:t>
+      </w:r>
+      <w:bookmarkEnd w:id="51"/>
+    </w:p>
+    <w:p>
+      <w:pPr>
+        <w:pStyle w:val="Heading4"/>
+      </w:pPr>
+      <w:bookmarkStart w:id="52" w:name="personal-wearables"/>
+      <w:r>
+        <w:t>Personal (wearables)</w:t>
+      </w:r>
+      <w:bookmarkEnd w:id="52"/>
+    </w:p>
+    <w:p>
+      <w:pPr>
+        <w:pStyle w:val="Heading4"/>
+      </w:pPr>
+      <w:bookmarkStart w:id="53" w:name="implants"/>
+      <w:r>
+        <w:t>Implants</w:t>
+      </w:r>
+      <w:bookmarkEnd w:id="53"/>
+    </w:p>
+    <w:p>
+      <w:pPr>
+        <w:pStyle w:val="Heading4"/>
+      </w:pPr>
+      <w:bookmarkStart w:id="54" w:name="plant-automation"/>
+      <w:r>
+        <w:t xml:space="preserve">Plant </w:t>
+      </w:r>
+      <w:r>
+        <w:t>A</w:t>
+      </w:r>
+      <w:r>
+        <w:t>utomation</w:t>
+      </w:r>
+      <w:bookmarkEnd w:id="54"/>
+    </w:p>
+    <w:p>
+      <w:pPr>
+        <w:pStyle w:val="Heading4"/>
+      </w:pPr>
+      <w:bookmarkStart w:id="55" w:name="vehicle"/>
+      <w:r>
+        <w:t>Vehicle</w:t>
+      </w:r>
+      <w:bookmarkEnd w:id="55"/>
+    </w:p>
+    <w:p>
+      <w:pPr>
+        <w:pStyle w:val="Heading4"/>
+      </w:pPr>
+      <w:bookmarkStart w:id="56" w:name="smart-cities"/>
+      <w:r>
+        <w:t xml:space="preserve">Smart </w:t>
+      </w:r>
+      <w:r>
+        <w:t>C</w:t>
+      </w:r>
+      <w:r>
+        <w:t>ities</w:t>
+      </w:r>
+      <w:bookmarkEnd w:id="56"/>
+    </w:p>
+    <w:p>
+      <w:pPr>
+        <w:pStyle w:val="Heading4"/>
+      </w:pPr>
+      <w:bookmarkStart w:id="57" w:name="agricuture"/>
+      <w:r>
+        <w:t>Agricu</w:t>
+      </w:r>
+      <w:r>
+        <w:t>l</w:t>
+      </w:r>
+      <w:r>
+        <w:t>ture</w:t>
+      </w:r>
+      <w:bookmarkEnd w:id="57"/>
+    </w:p>
+    <w:p>
+      <w:pPr>
+        <w:pStyle w:val="Heading4"/>
+      </w:pPr>
+      <w:bookmarkStart w:id="58" w:name="buildiingindustrial"/>
+      <w:r>
+        <w:t>Building/Industrial</w:t>
+      </w:r>
+      <w:bookmarkEnd w:id="58"/>
+    </w:p>
+    <w:p>
+      <w:pPr>
+        <w:pStyle w:val="Heading4"/>
+      </w:pPr>
+      <w:bookmarkStart w:id="59" w:name="utilities"/>
+      <w:r>
+        <w:t>Utilities</w:t>
+      </w:r>
+      <w:bookmarkEnd w:id="59"/>
+    </w:p>
+    <w:p>
+      <w:pPr>
         <w:pStyle w:val="Heading2"/>
       </w:pPr>
-      <w:bookmarkStart w:id="50" w:name="iot-devices"/>
-      <w:r>
-        <w:t xml:space="preserve">IoT </w:t>
-      </w:r>
-      <w:r>
-        <w:t>D</w:t>
-      </w:r>
-      <w:r>
-        <w:t>evices</w:t>
-      </w:r>
-      <w:bookmarkEnd w:id="50"/>
-    </w:p>
-    <w:p>
-      <w:pPr>
-        <w:pStyle w:val="Heading3"/>
-      </w:pPr>
-      <w:bookmarkStart w:id="51" w:name="iot-sectors"/>
-      <w:r>
-        <w:t>IoT Sectors</w:t>
-      </w:r>
-      <w:bookmarkEnd w:id="51"/>
-    </w:p>
-    <w:p>
-      <w:pPr>
-        <w:pStyle w:val="Heading4"/>
-      </w:pPr>
-      <w:bookmarkStart w:id="52" w:name="home-automation"/>
-      <w:r>
-        <w:t>Home Automation</w:t>
-      </w:r>
-      <w:bookmarkEnd w:id="52"/>
-    </w:p>
-    <w:p>
-      <w:pPr>
-        <w:pStyle w:val="Heading4"/>
-      </w:pPr>
-      <w:bookmarkStart w:id="53" w:name="personal-wearables"/>
-      <w:r>
-        <w:t>Personal (wearables)</w:t>
-      </w:r>
-      <w:bookmarkEnd w:id="53"/>
-    </w:p>
-    <w:p>
-      <w:pPr>
-        <w:pStyle w:val="Heading4"/>
-      </w:pPr>
-      <w:bookmarkStart w:id="54" w:name="implants"/>
-      <w:r>
-        <w:t>Implants</w:t>
-      </w:r>
-      <w:bookmarkEnd w:id="54"/>
-    </w:p>
-    <w:p>
-      <w:pPr>
-        <w:pStyle w:val="Heading4"/>
-      </w:pPr>
-      <w:bookmarkStart w:id="55" w:name="plant-automation"/>
-      <w:r>
-        <w:t xml:space="preserve">Plant </w:t>
-      </w:r>
-      <w:r>
-        <w:t>A</w:t>
-      </w:r>
-      <w:r>
-        <w:t>utomation</w:t>
-      </w:r>
-      <w:bookmarkEnd w:id="55"/>
-    </w:p>
-    <w:p>
-      <w:pPr>
-        <w:pStyle w:val="Heading4"/>
-      </w:pPr>
-      <w:bookmarkStart w:id="56" w:name="vehicle"/>
-      <w:r>
-        <w:t>Vehicle</w:t>
-      </w:r>
-      <w:bookmarkEnd w:id="56"/>
-    </w:p>
-    <w:p>
-      <w:pPr>
-        <w:pStyle w:val="Heading4"/>
-      </w:pPr>
-      <w:bookmarkStart w:id="57" w:name="smart-cities"/>
-      <w:r>
-        <w:t xml:space="preserve">Smart </w:t>
-      </w:r>
-      <w:r>
-        <w:t>C</w:t>
-      </w:r>
-      <w:r>
-        <w:t>ities</w:t>
-      </w:r>
-      <w:bookmarkEnd w:id="57"/>
-    </w:p>
-    <w:p>
-      <w:pPr>
-        <w:pStyle w:val="Heading4"/>
-      </w:pPr>
-      <w:bookmarkStart w:id="58" w:name="agricuture"/>
-      <w:r>
-        <w:t>Agricu</w:t>
-      </w:r>
-      <w:r>
-        <w:t>l</w:t>
-      </w:r>
-      <w:r>
-        <w:t>ture</w:t>
-      </w:r>
-      <w:bookmarkEnd w:id="58"/>
-    </w:p>
-    <w:p>
-      <w:pPr>
-        <w:pStyle w:val="Heading4"/>
-      </w:pPr>
-      <w:bookmarkStart w:id="59" w:name="buildiingindustrial"/>
-      <w:r>
-        <w:t>Building/Industrial</w:t>
-      </w:r>
-      <w:bookmarkEnd w:id="59"/>
-    </w:p>
-    <w:p>
-      <w:pPr>
-        <w:pStyle w:val="Heading4"/>
-      </w:pPr>
-      <w:bookmarkStart w:id="60" w:name="utilities"/>
-      <w:r>
-        <w:t>Utilities</w:t>
+      <w:bookmarkStart w:id="60" w:name="rpa-robotics"/>
+      <w:r>
+        <w:t>RPA / robotics</w:t>
       </w:r>
       <w:bookmarkEnd w:id="60"/>
     </w:p>
@@ -4572,40 +4578,30 @@
       <w:pPr>
         <w:pStyle w:val="Heading2"/>
       </w:pPr>
-      <w:bookmarkStart w:id="61" w:name="rpa-robotics"/>
-      <w:r>
-        <w:t>RPA / robotics</w:t>
+      <w:bookmarkStart w:id="61" w:name="security-requirements"/>
+      <w:r>
+        <w:t>Security requirements</w:t>
       </w:r>
       <w:bookmarkEnd w:id="61"/>
     </w:p>
     <w:p>
       <w:pPr>
-        <w:pStyle w:val="Heading2"/>
-      </w:pPr>
-      <w:bookmarkStart w:id="62" w:name="security-requirements"/>
-      <w:r>
-        <w:t>Security requirements</w:t>
+        <w:pStyle w:val="Heading1"/>
+      </w:pPr>
+      <w:bookmarkStart w:id="62" w:name="iam-architecture-and-solutions"/>
+      <w:r>
+        <w:t xml:space="preserve">IAM </w:t>
+      </w:r>
+      <w:r>
+        <w:t xml:space="preserve">Architecture </w:t>
+      </w:r>
+      <w:r>
+        <w:t>a</w:t>
+      </w:r>
+      <w:r>
+        <w:t>nd Solutions</w:t>
       </w:r>
       <w:bookmarkEnd w:id="62"/>
-    </w:p>
-    <w:p>
-      <w:pPr>
-        <w:pStyle w:val="Heading1"/>
-      </w:pPr>
-      <w:bookmarkStart w:id="63" w:name="iam-architecture-and-solutions"/>
-      <w:r>
-        <w:t xml:space="preserve">IAM </w:t>
-      </w:r>
-      <w:r>
-        <w:t xml:space="preserve">Architecture </w:t>
-      </w:r>
-      <w:r>
-        <w:t>a</w:t>
-      </w:r>
-      <w:r>
-        <w:t>nd Solutions</w:t>
-      </w:r>
-      <w:bookmarkEnd w:id="63"/>
       <w:r>
         <w:t xml:space="preserve"> </w:t>
       </w:r>
@@ -4704,112 +4700,112 @@
       <w:pPr>
         <w:pStyle w:val="Heading2"/>
       </w:pPr>
-      <w:bookmarkStart w:id="64" w:name="business-system"/>
+      <w:bookmarkStart w:id="63" w:name="business-system"/>
       <w:r>
         <w:t>Business System</w:t>
       </w:r>
+      <w:bookmarkEnd w:id="63"/>
+    </w:p>
+    <w:p>
+      <w:pPr>
+        <w:pStyle w:val="Heading3"/>
+      </w:pPr>
+      <w:bookmarkStart w:id="64" w:name="business-processes"/>
+      <w:r>
+        <w:t>Business Processes</w:t>
+      </w:r>
       <w:bookmarkEnd w:id="64"/>
     </w:p>
     <w:p>
       <w:pPr>
+        <w:pStyle w:val="Heading4"/>
+      </w:pPr>
+      <w:bookmarkStart w:id="65" w:name="recertification-of-accounts"/>
+      <w:r>
+        <w:t>Recertification of accounts</w:t>
+      </w:r>
+      <w:bookmarkEnd w:id="65"/>
+    </w:p>
+    <w:p>
+      <w:pPr>
+        <w:pStyle w:val="Heading2"/>
+      </w:pPr>
+      <w:bookmarkStart w:id="66" w:name="recommended-practices"/>
+      <w:r>
+        <w:t>Recommended Practices</w:t>
+      </w:r>
+      <w:bookmarkEnd w:id="66"/>
+    </w:p>
+    <w:p>
+      <w:pPr>
         <w:pStyle w:val="Heading3"/>
       </w:pPr>
-      <w:bookmarkStart w:id="65" w:name="business-processes"/>
-      <w:r>
-        <w:t>Business Processes</w:t>
-      </w:r>
-      <w:bookmarkEnd w:id="65"/>
-    </w:p>
-    <w:p>
-      <w:pPr>
-        <w:pStyle w:val="Heading4"/>
-      </w:pPr>
-      <w:bookmarkStart w:id="66" w:name="recertification-of-accounts"/>
-      <w:r>
-        <w:t>Recertification of accounts</w:t>
-      </w:r>
-      <w:bookmarkEnd w:id="66"/>
+      <w:bookmarkStart w:id="67" w:name="design-for-security"/>
+      <w:r>
+        <w:lastRenderedPageBreak/>
+        <w:t>Design for security</w:t>
+      </w:r>
+      <w:bookmarkEnd w:id="67"/>
+    </w:p>
+    <w:p>
+      <w:pPr>
+        <w:pStyle w:val="Heading1"/>
+      </w:pPr>
+      <w:bookmarkStart w:id="68" w:name="operational-considerations"/>
+      <w:r>
+        <w:t>Operational Considerations</w:t>
+      </w:r>
+      <w:bookmarkEnd w:id="68"/>
     </w:p>
     <w:p>
       <w:pPr>
         <w:pStyle w:val="Heading2"/>
       </w:pPr>
-      <w:bookmarkStart w:id="67" w:name="recommended-practices"/>
-      <w:r>
-        <w:t>Recommended Practices</w:t>
-      </w:r>
-      <w:bookmarkEnd w:id="67"/>
-    </w:p>
-    <w:p>
-      <w:pPr>
-        <w:pStyle w:val="Heading3"/>
-      </w:pPr>
-      <w:bookmarkStart w:id="68" w:name="design-for-security"/>
-      <w:r>
-        <w:t>Design for security</w:t>
-      </w:r>
-      <w:bookmarkEnd w:id="68"/>
+      <w:bookmarkStart w:id="69" w:name="account-recovery"/>
+      <w:r>
+        <w:t>Account recovery</w:t>
+      </w:r>
+      <w:bookmarkEnd w:id="69"/>
+    </w:p>
+    <w:p>
+      <w:pPr>
+        <w:pStyle w:val="Heading2"/>
+      </w:pPr>
+      <w:bookmarkStart w:id="70" w:name="call-centers"/>
+      <w:r>
+        <w:t>Call centers</w:t>
+      </w:r>
+      <w:bookmarkEnd w:id="70"/>
+    </w:p>
+    <w:p>
+      <w:pPr>
+        <w:pStyle w:val="Heading2"/>
+      </w:pPr>
+      <w:bookmarkStart w:id="71" w:name="engagement-of-user-for-their-own-securit"/>
+      <w:r>
+        <w:t>Engagement of user for their own security</w:t>
+      </w:r>
+      <w:bookmarkEnd w:id="71"/>
+    </w:p>
+    <w:p>
+      <w:pPr>
+        <w:pStyle w:val="Heading2"/>
+      </w:pPr>
+      <w:bookmarkStart w:id="72" w:name="security-events-and-operations"/>
+      <w:r>
+        <w:t>Security events and operations</w:t>
+      </w:r>
+      <w:bookmarkEnd w:id="72"/>
     </w:p>
     <w:p>
       <w:pPr>
         <w:pStyle w:val="Heading1"/>
       </w:pPr>
-      <w:bookmarkStart w:id="69" w:name="operational-considerations"/>
-      <w:r>
-        <w:lastRenderedPageBreak/>
-        <w:t>Operational Considerations</w:t>
-      </w:r>
-      <w:bookmarkEnd w:id="69"/>
-    </w:p>
-    <w:p>
-      <w:pPr>
-        <w:pStyle w:val="Heading2"/>
-      </w:pPr>
-      <w:bookmarkStart w:id="70" w:name="account-recovery"/>
-      <w:r>
-        <w:t>Account recovery</w:t>
-      </w:r>
-      <w:bookmarkEnd w:id="70"/>
-    </w:p>
-    <w:p>
-      <w:pPr>
-        <w:pStyle w:val="Heading2"/>
-      </w:pPr>
-      <w:bookmarkStart w:id="71" w:name="call-centers"/>
-      <w:r>
-        <w:t>Call centers</w:t>
-      </w:r>
-      <w:bookmarkEnd w:id="71"/>
-    </w:p>
-    <w:p>
-      <w:pPr>
-        <w:pStyle w:val="Heading2"/>
-      </w:pPr>
-      <w:bookmarkStart w:id="72" w:name="engagement-of-user-for-their-own-securit"/>
-      <w:r>
-        <w:t>Engagement of user for their own security</w:t>
-      </w:r>
-      <w:bookmarkEnd w:id="72"/>
-    </w:p>
-    <w:p>
-      <w:pPr>
-        <w:pStyle w:val="Heading2"/>
-      </w:pPr>
-      <w:bookmarkStart w:id="73" w:name="security-events-and-operations"/>
-      <w:r>
-        <w:t>Security events and operations</w:t>
+      <w:bookmarkStart w:id="73" w:name="project-management"/>
+      <w:r>
+        <w:t>Project Management</w:t>
       </w:r>
       <w:bookmarkEnd w:id="73"/>
-    </w:p>
-    <w:p>
-      <w:pPr>
-        <w:pStyle w:val="Heading1"/>
-      </w:pPr>
-      <w:bookmarkStart w:id="74" w:name="project-management"/>
-      <w:r>
-        <w:t>Project Management</w:t>
-      </w:r>
-      <w:bookmarkEnd w:id="74"/>
     </w:p>
     <w:p>
       <w:pPr>
@@ -4994,7 +4990,7 @@
       <w:pPr>
         <w:pStyle w:val="Heading1"/>
       </w:pPr>
-      <w:bookmarkStart w:id="75" w:name="iam-knowledge-sharing"/>
+      <w:bookmarkStart w:id="74" w:name="iam-knowledge-sharing"/>
       <w:r>
         <w:lastRenderedPageBreak/>
         <w:t xml:space="preserve">IAM Knowledge </w:t>
@@ -5002,7 +4998,7 @@
       <w:r>
         <w:t>Sharing</w:t>
       </w:r>
-      <w:bookmarkEnd w:id="75"/>
+      <w:bookmarkEnd w:id="74"/>
     </w:p>
     <w:p>
       <w:pPr>
@@ -5080,21 +5076,21 @@
       <w:pPr>
         <w:pStyle w:val="Heading2"/>
       </w:pPr>
-      <w:bookmarkStart w:id="76" w:name="self-soverign-identity"/>
+      <w:bookmarkStart w:id="75" w:name="self-soverign-identity"/>
       <w:r>
         <w:t>Self-Sovereign Identity</w:t>
       </w:r>
+      <w:bookmarkEnd w:id="75"/>
+    </w:p>
+    <w:p>
+      <w:pPr>
+        <w:pStyle w:val="Heading3"/>
+      </w:pPr>
+      <w:bookmarkStart w:id="76" w:name="blockchain-id-ssi"/>
+      <w:r>
+        <w:t>Blockchain ID</w:t>
+      </w:r>
       <w:bookmarkEnd w:id="76"/>
-    </w:p>
-    <w:p>
-      <w:pPr>
-        <w:pStyle w:val="Heading3"/>
-      </w:pPr>
-      <w:bookmarkStart w:id="77" w:name="blockchain-id-ssi"/>
-      <w:r>
-        <w:t>Blockchain ID</w:t>
-      </w:r>
-      <w:bookmarkEnd w:id="77"/>
     </w:p>
     <w:sectPr>
       <w:pgSz w:w="12240" w:h="15840"/>

</xml_diff>

<commit_message>
Added section on Academic IAM
</commit_message>
<xml_diff>
--- a/toc.docx
+++ b/toc.docx
@@ -3109,6 +3109,14 @@
       </w:pPr>
       <w:bookmarkStart w:id="37" w:name="iam-processes"/>
       <w:r>
+        <w:t>Key Characteristics of Workforce IAM</w:t>
+      </w:r>
+    </w:p>
+    <w:p>
+      <w:pPr>
+        <w:pStyle w:val="Heading2"/>
+      </w:pPr>
+      <w:r>
         <w:t xml:space="preserve">IAM </w:t>
       </w:r>
       <w:r>
@@ -3228,6 +3236,14 @@
       </w:pPr>
       <w:bookmarkStart w:id="45" w:name="public-sector-vs.private-sector"/>
       <w:r>
+        <w:t>Key Characteristics of CIAM</w:t>
+      </w:r>
+    </w:p>
+    <w:p>
+      <w:pPr>
+        <w:pStyle w:val="Heading2"/>
+      </w:pPr>
+      <w:r>
         <w:t>CIAM vs Workforce IAM</w:t>
       </w:r>
     </w:p>
@@ -3279,6 +3295,7 @@
       </w:pPr>
       <w:bookmarkStart w:id="46" w:name="digital-legacy---handling-deceased-perso"/>
       <w:r>
+        <w:lastRenderedPageBreak/>
         <w:t>Consumer Journey</w:t>
       </w:r>
     </w:p>
@@ -3301,17 +3318,7 @@
           <w:sz w:val="22"/>
           <w:szCs w:val="22"/>
         </w:rPr>
-        <w:t xml:space="preserve">Consumers are the focus of the CIAM program. There are several areas that need to be considered that could help you implement a successful CIAM program, including the registration process for consumers, determining and implementing assurance requirements, and the </w:t>
-      </w:r>
-      <w:r>
-        <w:rPr>
-          <w:rFonts w:ascii="Arial" w:hAnsi="Arial" w:cs="Arial"/>
-          <w:color w:val="000000"/>
-          <w:sz w:val="22"/>
-          <w:szCs w:val="22"/>
-        </w:rPr>
-        <w:lastRenderedPageBreak/>
-        <w:t>handling of user consent. This section focuses on these areas, offering specific examples and guidance for the IAM practitioner in the consumer-focused industry.</w:t>
+        <w:t>Consumers are the focus of the CIAM program. There are several areas that need to be considered that could help you implement a successful CIAM program, including the registration process for consumers, determining and implementing assurance requirements, and the handling of user consent. This section focuses on these areas, offering specific examples and guidance for the IAM practitioner in the consumer-focused industry.</w:t>
       </w:r>
     </w:p>
     <w:p>
@@ -3561,7 +3568,14 @@
         <w:rPr>
           <w:rFonts w:ascii="Calibri" w:hAnsi="Calibri" w:cs="Calibri"/>
         </w:rPr>
-        <w:t>This article describes the opportunities and challenges involved with supporting a unified view of the consumers of a product or service to a company in order to support targeted marketing, content, or product recommendations. In order to have a unified consumer view, the CIAM system could provide flexible attributes so the application is able to add its own unique fields and help shape the consumer profile. Done appropriately, this service can be of value to both the company and the consumer.</w:t>
+        <w:t xml:space="preserve">This article describes the opportunities and challenges involved with supporting a unified view of the consumers of a product or service to a company in order to support targeted marketing, content, or product recommendations. In order to have a unified consumer view, the CIAM system could provide flexible attributes so the application is able to add its own unique fields </w:t>
+      </w:r>
+      <w:r>
+        <w:rPr>
+          <w:rFonts w:ascii="Calibri" w:hAnsi="Calibri" w:cs="Calibri"/>
+        </w:rPr>
+        <w:lastRenderedPageBreak/>
+        <w:t>and help shape the consumer profile. Done appropriately, this service can be of value to both the company and the consumer.</w:t>
       </w:r>
     </w:p>
     <w:p>
@@ -3569,7 +3583,6 @@
         <w:pStyle w:val="Heading2"/>
       </w:pPr>
       <w:r>
-        <w:lastRenderedPageBreak/>
         <w:t>Industry Considerations</w:t>
       </w:r>
     </w:p>
@@ -3848,6 +3861,7 @@
         <w:pStyle w:val="Heading4"/>
       </w:pPr>
       <w:r>
+        <w:lastRenderedPageBreak/>
         <w:t>Financial regulations compliance and guidance from the government organizations</w:t>
       </w:r>
     </w:p>
@@ -3870,17 +3884,7 @@
           <w:sz w:val="22"/>
           <w:szCs w:val="22"/>
         </w:rPr>
-        <w:t xml:space="preserve">There are specific regulations and organizational guidance in the financial industry that help security and convenience to the consumer, for example, Payment Service Directives 2 (PSD2), </w:t>
-      </w:r>
-      <w:r>
-        <w:rPr>
-          <w:rFonts w:ascii="Arial" w:hAnsi="Arial" w:cs="Arial"/>
-          <w:color w:val="000000"/>
-          <w:sz w:val="22"/>
-          <w:szCs w:val="22"/>
-        </w:rPr>
-        <w:lastRenderedPageBreak/>
-        <w:t>Open Banking, Financial Ask Task Force organization. The article explains about those and provides tips on how to comply with the regulation or follow the organizational guidance.</w:t>
+        <w:t>There are specific regulations and organizational guidance in the financial industry that help security and convenience to the consumer, for example, Payment Service Directives 2 (PSD2), Open Banking, Financial Ask Task Force organization. The article explains about those and provides tips on how to comply with the regulation or follow the organizational guidance.</w:t>
       </w:r>
     </w:p>
     <w:p>
@@ -4201,6 +4205,7 @@
         <w:pStyle w:val="Heading4"/>
       </w:pPr>
       <w:r>
+        <w:lastRenderedPageBreak/>
         <w:t xml:space="preserve">Scalability and availability </w:t>
       </w:r>
     </w:p>
@@ -4244,7 +4249,6 @@
         <w:pStyle w:val="Heading4"/>
       </w:pPr>
       <w:r>
-        <w:lastRenderedPageBreak/>
         <w:t>Gaming and authentication</w:t>
       </w:r>
     </w:p>
@@ -4515,6 +4519,178 @@
       <w:bookmarkEnd w:id="46"/>
       <w:r>
         <w:lastRenderedPageBreak/>
+        <w:t>Academic IAM</w:t>
+      </w:r>
+    </w:p>
+    <w:p>
+      <w:pPr>
+        <w:pStyle w:val="Heading2"/>
+      </w:pPr>
+      <w:r>
+        <w:t>Key Characteristics of Academic IAM</w:t>
+      </w:r>
+    </w:p>
+    <w:p>
+      <w:pPr>
+        <w:pStyle w:val="Heading3"/>
+      </w:pPr>
+      <w:r>
+        <w:t>K-12 IAM</w:t>
+      </w:r>
+    </w:p>
+    <w:p>
+      <w:pPr>
+        <w:pStyle w:val="BodyText"/>
+      </w:pPr>
+      <w:r>
+        <w:t>This article will describe the context and critical drivers for IAM in the world of K-12.</w:t>
+      </w:r>
+    </w:p>
+    <w:p>
+      <w:pPr>
+        <w:pStyle w:val="Heading3"/>
+      </w:pPr>
+      <w:r>
+        <w:t>Higher Education IAM</w:t>
+      </w:r>
+    </w:p>
+    <w:p>
+      <w:pPr>
+        <w:pStyle w:val="BodyText"/>
+      </w:pPr>
+      <w:r>
+        <w:t>This article will describe the context and critical drivers for IAM in higher education.</w:t>
+      </w:r>
+    </w:p>
+    <w:p>
+      <w:pPr>
+        <w:pStyle w:val="Heading4"/>
+      </w:pPr>
+      <w:r>
+        <w:t>Institutional Dynamics</w:t>
+      </w:r>
+    </w:p>
+    <w:p>
+      <w:pPr>
+        <w:pStyle w:val="BodyText"/>
+      </w:pPr>
+      <w:r>
+        <w:t xml:space="preserve">Discuss some of the major stakeholders in higher education and how they interact with an IAM system. </w:t>
+      </w:r>
+      <w:r>
+        <w:t xml:space="preserve">Stakeholders include students (undergraduate and graduate), faculty (research, teaching, emeritus, </w:t>
+      </w:r>
+      <w:proofErr w:type="spellStart"/>
+      <w:r>
+        <w:t>adjuct</w:t>
+      </w:r>
+      <w:proofErr w:type="spellEnd"/>
+      <w:r>
+        <w:t xml:space="preserve">, </w:t>
+      </w:r>
+      <w:proofErr w:type="spellStart"/>
+      <w:r>
+        <w:t>etc</w:t>
+      </w:r>
+      <w:proofErr w:type="spellEnd"/>
+      <w:r>
+        <w:t xml:space="preserve">), staff (including retirees), and general administration. </w:t>
+      </w:r>
+    </w:p>
+    <w:p>
+      <w:pPr>
+        <w:pStyle w:val="Heading4"/>
+      </w:pPr>
+      <w:r>
+        <w:t>Campus Libraries and IAM</w:t>
+      </w:r>
+    </w:p>
+    <w:p>
+      <w:pPr>
+        <w:pStyle w:val="BodyText"/>
+      </w:pPr>
+      <w:r>
+        <w:t>Campus libraries often have unique requirements of an IAM system. This article describes those considerations, touching on specific expectations around user privacy, subscription requirements, and business models.</w:t>
+      </w:r>
+    </w:p>
+    <w:p>
+      <w:pPr>
+        <w:pStyle w:val="Heading4"/>
+      </w:pPr>
+      <w:r>
+        <w:t>Research Collaborations and IAM</w:t>
+      </w:r>
+    </w:p>
+    <w:p>
+      <w:pPr>
+        <w:pStyle w:val="BodyText"/>
+      </w:pPr>
+      <w:r>
+        <w:t xml:space="preserve">Researchers often collaborate with other researchers from different campuses. Large-scale collaborations may have </w:t>
+      </w:r>
+      <w:proofErr w:type="gramStart"/>
+      <w:r>
+        <w:t>dozens</w:t>
+      </w:r>
+      <w:proofErr w:type="gramEnd"/>
+      <w:r>
+        <w:t xml:space="preserve"> or even hundreds of different institutions involved. This drives a need for federated identity beyond what most other campus stakeholder groups required. This article will explore the IAM requirements for this stakeholder group.</w:t>
+      </w:r>
+    </w:p>
+    <w:p>
+      <w:pPr>
+        <w:pStyle w:val="Heading4"/>
+      </w:pPr>
+      <w:r>
+        <w:t>Academic Hospital Considerations</w:t>
+      </w:r>
+    </w:p>
+    <w:p>
+      <w:pPr>
+        <w:pStyle w:val="BodyText"/>
+        <w:rPr>
+          <w:rFonts w:ascii="Times New Roman" w:hAnsi="Times New Roman" w:cs="Times New Roman"/>
+        </w:rPr>
+      </w:pPr>
+      <w:r>
+        <w:t>Many schools have academic medical centers with significantly different risk tolerances, requirements, modes of operation that cause them to have to act as a more-or-less separate entity with regard to IAM. This can cause issues for faculty, staff, students with dual roles.</w:t>
+      </w:r>
+    </w:p>
+    <w:p>
+      <w:pPr>
+        <w:pStyle w:val="Heading4"/>
+      </w:pPr>
+      <w:r>
+        <w:t>Considerations for IAM for Small, Medium, and Large Campuses</w:t>
+      </w:r>
+    </w:p>
+    <w:p>
+      <w:pPr>
+        <w:pStyle w:val="BodyText"/>
+      </w:pPr>
+      <w:r>
+        <w:t>The IAM requirements for a small liberal college are likely to be very different from that of a large research university. This article will explore the IAM requirements that are driven by the size and focus of different types of higher ed institutions.</w:t>
+      </w:r>
+    </w:p>
+    <w:p>
+      <w:pPr>
+        <w:pStyle w:val="BodyText"/>
+      </w:pPr>
+    </w:p>
+    <w:p>
+      <w:pPr>
+        <w:pStyle w:val="Heading2"/>
+      </w:pPr>
+      <w:r>
+        <w:lastRenderedPageBreak/>
+        <w:t>Risk Assessment for IAM in Academia</w:t>
+      </w:r>
+    </w:p>
+    <w:p>
+      <w:pPr>
+        <w:pStyle w:val="Heading1"/>
+      </w:pPr>
+      <w:r>
         <w:t>Non</w:t>
       </w:r>
       <w:r>
@@ -4817,6 +4993,7 @@
       </w:pPr>
       <w:bookmarkStart w:id="65" w:name="recertification-of-accounts"/>
       <w:r>
+        <w:lastRenderedPageBreak/>
         <w:t>Recertification of accounts</w:t>
       </w:r>
       <w:bookmarkEnd w:id="65"/>
@@ -4837,7 +5014,6 @@
       </w:pPr>
       <w:bookmarkStart w:id="67" w:name="design-for-security"/>
       <w:r>
-        <w:lastRenderedPageBreak/>
         <w:t>Design for security</w:t>
       </w:r>
       <w:bookmarkEnd w:id="67"/>

</xml_diff>

<commit_message>
combined the only level 5 item with its level 4 parent - in ABAC area
</commit_message>
<xml_diff>
--- a/toc.docx
+++ b/toc.docx
@@ -1145,11 +1145,9 @@
         <w:t>anagement</w:t>
       </w:r>
       <w:bookmarkEnd w:id="30"/>
-    </w:p>
-    <w:p>
-      <w:pPr>
-        <w:pStyle w:val="Heading5"/>
-      </w:pPr>
+      <w:r>
+        <w:t xml:space="preserve"> / </w:t>
+      </w:r>
       <w:bookmarkStart w:id="31" w:name="policy-management-solutions"/>
       <w:r>
         <w:t>Policy Management solutions</w:t>
@@ -3261,27 +3259,7 @@
           <w:sz w:val="22"/>
           <w:szCs w:val="22"/>
         </w:rPr>
-        <w:t xml:space="preserve">This introductory article reviews the main key differences between IAM in the consumer world versus IAM in the enterprise. Some of these differences </w:t>
-      </w:r>
-      <w:proofErr w:type="gramStart"/>
-      <w:r>
-        <w:rPr>
-          <w:rFonts w:ascii="Arial" w:eastAsia="Times New Roman" w:hAnsi="Arial" w:cs="Arial"/>
-          <w:color w:val="000000"/>
-          <w:sz w:val="22"/>
-          <w:szCs w:val="22"/>
-        </w:rPr>
-        <w:t>include:</w:t>
-      </w:r>
-      <w:proofErr w:type="gramEnd"/>
-      <w:r>
-        <w:rPr>
-          <w:rFonts w:ascii="Arial" w:eastAsia="Times New Roman" w:hAnsi="Arial" w:cs="Arial"/>
-          <w:color w:val="000000"/>
-          <w:sz w:val="22"/>
-          <w:szCs w:val="22"/>
-        </w:rPr>
-        <w:t xml:space="preserve"> focusing on the consumer experience and consumer needs as opposed to the needs of the enterprise and offering a different balance between what a consumer expects in terms of usability and security versus enterprise requirements.</w:t>
+        <w:t>This introductory article reviews the main key differences between IAM in the consumer world versus IAM in the enterprise. Some of these differences include: focusing on the consumer experience and consumer needs as opposed to the needs of the enterprise and offering a different balance between what a consumer expects in terms of usability and security versus enterprise requirements.</w:t>
       </w:r>
     </w:p>
     <w:p>
@@ -3973,15 +3951,7 @@
         <w:t>their</w:t>
       </w:r>
       <w:r>
-        <w:t xml:space="preserve"> </w:t>
-      </w:r>
-      <w:proofErr w:type="gramStart"/>
-      <w:r>
-        <w:t>data</w:t>
-      </w:r>
-      <w:proofErr w:type="gramEnd"/>
-      <w:r>
-        <w:t xml:space="preserve"> but </w:t>
+        <w:t xml:space="preserve"> data but </w:t>
       </w:r>
       <w:r>
         <w:t>they</w:t>
@@ -4294,15 +4264,7 @@
         <w:pStyle w:val="BodyText"/>
       </w:pPr>
       <w:r>
-        <w:t xml:space="preserve">Researchers often collaborate with other researchers from different campuses. Large-scale collaborations may have </w:t>
-      </w:r>
-      <w:proofErr w:type="gramStart"/>
-      <w:r>
-        <w:t>dozens</w:t>
-      </w:r>
-      <w:proofErr w:type="gramEnd"/>
-      <w:r>
-        <w:t xml:space="preserve"> or even hundreds of different institutions involved. This drives a need for federated identity beyond what most other campus stakeholder groups required. This article will explore the IAM requirements for this stakeholder group.</w:t>
+        <w:t>Researchers often collaborate with other researchers from different campuses. Large-scale collaborations may have dozens or even hundreds of different institutions involved. This drives a need for federated identity beyond what most other campus stakeholder groups required. This article will explore the IAM requirements for this stakeholder group.</w:t>
       </w:r>
     </w:p>
     <w:p>
@@ -6476,43 +6438,19 @@
   </w:num>
   <w:num w:numId="6">
     <w:abstractNumId w:val="12"/>
-    <w:lvlOverride w:ilvl="2">
-      <w:lvl w:ilvl="2">
-        <w:numFmt w:val="lowerRoman"/>
-        <w:lvlText w:val="%3."/>
-        <w:lvlJc w:val="right"/>
-      </w:lvl>
-    </w:lvlOverride>
+    <w:lvlOverride w:ilvl="0"/>
   </w:num>
   <w:num w:numId="7">
     <w:abstractNumId w:val="12"/>
-    <w:lvlOverride w:ilvl="2">
-      <w:lvl w:ilvl="2">
-        <w:numFmt w:val="lowerRoman"/>
-        <w:lvlText w:val="%3."/>
-        <w:lvlJc w:val="right"/>
-      </w:lvl>
-    </w:lvlOverride>
+    <w:lvlOverride w:ilvl="0"/>
   </w:num>
   <w:num w:numId="8">
     <w:abstractNumId w:val="12"/>
-    <w:lvlOverride w:ilvl="2">
-      <w:lvl w:ilvl="2">
-        <w:numFmt w:val="lowerRoman"/>
-        <w:lvlText w:val="%3."/>
-        <w:lvlJc w:val="right"/>
-      </w:lvl>
-    </w:lvlOverride>
+    <w:lvlOverride w:ilvl="0"/>
   </w:num>
   <w:num w:numId="9">
     <w:abstractNumId w:val="12"/>
-    <w:lvlOverride w:ilvl="2">
-      <w:lvl w:ilvl="2">
-        <w:numFmt w:val="lowerRoman"/>
-        <w:lvlText w:val="%3."/>
-        <w:lvlJc w:val="right"/>
-      </w:lvl>
-    </w:lvlOverride>
+    <w:lvlOverride w:ilvl="0"/>
   </w:num>
   <w:num w:numId="10">
     <w:abstractNumId w:val="10"/>
@@ -6522,149 +6460,47 @@
   </w:num>
   <w:num w:numId="12">
     <w:abstractNumId w:val="17"/>
-    <w:lvlOverride w:ilvl="2">
-      <w:lvl w:ilvl="2">
-        <w:numFmt w:val="lowerRoman"/>
-        <w:lvlText w:val="%3."/>
-        <w:lvlJc w:val="right"/>
-      </w:lvl>
-    </w:lvlOverride>
+    <w:lvlOverride w:ilvl="0"/>
   </w:num>
   <w:num w:numId="13">
     <w:abstractNumId w:val="17"/>
-    <w:lvlOverride w:ilvl="2">
-      <w:lvl w:ilvl="2">
-        <w:numFmt w:val="lowerRoman"/>
-        <w:lvlText w:val="%3."/>
-        <w:lvlJc w:val="right"/>
-      </w:lvl>
-    </w:lvlOverride>
-    <w:lvlOverride w:ilvl="4">
-      <w:lvl w:ilvl="4">
-        <w:numFmt w:val="lowerLetter"/>
-        <w:lvlText w:val="%5."/>
-        <w:lvlJc w:val="left"/>
-      </w:lvl>
-    </w:lvlOverride>
+    <w:lvlOverride w:ilvl="0"/>
+    <w:lvlOverride w:ilvl="0"/>
   </w:num>
   <w:num w:numId="14">
     <w:abstractNumId w:val="17"/>
-    <w:lvlOverride w:ilvl="2">
-      <w:lvl w:ilvl="2">
-        <w:numFmt w:val="lowerRoman"/>
-        <w:lvlText w:val="%3."/>
-        <w:lvlJc w:val="right"/>
-      </w:lvl>
-    </w:lvlOverride>
-    <w:lvlOverride w:ilvl="4">
-      <w:lvl w:ilvl="4">
-        <w:numFmt w:val="lowerLetter"/>
-        <w:lvlText w:val="%5."/>
-        <w:lvlJc w:val="left"/>
-      </w:lvl>
-    </w:lvlOverride>
+    <w:lvlOverride w:ilvl="0"/>
+    <w:lvlOverride w:ilvl="0"/>
   </w:num>
   <w:num w:numId="15">
     <w:abstractNumId w:val="17"/>
-    <w:lvlOverride w:ilvl="2">
-      <w:lvl w:ilvl="2">
-        <w:numFmt w:val="lowerRoman"/>
-        <w:lvlText w:val="%3."/>
-        <w:lvlJc w:val="right"/>
-      </w:lvl>
-    </w:lvlOverride>
-    <w:lvlOverride w:ilvl="4">
-      <w:lvl w:ilvl="4">
-        <w:numFmt w:val="lowerLetter"/>
-        <w:lvlText w:val="%5."/>
-        <w:lvlJc w:val="left"/>
-      </w:lvl>
-    </w:lvlOverride>
+    <w:lvlOverride w:ilvl="0"/>
+    <w:lvlOverride w:ilvl="0"/>
   </w:num>
   <w:num w:numId="16">
     <w:abstractNumId w:val="17"/>
-    <w:lvlOverride w:ilvl="2">
-      <w:lvl w:ilvl="2">
-        <w:numFmt w:val="lowerRoman"/>
-        <w:lvlText w:val="%3."/>
-        <w:lvlJc w:val="right"/>
-      </w:lvl>
-    </w:lvlOverride>
-    <w:lvlOverride w:ilvl="4">
-      <w:lvl w:ilvl="4">
-        <w:numFmt w:val="lowerLetter"/>
-        <w:lvlText w:val="%5."/>
-        <w:lvlJc w:val="left"/>
-      </w:lvl>
-    </w:lvlOverride>
+    <w:lvlOverride w:ilvl="0"/>
+    <w:lvlOverride w:ilvl="0"/>
   </w:num>
   <w:num w:numId="17">
     <w:abstractNumId w:val="17"/>
-    <w:lvlOverride w:ilvl="2">
-      <w:lvl w:ilvl="2">
-        <w:numFmt w:val="lowerRoman"/>
-        <w:lvlText w:val="%3."/>
-        <w:lvlJc w:val="right"/>
-      </w:lvl>
-    </w:lvlOverride>
-    <w:lvlOverride w:ilvl="4">
-      <w:lvl w:ilvl="4">
-        <w:numFmt w:val="lowerLetter"/>
-        <w:lvlText w:val="%5."/>
-        <w:lvlJc w:val="left"/>
-      </w:lvl>
-    </w:lvlOverride>
+    <w:lvlOverride w:ilvl="0"/>
+    <w:lvlOverride w:ilvl="0"/>
   </w:num>
   <w:num w:numId="18">
     <w:abstractNumId w:val="17"/>
-    <w:lvlOverride w:ilvl="2">
-      <w:lvl w:ilvl="2">
-        <w:numFmt w:val="lowerRoman"/>
-        <w:lvlText w:val="%3."/>
-        <w:lvlJc w:val="right"/>
-      </w:lvl>
-    </w:lvlOverride>
-    <w:lvlOverride w:ilvl="4">
-      <w:lvl w:ilvl="4">
-        <w:numFmt w:val="lowerLetter"/>
-        <w:lvlText w:val="%5."/>
-        <w:lvlJc w:val="left"/>
-      </w:lvl>
-    </w:lvlOverride>
+    <w:lvlOverride w:ilvl="0"/>
+    <w:lvlOverride w:ilvl="0"/>
   </w:num>
   <w:num w:numId="19">
     <w:abstractNumId w:val="17"/>
-    <w:lvlOverride w:ilvl="2">
-      <w:lvl w:ilvl="2">
-        <w:numFmt w:val="lowerRoman"/>
-        <w:lvlText w:val="%3."/>
-        <w:lvlJc w:val="right"/>
-      </w:lvl>
-    </w:lvlOverride>
-    <w:lvlOverride w:ilvl="4">
-      <w:lvl w:ilvl="4">
-        <w:numFmt w:val="lowerLetter"/>
-        <w:lvlText w:val="%5."/>
-        <w:lvlJc w:val="left"/>
-      </w:lvl>
-    </w:lvlOverride>
+    <w:lvlOverride w:ilvl="0"/>
+    <w:lvlOverride w:ilvl="0"/>
   </w:num>
   <w:num w:numId="20">
     <w:abstractNumId w:val="17"/>
-    <w:lvlOverride w:ilvl="2">
-      <w:lvl w:ilvl="2">
-        <w:numFmt w:val="lowerRoman"/>
-        <w:lvlText w:val="%3."/>
-        <w:lvlJc w:val="right"/>
-      </w:lvl>
-    </w:lvlOverride>
-    <w:lvlOverride w:ilvl="4">
-      <w:lvl w:ilvl="4">
-        <w:numFmt w:val="lowerLetter"/>
-        <w:lvlText w:val="%5."/>
-        <w:lvlJc w:val="left"/>
-      </w:lvl>
-    </w:lvlOverride>
+    <w:lvlOverride w:ilvl="0"/>
+    <w:lvlOverride w:ilvl="0"/>
   </w:num>
   <w:num w:numId="21">
     <w:abstractNumId w:val="11"/>
@@ -6704,23 +6540,11 @@
   </w:num>
   <w:num w:numId="33">
     <w:abstractNumId w:val="15"/>
-    <w:lvlOverride w:ilvl="2">
-      <w:lvl w:ilvl="2">
-        <w:numFmt w:val="lowerRoman"/>
-        <w:lvlText w:val="%3."/>
-        <w:lvlJc w:val="right"/>
-      </w:lvl>
-    </w:lvlOverride>
+    <w:lvlOverride w:ilvl="0"/>
   </w:num>
   <w:num w:numId="34">
     <w:abstractNumId w:val="15"/>
-    <w:lvlOverride w:ilvl="2">
-      <w:lvl w:ilvl="2">
-        <w:numFmt w:val="lowerRoman"/>
-        <w:lvlText w:val="%3."/>
-        <w:lvlJc w:val="right"/>
-      </w:lvl>
-    </w:lvlOverride>
+    <w:lvlOverride w:ilvl="0"/>
   </w:num>
   <w:num w:numId="35">
     <w:abstractNumId w:val="20"/>
@@ -7273,6 +7097,7 @@
   <w:style w:type="character" w:default="1" w:styleId="DefaultParagraphFont">
     <w:name w:val="Default Paragraph Font"/>
     <w:uiPriority w:val="1"/>
+    <w:semiHidden/>
     <w:unhideWhenUsed/>
   </w:style>
   <w:style w:type="table" w:default="1" w:styleId="TableNormal">

</xml_diff>